<commit_message>
Work on thesis doccument
3 areas of DS
</commit_message>
<xml_diff>
--- a/Phd-Thesis.docx
+++ b/Phd-Thesis.docx
@@ -37,8 +37,13 @@
         <w:jc w:val="center"/>
       </w:pPr>
       <w:r>
-        <w:t>Santiago Eloy Alfaro Bernate</w:t>
-      </w:r>
+        <w:t xml:space="preserve">Santiago Eloy Alfaro </w:t>
+      </w:r>
+      <w:proofErr w:type="spellStart"/>
+      <w:r>
+        <w:t>Bernate</w:t>
+      </w:r>
+      <w:proofErr w:type="spellEnd"/>
     </w:p>
     <w:p>
       <w:pPr>
@@ -94,8 +99,13 @@
       <w:pPr>
         <w:jc w:val="center"/>
       </w:pPr>
-      <w:r>
-        <w:t>at the</w:t>
+      <w:proofErr w:type="gramStart"/>
+      <w:r>
+        <w:t>at</w:t>
+      </w:r>
+      <w:proofErr w:type="gramEnd"/>
+      <w:r>
+        <w:t xml:space="preserve"> the</w:t>
       </w:r>
     </w:p>
     <w:p>
@@ -352,7 +362,15 @@
         <w:jc w:val="right"/>
       </w:pPr>
       <w:r>
-        <w:t>V. Michael Bove Jr.</w:t>
+        <w:t xml:space="preserve">V. Michael </w:t>
+      </w:r>
+      <w:proofErr w:type="spellStart"/>
+      <w:r>
+        <w:t>Bove</w:t>
+      </w:r>
+      <w:proofErr w:type="spellEnd"/>
+      <w:r>
+        <w:t xml:space="preserve"> Jr.</w:t>
       </w:r>
       <w:r>
         <w:t xml:space="preserve"> </w:t>
@@ -469,8 +487,13 @@
         <w:jc w:val="right"/>
       </w:pPr>
       <w:r>
-        <w:t>Joseph Paradiso</w:t>
-      </w:r>
+        <w:t xml:space="preserve">Joseph </w:t>
+      </w:r>
+      <w:proofErr w:type="spellStart"/>
+      <w:r>
+        <w:t>Paradiso</w:t>
+      </w:r>
+      <w:proofErr w:type="spellEnd"/>
     </w:p>
     <w:p>
       <w:pPr>
@@ -586,8 +609,13 @@
         <w:jc w:val="right"/>
       </w:pPr>
       <w:r>
-        <w:t>Kevin Slavin</w:t>
-      </w:r>
+        <w:t xml:space="preserve">Kevin </w:t>
+      </w:r>
+      <w:proofErr w:type="spellStart"/>
+      <w:r>
+        <w:t>Slavin</w:t>
+      </w:r>
+      <w:proofErr w:type="spellEnd"/>
       <w:r>
         <w:t xml:space="preserve"> </w:t>
       </w:r>
@@ -3715,8 +3743,13 @@
       <w:r>
         <w:t xml:space="preserve"> to understand the feasibility of using touch, thermal, vibration and </w:t>
       </w:r>
-      <w:r>
-        <w:t>haptics to communicate information to the brain</w:t>
+      <w:proofErr w:type="spellStart"/>
+      <w:r>
+        <w:t>haptics</w:t>
+      </w:r>
+      <w:proofErr w:type="spellEnd"/>
+      <w:r>
+        <w:t xml:space="preserve"> to communicate information to the brain</w:t>
       </w:r>
       <w:r>
         <w:t xml:space="preserve">. I’ll present here the research and projects that best support the </w:t>
@@ -3769,8 +3802,13 @@
       <w:r>
         <w:t xml:space="preserve">. Similar results have been used to present thermal cues to the users in virtual environments and </w:t>
       </w:r>
-      <w:r>
-        <w:t>teleoperated systems</w:t>
+      <w:proofErr w:type="spellStart"/>
+      <w:r>
+        <w:t>teleoperated</w:t>
+      </w:r>
+      <w:proofErr w:type="spellEnd"/>
+      <w:r>
+        <w:t xml:space="preserve"> systems</w:t>
       </w:r>
       <w:r>
         <w:t xml:space="preserve"> </w:t>
@@ -3829,8 +3867,13 @@
         <w:pStyle w:val="Heading2"/>
       </w:pPr>
       <w:bookmarkStart w:id="8" w:name="_Toc394746759"/>
-      <w:r>
-        <w:t>Vibrotactile Interfacing</w:t>
+      <w:proofErr w:type="spellStart"/>
+      <w:r>
+        <w:t>Vibrotactile</w:t>
+      </w:r>
+      <w:proofErr w:type="spellEnd"/>
+      <w:r>
+        <w:t xml:space="preserve"> Interfacing</w:t>
       </w:r>
       <w:bookmarkEnd w:id="8"/>
     </w:p>
@@ -3875,8 +3918,13 @@
         <w:t>.</w:t>
       </w:r>
       <w:r>
-        <w:t xml:space="preserve"> SenseableRays</w:t>
-      </w:r>
+        <w:t xml:space="preserve"> </w:t>
+      </w:r>
+      <w:proofErr w:type="spellStart"/>
+      <w:r>
+        <w:t>SenseableRays</w:t>
+      </w:r>
+      <w:proofErr w:type="spellEnd"/>
       <w:r>
         <w:fldChar w:fldCharType="begin" w:fldLock="1"/>
       </w:r>
@@ -3896,13 +3944,37 @@
         <w:fldChar w:fldCharType="end"/>
       </w:r>
       <w:r>
-        <w:t xml:space="preserve"> from Rekimoto Labs uses a small finger-mounted module that detects a structured light signal and emits a vibratory pulse giving the sense of feeling the projected light.</w:t>
+        <w:t xml:space="preserve"> from </w:t>
+      </w:r>
+      <w:proofErr w:type="spellStart"/>
+      <w:r>
+        <w:t>Rekimoto</w:t>
+      </w:r>
+      <w:proofErr w:type="spellEnd"/>
+      <w:r>
+        <w:t xml:space="preserve"> Labs uses a small finger-mounted module that detects a structured light signal and emits a vibratory pulse giving the sense of feeling the projected light.</w:t>
       </w:r>
       <w:r>
         <w:t xml:space="preserve"> </w:t>
       </w:r>
       <w:r>
-        <w:t>LA Jones has shown that vibrotactile interfacing is a very effective way of transmitting information while Rekimoto shows the added value that the tactile sense brings to an experience. Digital Synesthesia will try to join these two efforts to create a more immersive and efficient experience.</w:t>
+        <w:t xml:space="preserve">LA Jones has shown that </w:t>
+      </w:r>
+      <w:proofErr w:type="spellStart"/>
+      <w:r>
+        <w:t>vibrotactile</w:t>
+      </w:r>
+      <w:proofErr w:type="spellEnd"/>
+      <w:r>
+        <w:t xml:space="preserve"> interfacing is a very effective way of transmitting information while </w:t>
+      </w:r>
+      <w:proofErr w:type="spellStart"/>
+      <w:r>
+        <w:t>Rekimoto</w:t>
+      </w:r>
+      <w:proofErr w:type="spellEnd"/>
+      <w:r>
+        <w:t xml:space="preserve"> shows the added value that the tactile sense brings to an experience. Digital Synesthesia will try to join these two efforts to create a more immersive and efficient experience.</w:t>
       </w:r>
     </w:p>
     <w:p>
@@ -3916,9 +3988,19 @@
       <w:bookmarkEnd w:id="9"/>
     </w:p>
     <w:p>
-      <w:r>
-        <w:t>Rekimoto lab has presented AffectPhone</w:t>
-      </w:r>
+      <w:proofErr w:type="spellStart"/>
+      <w:r>
+        <w:t>Rekimoto</w:t>
+      </w:r>
+      <w:proofErr w:type="spellEnd"/>
+      <w:r>
+        <w:t xml:space="preserve"> lab has presented </w:t>
+      </w:r>
+      <w:proofErr w:type="spellStart"/>
+      <w:r>
+        <w:t>AffectPhone</w:t>
+      </w:r>
+      <w:proofErr w:type="spellEnd"/>
       <w:r>
         <w:fldChar w:fldCharType="begin" w:fldLock="1"/>
       </w:r>
@@ -3965,8 +4047,13 @@
         <w:t>,</w:t>
       </w:r>
       <w:r>
-        <w:t xml:space="preserve"> Pressages</w:t>
-      </w:r>
+        <w:t xml:space="preserve"> </w:t>
+      </w:r>
+      <w:proofErr w:type="spellStart"/>
+      <w:r>
+        <w:t>Pressages</w:t>
+      </w:r>
+      <w:proofErr w:type="spellEnd"/>
       <w:r>
         <w:fldChar w:fldCharType="begin" w:fldLock="1"/>
       </w:r>
@@ -4004,8 +4091,13 @@
         <w:t>’</w:t>
       </w:r>
       <w:r>
-        <w:t xml:space="preserve"> state. Connexus</w:t>
-      </w:r>
+        <w:t xml:space="preserve"> state. </w:t>
+      </w:r>
+      <w:proofErr w:type="spellStart"/>
+      <w:r>
+        <w:t>Connexus</w:t>
+      </w:r>
+      <w:proofErr w:type="spellEnd"/>
       <w:r>
         <w:fldChar w:fldCharType="begin" w:fldLock="1"/>
       </w:r>
@@ -4079,9 +4171,11 @@
       <w:r>
         <w:t xml:space="preserve"> </w:t>
       </w:r>
+      <w:proofErr w:type="spellStart"/>
       <w:r>
         <w:t>Brainport</w:t>
       </w:r>
+      <w:proofErr w:type="spellEnd"/>
       <w:r>
         <w:fldChar w:fldCharType="begin" w:fldLock="1"/>
       </w:r>
@@ -4113,14 +4207,30 @@
         <w:rPr>
           <w:shd w:val="clear" w:color="auto" w:fill="FFFFFF"/>
         </w:rPr>
-        <w:t>Neil Harbisson and his team have developed</w:t>
+        <w:t xml:space="preserve">Neil </w:t>
+      </w:r>
+      <w:proofErr w:type="spellStart"/>
+      <w:r>
+        <w:rPr>
+          <w:shd w:val="clear" w:color="auto" w:fill="FFFFFF"/>
+        </w:rPr>
+        <w:t>Harbisson</w:t>
+      </w:r>
+      <w:proofErr w:type="spellEnd"/>
+      <w:r>
+        <w:rPr>
+          <w:shd w:val="clear" w:color="auto" w:fill="FFFFFF"/>
+        </w:rPr>
+        <w:t xml:space="preserve"> and his team have developed</w:t>
       </w:r>
       <w:r>
         <w:t xml:space="preserve"> </w:t>
       </w:r>
+      <w:proofErr w:type="spellStart"/>
       <w:r>
         <w:t>Eyeborg</w:t>
       </w:r>
+      <w:proofErr w:type="spellEnd"/>
       <w:r>
         <w:fldChar w:fldCharType="begin" w:fldLock="1"/>
       </w:r>
@@ -4194,7 +4304,21 @@
         <w:rPr>
           <w:shd w:val="clear" w:color="auto" w:fill="FFFFFF"/>
         </w:rPr>
-        <w:t>hese hit at the core of Digital Synesthesia. But what this project proposes is that these kinds of interfaces will be useful in the everyday experiences of the average user. In order for this to happen, the interface has to find a way to be less obtrusive and more user friendly.</w:t>
+        <w:t xml:space="preserve">hese hit at the core of Digital Synesthesia. But what this project proposes is that these kinds of interfaces will be useful in the everyday experiences of the average user. In order for this to happen, the interface has to find a way to be less obtrusive and more </w:t>
+      </w:r>
+      <w:proofErr w:type="gramStart"/>
+      <w:r>
+        <w:rPr>
+          <w:shd w:val="clear" w:color="auto" w:fill="FFFFFF"/>
+        </w:rPr>
+        <w:t>user</w:t>
+      </w:r>
+      <w:proofErr w:type="gramEnd"/>
+      <w:r>
+        <w:rPr>
+          <w:shd w:val="clear" w:color="auto" w:fill="FFFFFF"/>
+        </w:rPr>
+        <w:t xml:space="preserve"> friendly.</w:t>
       </w:r>
     </w:p>
     <w:p>
@@ -4215,7 +4339,11 @@
         <w:t>A</w:t>
       </w:r>
       <w:r>
-        <w:t>dding a new sense to our repertoire changes the way we understand and interact with the world. The F</w:t>
+        <w:t xml:space="preserve">dding a new sense to our repertoire changes the way we understand and interact with the world. The </w:t>
+      </w:r>
+      <w:proofErr w:type="spellStart"/>
+      <w:r>
+        <w:t>F</w:t>
       </w:r>
       <w:r>
         <w:rPr>
@@ -4223,6 +4351,7 @@
         </w:rPr>
         <w:t>eelSpace</w:t>
       </w:r>
+      <w:proofErr w:type="spellEnd"/>
       <w:r>
         <w:rPr>
           <w:shd w:val="clear" w:color="auto" w:fill="FFFFFF"/>
@@ -4267,8 +4396,13 @@
         <w:t xml:space="preserve">was a device with vibrators that could be worn around the waist. The vibrator closest to geographical north would constantly vibrate, giving the user a sense of direction. </w:t>
       </w:r>
       <w:r>
-        <w:t>Another take on navigation is Momo</w:t>
-      </w:r>
+        <w:t xml:space="preserve">Another take on navigation is </w:t>
+      </w:r>
+      <w:proofErr w:type="spellStart"/>
+      <w:r>
+        <w:t>Momo</w:t>
+      </w:r>
+      <w:proofErr w:type="spellEnd"/>
       <w:r>
         <w:fldChar w:fldCharType="begin" w:fldLock="1"/>
       </w:r>
@@ -4357,8 +4491,13 @@
         <w:t xml:space="preserve"> disruptions on the magnetic field.</w:t>
       </w:r>
       <w:r>
-        <w:t xml:space="preserve"> Disney research has developed Aireal</w:t>
-      </w:r>
+        <w:t xml:space="preserve"> Disney research has developed </w:t>
+      </w:r>
+      <w:proofErr w:type="spellStart"/>
+      <w:r>
+        <w:t>Aireal</w:t>
+      </w:r>
+      <w:proofErr w:type="spellEnd"/>
       <w:r>
         <w:fldChar w:fldCharType="begin" w:fldLock="1"/>
       </w:r>
@@ -4463,7 +4602,15 @@
         <w:t>In addition to</w:t>
       </w:r>
       <w:r>
-        <w:t xml:space="preserve"> many studies in how to measure Situational Awareness in various users and situations, there are some papers on actual devices being tested that use Vibrotactile Displays</w:t>
+        <w:t xml:space="preserve"> many studies in how to measure Situational Awareness in various users and situations, there are some papers on actual devices being tested that use </w:t>
+      </w:r>
+      <w:proofErr w:type="spellStart"/>
+      <w:r>
+        <w:t>Vibrotactile</w:t>
+      </w:r>
+      <w:proofErr w:type="spellEnd"/>
+      <w:r>
+        <w:t xml:space="preserve"> Displays</w:t>
       </w:r>
       <w:r>
         <w:fldChar w:fldCharType="begin" w:fldLock="1"/>
@@ -4685,25 +4832,62 @@
       </w:r>
     </w:p>
     <w:p>
-      <w:pPr>
-        <w:rPr>
-          <w:lang w:val="es-US"/>
-        </w:rPr>
-      </w:pPr>
       <w:r>
         <w:t xml:space="preserve">It is my view that our technology should be better at looking for a way to help us be closer to our physical surroundings and smarter at finding a way of giving us all of the benefits it offers without compromising our interactions with our world and peers. Digital Synesthesia is a way of attempting to do just that. I understand that what we have done with mobile devices is offer just-in-time information streams that enhance our understanding of every moment, place and time. But all this information is being bottlenecked through one sensory channel and in doing so our brain is overwhelmed needing to place most of its attention to this one output and ignoring many others. </w:t>
       </w:r>
-      <w:bookmarkStart w:id="16" w:name="_GoBack"/>
+    </w:p>
+    <w:p>
+      <w:pPr>
+        <w:pStyle w:val="Heading2"/>
+      </w:pPr>
+      <w:bookmarkStart w:id="16" w:name="_Toc394746767"/>
+      <w:r>
+        <w:t>Design Approach</w:t>
+      </w:r>
       <w:bookmarkEnd w:id="16"/>
     </w:p>
     <w:p>
-      <w:pPr>
-        <w:pStyle w:val="Heading2"/>
-      </w:pPr>
-      <w:bookmarkStart w:id="17" w:name="_Toc394746767"/>
-      <w:r>
-        <w:t>Design Approach</w:t>
-      </w:r>
+      <w:r>
+        <w:t xml:space="preserve">Digital Synesthesia is divided in three major parts. Sensing, translation and feedback, the understanding </w:t>
+      </w:r>
+      <w:r>
+        <w:t xml:space="preserve">and implementation </w:t>
+      </w:r>
+      <w:r>
+        <w:t xml:space="preserve">of these three areas is </w:t>
+      </w:r>
+      <w:r>
+        <w:t xml:space="preserve">the </w:t>
+      </w:r>
+      <w:r>
+        <w:t>key to create a stable base for future designers to be able to build upon this project.</w:t>
+      </w:r>
+    </w:p>
+    <w:p>
+      <w:r>
+        <w:t xml:space="preserve">Sensing is the technology that will capture information from the world. </w:t>
+      </w:r>
+      <w:r>
+        <w:t>This area brings interesting cross sections between fields. Knowledge of what sensors may be available to capture raw environmental data is needed. Also knowledge of how other organisms may use information that is outside of our human sensory capabilities. Most importantly there is the need to understand that if one sensor may be detecting very specific phenomena, the interpretations and usefulness of that information to us humans might be completely unrelated to how other organisms might use it.</w:t>
+      </w:r>
+    </w:p>
+    <w:p>
+      <w:r>
+        <w:t>Translation is a more narrow area where the designer can implement knowledge in coding and electronics to interface the sensor to a mobile device in order to capture the data. The mobile</w:t>
+      </w:r>
+      <w:r>
+        <w:t xml:space="preserve"> device will then translate this information to the appropriate feedback.</w:t>
+      </w:r>
+    </w:p>
+    <w:p>
+      <w:r>
+        <w:lastRenderedPageBreak/>
+        <w:t>Feedback is the final step. At this stage, the designer will draw upon their knowledge of</w:t>
+      </w:r>
+      <w:r>
+        <w:t xml:space="preserve"> user interfaces and ergonomics to create a comfortable sensory experience that will make sense with the user’s need and surrounding context.</w:t>
+      </w:r>
+      <w:bookmarkStart w:id="17" w:name="_GoBack"/>
       <w:bookmarkEnd w:id="17"/>
     </w:p>
     <w:p>
@@ -4766,11 +4950,24 @@
         <w:t>, author</w:t>
       </w:r>
       <w:r>
-        <w:t xml:space="preserve"> Jakob von Uexküll</w:t>
-      </w:r>
-      <w:r>
         <w:t xml:space="preserve"> </w:t>
       </w:r>
+      <w:proofErr w:type="spellStart"/>
+      <w:r>
+        <w:t>Jakob</w:t>
+      </w:r>
+      <w:proofErr w:type="spellEnd"/>
+      <w:r>
+        <w:t xml:space="preserve"> von </w:t>
+      </w:r>
+      <w:proofErr w:type="spellStart"/>
+      <w:r>
+        <w:t>Uexküll</w:t>
+      </w:r>
+      <w:proofErr w:type="spellEnd"/>
+      <w:r>
+        <w:t xml:space="preserve"> </w:t>
+      </w:r>
       <w:r>
         <w:t>proposes</w:t>
       </w:r>
@@ -4916,271 +5113,270 @@
         <w:t xml:space="preserve">a </w:t>
       </w:r>
       <w:r>
+        <w:t>mostly</w:t>
+      </w:r>
+      <w:r>
+        <w:t xml:space="preserve"> visual and highly cognitive experience</w:t>
+      </w:r>
+      <w:r>
+        <w:t xml:space="preserve"> </w:t>
+      </w:r>
+      <w:r>
+        <w:t>which</w:t>
+      </w:r>
+      <w:r>
+        <w:t xml:space="preserve"> demands a big part of the </w:t>
+      </w:r>
+      <w:r>
+        <w:t>user’s</w:t>
+      </w:r>
+      <w:r>
+        <w:t xml:space="preserve"> attention</w:t>
+      </w:r>
+      <w:r>
+        <w:t xml:space="preserve">. </w:t>
+      </w:r>
+      <w:r>
+        <w:t>With Digital Synesthesia</w:t>
+      </w:r>
+      <w:r>
+        <w:t xml:space="preserve">, </w:t>
+      </w:r>
+      <w:r>
+        <w:t xml:space="preserve">we </w:t>
+      </w:r>
+      <w:r>
+        <w:t>will be able to</w:t>
+      </w:r>
+      <w:r>
+        <w:t xml:space="preserve"> understand our surrounding world in a new and undiscovered way.</w:t>
+      </w:r>
+    </w:p>
+    <w:p>
+      <w:r>
+        <w:t xml:space="preserve">In order to explore these new sensory experiences, this project proposes to </w:t>
+      </w:r>
+      <w:r>
+        <w:t>divide the process in</w:t>
+      </w:r>
+      <w:r>
+        <w:t>to</w:t>
+      </w:r>
+      <w:r>
+        <w:t xml:space="preserve"> stages where I will learn different aspects of how users can cope with the objectives of Digital Synesthesia.</w:t>
+      </w:r>
+    </w:p>
+    <w:p>
+      <w:pPr>
+        <w:pStyle w:val="Heading2"/>
+      </w:pPr>
+      <w:bookmarkStart w:id="20" w:name="_Toc394746770"/>
+      <w:r>
+        <w:t xml:space="preserve">First </w:t>
+      </w:r>
+      <w:r>
+        <w:t>Stage</w:t>
+      </w:r>
+      <w:bookmarkEnd w:id="20"/>
+    </w:p>
+    <w:p>
+      <w:r>
+        <w:t xml:space="preserve">This stage </w:t>
+      </w:r>
+      <w:r>
+        <w:t>compare</w:t>
+      </w:r>
+      <w:r>
+        <w:t>s</w:t>
+      </w:r>
+      <w:r>
+        <w:t xml:space="preserve"> and contrast</w:t>
+      </w:r>
+      <w:r>
+        <w:t>s</w:t>
+      </w:r>
+      <w:r>
+        <w:t xml:space="preserve"> natural sensory experiences with </w:t>
+      </w:r>
+      <w:r>
+        <w:t>digital</w:t>
+      </w:r>
+      <w:r>
+        <w:t xml:space="preserve"> sensory experiences. This way I can compare how the users relate to new input by having it be analogous to one of their existing senses. This stage will also look to compare two sensory experiences against </w:t>
+      </w:r>
+      <w:r>
+        <w:t>one another and</w:t>
+      </w:r>
+      <w:r>
+        <w:t xml:space="preserve"> explore </w:t>
+      </w:r>
+      <w:r>
+        <w:t>whether</w:t>
+      </w:r>
+      <w:r>
+        <w:t xml:space="preserve"> the users might find an enhanced sensory experience to be of more use than the natural un-enhanced body experience.</w:t>
+      </w:r>
+    </w:p>
+    <w:p>
+      <w:pPr>
+        <w:pStyle w:val="Heading2"/>
+      </w:pPr>
+      <w:bookmarkStart w:id="21" w:name="_Toc394746771"/>
+      <w:r>
+        <w:t>Second</w:t>
+      </w:r>
+      <w:r>
+        <w:t xml:space="preserve"> Stage</w:t>
+      </w:r>
+      <w:bookmarkEnd w:id="21"/>
+    </w:p>
+    <w:p>
+      <w:r>
+        <w:t xml:space="preserve">At this stage, </w:t>
+      </w:r>
+      <w:r>
+        <w:t xml:space="preserve">the project will look into </w:t>
+      </w:r>
+      <w:r>
+        <w:t xml:space="preserve">the creation of new sensory experiences. </w:t>
+      </w:r>
+      <w:r>
+        <w:t>Using some of the prototypes that I have already developed and some prototypes that are in the works, t</w:t>
+      </w:r>
+      <w:r>
+        <w:t xml:space="preserve">his </w:t>
+      </w:r>
+      <w:r>
         <w:lastRenderedPageBreak/>
-        <w:t>mostly</w:t>
-      </w:r>
-      <w:r>
-        <w:t xml:space="preserve"> visual and highly cognitive experience</w:t>
+        <w:t>project will study the user</w:t>
+      </w:r>
+      <w:r>
+        <w:t>s</w:t>
+      </w:r>
+      <w:r>
+        <w:t>’</w:t>
+      </w:r>
+      <w:r>
+        <w:t xml:space="preserve"> acceptance of new information that will be consciously mapped to a particular sensory experience. This means that the users will have full understanding of the task to be accomplished, the new sense to be detected</w:t>
+      </w:r>
+      <w:r>
+        <w:t>,</w:t>
+      </w:r>
+      <w:r>
+        <w:t xml:space="preserve"> and how the information will be translated </w:t>
+      </w:r>
+      <w:r>
+        <w:t>in</w:t>
+      </w:r>
+      <w:r>
+        <w:t xml:space="preserve">to </w:t>
+      </w:r>
+      <w:r>
+        <w:t>a</w:t>
+      </w:r>
+      <w:r>
+        <w:t xml:space="preserve"> sense they can actually feel. This will allow me to understand how quickly </w:t>
+      </w:r>
+      <w:r>
+        <w:t>users can</w:t>
+      </w:r>
+      <w:r>
+        <w:t xml:space="preserve"> get used to</w:t>
+      </w:r>
+      <w:r>
+        <w:t xml:space="preserve"> their new sensory experiences and record their impressions on the experience.</w:t>
+      </w:r>
+    </w:p>
+    <w:p>
+      <w:r>
+        <w:t>Another aspect in the second stage will deal with the users’ prior experience with a given task. I want to see if there is a difference in how valuable a user finds the new sensory experience when it is part of a learning process and when the user knows the task and the new sensory experience might be redundant.</w:t>
+      </w:r>
+    </w:p>
+    <w:p>
+      <w:pPr>
+        <w:pStyle w:val="Heading2"/>
+      </w:pPr>
+      <w:bookmarkStart w:id="22" w:name="_Toc394746772"/>
+      <w:r>
+        <w:t>Third</w:t>
+      </w:r>
+      <w:r>
+        <w:t xml:space="preserve"> Stage</w:t>
+      </w:r>
+      <w:bookmarkEnd w:id="22"/>
+    </w:p>
+    <w:p>
+      <w:r>
+        <w:t xml:space="preserve">Here </w:t>
+      </w:r>
+      <w:r>
+        <w:t xml:space="preserve">the project will </w:t>
+      </w:r>
+      <w:r>
+        <w:t xml:space="preserve">set up </w:t>
+      </w:r>
+      <w:r>
+        <w:t xml:space="preserve">a new sensory experience </w:t>
+      </w:r>
+      <w:r>
+        <w:t>in</w:t>
+      </w:r>
+      <w:r>
+        <w:t xml:space="preserve"> which</w:t>
+      </w:r>
+      <w:r>
+        <w:t xml:space="preserve"> the users have no prior understanding of </w:t>
+      </w:r>
+      <w:r>
+        <w:t>the</w:t>
+      </w:r>
+      <w:r>
+        <w:t xml:space="preserve"> translation taking place.</w:t>
       </w:r>
       <w:r>
         <w:t xml:space="preserve"> </w:t>
       </w:r>
       <w:r>
-        <w:t>which</w:t>
-      </w:r>
-      <w:r>
-        <w:t xml:space="preserve"> demands a big part of the </w:t>
-      </w:r>
-      <w:r>
-        <w:t>user’s</w:t>
-      </w:r>
-      <w:r>
-        <w:t xml:space="preserve"> attention</w:t>
+        <w:t>This situation mimics the pattern in which a new</w:t>
+      </w:r>
+      <w:r>
+        <w:t>born might search for patterns in order to understand its new senses</w:t>
+      </w:r>
+      <w:r>
+        <w:fldChar w:fldCharType="begin" w:fldLock="1"/>
+      </w:r>
+      <w:r>
+        <w:instrText>ADDIN CSL_CITATION { "citationItems" : [ { "id" : "ITEM-1", "itemData" : { "ISBN" : "9781412904759", "URL" : "http://en.wikipedia.org/w/index.php?title=Neuroplasticity&amp;oldid=594594354", "accessed" : { "date-parts" : [ [ "2014", "2", "21" ] ] }, "author" : [ { "dropping-particle" : "", "family" : "Wikipedia contributors", "given" : "", "non-dropping-particle" : "", "parse-names" : false, "suffix" : "" } ], "id" : "ITEM-1", "issued" : { "date-parts" : [ [ "2014" ] ] }, "title" : "Neuroplasticity", "type" : "webpage" }, "uris" : [ "http://www.mendeley.com/documents/?uuid=936e94ce-6240-4547-a5ff-431924b2fbd7" ] } ], "mendeley" : { "previouslyFormattedCitation" : "[24]" }, "properties" : { "noteIndex" : 0 }, "schema" : "https://github.com/citation-style-language/schema/raw/master/csl-citation.json" }</w:instrText>
+      </w:r>
+      <w:r>
+        <w:fldChar w:fldCharType="separate"/>
+      </w:r>
+      <w:r>
+        <w:rPr>
+          <w:noProof/>
+        </w:rPr>
+        <w:t>[24]</w:t>
+      </w:r>
+      <w:r>
+        <w:fldChar w:fldCharType="end"/>
       </w:r>
       <w:r>
         <w:t xml:space="preserve">. </w:t>
       </w:r>
       <w:r>
-        <w:t>With Digital Synesthesia</w:t>
-      </w:r>
-      <w:r>
-        <w:t xml:space="preserve">, </w:t>
-      </w:r>
-      <w:r>
-        <w:t xml:space="preserve">we </w:t>
-      </w:r>
-      <w:r>
-        <w:t>will be able to</w:t>
-      </w:r>
-      <w:r>
-        <w:t xml:space="preserve"> understand our surrounding world in a new and undiscovered way.</w:t>
-      </w:r>
-    </w:p>
-    <w:p>
-      <w:r>
-        <w:t xml:space="preserve">In order to explore these new sensory experiences, this project proposes to </w:t>
-      </w:r>
-      <w:r>
-        <w:t>divide the process in</w:t>
-      </w:r>
-      <w:r>
-        <w:t>to</w:t>
-      </w:r>
-      <w:r>
-        <w:t xml:space="preserve"> stages where I will learn different aspects of how users can cope with the objectives of Digital Synesthesia.</w:t>
-      </w:r>
-    </w:p>
-    <w:p>
-      <w:pPr>
-        <w:pStyle w:val="Heading2"/>
-      </w:pPr>
-      <w:bookmarkStart w:id="20" w:name="_Toc394746770"/>
-      <w:r>
-        <w:t xml:space="preserve">First </w:t>
-      </w:r>
-      <w:r>
-        <w:t>Stage</w:t>
-      </w:r>
-      <w:bookmarkEnd w:id="20"/>
-    </w:p>
-    <w:p>
-      <w:r>
-        <w:t xml:space="preserve">This stage </w:t>
-      </w:r>
-      <w:r>
-        <w:t>compare</w:t>
-      </w:r>
-      <w:r>
-        <w:t>s</w:t>
-      </w:r>
-      <w:r>
-        <w:t xml:space="preserve"> and contrast</w:t>
-      </w:r>
-      <w:r>
-        <w:t>s</w:t>
-      </w:r>
-      <w:r>
-        <w:t xml:space="preserve"> natural sensory experiences with </w:t>
-      </w:r>
-      <w:r>
-        <w:t>digital</w:t>
-      </w:r>
-      <w:r>
-        <w:t xml:space="preserve"> sensory experiences. This way I can compare how the users relate to new input by having it be analogous to one of their existing senses. This stage will also look to compare two sensory experiences against </w:t>
-      </w:r>
-      <w:r>
-        <w:t>one another and</w:t>
-      </w:r>
-      <w:r>
-        <w:t xml:space="preserve"> explore </w:t>
-      </w:r>
-      <w:r>
-        <w:t>whether</w:t>
-      </w:r>
-      <w:r>
-        <w:t xml:space="preserve"> the users might find an enhanced sensory experience to be of more use than the natural un-enhanced body experience.</w:t>
-      </w:r>
-    </w:p>
-    <w:p>
-      <w:pPr>
-        <w:pStyle w:val="Heading2"/>
-      </w:pPr>
-      <w:bookmarkStart w:id="21" w:name="_Toc394746771"/>
-      <w:r>
-        <w:t>Second</w:t>
-      </w:r>
-      <w:r>
-        <w:t xml:space="preserve"> Stage</w:t>
-      </w:r>
-      <w:bookmarkEnd w:id="21"/>
-    </w:p>
-    <w:p>
-      <w:r>
-        <w:t xml:space="preserve">At this stage, </w:t>
-      </w:r>
-      <w:r>
-        <w:t xml:space="preserve">the project will look into </w:t>
-      </w:r>
-      <w:r>
-        <w:t xml:space="preserve">the creation of new sensory experiences. </w:t>
-      </w:r>
-      <w:r>
-        <w:t>Using some of the prototypes that I have already developed and some prototypes that are in the works, t</w:t>
-      </w:r>
-      <w:r>
-        <w:t>his project will study the user</w:t>
-      </w:r>
-      <w:r>
-        <w:t>s</w:t>
-      </w:r>
-      <w:r>
-        <w:t>’</w:t>
-      </w:r>
-      <w:r>
-        <w:t xml:space="preserve"> acceptance of new information that will be consciously mapped to a particular sensory experience. This means that the users will have full understanding of the task to be accomplished, the new sense to be detected</w:t>
-      </w:r>
-      <w:r>
-        <w:t>,</w:t>
-      </w:r>
-      <w:r>
-        <w:t xml:space="preserve"> and how the information will be translated </w:t>
-      </w:r>
-      <w:r>
-        <w:t>in</w:t>
-      </w:r>
-      <w:r>
-        <w:t xml:space="preserve">to </w:t>
-      </w:r>
-      <w:r>
-        <w:t>a</w:t>
-      </w:r>
-      <w:r>
-        <w:t xml:space="preserve"> sense they can actually feel. This will allow me to understand how quickly </w:t>
-      </w:r>
-      <w:r>
-        <w:t>users can</w:t>
-      </w:r>
-      <w:r>
-        <w:t xml:space="preserve"> get used to</w:t>
-      </w:r>
-      <w:r>
-        <w:t xml:space="preserve"> their new sensory experiences and record their impressions on the experience.</w:t>
-      </w:r>
-    </w:p>
-    <w:p>
-      <w:r>
-        <w:t>Another aspect in the second stage will deal with the users’ prior experience with a given task. I want to see if there is a difference in how valuable a user finds the new sensory experience when it is part of a learning process and when the user knows the task and the new sensory experience might be redundant.</w:t>
-      </w:r>
-    </w:p>
-    <w:p>
-      <w:pPr>
-        <w:pStyle w:val="Heading2"/>
-      </w:pPr>
-      <w:bookmarkStart w:id="22" w:name="_Toc394746772"/>
-      <w:r>
-        <w:t>Third</w:t>
-      </w:r>
-      <w:r>
-        <w:t xml:space="preserve"> Stage</w:t>
-      </w:r>
-      <w:bookmarkEnd w:id="22"/>
-    </w:p>
-    <w:p>
-      <w:r>
-        <w:t xml:space="preserve">Here </w:t>
-      </w:r>
-      <w:r>
-        <w:t xml:space="preserve">the project will </w:t>
-      </w:r>
-      <w:r>
-        <w:t xml:space="preserve">set up </w:t>
-      </w:r>
-      <w:r>
-        <w:t xml:space="preserve">a new sensory experience </w:t>
-      </w:r>
-      <w:r>
-        <w:t>in</w:t>
-      </w:r>
-      <w:r>
-        <w:t xml:space="preserve"> which</w:t>
-      </w:r>
-      <w:r>
-        <w:t xml:space="preserve"> the users have no prior understanding of </w:t>
-      </w:r>
-      <w:r>
-        <w:t>the</w:t>
-      </w:r>
-      <w:r>
-        <w:t xml:space="preserve"> translation taking place.</w:t>
+        <w:t>This will be a useful experiment to see how quickly the users can find a correlation between something that could not previously be felt and the sensory feedback.</w:t>
       </w:r>
       <w:r>
         <w:t xml:space="preserve"> </w:t>
       </w:r>
       <w:r>
-        <w:t>This situation mimics the pattern in which a new</w:t>
-      </w:r>
-      <w:r>
-        <w:t>born might search for patterns in order to understand its new senses</w:t>
-      </w:r>
-      <w:r>
-        <w:fldChar w:fldCharType="begin" w:fldLock="1"/>
-      </w:r>
-      <w:r>
-        <w:instrText>ADDIN CSL_CITATION { "citationItems" : [ { "id" : "ITEM-1", "itemData" : { "ISBN" : "9781412904759", "URL" : "http://en.wikipedia.org/w/index.php?title=Neuroplasticity&amp;oldid=594594354", "accessed" : { "date-parts" : [ [ "2014", "2", "21" ] ] }, "author" : [ { "dropping-particle" : "", "family" : "Wikipedia contributors", "given" : "", "non-dropping-particle" : "", "parse-names" : false, "suffix" : "" } ], "id" : "ITEM-1", "issued" : { "date-parts" : [ [ "2014" ] ] }, "title" : "Neuroplasticity", "type" : "webpage" }, "uris" : [ "http://www.mendeley.com/documents/?uuid=936e94ce-6240-4547-a5ff-431924b2fbd7" ] } ], "mendeley" : { "previouslyFormattedCitation" : "[24]" }, "properties" : { "noteIndex" : 0 }, "schema" : "https://github.com/citation-style-language/schema/raw/master/csl-citation.json" }</w:instrText>
-      </w:r>
-      <w:r>
-        <w:fldChar w:fldCharType="separate"/>
-      </w:r>
-      <w:r>
-        <w:rPr>
-          <w:noProof/>
-        </w:rPr>
-        <w:t>[24]</w:t>
-      </w:r>
-      <w:r>
-        <w:fldChar w:fldCharType="end"/>
-      </w:r>
-      <w:r>
-        <w:t xml:space="preserve">. </w:t>
-      </w:r>
-      <w:r>
-        <w:t>This will be a useful experiment to see how quickly the users can find a correlation between something that could not previously be felt and the sensory feedback.</w:t>
-      </w:r>
-      <w:r>
-        <w:t xml:space="preserve"> </w:t>
-      </w:r>
-      <w:r>
         <w:t xml:space="preserve">This stage also seeks to investigate the impact that a subjects’ </w:t>
       </w:r>
       <w:r>
         <w:t>age</w:t>
       </w:r>
       <w:r>
-        <w:t xml:space="preserve"> has in the way the brain will interpret new digital senses. The </w:t>
-      </w:r>
-      <w:r>
-        <w:lastRenderedPageBreak/>
-        <w:t>project will shed light o</w:t>
+        <w:t xml:space="preserve"> has in the way the brain will interpret new digital senses. The project will shed light o</w:t>
       </w:r>
       <w:r>
         <w:t xml:space="preserve">n how a digital sense is learned and interpreted at different stages of </w:t>
@@ -7147,7 +7343,15 @@
         <w:t xml:space="preserve"> from </w:t>
       </w:r>
       <w:r>
-        <w:t>the “Universidad Jorge Tadeo Lozano” in Bogotá, Colombia in 2003</w:t>
+        <w:t xml:space="preserve">the “Universidad Jorge </w:t>
+      </w:r>
+      <w:proofErr w:type="spellStart"/>
+      <w:r>
+        <w:t>Tadeo</w:t>
+      </w:r>
+      <w:proofErr w:type="spellEnd"/>
+      <w:r>
+        <w:t xml:space="preserve"> Lozano” in Bogotá, Colombia in 2003</w:t>
       </w:r>
       <w:r>
         <w:t>, a Master in Industrial Design from the</w:t>
@@ -9758,7 +9962,7 @@
 </file>
 
 <file path=customXml/itemProps1.xml><?xml version="1.0" encoding="utf-8"?>
-<ds:datastoreItem xmlns:ds="http://schemas.openxmlformats.org/officeDocument/2006/customXml" ds:itemID="{D89D5795-9DEB-445C-AD83-A1467DD7BD1D}">
+<ds:datastoreItem xmlns:ds="http://schemas.openxmlformats.org/officeDocument/2006/customXml" ds:itemID="{CC21E49D-0072-4DF3-B12B-C49F483CD39B}">
   <ds:schemaRefs>
     <ds:schemaRef ds:uri="http://schemas.openxmlformats.org/officeDocument/2006/bibliography"/>
   </ds:schemaRefs>

</xml_diff>

<commit_message>
Finished DS chapter and sent
</commit_message>
<xml_diff>
--- a/Phd-Thesis.docx
+++ b/Phd-Thesis.docx
@@ -7,7 +7,7 @@
         <w:pStyle w:val="Heading1"/>
         <w:jc w:val="center"/>
       </w:pPr>
-      <w:bookmarkStart w:id="0" w:name="_Toc397694327"/>
+      <w:bookmarkStart w:id="0" w:name="_Toc398562275"/>
       <w:r>
         <w:t>Digital Synesthes</w:t>
       </w:r>
@@ -647,7 +647,7 @@
       <w:pPr>
         <w:pStyle w:val="Heading1"/>
       </w:pPr>
-      <w:bookmarkStart w:id="1" w:name="_Toc397694328"/>
+      <w:bookmarkStart w:id="1" w:name="_Toc398562276"/>
       <w:r>
         <w:lastRenderedPageBreak/>
         <w:t>Acknowledgements</w:t>
@@ -716,7 +716,7 @@
           <w:r>
             <w:fldChar w:fldCharType="separate"/>
           </w:r>
-          <w:hyperlink w:anchor="_Toc397694327" w:history="1">
+          <w:hyperlink w:anchor="_Toc398562275" w:history="1">
             <w:r>
               <w:rPr>
                 <w:rStyle w:val="Hyperlink"/>
@@ -743,7 +743,7 @@
                 <w:noProof/>
                 <w:webHidden/>
               </w:rPr>
-              <w:instrText xml:space="preserve"> PAGEREF _Toc397694327 \h </w:instrText>
+              <w:instrText xml:space="preserve"> PAGEREF _Toc398562275 \h </w:instrText>
             </w:r>
             <w:r>
               <w:rPr>
@@ -786,7 +786,7 @@
               <w:szCs w:val="22"/>
             </w:rPr>
           </w:pPr>
-          <w:hyperlink w:anchor="_Toc397694328" w:history="1">
+          <w:hyperlink w:anchor="_Toc398562276" w:history="1">
             <w:r>
               <w:rPr>
                 <w:rStyle w:val="Hyperlink"/>
@@ -813,7 +813,7 @@
                 <w:noProof/>
                 <w:webHidden/>
               </w:rPr>
-              <w:instrText xml:space="preserve"> PAGEREF _Toc397694328 \h </w:instrText>
+              <w:instrText xml:space="preserve"> PAGEREF _Toc398562276 \h </w:instrText>
             </w:r>
             <w:r>
               <w:rPr>
@@ -856,7 +856,7 @@
               <w:szCs w:val="22"/>
             </w:rPr>
           </w:pPr>
-          <w:hyperlink w:anchor="_Toc397694329" w:history="1">
+          <w:hyperlink w:anchor="_Toc398562277" w:history="1">
             <w:r>
               <w:rPr>
                 <w:rStyle w:val="Hyperlink"/>
@@ -883,7 +883,7 @@
                 <w:noProof/>
                 <w:webHidden/>
               </w:rPr>
-              <w:instrText xml:space="preserve"> PAGEREF _Toc397694329 \h </w:instrText>
+              <w:instrText xml:space="preserve"> PAGEREF _Toc398562277 \h </w:instrText>
             </w:r>
             <w:r>
               <w:rPr>
@@ -926,7 +926,7 @@
               <w:szCs w:val="22"/>
             </w:rPr>
           </w:pPr>
-          <w:hyperlink w:anchor="_Toc397694330" w:history="1">
+          <w:hyperlink w:anchor="_Toc398562278" w:history="1">
             <w:r>
               <w:rPr>
                 <w:rStyle w:val="Hyperlink"/>
@@ -953,7 +953,7 @@
                 <w:noProof/>
                 <w:webHidden/>
               </w:rPr>
-              <w:instrText xml:space="preserve"> PAGEREF _Toc397694330 \h </w:instrText>
+              <w:instrText xml:space="preserve"> PAGEREF _Toc398562278 \h </w:instrText>
             </w:r>
             <w:r>
               <w:rPr>
@@ -996,7 +996,7 @@
               <w:szCs w:val="22"/>
             </w:rPr>
           </w:pPr>
-          <w:hyperlink w:anchor="_Toc397694331" w:history="1">
+          <w:hyperlink w:anchor="_Toc398562279" w:history="1">
             <w:r>
               <w:rPr>
                 <w:rStyle w:val="Hyperlink"/>
@@ -1023,7 +1023,7 @@
                 <w:noProof/>
                 <w:webHidden/>
               </w:rPr>
-              <w:instrText xml:space="preserve"> PAGEREF _Toc397694331 \h </w:instrText>
+              <w:instrText xml:space="preserve"> PAGEREF _Toc398562279 \h </w:instrText>
             </w:r>
             <w:r>
               <w:rPr>
@@ -1043,7 +1043,7 @@
                 <w:noProof/>
                 <w:webHidden/>
               </w:rPr>
-              <w:t>6</w:t>
+              <w:t>7</w:t>
             </w:r>
             <w:r>
               <w:rPr>
@@ -1066,7 +1066,7 @@
               <w:szCs w:val="22"/>
             </w:rPr>
           </w:pPr>
-          <w:hyperlink w:anchor="_Toc397694332" w:history="1">
+          <w:hyperlink w:anchor="_Toc398562280" w:history="1">
             <w:r>
               <w:rPr>
                 <w:rStyle w:val="Hyperlink"/>
@@ -1093,7 +1093,7 @@
                 <w:noProof/>
                 <w:webHidden/>
               </w:rPr>
-              <w:instrText xml:space="preserve"> PAGEREF _Toc397694332 \h </w:instrText>
+              <w:instrText xml:space="preserve"> PAGEREF _Toc398562280 \h </w:instrText>
             </w:r>
             <w:r>
               <w:rPr>
@@ -1113,7 +1113,7 @@
                 <w:noProof/>
                 <w:webHidden/>
               </w:rPr>
-              <w:t>7</w:t>
+              <w:t>8</w:t>
             </w:r>
             <w:r>
               <w:rPr>
@@ -1136,7 +1136,7 @@
               <w:szCs w:val="22"/>
             </w:rPr>
           </w:pPr>
-          <w:hyperlink w:anchor="_Toc397694333" w:history="1">
+          <w:hyperlink w:anchor="_Toc398562281" w:history="1">
             <w:r>
               <w:rPr>
                 <w:rStyle w:val="Hyperlink"/>
@@ -1163,7 +1163,7 @@
                 <w:noProof/>
                 <w:webHidden/>
               </w:rPr>
-              <w:instrText xml:space="preserve"> PAGEREF _Toc397694333 \h </w:instrText>
+              <w:instrText xml:space="preserve"> PAGEREF _Toc398562281 \h </w:instrText>
             </w:r>
             <w:r>
               <w:rPr>
@@ -1206,7 +1206,7 @@
               <w:szCs w:val="22"/>
             </w:rPr>
           </w:pPr>
-          <w:hyperlink w:anchor="_Toc397694334" w:history="1">
+          <w:hyperlink w:anchor="_Toc398562282" w:history="1">
             <w:r>
               <w:rPr>
                 <w:rStyle w:val="Hyperlink"/>
@@ -1233,7 +1233,7 @@
                 <w:noProof/>
                 <w:webHidden/>
               </w:rPr>
-              <w:instrText xml:space="preserve"> PAGEREF _Toc397694334 \h </w:instrText>
+              <w:instrText xml:space="preserve"> PAGEREF _Toc398562282 \h </w:instrText>
             </w:r>
             <w:r>
               <w:rPr>
@@ -1276,7 +1276,7 @@
               <w:szCs w:val="22"/>
             </w:rPr>
           </w:pPr>
-          <w:hyperlink w:anchor="_Toc397694335" w:history="1">
+          <w:hyperlink w:anchor="_Toc398562283" w:history="1">
             <w:r>
               <w:rPr>
                 <w:rStyle w:val="Hyperlink"/>
@@ -1303,7 +1303,7 @@
                 <w:noProof/>
                 <w:webHidden/>
               </w:rPr>
-              <w:instrText xml:space="preserve"> PAGEREF _Toc397694335 \h </w:instrText>
+              <w:instrText xml:space="preserve"> PAGEREF _Toc398562283 \h </w:instrText>
             </w:r>
             <w:r>
               <w:rPr>
@@ -1346,7 +1346,7 @@
               <w:szCs w:val="22"/>
             </w:rPr>
           </w:pPr>
-          <w:hyperlink w:anchor="_Toc397694336" w:history="1">
+          <w:hyperlink w:anchor="_Toc398562284" w:history="1">
             <w:r>
               <w:rPr>
                 <w:rStyle w:val="Hyperlink"/>
@@ -1373,7 +1373,7 @@
                 <w:noProof/>
                 <w:webHidden/>
               </w:rPr>
-              <w:instrText xml:space="preserve"> PAGEREF _Toc397694336 \h </w:instrText>
+              <w:instrText xml:space="preserve"> PAGEREF _Toc398562284 \h </w:instrText>
             </w:r>
             <w:r>
               <w:rPr>
@@ -1393,7 +1393,7 @@
                 <w:noProof/>
                 <w:webHidden/>
               </w:rPr>
-              <w:t>8</w:t>
+              <w:t>9</w:t>
             </w:r>
             <w:r>
               <w:rPr>
@@ -1416,7 +1416,7 @@
               <w:szCs w:val="22"/>
             </w:rPr>
           </w:pPr>
-          <w:hyperlink w:anchor="_Toc397694337" w:history="1">
+          <w:hyperlink w:anchor="_Toc398562285" w:history="1">
             <w:r>
               <w:rPr>
                 <w:rStyle w:val="Hyperlink"/>
@@ -1443,7 +1443,7 @@
                 <w:noProof/>
                 <w:webHidden/>
               </w:rPr>
-              <w:instrText xml:space="preserve"> PAGEREF _Toc397694337 \h </w:instrText>
+              <w:instrText xml:space="preserve"> PAGEREF _Toc398562285 \h </w:instrText>
             </w:r>
             <w:r>
               <w:rPr>
@@ -1486,7 +1486,7 @@
               <w:szCs w:val="22"/>
             </w:rPr>
           </w:pPr>
-          <w:hyperlink w:anchor="_Toc397694338" w:history="1">
+          <w:hyperlink w:anchor="_Toc398562286" w:history="1">
             <w:r>
               <w:rPr>
                 <w:rStyle w:val="Hyperlink"/>
@@ -1513,7 +1513,7 @@
                 <w:noProof/>
                 <w:webHidden/>
               </w:rPr>
-              <w:instrText xml:space="preserve"> PAGEREF _Toc397694338 \h </w:instrText>
+              <w:instrText xml:space="preserve"> PAGEREF _Toc398562286 \h </w:instrText>
             </w:r>
             <w:r>
               <w:rPr>
@@ -1556,7 +1556,7 @@
               <w:szCs w:val="22"/>
             </w:rPr>
           </w:pPr>
-          <w:hyperlink w:anchor="_Toc397694339" w:history="1">
+          <w:hyperlink w:anchor="_Toc398562287" w:history="1">
             <w:r>
               <w:rPr>
                 <w:rStyle w:val="Hyperlink"/>
@@ -1583,7 +1583,7 @@
                 <w:noProof/>
                 <w:webHidden/>
               </w:rPr>
-              <w:instrText xml:space="preserve"> PAGEREF _Toc397694339 \h </w:instrText>
+              <w:instrText xml:space="preserve"> PAGEREF _Toc398562287 \h </w:instrText>
             </w:r>
             <w:r>
               <w:rPr>
@@ -1603,7 +1603,7 @@
                 <w:noProof/>
                 <w:webHidden/>
               </w:rPr>
-              <w:t>9</w:t>
+              <w:t>10</w:t>
             </w:r>
             <w:r>
               <w:rPr>
@@ -1626,7 +1626,7 @@
               <w:szCs w:val="22"/>
             </w:rPr>
           </w:pPr>
-          <w:hyperlink w:anchor="_Toc397694340" w:history="1">
+          <w:hyperlink w:anchor="_Toc398562288" w:history="1">
             <w:r>
               <w:rPr>
                 <w:rStyle w:val="Hyperlink"/>
@@ -1653,7 +1653,7 @@
                 <w:noProof/>
                 <w:webHidden/>
               </w:rPr>
-              <w:instrText xml:space="preserve"> PAGEREF _Toc397694340 \h </w:instrText>
+              <w:instrText xml:space="preserve"> PAGEREF _Toc398562288 \h </w:instrText>
             </w:r>
             <w:r>
               <w:rPr>
@@ -1696,7 +1696,7 @@
               <w:szCs w:val="22"/>
             </w:rPr>
           </w:pPr>
-          <w:hyperlink w:anchor="_Toc397694341" w:history="1">
+          <w:hyperlink w:anchor="_Toc398562289" w:history="1">
             <w:r>
               <w:rPr>
                 <w:rStyle w:val="Hyperlink"/>
@@ -1723,7 +1723,7 @@
                 <w:noProof/>
                 <w:webHidden/>
               </w:rPr>
-              <w:instrText xml:space="preserve"> PAGEREF _Toc397694341 \h </w:instrText>
+              <w:instrText xml:space="preserve"> PAGEREF _Toc398562289 \h </w:instrText>
             </w:r>
             <w:r>
               <w:rPr>
@@ -1766,7 +1766,7 @@
               <w:szCs w:val="22"/>
             </w:rPr>
           </w:pPr>
-          <w:hyperlink w:anchor="_Toc397694342" w:history="1">
+          <w:hyperlink w:anchor="_Toc398562290" w:history="1">
             <w:r>
               <w:rPr>
                 <w:rStyle w:val="Hyperlink"/>
@@ -1793,7 +1793,7 @@
                 <w:noProof/>
                 <w:webHidden/>
               </w:rPr>
-              <w:instrText xml:space="preserve"> PAGEREF _Toc397694342 \h </w:instrText>
+              <w:instrText xml:space="preserve"> PAGEREF _Toc398562290 \h </w:instrText>
             </w:r>
             <w:r>
               <w:rPr>
@@ -1836,7 +1836,7 @@
               <w:szCs w:val="22"/>
             </w:rPr>
           </w:pPr>
-          <w:hyperlink w:anchor="_Toc397694343" w:history="1">
+          <w:hyperlink w:anchor="_Toc398562291" w:history="1">
             <w:r>
               <w:rPr>
                 <w:rStyle w:val="Hyperlink"/>
@@ -1863,7 +1863,7 @@
                 <w:noProof/>
                 <w:webHidden/>
               </w:rPr>
-              <w:instrText xml:space="preserve"> PAGEREF _Toc397694343 \h </w:instrText>
+              <w:instrText xml:space="preserve"> PAGEREF _Toc398562291 \h </w:instrText>
             </w:r>
             <w:r>
               <w:rPr>
@@ -1906,7 +1906,7 @@
               <w:szCs w:val="22"/>
             </w:rPr>
           </w:pPr>
-          <w:hyperlink w:anchor="_Toc397694344" w:history="1">
+          <w:hyperlink w:anchor="_Toc398562292" w:history="1">
             <w:r>
               <w:rPr>
                 <w:rStyle w:val="Hyperlink"/>
@@ -1933,7 +1933,7 @@
                 <w:noProof/>
                 <w:webHidden/>
               </w:rPr>
-              <w:instrText xml:space="preserve"> PAGEREF _Toc397694344 \h </w:instrText>
+              <w:instrText xml:space="preserve"> PAGEREF _Toc398562292 \h </w:instrText>
             </w:r>
             <w:r>
               <w:rPr>
@@ -1976,13 +1976,13 @@
               <w:szCs w:val="22"/>
             </w:rPr>
           </w:pPr>
-          <w:hyperlink w:anchor="_Toc397694345" w:history="1">
+          <w:hyperlink w:anchor="_Toc398562293" w:history="1">
             <w:r>
               <w:rPr>
                 <w:rStyle w:val="Hyperlink"/>
                 <w:noProof/>
               </w:rPr>
-              <w:t>Current State</w:t>
+              <w:t>First Study: Proximity Sensing</w:t>
             </w:r>
             <w:r>
               <w:rPr>
@@ -2003,7 +2003,7 @@
                 <w:noProof/>
                 <w:webHidden/>
               </w:rPr>
-              <w:instrText xml:space="preserve"> PAGEREF _Toc397694345 \h </w:instrText>
+              <w:instrText xml:space="preserve"> PAGEREF _Toc398562293 \h </w:instrText>
             </w:r>
             <w:r>
               <w:rPr>
@@ -2046,13 +2046,13 @@
               <w:szCs w:val="22"/>
             </w:rPr>
           </w:pPr>
-          <w:hyperlink w:anchor="_Toc397694346" w:history="1">
+          <w:hyperlink w:anchor="_Toc398562294" w:history="1">
             <w:r>
               <w:rPr>
                 <w:rStyle w:val="Hyperlink"/>
                 <w:noProof/>
               </w:rPr>
-              <w:t>First Stage</w:t>
+              <w:t>Second Study: Temperature Sensing</w:t>
             </w:r>
             <w:r>
               <w:rPr>
@@ -2073,7 +2073,7 @@
                 <w:noProof/>
                 <w:webHidden/>
               </w:rPr>
-              <w:instrText xml:space="preserve"> PAGEREF _Toc397694346 \h </w:instrText>
+              <w:instrText xml:space="preserve"> PAGEREF _Toc398562294 \h </w:instrText>
             </w:r>
             <w:r>
               <w:rPr>
@@ -2116,13 +2116,13 @@
               <w:szCs w:val="22"/>
             </w:rPr>
           </w:pPr>
-          <w:hyperlink w:anchor="_Toc397694347" w:history="1">
+          <w:hyperlink w:anchor="_Toc398562295" w:history="1">
             <w:r>
               <w:rPr>
                 <w:rStyle w:val="Hyperlink"/>
                 <w:noProof/>
               </w:rPr>
-              <w:t>Second Stage</w:t>
+              <w:t>Third Study: Cellphone Sensors</w:t>
             </w:r>
             <w:r>
               <w:rPr>
@@ -2143,7 +2143,7 @@
                 <w:noProof/>
                 <w:webHidden/>
               </w:rPr>
-              <w:instrText xml:space="preserve"> PAGEREF _Toc397694347 \h </w:instrText>
+              <w:instrText xml:space="preserve"> PAGEREF _Toc398562295 \h </w:instrText>
             </w:r>
             <w:r>
               <w:rPr>
@@ -2163,7 +2163,7 @@
                 <w:noProof/>
                 <w:webHidden/>
               </w:rPr>
-              <w:t>12</w:t>
+              <w:t>13</w:t>
             </w:r>
             <w:r>
               <w:rPr>
@@ -2186,13 +2186,13 @@
               <w:szCs w:val="22"/>
             </w:rPr>
           </w:pPr>
-          <w:hyperlink w:anchor="_Toc397694348" w:history="1">
+          <w:hyperlink w:anchor="_Toc398562296" w:history="1">
             <w:r>
               <w:rPr>
                 <w:rStyle w:val="Hyperlink"/>
                 <w:noProof/>
               </w:rPr>
-              <w:t>Third Stage</w:t>
+              <w:t>Second Stage</w:t>
             </w:r>
             <w:r>
               <w:rPr>
@@ -2213,7 +2213,7 @@
                 <w:noProof/>
                 <w:webHidden/>
               </w:rPr>
-              <w:instrText xml:space="preserve"> PAGEREF _Toc397694348 \h </w:instrText>
+              <w:instrText xml:space="preserve"> PAGEREF _Toc398562296 \h </w:instrText>
             </w:r>
             <w:r>
               <w:rPr>
@@ -2233,7 +2233,7 @@
                 <w:noProof/>
                 <w:webHidden/>
               </w:rPr>
-              <w:t>12</w:t>
+              <w:t>14</w:t>
             </w:r>
             <w:r>
               <w:rPr>
@@ -2256,12 +2256,82 @@
               <w:szCs w:val="22"/>
             </w:rPr>
           </w:pPr>
-          <w:hyperlink w:anchor="_Toc397694349" w:history="1">
+          <w:hyperlink w:anchor="_Toc398562297" w:history="1">
             <w:r>
               <w:rPr>
                 <w:rStyle w:val="Hyperlink"/>
                 <w:noProof/>
               </w:rPr>
+              <w:t>Third Stage</w:t>
+            </w:r>
+            <w:r>
+              <w:rPr>
+                <w:noProof/>
+                <w:webHidden/>
+              </w:rPr>
+              <w:tab/>
+            </w:r>
+            <w:r>
+              <w:rPr>
+                <w:noProof/>
+                <w:webHidden/>
+              </w:rPr>
+              <w:fldChar w:fldCharType="begin"/>
+            </w:r>
+            <w:r>
+              <w:rPr>
+                <w:noProof/>
+                <w:webHidden/>
+              </w:rPr>
+              <w:instrText xml:space="preserve"> PAGEREF _Toc398562297 \h </w:instrText>
+            </w:r>
+            <w:r>
+              <w:rPr>
+                <w:noProof/>
+                <w:webHidden/>
+              </w:rPr>
+            </w:r>
+            <w:r>
+              <w:rPr>
+                <w:noProof/>
+                <w:webHidden/>
+              </w:rPr>
+              <w:fldChar w:fldCharType="separate"/>
+            </w:r>
+            <w:r>
+              <w:rPr>
+                <w:noProof/>
+                <w:webHidden/>
+              </w:rPr>
+              <w:t>14</w:t>
+            </w:r>
+            <w:r>
+              <w:rPr>
+                <w:noProof/>
+                <w:webHidden/>
+              </w:rPr>
+              <w:fldChar w:fldCharType="end"/>
+            </w:r>
+          </w:hyperlink>
+        </w:p>
+        <w:p>
+          <w:pPr>
+            <w:pStyle w:val="TOC2"/>
+            <w:tabs>
+              <w:tab w:val="right" w:leader="dot" w:pos="9350"/>
+            </w:tabs>
+            <w:rPr>
+              <w:noProof/>
+              <w:sz w:val="22"/>
+              <w:szCs w:val="22"/>
+            </w:rPr>
+          </w:pPr>
+          <w:hyperlink w:anchor="_Toc398562298" w:history="1">
+            <w:r>
+              <w:rPr>
+                <w:rStyle w:val="Hyperlink"/>
+                <w:noProof/>
+              </w:rPr>
               <w:t>Fourth Stage</w:t>
             </w:r>
             <w:r>
@@ -2283,7 +2353,7 @@
                 <w:noProof/>
                 <w:webHidden/>
               </w:rPr>
-              <w:instrText xml:space="preserve"> PAGEREF _Toc397694349 \h </w:instrText>
+              <w:instrText xml:space="preserve"> PAGEREF _Toc398562298 \h </w:instrText>
             </w:r>
             <w:r>
               <w:rPr>
@@ -2303,7 +2373,7 @@
                 <w:noProof/>
                 <w:webHidden/>
               </w:rPr>
-              <w:t>13</w:t>
+              <w:t>14</w:t>
             </w:r>
             <w:r>
               <w:rPr>
@@ -2326,7 +2396,7 @@
               <w:szCs w:val="22"/>
             </w:rPr>
           </w:pPr>
-          <w:hyperlink w:anchor="_Toc397694350" w:history="1">
+          <w:hyperlink w:anchor="_Toc398562299" w:history="1">
             <w:r>
               <w:rPr>
                 <w:rStyle w:val="Hyperlink"/>
@@ -2353,7 +2423,7 @@
                 <w:noProof/>
                 <w:webHidden/>
               </w:rPr>
-              <w:instrText xml:space="preserve"> PAGEREF _Toc397694350 \h </w:instrText>
+              <w:instrText xml:space="preserve"> PAGEREF _Toc398562299 \h </w:instrText>
             </w:r>
             <w:r>
               <w:rPr>
@@ -2373,7 +2443,7 @@
                 <w:noProof/>
                 <w:webHidden/>
               </w:rPr>
-              <w:t>14</w:t>
+              <w:t>16</w:t>
             </w:r>
             <w:r>
               <w:rPr>
@@ -2396,7 +2466,7 @@
               <w:szCs w:val="22"/>
             </w:rPr>
           </w:pPr>
-          <w:hyperlink w:anchor="_Toc397694351" w:history="1">
+          <w:hyperlink w:anchor="_Toc398562300" w:history="1">
             <w:r>
               <w:rPr>
                 <w:rStyle w:val="Hyperlink"/>
@@ -2423,7 +2493,7 @@
                 <w:noProof/>
                 <w:webHidden/>
               </w:rPr>
-              <w:instrText xml:space="preserve"> PAGEREF _Toc397694351 \h </w:instrText>
+              <w:instrText xml:space="preserve"> PAGEREF _Toc398562300 \h </w:instrText>
             </w:r>
             <w:r>
               <w:rPr>
@@ -2443,7 +2513,7 @@
                 <w:noProof/>
                 <w:webHidden/>
               </w:rPr>
-              <w:t>14</w:t>
+              <w:t>16</w:t>
             </w:r>
             <w:r>
               <w:rPr>
@@ -2466,7 +2536,7 @@
               <w:szCs w:val="22"/>
             </w:rPr>
           </w:pPr>
-          <w:hyperlink w:anchor="_Toc397694352" w:history="1">
+          <w:hyperlink w:anchor="_Toc398562301" w:history="1">
             <w:r>
               <w:rPr>
                 <w:rStyle w:val="Hyperlink"/>
@@ -2493,7 +2563,7 @@
                 <w:noProof/>
                 <w:webHidden/>
               </w:rPr>
-              <w:instrText xml:space="preserve"> PAGEREF _Toc397694352 \h </w:instrText>
+              <w:instrText xml:space="preserve"> PAGEREF _Toc398562301 \h </w:instrText>
             </w:r>
             <w:r>
               <w:rPr>
@@ -2513,7 +2583,7 @@
                 <w:noProof/>
                 <w:webHidden/>
               </w:rPr>
-              <w:t>14</w:t>
+              <w:t>16</w:t>
             </w:r>
             <w:r>
               <w:rPr>
@@ -2536,7 +2606,7 @@
               <w:szCs w:val="22"/>
             </w:rPr>
           </w:pPr>
-          <w:hyperlink w:anchor="_Toc397694353" w:history="1">
+          <w:hyperlink w:anchor="_Toc398562302" w:history="1">
             <w:r>
               <w:rPr>
                 <w:rStyle w:val="Hyperlink"/>
@@ -2563,7 +2633,7 @@
                 <w:noProof/>
                 <w:webHidden/>
               </w:rPr>
-              <w:instrText xml:space="preserve"> PAGEREF _Toc397694353 \h </w:instrText>
+              <w:instrText xml:space="preserve"> PAGEREF _Toc398562302 \h </w:instrText>
             </w:r>
             <w:r>
               <w:rPr>
@@ -2583,7 +2653,7 @@
                 <w:noProof/>
                 <w:webHidden/>
               </w:rPr>
-              <w:t>14</w:t>
+              <w:t>16</w:t>
             </w:r>
             <w:r>
               <w:rPr>
@@ -2606,7 +2676,7 @@
               <w:szCs w:val="22"/>
             </w:rPr>
           </w:pPr>
-          <w:hyperlink w:anchor="_Toc397694354" w:history="1">
+          <w:hyperlink w:anchor="_Toc398562303" w:history="1">
             <w:r>
               <w:rPr>
                 <w:rStyle w:val="Hyperlink"/>
@@ -2633,7 +2703,7 @@
                 <w:noProof/>
                 <w:webHidden/>
               </w:rPr>
-              <w:instrText xml:space="preserve"> PAGEREF _Toc397694354 \h </w:instrText>
+              <w:instrText xml:space="preserve"> PAGEREF _Toc398562303 \h </w:instrText>
             </w:r>
             <w:r>
               <w:rPr>
@@ -2653,7 +2723,7 @@
                 <w:noProof/>
                 <w:webHidden/>
               </w:rPr>
-              <w:t>14</w:t>
+              <w:t>16</w:t>
             </w:r>
             <w:r>
               <w:rPr>
@@ -2676,7 +2746,7 @@
               <w:szCs w:val="22"/>
             </w:rPr>
           </w:pPr>
-          <w:hyperlink w:anchor="_Toc397694355" w:history="1">
+          <w:hyperlink w:anchor="_Toc398562304" w:history="1">
             <w:r>
               <w:rPr>
                 <w:rStyle w:val="Hyperlink"/>
@@ -2703,7 +2773,7 @@
                 <w:noProof/>
                 <w:webHidden/>
               </w:rPr>
-              <w:instrText xml:space="preserve"> PAGEREF _Toc397694355 \h </w:instrText>
+              <w:instrText xml:space="preserve"> PAGEREF _Toc398562304 \h </w:instrText>
             </w:r>
             <w:r>
               <w:rPr>
@@ -2723,7 +2793,7 @@
                 <w:noProof/>
                 <w:webHidden/>
               </w:rPr>
-              <w:t>14</w:t>
+              <w:t>16</w:t>
             </w:r>
             <w:r>
               <w:rPr>
@@ -2746,7 +2816,7 @@
               <w:szCs w:val="22"/>
             </w:rPr>
           </w:pPr>
-          <w:hyperlink w:anchor="_Toc397694356" w:history="1">
+          <w:hyperlink w:anchor="_Toc398562305" w:history="1">
             <w:r>
               <w:rPr>
                 <w:rStyle w:val="Hyperlink"/>
@@ -2773,7 +2843,7 @@
                 <w:noProof/>
                 <w:webHidden/>
               </w:rPr>
-              <w:instrText xml:space="preserve"> PAGEREF _Toc397694356 \h </w:instrText>
+              <w:instrText xml:space="preserve"> PAGEREF _Toc398562305 \h </w:instrText>
             </w:r>
             <w:r>
               <w:rPr>
@@ -2793,7 +2863,7 @@
                 <w:noProof/>
                 <w:webHidden/>
               </w:rPr>
-              <w:t>14</w:t>
+              <w:t>16</w:t>
             </w:r>
             <w:r>
               <w:rPr>
@@ -2816,7 +2886,7 @@
               <w:szCs w:val="22"/>
             </w:rPr>
           </w:pPr>
-          <w:hyperlink w:anchor="_Toc397694357" w:history="1">
+          <w:hyperlink w:anchor="_Toc398562306" w:history="1">
             <w:r>
               <w:rPr>
                 <w:rStyle w:val="Hyperlink"/>
@@ -2843,7 +2913,7 @@
                 <w:noProof/>
                 <w:webHidden/>
               </w:rPr>
-              <w:instrText xml:space="preserve"> PAGEREF _Toc397694357 \h </w:instrText>
+              <w:instrText xml:space="preserve"> PAGEREF _Toc398562306 \h </w:instrText>
             </w:r>
             <w:r>
               <w:rPr>
@@ -2863,7 +2933,7 @@
                 <w:noProof/>
                 <w:webHidden/>
               </w:rPr>
-              <w:t>15</w:t>
+              <w:t>17</w:t>
             </w:r>
             <w:r>
               <w:rPr>
@@ -2886,7 +2956,7 @@
               <w:szCs w:val="22"/>
             </w:rPr>
           </w:pPr>
-          <w:hyperlink w:anchor="_Toc397694358" w:history="1">
+          <w:hyperlink w:anchor="_Toc398562307" w:history="1">
             <w:r>
               <w:rPr>
                 <w:rStyle w:val="Hyperlink"/>
@@ -2913,7 +2983,7 @@
                 <w:noProof/>
                 <w:webHidden/>
               </w:rPr>
-              <w:instrText xml:space="preserve"> PAGEREF _Toc397694358 \h </w:instrText>
+              <w:instrText xml:space="preserve"> PAGEREF _Toc398562307 \h </w:instrText>
             </w:r>
             <w:r>
               <w:rPr>
@@ -2933,7 +3003,7 @@
                 <w:noProof/>
                 <w:webHidden/>
               </w:rPr>
-              <w:t>15</w:t>
+              <w:t>17</w:t>
             </w:r>
             <w:r>
               <w:rPr>
@@ -2956,7 +3026,7 @@
               <w:szCs w:val="22"/>
             </w:rPr>
           </w:pPr>
-          <w:hyperlink w:anchor="_Toc397694359" w:history="1">
+          <w:hyperlink w:anchor="_Toc398562308" w:history="1">
             <w:r>
               <w:rPr>
                 <w:rStyle w:val="Hyperlink"/>
@@ -2983,7 +3053,7 @@
                 <w:noProof/>
                 <w:webHidden/>
               </w:rPr>
-              <w:instrText xml:space="preserve"> PAGEREF _Toc397694359 \h </w:instrText>
+              <w:instrText xml:space="preserve"> PAGEREF _Toc398562308 \h </w:instrText>
             </w:r>
             <w:r>
               <w:rPr>
@@ -3003,7 +3073,7 @@
                 <w:noProof/>
                 <w:webHidden/>
               </w:rPr>
-              <w:t>15</w:t>
+              <w:t>17</w:t>
             </w:r>
             <w:r>
               <w:rPr>
@@ -3026,7 +3096,7 @@
               <w:szCs w:val="22"/>
             </w:rPr>
           </w:pPr>
-          <w:hyperlink w:anchor="_Toc397694360" w:history="1">
+          <w:hyperlink w:anchor="_Toc398562309" w:history="1">
             <w:r>
               <w:rPr>
                 <w:rStyle w:val="Hyperlink"/>
@@ -3053,7 +3123,7 @@
                 <w:noProof/>
                 <w:webHidden/>
               </w:rPr>
-              <w:instrText xml:space="preserve"> PAGEREF _Toc397694360 \h </w:instrText>
+              <w:instrText xml:space="preserve"> PAGEREF _Toc398562309 \h </w:instrText>
             </w:r>
             <w:r>
               <w:rPr>
@@ -3073,7 +3143,7 @@
                 <w:noProof/>
                 <w:webHidden/>
               </w:rPr>
-              <w:t>16</w:t>
+              <w:t>18</w:t>
             </w:r>
             <w:r>
               <w:rPr>
@@ -3096,7 +3166,7 @@
               <w:szCs w:val="22"/>
             </w:rPr>
           </w:pPr>
-          <w:hyperlink w:anchor="_Toc397694361" w:history="1">
+          <w:hyperlink w:anchor="_Toc398562310" w:history="1">
             <w:r>
               <w:rPr>
                 <w:rStyle w:val="Hyperlink"/>
@@ -3123,7 +3193,7 @@
                 <w:noProof/>
                 <w:webHidden/>
               </w:rPr>
-              <w:instrText xml:space="preserve"> PAGEREF _Toc397694361 \h </w:instrText>
+              <w:instrText xml:space="preserve"> PAGEREF _Toc398562310 \h </w:instrText>
             </w:r>
             <w:r>
               <w:rPr>
@@ -3143,7 +3213,7 @@
                 <w:noProof/>
                 <w:webHidden/>
               </w:rPr>
-              <w:t>17</w:t>
+              <w:t>19</w:t>
             </w:r>
             <w:r>
               <w:rPr>
@@ -3166,7 +3236,7 @@
               <w:szCs w:val="22"/>
             </w:rPr>
           </w:pPr>
-          <w:hyperlink w:anchor="_Toc397694362" w:history="1">
+          <w:hyperlink w:anchor="_Toc398562311" w:history="1">
             <w:r>
               <w:rPr>
                 <w:rStyle w:val="Hyperlink"/>
@@ -3193,7 +3263,7 @@
                 <w:noProof/>
                 <w:webHidden/>
               </w:rPr>
-              <w:instrText xml:space="preserve"> PAGEREF _Toc397694362 \h </w:instrText>
+              <w:instrText xml:space="preserve"> PAGEREF _Toc398562311 \h </w:instrText>
             </w:r>
             <w:r>
               <w:rPr>
@@ -3213,7 +3283,7 @@
                 <w:noProof/>
                 <w:webHidden/>
               </w:rPr>
-              <w:t>20</w:t>
+              <w:t>22</w:t>
             </w:r>
             <w:r>
               <w:rPr>
@@ -3236,7 +3306,7 @@
               <w:szCs w:val="22"/>
             </w:rPr>
           </w:pPr>
-          <w:hyperlink w:anchor="_Toc397694363" w:history="1">
+          <w:hyperlink w:anchor="_Toc398562312" w:history="1">
             <w:r>
               <w:rPr>
                 <w:rStyle w:val="Hyperlink"/>
@@ -3263,7 +3333,7 @@
                 <w:noProof/>
                 <w:webHidden/>
               </w:rPr>
-              <w:instrText xml:space="preserve"> PAGEREF _Toc397694363 \h </w:instrText>
+              <w:instrText xml:space="preserve"> PAGEREF _Toc398562312 \h </w:instrText>
             </w:r>
             <w:r>
               <w:rPr>
@@ -3283,7 +3353,7 @@
                 <w:noProof/>
                 <w:webHidden/>
               </w:rPr>
-              <w:t>22</w:t>
+              <w:t>24</w:t>
             </w:r>
             <w:r>
               <w:rPr>
@@ -3306,7 +3376,7 @@
               <w:szCs w:val="22"/>
             </w:rPr>
           </w:pPr>
-          <w:hyperlink w:anchor="_Toc397694364" w:history="1">
+          <w:hyperlink w:anchor="_Toc398562313" w:history="1">
             <w:r>
               <w:rPr>
                 <w:rStyle w:val="Hyperlink"/>
@@ -3333,7 +3403,7 @@
                 <w:noProof/>
                 <w:webHidden/>
               </w:rPr>
-              <w:instrText xml:space="preserve"> PAGEREF _Toc397694364 \h </w:instrText>
+              <w:instrText xml:space="preserve"> PAGEREF _Toc398562313 \h </w:instrText>
             </w:r>
             <w:r>
               <w:rPr>
@@ -3353,7 +3423,7 @@
                 <w:noProof/>
                 <w:webHidden/>
               </w:rPr>
-              <w:t>24</w:t>
+              <w:t>26</w:t>
             </w:r>
             <w:r>
               <w:rPr>
@@ -3376,7 +3446,7 @@
               <w:szCs w:val="22"/>
             </w:rPr>
           </w:pPr>
-          <w:hyperlink w:anchor="_Toc397694365" w:history="1">
+          <w:hyperlink w:anchor="_Toc398562314" w:history="1">
             <w:r>
               <w:rPr>
                 <w:rStyle w:val="Hyperlink"/>
@@ -3403,7 +3473,7 @@
                 <w:noProof/>
                 <w:webHidden/>
               </w:rPr>
-              <w:instrText xml:space="preserve"> PAGEREF _Toc397694365 \h </w:instrText>
+              <w:instrText xml:space="preserve"> PAGEREF _Toc398562314 \h </w:instrText>
             </w:r>
             <w:r>
               <w:rPr>
@@ -3423,7 +3493,7 @@
                 <w:noProof/>
                 <w:webHidden/>
               </w:rPr>
-              <w:t>24</w:t>
+              <w:t>26</w:t>
             </w:r>
             <w:r>
               <w:rPr>
@@ -3455,7 +3525,7 @@
       <w:pPr>
         <w:pStyle w:val="Heading1"/>
       </w:pPr>
-      <w:bookmarkStart w:id="2" w:name="_Toc397694329"/>
+      <w:bookmarkStart w:id="2" w:name="_Toc398562277"/>
       <w:r>
         <w:lastRenderedPageBreak/>
         <w:t xml:space="preserve">Executive </w:t>
@@ -3554,14 +3624,22 @@
     </w:p>
     <w:p>
       <w:r>
-        <w:t>The evaluation of this work will be done by conducting a series of studies in which users will wear devices that generate new sensory feedback loops. In these studies, the subjects will be asked to complete a task with the aid of one or more new digital senses. The studies will range from scenarios in which the subject simply compares the digital sense with a natural sense, to a situation where the subject can feel new information and has to discover what it means. Data will be collected on the time and accuracy of the completed task and a qualitative result will be obtained from discussion with the subjects about the wearable technology and the experience in general.</w:t>
+        <w:t xml:space="preserve">The evaluation of this work will be done by conducting a series of studies in which users will wear devices that generate new sensory feedback loops. In these studies, the subjects will be asked to complete a task with the aid of one or more new digital senses. The studies will range from scenarios in which the subject simply compares the digital sense with a natural sense, to a situation where the subject can feel new information and has to discover what it means. Data will be collected on the time and accuracy of the completed task and a qualitative result will be obtained from discussion with the subjects about the wearable technology and the experience </w:t>
+      </w:r>
+      <w:proofErr w:type="gramStart"/>
+      <w:r>
+        <w:t>in</w:t>
+      </w:r>
+      <w:proofErr w:type="gramEnd"/>
+      <w:r>
+        <w:t xml:space="preserve"> general.</w:t>
       </w:r>
     </w:p>
     <w:p>
       <w:pPr>
         <w:pStyle w:val="Heading3"/>
       </w:pPr>
-      <w:bookmarkStart w:id="3" w:name="_Toc397694330"/>
+      <w:bookmarkStart w:id="3" w:name="_Toc398562278"/>
       <w:r>
         <w:t>Future Projection</w:t>
       </w:r>
@@ -3581,7 +3659,7 @@
       <w:pPr>
         <w:pStyle w:val="Heading1"/>
       </w:pPr>
-      <w:bookmarkStart w:id="4" w:name="_Toc397694331"/>
+      <w:bookmarkStart w:id="4" w:name="_Toc398562279"/>
       <w:r>
         <w:lastRenderedPageBreak/>
         <w:t>Abstract</w:t>
@@ -3715,7 +3793,7 @@
       <w:pPr>
         <w:pStyle w:val="Heading1"/>
       </w:pPr>
-      <w:bookmarkStart w:id="5" w:name="_Toc397694332"/>
+      <w:bookmarkStart w:id="5" w:name="_Toc398562280"/>
       <w:r>
         <w:lastRenderedPageBreak/>
         <w:t>Introduction</w:t>
@@ -3776,7 +3854,7 @@
       <w:pPr>
         <w:pStyle w:val="Heading1"/>
       </w:pPr>
-      <w:bookmarkStart w:id="6" w:name="_Toc397694333"/>
+      <w:bookmarkStart w:id="6" w:name="_Toc398562281"/>
       <w:r>
         <w:t>Background</w:t>
       </w:r>
@@ -3817,7 +3895,7 @@
       <w:pPr>
         <w:pStyle w:val="Heading2"/>
       </w:pPr>
-      <w:bookmarkStart w:id="7" w:name="_Toc397694334"/>
+      <w:bookmarkStart w:id="7" w:name="_Toc398562282"/>
       <w:r>
         <w:t>Thermal Interfacing</w:t>
       </w:r>
@@ -3918,7 +3996,7 @@
       <w:pPr>
         <w:pStyle w:val="Heading2"/>
       </w:pPr>
-      <w:bookmarkStart w:id="8" w:name="_Toc397694335"/>
+      <w:bookmarkStart w:id="8" w:name="_Toc398562283"/>
       <w:proofErr w:type="spellStart"/>
       <w:r>
         <w:t>Vibrotactile</w:t>
@@ -4037,7 +4115,7 @@
       <w:pPr>
         <w:pStyle w:val="Heading2"/>
       </w:pPr>
-      <w:bookmarkStart w:id="9" w:name="_Toc397694336"/>
+      <w:bookmarkStart w:id="9" w:name="_Toc398562284"/>
       <w:r>
         <w:t>Mobile Communication</w:t>
       </w:r>
@@ -4186,7 +4264,7 @@
       <w:pPr>
         <w:pStyle w:val="Heading2"/>
       </w:pPr>
-      <w:bookmarkStart w:id="10" w:name="_Toc397694337"/>
+      <w:bookmarkStart w:id="10" w:name="_Toc398562285"/>
       <w:r>
         <w:t>Sensory Substitution</w:t>
       </w:r>
@@ -4377,7 +4455,7 @@
       <w:pPr>
         <w:pStyle w:val="Heading2"/>
       </w:pPr>
-      <w:bookmarkStart w:id="11" w:name="_Toc397694338"/>
+      <w:bookmarkStart w:id="11" w:name="_Toc398562286"/>
       <w:r>
         <w:t>New Senses</w:t>
       </w:r>
@@ -4589,7 +4667,7 @@
       <w:pPr>
         <w:pStyle w:val="Heading2"/>
       </w:pPr>
-      <w:bookmarkStart w:id="12" w:name="_Toc397694339"/>
+      <w:bookmarkStart w:id="12" w:name="_Toc398562287"/>
       <w:r>
         <w:t>Situational Awareness</w:t>
       </w:r>
@@ -4711,7 +4789,7 @@
       <w:pPr>
         <w:pStyle w:val="Heading2"/>
       </w:pPr>
-      <w:bookmarkStart w:id="13" w:name="_Toc397694340"/>
+      <w:bookmarkStart w:id="13" w:name="_Toc398562288"/>
       <w:r>
         <w:t>Neuroplasticity</w:t>
       </w:r>
@@ -4849,7 +4927,7 @@
       <w:pPr>
         <w:pStyle w:val="Heading1"/>
       </w:pPr>
-      <w:bookmarkStart w:id="14" w:name="_Toc397694341"/>
+      <w:bookmarkStart w:id="14" w:name="_Toc398562289"/>
       <w:r>
         <w:lastRenderedPageBreak/>
         <w:t>Digital Synesthesia</w:t>
@@ -4860,7 +4938,7 @@
       <w:pPr>
         <w:pStyle w:val="Heading2"/>
       </w:pPr>
-      <w:bookmarkStart w:id="15" w:name="_Toc397694342"/>
+      <w:bookmarkStart w:id="15" w:name="_Toc398562290"/>
       <w:r>
         <w:t>Why?</w:t>
       </w:r>
@@ -4882,14 +4960,26 @@
     </w:p>
     <w:p>
       <w:r>
-        <w:t xml:space="preserve">It is my view that our technology should be better at looking for a way to help us be closer to our physical surroundings and smarter at finding a way of giving us all of the benefits it offers without compromising our interactions with our world and peers. Digital Synesthesia is a way of attempting to do just that. I understand that what we have done with mobile devices is offer just-in-time information streams that enhance our understanding of every moment, place and time. But all this information is being bottlenecked through one sensory channel and in doing so our brain is overwhelmed needing to place most of its attention to this one output and ignoring many others. </w:t>
+        <w:t xml:space="preserve">It is my view that our technology should be better at looking for a way to help us be closer to our physical surroundings and smarter at finding a way of giving us all of the benefits it offers without compromising our interactions with our world and peers. Digital Synesthesia is a way of attempting to do just that. I understand that what we have done with mobile devices is offer just-in-time information streams that enhance our understanding of every moment, place and time. But all this information is being bottlenecked through </w:t>
+      </w:r>
+      <w:r>
+        <w:t xml:space="preserve">mainly </w:t>
+      </w:r>
+      <w:r>
+        <w:t xml:space="preserve">one sensory channel and in doing so our brain is overwhelmed needing to place most of its attention to this one </w:t>
+      </w:r>
+      <w:r>
+        <w:t>input</w:t>
+      </w:r>
+      <w:r>
+        <w:t xml:space="preserve"> and ignoring many others. </w:t>
       </w:r>
     </w:p>
     <w:p>
       <w:pPr>
         <w:pStyle w:val="Heading2"/>
       </w:pPr>
-      <w:bookmarkStart w:id="16" w:name="_Toc397694343"/>
+      <w:bookmarkStart w:id="16" w:name="_Toc398562291"/>
       <w:r>
         <w:t>Design Approach</w:t>
       </w:r>
@@ -4917,7 +5007,19 @@
         <w:t xml:space="preserve">Sensing is the technology that will capture information from the world. </w:t>
       </w:r>
       <w:r>
-        <w:t>This area brings interesting cross sections between fields. Knowledge of what sensors may be available to capture raw environmental data is needed. Also knowledge of how other organisms may use information that is outside of our human sensory capabilities. Most importantly there is the need to understand that if one sensor may be detecting very specific phenomena, the interpretations and usefulness of that information to us humans might be completely unrelated to how other organisms might use it.</w:t>
+        <w:t xml:space="preserve">This area brings interesting cross sections between fields. </w:t>
+      </w:r>
+      <w:r>
+        <w:t>The designer needs to know about</w:t>
+      </w:r>
+      <w:r>
+        <w:t xml:space="preserve"> sensors </w:t>
+      </w:r>
+      <w:r>
+        <w:t xml:space="preserve">that </w:t>
+      </w:r>
+      <w:r>
+        <w:t>may be available to capture raw environmental data. Also knowledge of how other organisms may use information that is outside of our human sensory capabilities. Most importantly there is the need to understand that if one sensor may be detecting very specific phenomena, the interpretations and usefulness of that information to us humans might be completely unrelated to how other organisms might use it.</w:t>
       </w:r>
     </w:p>
     <w:p>
@@ -4927,21 +5029,38 @@
       <w:r>
         <w:t xml:space="preserve"> device will then translate this information to the appropriate feedback.</w:t>
       </w:r>
-    </w:p>
-    <w:p>
+      <w:r>
+        <w:t xml:space="preserve"> Translation also needs the design of a user interface. In the far future vision of Digital Synesthesia, this interface will let a user choose what sensor they want active and where, and how, they wish to experience </w:t>
+      </w:r>
       <w:r>
         <w:lastRenderedPageBreak/>
+        <w:t>this feedback. This way, depending on the user’s activities, they will be able to turn artificial senses on and off.</w:t>
+      </w:r>
+    </w:p>
+    <w:p>
+      <w:r>
         <w:t>Feedback is the final step. At this stage, the designer will draw upon their knowledge of</w:t>
       </w:r>
       <w:r>
         <w:t xml:space="preserve"> user interfaces and ergonomics to create a comfortable sensory experience that will make sense with the user’s need and surrounding context.</w:t>
       </w:r>
+      <w:r>
+        <w:t xml:space="preserve"> The design of wearable technology will come into play as we find ways to comfortably generate the sensory signals that will respond </w:t>
+      </w:r>
+      <w:proofErr w:type="gramStart"/>
+      <w:r>
+        <w:t>to  the</w:t>
+      </w:r>
+      <w:proofErr w:type="gramEnd"/>
+      <w:r>
+        <w:t xml:space="preserve"> sensors.</w:t>
+      </w:r>
     </w:p>
     <w:p>
       <w:pPr>
         <w:pStyle w:val="Heading2"/>
       </w:pPr>
-      <w:bookmarkStart w:id="17" w:name="_Toc397694344"/>
+      <w:bookmarkStart w:id="17" w:name="_Toc398562292"/>
       <w:r>
         <w:t>Implementations</w:t>
       </w:r>
@@ -4955,16 +5074,21 @@
         <w:t xml:space="preserve"> Each of the implementations was designed to test the user’s ability to relate to an artificial sense while reducing the familiarity with the experience.</w:t>
       </w:r>
       <w:r>
-        <w:t xml:space="preserve"> The first user study was designed so that the users would be able to try a new artificial sense that would provide a redundancy with an existing natural sense.  This way, the users were able to quickly learn to understand the patterns of their new sense. The second user study was designed to take away the redundancy but still give the user some contextual information on the experience. The third user study would remove all redundancies and contextual information and simply ask the users to explore their world and try to understand what the artificial sense was responding to.</w:t>
+        <w:t xml:space="preserve"> During t</w:t>
+      </w:r>
+      <w:r>
+        <w:t>he first user study the users would be able to try a new artificial sense that would provide a redundancy with an existing natural sense.  This way, the users were able to quickly learn to understand the patterns of their new sense. The second user study was designed to take away the redundancy but still give the user some contextual information on the experience. The third user study would remove all redundancies and contextual information and simply ask the users to explore their world and try to understand what the artificial sense was responding to.</w:t>
       </w:r>
     </w:p>
     <w:p>
       <w:pPr>
         <w:pStyle w:val="Heading2"/>
       </w:pPr>
+      <w:bookmarkStart w:id="18" w:name="_Toc398562293"/>
       <w:r>
         <w:t>First Study: Proximity Sensing</w:t>
       </w:r>
+      <w:bookmarkEnd w:id="18"/>
     </w:p>
     <w:p>
       <w:r>
@@ -5009,29 +5133,108 @@
         <w:t>The second stage used the same methodology but the user was asked to identify the shape of a single figure that was place on the table. The figure would be a square, circle or triangle. This time, the users had to rely on a 2D movement of their hand and also they would have to compare their expectation of how a shape would feel to what they were feeling.</w:t>
       </w:r>
     </w:p>
-    <w:p/>
-    <w:p/>
-    <w:p>
-      <w:bookmarkStart w:id="18" w:name="_GoBack"/>
-      <w:bookmarkEnd w:id="18"/>
+    <w:p>
+      <w:r>
+        <w:t>The third and final stage asked to identify a 3D shape. So the choices were a cube, a square or a Prism.</w:t>
+      </w:r>
+    </w:p>
+    <w:p>
+      <w:pPr>
+        <w:pStyle w:val="Heading2"/>
+      </w:pPr>
+      <w:bookmarkStart w:id="19" w:name="_Toc398562294"/>
+      <w:r>
+        <w:t>Second Study: Temperature Sensing</w:t>
+      </w:r>
+      <w:bookmarkEnd w:id="19"/>
+    </w:p>
+    <w:p>
+      <w:r>
+        <w:lastRenderedPageBreak/>
+        <w:t>For this study, the user was fitted with a head band that had a temperature (IR) sensor facing outwards and a vibrating transducer towards the inside, against the forehead.</w:t>
+      </w:r>
+      <w:r>
+        <w:t xml:space="preserve"> Four </w:t>
+      </w:r>
+      <w:proofErr w:type="spellStart"/>
+      <w:r>
+        <w:t>peltier</w:t>
+      </w:r>
+      <w:proofErr w:type="spellEnd"/>
+      <w:r>
+        <w:t xml:space="preserve"> modules were placed on the table in front of the subject.</w:t>
+      </w:r>
+      <w:r>
+        <w:t xml:space="preserve"> A program was written that would randomly choose one of the four </w:t>
+      </w:r>
+      <w:proofErr w:type="spellStart"/>
+      <w:r>
+        <w:t>peltier</w:t>
+      </w:r>
+      <w:proofErr w:type="spellEnd"/>
+      <w:r>
+        <w:t xml:space="preserve"> modules to warm up. The subject would have to try to read the feedback vibration on their forehead to decide which modules was on and press the corresponding button on the device. This way nor the subject or the investigator would know which module was active. The investigator would simply record how many responses out of 20 opportunities were successful.</w:t>
+      </w:r>
+    </w:p>
+    <w:p>
+      <w:pPr>
+        <w:pStyle w:val="Heading2"/>
+      </w:pPr>
+      <w:bookmarkStart w:id="20" w:name="_Toc398562295"/>
+      <w:r>
+        <w:t>Third Study: Cellphone Sensors</w:t>
+      </w:r>
+      <w:bookmarkEnd w:id="20"/>
+    </w:p>
+    <w:p>
+      <w:r>
+        <w:t xml:space="preserve">This study was designed to be the closest to the future vision of Digital Synesthesia. The users were fitted with a baseball cap that supported the circuit and vibrating transducer. The vibration was felt on the forehead. An app was written that would scan the available sensors of the mobile device and connect the data stream to the transducer using </w:t>
+      </w:r>
+      <w:proofErr w:type="gramStart"/>
+      <w:r>
+        <w:t>a</w:t>
+      </w:r>
+      <w:proofErr w:type="gramEnd"/>
+      <w:r>
+        <w:t xml:space="preserve"> IOIO board. The subject where asked to spend 15 minutes walking around the lab, anywhere they wanted to go. After the 15 minutes they were asked to give their best guess as to what the feedback on their forehead was responding to.</w:t>
+      </w:r>
+    </w:p>
+    <w:p>
+      <w:r>
+        <w:t xml:space="preserve">As a whole, these studies were looking to understand the ability of a user to form a coherent story by adding together minimal artificial information, proprioception cues and contextual knowledge. They have proven that when the subject is confronted with minimal information about a sensory feedback, they are quite capable of forming a good causal relation between the experience and the world and that even when they don’t understand the actual sensing </w:t>
+      </w:r>
+      <w:bookmarkStart w:id="21" w:name="_GoBack"/>
+      <w:bookmarkEnd w:id="21"/>
+      <w:r>
+        <w:t>device;</w:t>
+      </w:r>
+      <w:r>
+        <w:t xml:space="preserve"> the mental mapping of the experience is still formed.</w:t>
+      </w:r>
+    </w:p>
+    <w:p>
+      <w:r>
+        <w:br w:type="page"/>
+      </w:r>
     </w:p>
     <w:p/>
     <w:p/>
     <w:p/>
     <w:p/>
     <w:p/>
+    <w:p/>
     <w:p>
       <w:pPr>
         <w:pStyle w:val="Heading2"/>
       </w:pPr>
-      <w:bookmarkStart w:id="19" w:name="_Toc397694347"/>
+      <w:bookmarkStart w:id="22" w:name="_Toc398562296"/>
       <w:r>
         <w:t>Second</w:t>
       </w:r>
       <w:r>
         <w:t xml:space="preserve"> Stage</w:t>
       </w:r>
-      <w:bookmarkEnd w:id="19"/>
+      <w:bookmarkEnd w:id="22"/>
     </w:p>
     <w:p>
       <w:r>
@@ -5095,14 +5298,14 @@
       <w:pPr>
         <w:pStyle w:val="Heading2"/>
       </w:pPr>
-      <w:bookmarkStart w:id="20" w:name="_Toc397694348"/>
+      <w:bookmarkStart w:id="23" w:name="_Toc398562297"/>
       <w:r>
         <w:t>Third</w:t>
       </w:r>
       <w:r>
         <w:t xml:space="preserve"> Stage</w:t>
       </w:r>
-      <w:bookmarkEnd w:id="20"/>
+      <w:bookmarkEnd w:id="23"/>
     </w:p>
     <w:p>
       <w:r>
@@ -5191,14 +5394,15 @@
       <w:pPr>
         <w:pStyle w:val="Heading2"/>
       </w:pPr>
-      <w:bookmarkStart w:id="21" w:name="_Toc397694349"/>
+      <w:bookmarkStart w:id="24" w:name="_Toc398562298"/>
       <w:r>
         <w:t>Fourth Stage</w:t>
       </w:r>
-      <w:bookmarkEnd w:id="21"/>
-    </w:p>
-    <w:p>
-      <w:r>
+      <w:bookmarkEnd w:id="24"/>
+    </w:p>
+    <w:p>
+      <w:r>
+        <w:lastRenderedPageBreak/>
         <w:t>This stage will look at the future of Digital Synesthesia. To understand this project as a whole</w:t>
       </w:r>
       <w:r>
@@ -5217,22 +5421,22 @@
       <w:pPr>
         <w:pStyle w:val="Heading1"/>
       </w:pPr>
-      <w:bookmarkStart w:id="22" w:name="_Toc397694350"/>
+      <w:bookmarkStart w:id="25" w:name="_Toc398562299"/>
       <w:r>
         <w:lastRenderedPageBreak/>
         <w:t>Sensory Translation and Habituation</w:t>
       </w:r>
-      <w:bookmarkEnd w:id="22"/>
+      <w:bookmarkEnd w:id="25"/>
     </w:p>
     <w:p>
       <w:pPr>
         <w:pStyle w:val="Heading1"/>
       </w:pPr>
-      <w:bookmarkStart w:id="23" w:name="_Toc397694351"/>
+      <w:bookmarkStart w:id="26" w:name="_Toc398562300"/>
       <w:r>
         <w:t>Research Questions</w:t>
       </w:r>
-      <w:bookmarkEnd w:id="23"/>
+      <w:bookmarkEnd w:id="26"/>
     </w:p>
     <w:p>
       <w:r>
@@ -5294,7 +5498,7 @@
       <w:pPr>
         <w:pStyle w:val="Heading2"/>
       </w:pPr>
-      <w:bookmarkStart w:id="24" w:name="_Toc397694352"/>
+      <w:bookmarkStart w:id="27" w:name="_Toc398562301"/>
       <w:r>
         <w:t xml:space="preserve">Discreet </w:t>
       </w:r>
@@ -5310,7 +5514,7 @@
       <w:r>
         <w:t>ous Data</w:t>
       </w:r>
-      <w:bookmarkEnd w:id="24"/>
+      <w:bookmarkEnd w:id="27"/>
     </w:p>
     <w:p>
       <w:r>
@@ -5371,11 +5575,11 @@
       <w:pPr>
         <w:pStyle w:val="Heading2"/>
       </w:pPr>
-      <w:bookmarkStart w:id="25" w:name="_Toc397694353"/>
+      <w:bookmarkStart w:id="28" w:name="_Toc398562302"/>
       <w:r>
         <w:t>Sensory Substitution</w:t>
       </w:r>
-      <w:bookmarkEnd w:id="25"/>
+      <w:bookmarkEnd w:id="28"/>
     </w:p>
     <w:p>
       <w:r>
@@ -5422,14 +5626,14 @@
       <w:pPr>
         <w:pStyle w:val="Heading2"/>
       </w:pPr>
-      <w:bookmarkStart w:id="26" w:name="_Toc397694354"/>
+      <w:bookmarkStart w:id="29" w:name="_Toc398562303"/>
       <w:r>
         <w:t xml:space="preserve">Sensory </w:t>
       </w:r>
       <w:r>
         <w:t>Augmentation</w:t>
       </w:r>
-      <w:bookmarkEnd w:id="26"/>
+      <w:bookmarkEnd w:id="29"/>
     </w:p>
     <w:p>
       <w:r>
@@ -5446,11 +5650,11 @@
       <w:pPr>
         <w:pStyle w:val="Heading2"/>
       </w:pPr>
-      <w:bookmarkStart w:id="27" w:name="_Toc397694355"/>
+      <w:bookmarkStart w:id="30" w:name="_Toc398562304"/>
       <w:r>
         <w:t>New Senses</w:t>
       </w:r>
-      <w:bookmarkEnd w:id="27"/>
+      <w:bookmarkEnd w:id="30"/>
     </w:p>
     <w:p>
       <w:r>
@@ -5473,7 +5677,7 @@
       <w:pPr>
         <w:pStyle w:val="Heading2"/>
       </w:pPr>
-      <w:bookmarkStart w:id="28" w:name="_Toc397694356"/>
+      <w:bookmarkStart w:id="31" w:name="_Toc398562305"/>
       <w:r>
         <w:t xml:space="preserve">The </w:t>
       </w:r>
@@ -5483,7 +5687,7 @@
       <w:r>
         <w:t xml:space="preserve"> and the New Stimuli</w:t>
       </w:r>
-      <w:bookmarkEnd w:id="28"/>
+      <w:bookmarkEnd w:id="31"/>
     </w:p>
     <w:p>
       <w:r>
@@ -5553,11 +5757,11 @@
       <w:pPr>
         <w:pStyle w:val="Heading2"/>
       </w:pPr>
-      <w:bookmarkStart w:id="29" w:name="_Toc397694357"/>
+      <w:bookmarkStart w:id="32" w:name="_Toc398562306"/>
       <w:r>
         <w:t>Escaping the visual user interface</w:t>
       </w:r>
-      <w:bookmarkEnd w:id="29"/>
+      <w:bookmarkEnd w:id="32"/>
     </w:p>
     <w:p>
       <w:r>
@@ -5609,11 +5813,11 @@
       <w:pPr>
         <w:pStyle w:val="Heading2"/>
       </w:pPr>
-      <w:bookmarkStart w:id="30" w:name="_Toc397694358"/>
+      <w:bookmarkStart w:id="33" w:name="_Toc398562307"/>
       <w:r>
         <w:t>Design Thinking</w:t>
       </w:r>
-      <w:bookmarkEnd w:id="30"/>
+      <w:bookmarkEnd w:id="33"/>
     </w:p>
     <w:p>
       <w:r>
@@ -5636,11 +5840,11 @@
       <w:pPr>
         <w:pStyle w:val="Heading2"/>
       </w:pPr>
-      <w:bookmarkStart w:id="31" w:name="_Toc397694359"/>
+      <w:bookmarkStart w:id="34" w:name="_Toc398562308"/>
       <w:r>
         <w:t>Human Development</w:t>
       </w:r>
-      <w:bookmarkEnd w:id="31"/>
+      <w:bookmarkEnd w:id="34"/>
     </w:p>
     <w:p>
       <w:r>
@@ -5686,12 +5890,12 @@
       <w:pPr>
         <w:pStyle w:val="Heading1"/>
       </w:pPr>
-      <w:bookmarkStart w:id="32" w:name="_Toc397694360"/>
+      <w:bookmarkStart w:id="35" w:name="_Toc398562309"/>
       <w:r>
         <w:lastRenderedPageBreak/>
         <w:t>System Description</w:t>
       </w:r>
-      <w:bookmarkEnd w:id="32"/>
+      <w:bookmarkEnd w:id="35"/>
     </w:p>
     <w:p>
       <w:r>
@@ -5702,7 +5906,7 @@
       <w:pPr>
         <w:pStyle w:val="Heading1"/>
       </w:pPr>
-      <w:bookmarkStart w:id="33" w:name="_Toc397694361"/>
+      <w:bookmarkStart w:id="36" w:name="_Toc398562310"/>
       <w:r>
         <w:lastRenderedPageBreak/>
         <w:t xml:space="preserve">Evaluation </w:t>
@@ -5710,7 +5914,7 @@
       <w:r>
         <w:t>Research Plan</w:t>
       </w:r>
-      <w:bookmarkEnd w:id="33"/>
+      <w:bookmarkEnd w:id="36"/>
     </w:p>
     <w:p>
       <w:r>
@@ -5798,12 +6002,12 @@
       <w:pPr>
         <w:pStyle w:val="Heading1"/>
       </w:pPr>
-      <w:bookmarkStart w:id="34" w:name="_Toc397694362"/>
+      <w:bookmarkStart w:id="37" w:name="_Toc398562311"/>
       <w:r>
         <w:lastRenderedPageBreak/>
         <w:t>References</w:t>
       </w:r>
-      <w:bookmarkEnd w:id="34"/>
+      <w:bookmarkEnd w:id="37"/>
     </w:p>
     <w:p>
       <w:pPr>
@@ -6832,7 +7036,7 @@
       <w:pPr>
         <w:pStyle w:val="Heading1"/>
       </w:pPr>
-      <w:bookmarkStart w:id="35" w:name="_Toc397694363"/>
+      <w:bookmarkStart w:id="38" w:name="_Toc398562312"/>
       <w:r>
         <w:lastRenderedPageBreak/>
         <w:t xml:space="preserve">Non-Cited </w:t>
@@ -6840,7 +7044,7 @@
       <w:r>
         <w:t>Bibliography</w:t>
       </w:r>
-      <w:bookmarkEnd w:id="35"/>
+      <w:bookmarkEnd w:id="38"/>
     </w:p>
     <w:p>
       <w:pPr>
@@ -7108,22 +7312,22 @@
       <w:pPr>
         <w:pStyle w:val="Heading1"/>
       </w:pPr>
-      <w:bookmarkStart w:id="36" w:name="_Toc397694364"/>
+      <w:bookmarkStart w:id="39" w:name="_Toc398562313"/>
       <w:r>
         <w:lastRenderedPageBreak/>
         <w:t>Bio</w:t>
       </w:r>
-      <w:bookmarkEnd w:id="36"/>
+      <w:bookmarkEnd w:id="39"/>
     </w:p>
     <w:p>
       <w:pPr>
         <w:pStyle w:val="Heading2"/>
       </w:pPr>
-      <w:bookmarkStart w:id="37" w:name="_Toc397694365"/>
+      <w:bookmarkStart w:id="40" w:name="_Toc398562314"/>
       <w:r>
         <w:t>Santiago Eloy Alfaro</w:t>
       </w:r>
-      <w:bookmarkEnd w:id="37"/>
+      <w:bookmarkEnd w:id="40"/>
     </w:p>
     <w:p>
       <w:r>
@@ -9761,7 +9965,7 @@
 </file>
 
 <file path=customXml/itemProps1.xml><?xml version="1.0" encoding="utf-8"?>
-<ds:datastoreItem xmlns:ds="http://schemas.openxmlformats.org/officeDocument/2006/customXml" ds:itemID="{A6C2C8F3-30C4-423A-BC29-920F94B54F57}">
+<ds:datastoreItem xmlns:ds="http://schemas.openxmlformats.org/officeDocument/2006/customXml" ds:itemID="{C2356B59-A158-4F28-A36F-FEF66014BDAB}">
   <ds:schemaRefs>
     <ds:schemaRef ds:uri="http://schemas.openxmlformats.org/officeDocument/2006/bibliography"/>
   </ds:schemaRefs>

</xml_diff>

<commit_message>
User Studies and Results for Temp
</commit_message>
<xml_diff>
--- a/Phd-Thesis.docx
+++ b/Phd-Thesis.docx
@@ -8757,10 +8757,24 @@
     </w:p>
     <w:p>
       <w:pPr>
+        <w:rPr>
+          <w:smallCaps/>
+          <w:spacing w:val="5"/>
+          <w:sz w:val="28"/>
+          <w:szCs w:val="28"/>
+        </w:rPr>
+      </w:pPr>
+      <w:bookmarkStart w:id="30" w:name="_Toc399769181"/>
+      <w:r>
+        <w:br w:type="page"/>
+      </w:r>
+    </w:p>
+    <w:p>
+      <w:pPr>
         <w:pStyle w:val="Heading2"/>
       </w:pPr>
-      <w:bookmarkStart w:id="30" w:name="_Toc399769181"/>
-      <w:r>
+      <w:r>
+        <w:lastRenderedPageBreak/>
         <w:t>Proximity to Vibration</w:t>
       </w:r>
       <w:bookmarkEnd w:id="30"/>
@@ -8812,7 +8826,6 @@
       </w:pPr>
       <w:bookmarkStart w:id="33" w:name="_Toc399769184"/>
       <w:r>
-        <w:lastRenderedPageBreak/>
         <w:t xml:space="preserve">Phase </w:t>
       </w:r>
       <w:commentRangeStart w:id="34"/>
@@ -8899,10 +8912,35 @@
       </w:r>
       <w:proofErr w:type="gramEnd"/>
     </w:p>
+    <w:p>
+      <w:pPr>
+        <w:ind w:left="720"/>
+      </w:pPr>
+    </w:p>
+    <w:p>
+      <w:r>
+        <w:t xml:space="preserve">The sensitivity values were decided ahead of time and kept the same through the whole study for all users. The values were chosen by finding a mapping that would demonstrate the usefulness of having different sensitivity while demonstrating the balance between sensitivity and noise. With a low level of sensitivity (sensitivity 10) the subject could only feel small changes in the vibration frequency, with High sensitivity (sensitivity 5) the changes were more </w:t>
+      </w:r>
+      <w:r>
+        <w:lastRenderedPageBreak/>
+        <w:t>noticeable but the noise would also be more noticeable.</w:t>
+      </w:r>
+      <w:r>
+        <w:t xml:space="preserve"> The noise came from the sensor as well as from the stability of the </w:t>
+      </w:r>
+      <w:proofErr w:type="gramStart"/>
+      <w:r>
+        <w:t>subjects</w:t>
+      </w:r>
+      <w:proofErr w:type="gramEnd"/>
+      <w:r>
+        <w:t xml:space="preserve"> hand.</w:t>
+      </w:r>
+    </w:p>
     <w:tbl>
       <w:tblPr>
         <w:tblStyle w:val="LightList"/>
-        <w:tblpPr w:leftFromText="180" w:rightFromText="180" w:vertAnchor="text" w:horzAnchor="margin" w:tblpY="2145"/>
+        <w:tblpPr w:leftFromText="180" w:rightFromText="180" w:vertAnchor="text" w:horzAnchor="margin" w:tblpY="65"/>
         <w:tblW w:w="5414" w:type="dxa"/>
         <w:tblLook w:val="0480" w:firstRow="0" w:lastRow="0" w:firstColumn="1" w:lastColumn="0" w:noHBand="0" w:noVBand="1"/>
       </w:tblPr>
@@ -8926,6 +8964,7 @@
             <w:pPr>
               <w:jc w:val="center"/>
             </w:pPr>
+            <w:bookmarkStart w:id="35" w:name="_Toc399769185"/>
             <w:r>
               <w:rPr>
                 <w:sz w:val="32"/>
@@ -8937,7 +8976,7 @@
                 <w:noProof/>
               </w:rPr>
               <w:drawing>
-                <wp:inline distT="0" distB="0" distL="0" distR="0" wp14:anchorId="1E2011E9" wp14:editId="4F5BDB9B">
+                <wp:inline distT="0" distB="0" distL="0" distR="0" wp14:anchorId="13D4B059" wp14:editId="617E00D9">
                   <wp:extent cx="3252159" cy="1388853"/>
                   <wp:effectExtent l="0" t="0" r="24765" b="20955"/>
                   <wp:docPr id="9" name="Chart 9"/>
@@ -9112,319 +9151,259 @@
       </w:tr>
     </w:tbl>
     <w:p>
-      <w:r>
-        <w:t>The sensitivity values were decided ahead of time and kept the same through the whole study for all users. The values were chosen by finding a mapping that would demonstrate the usefulness of having different sensitivity while demonstrating the balance between sensitivity and noise. With a low level of sensitivity (sensitivity 10) the subject could only feel small changes in the vibration frequency, with High sensitivity (sensitivity 5) the changes were more noticeable but the noise would also be more noticeable.</w:t>
-      </w:r>
-      <w:r>
-        <w:t xml:space="preserve"> The noise came from the sensor as well as from the stability of the </w:t>
+      <w:pPr>
+        <w:pStyle w:val="Heading3"/>
+      </w:pPr>
+      <w:r>
+        <w:t>Phase One Results</w:t>
+      </w:r>
+      <w:bookmarkEnd w:id="35"/>
+    </w:p>
+    <w:p>
+      <w:r>
+        <w:t>The results in Table 1 show that the subjects were close to</w:t>
+      </w:r>
+      <w:r>
+        <w:t xml:space="preserve"> 50 percent accuracy. This was encouraging since it was well above a random distribution that would be close to 25 percent given that the users had one of four choices to make. Table 1 shows the results of </w:t>
       </w:r>
       <w:proofErr w:type="gramStart"/>
       <w:r>
-        <w:t>subjects</w:t>
+        <w:t>phase</w:t>
       </w:r>
       <w:proofErr w:type="gramEnd"/>
       <w:r>
-        <w:t xml:space="preserve"> hand.</w:t>
-      </w:r>
+        <w:t xml:space="preserve"> one.</w:t>
+      </w:r>
+      <w:r>
+        <w:t xml:space="preserve"> </w:t>
+      </w:r>
+    </w:p>
+    <w:p>
+      <w:pPr>
+        <w:pStyle w:val="Caption"/>
+        <w:framePr w:w="5428" w:hSpace="180" w:wrap="around" w:vAnchor="text" w:hAnchor="page" w:x="1357" w:y="1383"/>
+        <w:suppressOverlap/>
+      </w:pPr>
+      <w:r>
+        <w:t xml:space="preserve">Table </w:t>
+      </w:r>
+      <w:fldSimple w:instr=" SEQ Table \* ARABIC ">
+        <w:r>
+          <w:rPr>
+            <w:noProof/>
+          </w:rPr>
+          <w:t>1</w:t>
+        </w:r>
+      </w:fldSimple>
+    </w:p>
+    <w:p>
+      <w:r>
+        <w:t xml:space="preserve">Totaling the correct answers of phase one in the four tries and ignoring the height </w:t>
+      </w:r>
+      <w:r>
+        <w:t xml:space="preserve">and sensitivity </w:t>
+      </w:r>
+      <w:r>
+        <w:t>difference</w:t>
+      </w:r>
+      <w:r>
+        <w:t xml:space="preserve">, we have a total (n) of 68 </w:t>
+      </w:r>
+      <w:r>
+        <w:t>tries;</w:t>
+      </w:r>
+      <w:r>
+        <w:t xml:space="preserve"> the result gives a percentage of accuracy of 51%. </w:t>
+      </w:r>
+      <w:proofErr w:type="gramStart"/>
+      <w:r>
+        <w:t xml:space="preserve">When we compare this </w:t>
+      </w:r>
+      <w:r>
+        <w:t xml:space="preserve">percentage </w:t>
+      </w:r>
+      <w:r>
+        <w:t xml:space="preserve">to a </w:t>
+      </w:r>
+      <w:r>
+        <w:t>random control group of 25</w:t>
+      </w:r>
+      <w:r>
+        <w:t>%</w:t>
+      </w:r>
+      <w:r>
+        <w:t xml:space="preserve"> because of having to choose among 4 possible answers</w:t>
+      </w:r>
+      <w:r>
+        <w:t xml:space="preserve">, we get a </w:t>
+      </w:r>
+      <w:r>
+        <w:t>conf</w:t>
+      </w:r>
+      <w:r>
+        <w:t>idence value of p&lt;0.002</w:t>
+      </w:r>
+      <w:r>
+        <w:t>.</w:t>
+      </w:r>
+      <w:proofErr w:type="gramEnd"/>
     </w:p>
     <w:p>
       <w:pPr>
         <w:pStyle w:val="Heading3"/>
       </w:pPr>
-      <w:bookmarkStart w:id="35" w:name="_Toc399769185"/>
-      <w:r>
-        <w:t>Phase One Results</w:t>
-      </w:r>
-      <w:bookmarkEnd w:id="35"/>
-    </w:p>
-    <w:p>
-      <w:r>
-        <w:t>The results in Table 1 show that the subjects were close to</w:t>
-      </w:r>
-      <w:r>
-        <w:t xml:space="preserve"> 50 percent accuracy. This was encouraging since it was well above a random distribution that would be close to 25 percent given that the users had one of four choices to make. Table 1 shows the results of </w:t>
+      <w:bookmarkStart w:id="36" w:name="_Toc399769186"/>
+      <w:r>
+        <w:t>Phase One Evaluation</w:t>
+      </w:r>
+      <w:bookmarkEnd w:id="36"/>
+    </w:p>
+    <w:p>
+      <w:r>
+        <w:t xml:space="preserve">In this first phase the subject needed to only move their hand from side to side in </w:t>
+      </w:r>
+      <w:r>
+        <w:t>the X</w:t>
+      </w:r>
+      <w:r>
+        <w:t xml:space="preserve"> axis and up and down </w:t>
+      </w:r>
+      <w:r>
+        <w:t>in the Z</w:t>
+      </w:r>
+      <w:r>
+        <w:t xml:space="preserve"> axis. Up and down would allow them to control the base line frequency they were comfortable with while scanning on the horizontal axis.</w:t>
+      </w:r>
+    </w:p>
+    <w:p>
+      <w:r>
+        <w:t>The users had no experience with this artificial sense except for a five to ten minute training activity in which they would see how the frequency behaved when the hand was waved over objects of different sizes and with different sensitivity levels.</w:t>
+      </w:r>
+    </w:p>
+    <w:p>
+      <w:r>
+        <w:t>I was expecting an advantage to having a higher sensitivity setting which would be sensitivity 5 but the results show that sensitivity 10 was easier for the subjects. I believe this to be that at sensitivity 5 the experience was vulnerable to unconscious movements of the hand. Some subjects would not notice if the hand went down slowly or small jerks movements that would affect the readings. These small movements were less noticeable at sensitivity 10 which was less sensitive.</w:t>
+      </w:r>
+    </w:p>
+    <w:p>
+      <w:r>
+        <w:t xml:space="preserve">The subjects demonstrated </w:t>
+      </w:r>
+      <w:r>
+        <w:t xml:space="preserve">different techniques to accomplish this task. Some subjects would simply scan and try to differentiate between noise and signal but some developed more nuanced strategies such as scanning at different speeds and compare their impressions or scan </w:t>
+      </w:r>
+      <w:r>
+        <w:lastRenderedPageBreak/>
+        <w:t>a different heights and compare. Even more would focus specially on the stability and movement of the hand while others focused on the feedback, tried to get the rhythm and then detect minor changes.</w:t>
+      </w:r>
+    </w:p>
+    <w:p>
+      <w:pPr>
+        <w:pStyle w:val="Heading3"/>
+      </w:pPr>
+      <w:bookmarkStart w:id="37" w:name="_Toc399769187"/>
+      <w:r>
+        <w:t>Phase Two</w:t>
+      </w:r>
+      <w:bookmarkEnd w:id="37"/>
+    </w:p>
+    <w:p>
+      <w:r>
+        <w:t>Phase two presented the subject with just one object. The computer would randomly choose between a circle</w:t>
+      </w:r>
+      <w:r>
+        <w:t>,</w:t>
+      </w:r>
+      <w:r>
+        <w:t xml:space="preserve"> a rectangle or a triangle. This exercise was made 4 times as follows.</w:t>
+      </w:r>
+    </w:p>
+    <w:p>
+      <w:pPr>
+        <w:ind w:left="720"/>
+      </w:pPr>
+      <w:r>
+        <w:t xml:space="preserve">First try. </w:t>
       </w:r>
       <w:proofErr w:type="gramStart"/>
       <w:r>
-        <w:t>phase</w:t>
+        <w:t>Random object, at 2” tall from the table and a sensitivity of 10.</w:t>
       </w:r>
       <w:proofErr w:type="gramEnd"/>
-      <w:r>
-        <w:t xml:space="preserve"> one.</w:t>
-      </w:r>
+    </w:p>
+    <w:p>
+      <w:pPr>
+        <w:ind w:firstLine="720"/>
+      </w:pPr>
+      <w:r>
+        <w:t xml:space="preserve">Second try. </w:t>
+      </w:r>
+      <w:proofErr w:type="gramStart"/>
+      <w:r>
+        <w:t xml:space="preserve">Random </w:t>
+      </w:r>
+      <w:r>
+        <w:t>object</w:t>
+      </w:r>
+      <w:r>
+        <w:t>, at 2” tall from the table and a sensitivity of 5.</w:t>
+      </w:r>
+      <w:proofErr w:type="gramEnd"/>
       <w:r>
         <w:t xml:space="preserve"> </w:t>
       </w:r>
     </w:p>
     <w:p>
       <w:pPr>
-        <w:pStyle w:val="Caption"/>
-        <w:framePr w:w="5428" w:hSpace="180" w:wrap="around" w:vAnchor="text" w:hAnchor="page" w:x="1302" w:y="540"/>
-        <w:suppressOverlap/>
-      </w:pPr>
-      <w:r>
-        <w:t xml:space="preserve">Table </w:t>
-      </w:r>
-      <w:r>
-        <w:fldChar w:fldCharType="begin"/>
-      </w:r>
-      <w:r>
-        <w:instrText xml:space="preserve"> SEQ Table \* ARABIC </w:instrText>
-      </w:r>
-      <w:r>
-        <w:fldChar w:fldCharType="separate"/>
-      </w:r>
-      <w:r>
-        <w:rPr>
-          <w:noProof/>
-        </w:rPr>
-        <w:t>1</w:t>
-      </w:r>
-      <w:r>
-        <w:rPr>
-          <w:noProof/>
-        </w:rPr>
-        <w:fldChar w:fldCharType="end"/>
-      </w:r>
-    </w:p>
-    <w:p>
-      <w:r>
-        <w:t xml:space="preserve">Totaling the correct answers of phase one in the four tries and ignoring the height </w:t>
-      </w:r>
-      <w:r>
-        <w:t xml:space="preserve">and sensitivity </w:t>
-      </w:r>
-      <w:r>
-        <w:t>difference</w:t>
-      </w:r>
-      <w:r>
-        <w:t xml:space="preserve">, we </w:t>
-      </w:r>
-      <w:r>
-        <w:lastRenderedPageBreak/>
-        <w:t xml:space="preserve">have a total (n) of 68 </w:t>
-      </w:r>
-      <w:r>
-        <w:t>tries;</w:t>
-      </w:r>
-      <w:r>
-        <w:t xml:space="preserve"> the result gives a percentage of accuracy of 51%. </w:t>
+        <w:ind w:left="720"/>
+      </w:pPr>
+      <w:r>
+        <w:t xml:space="preserve">Third try. </w:t>
       </w:r>
       <w:proofErr w:type="gramStart"/>
       <w:r>
-        <w:t xml:space="preserve">When we compare this </w:t>
-      </w:r>
-      <w:r>
-        <w:t xml:space="preserve">percentage </w:t>
-      </w:r>
-      <w:r>
-        <w:t xml:space="preserve">to a </w:t>
-      </w:r>
-      <w:r>
-        <w:t>random control group of 25</w:t>
-      </w:r>
-      <w:r>
-        <w:t>%</w:t>
-      </w:r>
-      <w:r>
-        <w:t xml:space="preserve"> because of having to choose among 4 possible answers</w:t>
-      </w:r>
-      <w:r>
-        <w:t xml:space="preserve">, we get a </w:t>
-      </w:r>
-      <w:r>
-        <w:t>conf</w:t>
-      </w:r>
-      <w:r>
-        <w:t>idence value of p&lt;0.002</w:t>
-      </w:r>
-      <w:r>
-        <w:t>.</w:t>
+        <w:t>Random object, at 2” tall from the table and a sensitivity of 10.</w:t>
       </w:r>
       <w:proofErr w:type="gramEnd"/>
     </w:p>
     <w:p>
       <w:pPr>
+        <w:ind w:left="720"/>
+      </w:pPr>
+      <w:r>
+        <w:t xml:space="preserve">Fourth try. </w:t>
+      </w:r>
+      <w:proofErr w:type="gramStart"/>
+      <w:r>
+        <w:t>Random object, at 2” tall from the table and a sensitivity of 5.</w:t>
+      </w:r>
+      <w:proofErr w:type="gramEnd"/>
+      <w:r>
+        <w:t xml:space="preserve"> </w:t>
+      </w:r>
+    </w:p>
+    <w:p>
+      <w:pPr>
         <w:pStyle w:val="Heading3"/>
       </w:pPr>
-      <w:bookmarkStart w:id="36" w:name="_Toc399769186"/>
-      <w:r>
-        <w:t>Phase One Evaluation</w:t>
-      </w:r>
-      <w:bookmarkEnd w:id="36"/>
-    </w:p>
-    <w:p>
-      <w:r>
-        <w:t xml:space="preserve">In this first phase the subject needed to only move their hand from side to side in </w:t>
-      </w:r>
-      <w:r>
-        <w:t>the X</w:t>
-      </w:r>
-      <w:r>
-        <w:t xml:space="preserve"> axis and up and down </w:t>
-      </w:r>
-      <w:r>
-        <w:t>in the Z</w:t>
-      </w:r>
-      <w:r>
-        <w:t xml:space="preserve"> axis. Up and down would allow them to control the base line frequency they were comfortable with while scanning on the horizontal axis.</w:t>
-      </w:r>
-    </w:p>
-    <w:p>
-      <w:r>
-        <w:t>The users had no experience with this artificial sense except for a five to ten minute training activity in which they would see how the frequency behaved when the hand was waved over objects of different sizes and with different sensitivity levels.</w:t>
-      </w:r>
-    </w:p>
-    <w:p>
-      <w:r>
-        <w:t>I was expecting an advantage to having a higher sensitivity setting which would be sensitivity 5 but the results show that sensitivity 10 was easier for the subjects. I believe this to be that at sensitivity 5 the experience was vulnerable to unconscious movements of the hand. Some subjects would not notice if the hand went down slowly or small jerks movements that would affect the readings. These small movements were less noticeable at sensitivity 10 which was less sensitive.</w:t>
-      </w:r>
-    </w:p>
-    <w:p>
-      <w:r>
-        <w:t xml:space="preserve">The subjects demonstrated </w:t>
-      </w:r>
-      <w:r>
-        <w:t>different techniques to accomplish this task. Some subjects would simply scan and try to differentiate between noise and signal but some developed more nuanced strategies such as scanning at different speeds and compare their impressions or scan a different heights and compare. Even more would focus specially on the stability and movement of the hand while others focused on the feedback, tried to get the rhythm and then detect minor changes.</w:t>
-      </w:r>
-    </w:p>
-    <w:p>
-      <w:pPr>
-        <w:pStyle w:val="Heading3"/>
-      </w:pPr>
-      <w:bookmarkStart w:id="37" w:name="_Toc399769187"/>
-      <w:r>
-        <w:t>Phase Two</w:t>
-      </w:r>
-      <w:bookmarkEnd w:id="37"/>
-    </w:p>
-    <w:p>
-      <w:r>
-        <w:t>Phase two presented the subject with just one object. The computer would randomly choose between a circle</w:t>
-      </w:r>
-      <w:r>
-        <w:t>,</w:t>
-      </w:r>
-      <w:r>
-        <w:t xml:space="preserve"> a rectangle or a triangle. This exercise was made 4 times as follows.</w:t>
-      </w:r>
-    </w:p>
-    <w:p>
-      <w:pPr>
-        <w:ind w:left="720"/>
-      </w:pPr>
-      <w:r>
-        <w:t xml:space="preserve">First try. </w:t>
-      </w:r>
-      <w:proofErr w:type="gramStart"/>
-      <w:r>
-        <w:t>Random object, at 2” tall from the table and a sensitivity of 10.</w:t>
-      </w:r>
-      <w:proofErr w:type="gramEnd"/>
-    </w:p>
-    <w:p>
-      <w:pPr>
-        <w:ind w:firstLine="720"/>
-      </w:pPr>
-      <w:r>
-        <w:t xml:space="preserve">Second try. </w:t>
-      </w:r>
-      <w:proofErr w:type="gramStart"/>
-      <w:r>
-        <w:t xml:space="preserve">Random </w:t>
-      </w:r>
-      <w:r>
-        <w:t>object</w:t>
-      </w:r>
-      <w:r>
-        <w:t>, at 2” tall from the table and a sensitivity of 5.</w:t>
-      </w:r>
-      <w:proofErr w:type="gramEnd"/>
+      <w:bookmarkStart w:id="38" w:name="_Toc399769188"/>
+      <w:r>
+        <w:t>Phase Two Results</w:t>
+      </w:r>
+      <w:bookmarkEnd w:id="38"/>
+    </w:p>
+    <w:p>
+      <w:r>
+        <w:t>Once again the results are well above random, which in this case would be 33 percent given that there were three choices to be made. The object with the largest percentage of correct answers was the triangle, while the Rectangle had the lowest. This time the most sensitive setting of 5 was more successful. Table 2 shows the results of phase two.</w:t>
+      </w:r>
       <w:r>
         <w:t xml:space="preserve"> </w:t>
-      </w:r>
-    </w:p>
-    <w:p>
-      <w:pPr>
-        <w:ind w:left="720"/>
-      </w:pPr>
-      <w:r>
-        <w:t xml:space="preserve">Third try. </w:t>
-      </w:r>
-      <w:proofErr w:type="gramStart"/>
-      <w:r>
-        <w:t>Random object, at 2” tall from the table and a sensitivity of 10.</w:t>
-      </w:r>
-      <w:proofErr w:type="gramEnd"/>
-    </w:p>
-    <w:p>
-      <w:pPr>
-        <w:ind w:left="720"/>
-      </w:pPr>
-      <w:r>
-        <w:t xml:space="preserve">Fourth try. </w:t>
-      </w:r>
-      <w:proofErr w:type="gramStart"/>
-      <w:r>
-        <w:t>Random object, at 2” tall from the table and a sensitivity of 5.</w:t>
-      </w:r>
-      <w:proofErr w:type="gramEnd"/>
-      <w:r>
-        <w:t xml:space="preserve"> </w:t>
-      </w:r>
-    </w:p>
-    <w:p>
-      <w:pPr>
-        <w:pStyle w:val="Heading3"/>
-      </w:pPr>
-      <w:bookmarkStart w:id="38" w:name="_Toc399769188"/>
-      <w:r>
-        <w:t>Phase Two Results</w:t>
-      </w:r>
-      <w:bookmarkEnd w:id="38"/>
-    </w:p>
-    <w:p>
-      <w:r>
-        <w:t xml:space="preserve">Once again the results are well above random, which in this case would be 33 percent given that there were three choices to be made. The object with the largest percentage of correct </w:t>
-      </w:r>
-      <w:r>
-        <w:lastRenderedPageBreak/>
-        <w:t>answers was the triangle, while the Rectangle had the lowest. This time the most sensitive setting of 5 was more successful. Table 2 shows the results of phase two.</w:t>
-      </w:r>
-      <w:r>
-        <w:t xml:space="preserve"> </w:t>
-      </w:r>
-    </w:p>
-    <w:p>
-      <w:r>
-        <w:t xml:space="preserve">Totaling the correct answers of phase two in the four tries and ignoring the </w:t>
-      </w:r>
-      <w:r>
-        <w:t>sensitivity</w:t>
-      </w:r>
-      <w:r>
-        <w:t xml:space="preserve"> difference, we have a total (n) of 68 tries; the result gives a percentage of accuracy of 54%. When we compare this to a random result, which would be 33% because of having to choose amongst 3 possibilities, we get a confidence value of p&lt;0.02.</w:t>
-      </w:r>
-    </w:p>
-    <w:p>
-      <w:pPr>
-        <w:pStyle w:val="Heading3"/>
-      </w:pPr>
-      <w:bookmarkStart w:id="39" w:name="_Toc399769189"/>
-      <w:r>
-        <w:t>Phase Two Evaluation</w:t>
-      </w:r>
-      <w:bookmarkEnd w:id="39"/>
-    </w:p>
-    <w:p>
-      <w:r>
-        <w:t xml:space="preserve">Having worked through the first phase, the subjects had a better handle on this artificial sensory experience. This exercise required the subjects to move their hand side to side and also </w:t>
       </w:r>
     </w:p>
     <w:tbl>
       <w:tblPr>
         <w:tblStyle w:val="LightList"/>
-        <w:tblpPr w:leftFromText="180" w:rightFromText="180" w:vertAnchor="text" w:horzAnchor="margin" w:tblpY="110"/>
+        <w:tblpPr w:leftFromText="180" w:rightFromText="180" w:vertAnchor="text" w:horzAnchor="margin" w:tblpY="368"/>
         <w:tblW w:w="5414" w:type="dxa"/>
         <w:tblLook w:val="0480" w:firstRow="0" w:lastRow="0" w:firstColumn="1" w:lastColumn="0" w:noHBand="0" w:noVBand="1"/>
       </w:tblPr>
@@ -9459,7 +9438,7 @@
                 <w:noProof/>
               </w:rPr>
               <w:drawing>
-                <wp:inline distT="0" distB="0" distL="0" distR="0" wp14:anchorId="02856646" wp14:editId="52B13BE8">
+                <wp:inline distT="0" distB="0" distL="0" distR="0" wp14:anchorId="7ADDB492" wp14:editId="26654013">
                   <wp:extent cx="3252159" cy="1388853"/>
                   <wp:effectExtent l="0" t="0" r="24765" b="20955"/>
                   <wp:docPr id="13" name="Chart 13"/>
@@ -9675,6 +9654,49 @@
       </w:tr>
     </w:tbl>
     <w:p>
+      <w:r>
+        <w:t xml:space="preserve">Totaling the correct answers of phase two in the four tries and ignoring the </w:t>
+      </w:r>
+      <w:r>
+        <w:t>sensitivity</w:t>
+      </w:r>
+      <w:r>
+        <w:t xml:space="preserve"> difference, we have a total (n) of 68 tries; the result gives a percentage of accuracy of 54%. When we compare this to a random result, which would be 33% because of having to choose amongst 3 possibilities, we get a confidence value of p&lt;0.02.</w:t>
+      </w:r>
+    </w:p>
+    <w:p>
+      <w:pPr>
+        <w:pStyle w:val="Heading3"/>
+      </w:pPr>
+      <w:bookmarkStart w:id="39" w:name="_Toc399769189"/>
+      <w:r>
+        <w:t>Phase Two Evaluation</w:t>
+      </w:r>
+      <w:bookmarkEnd w:id="39"/>
+    </w:p>
+    <w:p>
+      <w:r>
+        <w:t xml:space="preserve">Having worked through the first phase, the subjects had a better handle on this artificial sensory experience. This exercise required the subjects to move their hand side to side and also </w:t>
+      </w:r>
+    </w:p>
+    <w:p>
+      <w:pPr>
+        <w:pStyle w:val="Caption"/>
+        <w:framePr w:w="5414" w:hSpace="180" w:wrap="around" w:vAnchor="text" w:hAnchor="page" w:x="1329" w:y="86"/>
+      </w:pPr>
+      <w:r>
+        <w:t xml:space="preserve">Table </w:t>
+      </w:r>
+      <w:fldSimple w:instr=" SEQ Table \* ARABIC ">
+        <w:r>
+          <w:rPr>
+            <w:noProof/>
+          </w:rPr>
+          <w:t>2</w:t>
+        </w:r>
+      </w:fldSimple>
+    </w:p>
+    <w:p>
       <w:proofErr w:type="gramStart"/>
       <w:r>
         <w:t>front</w:t>
@@ -9685,37 +9707,8 @@
       </w:r>
     </w:p>
     <w:p>
-      <w:pPr>
-        <w:pStyle w:val="Caption"/>
-        <w:framePr w:w="5414" w:hSpace="180" w:wrap="around" w:vAnchor="text" w:hAnchor="page" w:x="1329" w:y="2328"/>
-      </w:pPr>
-      <w:r>
-        <w:t xml:space="preserve">Table </w:t>
-      </w:r>
-      <w:r>
-        <w:fldChar w:fldCharType="begin"/>
-      </w:r>
-      <w:r>
-        <w:instrText xml:space="preserve"> SEQ Table \* ARABIC </w:instrText>
-      </w:r>
-      <w:r>
-        <w:fldChar w:fldCharType="separate"/>
-      </w:r>
-      <w:r>
-        <w:rPr>
-          <w:noProof/>
-        </w:rPr>
-        <w:t>2</w:t>
-      </w:r>
-      <w:r>
-        <w:rPr>
-          <w:noProof/>
-        </w:rPr>
-        <w:fldChar w:fldCharType="end"/>
-      </w:r>
-    </w:p>
-    <w:p>
-      <w:r>
+      <w:r>
+        <w:lastRenderedPageBreak/>
         <w:t>The fact the triangle gave the best results was an interesting finding. E</w:t>
       </w:r>
       <w:r>
@@ -9748,7 +9741,6 @@
     </w:p>
     <w:p>
       <w:r>
-        <w:lastRenderedPageBreak/>
         <w:t>Phase three was about an object with three relevant dimensions. Since the first two phases had dealt with, essentially, 2D shapes. This phase presented a Cube, a Prism and a Sphere. Everyt</w:t>
       </w:r>
       <w:r>
@@ -9815,11 +9807,44 @@
       <w:r>
         <w:t xml:space="preserve"> </w:t>
       </w:r>
+    </w:p>
+    <w:p>
+      <w:pPr>
+        <w:pStyle w:val="Heading3"/>
+      </w:pPr>
+      <w:bookmarkStart w:id="41" w:name="_Toc399769191"/>
+      <w:r>
+        <w:t>Phase Three Results</w:t>
+      </w:r>
+      <w:bookmarkEnd w:id="41"/>
+    </w:p>
+    <w:p>
+      <w:r>
+        <w:t>The sphere shows a success rate barely above random whereas the Prism shows a success rate of more than 80%. Overall the success rate for all three shapes was 55%. The results of phase three are shown in table 3.</w:t>
+      </w:r>
+      <w:r>
+        <w:t xml:space="preserve"> </w:t>
+      </w:r>
+    </w:p>
+    <w:p>
+      <w:r>
+        <w:t>Totaling the correct answers of phase three in the four tries and ignoring the sensitivity difference, we have a total (n) of 66 tries; the results give a percentage of accuracy of 54%. When we compare this to a random result, which would be 33% because of having to choose amongst 3 possibilities, we get a confidence value of p&lt;0.03.</w:t>
+      </w:r>
+    </w:p>
+    <w:p>
+      <w:pPr>
+        <w:pStyle w:val="Heading3"/>
+      </w:pPr>
+      <w:bookmarkStart w:id="42" w:name="_Toc399769192"/>
+      <w:r>
+        <w:t>Phase Three Evaluation</w:t>
+      </w:r>
+      <w:bookmarkEnd w:id="42"/>
     </w:p>
     <w:tbl>
       <w:tblPr>
         <w:tblStyle w:val="LightList"/>
-        <w:tblpPr w:leftFromText="180" w:rightFromText="180" w:vertAnchor="text" w:horzAnchor="margin" w:tblpY="110"/>
+        <w:tblpPr w:leftFromText="180" w:rightFromText="180" w:vertAnchor="text" w:horzAnchor="margin" w:tblpY="1092"/>
         <w:tblW w:w="5414" w:type="dxa"/>
         <w:tblLook w:val="0480" w:firstRow="0" w:lastRow="0" w:firstColumn="1" w:lastColumn="0" w:noHBand="0" w:noVBand="1"/>
       </w:tblPr>
@@ -9848,6 +9873,7 @@
                 <w:sz w:val="32"/>
                 <w:szCs w:val="32"/>
               </w:rPr>
+              <w:lastRenderedPageBreak/>
               <w:t>Percentage of Correct Answers on Phase Three</w:t>
             </w:r>
             <w:r>
@@ -9855,7 +9881,7 @@
                 <w:noProof/>
               </w:rPr>
               <w:drawing>
-                <wp:inline distT="0" distB="0" distL="0" distR="0" wp14:anchorId="66AEA56E" wp14:editId="550D5FFA">
+                <wp:inline distT="0" distB="0" distL="0" distR="0" wp14:anchorId="3DB85EC9" wp14:editId="6519278C">
                   <wp:extent cx="3252159" cy="1388853"/>
                   <wp:effectExtent l="0" t="0" r="24765" b="20955"/>
                   <wp:docPr id="15" name="Chart 15"/>
@@ -10085,66 +10111,20 @@
     </w:tbl>
     <w:p>
       <w:pPr>
-        <w:pStyle w:val="Heading3"/>
-      </w:pPr>
-      <w:bookmarkStart w:id="41" w:name="_Toc399769191"/>
-      <w:r>
-        <w:t>Phase Three Results</w:t>
-      </w:r>
-      <w:bookmarkEnd w:id="41"/>
-    </w:p>
-    <w:p>
-      <w:r>
-        <w:t>The sphere shows a success rate barely above random whereas the Prism shows a success rate of more than 80%. Overall the success rate for all three shapes was 55%. The results of phase three are shown in table 3.</w:t>
-      </w:r>
-      <w:r>
-        <w:t xml:space="preserve"> </w:t>
-      </w:r>
-    </w:p>
-    <w:p>
-      <w:pPr>
         <w:pStyle w:val="Caption"/>
-        <w:framePr w:w="5428" w:hSpace="180" w:wrap="around" w:vAnchor="text" w:hAnchor="page" w:x="1329" w:y="2384"/>
+        <w:framePr w:w="5428" w:hSpace="180" w:wrap="around" w:vAnchor="text" w:hAnchor="page" w:x="1329" w:y="5856"/>
       </w:pPr>
       <w:r>
         <w:t xml:space="preserve">Table </w:t>
       </w:r>
-      <w:r>
-        <w:fldChar w:fldCharType="begin"/>
-      </w:r>
-      <w:r>
-        <w:instrText xml:space="preserve"> SEQ Table \* ARABIC </w:instrText>
-      </w:r>
-      <w:r>
-        <w:fldChar w:fldCharType="separate"/>
-      </w:r>
-      <w:r>
-        <w:rPr>
-          <w:noProof/>
-        </w:rPr>
-        <w:t>3</w:t>
-      </w:r>
-      <w:r>
-        <w:rPr>
-          <w:noProof/>
-        </w:rPr>
-        <w:fldChar w:fldCharType="end"/>
-      </w:r>
-    </w:p>
-    <w:p>
-      <w:r>
-        <w:t>Totaling the correct answers of phase three in the four tries and ignoring the sensitivity difference, we have a total (n) of 66 tries; the results give a percentage of accuracy of 54%. When we compare this to a random result, which would be 33% because of having to choose amongst 3 possibilities, we get a confidence value of p&lt;0.03.</w:t>
-      </w:r>
-    </w:p>
-    <w:p>
-      <w:pPr>
-        <w:pStyle w:val="Heading3"/>
-      </w:pPr>
-      <w:bookmarkStart w:id="42" w:name="_Toc399769192"/>
-      <w:r>
-        <w:t>Phase Three Evaluation</w:t>
-      </w:r>
-      <w:bookmarkEnd w:id="42"/>
+      <w:fldSimple w:instr=" SEQ Table \* ARABIC ">
+        <w:r>
+          <w:rPr>
+            <w:noProof/>
+          </w:rPr>
+          <w:t>3</w:t>
+        </w:r>
+      </w:fldSimple>
     </w:p>
     <w:p>
       <w:r>
@@ -10162,7 +10142,6 @@
     </w:p>
     <w:p>
       <w:r>
-        <w:lastRenderedPageBreak/>
         <w:t>I believe this to be the most significant result because it is the result that shows that it is through the exploration of the artificial sense that we will learn to use it, even if what we feel might seem un-intuitive, as long as it is constant it will behave as a new sense with its own intricate patterns.</w:t>
       </w:r>
     </w:p>
@@ -10183,6 +10162,11 @@
       <w:bookmarkEnd w:id="43"/>
     </w:p>
     <w:p>
+      <w:r>
+        <w:t>The objective of this study was to create an artificial sensory experience that was impossible to verify with other senses. In this case the only way to verify would be by touch, which the subjects were not allowed to use. So this study wants to explore the way that the subjects will learn to trust their new sense and if there is a different learning curve when given an outcome feedback or not. These changes in the level of comfort when using the artificial sense would be reflected in the time taken to make a guess.</w:t>
+      </w:r>
+    </w:p>
+    <w:p>
       <w:pPr>
         <w:pStyle w:val="Heading3"/>
       </w:pPr>
@@ -10191,6 +10175,32 @@
       </w:r>
     </w:p>
     <w:p>
+      <w:r>
+        <w:t xml:space="preserve">At a desk with a computer monitor, the subject would find 3 </w:t>
+      </w:r>
+      <w:proofErr w:type="spellStart"/>
+      <w:r>
+        <w:t>peltier</w:t>
+      </w:r>
+      <w:proofErr w:type="spellEnd"/>
+      <w:r>
+        <w:t xml:space="preserve"> modules attached to the monitor at eye level. The tablet device would be placed in front of the </w:t>
+      </w:r>
+      <w:proofErr w:type="gramStart"/>
+      <w:r>
+        <w:t>subject,</w:t>
+      </w:r>
+      <w:proofErr w:type="gramEnd"/>
+      <w:r>
+        <w:t xml:space="preserve"> this would be the main UI for the test. The subjects were also given a mobile device that would be the UI for their sensory device</w:t>
+      </w:r>
+      <w:bookmarkStart w:id="44" w:name="_GoBack"/>
+      <w:bookmarkEnd w:id="44"/>
+      <w:r>
+        <w:t>.</w:t>
+      </w:r>
+    </w:p>
+    <w:p>
       <w:pPr>
         <w:pStyle w:val="Heading4"/>
       </w:pPr>
@@ -10199,14 +10209,132 @@
       </w:r>
     </w:p>
     <w:p>
-      <w:pPr>
-        <w:pStyle w:val="Heading4"/>
-      </w:pPr>
+      <w:r>
+        <w:t xml:space="preserve">There were two systems created for this study. First, the system worn by the subject consisted of </w:t>
+      </w:r>
+      <w:r>
+        <w:t xml:space="preserve">an </w:t>
+      </w:r>
+      <w:r>
+        <w:t>MLX90614</w:t>
+      </w:r>
+      <w:r>
+        <w:t>BAA</w:t>
+      </w:r>
+      <w:r>
+        <w:t xml:space="preserve"> </w:t>
+      </w:r>
+      <w:r>
+        <w:t xml:space="preserve">to detect the temperature of the </w:t>
+      </w:r>
+      <w:proofErr w:type="spellStart"/>
+      <w:r>
+        <w:t>peltier</w:t>
+      </w:r>
+      <w:proofErr w:type="spellEnd"/>
+      <w:r>
+        <w:t xml:space="preserve"> module. This sensor was connected via I2C to the IOIO OTG board and the board would connect to the </w:t>
+      </w:r>
+      <w:commentRangeStart w:id="45"/>
+      <w:r>
+        <w:t>transducer</w:t>
+      </w:r>
+      <w:commentRangeEnd w:id="45"/>
+      <w:r>
+        <w:rPr>
+          <w:rStyle w:val="CommentReference"/>
+        </w:rPr>
+        <w:commentReference w:id="45"/>
+      </w:r>
+      <w:r>
+        <w:t xml:space="preserve">. </w:t>
+      </w:r>
+    </w:p>
+    <w:p>
+      <w:r>
+        <w:t xml:space="preserve">The second was to control the </w:t>
+      </w:r>
+      <w:proofErr w:type="spellStart"/>
+      <w:r>
+        <w:t>peltiers</w:t>
+      </w:r>
+      <w:proofErr w:type="spellEnd"/>
+      <w:r>
+        <w:t xml:space="preserve">, and record the data. </w:t>
+      </w:r>
+      <w:r>
+        <w:t xml:space="preserve">Three </w:t>
+      </w:r>
+      <w:proofErr w:type="spellStart"/>
+      <w:r>
+        <w:t>peltier</w:t>
+      </w:r>
+      <w:proofErr w:type="spellEnd"/>
+      <w:r>
+        <w:t xml:space="preserve"> modules were used, two 1x1 inch and one 1/2x1/2 inch. The two large </w:t>
+      </w:r>
+      <w:proofErr w:type="spellStart"/>
+      <w:r>
+        <w:t>peltiers</w:t>
+      </w:r>
+      <w:proofErr w:type="spellEnd"/>
+      <w:r>
+        <w:t xml:space="preserve"> were placed on the sides and the small one in the middle.</w:t>
+      </w:r>
+      <w:r>
+        <w:t xml:space="preserve"> They were controlled via PWM by </w:t>
+      </w:r>
+      <w:proofErr w:type="gramStart"/>
+      <w:r>
+        <w:t>a</w:t>
+      </w:r>
+      <w:proofErr w:type="gramEnd"/>
+      <w:r>
+        <w:t xml:space="preserve"> IOIO Board that was hooked up to a Sony</w:t>
+      </w:r>
+      <w:r>
+        <w:t xml:space="preserve"> tablet</w:t>
+      </w:r>
+      <w:r>
+        <w:t xml:space="preserve"> S.</w:t>
+      </w:r>
+    </w:p>
+    <w:p>
       <w:r>
         <w:t>Software</w:t>
       </w:r>
     </w:p>
     <w:p>
+      <w:r>
+        <w:t xml:space="preserve">Similarly, two </w:t>
+      </w:r>
+      <w:r>
+        <w:t xml:space="preserve">Android </w:t>
+      </w:r>
+      <w:r>
+        <w:t xml:space="preserve">apps were written for this </w:t>
+      </w:r>
+      <w:r>
+        <w:t xml:space="preserve">study. One gives the user control of the sensory experience by giving control over the sensitivity </w:t>
+      </w:r>
+      <w:proofErr w:type="gramStart"/>
+      <w:r>
+        <w:t>range,</w:t>
+      </w:r>
+      <w:proofErr w:type="gramEnd"/>
+      <w:r>
+        <w:t xml:space="preserve"> all other visual feedback was disabled. The second app was written to give the subject control over the test. It was designed to be completely independent of the examiner and so create a double blind test. The app would first randomly decide if there would be a result feedback at the beginning or end of the session. Then it would offer the button to turn on the </w:t>
+      </w:r>
+      <w:proofErr w:type="spellStart"/>
+      <w:r>
+        <w:t>peltiers</w:t>
+      </w:r>
+      <w:proofErr w:type="spellEnd"/>
+      <w:r>
+        <w:t xml:space="preserve"> and give a countdown of how many turns were left. Three buttons corresponded to the three modules to allow the subject to enter their guess. At the end of the session the app would notify the subject that they were done and would give them the score out of twelve of correct responses.</w:t>
+      </w:r>
+    </w:p>
+    <w:p>
       <w:pPr>
         <w:pStyle w:val="Heading3"/>
       </w:pPr>
@@ -10215,6 +10343,63 @@
       </w:r>
     </w:p>
     <w:p>
+      <w:r>
+        <w:t xml:space="preserve">The subjects were seated in front of three </w:t>
+      </w:r>
+      <w:proofErr w:type="spellStart"/>
+      <w:r>
+        <w:t>peltier</w:t>
+      </w:r>
+      <w:proofErr w:type="spellEnd"/>
+      <w:r>
+        <w:t xml:space="preserve"> devices. At a given moment, only one of these devices would be hotter than the others. The subject’s task was to guess which device was hot.</w:t>
+      </w:r>
+    </w:p>
+    <w:p>
+      <w:r>
+        <w:lastRenderedPageBreak/>
+        <w:t xml:space="preserve">The subjects were given a head band that would hold the sensor, transducer, IOIO and power. That IOIO would be connected via Bluetooth to a mobile device that would give sensitivity control to the users. Another device would control the </w:t>
+      </w:r>
+      <w:proofErr w:type="spellStart"/>
+      <w:r>
+        <w:t>peltier</w:t>
+      </w:r>
+      <w:proofErr w:type="spellEnd"/>
+      <w:r>
+        <w:t xml:space="preserve"> modules so that when a button was pressed, the device would randomly activate one of the </w:t>
+      </w:r>
+      <w:proofErr w:type="spellStart"/>
+      <w:r>
+        <w:t>peltier</w:t>
+      </w:r>
+      <w:proofErr w:type="spellEnd"/>
+      <w:r>
+        <w:t xml:space="preserve"> modules. The UI </w:t>
+      </w:r>
+      <w:proofErr w:type="spellStart"/>
+      <w:r>
+        <w:t>peltier</w:t>
+      </w:r>
+      <w:proofErr w:type="spellEnd"/>
+      <w:r>
+        <w:t xml:space="preserve"> control device would offer a button to activate the </w:t>
+      </w:r>
+      <w:proofErr w:type="spellStart"/>
+      <w:r>
+        <w:t>peltiers</w:t>
+      </w:r>
+      <w:proofErr w:type="spellEnd"/>
+      <w:r>
+        <w:t xml:space="preserve"> and begin timing and three buttons that corresponded to the subject’s guess.</w:t>
+      </w:r>
+    </w:p>
+    <w:p>
+      <w:r>
+        <w:t>The subjects would do this guessing activity twelve times, six times with a visual result that would tell the user if the guess was correct or not and six with no visual result. Whether the visual result would appear on the first or the last six turns was also randomized.</w:t>
+      </w:r>
+    </w:p>
+    <w:p/>
+    <w:p>
       <w:pPr>
         <w:pStyle w:val="Heading3"/>
       </w:pPr>
@@ -10223,6 +10408,31 @@
       </w:r>
     </w:p>
     <w:p>
+      <w:r>
+        <w:t>Bianca 4/12</w:t>
+      </w:r>
+    </w:p>
+    <w:p>
+      <w:proofErr w:type="spellStart"/>
+      <w:r>
+        <w:t>Ermal</w:t>
+      </w:r>
+      <w:proofErr w:type="spellEnd"/>
+      <w:r>
+        <w:t xml:space="preserve"> 3/12</w:t>
+      </w:r>
+    </w:p>
+    <w:p>
+      <w:proofErr w:type="spellStart"/>
+      <w:r>
+        <w:t>Sloanguy</w:t>
+      </w:r>
+      <w:proofErr w:type="spellEnd"/>
+      <w:r>
+        <w:t xml:space="preserve"> 6/12</w:t>
+      </w:r>
+    </w:p>
+    <w:p>
       <w:pPr>
         <w:pStyle w:val="Heading3"/>
       </w:pPr>
@@ -10242,7 +10452,7 @@
       <w:pPr>
         <w:pStyle w:val="Heading2"/>
       </w:pPr>
-      <w:bookmarkStart w:id="44" w:name="_Toc399769202"/>
+      <w:bookmarkStart w:id="46" w:name="_Toc399769202"/>
       <w:r>
         <w:lastRenderedPageBreak/>
         <w:t>Cell Sensors</w:t>
@@ -10253,7 +10463,7 @@
       <w:r>
         <w:t>Vibration</w:t>
       </w:r>
-      <w:bookmarkEnd w:id="44"/>
+      <w:bookmarkEnd w:id="46"/>
     </w:p>
     <w:p>
       <w:r>
@@ -10264,11 +10474,11 @@
       <w:pPr>
         <w:pStyle w:val="Heading3"/>
       </w:pPr>
-      <w:bookmarkStart w:id="45" w:name="_Toc399769203"/>
+      <w:bookmarkStart w:id="47" w:name="_Toc399769203"/>
       <w:r>
         <w:t>Preparation</w:t>
       </w:r>
-      <w:bookmarkEnd w:id="45"/>
+      <w:bookmarkEnd w:id="47"/>
     </w:p>
     <w:p>
       <w:r>
@@ -10279,11 +10489,11 @@
       <w:pPr>
         <w:pStyle w:val="Heading3"/>
       </w:pPr>
-      <w:bookmarkStart w:id="46" w:name="_Toc399769204"/>
+      <w:bookmarkStart w:id="48" w:name="_Toc399769204"/>
       <w:r>
         <w:t>Hardware</w:t>
       </w:r>
-      <w:bookmarkEnd w:id="46"/>
+      <w:bookmarkEnd w:id="48"/>
     </w:p>
     <w:p>
       <w:pPr>
@@ -10316,11 +10526,11 @@
       <w:pPr>
         <w:pStyle w:val="Heading3"/>
       </w:pPr>
-      <w:bookmarkStart w:id="47" w:name="_Toc399769205"/>
+      <w:bookmarkStart w:id="49" w:name="_Toc399769205"/>
       <w:r>
         <w:t>Software</w:t>
       </w:r>
-      <w:bookmarkEnd w:id="47"/>
+      <w:bookmarkEnd w:id="49"/>
     </w:p>
     <w:p>
       <w:r>
@@ -10374,11 +10584,11 @@
       <w:pPr>
         <w:pStyle w:val="Heading3"/>
       </w:pPr>
-      <w:bookmarkStart w:id="48" w:name="_Toc399769206"/>
+      <w:bookmarkStart w:id="50" w:name="_Toc399769206"/>
       <w:r>
         <w:t>Test Procedure</w:t>
       </w:r>
-      <w:bookmarkEnd w:id="48"/>
+      <w:bookmarkEnd w:id="50"/>
     </w:p>
     <w:p>
       <w:r>
@@ -10987,11 +11197,11 @@
       <w:pPr>
         <w:pStyle w:val="Heading3"/>
       </w:pPr>
-      <w:bookmarkStart w:id="49" w:name="_Toc399769207"/>
+      <w:bookmarkStart w:id="51" w:name="_Toc399769207"/>
       <w:r>
         <w:t>Setting sensitivity values</w:t>
       </w:r>
-      <w:bookmarkEnd w:id="49"/>
+      <w:bookmarkEnd w:id="51"/>
     </w:p>
     <w:p>
       <w:r>
@@ -11007,11 +11217,11 @@
       <w:pPr>
         <w:pStyle w:val="Heading3"/>
       </w:pPr>
-      <w:bookmarkStart w:id="50" w:name="_Toc399769208"/>
+      <w:bookmarkStart w:id="52" w:name="_Toc399769208"/>
       <w:r>
         <w:t>Results</w:t>
       </w:r>
-      <w:bookmarkEnd w:id="50"/>
+      <w:bookmarkEnd w:id="52"/>
     </w:p>
     <w:p>
       <w:r>
@@ -11028,11 +11238,11 @@
       <w:pPr>
         <w:pStyle w:val="Heading3"/>
       </w:pPr>
-      <w:bookmarkStart w:id="51" w:name="_Toc399769209"/>
+      <w:bookmarkStart w:id="53" w:name="_Toc399769209"/>
       <w:r>
         <w:t>Evaluation</w:t>
       </w:r>
-      <w:bookmarkEnd w:id="51"/>
+      <w:bookmarkEnd w:id="53"/>
     </w:p>
     <w:p>
       <w:r>
@@ -11072,7 +11282,7 @@
       <w:pPr>
         <w:pStyle w:val="Heading2"/>
       </w:pPr>
-      <w:bookmarkStart w:id="52" w:name="_Toc399769193"/>
+      <w:bookmarkStart w:id="54" w:name="_Toc399769193"/>
       <w:r>
         <w:t>Temperature to Vibration</w:t>
       </w:r>
@@ -11082,7 +11292,7 @@
       <w:r>
         <w:t>1 “the game</w:t>
       </w:r>
-      <w:bookmarkEnd w:id="52"/>
+      <w:bookmarkEnd w:id="54"/>
       <w:r>
         <w:t>”</w:t>
       </w:r>
@@ -11107,16 +11317,16 @@
       <w:r>
         <w:t xml:space="preserve">There is literature that supports how small changes in a person’s facial temperature are related to that person’s emotional </w:t>
       </w:r>
-      <w:commentRangeStart w:id="53"/>
+      <w:commentRangeStart w:id="55"/>
       <w:r>
         <w:t>state</w:t>
       </w:r>
-      <w:commentRangeEnd w:id="53"/>
+      <w:commentRangeEnd w:id="55"/>
       <w:r>
         <w:rPr>
           <w:rStyle w:val="CommentReference"/>
         </w:rPr>
-        <w:commentReference w:id="53"/>
+        <w:commentReference w:id="55"/>
       </w:r>
       <w:r>
         <w:t>. Specifically in stressful situation like a high stakes poker game. I intended to replicate one of these studies by creating a game situation in which a player had the ability to detect the emotional state of the other players and use this to their advantage.</w:t>
@@ -11139,16 +11349,16 @@
       <w:r>
         <w:t xml:space="preserve">A subject out of 4 to 6 subjects would wear a baseball cap with an IR sensor facing out from the forehead and a vibrating transducer on the temple. A game of </w:t>
       </w:r>
-      <w:commentRangeStart w:id="54"/>
+      <w:commentRangeStart w:id="56"/>
       <w:r>
         <w:t xml:space="preserve">Liar’s Dice </w:t>
       </w:r>
-      <w:commentRangeEnd w:id="54"/>
+      <w:commentRangeEnd w:id="56"/>
       <w:r>
         <w:rPr>
           <w:rStyle w:val="CommentReference"/>
         </w:rPr>
-        <w:commentReference w:id="54"/>
+        <w:commentReference w:id="56"/>
       </w:r>
       <w:r>
         <w:t>was set up and the rules explained. The group would play until the player with the cap was out and then another session would commence.</w:t>
@@ -11223,10 +11433,7 @@
     </w:p>
     <w:p>
       <w:r>
-        <w:t>This user study proved to be harder and I initially thought.</w:t>
-      </w:r>
-      <w:r>
-        <w:t xml:space="preserve"> The first thing I looked for in the collected data was for a difference in the average temperature when in turn against when out of turn. The differences where too small to be meaningful and there was no pattern to if it would increase or decrease when the subject was in turn.</w:t>
+        <w:t>This user study proved to be harder and I initially thought. The first thing I looked for in the collected data was for a difference in the average temperature when in turn against when out of turn. The differences where too small to be meaningful and there was no pattern to if it would increase or decrease when the subject was in turn.</w:t>
       </w:r>
     </w:p>
     <w:p>
@@ -11244,8 +11451,6 @@
       <w:r>
         <w:t xml:space="preserve"> temperature.</w:t>
       </w:r>
-      <w:bookmarkStart w:id="55" w:name="_GoBack"/>
-      <w:bookmarkEnd w:id="55"/>
     </w:p>
     <w:p>
       <w:pPr>
@@ -11259,12 +11464,12 @@
       <w:pPr>
         <w:pStyle w:val="Heading2"/>
       </w:pPr>
-      <w:bookmarkStart w:id="56" w:name="_Toc399769197"/>
+      <w:bookmarkStart w:id="57" w:name="_Toc399769197"/>
       <w:r>
         <w:lastRenderedPageBreak/>
         <w:t>Glass to temperature</w:t>
       </w:r>
-      <w:bookmarkEnd w:id="56"/>
+      <w:bookmarkEnd w:id="57"/>
     </w:p>
     <w:p>
       <w:r>
@@ -11283,11 +11488,11 @@
       <w:pPr>
         <w:pStyle w:val="Heading3"/>
       </w:pPr>
-      <w:bookmarkStart w:id="57" w:name="_Toc399769198"/>
+      <w:bookmarkStart w:id="58" w:name="_Toc399769198"/>
       <w:r>
         <w:t>Preparation</w:t>
       </w:r>
-      <w:bookmarkEnd w:id="57"/>
+      <w:bookmarkEnd w:id="58"/>
     </w:p>
     <w:p>
       <w:pPr>
@@ -11411,11 +11616,11 @@
       <w:pPr>
         <w:pStyle w:val="Heading3"/>
       </w:pPr>
-      <w:bookmarkStart w:id="58" w:name="_Toc399769199"/>
+      <w:bookmarkStart w:id="59" w:name="_Toc399769199"/>
       <w:r>
         <w:t>Procedure</w:t>
       </w:r>
-      <w:bookmarkEnd w:id="58"/>
+      <w:bookmarkEnd w:id="59"/>
     </w:p>
     <w:p>
       <w:r>
@@ -11434,11 +11639,11 @@
       <w:pPr>
         <w:pStyle w:val="Heading3"/>
       </w:pPr>
-      <w:bookmarkStart w:id="59" w:name="_Toc399769200"/>
+      <w:bookmarkStart w:id="60" w:name="_Toc399769200"/>
       <w:r>
         <w:t>Results</w:t>
       </w:r>
-      <w:bookmarkEnd w:id="59"/>
+      <w:bookmarkEnd w:id="60"/>
     </w:p>
     <w:p>
       <w:r>
@@ -11449,12 +11654,12 @@
       <w:pPr>
         <w:pStyle w:val="Heading3"/>
       </w:pPr>
-      <w:bookmarkStart w:id="60" w:name="_Toc399769201"/>
+      <w:bookmarkStart w:id="61" w:name="_Toc399769201"/>
       <w:r>
         <w:lastRenderedPageBreak/>
         <w:t>Evaluation</w:t>
       </w:r>
-      <w:bookmarkEnd w:id="60"/>
+      <w:bookmarkEnd w:id="61"/>
     </w:p>
     <w:p>
       <w:r>
@@ -11496,12 +11701,12 @@
       <w:pPr>
         <w:pStyle w:val="Heading1"/>
       </w:pPr>
-      <w:bookmarkStart w:id="61" w:name="_Toc399769210"/>
+      <w:bookmarkStart w:id="62" w:name="_Toc399769210"/>
       <w:r>
         <w:lastRenderedPageBreak/>
         <w:t>Research Questions</w:t>
       </w:r>
-      <w:bookmarkEnd w:id="61"/>
+      <w:bookmarkEnd w:id="62"/>
     </w:p>
     <w:p>
       <w:r>
@@ -11512,11 +11717,11 @@
       <w:pPr>
         <w:pStyle w:val="Heading2"/>
       </w:pPr>
-      <w:bookmarkStart w:id="62" w:name="_Toc399769211"/>
+      <w:bookmarkStart w:id="63" w:name="_Toc399769211"/>
       <w:r>
         <w:t>Discreet and Continuous Data</w:t>
       </w:r>
-      <w:bookmarkEnd w:id="62"/>
+      <w:bookmarkEnd w:id="63"/>
     </w:p>
     <w:p>
       <w:r>
@@ -11532,11 +11737,11 @@
       <w:pPr>
         <w:pStyle w:val="Heading2"/>
       </w:pPr>
-      <w:bookmarkStart w:id="63" w:name="_Toc399769212"/>
+      <w:bookmarkStart w:id="64" w:name="_Toc399769212"/>
       <w:r>
         <w:t>Sensory Substitution</w:t>
       </w:r>
-      <w:bookmarkEnd w:id="63"/>
+      <w:bookmarkEnd w:id="64"/>
     </w:p>
     <w:p>
       <w:r>
@@ -11547,11 +11752,11 @@
       <w:pPr>
         <w:pStyle w:val="Heading2"/>
       </w:pPr>
-      <w:bookmarkStart w:id="64" w:name="_Toc399769213"/>
+      <w:bookmarkStart w:id="65" w:name="_Toc399769213"/>
       <w:r>
         <w:t>Sensory Augmentation</w:t>
       </w:r>
-      <w:bookmarkEnd w:id="64"/>
+      <w:bookmarkEnd w:id="65"/>
     </w:p>
     <w:p>
       <w:r>
@@ -11562,11 +11767,11 @@
       <w:pPr>
         <w:pStyle w:val="Heading2"/>
       </w:pPr>
-      <w:bookmarkStart w:id="65" w:name="_Toc399769214"/>
+      <w:bookmarkStart w:id="66" w:name="_Toc399769214"/>
       <w:r>
         <w:t>New Senses</w:t>
       </w:r>
-      <w:bookmarkEnd w:id="65"/>
+      <w:bookmarkEnd w:id="66"/>
     </w:p>
     <w:p>
       <w:r>
@@ -11577,11 +11782,11 @@
       <w:pPr>
         <w:pStyle w:val="Heading2"/>
       </w:pPr>
-      <w:bookmarkStart w:id="66" w:name="_Toc399769215"/>
+      <w:bookmarkStart w:id="67" w:name="_Toc399769215"/>
       <w:r>
         <w:t>The User and the New Stimuli</w:t>
       </w:r>
-      <w:bookmarkEnd w:id="66"/>
+      <w:bookmarkEnd w:id="67"/>
     </w:p>
     <w:p>
       <w:r>
@@ -11602,12 +11807,12 @@
       <w:pPr>
         <w:pStyle w:val="Heading2"/>
       </w:pPr>
-      <w:bookmarkStart w:id="67" w:name="_Toc399769216"/>
+      <w:bookmarkStart w:id="68" w:name="_Toc399769216"/>
       <w:r>
         <w:lastRenderedPageBreak/>
         <w:t>Escaping the visual user interface</w:t>
       </w:r>
-      <w:bookmarkEnd w:id="67"/>
+      <w:bookmarkEnd w:id="68"/>
     </w:p>
     <w:p>
       <w:r>
@@ -11623,11 +11828,11 @@
       <w:pPr>
         <w:pStyle w:val="Heading2"/>
       </w:pPr>
-      <w:bookmarkStart w:id="68" w:name="_Toc399769217"/>
+      <w:bookmarkStart w:id="69" w:name="_Toc399769217"/>
       <w:r>
         <w:t>Design Thinking</w:t>
       </w:r>
-      <w:bookmarkEnd w:id="68"/>
+      <w:bookmarkEnd w:id="69"/>
     </w:p>
     <w:p>
       <w:r>
@@ -11638,11 +11843,11 @@
       <w:pPr>
         <w:pStyle w:val="Heading2"/>
       </w:pPr>
-      <w:bookmarkStart w:id="69" w:name="_Toc399769218"/>
+      <w:bookmarkStart w:id="70" w:name="_Toc399769218"/>
       <w:r>
         <w:t>Human Development</w:t>
       </w:r>
-      <w:bookmarkEnd w:id="69"/>
+      <w:bookmarkEnd w:id="70"/>
     </w:p>
     <w:p>
       <w:r>
@@ -11667,9 +11872,17 @@
       </w:r>
     </w:p>
     <w:p>
+      <w:pPr>
+        <w:pStyle w:val="Heading1"/>
+      </w:pPr>
       <w:r>
         <w:lastRenderedPageBreak/>
         <w:t>Contributions</w:t>
+      </w:r>
+    </w:p>
+    <w:p>
+      <w:r>
+        <w:t>Active and passive artificial sensing</w:t>
       </w:r>
     </w:p>
     <w:p>
@@ -11708,12 +11921,12 @@
       <w:pPr>
         <w:pStyle w:val="Heading1"/>
       </w:pPr>
-      <w:bookmarkStart w:id="70" w:name="_Toc399769219"/>
+      <w:bookmarkStart w:id="71" w:name="_Toc399769219"/>
       <w:r>
         <w:lastRenderedPageBreak/>
         <w:t>References</w:t>
       </w:r>
-      <w:bookmarkEnd w:id="70"/>
+      <w:bookmarkEnd w:id="71"/>
     </w:p>
     <w:p>
       <w:pPr>
@@ -12742,7 +12955,7 @@
       <w:pPr>
         <w:pStyle w:val="Heading1"/>
       </w:pPr>
-      <w:bookmarkStart w:id="71" w:name="_Toc399769220"/>
+      <w:bookmarkStart w:id="72" w:name="_Toc399769220"/>
       <w:r>
         <w:lastRenderedPageBreak/>
         <w:t xml:space="preserve">Non-Cited </w:t>
@@ -12750,7 +12963,7 @@
       <w:r>
         <w:t>Bibliography</w:t>
       </w:r>
-      <w:bookmarkEnd w:id="71"/>
+      <w:bookmarkEnd w:id="72"/>
     </w:p>
     <w:p>
       <w:pPr>
@@ -13018,22 +13231,22 @@
       <w:pPr>
         <w:pStyle w:val="Heading1"/>
       </w:pPr>
-      <w:bookmarkStart w:id="72" w:name="_Toc399769221"/>
+      <w:bookmarkStart w:id="73" w:name="_Toc399769221"/>
       <w:r>
         <w:lastRenderedPageBreak/>
         <w:t>Bio</w:t>
       </w:r>
-      <w:bookmarkEnd w:id="72"/>
+      <w:bookmarkEnd w:id="73"/>
     </w:p>
     <w:p>
       <w:pPr>
         <w:pStyle w:val="Heading2"/>
       </w:pPr>
-      <w:bookmarkStart w:id="73" w:name="_Toc399769222"/>
+      <w:bookmarkStart w:id="74" w:name="_Toc399769222"/>
       <w:r>
         <w:t>Santiago Eloy Alfaro</w:t>
       </w:r>
-      <w:bookmarkEnd w:id="73"/>
+      <w:bookmarkEnd w:id="74"/>
     </w:p>
     <w:p>
       <w:r>
@@ -13162,7 +13375,7 @@
       </w:r>
     </w:p>
   </w:comment>
-  <w:comment w:id="53" w:author="TitoAlfaro" w:date="2014-09-29T17:13:00Z" w:initials="T">
+  <w:comment w:id="45" w:author="TitoAlfaro" w:date="2014-10-07T15:45:00Z" w:initials="T">
     <w:p>
       <w:pPr>
         <w:pStyle w:val="CommentText"/>
@@ -13173,6 +13386,22 @@
         </w:rPr>
         <w:annotationRef/>
       </w:r>
+      <w:r>
+        <w:t>Add hardware picture.</w:t>
+      </w:r>
+    </w:p>
+  </w:comment>
+  <w:comment w:id="55" w:author="TitoAlfaro" w:date="2014-09-29T17:13:00Z" w:initials="T">
+    <w:p>
+      <w:pPr>
+        <w:pStyle w:val="CommentText"/>
+      </w:pPr>
+      <w:r>
+        <w:rPr>
+          <w:rStyle w:val="CommentReference"/>
+        </w:rPr>
+        <w:annotationRef/>
+      </w:r>
       <w:proofErr w:type="gramStart"/>
       <w:r>
         <w:t>citation</w:t>
@@ -13180,7 +13409,7 @@
       <w:proofErr w:type="gramEnd"/>
     </w:p>
   </w:comment>
-  <w:comment w:id="54" w:author="TitoAlfaro" w:date="2014-09-29T17:13:00Z" w:initials="T">
+  <w:comment w:id="56" w:author="TitoAlfaro" w:date="2014-09-29T17:13:00Z" w:initials="T">
     <w:p>
       <w:pPr>
         <w:pStyle w:val="CommentText"/>
@@ -13258,7 +13487,7 @@
           <w:rPr>
             <w:noProof/>
           </w:rPr>
-          <w:t>31</w:t>
+          <w:t>27</w:t>
         </w:r>
         <w:r>
           <w:rPr>
@@ -13818,6 +14047,7 @@
   <w:style w:type="character" w:default="1" w:styleId="DefaultParagraphFont">
     <w:name w:val="Default Paragraph Font"/>
     <w:uiPriority w:val="1"/>
+    <w:semiHidden/>
     <w:unhideWhenUsed/>
   </w:style>
   <w:style w:type="table" w:default="1" w:styleId="TableNormal">
@@ -15308,6 +15538,7 @@
   <w:style w:type="character" w:default="1" w:styleId="DefaultParagraphFont">
     <w:name w:val="Default Paragraph Font"/>
     <w:uiPriority w:val="1"/>
+    <w:semiHidden/>
     <w:unhideWhenUsed/>
   </w:style>
   <w:style w:type="table" w:default="1" w:styleId="TableNormal">
@@ -16559,11 +16790,11 @@
           <c:showBubbleSize val="0"/>
         </c:dLbls>
         <c:gapWidth val="150"/>
-        <c:axId val="124524416"/>
-        <c:axId val="124525952"/>
+        <c:axId val="209240832"/>
+        <c:axId val="209249792"/>
       </c:barChart>
       <c:catAx>
-        <c:axId val="124524416"/>
+        <c:axId val="209240832"/>
         <c:scaling>
           <c:orientation val="minMax"/>
         </c:scaling>
@@ -16572,7 +16803,7 @@
         <c:majorTickMark val="out"/>
         <c:minorTickMark val="none"/>
         <c:tickLblPos val="nextTo"/>
-        <c:crossAx val="124525952"/>
+        <c:crossAx val="209249792"/>
         <c:crosses val="autoZero"/>
         <c:auto val="1"/>
         <c:lblAlgn val="ctr"/>
@@ -16580,7 +16811,7 @@
         <c:noMultiLvlLbl val="0"/>
       </c:catAx>
       <c:valAx>
-        <c:axId val="124525952"/>
+        <c:axId val="209249792"/>
         <c:scaling>
           <c:orientation val="minMax"/>
         </c:scaling>
@@ -16591,7 +16822,7 @@
         <c:majorTickMark val="out"/>
         <c:minorTickMark val="none"/>
         <c:tickLblPos val="nextTo"/>
-        <c:crossAx val="124524416"/>
+        <c:crossAx val="209240832"/>
         <c:crosses val="autoZero"/>
         <c:crossBetween val="between"/>
       </c:valAx>
@@ -16742,11 +16973,11 @@
           <c:showBubbleSize val="0"/>
         </c:dLbls>
         <c:gapWidth val="150"/>
-        <c:axId val="169264256"/>
-        <c:axId val="177856896"/>
+        <c:axId val="219959296"/>
+        <c:axId val="219994368"/>
       </c:barChart>
       <c:catAx>
-        <c:axId val="169264256"/>
+        <c:axId val="219959296"/>
         <c:scaling>
           <c:orientation val="minMax"/>
         </c:scaling>
@@ -16755,7 +16986,7 @@
         <c:majorTickMark val="out"/>
         <c:minorTickMark val="none"/>
         <c:tickLblPos val="nextTo"/>
-        <c:crossAx val="177856896"/>
+        <c:crossAx val="219994368"/>
         <c:crosses val="autoZero"/>
         <c:auto val="1"/>
         <c:lblAlgn val="ctr"/>
@@ -16763,7 +16994,7 @@
         <c:noMultiLvlLbl val="0"/>
       </c:catAx>
       <c:valAx>
-        <c:axId val="177856896"/>
+        <c:axId val="219994368"/>
         <c:scaling>
           <c:orientation val="minMax"/>
         </c:scaling>
@@ -16774,7 +17005,7 @@
         <c:majorTickMark val="out"/>
         <c:minorTickMark val="none"/>
         <c:tickLblPos val="nextTo"/>
-        <c:crossAx val="169264256"/>
+        <c:crossAx val="219959296"/>
         <c:crosses val="autoZero"/>
         <c:crossBetween val="between"/>
       </c:valAx>
@@ -16925,11 +17156,11 @@
           <c:showBubbleSize val="0"/>
         </c:dLbls>
         <c:gapWidth val="150"/>
-        <c:axId val="221474176"/>
-        <c:axId val="221557120"/>
+        <c:axId val="149842560"/>
+        <c:axId val="149860736"/>
       </c:barChart>
       <c:catAx>
-        <c:axId val="221474176"/>
+        <c:axId val="149842560"/>
         <c:scaling>
           <c:orientation val="minMax"/>
         </c:scaling>
@@ -16938,7 +17169,7 @@
         <c:majorTickMark val="out"/>
         <c:minorTickMark val="none"/>
         <c:tickLblPos val="nextTo"/>
-        <c:crossAx val="221557120"/>
+        <c:crossAx val="149860736"/>
         <c:crosses val="autoZero"/>
         <c:auto val="1"/>
         <c:lblAlgn val="ctr"/>
@@ -16946,7 +17177,7 @@
         <c:noMultiLvlLbl val="0"/>
       </c:catAx>
       <c:valAx>
-        <c:axId val="221557120"/>
+        <c:axId val="149860736"/>
         <c:scaling>
           <c:orientation val="minMax"/>
         </c:scaling>
@@ -16957,7 +17188,7 @@
         <c:majorTickMark val="out"/>
         <c:minorTickMark val="none"/>
         <c:tickLblPos val="nextTo"/>
-        <c:crossAx val="221474176"/>
+        <c:crossAx val="149842560"/>
         <c:crosses val="autoZero"/>
         <c:crossBetween val="between"/>
       </c:valAx>
@@ -17313,7 +17544,7 @@
 </file>
 
 <file path=customXml/itemProps1.xml><?xml version="1.0" encoding="utf-8"?>
-<ds:datastoreItem xmlns:ds="http://schemas.openxmlformats.org/officeDocument/2006/customXml" ds:itemID="{8725E629-07B5-4933-A689-84A9136626D9}">
+<ds:datastoreItem xmlns:ds="http://schemas.openxmlformats.org/officeDocument/2006/customXml" ds:itemID="{888D9959-3713-4B31-8A36-8BD9F71F4FFA}">
   <ds:schemaRefs>
     <ds:schemaRef ds:uri="http://schemas.openxmlformats.org/officeDocument/2006/bibliography"/>
   </ds:schemaRefs>

</xml_diff>

<commit_message>
sent contributions and started to fix annotations
</commit_message>
<xml_diff>
--- a/Phd-Thesis.docx
+++ b/Phd-Thesis.docx
@@ -4714,8 +4714,6 @@
               </w:rPr>
               <w:t>Glass to temperature</w:t>
             </w:r>
-            <w:bookmarkStart w:id="2" w:name="_GoBack"/>
-            <w:bookmarkEnd w:id="2"/>
             <w:r>
               <w:rPr>
                 <w:noProof/>
@@ -6117,7 +6115,7 @@
       <w:pPr>
         <w:pStyle w:val="Heading1"/>
       </w:pPr>
-      <w:bookmarkStart w:id="3" w:name="_Toc401069598"/>
+      <w:bookmarkStart w:id="2" w:name="_Toc401069598"/>
       <w:r>
         <w:lastRenderedPageBreak/>
         <w:t xml:space="preserve">Executive </w:t>
@@ -6125,7 +6123,7 @@
       <w:r>
         <w:t>Summary</w:t>
       </w:r>
-      <w:bookmarkEnd w:id="3"/>
+      <w:bookmarkEnd w:id="2"/>
     </w:p>
     <w:p>
       <w:r>
@@ -6223,11 +6221,11 @@
       <w:pPr>
         <w:pStyle w:val="Heading3"/>
       </w:pPr>
-      <w:bookmarkStart w:id="4" w:name="_Toc401069599"/>
+      <w:bookmarkStart w:id="3" w:name="_Toc401069599"/>
       <w:r>
         <w:t>Future Projection</w:t>
       </w:r>
-      <w:bookmarkEnd w:id="4"/>
+      <w:bookmarkEnd w:id="3"/>
     </w:p>
     <w:p>
       <w:r>
@@ -6243,12 +6241,12 @@
       <w:pPr>
         <w:pStyle w:val="Heading1"/>
       </w:pPr>
-      <w:bookmarkStart w:id="5" w:name="_Toc401069600"/>
+      <w:bookmarkStart w:id="4" w:name="_Toc401069600"/>
       <w:r>
         <w:lastRenderedPageBreak/>
         <w:t>Abstract</w:t>
       </w:r>
-      <w:bookmarkEnd w:id="5"/>
+      <w:bookmarkEnd w:id="4"/>
     </w:p>
     <w:p>
       <w:r>
@@ -6377,22 +6375,137 @@
       <w:pPr>
         <w:pStyle w:val="Heading1"/>
       </w:pPr>
-      <w:bookmarkStart w:id="6" w:name="_Toc401069601"/>
+      <w:bookmarkStart w:id="5" w:name="_Toc401069601"/>
       <w:r>
         <w:lastRenderedPageBreak/>
         <w:t>Introduction</w:t>
       </w:r>
+      <w:bookmarkEnd w:id="5"/>
+    </w:p>
+    <w:p>
+      <w:r>
+        <w:t>In his theory of the Umwelt</w:t>
+      </w:r>
+      <w:sdt>
+        <w:sdtPr>
+          <w:id w:val="-699087218"/>
+          <w:citation/>
+        </w:sdtPr>
+        <w:sdtContent>
+          <w:r>
+            <w:fldChar w:fldCharType="begin"/>
+          </w:r>
+          <w:r>
+            <w:instrText xml:space="preserve"> CITATION Uex10 \l 21514 </w:instrText>
+          </w:r>
+          <w:r>
+            <w:fldChar w:fldCharType="separate"/>
+          </w:r>
+          <w:r>
+            <w:rPr>
+              <w:noProof/>
+            </w:rPr>
+            <w:t xml:space="preserve"> [1]</w:t>
+          </w:r>
+          <w:r>
+            <w:fldChar w:fldCharType="end"/>
+          </w:r>
+        </w:sdtContent>
+      </w:sdt>
+      <w:r>
+        <w:t>, author</w:t>
+      </w:r>
+      <w:r>
+        <w:t xml:space="preserve"> </w:t>
+      </w:r>
+      <w:proofErr w:type="spellStart"/>
+      <w:r>
+        <w:t>Jakob</w:t>
+      </w:r>
+      <w:proofErr w:type="spellEnd"/>
+      <w:r>
+        <w:t xml:space="preserve"> von </w:t>
+      </w:r>
+      <w:proofErr w:type="spellStart"/>
+      <w:r>
+        <w:t>Uexküll</w:t>
+      </w:r>
+      <w:proofErr w:type="spellEnd"/>
+      <w:r>
+        <w:t xml:space="preserve"> proposes that every creature has an individual and unique understanding of their environment, given the individual affordances offered by their senses. This leads to the belief that the access to new senses should expand the way in which humans experience their world and therefore is at the center of the Digital Synesthesia project. Modern technology already offers the ability to detect information from the world that is beyond our natural sensory spectrum, but what has not been achieved is the way for our brains and body to incorporate this new information as an addition to our sensory capabilities. Digital Synesthesia offers a way of taking new sensory experiences and transmitting them to the body in a way that mimics our other senses, without relying on a mostly visual and highly cognitive experience which demands a big part of the user’s attention. With Digital Synesthesia, we will be able to understand our surrounding world in a new and undiscovered way.</w:t>
+      </w:r>
+    </w:p>
+    <w:p>
+      <w:r>
+        <w:t>This project will look at the ability of a user to quickly assimilate an external stimulation and understand the significance of the signal. In order to do this, the user must be able to combine the information from the stimuli, their understanding of their context and surroundings and cues from proprioception that relate to the new sensory experience.</w:t>
+      </w:r>
+    </w:p>
+    <w:p>
+      <w:pPr>
+        <w:pStyle w:val="Heading1"/>
+      </w:pPr>
+      <w:bookmarkStart w:id="6" w:name="_Toc401069602"/>
+      <w:r>
+        <w:t>Background</w:t>
+      </w:r>
+      <w:r>
+        <w:t xml:space="preserve"> and Related Work</w:t>
+      </w:r>
       <w:bookmarkEnd w:id="6"/>
     </w:p>
     <w:p>
       <w:r>
-        <w:t>In his theory of the Umwelt</w:t>
+        <w:t>Many proj</w:t>
+      </w:r>
+      <w:r>
+        <w:t>ects and research have sought</w:t>
+      </w:r>
+      <w:r>
+        <w:t xml:space="preserve"> to understand the feasibility of using touch, thermal, vibration and </w:t>
+      </w:r>
+      <w:proofErr w:type="spellStart"/>
+      <w:r>
+        <w:t>haptics</w:t>
+      </w:r>
+      <w:proofErr w:type="spellEnd"/>
+      <w:r>
+        <w:t xml:space="preserve"> to communicate information to the brain</w:t>
+      </w:r>
+      <w:r>
+        <w:t xml:space="preserve">. I’ll present here the research and projects that best support the </w:t>
+      </w:r>
+      <w:r>
+        <w:t>basis</w:t>
+      </w:r>
+      <w:r>
+        <w:t xml:space="preserve"> of Digital Synesthesia.</w:t>
+      </w:r>
+    </w:p>
+    <w:p>
+      <w:pPr>
+        <w:pStyle w:val="Heading2"/>
+      </w:pPr>
+      <w:bookmarkStart w:id="7" w:name="_Toc401069603"/>
+      <w:r>
+        <w:t>Thermal Interfacing</w:t>
+      </w:r>
+      <w:bookmarkEnd w:id="7"/>
+    </w:p>
+    <w:p>
+      <w:r>
+        <w:t xml:space="preserve">Studies on </w:t>
+      </w:r>
+      <w:r>
+        <w:t>a</w:t>
+      </w:r>
+      <w:r>
+        <w:t xml:space="preserve"> person’s ability to discern between two materials using only thermal cues have been conducted. They show how such perception is possible when there is a large difference between the thermal capacity and conductivity of the materials</w:t>
       </w:r>
       <w:r>
         <w:fldChar w:fldCharType="begin" w:fldLock="1"/>
       </w:r>
       <w:r>
-        <w:instrText>ADDIN CSL_CITATION { "citationItems" : [ { "id" : "ITEM-1", "itemData" : { "author" : [ { "dropping-particle" : "von", "family" : "Uexkull", "given" : "Jakob", "non-dropping-particle" : "", "parse-names" : false, "suffix" : "" } ], "id" : "ITEM-1", "issued" : { "date-parts" : [ [ "2010" ] ] }, "page" : "248", "publisher" : "Univ Of Minnesota Press", "title" : "A Foray into the Worlds of Animals and Humans: with A Theory of Meaning (Posthumanities)", "type" : "book" }, "uris" : [ "http://www.mendeley.com/documents/?uuid=bc401230-cfb4-4222-8980-5e53c85bf9e1" ] } ], "mendeley" : { "previouslyFormattedCitation" : "[23]" }, "properties" : { "noteIndex" : 0 }, "schema" : "https://github.com/citation-style-language/schema/raw/master/csl-citation.json" }</w:instrText>
+        <w:instrText>ADDIN CSL_CITATION { "citationItems" : [ { "id" : "ITEM-1", "itemData" : { "DOI" : "10.1109/HAPTIC.2003.1191267", "ISBN" : "0-7695-1890-7", "abstract" : "This research is focused on the development of a thermal display and understanding the nature of the thermal cues used to identify objects haptically. The objective of the present set of experiments was to measure material discrimination when thermal cues are the main source of information about the materials. A two-alternative forced-choice task was used to assess discrimination. Of the five materials presented to the hand, nylon was the only material reliably discriminated as being warmer than the other materials. A second experiment was conducted to determine the magnitude of the skin temperature changes when contact was made with the materials. The results indicated that thermal responses were small, averaging 0.5\u00b0C. These findings suggest that temperature cues can be used to discriminate between materials, but only when the thermal differences are large. It appears that subjects respond more to variations in heat capacity than thermal conductivity when discriminating between materials.", "author" : [ { "dropping-particle" : "", "family" : "Jones", "given" : "L.A.", "non-dropping-particle" : "", "parse-names" : false, "suffix" : "" }, { "dropping-particle" : "", "family" : "Berris", "given" : "M.", "non-dropping-particle" : "", "parse-names" : false, "suffix" : "" } ], "container-title" : "11th Symposium on Haptic Interfaces for Virtual Environment and Teleoperator Systems, 2003. HAPTICS 2003. Proceedings.", "id" : "ITEM-1", "issued" : { "date-parts" : [ [ "2003" ] ] }, "page" : "171-178", "publisher" : "IEEE Comput. Soc", "shortTitle" : "Haptic Interfaces for Virtual Environment and Tele", "title" : "Material discrimination and thermal perception", "type" : "paper-conference" }, "uris" : [ "http://www.mendeley.com/documents/?uuid=f45829b5-c11f-47b0-9cd0-32045a5c9384" ] } ], "mendeley" : { "previouslyFormattedCitation" : "[1]" }, "properties" : { "noteIndex" : 0 }, "schema" : "https://github.com/citation-style-language/schema/raw/master/csl-citation.json" }</w:instrText>
       </w:r>
       <w:r>
         <w:fldChar w:fldCharType="separate"/>
@@ -6401,249 +6514,118 @@
         <w:rPr>
           <w:noProof/>
         </w:rPr>
-        <w:t>[23]</w:t>
+        <w:t>[1]</w:t>
       </w:r>
       <w:r>
         <w:fldChar w:fldCharType="end"/>
       </w:r>
       <w:r>
-        <w:t>, author</w:t>
+        <w:t xml:space="preserve">. Similar results have been used to present thermal cues to the users in virtual environments and </w:t>
+      </w:r>
+      <w:proofErr w:type="spellStart"/>
+      <w:r>
+        <w:t>teleoperated</w:t>
+      </w:r>
+      <w:proofErr w:type="spellEnd"/>
+      <w:r>
+        <w:t xml:space="preserve"> systems</w:t>
       </w:r>
       <w:r>
         <w:t xml:space="preserve"> </w:t>
       </w:r>
+      <w:r>
+        <w:fldChar w:fldCharType="begin" w:fldLock="1"/>
+      </w:r>
+      <w:r>
+        <w:instrText>ADDIN CSL_CITATION { "citationItems" : [ { "id" : "ITEM-1", "itemData" : { "DOI" : "10.1109/TOH.2008.2", "ISSN" : "1939-1412", "abstract" : "Thermal displays have been developed to present thermal cues to the hand to facilitate object recognition in virtual environments or in teleoperated robotic systems. This review focuses on this application domain of thermal displays and considers the models developed to simulate the thermal interaction between an object and the hand as they make contact. An overview of thermal perception and the mechanisms underlying the processing of thermal information is provided to give a framework for analyzing the design of thermal displays. The models developed to simulate thermal feedback are examined together with a description of the implementation of these models in thermal displays. The domains in which thermal displays have been used are described; this includes the simulation of material properties, the recreation of large-scale thermal effects in virtual environments, the encoding of abstract concepts and the use of thermal feedback in interactive art. The review concludes by considering the advantages and challenges associated with using thermal displays in these diverse areas.", "author" : [ { "dropping-particle" : "", "family" : "Jones", "given" : "L.A.", "non-dropping-particle" : "", "parse-names" : false, "suffix" : "" }, { "dropping-particle" : "", "family" : "Ho", "given" : "H.-N.", "non-dropping-particle" : "", "parse-names" : false, "suffix" : "" } ], "container-title" : "IEEE Transactions on Haptics", "id" : "ITEM-1", "issue" : "1", "issued" : { "date-parts" : [ [ "2008", "1" ] ] }, "page" : "53-70", "shortTitle" : "Haptics, IEEE Transactions on", "title" : "Warm or Cool, Large or Small? The Challenge of Thermal Displays", "type" : "article-journal", "volume" : "1" }, "uris" : [ "http://www.mendeley.com/documents/?uuid=8060ecf2-daf0-4cba-bc9a-55bb558091e9" ] }, { "id" : "ITEM-2", "itemData" : { "DOI" : "10.1145/1978942.1979316", "ISBN" : "9781450302678", "abstract" : "Thermal stimulation is a rich, emotive and salient feedback channel that is well suited to HCI, but one that is yet to be fully investigated. Thermal feedback may be suited to environments that are too loud for audio or too bumpy for vibrotactile feedback. This paper presents two studies into how well users could detect hot and cold stimuli presented to the fingertips, the palm, the dorsal surface of the forearm and the dorsal surface of the upper arm. Evaluations were carried out in static and mobile settings. Results showed that the palm is most sensitive, cold is more perceivable and comfortable than warm and that stronger and faster-changing stimuli are more detectable but less comfortable. Guidelines for the design of thermal feedback are outlined, with attention paid to perceptual and hedonic factors.", "author" : [ { "dropping-particle" : "", "family" : "Wilson", "given" : "Graham", "non-dropping-particle" : "", "parse-names" : false, "suffix" : "" }, { "dropping-particle" : "", "family" : "Halvey", "given" : "Martin", "non-dropping-particle" : "", "parse-names" : false, "suffix" : "" }, { "dropping-particle" : "", "family" : "Brewster", "given" : "Stephen A", "non-dropping-particle" : "", "parse-names" : false, "suffix" : "" }, { "dropping-particle" : "", "family" : "Hughes", "given" : "Stephen A", "non-dropping-particle" : "", "parse-names" : false, "suffix" : "" } ], "collection-title" : "CHI '11", "container-title" : "Human Factors", "id" : "ITEM-2", "issued" : { "date-parts" : [ [ "2011" ] ] }, "page" : "2555-2564", "publisher" : "ACM", "title" : "Some Like it Hot ? Thermal Feedback for Mobile Devices", "type" : "article-journal" }, "uris" : [ "http://www.mendeley.com/documents/?uuid=81e424d4-1bdb-43dc-a07a-09da2a7ab912" ] } ], "mendeley" : { "previouslyFormattedCitation" : "[2], [3]" }, "properties" : { "noteIndex" : 0 }, "schema" : "https://github.com/citation-style-language/schema/raw/master/csl-citation.json" }</w:instrText>
+      </w:r>
+      <w:r>
+        <w:fldChar w:fldCharType="separate"/>
+      </w:r>
+      <w:r>
+        <w:rPr>
+          <w:noProof/>
+        </w:rPr>
+        <w:t>[2], [3]</w:t>
+      </w:r>
+      <w:r>
+        <w:fldChar w:fldCharType="end"/>
+      </w:r>
+      <w:r>
+        <w:t xml:space="preserve">Digital Synesthesia will further this research by </w:t>
+      </w:r>
+      <w:r>
+        <w:t>finding more effective ways of coding information through the sense of temperature.</w:t>
+      </w:r>
+    </w:p>
+    <w:p>
+      <w:pPr>
+        <w:pStyle w:val="Heading2"/>
+      </w:pPr>
+      <w:bookmarkStart w:id="8" w:name="_Toc401069604"/>
       <w:proofErr w:type="spellStart"/>
       <w:r>
-        <w:t>Jakob</w:t>
+        <w:t>Vibrotactile</w:t>
       </w:r>
       <w:proofErr w:type="spellEnd"/>
       <w:r>
-        <w:t xml:space="preserve"> von </w:t>
+        <w:t xml:space="preserve"> Interfacing</w:t>
+      </w:r>
+      <w:bookmarkEnd w:id="8"/>
+    </w:p>
+    <w:p>
+      <w:r>
+        <w:t>LA Jones et al have tested a tactile display moun</w:t>
+      </w:r>
+      <w:r>
+        <w:t>ted o</w:t>
+      </w:r>
+      <w:r>
+        <w:t>n the user’s arm and back</w:t>
+      </w:r>
+      <w:r>
+        <w:fldChar w:fldCharType="begin" w:fldLock="1"/>
+      </w:r>
+      <w:r>
+        <w:instrText>ADDIN CSL_CITATION { "citationItems" : [ { "id" : "ITEM-1", "itemData" : { "ISSN" : "0301-0066", "abstract" : "A series of experiments was conducted to evaluate the effectiveness with which a tactile display mounted on either the forearm or the back can be used to communicate simple instructions and commands. In the first two sets of experiments, participants identified a vibrotactile pattern using a visual template that represented the pattern of activation. For the patterns displayed on the forearm, accuracy depended on the specific set of patterns presented and ranged from 30% to 96% correct for the individual patterns. In a second series of experiments, seven hand-and-arm signals that are used to communicate in military contexts were converted into tactile representations that were displayed on the back. These were identified accurately (98% correct) and, when only the picture of the hand signal was available, participants achieved a recognition rate of 75% correct. A further study with these seven patterns indicated that participants were still able to identify the patterns accurately (92% correct) when they were engaged in a concurrent physical or cognitive task. The results indicate the importance of evaluating tactile communication in the context of the specific patterns or messages that will be conveyed, and that with the judicious selection of tactile patterns both the arm and back provide a functional substrate for tactile communication.", "author" : [ { "dropping-particle" : "", "family" : "Jones", "given" : "Lynette A", "non-dropping-particle" : "", "parse-names" : false, "suffix" : "" }, { "dropping-particle" : "", "family" : "Kunkel", "given" : "Jacquelyn", "non-dropping-particle" : "", "parse-names" : false, "suffix" : "" }, { "dropping-particle" : "", "family" : "Piateski", "given" : "Erin", "non-dropping-particle" : "", "parse-names" : false, "suffix" : "" } ], "container-title" : "Perception", "id" : "ITEM-1", "issue" : "1", "issued" : { "date-parts" : [ [ "2009", "1" ] ] }, "page" : "52-68", "title" : "Vibrotactile pattern recognition on the arm and back.", "type" : "article-journal", "volume" : "38" }, "uris" : [ "http://www.mendeley.com/documents/?uuid=40fd9b60-6765-42ec-a62d-950a1906c755" ] } ], "mendeley" : { "previouslyFormattedCitation" : "[4]" }, "properties" : { "noteIndex" : 0 }, "schema" : "https://github.com/citation-style-language/schema/raw/master/csl-citation.json" }</w:instrText>
+      </w:r>
+      <w:r>
+        <w:fldChar w:fldCharType="separate"/>
+      </w:r>
+      <w:r>
+        <w:rPr>
+          <w:noProof/>
+        </w:rPr>
+        <w:t>[4]</w:t>
+      </w:r>
+      <w:r>
+        <w:fldChar w:fldCharType="end"/>
+      </w:r>
+      <w:r>
+        <w:t xml:space="preserve">. </w:t>
+      </w:r>
+      <w:r>
+        <w:t>Simple commands and instructions were communicated through a vibration pattern and tes</w:t>
+      </w:r>
+      <w:r>
+        <w:t>ted for accuracy and efficiency</w:t>
+      </w:r>
+      <w:r>
+        <w:t>.</w:t>
+      </w:r>
+      <w:r>
+        <w:t xml:space="preserve"> </w:t>
       </w:r>
       <w:proofErr w:type="spellStart"/>
       <w:r>
-        <w:t>Uexküll</w:t>
+        <w:t>SenseableRays</w:t>
       </w:r>
       <w:proofErr w:type="spellEnd"/>
       <w:r>
-        <w:t xml:space="preserve"> proposes that every creature has an individual and unique understanding of their environment, given the individual affordances offered by their senses. This leads to the belief that the access to new senses should expand the way in which humans experience their world and therefore is at the center of the Digital Synesthesia project. Modern technology already offers the ability to detect information from the world that is beyond our natural sensory spectrum, but what has not been achieved is the way for our brains and body to incorporate this new information as an addition to our sensory capabilities. Digital Synesthesia offers a way of taking new sensory experiences and transmitting them to the body in a way that mimics our other senses, without relying on a mostly visual and highly cognitive experience which demands a big part of the user’s attention. With Digital Synesthesia, we will be able to understand our surrounding world in a new and undiscovered way.</w:t>
-      </w:r>
-    </w:p>
-    <w:p>
-      <w:r>
-        <w:t>This project will look at the ability of a user to quickly assimilate an external stimulation and understand the significance of the signal. In order to do this, the user must be able to combine the information from the stimuli, their understanding of their context and surroundings and cues from proprioception that relate to the new sensory experience.</w:t>
-      </w:r>
-    </w:p>
-    <w:p>
-      <w:pPr>
-        <w:pStyle w:val="Heading1"/>
-      </w:pPr>
-      <w:bookmarkStart w:id="7" w:name="_Toc401069602"/>
-      <w:r>
-        <w:t>Background</w:t>
-      </w:r>
-      <w:r>
-        <w:t xml:space="preserve"> and Related Work</w:t>
-      </w:r>
-      <w:bookmarkEnd w:id="7"/>
-    </w:p>
-    <w:p>
-      <w:r>
-        <w:t>Many proj</w:t>
-      </w:r>
-      <w:r>
-        <w:t>ects and research have sought</w:t>
-      </w:r>
-      <w:r>
-        <w:t xml:space="preserve"> to understand the feasibility of using touch, thermal, vibration and </w:t>
-      </w:r>
-      <w:proofErr w:type="spellStart"/>
-      <w:r>
-        <w:t>haptics</w:t>
-      </w:r>
-      <w:proofErr w:type="spellEnd"/>
-      <w:r>
-        <w:t xml:space="preserve"> to communicate information to the brain</w:t>
-      </w:r>
-      <w:r>
-        <w:t xml:space="preserve">. I’ll present here the research and projects that best support the </w:t>
-      </w:r>
-      <w:r>
-        <w:t>basis</w:t>
-      </w:r>
-      <w:r>
-        <w:t xml:space="preserve"> of Digital Synesthesia.</w:t>
-      </w:r>
-    </w:p>
-    <w:p>
-      <w:pPr>
-        <w:pStyle w:val="Heading2"/>
-      </w:pPr>
-      <w:bookmarkStart w:id="8" w:name="_Toc401069603"/>
-      <w:r>
-        <w:t>Thermal Interfacing</w:t>
-      </w:r>
-      <w:bookmarkEnd w:id="8"/>
-    </w:p>
-    <w:p>
-      <w:r>
-        <w:t xml:space="preserve">Studies on </w:t>
-      </w:r>
-      <w:r>
-        <w:t>a</w:t>
-      </w:r>
-      <w:r>
-        <w:t xml:space="preserve"> person’s ability to discern between two materials using only thermal cues have been conducted. They show how such perception is possible when there is a large difference between the thermal capacity and conductivity of the materials</w:t>
-      </w:r>
-      <w:r>
         <w:fldChar w:fldCharType="begin" w:fldLock="1"/>
       </w:r>
       <w:r>
-        <w:instrText>ADDIN CSL_CITATION { "citationItems" : [ { "id" : "ITEM-1", "itemData" : { "abstract" : "This research is focused on the development of a thermal display and understanding the nature of the thermal cues used to identify objects haptically. The objective of the present set of experiments was to measure material discrimination when thermal cues are the main source of information about the materials. A two-alternative forced-choice task was used to assess discrimination. Of the five materials presented to the hand, nylon was the only material reliably discriminated as being warmer than the other materials. A second experiment was conducted to determine the magnitude of the skin temperature changes when contact was made with the materials. The results indicated that thermal responses were small, averaging 0.5\u00b0C. These findings suggest that temperature cues can be used to discriminate between materials, but only when the thermal differences are large. It appears that subjects respond more to variations in heat capacity than thermal conductivity when discriminating between materials.", "author" : [ { "dropping-particle" : "", "family" : "Jones", "given" : "L.A.", "non-dropping-particle" : "", "parse-names" : false, "suffix" : "" }, { "dropping-particle" : "", "family" : "Berris", "given" : "M.", "non-dropping-particle" : "", "parse-names" : false, "suffix" : "" } ], "container-title" : "11th Symposium on Haptic Interfaces for Virtual Environment and Teleoperator Systems, 2003. HAPTICS 2003. Proceedings.", "id" : "ITEM-1", "issued" : { "date-parts" : [ [ "2003" ] ] }, "page" : "171-178", "publisher" : "IEEE Comput. Soc", "shortTitle" : "Haptic Interfaces for Virtual Environment and Tele", "title" : "Material discrimination and thermal perception", "type" : "paper-conference" }, "uris" : [ "http://www.mendeley.com/documents/?uuid=e0f8d3eb-aa0b-48ca-beaa-d2f83fea0db9" ] } ], "mendeley" : { "previouslyFormattedCitation" : "[1]" }, "properties" : { "noteIndex" : 0 }, "schema" : "https://github.com/citation-style-language/schema/raw/master/csl-citation.json" }</w:instrText>
-      </w:r>
-      <w:r>
-        <w:fldChar w:fldCharType="separate"/>
-      </w:r>
-      <w:r>
-        <w:rPr>
-          <w:noProof/>
-        </w:rPr>
-        <w:t>[1]</w:t>
-      </w:r>
-      <w:r>
-        <w:fldChar w:fldCharType="end"/>
-      </w:r>
-      <w:r>
-        <w:t xml:space="preserve">. Similar results have been used to present thermal cues to the users in virtual environments and </w:t>
-      </w:r>
-      <w:proofErr w:type="spellStart"/>
-      <w:r>
-        <w:t>teleoperated</w:t>
-      </w:r>
-      <w:proofErr w:type="spellEnd"/>
-      <w:r>
-        <w:t xml:space="preserve"> systems</w:t>
-      </w:r>
-      <w:r>
-        <w:t xml:space="preserve"> </w:t>
-      </w:r>
-      <w:r>
-        <w:fldChar w:fldCharType="begin" w:fldLock="1"/>
-      </w:r>
-      <w:r>
-        <w:instrText>ADDIN CSL_CITATION { "citationItems" : [ { "id" : "ITEM-1", "itemData" : { "ISSN" : "1939-1412", "abstract" : "Thermal displays have been developed to present thermal cues to the hand to facilitate object recognition in virtual environments or in teleoperated robotic systems. This review focuses on this application domain of thermal displays and considers the models developed to simulate the thermal interaction between an object and the hand as they make contact. An overview of thermal perception and the mechanisms underlying the processing of thermal information is provided to give a framework for analyzing the design of thermal displays. The models developed to simulate thermal feedback are examined together with a description of the implementation of these models in thermal displays. The domains in which thermal displays have been used are described; this includes the simulation of material properties, the recreation of large-scale thermal effects in virtual environments, the encoding of abstract concepts and the use of thermal feedback in interactive art. The review concludes by considering the advantages and challenges associated with using thermal displays in these diverse areas.", "author" : [ { "dropping-particle" : "", "family" : "Jones", "given" : "L.A.", "non-dropping-particle" : "", "parse-names" : false, "suffix" : "" }, { "dropping-particle" : "", "family" : "Ho", "given" : "H.-N.", "non-dropping-particle" : "", "parse-names" : false, "suffix" : "" } ], "container-title" : "IEEE Transactions on Haptics", "id" : "ITEM-1", "issue" : "1", "issued" : { "date-parts" : [ [ "2008", "1" ] ] }, "page" : "53-70", "shortTitle" : "Haptics, IEEE Transactions on", "title" : "Warm or Cool, Large or Small? The Challenge of Thermal Displays", "type" : "article-journal", "volume" : "1" }, "uris" : [ "http://www.mendeley.com/documents/?uuid=ff46da30-119a-4140-a519-d0824b6fe929" ] } ], "mendeley" : { "previouslyFormattedCitation" : "[2]" }, "properties" : { "noteIndex" : 0 }, "schema" : "https://github.com/citation-style-language/schema/raw/master/csl-citation.json" }</w:instrText>
-      </w:r>
-      <w:r>
-        <w:fldChar w:fldCharType="separate"/>
-      </w:r>
-      <w:r>
-        <w:rPr>
-          <w:noProof/>
-        </w:rPr>
-        <w:t>[2]</w:t>
-      </w:r>
-      <w:r>
-        <w:fldChar w:fldCharType="end"/>
-      </w:r>
-      <w:r>
-        <w:fldChar w:fldCharType="begin" w:fldLock="1"/>
-      </w:r>
-      <w:r>
-        <w:instrText>ADDIN CSL_CITATION { "citationItems" : [ { "id" : "ITEM-1", "itemData" : { "abstract" : "Thermal stimulation is a rich, emotive and salient feedback channel that is well suited to HCI, but one that is yet to be fully investigated. Thermal feedback may be suited to environments that are too loud for audio or too bumpy for vibrotactile feedback. This paper presents two studies into how well users could detect hot and cold stimuli presented to the fingertips, the palm, the dorsal surface of the forearm and the dorsal surface of the upper arm. Evaluations were carried out in static and mobile settings. Results showed that the palm is most sensitive, cold is more perceivable and comfortable than warm and that stronger and faster-changing stimuli are more detectable but less comfortable. Guidelines for the design of thermal feedback are outlined, with attention paid to perceptual and hedonic factors.", "author" : [ { "dropping-particle" : "", "family" : "Wilson", "given" : "Graham", "non-dropping-particle" : "", "parse-names" : false, "suffix" : "" }, { "dropping-particle" : "", "family" : "Halvey", "given" : "Martin", "non-dropping-particle" : "", "parse-names" : false, "suffix" : "" }, { "dropping-particle" : "", "family" : "Brewster", "given" : "Stephen A", "non-dropping-particle" : "", "parse-names" : false, "suffix" : "" }, { "dropping-particle" : "", "family" : "Hughes", "given" : "Stephen A", "non-dropping-particle" : "", "parse-names" : false, "suffix" : "" } ], "collection-editor" : "CHI '11", "container-title" : "Human Factors", "id" : "ITEM-1", "issued" : { "date-parts" : [ [ "2011" ] ] }, "page" : "2555-2564", "publisher" : "ACM", "title" : "Some Like it Hot ? Thermal Feedback for Mobile Devices", "type" : "article-journal" }, "uris" : [ "http://www.mendeley.com/documents/?uuid=2c90cc76-0492-4ef0-be46-d08d7e23e347" ] } ], "mendeley" : { "previouslyFormattedCitation" : "[3]" }, "properties" : { "noteIndex" : 0 }, "schema" : "https://github.com/citation-style-language/schema/raw/master/csl-citation.json" }</w:instrText>
-      </w:r>
-      <w:r>
-        <w:fldChar w:fldCharType="separate"/>
-      </w:r>
-      <w:r>
-        <w:rPr>
-          <w:noProof/>
-        </w:rPr>
-        <w:t>[3]</w:t>
-      </w:r>
-      <w:r>
-        <w:fldChar w:fldCharType="end"/>
-      </w:r>
-      <w:r>
-        <w:t>.</w:t>
-      </w:r>
-      <w:r>
-        <w:t xml:space="preserve"> </w:t>
-      </w:r>
-      <w:r>
-        <w:t xml:space="preserve">Digital Synesthesia will further this research by </w:t>
-      </w:r>
-      <w:r>
-        <w:t>finding more effective ways of coding information through the sense of temperature.</w:t>
-      </w:r>
-    </w:p>
-    <w:p>
-      <w:pPr>
-        <w:pStyle w:val="Heading2"/>
-      </w:pPr>
-      <w:bookmarkStart w:id="9" w:name="_Toc401069604"/>
-      <w:proofErr w:type="spellStart"/>
-      <w:r>
-        <w:t>Vibrotactile</w:t>
-      </w:r>
-      <w:proofErr w:type="spellEnd"/>
-      <w:r>
-        <w:t xml:space="preserve"> Interfacing</w:t>
-      </w:r>
-      <w:bookmarkEnd w:id="9"/>
-    </w:p>
-    <w:p>
-      <w:r>
-        <w:t>LA Jones et al have tested a tactile display moun</w:t>
-      </w:r>
-      <w:r>
-        <w:t>ted o</w:t>
-      </w:r>
-      <w:r>
-        <w:t>n the user’s arm and back</w:t>
-      </w:r>
-      <w:r>
-        <w:fldChar w:fldCharType="begin" w:fldLock="1"/>
-      </w:r>
-      <w:r>
-        <w:instrText>ADDIN CSL_CITATION { "citationItems" : [ { "id" : "ITEM-1", "itemData" : { "ISSN" : "0301-0066", "abstract" : "A series of experiments was conducted to evaluate the effectiveness with which a tactile display mounted on either the forearm or the back can be used to communicate simple instructions and commands. In the first two sets of experiments, participants identified a vibrotactile pattern using a visual template that represented the pattern of activation. For the patterns displayed on the forearm, accuracy depended on the specific set of patterns presented and ranged from 30% to 96% correct for the individual patterns. In a second series of experiments, seven hand-and-arm signals that are used to communicate in military contexts were converted into tactile representations that were displayed on the back. These were identified accurately (98% correct) and, when only the picture of the hand signal was available, participants achieved a recognition rate of 75% correct. A further study with these seven patterns indicated that participants were still able to identify the patterns accurately (92% correct) when they were engaged in a concurrent physical or cognitive task. The results indicate the importance of evaluating tactile communication in the context of the specific patterns or messages that will be conveyed, and that with the judicious selection of tactile patterns both the arm and back provide a functional substrate for tactile communication.", "author" : [ { "dropping-particle" : "", "family" : "Jones", "given" : "Lynette A", "non-dropping-particle" : "", "parse-names" : false, "suffix" : "" }, { "dropping-particle" : "", "family" : "Kunkel", "given" : "Jacquelyn", "non-dropping-particle" : "", "parse-names" : false, "suffix" : "" }, { "dropping-particle" : "", "family" : "Piateski", "given" : "Erin", "non-dropping-particle" : "", "parse-names" : false, "suffix" : "" } ], "container-title" : "Perception", "id" : "ITEM-1", "issue" : "1", "issued" : { "date-parts" : [ [ "2009", "1" ] ] }, "page" : "52-68", "title" : "Vibrotactile pattern recognition on the arm and back.", "type" : "article-journal", "volume" : "38" }, "uris" : [ "http://www.mendeley.com/documents/?uuid=40fd9b60-6765-42ec-a62d-950a1906c755" ] } ], "mendeley" : { "previouslyFormattedCitation" : "[4]" }, "properties" : { "noteIndex" : 0 }, "schema" : "https://github.com/citation-style-language/schema/raw/master/csl-citation.json" }</w:instrText>
-      </w:r>
-      <w:r>
-        <w:fldChar w:fldCharType="separate"/>
-      </w:r>
-      <w:r>
-        <w:rPr>
-          <w:noProof/>
-        </w:rPr>
-        <w:t>[4]</w:t>
-      </w:r>
-      <w:r>
-        <w:fldChar w:fldCharType="end"/>
-      </w:r>
-      <w:r>
-        <w:t xml:space="preserve">. </w:t>
-      </w:r>
-      <w:r>
-        <w:t>Simple commands and instructions were communicated through a vibration pattern and tes</w:t>
-      </w:r>
-      <w:r>
-        <w:t>ted for accuracy and efficiency</w:t>
-      </w:r>
-      <w:r>
-        <w:t>.</w:t>
-      </w:r>
-      <w:r>
-        <w:t xml:space="preserve"> </w:t>
-      </w:r>
-      <w:proofErr w:type="spellStart"/>
-      <w:r>
-        <w:t>SenseableRays</w:t>
-      </w:r>
-      <w:proofErr w:type="spellEnd"/>
-      <w:r>
-        <w:fldChar w:fldCharType="begin" w:fldLock="1"/>
-      </w:r>
-      <w:r>
-        <w:instrText>ADDIN CSL_CITATION { "citationItems" : [ { "id" : "ITEM-1", "itemData" : { "author" : [ { "dropping-particle" : "", "family" : "Rekimoto", "given" : "J", "non-dropping-particle" : "", "parse-names" : false, "suffix" : "" } ], "container-title" : "CHI'09 Extended Abstracts on Human Factors in \u2026", "id" : "ITEM-1", "issued" : { "date-parts" : [ [ "2009" ] ] }, "page" : "2519-2528", "title" : "SenseableRays: opto-haptic substitution for touch-enhanced interactive spaces", "type" : "article-journal" }, "uris" : [ "http://www.mendeley.com/documents/?uuid=a3da008c-562b-43aa-ada5-ff38cf38d5cd" ] } ], "mendeley" : { "previouslyFormattedCitation" : "[5]" }, "properties" : { "noteIndex" : 0 }, "schema" : "https://github.com/citation-style-language/schema/raw/master/csl-citation.json" }</w:instrText>
+        <w:instrText>ADDIN CSL_CITATION { "citationItems" : [ { "id" : "ITEM-1", "itemData" : { "DOI" : "10.1145/1520340.1520356", "ISBN" : "9781605582474", "author" : [ { "dropping-particle" : "", "family" : "Rekimoto", "given" : "J", "non-dropping-particle" : "", "parse-names" : false, "suffix" : "" } ], "container-title" : "CHI'09 Extended Abstracts on Human Factors in \u2026", "id" : "ITEM-1", "issued" : { "date-parts" : [ [ "2009", "4", "4" ] ] }, "page" : "2519", "publisher" : "ACM Press", "publisher-place" : "New York, New York, USA", "title" : "SenseableRays: opto-haptic substitution for touch-enhanced interactive spaces", "type" : "article-journal" }, "uris" : [ "http://www.mendeley.com/documents/?uuid=77fae1fc-45b3-43dd-8609-980c2505b081" ] } ], "mendeley" : { "previouslyFormattedCitation" : "[5]" }, "properties" : { "noteIndex" : 0 }, "schema" : "https://github.com/citation-style-language/schema/raw/master/csl-citation.json" }</w:instrText>
       </w:r>
       <w:r>
         <w:fldChar w:fldCharType="separate"/>
@@ -6699,31 +6681,257 @@
       <w:pPr>
         <w:pStyle w:val="Heading2"/>
       </w:pPr>
-      <w:bookmarkStart w:id="10" w:name="_Toc401069605"/>
+      <w:bookmarkStart w:id="9" w:name="_Toc401069605"/>
       <w:r>
         <w:t>Mobile Communication</w:t>
       </w:r>
+      <w:bookmarkEnd w:id="9"/>
+    </w:p>
+    <w:p>
+      <w:proofErr w:type="spellStart"/>
+      <w:r>
+        <w:t>Rekimoto</w:t>
+      </w:r>
+      <w:proofErr w:type="spellEnd"/>
+      <w:r>
+        <w:t xml:space="preserve"> lab has presented </w:t>
+      </w:r>
+      <w:proofErr w:type="spellStart"/>
+      <w:r>
+        <w:t>AffectPhone</w:t>
+      </w:r>
+      <w:proofErr w:type="spellEnd"/>
+      <w:r>
+        <w:fldChar w:fldCharType="begin" w:fldLock="1"/>
+      </w:r>
+      <w:r>
+        <w:instrText>ADDIN CSL_CITATION { "citationItems" : [ { "id" : "ITEM-1", "itemData" : { "author" : [ { "dropping-particle" : "", "family" : "Iwasaki", "given" : "K", "non-dropping-particle" : "", "parse-names" : false, "suffix" : "" }, { "dropping-particle" : "", "family" : "Miyaki", "given" : "T", "non-dropping-particle" : "", "parse-names" : false, "suffix" : "" }, { "dropping-particle" : "", "family" : "Rekimoto", "given" : "J", "non-dropping-particle" : "", "parse-names" : false, "suffix" : "" } ], "container-title" : "B-Interface", "id" : "ITEM-1", "issued" : { "date-parts" : [ [ "2010" ] ] }, "title" : "AffectPhone: A Handset Device to Present User's Emotional State with Warmth/Coolness.", "type" : "article-journal" }, "uris" : [ "http://www.mendeley.com/documents/?uuid=6cd31f7c-4308-47da-afbc-1f813a0fe81c" ] } ], "mendeley" : { "previouslyFormattedCitation" : "[6]" }, "properties" : { "noteIndex" : 0 }, "schema" : "https://github.com/citation-style-language/schema/raw/master/csl-citation.json" }</w:instrText>
+      </w:r>
+      <w:r>
+        <w:fldChar w:fldCharType="separate"/>
+      </w:r>
+      <w:r>
+        <w:rPr>
+          <w:noProof/>
+        </w:rPr>
+        <w:t>[6]</w:t>
+      </w:r>
+      <w:r>
+        <w:fldChar w:fldCharType="end"/>
+      </w:r>
+      <w:r>
+        <w:t>,</w:t>
+      </w:r>
+      <w:r>
+        <w:t xml:space="preserve"> a system that gives a handset the ability to detect a user’s arousal level through G</w:t>
+      </w:r>
+      <w:r>
+        <w:t xml:space="preserve">alvanic </w:t>
+      </w:r>
+      <w:r>
+        <w:t>S</w:t>
+      </w:r>
+      <w:r>
+        <w:t xml:space="preserve">kin </w:t>
+      </w:r>
+      <w:r>
+        <w:t>R</w:t>
+      </w:r>
+      <w:r>
+        <w:t>esponse</w:t>
+      </w:r>
+      <w:r>
+        <w:t xml:space="preserve"> sensors and transmit it to another user as hot or cold sensations in the hand. Similarly</w:t>
+      </w:r>
+      <w:r>
+        <w:t>,</w:t>
+      </w:r>
+      <w:r>
+        <w:t xml:space="preserve"> </w:t>
+      </w:r>
+      <w:proofErr w:type="spellStart"/>
+      <w:r>
+        <w:t>Pressages</w:t>
+      </w:r>
+      <w:proofErr w:type="spellEnd"/>
+      <w:r>
+        <w:fldChar w:fldCharType="begin" w:fldLock="1"/>
+      </w:r>
+      <w:r>
+        <w:instrText>ADDIN CSL_CITATION { "citationItems" : [ { "id" : "ITEM-1", "itemData" : { "ISBN" : "9781450315807", "author" : [ { "dropping-particle" : "", "family" : "Hoggan", "given" : "Eve", "non-dropping-particle" : "", "parse-names" : false, "suffix" : "" }, { "dropping-particle" : "", "family" : "Stewart", "given" : "Craig", "non-dropping-particle" : "", "parse-names" : false, "suffix" : "" }, { "dropping-particle" : "", "family" : "Haverinen", "given" : "Laura", "non-dropping-particle" : "", "parse-names" : false, "suffix" : "" }, { "dropping-particle" : "", "family" : "Jacucci", "given" : "Giulio", "non-dropping-particle" : "", "parse-names" : false, "suffix" : "" }, { "dropping-particle" : "", "family" : "Lantz", "given" : "Vuokko", "non-dropping-particle" : "", "parse-names" : false, "suffix" : "" } ], "id" : "ITEM-1", "issued" : { "date-parts" : [ [ "2012" ] ] }, "page" : "555-562", "title" : "Pressages : Augmenting Phone Calls with Non-Verbal Messages", "type" : "article-journal" }, "uris" : [ "http://www.mendeley.com/documents/?uuid=67b060bb-310e-4bc4-b0c1-a328bd08a9fd" ] } ], "mendeley" : { "previouslyFormattedCitation" : "[7]" }, "properties" : { "noteIndex" : 0 }, "schema" : "https://github.com/citation-style-language/schema/raw/master/csl-citation.json" }</w:instrText>
+      </w:r>
+      <w:r>
+        <w:fldChar w:fldCharType="separate"/>
+      </w:r>
+      <w:r>
+        <w:rPr>
+          <w:noProof/>
+        </w:rPr>
+        <w:t>[7]</w:t>
+      </w:r>
+      <w:r>
+        <w:fldChar w:fldCharType="end"/>
+      </w:r>
+      <w:r>
+        <w:t xml:space="preserve"> is a system that translates the pressure with which one user squeezes the sides of the mobile phone into </w:t>
+      </w:r>
+      <w:r>
+        <w:t xml:space="preserve">a </w:t>
+      </w:r>
+      <w:r>
+        <w:t>vibration on the receiving phone. Both these projects are looking to create a better communication by usi</w:t>
+      </w:r>
+      <w:r>
+        <w:t>ng sensory feedback of the user</w:t>
+      </w:r>
+      <w:r>
+        <w:t>s</w:t>
+      </w:r>
+      <w:r>
+        <w:t>’</w:t>
+      </w:r>
+      <w:r>
+        <w:t xml:space="preserve"> state. </w:t>
+      </w:r>
+      <w:proofErr w:type="spellStart"/>
+      <w:r>
+        <w:t>Connexus</w:t>
+      </w:r>
+      <w:proofErr w:type="spellEnd"/>
+      <w:r>
+        <w:fldChar w:fldCharType="begin" w:fldLock="1"/>
+      </w:r>
+      <w:r>
+        <w:instrText>ADDIN CSL_CITATION { "citationItems" : [ { "id" : "ITEM-1", "itemData" : { "author" : [ { "dropping-particle" : "", "family" : "Paulos", "given" : "E", "non-dropping-particle" : "", "parse-names" : false, "suffix" : "" } ], "container-title" : "Proceedings of the 2003 conference on Designing for \u2026", "id" : "ITEM-1", "issued" : { "date-parts" : [ [ "2003" ] ] }, "title" : "Connexus: a communal interface", "type" : "article-journal" }, "uris" : [ "http://www.mendeley.com/documents/?uuid=7b4c6cc8-866e-4b4a-a14b-d7448627a895" ] } ], "mendeley" : { "previouslyFormattedCitation" : "[8]" }, "properties" : { "noteIndex" : 0 }, "schema" : "https://github.com/citation-style-language/schema/raw/master/csl-citation.json" }</w:instrText>
+      </w:r>
+      <w:r>
+        <w:fldChar w:fldCharType="separate"/>
+      </w:r>
+      <w:r>
+        <w:rPr>
+          <w:noProof/>
+        </w:rPr>
+        <w:t>[8]</w:t>
+      </w:r>
+      <w:r>
+        <w:fldChar w:fldCharType="end"/>
+      </w:r>
+      <w:r>
+        <w:t xml:space="preserve"> was an ambitious project that attempted to detect several signals of the users in order to recreate an image of the non-verbal cues that were being lost in non-co-located communication.</w:t>
+      </w:r>
+      <w:r>
+        <w:t xml:space="preserve"> Even though these projects hit close to what Digital Synesthesia looks for, they are from the start limited in certain ways. </w:t>
+      </w:r>
+      <w:r>
+        <w:t>Since Digital Synesthesia is based more on detecting occurring phenomena than on detecting the other users’ willingness communicate in a new way, the experience is more reliable. Perhaps with the findings from this thesis, other projects like the ones discussed can be revised with a better understanding of digital sensory loops.</w:t>
+      </w:r>
+    </w:p>
+    <w:p>
+      <w:pPr>
+        <w:pStyle w:val="Heading2"/>
+      </w:pPr>
+      <w:bookmarkStart w:id="10" w:name="_Toc401069606"/>
+      <w:r>
+        <w:t>Sensory Substitution</w:t>
+      </w:r>
       <w:bookmarkEnd w:id="10"/>
     </w:p>
     <w:p>
+      <w:r>
+        <w:t>Either because a person may be lacking one of the five senses or because a different sensory input may offer other benefits like greater detail, sensory substitution has been seen in several fields</w:t>
+      </w:r>
+      <w:r>
+        <w:t>. Most sensors translate information</w:t>
+      </w:r>
+      <w:r>
+        <w:t>,</w:t>
+      </w:r>
+      <w:r>
+        <w:t xml:space="preserve"> such as</w:t>
+      </w:r>
+      <w:r>
+        <w:t xml:space="preserve"> temperature, wind speed, distance or the passing of time</w:t>
+      </w:r>
+      <w:r>
+        <w:t>.</w:t>
+      </w:r>
+      <w:r>
+        <w:t xml:space="preserve"> </w:t>
+      </w:r>
+      <w:r>
+        <w:t xml:space="preserve">All </w:t>
+      </w:r>
+      <w:r>
+        <w:t>are things our bodies can perceive but by using a sensor and translating the information to a coded visual form we add the ability of greater accuracy and universal understanding.</w:t>
+      </w:r>
+      <w:r>
+        <w:t xml:space="preserve"> </w:t>
+      </w:r>
       <w:proofErr w:type="spellStart"/>
       <w:r>
-        <w:t>Rekimoto</w:t>
+        <w:t>Brainport</w:t>
       </w:r>
       <w:proofErr w:type="spellEnd"/>
       <w:r>
-        <w:t xml:space="preserve"> lab has presented </w:t>
+        <w:fldChar w:fldCharType="begin" w:fldLock="1"/>
+      </w:r>
+      <w:r>
+        <w:instrText>ADDIN CSL_CITATION { "citationItems" : [ { "id" : "ITEM-1", "itemData" : { "ISSN" : "0219-6352", "abstract" : "Brain Computer Interface (BCI) technology is one of the most rapidly developing areas of modern science; it has created numerous significant crossroads between Neuroscience and Computer Science. The goal of BCI technology is to provide a direct link between the human brain and a computerized environment. The objective of recent BCI approaches and applications have been designed to provide the information flow from the brain to the computerized periphery. The opposite or alternative direction of the flow of information (computer to brain interface, or CBI) remains almost undeveloped. The BrainPort is a CBI that offers a complementary technology designed to support a direct link from a computerized environment to the human brain - and to do so non-invasively. Currently, BrainPort research is pursuing two primary goals. One is the delivery of missing sensory information critical for normal human behavior through an additional artificial sensory channel around the damaged or malfunctioning natural sensory system. The other is to decrease the risk of sensory overload in human-machine interactions by providing a parallel and supplemental channel for information flow to the brain. In contrast, conventional CBI strategies (e.g., Virtual Reality), are usually designed to provide additional or substitution information through pre-existing sensory channels, and unintentionally aggravate the brain overload problem.", "author" : [ { "dropping-particle" : "", "family" : "Danilov", "given" : "Yuri", "non-dropping-particle" : "", "parse-names" : false, "suffix" : "" }, { "dropping-particle" : "", "family" : "Tyler", "given" : "Mitchell", "non-dropping-particle" : "", "parse-names" : false, "suffix" : "" } ], "container-title" : "Journal of integrative neuroscience", "id" : "ITEM-1", "issue" : "4", "issued" : { "date-parts" : [ [ "2005", "12" ] ] }, "page" : "537-50", "title" : "Brainport: an alternative input to the brain.", "type" : "article-journal", "volume" : "4" }, "uris" : [ "http://www.mendeley.com/documents/?uuid=93c11a40-de20-49b8-8bd3-da75a824a4f8" ] } ], "mendeley" : { "previouslyFormattedCitation" : "[9]" }, "properties" : { "noteIndex" : 0 }, "schema" : "https://github.com/citation-style-language/schema/raw/master/csl-citation.json" }</w:instrText>
+      </w:r>
+      <w:r>
+        <w:fldChar w:fldCharType="separate"/>
+      </w:r>
+      <w:r>
+        <w:rPr>
+          <w:noProof/>
+        </w:rPr>
+        <w:t>[9]</w:t>
+      </w:r>
+      <w:r>
+        <w:fldChar w:fldCharType="end"/>
+      </w:r>
+      <w:r>
+        <w:t xml:space="preserve"> </w:t>
+      </w:r>
+      <w:r>
+        <w:t>is a system that captures images through a camera and translates it into electrical signals that are felt on the tongue.</w:t>
+      </w:r>
+      <w:r>
+        <w:t xml:space="preserve"> The artist </w:t>
+      </w:r>
+      <w:r>
+        <w:rPr>
+          <w:shd w:val="clear" w:color="auto" w:fill="FFFFFF"/>
+        </w:rPr>
+        <w:t xml:space="preserve">Neil </w:t>
       </w:r>
       <w:proofErr w:type="spellStart"/>
       <w:r>
-        <w:t>AffectPhone</w:t>
+        <w:rPr>
+          <w:shd w:val="clear" w:color="auto" w:fill="FFFFFF"/>
+        </w:rPr>
+        <w:t>Harbisson</w:t>
       </w:r>
       <w:proofErr w:type="spellEnd"/>
       <w:r>
+        <w:rPr>
+          <w:shd w:val="clear" w:color="auto" w:fill="FFFFFF"/>
+        </w:rPr>
+        <w:t xml:space="preserve"> and his team have developed</w:t>
+      </w:r>
+      <w:r>
+        <w:t xml:space="preserve"> </w:t>
+      </w:r>
+      <w:proofErr w:type="spellStart"/>
+      <w:r>
+        <w:t>Eyeborg</w:t>
+      </w:r>
+      <w:proofErr w:type="spellEnd"/>
+      <w:r>
         <w:fldChar w:fldCharType="begin" w:fldLock="1"/>
       </w:r>
       <w:r>
-        <w:instrText>ADDIN CSL_CITATION { "citationItems" : [ { "id" : "ITEM-1", "itemData" : { "author" : [ { "dropping-particle" : "", "family" : "Iwasaki", "given" : "K", "non-dropping-particle" : "", "parse-names" : false, "suffix" : "" }, { "dropping-particle" : "", "family" : "Miyaki", "given" : "T", "non-dropping-particle" : "", "parse-names" : false, "suffix" : "" }, { "dropping-particle" : "", "family" : "Rekimoto", "given" : "J", "non-dropping-particle" : "", "parse-names" : false, "suffix" : "" } ], "container-title" : "B-Interface", "id" : "ITEM-1", "issued" : { "date-parts" : [ [ "2010" ] ] }, "title" : "AffectPhone: A Handset Device to Present User's Emotional State with Warmth/Coolness.", "type" : "article-journal" }, "uris" : [ "http://www.mendeley.com/documents/?uuid=6cd31f7c-4308-47da-afbc-1f813a0fe81c" ] } ], "mendeley" : { "previouslyFormattedCitation" : "[6]" }, "properties" : { "noteIndex" : 0 }, "schema" : "https://github.com/citation-style-language/schema/raw/master/csl-citation.json" }</w:instrText>
+        <w:instrText>ADDIN CSL_CITATION { "citationItems" : [ { "id" : "ITEM-1", "itemData" : { "author" : [ { "dropping-particle" : "", "family" : "Peng", "given" : "Junyao", "non-dropping-particle" : "", "parse-names" : false, "suffix" : "" }, { "dropping-particle" : "", "family" : "Seymour", "given" : "Sabine", "non-dropping-particle" : "", "parse-names" : false, "suffix" : "" } ], "id" : "ITEM-1", "issued" : { "date-parts" : [ [ "0" ] ] }, "title" : "Envisioning the Cyborg in the 21st Century and Beyond", "type" : "article-journal" }, "uris" : [ "http://www.mendeley.com/documents/?uuid=a0e24eb8-38ff-44be-9dd0-56fe6ae697b3" ] } ], "mendeley" : { "previouslyFormattedCitation" : "[10]" }, "properties" : { "noteIndex" : 0 }, "schema" : "https://github.com/citation-style-language/schema/raw/master/csl-citation.json" }</w:instrText>
       </w:r>
       <w:r>
         <w:fldChar w:fldCharType="separate"/>
@@ -6732,318 +6940,92 @@
         <w:rPr>
           <w:noProof/>
         </w:rPr>
-        <w:t>[6]</w:t>
+        <w:t>[10]</w:t>
       </w:r>
       <w:r>
         <w:fldChar w:fldCharType="end"/>
       </w:r>
       <w:r>
-        <w:t>,</w:t>
-      </w:r>
-      <w:r>
-        <w:t xml:space="preserve"> a system that gives a handset the ability to detect a user’s arousal level through G</w:t>
-      </w:r>
-      <w:r>
-        <w:t xml:space="preserve">alvanic </w:t>
-      </w:r>
-      <w:r>
-        <w:t>S</w:t>
-      </w:r>
-      <w:r>
-        <w:t xml:space="preserve">kin </w:t>
-      </w:r>
-      <w:r>
-        <w:t>R</w:t>
-      </w:r>
-      <w:r>
-        <w:t>esponse</w:t>
-      </w:r>
-      <w:r>
-        <w:t xml:space="preserve"> sensors and transmit it to another user as hot or cold sensations in the hand. Similarly</w:t>
-      </w:r>
-      <w:r>
-        <w:t>,</w:t>
-      </w:r>
-      <w:r>
-        <w:t xml:space="preserve"> </w:t>
-      </w:r>
-      <w:proofErr w:type="spellStart"/>
-      <w:r>
-        <w:t>Pressages</w:t>
-      </w:r>
-      <w:proofErr w:type="spellEnd"/>
-      <w:r>
-        <w:fldChar w:fldCharType="begin" w:fldLock="1"/>
-      </w:r>
-      <w:r>
-        <w:instrText>ADDIN CSL_CITATION { "citationItems" : [ { "id" : "ITEM-1", "itemData" : { "ISBN" : "9781450315807", "author" : [ { "dropping-particle" : "", "family" : "Hoggan", "given" : "Eve", "non-dropping-particle" : "", "parse-names" : false, "suffix" : "" }, { "dropping-particle" : "", "family" : "Stewart", "given" : "Craig", "non-dropping-particle" : "", "parse-names" : false, "suffix" : "" }, { "dropping-particle" : "", "family" : "Haverinen", "given" : "Laura", "non-dropping-particle" : "", "parse-names" : false, "suffix" : "" }, { "dropping-particle" : "", "family" : "Jacucci", "given" : "Giulio", "non-dropping-particle" : "", "parse-names" : false, "suffix" : "" }, { "dropping-particle" : "", "family" : "Lantz", "given" : "Vuokko", "non-dropping-particle" : "", "parse-names" : false, "suffix" : "" } ], "id" : "ITEM-1", "issued" : { "date-parts" : [ [ "2012" ] ] }, "page" : "555-562", "title" : "Pressages : Augmenting Phone Calls with Non-Verbal Messages", "type" : "article-journal" }, "uris" : [ "http://www.mendeley.com/documents/?uuid=67b060bb-310e-4bc4-b0c1-a328bd08a9fd" ] } ], "mendeley" : { "previouslyFormattedCitation" : "[7]" }, "properties" : { "noteIndex" : 0 }, "schema" : "https://github.com/citation-style-language/schema/raw/master/csl-citation.json" }</w:instrText>
-      </w:r>
-      <w:r>
-        <w:fldChar w:fldCharType="separate"/>
-      </w:r>
-      <w:r>
-        <w:rPr>
-          <w:noProof/>
-        </w:rPr>
-        <w:t>[7]</w:t>
-      </w:r>
-      <w:r>
-        <w:fldChar w:fldCharType="end"/>
-      </w:r>
-      <w:r>
-        <w:t xml:space="preserve"> is a system that translates the pressure with which one user squeezes the sides of the mobile phone into </w:t>
-      </w:r>
-      <w:r>
-        <w:t xml:space="preserve">a </w:t>
-      </w:r>
-      <w:r>
-        <w:t>vibration on the receiving phone. Both these projects are looking to create a better communication by usi</w:t>
-      </w:r>
-      <w:r>
-        <w:t>ng sensory feedback of the user</w:t>
-      </w:r>
-      <w:r>
-        <w:t>s</w:t>
-      </w:r>
-      <w:r>
-        <w:t>’</w:t>
-      </w:r>
-      <w:r>
-        <w:t xml:space="preserve"> state. </w:t>
-      </w:r>
-      <w:proofErr w:type="spellStart"/>
-      <w:r>
-        <w:t>Connexus</w:t>
-      </w:r>
-      <w:proofErr w:type="spellEnd"/>
-      <w:r>
-        <w:fldChar w:fldCharType="begin" w:fldLock="1"/>
-      </w:r>
-      <w:r>
-        <w:instrText>ADDIN CSL_CITATION { "citationItems" : [ { "id" : "ITEM-1", "itemData" : { "author" : [ { "dropping-particle" : "", "family" : "Paulos", "given" : "E", "non-dropping-particle" : "", "parse-names" : false, "suffix" : "" } ], "container-title" : "Proceedings of the 2003 conference on Designing for \u2026", "id" : "ITEM-1", "issued" : { "date-parts" : [ [ "2003" ] ] }, "title" : "Connexus: a communal interface", "type" : "article-journal" }, "uris" : [ "http://www.mendeley.com/documents/?uuid=7b4c6cc8-866e-4b4a-a14b-d7448627a895" ] } ], "mendeley" : { "previouslyFormattedCitation" : "[8]" }, "properties" : { "noteIndex" : 0 }, "schema" : "https://github.com/citation-style-language/schema/raw/master/csl-citation.json" }</w:instrText>
-      </w:r>
-      <w:r>
-        <w:fldChar w:fldCharType="separate"/>
-      </w:r>
-      <w:r>
-        <w:rPr>
-          <w:noProof/>
-        </w:rPr>
-        <w:t>[8]</w:t>
-      </w:r>
-      <w:r>
-        <w:fldChar w:fldCharType="end"/>
-      </w:r>
-      <w:r>
-        <w:t xml:space="preserve"> was an ambitious project that attempted to detect several signals of the users in order to recreate an image of the non-verbal cues that were being lost in non-co-located communication.</w:t>
-      </w:r>
-      <w:r>
-        <w:t xml:space="preserve"> Even though these projects hit close to what Digital Synesthesia looks for, they are from the start limited in certain ways. </w:t>
-      </w:r>
-      <w:r>
-        <w:t>Since Digital Synesthesia is based more on detecting occurring phenomena than on detecting the other users’ willingness communicate in a new way, the experience is more reliable. Perhaps with the findings from this thesis, other projects like the ones discussed can be revised with a better understanding of digital sensory loops.</w:t>
+        <w:t xml:space="preserve"> so that Neil, who is completely color-blind, can </w:t>
+      </w:r>
+      <w:r>
+        <w:rPr>
+          <w:shd w:val="clear" w:color="auto" w:fill="FFFFFF"/>
+        </w:rPr>
+        <w:t xml:space="preserve">use </w:t>
+      </w:r>
+      <w:r>
+        <w:rPr>
+          <w:shd w:val="clear" w:color="auto" w:fill="FFFFFF"/>
+        </w:rPr>
+        <w:t>this</w:t>
+      </w:r>
+      <w:r>
+        <w:rPr>
+          <w:shd w:val="clear" w:color="auto" w:fill="FFFFFF"/>
+        </w:rPr>
+        <w:t xml:space="preserve"> device </w:t>
+      </w:r>
+      <w:r>
+        <w:rPr>
+          <w:shd w:val="clear" w:color="auto" w:fill="FFFFFF"/>
+        </w:rPr>
+        <w:t>to capture</w:t>
+      </w:r>
+      <w:r>
+        <w:rPr>
+          <w:shd w:val="clear" w:color="auto" w:fill="FFFFFF"/>
+        </w:rPr>
+        <w:t xml:space="preserve"> color information through a camer</w:t>
+      </w:r>
+      <w:r>
+        <w:rPr>
+          <w:shd w:val="clear" w:color="auto" w:fill="FFFFFF"/>
+        </w:rPr>
+        <w:t>a on his forehead and translate</w:t>
+      </w:r>
+      <w:r>
+        <w:rPr>
+          <w:shd w:val="clear" w:color="auto" w:fill="FFFFFF"/>
+        </w:rPr>
+        <w:t xml:space="preserve"> it to sound he hears through bone conduction.</w:t>
+      </w:r>
+      <w:r>
+        <w:rPr>
+          <w:shd w:val="clear" w:color="auto" w:fill="FFFFFF"/>
+        </w:rPr>
+        <w:t xml:space="preserve"> T</w:t>
+      </w:r>
+      <w:r>
+        <w:rPr>
+          <w:shd w:val="clear" w:color="auto" w:fill="FFFFFF"/>
+        </w:rPr>
+        <w:t xml:space="preserve">hese hit at the core of Digital Synesthesia. But what this project proposes is that these kinds of interfaces will be useful in the everyday experiences of the average user. In order for this to happen, the interface has to find a way to be less obtrusive and more </w:t>
+      </w:r>
+      <w:proofErr w:type="gramStart"/>
+      <w:r>
+        <w:rPr>
+          <w:shd w:val="clear" w:color="auto" w:fill="FFFFFF"/>
+        </w:rPr>
+        <w:t>user</w:t>
+      </w:r>
+      <w:proofErr w:type="gramEnd"/>
+      <w:r>
+        <w:rPr>
+          <w:shd w:val="clear" w:color="auto" w:fill="FFFFFF"/>
+        </w:rPr>
+        <w:t xml:space="preserve"> friendly.</w:t>
       </w:r>
     </w:p>
     <w:p>
       <w:pPr>
         <w:pStyle w:val="Heading2"/>
       </w:pPr>
-      <w:bookmarkStart w:id="11" w:name="_Toc401069606"/>
-      <w:r>
-        <w:t>Sensory Substitution</w:t>
+      <w:bookmarkStart w:id="11" w:name="_Toc401069607"/>
+      <w:r>
+        <w:t>New Senses</w:t>
       </w:r>
       <w:bookmarkEnd w:id="11"/>
-    </w:p>
-    <w:p>
-      <w:r>
-        <w:t>Either because a person may be lacking one of the five senses or because a different sensory input may offer other benefits like greater detail, sensory substitution has been seen in several fields</w:t>
-      </w:r>
-      <w:r>
-        <w:t>. Most sensors translate information</w:t>
-      </w:r>
-      <w:r>
-        <w:t>,</w:t>
-      </w:r>
-      <w:r>
-        <w:t xml:space="preserve"> such as</w:t>
-      </w:r>
-      <w:r>
-        <w:t xml:space="preserve"> temperature, wind speed, distance or the passing of time</w:t>
-      </w:r>
-      <w:r>
-        <w:t>.</w:t>
-      </w:r>
-      <w:r>
-        <w:t xml:space="preserve"> </w:t>
-      </w:r>
-      <w:r>
-        <w:t xml:space="preserve">All </w:t>
-      </w:r>
-      <w:r>
-        <w:t>are things our bodies can perceive but by using a sensor and translating the information to a coded visual form we add the ability of greater accuracy and universal understanding.</w:t>
-      </w:r>
-      <w:r>
-        <w:t xml:space="preserve"> </w:t>
-      </w:r>
-      <w:proofErr w:type="spellStart"/>
-      <w:r>
-        <w:t>Brainport</w:t>
-      </w:r>
-      <w:proofErr w:type="spellEnd"/>
-      <w:r>
-        <w:fldChar w:fldCharType="begin" w:fldLock="1"/>
-      </w:r>
-      <w:r>
-        <w:instrText>ADDIN CSL_CITATION { "citationItems" : [ { "id" : "ITEM-1", "itemData" : { "ISSN" : "0219-6352", "abstract" : "Brain Computer Interface (BCI) technology is one of the most rapidly developing areas of modern science; it has created numerous significant crossroads between Neuroscience and Computer Science. The goal of BCI technology is to provide a direct link between the human brain and a computerized environment. The objective of recent BCI approaches and applications have been designed to provide the information flow from the brain to the computerized periphery. The opposite or alternative direction of the flow of information (computer to brain interface, or CBI) remains almost undeveloped. The BrainPort is a CBI that offers a complementary technology designed to support a direct link from a computerized environment to the human brain - and to do so non-invasively. Currently, BrainPort research is pursuing two primary goals. One is the delivery of missing sensory information critical for normal human behavior through an additional artificial sensory channel around the damaged or malfunctioning natural sensory system. The other is to decrease the risk of sensory overload in human-machine interactions by providing a parallel and supplemental channel for information flow to the brain. In contrast, conventional CBI strategies (e.g., Virtual Reality), are usually designed to provide additional or substitution information through pre-existing sensory channels, and unintentionally aggravate the brain overload problem.", "author" : [ { "dropping-particle" : "", "family" : "Danilov", "given" : "Yuri", "non-dropping-particle" : "", "parse-names" : false, "suffix" : "" }, { "dropping-particle" : "", "family" : "Tyler", "given" : "Mitchell", "non-dropping-particle" : "", "parse-names" : false, "suffix" : "" } ], "container-title" : "Journal of integrative neuroscience", "id" : "ITEM-1", "issue" : "4", "issued" : { "date-parts" : [ [ "2005", "12" ] ] }, "page" : "537-50", "title" : "Brainport: an alternative input to the brain.", "type" : "article-journal", "volume" : "4" }, "uris" : [ "http://www.mendeley.com/documents/?uuid=93c11a40-de20-49b8-8bd3-da75a824a4f8" ] } ], "mendeley" : { "previouslyFormattedCitation" : "[9]" }, "properties" : { "noteIndex" : 0 }, "schema" : "https://github.com/citation-style-language/schema/raw/master/csl-citation.json" }</w:instrText>
-      </w:r>
-      <w:r>
-        <w:fldChar w:fldCharType="separate"/>
-      </w:r>
-      <w:r>
-        <w:rPr>
-          <w:noProof/>
-        </w:rPr>
-        <w:t>[9]</w:t>
-      </w:r>
-      <w:r>
-        <w:fldChar w:fldCharType="end"/>
-      </w:r>
-      <w:r>
-        <w:t xml:space="preserve"> </w:t>
-      </w:r>
-      <w:r>
-        <w:t>is a system that captures images through a camera and translates it into electrical signals that are felt on the tongue.</w:t>
-      </w:r>
-      <w:r>
-        <w:t xml:space="preserve"> The artist </w:t>
-      </w:r>
-      <w:r>
-        <w:rPr>
-          <w:shd w:val="clear" w:color="auto" w:fill="FFFFFF"/>
-        </w:rPr>
-        <w:t xml:space="preserve">Neil </w:t>
-      </w:r>
-      <w:proofErr w:type="spellStart"/>
-      <w:r>
-        <w:rPr>
-          <w:shd w:val="clear" w:color="auto" w:fill="FFFFFF"/>
-        </w:rPr>
-        <w:t>Harbisson</w:t>
-      </w:r>
-      <w:proofErr w:type="spellEnd"/>
-      <w:r>
-        <w:rPr>
-          <w:shd w:val="clear" w:color="auto" w:fill="FFFFFF"/>
-        </w:rPr>
-        <w:t xml:space="preserve"> and his team have developed</w:t>
-      </w:r>
-      <w:r>
-        <w:t xml:space="preserve"> </w:t>
-      </w:r>
-      <w:proofErr w:type="spellStart"/>
-      <w:r>
-        <w:t>Eyeborg</w:t>
-      </w:r>
-      <w:proofErr w:type="spellEnd"/>
-      <w:r>
-        <w:fldChar w:fldCharType="begin" w:fldLock="1"/>
-      </w:r>
-      <w:r>
-        <w:instrText>ADDIN CSL_CITATION { "citationItems" : [ { "id" : "ITEM-1", "itemData" : { "author" : [ { "dropping-particle" : "", "family" : "Peng", "given" : "Junyao", "non-dropping-particle" : "", "parse-names" : false, "suffix" : "" }, { "dropping-particle" : "", "family" : "Seymour", "given" : "Sabine", "non-dropping-particle" : "", "parse-names" : false, "suffix" : "" } ], "id" : "ITEM-1", "issued" : { "date-parts" : [ [ "0" ] ] }, "title" : "Envisioning the Cyborg in the 21st Century and Beyond", "type" : "article-journal" }, "uris" : [ "http://www.mendeley.com/documents/?uuid=a0e24eb8-38ff-44be-9dd0-56fe6ae697b3" ] } ], "mendeley" : { "previouslyFormattedCitation" : "[10]" }, "properties" : { "noteIndex" : 0 }, "schema" : "https://github.com/citation-style-language/schema/raw/master/csl-citation.json" }</w:instrText>
-      </w:r>
-      <w:r>
-        <w:fldChar w:fldCharType="separate"/>
-      </w:r>
-      <w:r>
-        <w:rPr>
-          <w:noProof/>
-        </w:rPr>
-        <w:t>[10]</w:t>
-      </w:r>
-      <w:r>
-        <w:fldChar w:fldCharType="end"/>
-      </w:r>
-      <w:r>
-        <w:t xml:space="preserve"> so that Neil, who is completely color-blind, can </w:t>
-      </w:r>
-      <w:r>
-        <w:rPr>
-          <w:shd w:val="clear" w:color="auto" w:fill="FFFFFF"/>
-        </w:rPr>
-        <w:t xml:space="preserve">use </w:t>
-      </w:r>
-      <w:r>
-        <w:rPr>
-          <w:shd w:val="clear" w:color="auto" w:fill="FFFFFF"/>
-        </w:rPr>
-        <w:t>this</w:t>
-      </w:r>
-      <w:r>
-        <w:rPr>
-          <w:shd w:val="clear" w:color="auto" w:fill="FFFFFF"/>
-        </w:rPr>
-        <w:t xml:space="preserve"> device </w:t>
-      </w:r>
-      <w:r>
-        <w:rPr>
-          <w:shd w:val="clear" w:color="auto" w:fill="FFFFFF"/>
-        </w:rPr>
-        <w:t>to capture</w:t>
-      </w:r>
-      <w:r>
-        <w:rPr>
-          <w:shd w:val="clear" w:color="auto" w:fill="FFFFFF"/>
-        </w:rPr>
-        <w:t xml:space="preserve"> color information through a camer</w:t>
-      </w:r>
-      <w:r>
-        <w:rPr>
-          <w:shd w:val="clear" w:color="auto" w:fill="FFFFFF"/>
-        </w:rPr>
-        <w:t>a on his forehead and translate</w:t>
-      </w:r>
-      <w:r>
-        <w:rPr>
-          <w:shd w:val="clear" w:color="auto" w:fill="FFFFFF"/>
-        </w:rPr>
-        <w:t xml:space="preserve"> it to sound he hears through bone conduction.</w:t>
-      </w:r>
-      <w:r>
-        <w:rPr>
-          <w:shd w:val="clear" w:color="auto" w:fill="FFFFFF"/>
-        </w:rPr>
-        <w:t xml:space="preserve"> T</w:t>
-      </w:r>
-      <w:r>
-        <w:rPr>
-          <w:shd w:val="clear" w:color="auto" w:fill="FFFFFF"/>
-        </w:rPr>
-        <w:t xml:space="preserve">hese hit at the core of Digital Synesthesia. But what this project proposes is that these kinds of interfaces will be useful in the everyday experiences of the average user. In order for this to happen, the interface has to find a way to be less obtrusive and more </w:t>
-      </w:r>
-      <w:proofErr w:type="gramStart"/>
-      <w:r>
-        <w:rPr>
-          <w:shd w:val="clear" w:color="auto" w:fill="FFFFFF"/>
-        </w:rPr>
-        <w:t>user</w:t>
-      </w:r>
-      <w:proofErr w:type="gramEnd"/>
-      <w:r>
-        <w:rPr>
-          <w:shd w:val="clear" w:color="auto" w:fill="FFFFFF"/>
-        </w:rPr>
-        <w:t xml:space="preserve"> friendly.</w:t>
-      </w:r>
-    </w:p>
-    <w:p>
-      <w:pPr>
-        <w:pStyle w:val="Heading2"/>
-      </w:pPr>
-      <w:bookmarkStart w:id="12" w:name="_Toc401069607"/>
-      <w:r>
-        <w:t>New Senses</w:t>
-      </w:r>
-      <w:bookmarkEnd w:id="12"/>
     </w:p>
     <w:p>
       <w:r>
@@ -7251,21 +7233,167 @@
       <w:pPr>
         <w:pStyle w:val="Heading2"/>
       </w:pPr>
-      <w:bookmarkStart w:id="13" w:name="_Toc401069608"/>
+      <w:bookmarkStart w:id="12" w:name="_Toc401069608"/>
       <w:r>
         <w:t>Situational Awareness</w:t>
       </w:r>
+      <w:bookmarkEnd w:id="12"/>
+    </w:p>
+    <w:p>
+      <w:r>
+        <w:t>Situational Awareness is the ability to extract information from our environment and integrate it with previous knowledge in order to form a coherent mental picture</w:t>
+      </w:r>
+      <w:r>
+        <w:fldChar w:fldCharType="begin" w:fldLock="1"/>
+      </w:r>
+      <w:r>
+        <w:instrText>ADDIN CSL_CITATION { "citationItems" : [ { "id" : "ITEM-1", "itemData" : { "URL" : "http://en.wikipedia.org/wiki/Situation_awareness", "accessed" : { "date-parts" : [ [ "2013", "9", "5" ] ] }, "author" : [ { "dropping-particle" : "", "family" : "Wikipedia contributors", "given" : "", "non-dropping-particle" : "", "parse-names" : false, "suffix" : "" } ], "container-title" : "Wikipedia, The Free Encyclopedia.", "id" : "ITEM-1", "issued" : { "date-parts" : [ [ "2013" ] ] }, "title" : "Situation awareness - Wikipedia, the free encyclopedia", "type" : "webpage" }, "uris" : [ "http://www.mendeley.com/documents/?uuid=b555cfd8-05c0-46b0-b48f-aa29193a9716" ] } ], "mendeley" : { "previouslyFormattedCitation" : "[15]" }, "properties" : { "noteIndex" : 0 }, "schema" : "https://github.com/citation-style-language/schema/raw/master/csl-citation.json" }</w:instrText>
+      </w:r>
+      <w:r>
+        <w:fldChar w:fldCharType="separate"/>
+      </w:r>
+      <w:r>
+        <w:rPr>
+          <w:noProof/>
+        </w:rPr>
+        <w:t>[15]</w:t>
+      </w:r>
+      <w:r>
+        <w:fldChar w:fldCharType="end"/>
+      </w:r>
+      <w:r>
+        <w:t xml:space="preserve">. The </w:t>
+      </w:r>
+      <w:r>
+        <w:t xml:space="preserve">US </w:t>
+      </w:r>
+      <w:r>
+        <w:t>military has done extensive research on Situational Awareness</w:t>
+      </w:r>
+      <w:r>
+        <w:t>.</w:t>
+      </w:r>
+      <w:r>
+        <w:t xml:space="preserve"> </w:t>
+      </w:r>
+      <w:r>
+        <w:t>They have explored th</w:t>
+      </w:r>
+      <w:r>
+        <w:t>e limits of the brain when forced to work in an environment with many attention cues</w:t>
+      </w:r>
+      <w:r>
+        <w:t>,</w:t>
+      </w:r>
+      <w:r>
+        <w:t xml:space="preserve"> as well as different strategies for reducing the cognitive load while conveying information to the brain through channels other than sight or sound.</w:t>
+      </w:r>
+      <w:r>
+        <w:t xml:space="preserve"> </w:t>
+      </w:r>
+      <w:r>
+        <w:t>In addition to</w:t>
+      </w:r>
+      <w:r>
+        <w:t xml:space="preserve"> many studies in how to measure Situational Awareness in various users and situations, there are some papers on actual devices being tested that use </w:t>
+      </w:r>
+      <w:proofErr w:type="spellStart"/>
+      <w:r>
+        <w:t>Vibrotactile</w:t>
+      </w:r>
+      <w:proofErr w:type="spellEnd"/>
+      <w:r>
+        <w:t xml:space="preserve"> Displays</w:t>
+      </w:r>
+      <w:r>
+        <w:fldChar w:fldCharType="begin" w:fldLock="1"/>
+      </w:r>
+      <w:r>
+        <w:instrText>ADDIN CSL_CITATION { "citationItems" : [ { "id" : "ITEM-1", "itemData" : { "ISSN" : "1071-1813", "author" : [ { "dropping-particle" : "", "family" : "Raj", "given" : "A. K.", "non-dropping-particle" : "", "parse-names" : false, "suffix" : "" }, { "dropping-particle" : "", "family" : "Kass", "given" : "S. J.", "non-dropping-particle" : "", "parse-names" : false, "suffix" : "" }, { "dropping-particle" : "", "family" : "Perry", "given" : "J. F.", "non-dropping-particle" : "", "parse-names" : false, "suffix" : "" } ], "container-title" : "Proceedings of the Human Factors and Ergonomics Society Annual Meeting", "id" : "ITEM-1", "issue" : "1", "issued" : { "date-parts" : [ [ "2000", "7", "1" ] ] }, "page" : "181-184", "publisher" : "SAGE Publications", "title" : "Vibrotactile Displays for Improving Spatial Awareness", "type" : "article-journal", "volume" : "44" }, "uris" : [ "http://www.mendeley.com/documents/?uuid=7dbe35bb-68c2-4749-a47a-16d248c0a259" ] } ], "mendeley" : { "previouslyFormattedCitation" : "[16]" }, "properties" : { "noteIndex" : 0 }, "schema" : "https://github.com/citation-style-language/schema/raw/master/csl-citation.json" }</w:instrText>
+      </w:r>
+      <w:r>
+        <w:fldChar w:fldCharType="separate"/>
+      </w:r>
+      <w:r>
+        <w:rPr>
+          <w:noProof/>
+        </w:rPr>
+        <w:t>[16]</w:t>
+      </w:r>
+      <w:r>
+        <w:fldChar w:fldCharType="end"/>
+      </w:r>
+      <w:r>
+        <w:t xml:space="preserve"> and Tactile Navigation Cueing</w:t>
+      </w:r>
+      <w:r>
+        <w:fldChar w:fldCharType="begin" w:fldLock="1"/>
+      </w:r>
+      <w:r>
+        <w:instrText>ADDIN CSL_CITATION { "citationItems" : [ { "id" : "ITEM-1", "itemData" : { "ISSN" : "1071-1813", "author" : [ { "dropping-particle" : "", "family" : "Dorneich", "given" : "M. C.", "non-dropping-particle" : "", "parse-names" : false, "suffix" : "" }, { "dropping-particle" : "", "family" : "Ververs", "given" : "P. M.", "non-dropping-particle" : "", "parse-names" : false, "suffix" : "" }, { "dropping-particle" : "", "family" : "Whitlow", "given" : "S. D.", "non-dropping-particle" : "", "parse-names" : false, "suffix" : "" }, { "dropping-particle" : "", "family" : "Mathan", "given" : "S.", "non-dropping-particle" : "", "parse-names" : false, "suffix" : "" } ], "container-title" : "Proceedings of the Human Factors and Ergonomics Society Annual Meeting", "id" : "ITEM-1", "issue" : "24", "issued" : { "date-parts" : [ [ "2006", "10", "1" ] ] }, "page" : "2600-2604", "publisher" : "SAGE Publications", "title" : "Evaluation of a Tactile Navigation Cueing System and Real-Time Assessment of Cognitive State", "type" : "article-journal", "volume" : "50" }, "uris" : [ "http://www.mendeley.com/documents/?uuid=9f303217-2778-4ebe-b098-6b0df64b7567" ] } ], "mendeley" : { "previouslyFormattedCitation" : "[17]" }, "properties" : { "noteIndex" : 0 }, "schema" : "https://github.com/citation-style-language/schema/raw/master/csl-citation.json" }</w:instrText>
+      </w:r>
+      <w:r>
+        <w:fldChar w:fldCharType="separate"/>
+      </w:r>
+      <w:r>
+        <w:rPr>
+          <w:noProof/>
+        </w:rPr>
+        <w:t>[17]</w:t>
+      </w:r>
+      <w:r>
+        <w:fldChar w:fldCharType="end"/>
+      </w:r>
+      <w:r>
+        <w:t>.</w:t>
+      </w:r>
+      <w:r>
+        <w:t xml:space="preserve"> The findings in these studies will inform Digital Synesthesia on the cognitive limits of the brain when presented with multiple sensory inputs at once.</w:t>
+      </w:r>
+    </w:p>
+    <w:p>
+      <w:pPr>
+        <w:pStyle w:val="Heading2"/>
+      </w:pPr>
+      <w:bookmarkStart w:id="13" w:name="_Toc401069609"/>
+      <w:r>
+        <w:t>Neuroplasticity</w:t>
+      </w:r>
       <w:bookmarkEnd w:id="13"/>
     </w:p>
     <w:p>
       <w:r>
-        <w:t>Situational Awareness is the ability to extract information from our environment and integrate it with previous knowledge in order to form a coherent mental picture</w:t>
+        <w:t xml:space="preserve">The field of Neuroplasticity has </w:t>
+      </w:r>
+      <w:r>
+        <w:t>explored</w:t>
+      </w:r>
+      <w:r>
+        <w:t xml:space="preserve"> the way </w:t>
+      </w:r>
+      <w:r>
+        <w:t>in which the</w:t>
+      </w:r>
+      <w:r>
+        <w:t xml:space="preserve"> human brain is able to evolve and change given different sensory inpu</w:t>
+      </w:r>
+      <w:r>
+        <w:t xml:space="preserve">ts. Studies have shown that a child’s </w:t>
+      </w:r>
+      <w:r>
+        <w:t>brain exhibits a greater range of neuroplasticity than the adult brain but</w:t>
+      </w:r>
+      <w:r>
+        <w:t xml:space="preserve"> that</w:t>
+      </w:r>
+      <w:r>
+        <w:t xml:space="preserve"> the adult brain is still capable of change and adaptation</w:t>
       </w:r>
       <w:r>
         <w:fldChar w:fldCharType="begin" w:fldLock="1"/>
       </w:r>
       <w:r>
-        <w:instrText>ADDIN CSL_CITATION { "citationItems" : [ { "id" : "ITEM-1", "itemData" : { "URL" : "http://en.wikipedia.org/wiki/Situation_awareness", "accessed" : { "date-parts" : [ [ "2013", "9", "5" ] ] }, "author" : [ { "dropping-particle" : "", "family" : "Wikipedia contributors", "given" : "", "non-dropping-particle" : "", "parse-names" : false, "suffix" : "" } ], "container-title" : "Wikipedia, The Free Encyclopedia.", "id" : "ITEM-1", "issued" : { "date-parts" : [ [ "2013" ] ] }, "title" : "Situation awareness - Wikipedia, the free encyclopedia", "type" : "webpage" }, "uris" : [ "http://www.mendeley.com/documents/?uuid=b555cfd8-05c0-46b0-b48f-aa29193a9716" ] } ], "mendeley" : { "previouslyFormattedCitation" : "[15]" }, "properties" : { "noteIndex" : 0 }, "schema" : "https://github.com/citation-style-language/schema/raw/master/csl-citation.json" }</w:instrText>
+        <w:instrText>ADDIN CSL_CITATION { "citationItems" : [ { "id" : "ITEM-1", "itemData" : { "author" : [ { "dropping-particle" : "", "family" : "Draganski", "given" : "B", "non-dropping-particle" : "", "parse-names" : false, "suffix" : "" }, { "dropping-particle" : "", "family" : "Gaser", "given" : "C", "non-dropping-particle" : "", "parse-names" : false, "suffix" : "" }, { "dropping-particle" : "", "family" : "Busch", "given" : "Volker", "non-dropping-particle" : "", "parse-names" : false, "suffix" : "" } ], "container-title" : "Nature", "id" : "ITEM-1", "issued" : { "date-parts" : [ [ "2004" ] ] }, "page" : "311-312", "title" : "Neuroplasticity: changes in grey matter induced by training", "type" : "article-journal" }, "uris" : [ "http://www.mendeley.com/documents/?uuid=4f643056-937e-4224-a80a-0c032b5268c4" ] } ], "mendeley" : { "previouslyFormattedCitation" : "[18]" }, "properties" : { "noteIndex" : 0 }, "schema" : "https://github.com/citation-style-language/schema/raw/master/csl-citation.json" }</w:instrText>
       </w:r>
       <w:r>
         <w:fldChar w:fldCharType="separate"/>
@@ -7274,60 +7402,16 @@
         <w:rPr>
           <w:noProof/>
         </w:rPr>
-        <w:t>[15]</w:t>
+        <w:t>[18]</w:t>
       </w:r>
       <w:r>
         <w:fldChar w:fldCharType="end"/>
       </w:r>
       <w:r>
-        <w:t xml:space="preserve">. The </w:t>
-      </w:r>
-      <w:r>
-        <w:t xml:space="preserve">US </w:t>
-      </w:r>
-      <w:r>
-        <w:t>military has done extensive research on Situational Awareness</w:t>
-      </w:r>
-      <w:r>
-        <w:t>.</w:t>
-      </w:r>
-      <w:r>
-        <w:t xml:space="preserve"> </w:t>
-      </w:r>
-      <w:r>
-        <w:t>They have explored th</w:t>
-      </w:r>
-      <w:r>
-        <w:t>e limits of the brain when forced to work in an environment with many attention cues</w:t>
-      </w:r>
-      <w:r>
-        <w:t>,</w:t>
-      </w:r>
-      <w:r>
-        <w:t xml:space="preserve"> as well as different strategies for reducing the cognitive load while conveying information to the brain through channels other than sight or sound.</w:t>
-      </w:r>
-      <w:r>
-        <w:t xml:space="preserve"> </w:t>
-      </w:r>
-      <w:r>
-        <w:t>In addition to</w:t>
-      </w:r>
-      <w:r>
-        <w:t xml:space="preserve"> many studies in how to measure Situational Awareness in various users and situations, there are some papers on actual devices being tested that use </w:t>
-      </w:r>
-      <w:proofErr w:type="spellStart"/>
-      <w:r>
-        <w:t>Vibrotactile</w:t>
-      </w:r>
-      <w:proofErr w:type="spellEnd"/>
-      <w:r>
-        <w:t xml:space="preserve"> Displays</w:t>
-      </w:r>
-      <w:r>
         <w:fldChar w:fldCharType="begin" w:fldLock="1"/>
       </w:r>
       <w:r>
-        <w:instrText>ADDIN CSL_CITATION { "citationItems" : [ { "id" : "ITEM-1", "itemData" : { "ISSN" : "1071-1813", "author" : [ { "dropping-particle" : "", "family" : "Raj", "given" : "A. K.", "non-dropping-particle" : "", "parse-names" : false, "suffix" : "" }, { "dropping-particle" : "", "family" : "Kass", "given" : "S. J.", "non-dropping-particle" : "", "parse-names" : false, "suffix" : "" }, { "dropping-particle" : "", "family" : "Perry", "given" : "J. F.", "non-dropping-particle" : "", "parse-names" : false, "suffix" : "" } ], "container-title" : "Proceedings of the Human Factors and Ergonomics Society Annual Meeting", "id" : "ITEM-1", "issue" : "1", "issued" : { "date-parts" : [ [ "2000", "7", "1" ] ] }, "page" : "181-184", "publisher" : "SAGE Publications", "title" : "Vibrotactile Displays for Improving Spatial Awareness", "type" : "article-journal", "volume" : "44" }, "uris" : [ "http://www.mendeley.com/documents/?uuid=7dbe35bb-68c2-4749-a47a-16d248c0a259" ] } ], "mendeley" : { "previouslyFormattedCitation" : "[16]" }, "properties" : { "noteIndex" : 0 }, "schema" : "https://github.com/citation-style-language/schema/raw/master/csl-citation.json" }</w:instrText>
+        <w:instrText>ADDIN CSL_CITATION { "citationItems" : [ { "id" : "ITEM-1", "itemData" : { "DOI" : "10.1146/annurev.neuro.27.070203.144216", "ISSN" : "0147-006X", "PMID" : "16022601", "abstract" : "Plasticity is an intrinsic property of the human brain and represents evolution's invention to enable the nervous system to escape the restrictions of its own genome and thus adapt to environmental pressures, physiologic changes, and experiences. Dynamic shifts in the strength of preexisting connections across distributed neural networks, changes in task-related cortico-cortical and cortico-subcortical coherence and modifications of the mapping between behavior and neural activity take place in response to changes in afferent input or efferent demand. Such rapid, ongoing changes may be followed by the establishment of new connections through dendritic growth and arborization. However, they harbor the danger that the evolving pattern of neural activation may in itself lead to abnormal behavior. Plasticity is the mechanism for development and learning, as much as a cause of pathology. The challenge we face is to learn enough about the mechanisms of plasticity to modulate them to achieve the best behavioral outcome for a given subject.", "author" : [ { "dropping-particle" : "", "family" : "Pascual-Leone", "given" : "Alvaro", "non-dropping-particle" : "", "parse-names" : false, "suffix" : "" }, { "dropping-particle" : "", "family" : "Amedi", "given" : "Amir", "non-dropping-particle" : "", "parse-names" : false, "suffix" : "" }, { "dropping-particle" : "", "family" : "Fregni", "given" : "Felipe", "non-dropping-particle" : "", "parse-names" : false, "suffix" : "" }, { "dropping-particle" : "", "family" : "Merabet", "given" : "Lotfi B", "non-dropping-particle" : "", "parse-names" : false, "suffix" : "" } ], "container-title" : "Annual review of neuroscience", "id" : "ITEM-1", "issued" : { "date-parts" : [ [ "2005", "1" ] ] }, "page" : "377-401", "title" : "The plastic human brain cortex.", "type" : "article-journal", "volume" : "28" }, "uris" : [ "http://www.mendeley.com/documents/?uuid=dfe49719-b428-463c-8d5b-353b45b35767" ] } ], "mendeley" : { "previouslyFormattedCitation" : "[19]" }, "properties" : { "noteIndex" : 0 }, "schema" : "https://github.com/citation-style-language/schema/raw/master/csl-citation.json" }</w:instrText>
       </w:r>
       <w:r>
         <w:fldChar w:fldCharType="separate"/>
@@ -7336,19 +7420,22 @@
         <w:rPr>
           <w:noProof/>
         </w:rPr>
-        <w:t>[16]</w:t>
+        <w:t>[19]</w:t>
       </w:r>
       <w:r>
         <w:fldChar w:fldCharType="end"/>
       </w:r>
       <w:r>
-        <w:t xml:space="preserve"> and Tactile Navigation Cueing</w:t>
+        <w:t xml:space="preserve">. </w:t>
+      </w:r>
+      <w:r>
+        <w:t>This research brings a very interesting question to this project. There might be an interesting parallel process in the way the brain adapts to natural sensory inputs and how the brain will map to the new digital sensory inputs. Even though most studies show that the time scale for these changes in the brain to take effect is longer than what this thesis will allow, some new studies are looking into more immediate effects of learning new skills.</w:t>
       </w:r>
       <w:r>
         <w:fldChar w:fldCharType="begin" w:fldLock="1"/>
       </w:r>
       <w:r>
-        <w:instrText>ADDIN CSL_CITATION { "citationItems" : [ { "id" : "ITEM-1", "itemData" : { "ISSN" : "1071-1813", "author" : [ { "dropping-particle" : "", "family" : "Dorneich", "given" : "M. C.", "non-dropping-particle" : "", "parse-names" : false, "suffix" : "" }, { "dropping-particle" : "", "family" : "Ververs", "given" : "P. M.", "non-dropping-particle" : "", "parse-names" : false, "suffix" : "" }, { "dropping-particle" : "", "family" : "Whitlow", "given" : "S. D.", "non-dropping-particle" : "", "parse-names" : false, "suffix" : "" }, { "dropping-particle" : "", "family" : "Mathan", "given" : "S.", "non-dropping-particle" : "", "parse-names" : false, "suffix" : "" } ], "container-title" : "Proceedings of the Human Factors and Ergonomics Society Annual Meeting", "id" : "ITEM-1", "issue" : "24", "issued" : { "date-parts" : [ [ "2006", "10", "1" ] ] }, "page" : "2600-2604", "publisher" : "SAGE Publications", "title" : "Evaluation of a Tactile Navigation Cueing System and Real-Time Assessment of Cognitive State", "type" : "article-journal", "volume" : "50" }, "uris" : [ "http://www.mendeley.com/documents/?uuid=9f303217-2778-4ebe-b098-6b0df64b7567" ] } ], "mendeley" : { "previouslyFormattedCitation" : "[17]" }, "properties" : { "noteIndex" : 0 }, "schema" : "https://github.com/citation-style-language/schema/raw/master/csl-citation.json" }</w:instrText>
+        <w:instrText>ADDIN CSL_CITATION { "citationItems" : [ { "id" : "ITEM-1", "itemData" : { "DOI" : "10.1016/j.neuron.2012.01.025", "ISSN" : "1097-4199", "PMID" : "22445346", "abstract" : "The timescale of structural remodeling that accompanies functional neuroplasticity is largely unknown. Although structural remodeling of human brain tissue is known to occur following long-term (weeks) acquisition of a new skill, little is known as to what happens structurally when the brain needs to adopt new sequences of procedural rules or memorize\u00a0a cascade of events within minutes or hours. Using diffusion tensor imaging (DTI), an MRI-based framework, we examined subjects before and after a spatial learning and memory task. Microstructural changes (as reflected by DTI measures) of limbic system structures (hippocampus and parahippocampus) were significant after only 2\u00a0hr of training. This observation was also found in a supporting rat study. We conclude that cellular rearrangement of neural tissue can be detected by DTI, and that this modality may allow neuroplasticity to be localized over short timescales.", "author" : [ { "dropping-particle" : "", "family" : "Sagi", "given" : "Yaniv", "non-dropping-particle" : "", "parse-names" : false, "suffix" : "" }, { "dropping-particle" : "", "family" : "Tavor", "given" : "Ido", "non-dropping-particle" : "", "parse-names" : false, "suffix" : "" }, { "dropping-particle" : "", "family" : "Hofstetter", "given" : "Shir", "non-dropping-particle" : "", "parse-names" : false, "suffix" : "" }, { "dropping-particle" : "", "family" : "Tzur-Moryosef", "given" : "Shimrit", "non-dropping-particle" : "", "parse-names" : false, "suffix" : "" }, { "dropping-particle" : "", "family" : "Blumenfeld-Katzir", "given" : "Tamar", "non-dropping-particle" : "", "parse-names" : false, "suffix" : "" }, { "dropping-particle" : "", "family" : "Assaf", "given" : "Yaniv", "non-dropping-particle" : "", "parse-names" : false, "suffix" : "" } ], "container-title" : "Neuron", "id" : "ITEM-1", "issue" : "6", "issued" : { "date-parts" : [ [ "2012", "3", "22" ] ] }, "page" : "1195-203", "publisher" : "Elsevier Inc.", "title" : "Learning in the fast lane: new insights into neuroplasticity.", "type" : "article-journal", "volume" : "73" }, "uris" : [ "http://www.mendeley.com/documents/?uuid=4f90c492-8ce4-4ca0-b19e-f0bf066cc82b" ] } ], "mendeley" : { "previouslyFormattedCitation" : "[20]" }, "properties" : { "noteIndex" : 0 }, "schema" : "https://github.com/citation-style-language/schema/raw/master/csl-citation.json" }</w:instrText>
       </w:r>
       <w:r>
         <w:fldChar w:fldCharType="separate"/>
@@ -7357,61 +7444,16 @@
         <w:rPr>
           <w:noProof/>
         </w:rPr>
-        <w:t>[17]</w:t>
+        <w:t>[20]</w:t>
       </w:r>
       <w:r>
         <w:fldChar w:fldCharType="end"/>
       </w:r>
       <w:r>
-        <w:t>.</w:t>
-      </w:r>
-      <w:r>
-        <w:t xml:space="preserve"> The findings in these studies will inform Digital Synesthesia on the cognitive limits of the brain when presented with multiple sensory inputs at once.</w:t>
-      </w:r>
-    </w:p>
-    <w:p>
-      <w:pPr>
-        <w:pStyle w:val="Heading2"/>
-      </w:pPr>
-      <w:bookmarkStart w:id="14" w:name="_Toc401069609"/>
-      <w:r>
-        <w:t>Neuroplasticity</w:t>
-      </w:r>
-      <w:bookmarkEnd w:id="14"/>
-    </w:p>
-    <w:p>
-      <w:r>
-        <w:t xml:space="preserve">The field of Neuroplasticity has </w:t>
-      </w:r>
-      <w:r>
-        <w:t>explored</w:t>
-      </w:r>
-      <w:r>
-        <w:t xml:space="preserve"> the way </w:t>
-      </w:r>
-      <w:r>
-        <w:t>in which the</w:t>
-      </w:r>
-      <w:r>
-        <w:t xml:space="preserve"> human brain is able to evolve and change given different sensory inpu</w:t>
-      </w:r>
-      <w:r>
-        <w:t xml:space="preserve">ts. Studies have shown that a child’s </w:t>
-      </w:r>
-      <w:r>
-        <w:t>brain exhibits a greater range of neuroplasticity than the adult brain but</w:t>
-      </w:r>
-      <w:r>
-        <w:t xml:space="preserve"> that</w:t>
-      </w:r>
-      <w:r>
-        <w:t xml:space="preserve"> the adult brain is still capable of change and adaptation</w:t>
-      </w:r>
-      <w:r>
         <w:fldChar w:fldCharType="begin" w:fldLock="1"/>
       </w:r>
       <w:r>
-        <w:instrText>ADDIN CSL_CITATION { "citationItems" : [ { "id" : "ITEM-1", "itemData" : { "author" : [ { "dropping-particle" : "", "family" : "Draganski", "given" : "B", "non-dropping-particle" : "", "parse-names" : false, "suffix" : "" }, { "dropping-particle" : "", "family" : "Gaser", "given" : "C", "non-dropping-particle" : "", "parse-names" : false, "suffix" : "" }, { "dropping-particle" : "", "family" : "Busch", "given" : "Volker", "non-dropping-particle" : "", "parse-names" : false, "suffix" : "" } ], "container-title" : "Nature", "id" : "ITEM-1", "issued" : { "date-parts" : [ [ "2004" ] ] }, "page" : "311-312", "title" : "Neuroplasticity: changes in grey matter induced by training", "type" : "article-journal" }, "uris" : [ "http://www.mendeley.com/documents/?uuid=4f643056-937e-4224-a80a-0c032b5268c4" ] } ], "mendeley" : { "previouslyFormattedCitation" : "[18]" }, "properties" : { "noteIndex" : 0 }, "schema" : "https://github.com/citation-style-language/schema/raw/master/csl-citation.json" }</w:instrText>
+        <w:instrText>ADDIN CSL_CITATION { "citationItems" : [ { "id" : "ITEM-1", "itemData" : { "DOI" : "10.1111/j.1749-6632.2009.04842.x", "ISSN" : "1749-6632", "PMID" : "19673782", "abstract" : "As the main interhemispheric fiber tract, the corpus callosum (CC) is of particular importance for musicians who simultaneously engage parts of both hemispheres to process and play music. Professional musicians who began music training before the age of 7 years have larger anterior CC areas than do nonmusicians, which suggests that plasticity due to music training may occur in the CC during early childhood. However, no study has yet demonstrated that the increased CC area found in musicians is due to music training rather than to preexisting differences. We tested the hypothesis that approximately 29 months of instrumental music training would cause a significant increase in the size of particular subareas of the CC known to have fibers that connect motor-related areas of both hemispheres. On the basis of total weekly practice time, a sample of 31 children aged 5-7 was divided into three groups: high-practicing, low-practicing, and controls. No CC size differences were seen at base line, but differences emerged after an average of 29 months of observation in the high-practicing group in the anterior midbody of the CC (which connects premotor and supplementary motor areas of the two hemispheres). Total weekly music exposure predicted degree of change in this subregion of the CC as well as improvement on a motor-sequencing task. Our results show that it is intense musical experience/practice, not preexisting differences, that is responsible for the larger anterior CC area found in professional adult musicians.", "author" : [ { "dropping-particle" : "", "family" : "Schlaug", "given" : "Gottfried", "non-dropping-particle" : "", "parse-names" : false, "suffix" : "" }, { "dropping-particle" : "", "family" : "Forgeard", "given" : "Marie", "non-dropping-particle" : "", "parse-names" : false, "suffix" : "" }, { "dropping-particle" : "", "family" : "Zhu", "given" : "Lin", "non-dropping-particle" : "", "parse-names" : false, "suffix" : "" }, { "dropping-particle" : "", "family" : "Norton", "given" : "Andrea", "non-dropping-particle" : "", "parse-names" : false, "suffix" : "" }, { "dropping-particle" : "", "family" : "Norton", "given" : "Andrew", "non-dropping-particle" : "", "parse-names" : false, "suffix" : "" }, { "dropping-particle" : "", "family" : "Winner", "given" : "Ellen", "non-dropping-particle" : "", "parse-names" : false, "suffix" : "" } ], "container-title" : "Annals of the New York Academy of Sciences", "id" : "ITEM-1", "issued" : { "date-parts" : [ [ "2009", "7" ] ] }, "page" : "205-8", "title" : "Training-induced neuroplasticity in young children.", "type" : "article-journal", "volume" : "1169" }, "uris" : [ "http://www.mendeley.com/documents/?uuid=3beda3f4-56d8-4e53-be28-d804cecade1d" ] } ], "mendeley" : { "previouslyFormattedCitation" : "[21]" }, "properties" : { "noteIndex" : 0 }, "schema" : "https://github.com/citation-style-language/schema/raw/master/csl-citation.json" }</w:instrText>
       </w:r>
       <w:r>
         <w:fldChar w:fldCharType="separate"/>
@@ -7420,7 +7462,7 @@
         <w:rPr>
           <w:noProof/>
         </w:rPr>
-        <w:t>[18]</w:t>
+        <w:t>[21]</w:t>
       </w:r>
       <w:r>
         <w:fldChar w:fldCharType="end"/>
@@ -7429,7 +7471,7 @@
         <w:fldChar w:fldCharType="begin" w:fldLock="1"/>
       </w:r>
       <w:r>
-        <w:instrText>ADDIN CSL_CITATION { "citationItems" : [ { "id" : "ITEM-1", "itemData" : { "DOI" : "10.1146/annurev.neuro.27.070203.144216", "ISSN" : "0147-006X", "PMID" : "16022601", "abstract" : "Plasticity is an intrinsic property of the human brain and represents evolution's invention to enable the nervous system to escape the restrictions of its own genome and thus adapt to environmental pressures, physiologic changes, and experiences. Dynamic shifts in the strength of preexisting connections across distributed neural networks, changes in task-related cortico-cortical and cortico-subcortical coherence and modifications of the mapping between behavior and neural activity take place in response to changes in afferent input or efferent demand. Such rapid, ongoing changes may be followed by the establishment of new connections through dendritic growth and arborization. However, they harbor the danger that the evolving pattern of neural activation may in itself lead to abnormal behavior. Plasticity is the mechanism for development and learning, as much as a cause of pathology. The challenge we face is to learn enough about the mechanisms of plasticity to modulate them to achieve the best behavioral outcome for a given subject.", "author" : [ { "dropping-particle" : "", "family" : "Pascual-Leone", "given" : "Alvaro", "non-dropping-particle" : "", "parse-names" : false, "suffix" : "" }, { "dropping-particle" : "", "family" : "Amedi", "given" : "Amir", "non-dropping-particle" : "", "parse-names" : false, "suffix" : "" }, { "dropping-particle" : "", "family" : "Fregni", "given" : "Felipe", "non-dropping-particle" : "", "parse-names" : false, "suffix" : "" }, { "dropping-particle" : "", "family" : "Merabet", "given" : "Lotfi B", "non-dropping-particle" : "", "parse-names" : false, "suffix" : "" } ], "container-title" : "Annual review of neuroscience", "id" : "ITEM-1", "issued" : { "date-parts" : [ [ "2005", "1" ] ] }, "page" : "377-401", "title" : "The plastic human brain cortex.", "type" : "article-journal", "volume" : "28" }, "uris" : [ "http://www.mendeley.com/documents/?uuid=dfe49719-b428-463c-8d5b-353b45b35767" ] } ], "mendeley" : { "previouslyFormattedCitation" : "[19]" }, "properties" : { "noteIndex" : 0 }, "schema" : "https://github.com/citation-style-language/schema/raw/master/csl-citation.json" }</w:instrText>
+        <w:instrText>ADDIN CSL_CITATION { "citationItems" : [ { "id" : "ITEM-1", "itemData" : { "DOI" : "10.1016/j.neuron.2011.10.008", "ISSN" : "1097-4199", "PMID" : "22078504", "abstract" : "Recent years have seen significant progress in our understanding of the neural substrates of motor skill learning. Advances in neuroimaging provide new insight into functional reorganization associated with the acquisition, consolidation, and retention of motor skills. Plastic changes involving structural reorganization in gray and white matter architecture that occur over shorter time periods than previously thought have been documented as well. Data from experimental animals provided crucial information on plausible cellular and molecular substrates contributing to brain reorganization underlying skill acquisition in humans. Here, we review findings demonstrating functional and structural plasticity across different spatial and temporal scales that mediate motor skill learning while identifying converging areas of interest and possible avenues for future research.", "author" : [ { "dropping-particle" : "", "family" : "Dayan", "given" : "Eran", "non-dropping-particle" : "", "parse-names" : false, "suffix" : "" }, { "dropping-particle" : "", "family" : "Cohen", "given" : "Leonardo G", "non-dropping-particle" : "", "parse-names" : false, "suffix" : "" } ], "container-title" : "Neuron", "id" : "ITEM-1", "issue" : "3", "issued" : { "date-parts" : [ [ "2011", "11", "3" ] ] }, "page" : "443-54", "publisher" : "Elsevier Inc.", "title" : "Neuroplasticity subserving motor skill learning.", "type" : "article-journal", "volume" : "72" }, "uris" : [ "http://www.mendeley.com/documents/?uuid=e66b7600-f1a6-4f6d-bb9a-16d2b885f6d2" ] } ], "mendeley" : { "previouslyFormattedCitation" : "[22]" }, "properties" : { "noteIndex" : 0 }, "schema" : "https://github.com/citation-style-language/schema/raw/master/csl-citation.json" }</w:instrText>
       </w:r>
       <w:r>
         <w:fldChar w:fldCharType="separate"/>
@@ -7438,82 +7480,22 @@
         <w:rPr>
           <w:noProof/>
         </w:rPr>
-        <w:t>[19]</w:t>
+        <w:t>[22]</w:t>
       </w:r>
       <w:r>
         <w:fldChar w:fldCharType="end"/>
       </w:r>
-      <w:r>
-        <w:t xml:space="preserve">. </w:t>
-      </w:r>
-      <w:r>
-        <w:t>This research brings a very interesting question to this project. There might be an interesting parallel process in the way the brain adapts to natural sensory inputs and how the brain will map to the new digital sensory inputs. Even though most studies show that the time scale for these changes in the brain to take effect is longer than what this thesis will allow, some new studies are looking into more immediate effects of learning new skills.</w:t>
-      </w:r>
-      <w:r>
-        <w:fldChar w:fldCharType="begin" w:fldLock="1"/>
-      </w:r>
-      <w:r>
-        <w:instrText>ADDIN CSL_CITATION { "citationItems" : [ { "id" : "ITEM-1", "itemData" : { "DOI" : "10.1016/j.neuron.2012.01.025", "ISSN" : "1097-4199", "PMID" : "22445346", "abstract" : "The timescale of structural remodeling that accompanies functional neuroplasticity is largely unknown. Although structural remodeling of human brain tissue is known to occur following long-term (weeks) acquisition of a new skill, little is known as to what happens structurally when the brain needs to adopt new sequences of procedural rules or memorize\u00a0a cascade of events within minutes or hours. Using diffusion tensor imaging (DTI), an MRI-based framework, we examined subjects before and after a spatial learning and memory task. Microstructural changes (as reflected by DTI measures) of limbic system structures (hippocampus and parahippocampus) were significant after only 2\u00a0hr of training. This observation was also found in a supporting rat study. We conclude that cellular rearrangement of neural tissue can be detected by DTI, and that this modality may allow neuroplasticity to be localized over short timescales.", "author" : [ { "dropping-particle" : "", "family" : "Sagi", "given" : "Yaniv", "non-dropping-particle" : "", "parse-names" : false, "suffix" : "" }, { "dropping-particle" : "", "family" : "Tavor", "given" : "Ido", "non-dropping-particle" : "", "parse-names" : false, "suffix" : "" }, { "dropping-particle" : "", "family" : "Hofstetter", "given" : "Shir", "non-dropping-particle" : "", "parse-names" : false, "suffix" : "" }, { "dropping-particle" : "", "family" : "Tzur-Moryosef", "given" : "Shimrit", "non-dropping-particle" : "", "parse-names" : false, "suffix" : "" }, { "dropping-particle" : "", "family" : "Blumenfeld-Katzir", "given" : "Tamar", "non-dropping-particle" : "", "parse-names" : false, "suffix" : "" }, { "dropping-particle" : "", "family" : "Assaf", "given" : "Yaniv", "non-dropping-particle" : "", "parse-names" : false, "suffix" : "" } ], "container-title" : "Neuron", "id" : "ITEM-1", "issue" : "6", "issued" : { "date-parts" : [ [ "2012", "3", "22" ] ] }, "page" : "1195-203", "publisher" : "Elsevier Inc.", "title" : "Learning in the fast lane: new insights into neuroplasticity.", "type" : "article-journal", "volume" : "73" }, "uris" : [ "http://www.mendeley.com/documents/?uuid=4f90c492-8ce4-4ca0-b19e-f0bf066cc82b" ] } ], "mendeley" : { "previouslyFormattedCitation" : "[20]" }, "properties" : { "noteIndex" : 0 }, "schema" : "https://github.com/citation-style-language/schema/raw/master/csl-citation.json" }</w:instrText>
-      </w:r>
-      <w:r>
-        <w:fldChar w:fldCharType="separate"/>
-      </w:r>
-      <w:r>
-        <w:rPr>
-          <w:noProof/>
-        </w:rPr>
-        <w:t>[20]</w:t>
-      </w:r>
-      <w:r>
-        <w:fldChar w:fldCharType="end"/>
-      </w:r>
-      <w:r>
-        <w:fldChar w:fldCharType="begin" w:fldLock="1"/>
-      </w:r>
-      <w:r>
-        <w:instrText>ADDIN CSL_CITATION { "citationItems" : [ { "id" : "ITEM-1", "itemData" : { "DOI" : "10.1111/j.1749-6632.2009.04842.x", "ISSN" : "1749-6632", "PMID" : "19673782", "abstract" : "As the main interhemispheric fiber tract, the corpus callosum (CC) is of particular importance for musicians who simultaneously engage parts of both hemispheres to process and play music. Professional musicians who began music training before the age of 7 years have larger anterior CC areas than do nonmusicians, which suggests that plasticity due to music training may occur in the CC during early childhood. However, no study has yet demonstrated that the increased CC area found in musicians is due to music training rather than to preexisting differences. We tested the hypothesis that approximately 29 months of instrumental music training would cause a significant increase in the size of particular subareas of the CC known to have fibers that connect motor-related areas of both hemispheres. On the basis of total weekly practice time, a sample of 31 children aged 5-7 was divided into three groups: high-practicing, low-practicing, and controls. No CC size differences were seen at base line, but differences emerged after an average of 29 months of observation in the high-practicing group in the anterior midbody of the CC (which connects premotor and supplementary motor areas of the two hemispheres). Total weekly music exposure predicted degree of change in this subregion of the CC as well as improvement on a motor-sequencing task. Our results show that it is intense musical experience/practice, not preexisting differences, that is responsible for the larger anterior CC area found in professional adult musicians.", "author" : [ { "dropping-particle" : "", "family" : "Schlaug", "given" : "Gottfried", "non-dropping-particle" : "", "parse-names" : false, "suffix" : "" }, { "dropping-particle" : "", "family" : "Forgeard", "given" : "Marie", "non-dropping-particle" : "", "parse-names" : false, "suffix" : "" }, { "dropping-particle" : "", "family" : "Zhu", "given" : "Lin", "non-dropping-particle" : "", "parse-names" : false, "suffix" : "" }, { "dropping-particle" : "", "family" : "Norton", "given" : "Andrea", "non-dropping-particle" : "", "parse-names" : false, "suffix" : "" }, { "dropping-particle" : "", "family" : "Norton", "given" : "Andrew", "non-dropping-particle" : "", "parse-names" : false, "suffix" : "" }, { "dropping-particle" : "", "family" : "Winner", "given" : "Ellen", "non-dropping-particle" : "", "parse-names" : false, "suffix" : "" } ], "container-title" : "Annals of the New York Academy of Sciences", "id" : "ITEM-1", "issued" : { "date-parts" : [ [ "2009", "7" ] ] }, "page" : "205-8", "title" : "Training-induced neuroplasticity in young children.", "type" : "article-journal", "volume" : "1169" }, "uris" : [ "http://www.mendeley.com/documents/?uuid=3beda3f4-56d8-4e53-be28-d804cecade1d" ] } ], "mendeley" : { "previouslyFormattedCitation" : "[21]" }, "properties" : { "noteIndex" : 0 }, "schema" : "https://github.com/citation-style-language/schema/raw/master/csl-citation.json" }</w:instrText>
-      </w:r>
-      <w:r>
-        <w:fldChar w:fldCharType="separate"/>
-      </w:r>
-      <w:r>
-        <w:rPr>
-          <w:noProof/>
-        </w:rPr>
-        <w:t>[21]</w:t>
-      </w:r>
-      <w:r>
-        <w:fldChar w:fldCharType="end"/>
-      </w:r>
-      <w:r>
-        <w:fldChar w:fldCharType="begin" w:fldLock="1"/>
-      </w:r>
-      <w:r>
-        <w:instrText>ADDIN CSL_CITATION { "citationItems" : [ { "id" : "ITEM-1", "itemData" : { "DOI" : "10.1016/j.neuron.2011.10.008", "ISSN" : "1097-4199", "PMID" : "22078504", "abstract" : "Recent years have seen significant progress in our understanding of the neural substrates of motor skill learning. Advances in neuroimaging provide new insight into functional reorganization associated with the acquisition, consolidation, and retention of motor skills. Plastic changes involving structural reorganization in gray and white matter architecture that occur over shorter time periods than previously thought have been documented as well. Data from experimental animals provided crucial information on plausible cellular and molecular substrates contributing to brain reorganization underlying skill acquisition in humans. Here, we review findings demonstrating functional and structural plasticity across different spatial and temporal scales that mediate motor skill learning while identifying converging areas of interest and possible avenues for future research.", "author" : [ { "dropping-particle" : "", "family" : "Dayan", "given" : "Eran", "non-dropping-particle" : "", "parse-names" : false, "suffix" : "" }, { "dropping-particle" : "", "family" : "Cohen", "given" : "Leonardo G", "non-dropping-particle" : "", "parse-names" : false, "suffix" : "" } ], "container-title" : "Neuron", "id" : "ITEM-1", "issue" : "3", "issued" : { "date-parts" : [ [ "2011", "11", "3" ] ] }, "page" : "443-54", "publisher" : "Elsevier Inc.", "title" : "Neuroplasticity subserving motor skill learning.", "type" : "article-journal", "volume" : "72" }, "uris" : [ "http://www.mendeley.com/documents/?uuid=e66b7600-f1a6-4f6d-bb9a-16d2b885f6d2" ] } ], "mendeley" : { "previouslyFormattedCitation" : "[22]" }, "properties" : { "noteIndex" : 0 }, "schema" : "https://github.com/citation-style-language/schema/raw/master/csl-citation.json" }</w:instrText>
-      </w:r>
-      <w:r>
-        <w:fldChar w:fldCharType="separate"/>
-      </w:r>
-      <w:r>
-        <w:rPr>
-          <w:noProof/>
-        </w:rPr>
-        <w:t>[22]</w:t>
-      </w:r>
-      <w:r>
-        <w:fldChar w:fldCharType="end"/>
-      </w:r>
     </w:p>
     <w:p>
       <w:pPr>
         <w:pStyle w:val="Heading1"/>
       </w:pPr>
-      <w:bookmarkStart w:id="15" w:name="_Toc401069610"/>
+      <w:bookmarkStart w:id="14" w:name="_Toc401069610"/>
       <w:r>
         <w:lastRenderedPageBreak/>
         <w:t>Sensory Translation and Habituation</w:t>
       </w:r>
-      <w:bookmarkEnd w:id="15"/>
+      <w:bookmarkEnd w:id="14"/>
     </w:p>
     <w:p>
       <w:r>
@@ -7524,63 +7506,63 @@
       <w:pPr>
         <w:pStyle w:val="Heading1"/>
       </w:pPr>
-      <w:bookmarkStart w:id="16" w:name="_Toc401069611"/>
+      <w:bookmarkStart w:id="15" w:name="_Toc401069611"/>
       <w:r>
         <w:lastRenderedPageBreak/>
         <w:t>Digital Synesthesia</w:t>
       </w:r>
+      <w:bookmarkEnd w:id="15"/>
+    </w:p>
+    <w:p>
+      <w:pPr>
+        <w:pStyle w:val="Heading2"/>
+      </w:pPr>
+      <w:bookmarkStart w:id="16" w:name="_Toc401069612"/>
+      <w:r>
+        <w:t>Why?</w:t>
+      </w:r>
       <w:bookmarkEnd w:id="16"/>
     </w:p>
     <w:p>
+      <w:r>
+        <w:t xml:space="preserve">The evolution of our mobile technologies has come hand in hand with the feeling that we are slowly isolating ourselves in a virtual social bubble where we can only acknowledge what the screen is showing us and only relate to our social networks. Many thinkers have looked at this issue from </w:t>
+      </w:r>
+      <w:r>
+        <w:t xml:space="preserve">both </w:t>
+      </w:r>
+      <w:r>
+        <w:t>positive and negative points of view (Alone Together, Smarter than you think)</w:t>
+      </w:r>
+      <w:r>
+        <w:t xml:space="preserve"> and most arriving to the conclusion that we are surrendering some of our social costumes in favor of newer virtual ways of relating to one another and to the world.</w:t>
+      </w:r>
+    </w:p>
+    <w:p>
+      <w:r>
+        <w:t xml:space="preserve">It is my view that our technology should be better at looking for a way to help us be closer to our physical surroundings and smarter at finding a way of giving us all of the benefits it offers without compromising our interactions with our world and peers. Digital Synesthesia is a way of attempting to do just that. I understand that what we have done with mobile devices is offer just-in-time information streams that enhance our understanding of every moment, place and time. But all this information is being bottlenecked through </w:t>
+      </w:r>
+      <w:r>
+        <w:t xml:space="preserve">mainly </w:t>
+      </w:r>
+      <w:r>
+        <w:t xml:space="preserve">one sensory channel and in doing so our brain is overwhelmed needing to place most of its attention to this one </w:t>
+      </w:r>
+      <w:r>
+        <w:t>input</w:t>
+      </w:r>
+      <w:r>
+        <w:t xml:space="preserve"> and ignoring many others. </w:t>
+      </w:r>
+    </w:p>
+    <w:p>
       <w:pPr>
         <w:pStyle w:val="Heading2"/>
       </w:pPr>
-      <w:bookmarkStart w:id="17" w:name="_Toc401069612"/>
-      <w:r>
-        <w:t>Why?</w:t>
+      <w:bookmarkStart w:id="17" w:name="_Toc401069613"/>
+      <w:r>
+        <w:t>Design Approach</w:t>
       </w:r>
       <w:bookmarkEnd w:id="17"/>
-    </w:p>
-    <w:p>
-      <w:r>
-        <w:t xml:space="preserve">The evolution of our mobile technologies has come hand in hand with the feeling that we are slowly isolating ourselves in a virtual social bubble where we can only acknowledge what the screen is showing us and only relate to our social networks. Many thinkers have looked at this issue from </w:t>
-      </w:r>
-      <w:r>
-        <w:t xml:space="preserve">both </w:t>
-      </w:r>
-      <w:r>
-        <w:t>positive and negative points of view (Alone Together, Smarter than you think)</w:t>
-      </w:r>
-      <w:r>
-        <w:t xml:space="preserve"> and most arriving to the conclusion that we are surrendering some of our social costumes in favor of newer virtual ways of relating to one another and to the world.</w:t>
-      </w:r>
-    </w:p>
-    <w:p>
-      <w:r>
-        <w:t xml:space="preserve">It is my view that our technology should be better at looking for a way to help us be closer to our physical surroundings and smarter at finding a way of giving us all of the benefits it offers without compromising our interactions with our world and peers. Digital Synesthesia is a way of attempting to do just that. I understand that what we have done with mobile devices is offer just-in-time information streams that enhance our understanding of every moment, place and time. But all this information is being bottlenecked through </w:t>
-      </w:r>
-      <w:r>
-        <w:t xml:space="preserve">mainly </w:t>
-      </w:r>
-      <w:r>
-        <w:t xml:space="preserve">one sensory channel and in doing so our brain is overwhelmed needing to place most of its attention to this one </w:t>
-      </w:r>
-      <w:r>
-        <w:t>input</w:t>
-      </w:r>
-      <w:r>
-        <w:t xml:space="preserve"> and ignoring many others. </w:t>
-      </w:r>
-    </w:p>
-    <w:p>
-      <w:pPr>
-        <w:pStyle w:val="Heading2"/>
-      </w:pPr>
-      <w:bookmarkStart w:id="18" w:name="_Toc401069613"/>
-      <w:r>
-        <w:t>Design Approach</w:t>
-      </w:r>
-      <w:bookmarkEnd w:id="18"/>
     </w:p>
     <w:p>
       <w:r>
@@ -7657,98 +7639,98 @@
       <w:pPr>
         <w:pStyle w:val="Heading2"/>
       </w:pPr>
-      <w:bookmarkStart w:id="19" w:name="_Toc401069614"/>
+      <w:bookmarkStart w:id="18" w:name="_Toc401069614"/>
       <w:r>
         <w:t xml:space="preserve">The importance of the </w:t>
       </w:r>
       <w:r>
         <w:t>single affordance</w:t>
       </w:r>
+      <w:bookmarkEnd w:id="18"/>
+    </w:p>
+    <w:p>
+      <w:r>
+        <w:t>All five</w:t>
+      </w:r>
+      <w:r>
+        <w:t xml:space="preserve"> of our senses are able to take-</w:t>
+      </w:r>
+      <w:r>
+        <w:t xml:space="preserve">in </w:t>
+      </w:r>
+      <w:r>
+        <w:t>multiple information</w:t>
+      </w:r>
+      <w:r>
+        <w:t xml:space="preserve"> at the same time. We can </w:t>
+      </w:r>
+      <w:r>
+        <w:t>see many colors</w:t>
+      </w:r>
+      <w:r>
+        <w:t>, smell combinations of smell</w:t>
+      </w:r>
+      <w:r>
+        <w:t>,</w:t>
+      </w:r>
+      <w:r>
+        <w:t xml:space="preserve"> feel at </w:t>
+      </w:r>
+      <w:r>
+        <w:t>various points in our body, detect</w:t>
+      </w:r>
+      <w:r>
+        <w:t xml:space="preserve"> pressure and temperature </w:t>
+      </w:r>
+      <w:r>
+        <w:t xml:space="preserve">on our skin </w:t>
+      </w:r>
+      <w:r>
+        <w:t>and taste different tastes, all at the same time. In a sense, each sensory experience is already acting to capacity and the brain is decoding</w:t>
+      </w:r>
+      <w:r>
+        <w:t xml:space="preserve"> and each sensory experience responds to signals with many affordances. So the brain is already working hard trying to identify, separate and interpret each of these affordances into a cohesive experience. To create a new sensory experience I chose to reduce the affordance of the signal to its minimum degree. This would give the brain the chance to understand the signal and the user to learn from the experience without much training. This is why I have chosen vibration where the only affordance is frequency or temperature to convey the signal information. My hope </w:t>
+      </w:r>
+      <w:r>
+        <w:t>is</w:t>
+      </w:r>
+      <w:r>
+        <w:t xml:space="preserve"> that the brain will be able to couple the simple signal with other information around it to create the cohesive experience.</w:t>
+      </w:r>
+    </w:p>
+    <w:p>
+      <w:pPr>
+        <w:pStyle w:val="Heading2"/>
+      </w:pPr>
+      <w:bookmarkStart w:id="19" w:name="_Toc401069615"/>
+      <w:r>
+        <w:t>Implementations</w:t>
+      </w:r>
       <w:bookmarkEnd w:id="19"/>
     </w:p>
     <w:p>
       <w:r>
-        <w:t>All five</w:t>
-      </w:r>
-      <w:r>
-        <w:t xml:space="preserve"> of our senses are able to take-</w:t>
-      </w:r>
-      <w:r>
-        <w:t xml:space="preserve">in </w:t>
-      </w:r>
-      <w:r>
-        <w:t>multiple information</w:t>
-      </w:r>
-      <w:r>
-        <w:t xml:space="preserve"> at the same time. We can </w:t>
-      </w:r>
-      <w:r>
-        <w:t>see many colors</w:t>
-      </w:r>
-      <w:r>
-        <w:t>, smell combinations of smell</w:t>
-      </w:r>
-      <w:r>
-        <w:t>,</w:t>
-      </w:r>
-      <w:r>
-        <w:t xml:space="preserve"> feel at </w:t>
-      </w:r>
-      <w:r>
-        <w:t>various points in our body, detect</w:t>
-      </w:r>
-      <w:r>
-        <w:t xml:space="preserve"> pressure and temperature </w:t>
-      </w:r>
-      <w:r>
-        <w:t xml:space="preserve">on our skin </w:t>
-      </w:r>
-      <w:r>
-        <w:t>and taste different tastes, all at the same time. In a sense, each sensory experience is already acting to capacity and the brain is decoding</w:t>
-      </w:r>
-      <w:r>
-        <w:t xml:space="preserve"> and each sensory experience responds to signals with many affordances. So the brain is already working hard trying to identify, separate and interpret each of these affordances into a cohesive experience. To create a new sensory experience I chose to reduce the affordance of the signal to its minimum degree. This would give the brain the chance to understand the signal and the user to learn from the experience without much training. This is why I have chosen vibration where the only affordance is frequency or temperature to convey the signal information. My hope </w:t>
-      </w:r>
-      <w:r>
-        <w:t>is</w:t>
-      </w:r>
-      <w:r>
-        <w:t xml:space="preserve"> that the brain will be able to couple the simple signal with other information around it to create the cohesive experience.</w:t>
-      </w:r>
-    </w:p>
-    <w:p>
-      <w:pPr>
-        <w:pStyle w:val="Heading2"/>
-      </w:pPr>
-      <w:bookmarkStart w:id="20" w:name="_Toc401069615"/>
-      <w:r>
-        <w:t>Implementations</w:t>
+        <w:t>Three implementations have been developed in order to test the user’s ability to relate to artificial sensory systems.</w:t>
+      </w:r>
+      <w:r>
+        <w:t xml:space="preserve"> Each of the implementations was designed to test the user’s ability to relate to an artificial sense while reducing the familiarity with the experience.</w:t>
+      </w:r>
+      <w:r>
+        <w:t xml:space="preserve"> During t</w:t>
+      </w:r>
+      <w:r>
+        <w:t>he first user study the users would be able to try a new artificial sense that would provide a redundancy with an existing natural sense.  This way, the users were able to quickly learn to understand the patterns of their new sense. The second user study was designed to take away the redundancy but still give the user some contextual information on the experience. The third user study would remove all redundancies and contextual information and simply ask the users to explore their world and try to understand what the artificial sense was responding to.</w:t>
+      </w:r>
+    </w:p>
+    <w:p>
+      <w:pPr>
+        <w:pStyle w:val="Heading3"/>
+      </w:pPr>
+      <w:bookmarkStart w:id="20" w:name="_Toc401069616"/>
+      <w:r>
+        <w:t>First Study: Proximity Sensing</w:t>
       </w:r>
       <w:bookmarkEnd w:id="20"/>
-    </w:p>
-    <w:p>
-      <w:r>
-        <w:t>Three implementations have been developed in order to test the user’s ability to relate to artificial sensory systems.</w:t>
-      </w:r>
-      <w:r>
-        <w:t xml:space="preserve"> Each of the implementations was designed to test the user’s ability to relate to an artificial sense while reducing the familiarity with the experience.</w:t>
-      </w:r>
-      <w:r>
-        <w:t xml:space="preserve"> During t</w:t>
-      </w:r>
-      <w:r>
-        <w:t>he first user study the users would be able to try a new artificial sense that would provide a redundancy with an existing natural sense.  This way, the users were able to quickly learn to understand the patterns of their new sense. The second user study was designed to take away the redundancy but still give the user some contextual information on the experience. The third user study would remove all redundancies and contextual information and simply ask the users to explore their world and try to understand what the artificial sense was responding to.</w:t>
-      </w:r>
-    </w:p>
-    <w:p>
-      <w:pPr>
-        <w:pStyle w:val="Heading3"/>
-      </w:pPr>
-      <w:bookmarkStart w:id="21" w:name="_Toc401069616"/>
-      <w:r>
-        <w:t>First Study: Proximity Sensing</w:t>
-      </w:r>
-      <w:bookmarkEnd w:id="21"/>
     </w:p>
     <w:p>
       <w:r>
@@ -7806,63 +7788,63 @@
       <w:pPr>
         <w:pStyle w:val="Heading3"/>
       </w:pPr>
-      <w:bookmarkStart w:id="22" w:name="_Toc401069617"/>
+      <w:bookmarkStart w:id="21" w:name="_Toc401069617"/>
       <w:r>
         <w:t>Second Study: Temperature Sensing</w:t>
       </w:r>
+      <w:bookmarkEnd w:id="21"/>
+    </w:p>
+    <w:p>
+      <w:r>
+        <w:t>At this stage, the project will looked into the creation of new sensory experiences. This stage studied the users’ acceptance of new information that was consciously mapped to a particular sensory experience. This meant that the users had full understanding of the task to be accomplished, the new sense to be detected, and how the information was translated into what they felt. This allowed me to understand how quickly users can get used to their new sensory experiences and record their impressions on the experience.</w:t>
+      </w:r>
+    </w:p>
+    <w:p>
+      <w:r>
+        <w:t>For this study, the user was fitted with a head band that had a temperature (IR) sensor facing outwards and a vibrating transducer towards the inside, against the forehead.</w:t>
+      </w:r>
+      <w:r>
+        <w:t xml:space="preserve"> Four </w:t>
+      </w:r>
+      <w:proofErr w:type="spellStart"/>
+      <w:r>
+        <w:t>peltier</w:t>
+      </w:r>
+      <w:proofErr w:type="spellEnd"/>
+      <w:r>
+        <w:t xml:space="preserve"> modules were placed on the table in front of the subject.</w:t>
+      </w:r>
+      <w:r>
+        <w:t xml:space="preserve"> A program was written that would randomly choose one of the four </w:t>
+      </w:r>
+      <w:proofErr w:type="spellStart"/>
+      <w:r>
+        <w:t>peltier</w:t>
+      </w:r>
+      <w:proofErr w:type="spellEnd"/>
+      <w:r>
+        <w:t xml:space="preserve"> modules to warm up. The subject would have to try to read the feedback vibration on their forehead to decide which modules was on and press the corresponding button on the device. This way nor the subject or the investigator would know which module was active. The investigator would simply record how many responses out of 20 opportunities were successful.</w:t>
+      </w:r>
+    </w:p>
+    <w:p>
+      <w:pPr>
+        <w:pStyle w:val="Heading3"/>
+      </w:pPr>
+      <w:bookmarkStart w:id="22" w:name="_Toc401069618"/>
+      <w:r>
+        <w:t>Third Study: Cellphone Sensors</w:t>
+      </w:r>
       <w:bookmarkEnd w:id="22"/>
     </w:p>
     <w:p>
       <w:r>
-        <w:t>At this stage, the project will looked into the creation of new sensory experiences. This stage studied the users’ acceptance of new information that was consciously mapped to a particular sensory experience. This meant that the users had full understanding of the task to be accomplished, the new sense to be detected, and how the information was translated into what they felt. This allowed me to understand how quickly users can get used to their new sensory experiences and record their impressions on the experience.</w:t>
-      </w:r>
-    </w:p>
-    <w:p>
-      <w:r>
-        <w:t>For this study, the user was fitted with a head band that had a temperature (IR) sensor facing outwards and a vibrating transducer towards the inside, against the forehead.</w:t>
-      </w:r>
-      <w:r>
-        <w:t xml:space="preserve"> Four </w:t>
-      </w:r>
-      <w:proofErr w:type="spellStart"/>
-      <w:r>
-        <w:t>peltier</w:t>
-      </w:r>
-      <w:proofErr w:type="spellEnd"/>
-      <w:r>
-        <w:t xml:space="preserve"> modules were placed on the table in front of the subject.</w:t>
-      </w:r>
-      <w:r>
-        <w:t xml:space="preserve"> A program was written that would randomly choose one of the four </w:t>
-      </w:r>
-      <w:proofErr w:type="spellStart"/>
-      <w:r>
-        <w:t>peltier</w:t>
-      </w:r>
-      <w:proofErr w:type="spellEnd"/>
-      <w:r>
-        <w:t xml:space="preserve"> modules to warm up. The subject would have to try to read the feedback vibration on their forehead to decide which modules was on and press the corresponding button on the device. This way nor the subject or the investigator would know which module was active. The investigator would simply record how many responses out of 20 opportunities were successful.</w:t>
-      </w:r>
-    </w:p>
-    <w:p>
-      <w:pPr>
-        <w:pStyle w:val="Heading3"/>
-      </w:pPr>
-      <w:bookmarkStart w:id="23" w:name="_Toc401069618"/>
-      <w:r>
-        <w:t>Third Study: Cellphone Sensors</w:t>
-      </w:r>
-      <w:bookmarkEnd w:id="23"/>
-    </w:p>
-    <w:p>
-      <w:r>
         <w:t>Here the project set up a new sensory experience in which the users had no prior understanding of the translation taking place. This situation mimics the pattern in which a newborn might search for patterns in order to understand its new senses</w:t>
       </w:r>
       <w:r>
         <w:fldChar w:fldCharType="begin" w:fldLock="1"/>
       </w:r>
       <w:r>
-        <w:instrText>ADDIN CSL_CITATION { "citationItems" : [ { "id" : "ITEM-1", "itemData" : { "ISBN" : "9781412904759", "URL" : "http://en.wikipedia.org/w/index.php?title=Neuroplasticity&amp;oldid=594594354", "accessed" : { "date-parts" : [ [ "2014", "2", "21" ] ] }, "author" : [ { "dropping-particle" : "", "family" : "Wikipedia contributors", "given" : "", "non-dropping-particle" : "", "parse-names" : false, "suffix" : "" } ], "id" : "ITEM-1", "issued" : { "date-parts" : [ [ "2014" ] ] }, "title" : "Neuroplasticity", "type" : "webpage" }, "uris" : [ "http://www.mendeley.com/documents/?uuid=936e94ce-6240-4547-a5ff-431924b2fbd7" ] } ], "mendeley" : { "previouslyFormattedCitation" : "[24]" }, "properties" : { "noteIndex" : 0 }, "schema" : "https://github.com/citation-style-language/schema/raw/master/csl-citation.json" }</w:instrText>
+        <w:instrText>ADDIN CSL_CITATION { "citationItems" : [ { "id" : "ITEM-1", "itemData" : { "ISBN" : "9781412904759", "URL" : "http://en.wikipedia.org/w/index.php?title=Neuroplasticity&amp;oldid=594594354", "accessed" : { "date-parts" : [ [ "2014", "2", "21" ] ] }, "author" : [ { "dropping-particle" : "", "family" : "Wikipedia contributors", "given" : "", "non-dropping-particle" : "", "parse-names" : false, "suffix" : "" } ], "id" : "ITEM-1", "issued" : { "date-parts" : [ [ "2014" ] ] }, "title" : "Neuroplasticity", "type" : "webpage" }, "uris" : [ "http://www.mendeley.com/documents/?uuid=936e94ce-6240-4547-a5ff-431924b2fbd7" ] } ], "mendeley" : { "previouslyFormattedCitation" : "[23]" }, "properties" : { "noteIndex" : 0 }, "schema" : "https://github.com/citation-style-language/schema/raw/master/csl-citation.json" }</w:instrText>
       </w:r>
       <w:r>
         <w:fldChar w:fldCharType="separate"/>
@@ -7871,7 +7853,7 @@
         <w:rPr>
           <w:noProof/>
         </w:rPr>
-        <w:t>[24]</w:t>
+        <w:t>[23]</w:t>
       </w:r>
       <w:r>
         <w:fldChar w:fldCharType="end"/>
@@ -7918,12 +7900,12 @@
       <w:pPr>
         <w:pStyle w:val="Heading1"/>
       </w:pPr>
-      <w:bookmarkStart w:id="24" w:name="_Toc401069619"/>
+      <w:bookmarkStart w:id="23" w:name="_Toc401069619"/>
       <w:r>
         <w:lastRenderedPageBreak/>
         <w:t>System Description</w:t>
       </w:r>
-      <w:bookmarkEnd w:id="24"/>
+      <w:bookmarkEnd w:id="23"/>
     </w:p>
     <w:p>
       <w:r>
@@ -7944,7 +7926,7 @@
         <mc:AlternateContent>
           <mc:Choice Requires="wps">
             <w:drawing>
-              <wp:anchor distT="0" distB="0" distL="114300" distR="114300" simplePos="0" relativeHeight="251668480" behindDoc="0" locked="0" layoutInCell="1" allowOverlap="1" wp14:anchorId="31FE26DA" wp14:editId="7E254B50">
+              <wp:anchor distT="0" distB="0" distL="114300" distR="114300" simplePos="0" relativeHeight="251668480" behindDoc="0" locked="0" layoutInCell="1" allowOverlap="1" wp14:anchorId="33C30236" wp14:editId="5B389786">
                 <wp:simplePos x="0" y="0"/>
                 <wp:positionH relativeFrom="column">
                   <wp:posOffset>2018030</wp:posOffset>
@@ -8063,7 +8045,7 @@
         <mc:AlternateContent>
           <mc:Choice Requires="wps">
             <w:drawing>
-              <wp:anchor distT="0" distB="0" distL="114300" distR="114300" simplePos="0" relativeHeight="251674624" behindDoc="0" locked="0" layoutInCell="1" allowOverlap="1" wp14:anchorId="54A7F223" wp14:editId="4A011150">
+              <wp:anchor distT="0" distB="0" distL="114300" distR="114300" simplePos="0" relativeHeight="251674624" behindDoc="0" locked="0" layoutInCell="1" allowOverlap="1" wp14:anchorId="2519DB94" wp14:editId="6C0985D1">
                 <wp:simplePos x="0" y="0"/>
                 <wp:positionH relativeFrom="column">
                   <wp:posOffset>2122098</wp:posOffset>
@@ -8162,7 +8144,7 @@
         <mc:AlternateContent>
           <mc:Choice Requires="wps">
             <w:drawing>
-              <wp:anchor distT="0" distB="0" distL="114300" distR="114300" simplePos="0" relativeHeight="251670528" behindDoc="0" locked="0" layoutInCell="1" allowOverlap="1" wp14:anchorId="1EDC698C" wp14:editId="08C9EE76">
+              <wp:anchor distT="0" distB="0" distL="114300" distR="114300" simplePos="0" relativeHeight="251670528" behindDoc="0" locked="0" layoutInCell="1" allowOverlap="1" wp14:anchorId="445FA6F3" wp14:editId="24949411">
                 <wp:simplePos x="0" y="0"/>
                 <wp:positionH relativeFrom="margin">
                   <wp:posOffset>4037162</wp:posOffset>
@@ -8294,7 +8276,7 @@
         <mc:AlternateContent>
           <mc:Choice Requires="wps">
             <w:drawing>
-              <wp:anchor distT="0" distB="0" distL="114300" distR="114300" simplePos="0" relativeHeight="251666432" behindDoc="0" locked="0" layoutInCell="1" allowOverlap="1" wp14:anchorId="45CDED19" wp14:editId="080DB5D2">
+              <wp:anchor distT="0" distB="0" distL="114300" distR="114300" simplePos="0" relativeHeight="251666432" behindDoc="0" locked="0" layoutInCell="1" allowOverlap="1" wp14:anchorId="73011734" wp14:editId="0BE42D97">
                 <wp:simplePos x="0" y="0"/>
                 <wp:positionH relativeFrom="margin">
                   <wp:posOffset>0</wp:posOffset>
@@ -8425,7 +8407,7 @@
         <mc:AlternateContent>
           <mc:Choice Requires="wps">
             <w:drawing>
-              <wp:anchor distT="0" distB="0" distL="114300" distR="114300" simplePos="0" relativeHeight="251676672" behindDoc="0" locked="0" layoutInCell="1" allowOverlap="1" wp14:anchorId="1140D04D" wp14:editId="7E83C3B4">
+              <wp:anchor distT="0" distB="0" distL="114300" distR="114300" simplePos="0" relativeHeight="251676672" behindDoc="0" locked="0" layoutInCell="1" allowOverlap="1" wp14:anchorId="4BB5AB88" wp14:editId="13826AA8">
                 <wp:simplePos x="0" y="0"/>
                 <wp:positionH relativeFrom="column">
                   <wp:posOffset>103505</wp:posOffset>
@@ -8562,7 +8544,7 @@
         <mc:AlternateContent>
           <mc:Choice Requires="wps">
             <w:drawing>
-              <wp:anchor distT="0" distB="0" distL="114300" distR="114300" simplePos="0" relativeHeight="251678720" behindDoc="0" locked="0" layoutInCell="1" allowOverlap="1" wp14:anchorId="31F5EB2F" wp14:editId="424C3321">
+              <wp:anchor distT="0" distB="0" distL="114300" distR="114300" simplePos="0" relativeHeight="251678720" behindDoc="0" locked="0" layoutInCell="1" allowOverlap="1" wp14:anchorId="0D42783D" wp14:editId="4A0B8165">
                 <wp:simplePos x="0" y="0"/>
                 <wp:positionH relativeFrom="column">
                   <wp:posOffset>4142105</wp:posOffset>
@@ -8699,7 +8681,7 @@
         <mc:AlternateContent>
           <mc:Choice Requires="wps">
             <w:drawing>
-              <wp:anchor distT="0" distB="0" distL="114300" distR="114300" simplePos="0" relativeHeight="251672576" behindDoc="0" locked="0" layoutInCell="1" allowOverlap="1" wp14:anchorId="38E74679" wp14:editId="1B8755DE">
+              <wp:anchor distT="0" distB="0" distL="114300" distR="114300" simplePos="0" relativeHeight="251672576" behindDoc="0" locked="0" layoutInCell="1" allowOverlap="1" wp14:anchorId="366FD33D" wp14:editId="7B0792F0">
                 <wp:simplePos x="0" y="0"/>
                 <wp:positionH relativeFrom="column">
                   <wp:posOffset>2121535</wp:posOffset>
@@ -8840,37 +8822,42 @@
       <w:pPr>
         <w:pStyle w:val="Heading2"/>
       </w:pPr>
-      <w:bookmarkStart w:id="25" w:name="_Toc401069620"/>
+      <w:bookmarkStart w:id="24" w:name="_Toc401069620"/>
       <w:r>
         <w:t>Hardware</w:t>
       </w:r>
-      <w:bookmarkEnd w:id="25"/>
+      <w:bookmarkEnd w:id="24"/>
     </w:p>
     <w:p>
       <w:r>
         <w:t xml:space="preserve">The hardware setup is based on </w:t>
       </w:r>
-      <w:proofErr w:type="gramStart"/>
-      <w:r>
-        <w:t>a</w:t>
-      </w:r>
-      <w:proofErr w:type="gramEnd"/>
-      <w:r>
-        <w:t xml:space="preserve"> IOIO-</w:t>
-      </w:r>
-      <w:commentRangeStart w:id="26"/>
-      <w:r>
-        <w:t>OTG</w:t>
-      </w:r>
-      <w:commentRangeEnd w:id="26"/>
-      <w:r>
-        <w:rPr>
-          <w:rStyle w:val="CommentReference"/>
-        </w:rPr>
-        <w:commentReference w:id="26"/>
-      </w:r>
-      <w:r>
-        <w:t xml:space="preserve"> board. The IOIO is a board specially designed to work with Android 1.5 and later. The board provides robust connectivity to an Android device via a USB or</w:t>
+      <w:r>
+        <w:t>a IOIO-OTG</w:t>
+      </w:r>
+      <w:r>
+        <w:fldChar w:fldCharType="begin" w:fldLock="1"/>
+      </w:r>
+      <w:r>
+        <w:instrText>ADDIN CSL_CITATION { "citationItems" : [ { "id" : "ITEM-1", "itemData" : { "author" : [ { "dropping-particle" : "", "family" : "Ben-Tsvi", "given" : "Ytai", "non-dropping-particle" : "", "parse-names" : false, "suffix" : "" } ], "id" : "ITEM-1", "issued" : { "date-parts" : [ [ "2012" ] ] }, "title" : "IOIO Documentation", "type" : "webpage" }, "uris" : [ "http://www.mendeley.com/documents/?uuid=3911b9a9-3227-4ee2-963b-36d8f7439f48" ] } ], "mendeley" : { "previouslyFormattedCitation" : "[24]" }, "properties" : { "noteIndex" : 0 }, "schema" : "https://github.com/citation-style-language/schema/raw/master/csl-citation.json" }</w:instrText>
+      </w:r>
+      <w:r>
+        <w:fldChar w:fldCharType="separate"/>
+      </w:r>
+      <w:r>
+        <w:rPr>
+          <w:noProof/>
+        </w:rPr>
+        <w:t>[24]</w:t>
+      </w:r>
+      <w:r>
+        <w:fldChar w:fldCharType="end"/>
+      </w:r>
+      <w:r>
+        <w:t xml:space="preserve"> </w:t>
+      </w:r>
+      <w:r>
+        <w:t>board. The IOIO is a board specially designed to work with Android 1.5 and later. The board provides robust connectivity to an Android device via a USB or</w:t>
       </w:r>
       <w:r>
         <w:rPr>
@@ -8882,7 +8869,7 @@
         </w:rPr>
         <w:t> </w:t>
       </w:r>
-      <w:hyperlink r:id="rId10" w:history="1">
+      <w:hyperlink r:id="rId9" w:history="1">
         <w:r>
           <w:t>Bluetooth</w:t>
         </w:r>
@@ -8952,25 +8939,29 @@
       </w:r>
       <w:proofErr w:type="spellEnd"/>
       <w:r>
+        <w:fldChar w:fldCharType="begin" w:fldLock="1"/>
+      </w:r>
+      <w:r>
+        <w:instrText>ADDIN CSL_CITATION { "citationItems" : [ { "id" : "ITEM-1", "itemData" : { "URL" : "https://www.sparkfun.com/products/10917", "author" : [ { "dropping-particle" : "", "family" : "Sparkfun", "given" : "", "non-dropping-particle" : "", "parse-names" : false, "suffix" : "" } ], "id" : "ITEM-1", "issued" : { "date-parts" : [ [ "0" ] ] }, "title" : "Surface Transducer - Small", "type" : "webpage" }, "uris" : [ "http://www.mendeley.com/documents/?uuid=c9616375-884b-423a-9554-09bebdc2bf81" ] } ], "mendeley" : { "previouslyFormattedCitation" : "[25]" }, "properties" : { "noteIndex" : 0 }, "schema" : "https://github.com/citation-style-language/schema/raw/master/csl-citation.json" }</w:instrText>
+      </w:r>
+      <w:r>
+        <w:fldChar w:fldCharType="separate"/>
+      </w:r>
+      <w:r>
+        <w:rPr>
+          <w:noProof/>
+        </w:rPr>
+        <w:t>[25]</w:t>
+      </w:r>
+      <w:r>
+        <w:fldChar w:fldCharType="end"/>
+      </w:r>
+      <w:r>
+        <w:t>.</w:t>
+      </w:r>
+      <w:r>
         <w:t xml:space="preserve"> </w:t>
       </w:r>
-      <w:commentRangeStart w:id="27"/>
-      <w:r>
-        <w:t>Electronics</w:t>
-      </w:r>
-      <w:commentRangeEnd w:id="27"/>
-      <w:r>
-        <w:rPr>
-          <w:rStyle w:val="CommentReference"/>
-        </w:rPr>
-        <w:commentReference w:id="27"/>
-      </w:r>
-      <w:r>
-        <w:t>.</w:t>
-      </w:r>
-      <w:r>
-        <w:t xml:space="preserve"> </w:t>
-      </w:r>
       <w:r>
         <w:t xml:space="preserve">On most cases a 9V battery was used </w:t>
       </w:r>
@@ -8995,12 +8986,12 @@
       <w:pPr>
         <w:pStyle w:val="Heading2"/>
       </w:pPr>
-      <w:bookmarkStart w:id="28" w:name="_Toc401069621"/>
+      <w:bookmarkStart w:id="25" w:name="_Toc401069621"/>
       <w:r>
         <w:lastRenderedPageBreak/>
         <w:t>Software</w:t>
       </w:r>
-      <w:bookmarkEnd w:id="28"/>
+      <w:bookmarkEnd w:id="25"/>
     </w:p>
     <w:p>
       <w:r>
@@ -9051,21 +9042,21 @@
       <w:pPr>
         <w:pStyle w:val="Heading3"/>
       </w:pPr>
-      <w:bookmarkStart w:id="29" w:name="_Toc401069622"/>
+      <w:bookmarkStart w:id="26" w:name="_Toc401069622"/>
       <w:r>
         <w:t>Value Mapping</w:t>
       </w:r>
-      <w:bookmarkEnd w:id="29"/>
+      <w:bookmarkEnd w:id="26"/>
     </w:p>
     <w:p>
       <w:pPr>
         <w:pStyle w:val="Heading2"/>
       </w:pPr>
-      <w:bookmarkStart w:id="30" w:name="_Toc401069623"/>
+      <w:bookmarkStart w:id="27" w:name="_Toc401069623"/>
       <w:r>
         <w:t>The three stages</w:t>
       </w:r>
-      <w:bookmarkEnd w:id="30"/>
+      <w:bookmarkEnd w:id="27"/>
     </w:p>
     <w:p>
       <w:r>
@@ -9182,7 +9173,7 @@
       <w:pPr>
         <w:pStyle w:val="Heading1"/>
       </w:pPr>
-      <w:bookmarkStart w:id="31" w:name="_Toc401069624"/>
+      <w:bookmarkStart w:id="28" w:name="_Toc401069624"/>
       <w:r>
         <w:lastRenderedPageBreak/>
         <w:t>User Studies</w:t>
@@ -9190,7 +9181,7 @@
       <w:r>
         <w:t xml:space="preserve"> (the successful ones)</w:t>
       </w:r>
-      <w:bookmarkEnd w:id="31"/>
+      <w:bookmarkEnd w:id="28"/>
     </w:p>
     <w:p>
       <w:r>
@@ -9200,18 +9191,25 @@
         <w:t>from</w:t>
       </w:r>
       <w:r>
-        <w:t xml:space="preserve"> one sensory input that is responding to another sensory </w:t>
-      </w:r>
-      <w:commentRangeStart w:id="32"/>
-      <w:r>
-        <w:t>input</w:t>
-      </w:r>
-      <w:commentRangeEnd w:id="32"/>
-      <w:r>
-        <w:rPr>
-          <w:rStyle w:val="CommentReference"/>
-        </w:rPr>
-        <w:commentReference w:id="32"/>
+        <w:t xml:space="preserve"> one sensory input that is responding to another sensory input</w:t>
+      </w:r>
+      <w:r>
+        <w:fldChar w:fldCharType="begin" w:fldLock="1"/>
+      </w:r>
+      <w:r>
+        <w:instrText>ADDIN CSL_CITATION { "citationItems" : [ { "id" : "ITEM-1", "itemData" : { "DOI" : "10.1038/221963a0", "ISBN" : "0028-0836 (Print)\\n0028-0836 (Linking)", "ISSN" : "0028-0836", "PMID" : "5818337", "abstract" : "We describe here a vision substitution system which is being developed as a practical aid for the blind and as a means of studying the processing of afferent information in the central nervous system. The theoretical neurophysiological basis1 and the physical concept of the instrumentation2 have been discussed previously, and results obtained with preliminary models have been briefly reported3. A detailed description of the apparatus will appear elsewhere (manuscript in preparation).", "author" : [ { "dropping-particle" : "", "family" : "Bach-y-Rita", "given" : "P", "non-dropping-particle" : "", "parse-names" : false, "suffix" : "" }, { "dropping-particle" : "", "family" : "Collins", "given" : "C C", "non-dropping-particle" : "", "parse-names" : false, "suffix" : "" }, { "dropping-particle" : "", "family" : "Saunders", "given" : "F A", "non-dropping-particle" : "", "parse-names" : false, "suffix" : "" }, { "dropping-particle" : "", "family" : "White", "given" : "B", "non-dropping-particle" : "", "parse-names" : false, "suffix" : "" }, { "dropping-particle" : "", "family" : "Scadden", "given" : "L", "non-dropping-particle" : "", "parse-names" : false, "suffix" : "" } ], "container-title" : "Nature", "id" : "ITEM-1", "issued" : { "date-parts" : [ [ "1969" ] ] }, "page" : "963-964", "title" : "Vision substitution by tactile image projection.", "type" : "article-journal", "volume" : "221" }, "uris" : [ "http://www.mendeley.com/documents/?uuid=1c0a0c50-e1cd-49aa-a46c-b48c9a9718b2" ] } ], "mendeley" : { "previouslyFormattedCitation" : "[26]" }, "properties" : { "noteIndex" : 0 }, "schema" : "https://github.com/citation-style-language/schema/raw/master/csl-citation.json" }</w:instrText>
+      </w:r>
+      <w:r>
+        <w:fldChar w:fldCharType="separate"/>
+      </w:r>
+      <w:r>
+        <w:rPr>
+          <w:noProof/>
+        </w:rPr>
+        <w:t>[26]</w:t>
+      </w:r>
+      <w:r>
+        <w:fldChar w:fldCharType="end"/>
       </w:r>
       <w:r>
         <w:t>. I am interested in understanding how not only the brain but the user is able to use these new sensory experiences in daily life. The distinction between brain and user implies that the user is also aware of what all the other senses are saying and of the previous knowledge around the</w:t>
@@ -9268,12 +9266,12 @@
       <w:pPr>
         <w:pStyle w:val="Heading2"/>
       </w:pPr>
-      <w:bookmarkStart w:id="33" w:name="_Toc401069625"/>
+      <w:bookmarkStart w:id="29" w:name="_Toc401069625"/>
       <w:r>
         <w:lastRenderedPageBreak/>
         <w:t>Proximity to Vibration</w:t>
       </w:r>
-      <w:bookmarkEnd w:id="33"/>
+      <w:bookmarkEnd w:id="29"/>
     </w:p>
     <w:p>
       <w:r>
@@ -9284,11 +9282,11 @@
       <w:pPr>
         <w:pStyle w:val="Heading3"/>
       </w:pPr>
-      <w:bookmarkStart w:id="34" w:name="_Toc401069626"/>
+      <w:bookmarkStart w:id="30" w:name="_Toc401069626"/>
       <w:r>
         <w:t>Preparation</w:t>
       </w:r>
-      <w:bookmarkEnd w:id="34"/>
+      <w:bookmarkEnd w:id="30"/>
     </w:p>
     <w:p>
       <w:r>
@@ -9302,11 +9300,11 @@
       <w:pPr>
         <w:pStyle w:val="Heading3"/>
       </w:pPr>
-      <w:bookmarkStart w:id="35" w:name="_Toc401069627"/>
+      <w:bookmarkStart w:id="31" w:name="_Toc401069627"/>
       <w:r>
         <w:t>Test Procedure</w:t>
       </w:r>
-      <w:bookmarkEnd w:id="35"/>
+      <w:bookmarkEnd w:id="31"/>
     </w:p>
     <w:p>
       <w:r>
@@ -9320,24 +9318,24 @@
       <w:pPr>
         <w:pStyle w:val="Heading3"/>
       </w:pPr>
-      <w:bookmarkStart w:id="36" w:name="_Toc401069628"/>
-      <w:r>
-        <w:t xml:space="preserve">Phase </w:t>
-      </w:r>
-      <w:commentRangeStart w:id="37"/>
-      <w:r>
-        <w:t>One</w:t>
-      </w:r>
-      <w:commentRangeEnd w:id="37"/>
-      <w:r>
-        <w:rPr>
-          <w:rStyle w:val="CommentReference"/>
-          <w:smallCaps w:val="0"/>
-          <w:spacing w:val="0"/>
-        </w:rPr>
-        <w:commentReference w:id="37"/>
-      </w:r>
-      <w:bookmarkEnd w:id="36"/>
+      <w:bookmarkStart w:id="32" w:name="_Toc401069628"/>
+      <w:r>
+        <w:t>Phase One</w:t>
+      </w:r>
+      <w:bookmarkEnd w:id="32"/>
+    </w:p>
+    <w:p>
+      <w:pPr>
+        <w:rPr>
+          <w:color w:val="FF0000"/>
+        </w:rPr>
+      </w:pPr>
+      <w:r>
+        <w:rPr>
+          <w:color w:val="FF0000"/>
+        </w:rPr>
+        <w:t>Figure of test explaining X Y and Z axis</w:t>
+      </w:r>
     </w:p>
     <w:p>
       <w:r>
@@ -9471,14 +9469,14 @@
                 <w:noProof/>
               </w:rPr>
               <w:drawing>
-                <wp:inline distT="0" distB="0" distL="0" distR="0" wp14:anchorId="13D4B059" wp14:editId="617E00D9">
+                <wp:inline distT="0" distB="0" distL="0" distR="0" wp14:anchorId="73D04E80" wp14:editId="196066F5">
                   <wp:extent cx="3252159" cy="1388853"/>
                   <wp:effectExtent l="0" t="0" r="24765" b="20955"/>
                   <wp:docPr id="9" name="Chart 9"/>
                   <wp:cNvGraphicFramePr/>
                   <a:graphic xmlns:a="http://schemas.openxmlformats.org/drawingml/2006/main">
                     <a:graphicData uri="http://schemas.openxmlformats.org/drawingml/2006/chart">
-                      <c:chart xmlns:c="http://schemas.openxmlformats.org/drawingml/2006/chart" xmlns:r="http://schemas.openxmlformats.org/officeDocument/2006/relationships" r:id="rId11"/>
+                      <c:chart xmlns:c="http://schemas.openxmlformats.org/drawingml/2006/chart" xmlns:r="http://schemas.openxmlformats.org/officeDocument/2006/relationships" r:id="rId10"/>
                     </a:graphicData>
                   </a:graphic>
                 </wp:inline>
@@ -9793,11 +9791,11 @@
       <w:pPr>
         <w:pStyle w:val="Heading3"/>
       </w:pPr>
-      <w:bookmarkStart w:id="38" w:name="_Toc401069629"/>
+      <w:bookmarkStart w:id="33" w:name="_Toc401069629"/>
       <w:r>
         <w:t>Phase Two</w:t>
       </w:r>
-      <w:bookmarkEnd w:id="38"/>
+      <w:bookmarkEnd w:id="33"/>
     </w:p>
     <w:p>
       <w:r>
@@ -9928,14 +9926,14 @@
                 <w:noProof/>
               </w:rPr>
               <w:drawing>
-                <wp:inline distT="0" distB="0" distL="0" distR="0" wp14:anchorId="7ADDB492" wp14:editId="26654013">
+                <wp:inline distT="0" distB="0" distL="0" distR="0" wp14:anchorId="225A9268" wp14:editId="07AF6B9D">
                   <wp:extent cx="3252159" cy="1388853"/>
                   <wp:effectExtent l="0" t="0" r="24765" b="20955"/>
                   <wp:docPr id="13" name="Chart 13"/>
                   <wp:cNvGraphicFramePr/>
                   <a:graphic xmlns:a="http://schemas.openxmlformats.org/drawingml/2006/main">
                     <a:graphicData uri="http://schemas.openxmlformats.org/drawingml/2006/chart">
-                      <c:chart xmlns:c="http://schemas.openxmlformats.org/drawingml/2006/chart" xmlns:r="http://schemas.openxmlformats.org/officeDocument/2006/relationships" r:id="rId12"/>
+                      <c:chart xmlns:c="http://schemas.openxmlformats.org/drawingml/2006/chart" xmlns:r="http://schemas.openxmlformats.org/officeDocument/2006/relationships" r:id="rId11"/>
                     </a:graphicData>
                   </a:graphic>
                 </wp:inline>
@@ -10224,11 +10222,11 @@
       <w:pPr>
         <w:pStyle w:val="Heading3"/>
       </w:pPr>
-      <w:bookmarkStart w:id="39" w:name="_Toc401069630"/>
+      <w:bookmarkStart w:id="34" w:name="_Toc401069630"/>
       <w:r>
         <w:t>Phase Three</w:t>
       </w:r>
-      <w:bookmarkEnd w:id="39"/>
+      <w:bookmarkEnd w:id="34"/>
     </w:p>
     <w:p>
       <w:r>
@@ -10368,14 +10366,14 @@
                 <w:noProof/>
               </w:rPr>
               <w:drawing>
-                <wp:inline distT="0" distB="0" distL="0" distR="0" wp14:anchorId="3DB85EC9" wp14:editId="6519278C">
+                <wp:inline distT="0" distB="0" distL="0" distR="0" wp14:anchorId="6FC0129D" wp14:editId="36971429">
                   <wp:extent cx="3252159" cy="1388853"/>
                   <wp:effectExtent l="0" t="0" r="24765" b="20955"/>
                   <wp:docPr id="15" name="Chart 15"/>
                   <wp:cNvGraphicFramePr/>
                   <a:graphic xmlns:a="http://schemas.openxmlformats.org/drawingml/2006/main">
                     <a:graphicData uri="http://schemas.openxmlformats.org/drawingml/2006/chart">
-                      <c:chart xmlns:c="http://schemas.openxmlformats.org/drawingml/2006/chart" xmlns:r="http://schemas.openxmlformats.org/officeDocument/2006/relationships" r:id="rId13"/>
+                      <c:chart xmlns:c="http://schemas.openxmlformats.org/drawingml/2006/chart" xmlns:r="http://schemas.openxmlformats.org/officeDocument/2006/relationships" r:id="rId12"/>
                     </a:graphicData>
                   </a:graphic>
                 </wp:inline>
@@ -10641,12 +10639,12 @@
       <w:pPr>
         <w:pStyle w:val="Heading2"/>
       </w:pPr>
-      <w:bookmarkStart w:id="40" w:name="_Toc401069631"/>
+      <w:bookmarkStart w:id="35" w:name="_Toc401069631"/>
       <w:r>
         <w:lastRenderedPageBreak/>
         <w:t>Temperature to Vibration</w:t>
       </w:r>
-      <w:bookmarkEnd w:id="40"/>
+      <w:bookmarkEnd w:id="35"/>
     </w:p>
     <w:p>
       <w:r>
@@ -10657,11 +10655,11 @@
       <w:pPr>
         <w:pStyle w:val="Heading3"/>
       </w:pPr>
-      <w:bookmarkStart w:id="41" w:name="_Toc401069632"/>
+      <w:bookmarkStart w:id="36" w:name="_Toc401069632"/>
       <w:r>
         <w:t>Preparation</w:t>
       </w:r>
-      <w:bookmarkEnd w:id="41"/>
+      <w:bookmarkEnd w:id="36"/>
     </w:p>
     <w:p>
       <w:r>
@@ -10705,21 +10703,20 @@
       </w:r>
       <w:proofErr w:type="spellEnd"/>
       <w:r>
-        <w:t xml:space="preserve"> module. This sensor was connected via I2C to the IOIO OTG board and the board would connect to the </w:t>
-      </w:r>
-      <w:commentRangeStart w:id="42"/>
-      <w:r>
-        <w:t>transducer</w:t>
-      </w:r>
-      <w:commentRangeEnd w:id="42"/>
-      <w:r>
-        <w:rPr>
-          <w:rStyle w:val="CommentReference"/>
-        </w:rPr>
-        <w:commentReference w:id="42"/>
-      </w:r>
-      <w:r>
-        <w:t xml:space="preserve">. </w:t>
+        <w:t xml:space="preserve"> module. This sensor was connected via I2C to the IOIO OTG board and the board would connect to the transducer. </w:t>
+      </w:r>
+    </w:p>
+    <w:p>
+      <w:pPr>
+        <w:rPr>
+          <w:color w:val="FF0000"/>
+        </w:rPr>
+      </w:pPr>
+      <w:r>
+        <w:rPr>
+          <w:color w:val="FF0000"/>
+        </w:rPr>
+        <w:t>Hardware pictures</w:t>
       </w:r>
     </w:p>
     <w:p>
@@ -10813,11 +10810,11 @@
       <w:pPr>
         <w:pStyle w:val="Heading3"/>
       </w:pPr>
-      <w:bookmarkStart w:id="43" w:name="_Toc401069633"/>
+      <w:bookmarkStart w:id="37" w:name="_Toc401069633"/>
       <w:r>
         <w:t>Procedure</w:t>
       </w:r>
-      <w:bookmarkEnd w:id="43"/>
+      <w:bookmarkEnd w:id="37"/>
     </w:p>
     <w:p>
       <w:r>
@@ -10909,14 +10906,14 @@
                 <w:noProof/>
               </w:rPr>
               <w:drawing>
-                <wp:inline distT="0" distB="0" distL="0" distR="0" wp14:anchorId="26C3EE37" wp14:editId="459677A4">
+                <wp:inline distT="0" distB="0" distL="0" distR="0" wp14:anchorId="5CED3DC9" wp14:editId="14684082">
                   <wp:extent cx="3252159" cy="1388853"/>
                   <wp:effectExtent l="0" t="0" r="24765" b="20955"/>
                   <wp:docPr id="14" name="Chart 14"/>
                   <wp:cNvGraphicFramePr/>
                   <a:graphic xmlns:a="http://schemas.openxmlformats.org/drawingml/2006/main">
                     <a:graphicData uri="http://schemas.openxmlformats.org/drawingml/2006/chart">
-                      <c:chart xmlns:c="http://schemas.openxmlformats.org/drawingml/2006/chart" xmlns:r="http://schemas.openxmlformats.org/officeDocument/2006/relationships" r:id="rId14"/>
+                      <c:chart xmlns:c="http://schemas.openxmlformats.org/drawingml/2006/chart" xmlns:r="http://schemas.openxmlformats.org/officeDocument/2006/relationships" r:id="rId13"/>
                     </a:graphicData>
                   </a:graphic>
                 </wp:inline>
@@ -12063,11 +12060,11 @@
       <w:pPr>
         <w:pStyle w:val="Heading3"/>
       </w:pPr>
-      <w:bookmarkStart w:id="44" w:name="_Toc401069634"/>
+      <w:bookmarkStart w:id="38" w:name="_Toc401069634"/>
       <w:r>
         <w:t>Results</w:t>
       </w:r>
-      <w:bookmarkEnd w:id="44"/>
+      <w:bookmarkEnd w:id="38"/>
     </w:p>
     <w:p>
       <w:r>
@@ -12453,11 +12450,11 @@
       <w:pPr>
         <w:pStyle w:val="Heading3"/>
       </w:pPr>
-      <w:bookmarkStart w:id="45" w:name="_Toc401069635"/>
+      <w:bookmarkStart w:id="39" w:name="_Toc401069635"/>
       <w:r>
         <w:t>Evaluation</w:t>
       </w:r>
-      <w:bookmarkEnd w:id="45"/>
+      <w:bookmarkEnd w:id="39"/>
     </w:p>
     <w:tbl>
       <w:tblPr>
@@ -13476,7 +13473,7 @@
       <w:pPr>
         <w:pStyle w:val="Heading2"/>
       </w:pPr>
-      <w:bookmarkStart w:id="46" w:name="_Toc401069636"/>
+      <w:bookmarkStart w:id="40" w:name="_Toc401069636"/>
       <w:r>
         <w:lastRenderedPageBreak/>
         <w:t>Cell Sensors</w:t>
@@ -13487,7 +13484,7 @@
       <w:r>
         <w:t>Vibration</w:t>
       </w:r>
-      <w:bookmarkEnd w:id="46"/>
+      <w:bookmarkEnd w:id="40"/>
     </w:p>
     <w:p>
       <w:r>
@@ -13498,11 +13495,11 @@
       <w:pPr>
         <w:pStyle w:val="Heading3"/>
       </w:pPr>
-      <w:bookmarkStart w:id="47" w:name="_Toc401069637"/>
+      <w:bookmarkStart w:id="41" w:name="_Toc401069637"/>
       <w:r>
         <w:t>Preparation</w:t>
       </w:r>
-      <w:bookmarkEnd w:id="47"/>
+      <w:bookmarkEnd w:id="41"/>
     </w:p>
     <w:p>
       <w:r>
@@ -13615,12 +13612,12 @@
       <w:pPr>
         <w:pStyle w:val="Heading3"/>
       </w:pPr>
-      <w:bookmarkStart w:id="48" w:name="_Toc401069638"/>
+      <w:bookmarkStart w:id="42" w:name="_Toc401069638"/>
       <w:r>
         <w:lastRenderedPageBreak/>
         <w:t>Test Procedure</w:t>
       </w:r>
-      <w:bookmarkEnd w:id="48"/>
+      <w:bookmarkEnd w:id="42"/>
     </w:p>
     <w:p>
       <w:r>
@@ -14243,11 +14240,11 @@
       <w:pPr>
         <w:pStyle w:val="Heading3"/>
       </w:pPr>
-      <w:bookmarkStart w:id="49" w:name="_Toc401069639"/>
+      <w:bookmarkStart w:id="43" w:name="_Toc401069639"/>
       <w:r>
         <w:t>Results</w:t>
       </w:r>
-      <w:bookmarkEnd w:id="49"/>
+      <w:bookmarkEnd w:id="43"/>
     </w:p>
     <w:p>
       <w:r>
@@ -14268,11 +14265,11 @@
       <w:pPr>
         <w:pStyle w:val="Heading3"/>
       </w:pPr>
-      <w:bookmarkStart w:id="50" w:name="_Toc401069640"/>
+      <w:bookmarkStart w:id="44" w:name="_Toc401069640"/>
       <w:r>
         <w:t>Evaluation</w:t>
       </w:r>
-      <w:bookmarkEnd w:id="50"/>
+      <w:bookmarkEnd w:id="44"/>
     </w:p>
     <w:p>
       <w:r>
@@ -14301,12 +14298,12 @@
       <w:pPr>
         <w:pStyle w:val="Heading2"/>
       </w:pPr>
-      <w:bookmarkStart w:id="51" w:name="_Toc401069641"/>
+      <w:bookmarkStart w:id="45" w:name="_Toc401069641"/>
       <w:r>
         <w:lastRenderedPageBreak/>
         <w:t>Smell Explorations</w:t>
       </w:r>
-      <w:bookmarkEnd w:id="51"/>
+      <w:bookmarkEnd w:id="45"/>
     </w:p>
     <w:p>
       <w:r>
@@ -14317,7 +14314,7 @@
       <w:pPr>
         <w:pStyle w:val="Heading3"/>
       </w:pPr>
-      <w:bookmarkStart w:id="52" w:name="_Toc401069642"/>
+      <w:bookmarkStart w:id="46" w:name="_Toc401069642"/>
       <w:r>
         <w:t>Smell Explorations 1 “</w:t>
       </w:r>
@@ -14335,7 +14332,7 @@
       <w:r>
         <w:t>”</w:t>
       </w:r>
-      <w:bookmarkEnd w:id="52"/>
+      <w:bookmarkEnd w:id="46"/>
     </w:p>
     <w:p>
       <w:r>
@@ -14346,11 +14343,11 @@
       <w:pPr>
         <w:pStyle w:val="Heading3"/>
       </w:pPr>
-      <w:bookmarkStart w:id="53" w:name="_Toc401069643"/>
+      <w:bookmarkStart w:id="47" w:name="_Toc401069643"/>
       <w:r>
         <w:t>Preparation</w:t>
       </w:r>
-      <w:bookmarkEnd w:id="53"/>
+      <w:bookmarkEnd w:id="47"/>
     </w:p>
     <w:p>
       <w:r>
@@ -14450,11 +14447,11 @@
       <w:pPr>
         <w:pStyle w:val="Heading3"/>
       </w:pPr>
-      <w:bookmarkStart w:id="54" w:name="_Toc401069644"/>
+      <w:bookmarkStart w:id="48" w:name="_Toc401069644"/>
       <w:r>
         <w:t>Evaluation</w:t>
       </w:r>
-      <w:bookmarkEnd w:id="54"/>
+      <w:bookmarkEnd w:id="48"/>
     </w:p>
     <w:p>
       <w:r>
@@ -14500,12 +14497,12 @@
       <w:pPr>
         <w:pStyle w:val="Heading2"/>
       </w:pPr>
-      <w:bookmarkStart w:id="55" w:name="_Toc401069645"/>
+      <w:bookmarkStart w:id="49" w:name="_Toc401069645"/>
       <w:r>
         <w:lastRenderedPageBreak/>
         <w:t>Smell Explorations 2 “The smell-mixer”</w:t>
       </w:r>
-      <w:bookmarkEnd w:id="55"/>
+      <w:bookmarkEnd w:id="49"/>
     </w:p>
     <w:p>
       <w:r>
@@ -14539,11 +14536,11 @@
       <w:pPr>
         <w:pStyle w:val="Heading3"/>
       </w:pPr>
-      <w:bookmarkStart w:id="56" w:name="_Toc401069646"/>
+      <w:bookmarkStart w:id="50" w:name="_Toc401069646"/>
       <w:r>
         <w:t>Preparation</w:t>
       </w:r>
-      <w:bookmarkEnd w:id="56"/>
+      <w:bookmarkEnd w:id="50"/>
     </w:p>
     <w:p>
       <w:r>
@@ -14610,11 +14607,11 @@
       <w:pPr>
         <w:pStyle w:val="Heading3"/>
       </w:pPr>
-      <w:bookmarkStart w:id="57" w:name="_Toc401069647"/>
+      <w:bookmarkStart w:id="51" w:name="_Toc401069647"/>
       <w:r>
         <w:t>Results</w:t>
       </w:r>
-      <w:bookmarkEnd w:id="57"/>
+      <w:bookmarkEnd w:id="51"/>
     </w:p>
     <w:p>
       <w:pPr>
@@ -14647,11 +14644,11 @@
       <w:pPr>
         <w:pStyle w:val="Heading3"/>
       </w:pPr>
-      <w:bookmarkStart w:id="58" w:name="_Toc401069648"/>
+      <w:bookmarkStart w:id="52" w:name="_Toc401069648"/>
       <w:r>
         <w:t>Evaluation</w:t>
       </w:r>
-      <w:bookmarkEnd w:id="58"/>
+      <w:bookmarkEnd w:id="52"/>
     </w:p>
     <w:p>
       <w:pPr>
@@ -14693,18 +14690,18 @@
       <w:pPr>
         <w:pStyle w:val="Heading1"/>
       </w:pPr>
-      <w:bookmarkStart w:id="59" w:name="_Toc401069649"/>
+      <w:bookmarkStart w:id="53" w:name="_Toc401069649"/>
       <w:r>
         <w:lastRenderedPageBreak/>
         <w:t>User Studies (the less successful ones)</w:t>
       </w:r>
-      <w:bookmarkEnd w:id="59"/>
+      <w:bookmarkEnd w:id="53"/>
     </w:p>
     <w:p>
       <w:pPr>
         <w:pStyle w:val="Heading2"/>
       </w:pPr>
-      <w:bookmarkStart w:id="60" w:name="_Toc401069650"/>
+      <w:bookmarkStart w:id="54" w:name="_Toc401069650"/>
       <w:r>
         <w:t>Temperature to Vibration</w:t>
       </w:r>
@@ -14714,7 +14711,7 @@
       <w:r>
         <w:t>1 “the game”</w:t>
       </w:r>
-      <w:bookmarkEnd w:id="60"/>
+      <w:bookmarkEnd w:id="54"/>
       <w:r>
         <w:t xml:space="preserve"> </w:t>
       </w:r>
@@ -14734,18 +14731,25 @@
     </w:p>
     <w:p>
       <w:r>
-        <w:t xml:space="preserve">There is literature that supports how small changes in a person’s facial temperature are related to that person’s emotional </w:t>
-      </w:r>
-      <w:commentRangeStart w:id="61"/>
-      <w:r>
-        <w:t>state</w:t>
-      </w:r>
-      <w:commentRangeEnd w:id="61"/>
-      <w:r>
-        <w:rPr>
-          <w:rStyle w:val="CommentReference"/>
-        </w:rPr>
-        <w:commentReference w:id="61"/>
+        <w:t>There is literature that supports how small changes in a person’s facial temperature are related to that person’s emotional state</w:t>
+      </w:r>
+      <w:r>
+        <w:fldChar w:fldCharType="begin" w:fldLock="1"/>
+      </w:r>
+      <w:r>
+        <w:instrText>ADDIN CSL_CITATION { "citationItems" : [ { "id" : "ITEM-1", "itemData" : { "author" : [ { "dropping-particle" : "", "family" : "Sung", "given" : "Michael", "non-dropping-particle" : "", "parse-names" : false, "suffix" : "" }, { "dropping-particle" : "", "family" : "Pentland", "given" : "Alex Sandy", "non-dropping-particle" : "", "parse-names" : false, "suffix" : "" } ], "id" : "ITEM-1", "issued" : { "date-parts" : [ [ "0" ] ] }, "title" : "PokerMetrics : Stress and Lie Detection through Non-Invasive Physiological Sensing", "type" : "article-journal" }, "uris" : [ "http://www.mendeley.com/documents/?uuid=d90be581-a7e9-48a6-bbbe-9c27976d5329" ] } ], "mendeley" : { "previouslyFormattedCitation" : "[27]" }, "properties" : { "noteIndex" : 0 }, "schema" : "https://github.com/citation-style-language/schema/raw/master/csl-citation.json" }</w:instrText>
+      </w:r>
+      <w:r>
+        <w:fldChar w:fldCharType="separate"/>
+      </w:r>
+      <w:r>
+        <w:rPr>
+          <w:noProof/>
+        </w:rPr>
+        <w:t>[27]</w:t>
+      </w:r>
+      <w:r>
+        <w:fldChar w:fldCharType="end"/>
       </w:r>
       <w:r>
         <w:t>. Specifically in stressful situation like a high stakes poker game. I intended to replicate one of these studies by creating a game situation in which a player had the ability to detect the emotional state of the other players and use this to their advantage.</w:t>
@@ -14760,29 +14764,36 @@
       <w:pPr>
         <w:pStyle w:val="Heading3"/>
       </w:pPr>
-      <w:bookmarkStart w:id="62" w:name="_Toc401069651"/>
+      <w:bookmarkStart w:id="55" w:name="_Toc401069651"/>
       <w:r>
         <w:t>Preparation</w:t>
       </w:r>
-      <w:bookmarkEnd w:id="62"/>
-    </w:p>
-    <w:p>
-      <w:r>
-        <w:t xml:space="preserve">A subject out of 4 to 6 subjects would wear a baseball cap with an IR sensor facing out from the forehead and a vibrating transducer on the temple. A game of </w:t>
-      </w:r>
-      <w:commentRangeStart w:id="63"/>
-      <w:r>
-        <w:t xml:space="preserve">Liar’s Dice </w:t>
-      </w:r>
-      <w:commentRangeEnd w:id="63"/>
-      <w:r>
-        <w:rPr>
-          <w:rStyle w:val="CommentReference"/>
-        </w:rPr>
-        <w:commentReference w:id="63"/>
-      </w:r>
-      <w:r>
-        <w:t>was set up and the rules explained. The group would play until the player with the cap was out and then another session would commence.</w:t>
+      <w:bookmarkEnd w:id="55"/>
+    </w:p>
+    <w:p>
+      <w:r>
+        <w:t>A subject out of 4 to 6 subjects would wear a baseball cap with an IR sensor facing out from the forehead and a vibrating transducer on the temple. A game of Liar’s Dice</w:t>
+      </w:r>
+      <w:r>
+        <w:fldChar w:fldCharType="begin" w:fldLock="1"/>
+      </w:r>
+      <w:r>
+        <w:instrText>ADDIN CSL_CITATION { "citationItems" : [ { "id" : "ITEM-1", "itemData" : { "URL" : "http://en.wikipedia.org/w/index.php?title=Liar%27s_dice&amp;oldid=627905730", "author" : [ { "dropping-particle" : "", "family" : "Contributors", "given" : "Wikipedia", "non-dropping-particle" : "", "parse-names" : false, "suffix" : "" } ], "container-title" : "Wikipedia, The Free Encyclopedia.", "id" : "ITEM-1", "issued" : { "date-parts" : [ [ "2014" ] ] }, "title" : "Liar's dice", "type" : "webpage" }, "uris" : [ "http://www.mendeley.com/documents/?uuid=b5cf90b6-b9cb-402e-9ab9-7435ec96628e" ] } ], "mendeley" : { "previouslyFormattedCitation" : "[28]" }, "properties" : { "noteIndex" : 0 }, "schema" : "https://github.com/citation-style-language/schema/raw/master/csl-citation.json" }</w:instrText>
+      </w:r>
+      <w:r>
+        <w:fldChar w:fldCharType="separate"/>
+      </w:r>
+      <w:r>
+        <w:rPr>
+          <w:noProof/>
+        </w:rPr>
+        <w:t>[28]</w:t>
+      </w:r>
+      <w:r>
+        <w:fldChar w:fldCharType="end"/>
+      </w:r>
+      <w:r>
+        <w:t xml:space="preserve"> was set up and the rules explained. The group would play until the player with the cap was out and then another session would commence.</w:t>
       </w:r>
     </w:p>
     <w:p>
@@ -14837,22 +14848,19 @@
     </w:p>
     <w:p>
       <w:r>
-        <w:t xml:space="preserve">Using and Android device, an app was made to be controlled solely by the examiner. The app would take the incoming sensor data, map it into the range set by the examiner through a </w:t>
-      </w:r>
-      <w:r>
         <w:lastRenderedPageBreak/>
-        <w:t>couple of number pickers and send the data as frequency to the board. The examiner had numerical feedback of the incoming temperature value, the sensitivity range and the outgoing frequency. Additionally the app offered graphical feedback of the real-time variation of temperature value. A button was created for the examiner to be able to mark the beginning and end of the subjects turn, this mark would appear in the data stream being recorded of temperature so that the data could be analyzed by separating values during a turn and out of turn.</w:t>
+        <w:t>Using and Android device, an app was made to be controlled solely by the examiner. The app would take the incoming sensor data, map it into the range set by the examiner through a couple of number pickers and send the data as frequency to the board. The examiner had numerical feedback of the incoming temperature value, the sensitivity range and the outgoing frequency. Additionally the app offered graphical feedback of the real-time variation of temperature value. A button was created for the examiner to be able to mark the beginning and end of the subjects turn, this mark would appear in the data stream being recorded of temperature so that the data could be analyzed by separating values during a turn and out of turn.</w:t>
       </w:r>
     </w:p>
     <w:p>
       <w:pPr>
         <w:pStyle w:val="Heading3"/>
       </w:pPr>
-      <w:bookmarkStart w:id="64" w:name="_Toc401069652"/>
+      <w:bookmarkStart w:id="56" w:name="_Toc401069652"/>
       <w:r>
         <w:t>Evaluation</w:t>
       </w:r>
-      <w:bookmarkEnd w:id="64"/>
+      <w:bookmarkEnd w:id="56"/>
     </w:p>
     <w:p>
       <w:r>
@@ -14866,13 +14874,16 @@
       <w:r>
         <w:t xml:space="preserve">no-limit poker when the subjects use their own money. It might be that the game of Liar’s Dice, as exciting as it may be, was not stressful enough to generate a noticeable difference in the </w:t>
       </w:r>
-      <w:proofErr w:type="gramStart"/>
-      <w:r>
-        <w:t>subjects</w:t>
-      </w:r>
-      <w:proofErr w:type="gramEnd"/>
-      <w:r>
-        <w:t xml:space="preserve"> temperature.</w:t>
+      <w:r>
+        <w:t>subject’s</w:t>
+      </w:r>
+      <w:r>
+        <w:t xml:space="preserve"> </w:t>
+      </w:r>
+      <w:bookmarkStart w:id="57" w:name="_GoBack"/>
+      <w:bookmarkEnd w:id="57"/>
+      <w:r>
+        <w:t>temperature.</w:t>
       </w:r>
     </w:p>
     <w:p>
@@ -14887,12 +14898,12 @@
       <w:pPr>
         <w:pStyle w:val="Heading2"/>
       </w:pPr>
-      <w:bookmarkStart w:id="65" w:name="_Toc401069653"/>
+      <w:bookmarkStart w:id="58" w:name="_Toc401069653"/>
       <w:r>
         <w:lastRenderedPageBreak/>
         <w:t>Glass to temperature</w:t>
       </w:r>
-      <w:bookmarkEnd w:id="65"/>
+      <w:bookmarkEnd w:id="58"/>
     </w:p>
     <w:p>
       <w:r>
@@ -14911,11 +14922,11 @@
       <w:pPr>
         <w:pStyle w:val="Heading3"/>
       </w:pPr>
-      <w:bookmarkStart w:id="66" w:name="_Toc401069654"/>
+      <w:bookmarkStart w:id="59" w:name="_Toc401069654"/>
       <w:r>
         <w:t>Preparation</w:t>
       </w:r>
-      <w:bookmarkEnd w:id="66"/>
+      <w:bookmarkEnd w:id="59"/>
     </w:p>
     <w:p>
       <w:pPr>
@@ -15039,11 +15050,11 @@
       <w:pPr>
         <w:pStyle w:val="Heading3"/>
       </w:pPr>
-      <w:bookmarkStart w:id="67" w:name="_Toc401069655"/>
+      <w:bookmarkStart w:id="60" w:name="_Toc401069655"/>
       <w:r>
         <w:t>Procedure</w:t>
       </w:r>
-      <w:bookmarkEnd w:id="67"/>
+      <w:bookmarkEnd w:id="60"/>
     </w:p>
     <w:p>
       <w:r>
@@ -15062,11 +15073,11 @@
       <w:pPr>
         <w:pStyle w:val="Heading3"/>
       </w:pPr>
-      <w:bookmarkStart w:id="68" w:name="_Toc401069656"/>
+      <w:bookmarkStart w:id="61" w:name="_Toc401069656"/>
       <w:r>
         <w:t>Results</w:t>
       </w:r>
-      <w:bookmarkEnd w:id="68"/>
+      <w:bookmarkEnd w:id="61"/>
     </w:p>
     <w:p>
       <w:r>
@@ -15077,12 +15088,12 @@
       <w:pPr>
         <w:pStyle w:val="Heading3"/>
       </w:pPr>
-      <w:bookmarkStart w:id="69" w:name="_Toc401069657"/>
+      <w:bookmarkStart w:id="62" w:name="_Toc401069657"/>
       <w:r>
         <w:lastRenderedPageBreak/>
         <w:t>Evaluation</w:t>
       </w:r>
-      <w:bookmarkEnd w:id="69"/>
+      <w:bookmarkEnd w:id="62"/>
     </w:p>
     <w:p>
       <w:r>
@@ -15124,12 +15135,12 @@
       <w:pPr>
         <w:pStyle w:val="Heading1"/>
       </w:pPr>
-      <w:bookmarkStart w:id="70" w:name="_Toc401069658"/>
+      <w:bookmarkStart w:id="63" w:name="_Toc401069658"/>
       <w:r>
         <w:lastRenderedPageBreak/>
         <w:t>Research Questions</w:t>
       </w:r>
-      <w:bookmarkEnd w:id="70"/>
+      <w:bookmarkEnd w:id="63"/>
     </w:p>
     <w:p>
       <w:r>
@@ -15157,11 +15168,11 @@
       <w:pPr>
         <w:pStyle w:val="Heading2"/>
       </w:pPr>
-      <w:bookmarkStart w:id="71" w:name="_Toc401069659"/>
+      <w:bookmarkStart w:id="64" w:name="_Toc401069659"/>
       <w:r>
         <w:t>Discreet and Continuous Data</w:t>
       </w:r>
-      <w:bookmarkEnd w:id="71"/>
+      <w:bookmarkEnd w:id="64"/>
     </w:p>
     <w:p>
       <w:r>
@@ -15180,11 +15191,11 @@
       <w:pPr>
         <w:pStyle w:val="Heading2"/>
       </w:pPr>
-      <w:bookmarkStart w:id="72" w:name="_Toc401069660"/>
+      <w:bookmarkStart w:id="65" w:name="_Toc401069660"/>
       <w:r>
         <w:t>Sensory Substitution</w:t>
       </w:r>
-      <w:bookmarkEnd w:id="72"/>
+      <w:bookmarkEnd w:id="65"/>
     </w:p>
     <w:p>
       <w:r>
@@ -15211,11 +15222,11 @@
       <w:pPr>
         <w:pStyle w:val="Heading2"/>
       </w:pPr>
-      <w:bookmarkStart w:id="73" w:name="_Toc401069661"/>
+      <w:bookmarkStart w:id="66" w:name="_Toc401069661"/>
       <w:r>
         <w:t>Sensory Augmentation</w:t>
       </w:r>
-      <w:bookmarkEnd w:id="73"/>
+      <w:bookmarkEnd w:id="66"/>
     </w:p>
     <w:p>
       <w:r>
@@ -15286,11 +15297,11 @@
       <w:pPr>
         <w:pStyle w:val="Heading2"/>
       </w:pPr>
-      <w:bookmarkStart w:id="74" w:name="_Toc401069662"/>
+      <w:bookmarkStart w:id="67" w:name="_Toc401069662"/>
       <w:r>
         <w:t>New Senses</w:t>
       </w:r>
-      <w:bookmarkEnd w:id="74"/>
+      <w:bookmarkEnd w:id="67"/>
     </w:p>
     <w:p>
       <w:r>
@@ -15309,11 +15320,11 @@
       <w:pPr>
         <w:pStyle w:val="Heading2"/>
       </w:pPr>
-      <w:bookmarkStart w:id="75" w:name="_Toc401069663"/>
+      <w:bookmarkStart w:id="68" w:name="_Toc401069663"/>
       <w:r>
         <w:t>The User and the New Stimuli</w:t>
       </w:r>
-      <w:bookmarkEnd w:id="75"/>
+      <w:bookmarkEnd w:id="68"/>
     </w:p>
     <w:p>
       <w:r>
@@ -15347,11 +15358,11 @@
       <w:pPr>
         <w:pStyle w:val="Heading2"/>
       </w:pPr>
-      <w:bookmarkStart w:id="76" w:name="_Toc401069664"/>
+      <w:bookmarkStart w:id="69" w:name="_Toc401069664"/>
       <w:r>
         <w:t>Escaping the visual user interface</w:t>
       </w:r>
-      <w:bookmarkEnd w:id="76"/>
+      <w:bookmarkEnd w:id="69"/>
     </w:p>
     <w:p>
       <w:r>
@@ -15375,11 +15386,11 @@
       <w:pPr>
         <w:pStyle w:val="Heading2"/>
       </w:pPr>
-      <w:bookmarkStart w:id="77" w:name="_Toc401069665"/>
+      <w:bookmarkStart w:id="70" w:name="_Toc401069665"/>
       <w:r>
         <w:t>Design Thinking</w:t>
       </w:r>
-      <w:bookmarkEnd w:id="77"/>
+      <w:bookmarkEnd w:id="70"/>
     </w:p>
     <w:p>
       <w:r>
@@ -15426,12 +15437,12 @@
       <w:pPr>
         <w:pStyle w:val="Heading1"/>
       </w:pPr>
-      <w:bookmarkStart w:id="78" w:name="_Toc401069666"/>
+      <w:bookmarkStart w:id="71" w:name="_Toc401069666"/>
       <w:r>
         <w:lastRenderedPageBreak/>
         <w:t>Contributions</w:t>
       </w:r>
-      <w:bookmarkEnd w:id="78"/>
+      <w:bookmarkEnd w:id="71"/>
     </w:p>
     <w:p>
       <w:r>
@@ -15520,12 +15531,12 @@
       <w:pPr>
         <w:pStyle w:val="Heading1"/>
       </w:pPr>
-      <w:bookmarkStart w:id="79" w:name="_Toc401069667"/>
+      <w:bookmarkStart w:id="72" w:name="_Toc401069667"/>
       <w:r>
         <w:lastRenderedPageBreak/>
         <w:t>Future vision</w:t>
       </w:r>
-      <w:bookmarkEnd w:id="79"/>
+      <w:bookmarkEnd w:id="72"/>
     </w:p>
     <w:p>
       <w:r>
@@ -15549,13 +15560,48 @@
       <w:pPr>
         <w:pStyle w:val="Heading1"/>
       </w:pPr>
-      <w:bookmarkStart w:id="80" w:name="_Toc401069668"/>
+      <w:bookmarkStart w:id="73" w:name="_Toc401069668"/>
       <w:r>
         <w:lastRenderedPageBreak/>
         <w:t>Conclusions</w:t>
       </w:r>
-      <w:bookmarkEnd w:id="80"/>
-    </w:p>
+      <w:bookmarkEnd w:id="73"/>
+    </w:p>
+    <w:p>
+      <w:r>
+        <w:t xml:space="preserve">This thesis began with many ideas and inspirations that loosely pointed towards a same objective. The mobile interface is not evolving fast enough because of its high dependence on vision. Our mobile devices have a much greater capability than what common use demands of them. In order to advance the mobile user interface we need to advance the mobile experience at the same time. The sense of vision is overused and it uses too much of the brain’s capacity. There is a clear ability of the brain to re-route sensory experiences that needs to be explored. Mobile devices and mobile technology are so concerned with creating immersive experiences, that we are losing our sense of immersion in our immediate surroundings. With four more senses other than vision, we must be able to tap into some of them to reduce the load on vision for mobile interfacing. There are so many interesting and useful </w:t>
+      </w:r>
+      <w:r>
+        <w:t>signals</w:t>
+      </w:r>
+      <w:r>
+        <w:t xml:space="preserve"> in our environment that we are missing because of our limited sensory capability and even some we had and have now lost.</w:t>
+      </w:r>
+    </w:p>
+    <w:p>
+      <w:r>
+        <w:t xml:space="preserve">Roughly as the project took form, all these ideas got reduced to </w:t>
+      </w:r>
+      <w:r>
+        <w:t>fewer</w:t>
+      </w:r>
+      <w:r>
+        <w:t xml:space="preserve"> questions. </w:t>
+      </w:r>
+      <w:r>
+        <w:t>W</w:t>
+      </w:r>
+      <w:r>
+        <w:t xml:space="preserve">e agree that there must be some useful application to tapping into an unfelt environmental signal </w:t>
+      </w:r>
+      <w:r>
+        <w:t>but this always clashes</w:t>
+      </w:r>
+      <w:r>
+        <w:t xml:space="preserve"> with the fact that since we can’t feel it then we don’t know how to use these signals or to what end. So a really important question for me was if a user can take completely unknown signals with no context whatsoever and slowly start to identify patterns that will reveal the significance and possible usefulness of such signals. The second question that arises from that is if a user needs an extended amount of practice with a particular signal in order to be able to do something useful with it. This thesis has proven both this points by creating situations that did not give subjects and extended amount of practice time and that would progressively reduce the amount of contextual information known by the user.</w:t>
+      </w:r>
+    </w:p>
+    <w:p/>
     <w:p>
       <w:pPr>
         <w:rPr>
@@ -15573,20 +15619,20 @@
       <w:pPr>
         <w:pStyle w:val="Heading1"/>
       </w:pPr>
-      <w:bookmarkStart w:id="81" w:name="_Toc401069669"/>
+      <w:bookmarkStart w:id="74" w:name="_Toc401069669"/>
       <w:r>
         <w:lastRenderedPageBreak/>
         <w:t>References</w:t>
       </w:r>
-      <w:bookmarkEnd w:id="81"/>
+      <w:bookmarkEnd w:id="74"/>
     </w:p>
     <w:p>
       <w:pPr>
         <w:pStyle w:val="NormalWeb"/>
         <w:ind w:left="640" w:hanging="640"/>
-        <w:divId w:val="1779715198"/>
-        <w:rPr>
-          <w:rFonts w:ascii="Calibri" w:hAnsi="Calibri" w:cs="Calibri"/>
+        <w:divId w:val="1166819131"/>
+        <w:rPr>
+          <w:rFonts w:ascii="Calibri" w:hAnsi="Calibri"/>
           <w:noProof/>
         </w:rPr>
       </w:pPr>
@@ -15601,14 +15647,14 @@
       </w:r>
       <w:r>
         <w:rPr>
-          <w:rFonts w:ascii="Calibri" w:hAnsi="Calibri" w:cs="Calibri"/>
+          <w:rFonts w:ascii="Calibri" w:hAnsi="Calibri"/>
           <w:noProof/>
         </w:rPr>
         <w:t>[1]</w:t>
       </w:r>
       <w:r>
         <w:rPr>
-          <w:rFonts w:ascii="Calibri" w:hAnsi="Calibri" w:cs="Calibri"/>
+          <w:rFonts w:ascii="Calibri" w:hAnsi="Calibri"/>
           <w:noProof/>
         </w:rPr>
         <w:tab/>
@@ -15616,7 +15662,7 @@
       </w:r>
       <w:r>
         <w:rPr>
-          <w:rFonts w:ascii="Calibri" w:hAnsi="Calibri" w:cs="Calibri"/>
+          <w:rFonts w:ascii="Calibri" w:hAnsi="Calibri"/>
           <w:i/>
           <w:iCs/>
           <w:noProof/>
@@ -15625,7 +15671,7 @@
       </w:r>
       <w:r>
         <w:rPr>
-          <w:rFonts w:ascii="Calibri" w:hAnsi="Calibri" w:cs="Calibri"/>
+          <w:rFonts w:ascii="Calibri" w:hAnsi="Calibri"/>
           <w:noProof/>
         </w:rPr>
         <w:t>, 2003, pp. 171–178.</w:t>
@@ -15635,22 +15681,22 @@
       <w:pPr>
         <w:pStyle w:val="NormalWeb"/>
         <w:ind w:left="640" w:hanging="640"/>
-        <w:divId w:val="1779715198"/>
-        <w:rPr>
-          <w:rFonts w:ascii="Calibri" w:hAnsi="Calibri" w:cs="Calibri"/>
+        <w:divId w:val="1166819131"/>
+        <w:rPr>
+          <w:rFonts w:ascii="Calibri" w:hAnsi="Calibri"/>
           <w:noProof/>
         </w:rPr>
       </w:pPr>
       <w:r>
         <w:rPr>
-          <w:rFonts w:ascii="Calibri" w:hAnsi="Calibri" w:cs="Calibri"/>
+          <w:rFonts w:ascii="Calibri" w:hAnsi="Calibri"/>
           <w:noProof/>
         </w:rPr>
         <w:t>[2]</w:t>
       </w:r>
       <w:r>
         <w:rPr>
-          <w:rFonts w:ascii="Calibri" w:hAnsi="Calibri" w:cs="Calibri"/>
+          <w:rFonts w:ascii="Calibri" w:hAnsi="Calibri"/>
           <w:noProof/>
         </w:rPr>
         <w:tab/>
@@ -15658,7 +15704,7 @@
       </w:r>
       <w:r>
         <w:rPr>
-          <w:rFonts w:ascii="Calibri" w:hAnsi="Calibri" w:cs="Calibri"/>
+          <w:rFonts w:ascii="Calibri" w:hAnsi="Calibri"/>
           <w:i/>
           <w:iCs/>
           <w:noProof/>
@@ -15667,7 +15713,7 @@
       </w:r>
       <w:r>
         <w:rPr>
-          <w:rFonts w:ascii="Calibri" w:hAnsi="Calibri" w:cs="Calibri"/>
+          <w:rFonts w:ascii="Calibri" w:hAnsi="Calibri"/>
           <w:noProof/>
         </w:rPr>
         <w:t>, vol. 1, no. 1, pp. 53–70, Jan. 2008.</w:t>
@@ -15677,22 +15723,22 @@
       <w:pPr>
         <w:pStyle w:val="NormalWeb"/>
         <w:ind w:left="640" w:hanging="640"/>
-        <w:divId w:val="1779715198"/>
-        <w:rPr>
-          <w:rFonts w:ascii="Calibri" w:hAnsi="Calibri" w:cs="Calibri"/>
+        <w:divId w:val="1166819131"/>
+        <w:rPr>
+          <w:rFonts w:ascii="Calibri" w:hAnsi="Calibri"/>
           <w:noProof/>
         </w:rPr>
       </w:pPr>
       <w:r>
         <w:rPr>
-          <w:rFonts w:ascii="Calibri" w:hAnsi="Calibri" w:cs="Calibri"/>
+          <w:rFonts w:ascii="Calibri" w:hAnsi="Calibri"/>
           <w:noProof/>
         </w:rPr>
         <w:t>[3]</w:t>
       </w:r>
       <w:r>
         <w:rPr>
-          <w:rFonts w:ascii="Calibri" w:hAnsi="Calibri" w:cs="Calibri"/>
+          <w:rFonts w:ascii="Calibri" w:hAnsi="Calibri"/>
           <w:noProof/>
         </w:rPr>
         <w:tab/>
@@ -15700,7 +15746,7 @@
       </w:r>
       <w:r>
         <w:rPr>
-          <w:rFonts w:ascii="Calibri" w:hAnsi="Calibri" w:cs="Calibri"/>
+          <w:rFonts w:ascii="Calibri" w:hAnsi="Calibri"/>
           <w:i/>
           <w:iCs/>
           <w:noProof/>
@@ -15709,7 +15755,7 @@
       </w:r>
       <w:r>
         <w:rPr>
-          <w:rFonts w:ascii="Calibri" w:hAnsi="Calibri" w:cs="Calibri"/>
+          <w:rFonts w:ascii="Calibri" w:hAnsi="Calibri"/>
           <w:noProof/>
         </w:rPr>
         <w:t>, pp. 2555–2564, 2011.</w:t>
@@ -15719,22 +15765,22 @@
       <w:pPr>
         <w:pStyle w:val="NormalWeb"/>
         <w:ind w:left="640" w:hanging="640"/>
-        <w:divId w:val="1779715198"/>
-        <w:rPr>
-          <w:rFonts w:ascii="Calibri" w:hAnsi="Calibri" w:cs="Calibri"/>
+        <w:divId w:val="1166819131"/>
+        <w:rPr>
+          <w:rFonts w:ascii="Calibri" w:hAnsi="Calibri"/>
           <w:noProof/>
         </w:rPr>
       </w:pPr>
       <w:r>
         <w:rPr>
-          <w:rFonts w:ascii="Calibri" w:hAnsi="Calibri" w:cs="Calibri"/>
+          <w:rFonts w:ascii="Calibri" w:hAnsi="Calibri"/>
           <w:noProof/>
         </w:rPr>
         <w:t>[4]</w:t>
       </w:r>
       <w:r>
         <w:rPr>
-          <w:rFonts w:ascii="Calibri" w:hAnsi="Calibri" w:cs="Calibri"/>
+          <w:rFonts w:ascii="Calibri" w:hAnsi="Calibri"/>
           <w:noProof/>
         </w:rPr>
         <w:tab/>
@@ -15742,7 +15788,7 @@
       </w:r>
       <w:r>
         <w:rPr>
-          <w:rFonts w:ascii="Calibri" w:hAnsi="Calibri" w:cs="Calibri"/>
+          <w:rFonts w:ascii="Calibri" w:hAnsi="Calibri"/>
           <w:i/>
           <w:iCs/>
           <w:noProof/>
@@ -15751,7 +15797,7 @@
       </w:r>
       <w:r>
         <w:rPr>
-          <w:rFonts w:ascii="Calibri" w:hAnsi="Calibri" w:cs="Calibri"/>
+          <w:rFonts w:ascii="Calibri" w:hAnsi="Calibri"/>
           <w:noProof/>
         </w:rPr>
         <w:t>, vol. 38, no. 1, pp. 52–68, Jan. 2009.</w:t>
@@ -15761,22 +15807,22 @@
       <w:pPr>
         <w:pStyle w:val="NormalWeb"/>
         <w:ind w:left="640" w:hanging="640"/>
-        <w:divId w:val="1779715198"/>
-        <w:rPr>
-          <w:rFonts w:ascii="Calibri" w:hAnsi="Calibri" w:cs="Calibri"/>
+        <w:divId w:val="1166819131"/>
+        <w:rPr>
+          <w:rFonts w:ascii="Calibri" w:hAnsi="Calibri"/>
           <w:noProof/>
         </w:rPr>
       </w:pPr>
       <w:r>
         <w:rPr>
-          <w:rFonts w:ascii="Calibri" w:hAnsi="Calibri" w:cs="Calibri"/>
+          <w:rFonts w:ascii="Calibri" w:hAnsi="Calibri"/>
           <w:noProof/>
         </w:rPr>
         <w:t>[5]</w:t>
       </w:r>
       <w:r>
         <w:rPr>
-          <w:rFonts w:ascii="Calibri" w:hAnsi="Calibri" w:cs="Calibri"/>
+          <w:rFonts w:ascii="Calibri" w:hAnsi="Calibri"/>
           <w:noProof/>
         </w:rPr>
         <w:tab/>
@@ -15784,7 +15830,7 @@
       </w:r>
       <w:r>
         <w:rPr>
-          <w:rFonts w:ascii="Calibri" w:hAnsi="Calibri" w:cs="Calibri"/>
+          <w:rFonts w:ascii="Calibri" w:hAnsi="Calibri"/>
           <w:i/>
           <w:iCs/>
           <w:noProof/>
@@ -15793,32 +15839,32 @@
       </w:r>
       <w:r>
         <w:rPr>
-          <w:rFonts w:ascii="Calibri" w:hAnsi="Calibri" w:cs="Calibri"/>
+          <w:rFonts w:ascii="Calibri" w:hAnsi="Calibri"/>
           <w:noProof/>
         </w:rPr>
-        <w:t>, pp. 2519–2528, 2009.</w:t>
+        <w:t>, p. 2519, Apr. 2009.</w:t>
       </w:r>
     </w:p>
     <w:p>
       <w:pPr>
         <w:pStyle w:val="NormalWeb"/>
         <w:ind w:left="640" w:hanging="640"/>
-        <w:divId w:val="1779715198"/>
-        <w:rPr>
-          <w:rFonts w:ascii="Calibri" w:hAnsi="Calibri" w:cs="Calibri"/>
+        <w:divId w:val="1166819131"/>
+        <w:rPr>
+          <w:rFonts w:ascii="Calibri" w:hAnsi="Calibri"/>
           <w:noProof/>
         </w:rPr>
       </w:pPr>
       <w:r>
         <w:rPr>
-          <w:rFonts w:ascii="Calibri" w:hAnsi="Calibri" w:cs="Calibri"/>
+          <w:rFonts w:ascii="Calibri" w:hAnsi="Calibri"/>
           <w:noProof/>
         </w:rPr>
         <w:t>[6]</w:t>
       </w:r>
       <w:r>
         <w:rPr>
-          <w:rFonts w:ascii="Calibri" w:hAnsi="Calibri" w:cs="Calibri"/>
+          <w:rFonts w:ascii="Calibri" w:hAnsi="Calibri"/>
           <w:noProof/>
         </w:rPr>
         <w:tab/>
@@ -15826,7 +15872,7 @@
       </w:r>
       <w:r>
         <w:rPr>
-          <w:rFonts w:ascii="Calibri" w:hAnsi="Calibri" w:cs="Calibri"/>
+          <w:rFonts w:ascii="Calibri" w:hAnsi="Calibri"/>
           <w:i/>
           <w:iCs/>
           <w:noProof/>
@@ -15835,7 +15881,7 @@
       </w:r>
       <w:r>
         <w:rPr>
-          <w:rFonts w:ascii="Calibri" w:hAnsi="Calibri" w:cs="Calibri"/>
+          <w:rFonts w:ascii="Calibri" w:hAnsi="Calibri"/>
           <w:noProof/>
         </w:rPr>
         <w:t>, 2010.</w:t>
@@ -15845,22 +15891,22 @@
       <w:pPr>
         <w:pStyle w:val="NormalWeb"/>
         <w:ind w:left="640" w:hanging="640"/>
-        <w:divId w:val="1779715198"/>
-        <w:rPr>
-          <w:rFonts w:ascii="Calibri" w:hAnsi="Calibri" w:cs="Calibri"/>
+        <w:divId w:val="1166819131"/>
+        <w:rPr>
+          <w:rFonts w:ascii="Calibri" w:hAnsi="Calibri"/>
           <w:noProof/>
         </w:rPr>
       </w:pPr>
       <w:r>
         <w:rPr>
-          <w:rFonts w:ascii="Calibri" w:hAnsi="Calibri" w:cs="Calibri"/>
+          <w:rFonts w:ascii="Calibri" w:hAnsi="Calibri"/>
           <w:noProof/>
         </w:rPr>
         <w:t>[7]</w:t>
       </w:r>
       <w:r>
         <w:rPr>
-          <w:rFonts w:ascii="Calibri" w:hAnsi="Calibri" w:cs="Calibri"/>
+          <w:rFonts w:ascii="Calibri" w:hAnsi="Calibri"/>
           <w:noProof/>
         </w:rPr>
         <w:tab/>
@@ -15871,22 +15917,22 @@
       <w:pPr>
         <w:pStyle w:val="NormalWeb"/>
         <w:ind w:left="640" w:hanging="640"/>
-        <w:divId w:val="1779715198"/>
-        <w:rPr>
-          <w:rFonts w:ascii="Calibri" w:hAnsi="Calibri" w:cs="Calibri"/>
+        <w:divId w:val="1166819131"/>
+        <w:rPr>
+          <w:rFonts w:ascii="Calibri" w:hAnsi="Calibri"/>
           <w:noProof/>
         </w:rPr>
       </w:pPr>
       <w:r>
         <w:rPr>
-          <w:rFonts w:ascii="Calibri" w:hAnsi="Calibri" w:cs="Calibri"/>
+          <w:rFonts w:ascii="Calibri" w:hAnsi="Calibri"/>
           <w:noProof/>
         </w:rPr>
         <w:t>[8]</w:t>
       </w:r>
       <w:r>
         <w:rPr>
-          <w:rFonts w:ascii="Calibri" w:hAnsi="Calibri" w:cs="Calibri"/>
+          <w:rFonts w:ascii="Calibri" w:hAnsi="Calibri"/>
           <w:noProof/>
         </w:rPr>
         <w:tab/>
@@ -15894,7 +15940,7 @@
       </w:r>
       <w:r>
         <w:rPr>
-          <w:rFonts w:ascii="Calibri" w:hAnsi="Calibri" w:cs="Calibri"/>
+          <w:rFonts w:ascii="Calibri" w:hAnsi="Calibri"/>
           <w:i/>
           <w:iCs/>
           <w:noProof/>
@@ -15903,7 +15949,7 @@
       </w:r>
       <w:r>
         <w:rPr>
-          <w:rFonts w:ascii="Calibri" w:hAnsi="Calibri" w:cs="Calibri"/>
+          <w:rFonts w:ascii="Calibri" w:hAnsi="Calibri"/>
           <w:noProof/>
         </w:rPr>
         <w:t>, 2003.</w:t>
@@ -15913,22 +15959,22 @@
       <w:pPr>
         <w:pStyle w:val="NormalWeb"/>
         <w:ind w:left="640" w:hanging="640"/>
-        <w:divId w:val="1779715198"/>
-        <w:rPr>
-          <w:rFonts w:ascii="Calibri" w:hAnsi="Calibri" w:cs="Calibri"/>
+        <w:divId w:val="1166819131"/>
+        <w:rPr>
+          <w:rFonts w:ascii="Calibri" w:hAnsi="Calibri"/>
           <w:noProof/>
         </w:rPr>
       </w:pPr>
       <w:r>
         <w:rPr>
-          <w:rFonts w:ascii="Calibri" w:hAnsi="Calibri" w:cs="Calibri"/>
+          <w:rFonts w:ascii="Calibri" w:hAnsi="Calibri"/>
           <w:noProof/>
         </w:rPr>
         <w:t>[9]</w:t>
       </w:r>
       <w:r>
         <w:rPr>
-          <w:rFonts w:ascii="Calibri" w:hAnsi="Calibri" w:cs="Calibri"/>
+          <w:rFonts w:ascii="Calibri" w:hAnsi="Calibri"/>
           <w:noProof/>
         </w:rPr>
         <w:tab/>
@@ -15936,7 +15982,7 @@
       </w:r>
       <w:r>
         <w:rPr>
-          <w:rFonts w:ascii="Calibri" w:hAnsi="Calibri" w:cs="Calibri"/>
+          <w:rFonts w:ascii="Calibri" w:hAnsi="Calibri"/>
           <w:i/>
           <w:iCs/>
           <w:noProof/>
@@ -15945,7 +15991,7 @@
       </w:r>
       <w:r>
         <w:rPr>
-          <w:rFonts w:ascii="Calibri" w:hAnsi="Calibri" w:cs="Calibri"/>
+          <w:rFonts w:ascii="Calibri" w:hAnsi="Calibri"/>
           <w:noProof/>
         </w:rPr>
         <w:t>, vol. 4, no. 4, pp. 537–50, Dec. 2005.</w:t>
@@ -15955,22 +16001,22 @@
       <w:pPr>
         <w:pStyle w:val="NormalWeb"/>
         <w:ind w:left="640" w:hanging="640"/>
-        <w:divId w:val="1779715198"/>
-        <w:rPr>
-          <w:rFonts w:ascii="Calibri" w:hAnsi="Calibri" w:cs="Calibri"/>
+        <w:divId w:val="1166819131"/>
+        <w:rPr>
+          <w:rFonts w:ascii="Calibri" w:hAnsi="Calibri"/>
           <w:noProof/>
         </w:rPr>
       </w:pPr>
       <w:r>
         <w:rPr>
-          <w:rFonts w:ascii="Calibri" w:hAnsi="Calibri" w:cs="Calibri"/>
+          <w:rFonts w:ascii="Calibri" w:hAnsi="Calibri"/>
           <w:noProof/>
         </w:rPr>
         <w:t>[10]</w:t>
       </w:r>
       <w:r>
         <w:rPr>
-          <w:rFonts w:ascii="Calibri" w:hAnsi="Calibri" w:cs="Calibri"/>
+          <w:rFonts w:ascii="Calibri" w:hAnsi="Calibri"/>
           <w:noProof/>
         </w:rPr>
         <w:tab/>
@@ -15981,22 +16027,22 @@
       <w:pPr>
         <w:pStyle w:val="NormalWeb"/>
         <w:ind w:left="640" w:hanging="640"/>
-        <w:divId w:val="1779715198"/>
-        <w:rPr>
-          <w:rFonts w:ascii="Calibri" w:hAnsi="Calibri" w:cs="Calibri"/>
+        <w:divId w:val="1166819131"/>
+        <w:rPr>
+          <w:rFonts w:ascii="Calibri" w:hAnsi="Calibri"/>
           <w:noProof/>
         </w:rPr>
       </w:pPr>
       <w:r>
         <w:rPr>
-          <w:rFonts w:ascii="Calibri" w:hAnsi="Calibri" w:cs="Calibri"/>
+          <w:rFonts w:ascii="Calibri" w:hAnsi="Calibri"/>
           <w:noProof/>
         </w:rPr>
         <w:t>[11]</w:t>
       </w:r>
       <w:r>
         <w:rPr>
-          <w:rFonts w:ascii="Calibri" w:hAnsi="Calibri" w:cs="Calibri"/>
+          <w:rFonts w:ascii="Calibri" w:hAnsi="Calibri"/>
           <w:noProof/>
         </w:rPr>
         <w:tab/>
@@ -16004,7 +16050,7 @@
       </w:r>
       <w:r>
         <w:rPr>
-          <w:rFonts w:ascii="Calibri" w:hAnsi="Calibri" w:cs="Calibri"/>
+          <w:rFonts w:ascii="Calibri" w:hAnsi="Calibri"/>
           <w:i/>
           <w:iCs/>
           <w:noProof/>
@@ -16013,7 +16059,7 @@
       </w:r>
       <w:r>
         <w:rPr>
-          <w:rFonts w:ascii="Calibri" w:hAnsi="Calibri" w:cs="Calibri"/>
+          <w:rFonts w:ascii="Calibri" w:hAnsi="Calibri"/>
           <w:noProof/>
         </w:rPr>
         <w:t>, vol. 2, no. 4, pp. R13–26, Dec. 2005.</w:t>
@@ -16023,22 +16069,22 @@
       <w:pPr>
         <w:pStyle w:val="NormalWeb"/>
         <w:ind w:left="640" w:hanging="640"/>
-        <w:divId w:val="1779715198"/>
-        <w:rPr>
-          <w:rFonts w:ascii="Calibri" w:hAnsi="Calibri" w:cs="Calibri"/>
+        <w:divId w:val="1166819131"/>
+        <w:rPr>
+          <w:rFonts w:ascii="Calibri" w:hAnsi="Calibri"/>
           <w:noProof/>
         </w:rPr>
       </w:pPr>
       <w:r>
         <w:rPr>
-          <w:rFonts w:ascii="Calibri" w:hAnsi="Calibri" w:cs="Calibri"/>
+          <w:rFonts w:ascii="Calibri" w:hAnsi="Calibri"/>
           <w:noProof/>
         </w:rPr>
         <w:t>[12]</w:t>
       </w:r>
       <w:r>
         <w:rPr>
-          <w:rFonts w:ascii="Calibri" w:hAnsi="Calibri" w:cs="Calibri"/>
+          <w:rFonts w:ascii="Calibri" w:hAnsi="Calibri"/>
           <w:noProof/>
         </w:rPr>
         <w:tab/>
@@ -16049,22 +16095,22 @@
       <w:pPr>
         <w:pStyle w:val="NormalWeb"/>
         <w:ind w:left="640" w:hanging="640"/>
-        <w:divId w:val="1779715198"/>
-        <w:rPr>
-          <w:rFonts w:ascii="Calibri" w:hAnsi="Calibri" w:cs="Calibri"/>
+        <w:divId w:val="1166819131"/>
+        <w:rPr>
+          <w:rFonts w:ascii="Calibri" w:hAnsi="Calibri"/>
           <w:noProof/>
         </w:rPr>
       </w:pPr>
       <w:r>
         <w:rPr>
-          <w:rFonts w:ascii="Calibri" w:hAnsi="Calibri" w:cs="Calibri"/>
+          <w:rFonts w:ascii="Calibri" w:hAnsi="Calibri"/>
           <w:noProof/>
         </w:rPr>
         <w:t>[13]</w:t>
       </w:r>
       <w:r>
         <w:rPr>
-          <w:rFonts w:ascii="Calibri" w:hAnsi="Calibri" w:cs="Calibri"/>
+          <w:rFonts w:ascii="Calibri" w:hAnsi="Calibri"/>
           <w:noProof/>
         </w:rPr>
         <w:tab/>
@@ -16075,22 +16121,22 @@
       <w:pPr>
         <w:pStyle w:val="NormalWeb"/>
         <w:ind w:left="640" w:hanging="640"/>
-        <w:divId w:val="1779715198"/>
-        <w:rPr>
-          <w:rFonts w:ascii="Calibri" w:hAnsi="Calibri" w:cs="Calibri"/>
+        <w:divId w:val="1166819131"/>
+        <w:rPr>
+          <w:rFonts w:ascii="Calibri" w:hAnsi="Calibri"/>
           <w:noProof/>
         </w:rPr>
       </w:pPr>
       <w:r>
         <w:rPr>
-          <w:rFonts w:ascii="Calibri" w:hAnsi="Calibri" w:cs="Calibri"/>
+          <w:rFonts w:ascii="Calibri" w:hAnsi="Calibri"/>
           <w:noProof/>
         </w:rPr>
         <w:t>[14]</w:t>
       </w:r>
       <w:r>
         <w:rPr>
-          <w:rFonts w:ascii="Calibri" w:hAnsi="Calibri" w:cs="Calibri"/>
+          <w:rFonts w:ascii="Calibri" w:hAnsi="Calibri"/>
           <w:noProof/>
         </w:rPr>
         <w:tab/>
@@ -16098,7 +16144,7 @@
       </w:r>
       <w:r>
         <w:rPr>
-          <w:rFonts w:ascii="Calibri" w:hAnsi="Calibri" w:cs="Calibri"/>
+          <w:rFonts w:ascii="Calibri" w:hAnsi="Calibri"/>
           <w:i/>
           <w:iCs/>
           <w:noProof/>
@@ -16107,7 +16153,7 @@
       </w:r>
       <w:r>
         <w:rPr>
-          <w:rFonts w:ascii="Calibri" w:hAnsi="Calibri" w:cs="Calibri"/>
+          <w:rFonts w:ascii="Calibri" w:hAnsi="Calibri"/>
           <w:noProof/>
         </w:rPr>
         <w:t>, 2013.</w:t>
@@ -16117,15 +16163,15 @@
       <w:pPr>
         <w:pStyle w:val="NormalWeb"/>
         <w:ind w:left="640" w:hanging="640"/>
-        <w:divId w:val="1779715198"/>
-        <w:rPr>
-          <w:rFonts w:ascii="Calibri" w:hAnsi="Calibri" w:cs="Calibri"/>
+        <w:divId w:val="1166819131"/>
+        <w:rPr>
+          <w:rFonts w:ascii="Calibri" w:hAnsi="Calibri"/>
           <w:noProof/>
         </w:rPr>
       </w:pPr>
       <w:r>
         <w:rPr>
-          <w:rFonts w:ascii="Calibri" w:hAnsi="Calibri" w:cs="Calibri"/>
+          <w:rFonts w:ascii="Calibri" w:hAnsi="Calibri"/>
           <w:noProof/>
         </w:rPr>
         <w:lastRenderedPageBreak/>
@@ -16133,7 +16179,7 @@
       </w:r>
       <w:r>
         <w:rPr>
-          <w:rFonts w:ascii="Calibri" w:hAnsi="Calibri" w:cs="Calibri"/>
+          <w:rFonts w:ascii="Calibri" w:hAnsi="Calibri"/>
           <w:noProof/>
         </w:rPr>
         <w:tab/>
@@ -16141,7 +16187,7 @@
       </w:r>
       <w:r>
         <w:rPr>
-          <w:rFonts w:ascii="Calibri" w:hAnsi="Calibri" w:cs="Calibri"/>
+          <w:rFonts w:ascii="Calibri" w:hAnsi="Calibri"/>
           <w:i/>
           <w:iCs/>
           <w:noProof/>
@@ -16150,7 +16196,7 @@
       </w:r>
       <w:r>
         <w:rPr>
-          <w:rFonts w:ascii="Calibri" w:hAnsi="Calibri" w:cs="Calibri"/>
+          <w:rFonts w:ascii="Calibri" w:hAnsi="Calibri"/>
           <w:noProof/>
         </w:rPr>
         <w:t>, 2013. [Online]. Available: http://en.wikipedia.org/wiki/Situation_awareness. [Accessed: 05-Sep-2013].</w:t>
@@ -16160,22 +16206,22 @@
       <w:pPr>
         <w:pStyle w:val="NormalWeb"/>
         <w:ind w:left="640" w:hanging="640"/>
-        <w:divId w:val="1779715198"/>
-        <w:rPr>
-          <w:rFonts w:ascii="Calibri" w:hAnsi="Calibri" w:cs="Calibri"/>
+        <w:divId w:val="1166819131"/>
+        <w:rPr>
+          <w:rFonts w:ascii="Calibri" w:hAnsi="Calibri"/>
           <w:noProof/>
         </w:rPr>
       </w:pPr>
       <w:r>
         <w:rPr>
-          <w:rFonts w:ascii="Calibri" w:hAnsi="Calibri" w:cs="Calibri"/>
+          <w:rFonts w:ascii="Calibri" w:hAnsi="Calibri"/>
           <w:noProof/>
         </w:rPr>
         <w:t>[16]</w:t>
       </w:r>
       <w:r>
         <w:rPr>
-          <w:rFonts w:ascii="Calibri" w:hAnsi="Calibri" w:cs="Calibri"/>
+          <w:rFonts w:ascii="Calibri" w:hAnsi="Calibri"/>
           <w:noProof/>
         </w:rPr>
         <w:tab/>
@@ -16183,7 +16229,7 @@
       </w:r>
       <w:r>
         <w:rPr>
-          <w:rFonts w:ascii="Calibri" w:hAnsi="Calibri" w:cs="Calibri"/>
+          <w:rFonts w:ascii="Calibri" w:hAnsi="Calibri"/>
           <w:i/>
           <w:iCs/>
           <w:noProof/>
@@ -16192,7 +16238,7 @@
       </w:r>
       <w:r>
         <w:rPr>
-          <w:rFonts w:ascii="Calibri" w:hAnsi="Calibri" w:cs="Calibri"/>
+          <w:rFonts w:ascii="Calibri" w:hAnsi="Calibri"/>
           <w:noProof/>
         </w:rPr>
         <w:t>, vol. 44, no. 1, pp. 181–184, Jul. 2000.</w:t>
@@ -16202,22 +16248,22 @@
       <w:pPr>
         <w:pStyle w:val="NormalWeb"/>
         <w:ind w:left="640" w:hanging="640"/>
-        <w:divId w:val="1779715198"/>
-        <w:rPr>
-          <w:rFonts w:ascii="Calibri" w:hAnsi="Calibri" w:cs="Calibri"/>
+        <w:divId w:val="1166819131"/>
+        <w:rPr>
+          <w:rFonts w:ascii="Calibri" w:hAnsi="Calibri"/>
           <w:noProof/>
         </w:rPr>
       </w:pPr>
       <w:r>
         <w:rPr>
-          <w:rFonts w:ascii="Calibri" w:hAnsi="Calibri" w:cs="Calibri"/>
+          <w:rFonts w:ascii="Calibri" w:hAnsi="Calibri"/>
           <w:noProof/>
         </w:rPr>
         <w:t>[17]</w:t>
       </w:r>
       <w:r>
         <w:rPr>
-          <w:rFonts w:ascii="Calibri" w:hAnsi="Calibri" w:cs="Calibri"/>
+          <w:rFonts w:ascii="Calibri" w:hAnsi="Calibri"/>
           <w:noProof/>
         </w:rPr>
         <w:tab/>
@@ -16225,7 +16271,7 @@
       </w:r>
       <w:r>
         <w:rPr>
-          <w:rFonts w:ascii="Calibri" w:hAnsi="Calibri" w:cs="Calibri"/>
+          <w:rFonts w:ascii="Calibri" w:hAnsi="Calibri"/>
           <w:i/>
           <w:iCs/>
           <w:noProof/>
@@ -16234,7 +16280,7 @@
       </w:r>
       <w:r>
         <w:rPr>
-          <w:rFonts w:ascii="Calibri" w:hAnsi="Calibri" w:cs="Calibri"/>
+          <w:rFonts w:ascii="Calibri" w:hAnsi="Calibri"/>
           <w:noProof/>
         </w:rPr>
         <w:t>, vol. 50, no. 24, pp. 2600–2604, Oct. 2006.</w:t>
@@ -16244,22 +16290,22 @@
       <w:pPr>
         <w:pStyle w:val="NormalWeb"/>
         <w:ind w:left="640" w:hanging="640"/>
-        <w:divId w:val="1779715198"/>
-        <w:rPr>
-          <w:rFonts w:ascii="Calibri" w:hAnsi="Calibri" w:cs="Calibri"/>
+        <w:divId w:val="1166819131"/>
+        <w:rPr>
+          <w:rFonts w:ascii="Calibri" w:hAnsi="Calibri"/>
           <w:noProof/>
         </w:rPr>
       </w:pPr>
       <w:r>
         <w:rPr>
-          <w:rFonts w:ascii="Calibri" w:hAnsi="Calibri" w:cs="Calibri"/>
+          <w:rFonts w:ascii="Calibri" w:hAnsi="Calibri"/>
           <w:noProof/>
         </w:rPr>
         <w:t>[18]</w:t>
       </w:r>
       <w:r>
         <w:rPr>
-          <w:rFonts w:ascii="Calibri" w:hAnsi="Calibri" w:cs="Calibri"/>
+          <w:rFonts w:ascii="Calibri" w:hAnsi="Calibri"/>
           <w:noProof/>
         </w:rPr>
         <w:tab/>
@@ -16267,7 +16313,7 @@
       </w:r>
       <w:r>
         <w:rPr>
-          <w:rFonts w:ascii="Calibri" w:hAnsi="Calibri" w:cs="Calibri"/>
+          <w:rFonts w:ascii="Calibri" w:hAnsi="Calibri"/>
           <w:i/>
           <w:iCs/>
           <w:noProof/>
@@ -16276,7 +16322,7 @@
       </w:r>
       <w:r>
         <w:rPr>
-          <w:rFonts w:ascii="Calibri" w:hAnsi="Calibri" w:cs="Calibri"/>
+          <w:rFonts w:ascii="Calibri" w:hAnsi="Calibri"/>
           <w:noProof/>
         </w:rPr>
         <w:t>, pp. 311–312, 2004.</w:t>
@@ -16286,22 +16332,22 @@
       <w:pPr>
         <w:pStyle w:val="NormalWeb"/>
         <w:ind w:left="640" w:hanging="640"/>
-        <w:divId w:val="1779715198"/>
-        <w:rPr>
-          <w:rFonts w:ascii="Calibri" w:hAnsi="Calibri" w:cs="Calibri"/>
+        <w:divId w:val="1166819131"/>
+        <w:rPr>
+          <w:rFonts w:ascii="Calibri" w:hAnsi="Calibri"/>
           <w:noProof/>
         </w:rPr>
       </w:pPr>
       <w:r>
         <w:rPr>
-          <w:rFonts w:ascii="Calibri" w:hAnsi="Calibri" w:cs="Calibri"/>
+          <w:rFonts w:ascii="Calibri" w:hAnsi="Calibri"/>
           <w:noProof/>
         </w:rPr>
         <w:t>[19]</w:t>
       </w:r>
       <w:r>
         <w:rPr>
-          <w:rFonts w:ascii="Calibri" w:hAnsi="Calibri" w:cs="Calibri"/>
+          <w:rFonts w:ascii="Calibri" w:hAnsi="Calibri"/>
           <w:noProof/>
         </w:rPr>
         <w:tab/>
@@ -16309,7 +16355,7 @@
       </w:r>
       <w:r>
         <w:rPr>
-          <w:rFonts w:ascii="Calibri" w:hAnsi="Calibri" w:cs="Calibri"/>
+          <w:rFonts w:ascii="Calibri" w:hAnsi="Calibri"/>
           <w:i/>
           <w:iCs/>
           <w:noProof/>
@@ -16318,7 +16364,7 @@
       </w:r>
       <w:r>
         <w:rPr>
-          <w:rFonts w:ascii="Calibri" w:hAnsi="Calibri" w:cs="Calibri"/>
+          <w:rFonts w:ascii="Calibri" w:hAnsi="Calibri"/>
           <w:noProof/>
         </w:rPr>
         <w:t>, vol. 28, pp. 377–401, Jan. 2005.</w:t>
@@ -16328,22 +16374,22 @@
       <w:pPr>
         <w:pStyle w:val="NormalWeb"/>
         <w:ind w:left="640" w:hanging="640"/>
-        <w:divId w:val="1779715198"/>
-        <w:rPr>
-          <w:rFonts w:ascii="Calibri" w:hAnsi="Calibri" w:cs="Calibri"/>
+        <w:divId w:val="1166819131"/>
+        <w:rPr>
+          <w:rFonts w:ascii="Calibri" w:hAnsi="Calibri"/>
           <w:noProof/>
         </w:rPr>
       </w:pPr>
       <w:r>
         <w:rPr>
-          <w:rFonts w:ascii="Calibri" w:hAnsi="Calibri" w:cs="Calibri"/>
+          <w:rFonts w:ascii="Calibri" w:hAnsi="Calibri"/>
           <w:noProof/>
         </w:rPr>
         <w:t>[20]</w:t>
       </w:r>
       <w:r>
         <w:rPr>
-          <w:rFonts w:ascii="Calibri" w:hAnsi="Calibri" w:cs="Calibri"/>
+          <w:rFonts w:ascii="Calibri" w:hAnsi="Calibri"/>
           <w:noProof/>
         </w:rPr>
         <w:tab/>
@@ -16351,7 +16397,7 @@
       </w:r>
       <w:r>
         <w:rPr>
-          <w:rFonts w:ascii="Calibri" w:hAnsi="Calibri" w:cs="Calibri"/>
+          <w:rFonts w:ascii="Calibri" w:hAnsi="Calibri"/>
           <w:i/>
           <w:iCs/>
           <w:noProof/>
@@ -16360,7 +16406,7 @@
       </w:r>
       <w:r>
         <w:rPr>
-          <w:rFonts w:ascii="Calibri" w:hAnsi="Calibri" w:cs="Calibri"/>
+          <w:rFonts w:ascii="Calibri" w:hAnsi="Calibri"/>
           <w:noProof/>
         </w:rPr>
         <w:t>, vol. 73, no. 6, pp. 1195–203, Mar. 2012.</w:t>
@@ -16370,22 +16416,22 @@
       <w:pPr>
         <w:pStyle w:val="NormalWeb"/>
         <w:ind w:left="640" w:hanging="640"/>
-        <w:divId w:val="1779715198"/>
-        <w:rPr>
-          <w:rFonts w:ascii="Calibri" w:hAnsi="Calibri" w:cs="Calibri"/>
+        <w:divId w:val="1166819131"/>
+        <w:rPr>
+          <w:rFonts w:ascii="Calibri" w:hAnsi="Calibri"/>
           <w:noProof/>
         </w:rPr>
       </w:pPr>
       <w:r>
         <w:rPr>
-          <w:rFonts w:ascii="Calibri" w:hAnsi="Calibri" w:cs="Calibri"/>
+          <w:rFonts w:ascii="Calibri" w:hAnsi="Calibri"/>
           <w:noProof/>
         </w:rPr>
         <w:t>[21]</w:t>
       </w:r>
       <w:r>
         <w:rPr>
-          <w:rFonts w:ascii="Calibri" w:hAnsi="Calibri" w:cs="Calibri"/>
+          <w:rFonts w:ascii="Calibri" w:hAnsi="Calibri"/>
           <w:noProof/>
         </w:rPr>
         <w:tab/>
@@ -16393,7 +16439,7 @@
       </w:r>
       <w:r>
         <w:rPr>
-          <w:rFonts w:ascii="Calibri" w:hAnsi="Calibri" w:cs="Calibri"/>
+          <w:rFonts w:ascii="Calibri" w:hAnsi="Calibri"/>
           <w:i/>
           <w:iCs/>
           <w:noProof/>
@@ -16402,7 +16448,7 @@
       </w:r>
       <w:r>
         <w:rPr>
-          <w:rFonts w:ascii="Calibri" w:hAnsi="Calibri" w:cs="Calibri"/>
+          <w:rFonts w:ascii="Calibri" w:hAnsi="Calibri"/>
           <w:noProof/>
         </w:rPr>
         <w:t>, vol. 1169, pp. 205–8, Jul. 2009.</w:t>
@@ -16412,22 +16458,22 @@
       <w:pPr>
         <w:pStyle w:val="NormalWeb"/>
         <w:ind w:left="640" w:hanging="640"/>
-        <w:divId w:val="1779715198"/>
-        <w:rPr>
-          <w:rFonts w:ascii="Calibri" w:hAnsi="Calibri" w:cs="Calibri"/>
+        <w:divId w:val="1166819131"/>
+        <w:rPr>
+          <w:rFonts w:ascii="Calibri" w:hAnsi="Calibri"/>
           <w:noProof/>
         </w:rPr>
       </w:pPr>
       <w:r>
         <w:rPr>
-          <w:rFonts w:ascii="Calibri" w:hAnsi="Calibri" w:cs="Calibri"/>
+          <w:rFonts w:ascii="Calibri" w:hAnsi="Calibri"/>
           <w:noProof/>
         </w:rPr>
         <w:t>[22]</w:t>
       </w:r>
       <w:r>
         <w:rPr>
-          <w:rFonts w:ascii="Calibri" w:hAnsi="Calibri" w:cs="Calibri"/>
+          <w:rFonts w:ascii="Calibri" w:hAnsi="Calibri"/>
           <w:noProof/>
         </w:rPr>
         <w:tab/>
@@ -16435,7 +16481,7 @@
       </w:r>
       <w:r>
         <w:rPr>
-          <w:rFonts w:ascii="Calibri" w:hAnsi="Calibri" w:cs="Calibri"/>
+          <w:rFonts w:ascii="Calibri" w:hAnsi="Calibri"/>
           <w:i/>
           <w:iCs/>
           <w:noProof/>
@@ -16444,7 +16490,7 @@
       </w:r>
       <w:r>
         <w:rPr>
-          <w:rFonts w:ascii="Calibri" w:hAnsi="Calibri" w:cs="Calibri"/>
+          <w:rFonts w:ascii="Calibri" w:hAnsi="Calibri"/>
           <w:noProof/>
         </w:rPr>
         <w:t>, vol. 72, no. 3, pp. 443–54, Nov. 2011.</w:t>
@@ -16454,148 +16500,197 @@
       <w:pPr>
         <w:pStyle w:val="NormalWeb"/>
         <w:ind w:left="640" w:hanging="640"/>
-        <w:divId w:val="1779715198"/>
-        <w:rPr>
-          <w:rFonts w:ascii="Calibri" w:hAnsi="Calibri" w:cs="Calibri"/>
+        <w:divId w:val="1166819131"/>
+        <w:rPr>
+          <w:rFonts w:ascii="Calibri" w:hAnsi="Calibri"/>
           <w:noProof/>
         </w:rPr>
       </w:pPr>
       <w:r>
         <w:rPr>
-          <w:rFonts w:ascii="Calibri" w:hAnsi="Calibri" w:cs="Calibri"/>
+          <w:rFonts w:ascii="Calibri" w:hAnsi="Calibri"/>
           <w:noProof/>
         </w:rPr>
         <w:t>[23]</w:t>
       </w:r>
       <w:r>
         <w:rPr>
-          <w:rFonts w:ascii="Calibri" w:hAnsi="Calibri" w:cs="Calibri"/>
+          <w:rFonts w:ascii="Calibri" w:hAnsi="Calibri"/>
           <w:noProof/>
         </w:rPr>
         <w:tab/>
-        <w:t xml:space="preserve">J. von Uexkull, </w:t>
-      </w:r>
-      <w:r>
-        <w:rPr>
-          <w:rFonts w:ascii="Calibri" w:hAnsi="Calibri" w:cs="Calibri"/>
+        <w:t>Wikipedia contributors, “Neuroplasticity,” 2014. [Online]. Available: http://en.wikipedia.org/w/index.php?title=Neuroplasticity&amp;oldid=594594354. [Accessed: 21-Feb-2014].</w:t>
+      </w:r>
+    </w:p>
+    <w:p>
+      <w:pPr>
+        <w:pStyle w:val="NormalWeb"/>
+        <w:ind w:left="640" w:hanging="640"/>
+        <w:divId w:val="1166819131"/>
+        <w:rPr>
+          <w:rFonts w:ascii="Calibri" w:hAnsi="Calibri"/>
+          <w:noProof/>
+        </w:rPr>
+      </w:pPr>
+      <w:r>
+        <w:rPr>
+          <w:rFonts w:ascii="Calibri" w:hAnsi="Calibri"/>
+          <w:noProof/>
+        </w:rPr>
+        <w:t>[24]</w:t>
+      </w:r>
+      <w:r>
+        <w:rPr>
+          <w:rFonts w:ascii="Calibri" w:hAnsi="Calibri"/>
+          <w:noProof/>
+        </w:rPr>
+        <w:tab/>
+        <w:t>Y. Ben-Tsvi, “IOIO Documentation,” 2012. .</w:t>
+      </w:r>
+    </w:p>
+    <w:p>
+      <w:pPr>
+        <w:pStyle w:val="NormalWeb"/>
+        <w:ind w:left="640" w:hanging="640"/>
+        <w:divId w:val="1166819131"/>
+        <w:rPr>
+          <w:rFonts w:ascii="Calibri" w:hAnsi="Calibri"/>
+          <w:noProof/>
+        </w:rPr>
+      </w:pPr>
+      <w:r>
+        <w:rPr>
+          <w:rFonts w:ascii="Calibri" w:hAnsi="Calibri"/>
+          <w:noProof/>
+        </w:rPr>
+        <w:t>[25]</w:t>
+      </w:r>
+      <w:r>
+        <w:rPr>
+          <w:rFonts w:ascii="Calibri" w:hAnsi="Calibri"/>
+          <w:noProof/>
+        </w:rPr>
+        <w:tab/>
+        <w:t>Sparkfun, “Surface Transducer - Small.” [Online]. Available: https://www.sparkfun.com/products/10917.</w:t>
+      </w:r>
+    </w:p>
+    <w:p>
+      <w:pPr>
+        <w:pStyle w:val="NormalWeb"/>
+        <w:ind w:left="640" w:hanging="640"/>
+        <w:divId w:val="1166819131"/>
+        <w:rPr>
+          <w:rFonts w:ascii="Calibri" w:hAnsi="Calibri"/>
+          <w:noProof/>
+        </w:rPr>
+      </w:pPr>
+      <w:r>
+        <w:rPr>
+          <w:rFonts w:ascii="Calibri" w:hAnsi="Calibri"/>
+          <w:noProof/>
+        </w:rPr>
+        <w:t>[26]</w:t>
+      </w:r>
+      <w:r>
+        <w:rPr>
+          <w:rFonts w:ascii="Calibri" w:hAnsi="Calibri"/>
+          <w:noProof/>
+        </w:rPr>
+        <w:tab/>
+        <w:t xml:space="preserve">P. Bach-y-Rita, C. C. Collins, F. A. Saunders, B. White, and L. Scadden, “Vision substitution by tactile image projection.,” </w:t>
+      </w:r>
+      <w:r>
+        <w:rPr>
+          <w:rFonts w:ascii="Calibri" w:hAnsi="Calibri"/>
           <w:i/>
           <w:iCs/>
           <w:noProof/>
         </w:rPr>
-        <w:t>A Foray into the Worlds of Animals and Humans: with A Theory of Meaning (Posthumanities)</w:t>
-      </w:r>
-      <w:r>
-        <w:rPr>
-          <w:rFonts w:ascii="Calibri" w:hAnsi="Calibri" w:cs="Calibri"/>
+        <w:t>Nature</w:t>
+      </w:r>
+      <w:r>
+        <w:rPr>
+          <w:rFonts w:ascii="Calibri" w:hAnsi="Calibri"/>
           <w:noProof/>
         </w:rPr>
-        <w:t>. Univ Of Minnesota Press, 2010, p. 248.</w:t>
+        <w:t>, vol. 221, pp. 963–964, 1969.</w:t>
       </w:r>
     </w:p>
     <w:p>
       <w:pPr>
         <w:pStyle w:val="NormalWeb"/>
         <w:ind w:left="640" w:hanging="640"/>
-        <w:divId w:val="1779715198"/>
-        <w:rPr>
-          <w:rFonts w:ascii="Calibri" w:hAnsi="Calibri" w:cs="Calibri"/>
+        <w:divId w:val="1166819131"/>
+        <w:rPr>
+          <w:rFonts w:ascii="Calibri" w:hAnsi="Calibri"/>
           <w:noProof/>
         </w:rPr>
       </w:pPr>
       <w:r>
         <w:rPr>
-          <w:rFonts w:ascii="Calibri" w:hAnsi="Calibri" w:cs="Calibri"/>
+          <w:rFonts w:ascii="Calibri" w:hAnsi="Calibri"/>
           <w:noProof/>
         </w:rPr>
-        <w:t>[24]</w:t>
-      </w:r>
-      <w:r>
-        <w:rPr>
-          <w:rFonts w:ascii="Calibri" w:hAnsi="Calibri" w:cs="Calibri"/>
+        <w:t>[27]</w:t>
+      </w:r>
+      <w:r>
+        <w:rPr>
+          <w:rFonts w:ascii="Calibri" w:hAnsi="Calibri"/>
           <w:noProof/>
         </w:rPr>
         <w:tab/>
-        <w:t>Wikipedia contributors, “Neuroplasticity,” 2014. [Online]. Available: http://en.wikipedia.org/w/index.php?title=Neuroplasticity&amp;oldid=594594354. [Accessed: 21-Feb-2014].</w:t>
+        <w:t>M. Sung and A. S. Pentland, “PokerMetrics : Stress and Lie Detection through Non-Invasive Physiological Sensing.”</w:t>
       </w:r>
     </w:p>
     <w:p>
       <w:pPr>
         <w:pStyle w:val="NormalWeb"/>
         <w:ind w:left="640" w:hanging="640"/>
-        <w:divId w:val="1779715198"/>
-        <w:rPr>
-          <w:rFonts w:ascii="Calibri" w:hAnsi="Calibri" w:cs="Calibri"/>
+        <w:divId w:val="1166819131"/>
+        <w:rPr>
+          <w:rFonts w:ascii="Calibri" w:hAnsi="Calibri"/>
           <w:noProof/>
         </w:rPr>
       </w:pPr>
       <w:r>
         <w:rPr>
-          <w:rFonts w:ascii="Calibri" w:hAnsi="Calibri" w:cs="Calibri"/>
+          <w:rFonts w:ascii="Calibri" w:hAnsi="Calibri"/>
           <w:noProof/>
         </w:rPr>
-        <w:t>[25]</w:t>
-      </w:r>
-      <w:r>
-        <w:rPr>
-          <w:rFonts w:ascii="Calibri" w:hAnsi="Calibri" w:cs="Calibri"/>
+        <w:lastRenderedPageBreak/>
+        <w:t>[28]</w:t>
+      </w:r>
+      <w:r>
+        <w:rPr>
+          <w:rFonts w:ascii="Calibri" w:hAnsi="Calibri"/>
           <w:noProof/>
         </w:rPr>
         <w:tab/>
-        <w:t xml:space="preserve">H. Kataoka, H. Kano, H. Yoshida, A. Saijo, M. Yasuda, and M. Osumi, “Development of a skin temperature measuring system for non-contact stress evaluation,” </w:t>
-      </w:r>
-      <w:r>
-        <w:rPr>
-          <w:rFonts w:ascii="Calibri" w:hAnsi="Calibri" w:cs="Calibri"/>
+        <w:t xml:space="preserve">W. Contributors, “Liar’s dice,” </w:t>
+      </w:r>
+      <w:r>
+        <w:rPr>
+          <w:rFonts w:ascii="Calibri" w:hAnsi="Calibri"/>
           <w:i/>
           <w:iCs/>
           <w:noProof/>
         </w:rPr>
-        <w:t>Proc. 20th Annu. Int. Conf. IEEE Eng. Med. Biol. Soc. Vol.20 Biomed. Eng. Towar. Year 2000 Beyond (Cat. No.98CH36286)</w:t>
-      </w:r>
-      <w:r>
-        <w:rPr>
-          <w:rFonts w:ascii="Calibri" w:hAnsi="Calibri" w:cs="Calibri"/>
+        <w:t>Wikipedia, The Free Encyclopedia.</w:t>
+      </w:r>
+      <w:r>
+        <w:rPr>
+          <w:rFonts w:ascii="Calibri" w:hAnsi="Calibri"/>
           <w:noProof/>
         </w:rPr>
-        <w:t>, vol. 2, 1998.</w:t>
+        <w:t xml:space="preserve">, 2014. [Online]. Available: http://en.wikipedia.org/w/index.php?title=Liar%27s_dice&amp;oldid=627905730. </w:t>
       </w:r>
     </w:p>
     <w:p>
       <w:pPr>
         <w:pStyle w:val="NormalWeb"/>
         <w:ind w:left="640" w:hanging="640"/>
-      </w:pPr>
-      <w:r>
-        <w:rPr>
-          <w:rFonts w:ascii="Calibri" w:hAnsi="Calibri" w:cs="Calibri"/>
-          <w:noProof/>
-        </w:rPr>
-        <w:t>[26]</w:t>
-      </w:r>
-      <w:r>
-        <w:rPr>
-          <w:rFonts w:ascii="Calibri" w:hAnsi="Calibri" w:cs="Calibri"/>
-          <w:noProof/>
-        </w:rPr>
-        <w:tab/>
-        <w:t xml:space="preserve">G. Dublon, L. S. Pardue, B. Mayton, N. Swartz, N. Joliat, P. Hurst, and J. A. Paradiso, “DoppelLab: Tools for exploring and harnessing multimodal sensor network data,” in </w:t>
-      </w:r>
-      <w:r>
-        <w:rPr>
-          <w:rFonts w:ascii="Calibri" w:hAnsi="Calibri" w:cs="Calibri"/>
-          <w:i/>
-          <w:iCs/>
-          <w:noProof/>
-        </w:rPr>
-        <w:t>2011 IEEE SENSORS Proceedings</w:t>
-      </w:r>
-      <w:r>
-        <w:rPr>
-          <w:rFonts w:ascii="Calibri" w:hAnsi="Calibri" w:cs="Calibri"/>
-          <w:noProof/>
-        </w:rPr>
-        <w:t xml:space="preserve">, 2011, pp. 1612–1615. </w:t>
-      </w:r>
+        <w:divId w:val="486635060"/>
+      </w:pPr>
       <w:r>
         <w:fldChar w:fldCharType="end"/>
       </w:r>
@@ -16607,7 +16702,7 @@
       <w:pPr>
         <w:pStyle w:val="Heading1"/>
       </w:pPr>
-      <w:bookmarkStart w:id="82" w:name="_Toc401069670"/>
+      <w:bookmarkStart w:id="75" w:name="_Toc401069670"/>
       <w:r>
         <w:lastRenderedPageBreak/>
         <w:t xml:space="preserve">Non-Cited </w:t>
@@ -16615,7 +16710,7 @@
       <w:r>
         <w:t>Bibliography</w:t>
       </w:r>
-      <w:bookmarkEnd w:id="82"/>
+      <w:bookmarkEnd w:id="75"/>
     </w:p>
     <w:p>
       <w:pPr>
@@ -16636,7 +16731,7 @@
         </w:rPr>
         <w:t xml:space="preserve">Auvray, Malika, Sylvain Hanneton, Charles Lenay, and Kevin O’Regan. 2005. “There Is Something Out There: Distal Attribution in Sensory Substitution, Twenty Years Later.” Journal of Integrative Neuroscience 4 (04): 505–521. </w:t>
       </w:r>
-      <w:hyperlink r:id="rId15" w:history="1">
+      <w:hyperlink r:id="rId14" w:history="1">
         <w:r>
           <w:t>http://www.worldscientific.com/doi/abs/10.1142/S0219635205001002</w:t>
         </w:r>
@@ -16883,22 +16978,22 @@
       <w:pPr>
         <w:pStyle w:val="Heading1"/>
       </w:pPr>
-      <w:bookmarkStart w:id="83" w:name="_Toc401069671"/>
+      <w:bookmarkStart w:id="76" w:name="_Toc401069671"/>
       <w:r>
         <w:lastRenderedPageBreak/>
         <w:t>Bio</w:t>
       </w:r>
-      <w:bookmarkEnd w:id="83"/>
+      <w:bookmarkEnd w:id="76"/>
     </w:p>
     <w:p>
       <w:pPr>
         <w:pStyle w:val="Heading2"/>
       </w:pPr>
-      <w:bookmarkStart w:id="84" w:name="_Toc401069672"/>
+      <w:bookmarkStart w:id="77" w:name="_Toc401069672"/>
       <w:r>
         <w:t>Santiago Eloy Alfaro</w:t>
       </w:r>
-      <w:bookmarkEnd w:id="84"/>
+      <w:bookmarkEnd w:id="77"/>
     </w:p>
     <w:p>
       <w:r>
@@ -16950,7 +17045,7 @@
       </w:r>
     </w:p>
     <w:sectPr>
-      <w:footerReference w:type="default" r:id="rId16"/>
+      <w:footerReference w:type="default" r:id="rId15"/>
       <w:pgSz w:w="12240" w:h="15840"/>
       <w:pgMar w:top="1440" w:right="1440" w:bottom="1440" w:left="1440" w:header="720" w:footer="720" w:gutter="0"/>
       <w:cols w:space="720"/>
@@ -16959,125 +17054,6 @@
     </w:sectPr>
   </w:body>
 </w:document>
-</file>
-
-<file path=word/comments.xml><?xml version="1.0" encoding="utf-8"?>
-<w:comments xmlns:wpc="http://schemas.microsoft.com/office/word/2010/wordprocessingCanvas" xmlns:mc="http://schemas.openxmlformats.org/markup-compatibility/2006" xmlns:o="urn:schemas-microsoft-com:office:office" xmlns:r="http://schemas.openxmlformats.org/officeDocument/2006/relationships" xmlns:m="http://schemas.openxmlformats.org/officeDocument/2006/math" xmlns:v="urn:schemas-microsoft-com:vml" xmlns:wp14="http://schemas.microsoft.com/office/word/2010/wordprocessingDrawing" xmlns:wp="http://schemas.openxmlformats.org/drawingml/2006/wordprocessingDrawing" xmlns:w10="urn:schemas-microsoft-com:office:word" xmlns:w="http://schemas.openxmlformats.org/wordprocessingml/2006/main" xmlns:w14="http://schemas.microsoft.com/office/word/2010/wordml" xmlns:wpg="http://schemas.microsoft.com/office/word/2010/wordprocessingGroup" xmlns:wpi="http://schemas.microsoft.com/office/word/2010/wordprocessingInk" xmlns:wne="http://schemas.microsoft.com/office/word/2006/wordml" xmlns:wps="http://schemas.microsoft.com/office/word/2010/wordprocessingShape" mc:Ignorable="w14 wp14">
-  <w:comment w:id="26" w:author="TitoAlfaro" w:date="2014-09-17T16:56:00Z" w:initials="T">
-    <w:p>
-      <w:pPr>
-        <w:pStyle w:val="CommentText"/>
-      </w:pPr>
-      <w:r>
-        <w:rPr>
-          <w:rStyle w:val="CommentReference"/>
-        </w:rPr>
-        <w:annotationRef/>
-      </w:r>
-      <w:r>
-        <w:t>Reference!</w:t>
-      </w:r>
-    </w:p>
-  </w:comment>
-  <w:comment w:id="27" w:author="TitoAlfaro" w:date="2014-09-17T17:00:00Z" w:initials="T">
-    <w:p>
-      <w:pPr>
-        <w:pStyle w:val="CommentText"/>
-      </w:pPr>
-      <w:r>
-        <w:rPr>
-          <w:rStyle w:val="CommentReference"/>
-        </w:rPr>
-        <w:annotationRef/>
-      </w:r>
-      <w:r>
-        <w:t>Reference!</w:t>
-      </w:r>
-    </w:p>
-  </w:comment>
-  <w:comment w:id="32" w:author="TitoAlfaro" w:date="2014-09-17T13:00:00Z" w:initials="T">
-    <w:p>
-      <w:pPr>
-        <w:pStyle w:val="CommentText"/>
-      </w:pPr>
-      <w:r>
-        <w:rPr>
-          <w:rStyle w:val="CommentReference"/>
-        </w:rPr>
-        <w:annotationRef/>
-      </w:r>
-      <w:r>
-        <w:t>Expand on this!!!</w:t>
-      </w:r>
-    </w:p>
-  </w:comment>
-  <w:comment w:id="37" w:author="TitoAlfaro" w:date="2014-09-22T15:51:00Z" w:initials="T">
-    <w:p>
-      <w:pPr>
-        <w:pStyle w:val="CommentText"/>
-      </w:pPr>
-      <w:r>
-        <w:rPr>
-          <w:rStyle w:val="CommentReference"/>
-        </w:rPr>
-        <w:annotationRef/>
-      </w:r>
-      <w:r>
-        <w:t>Insert figure of Test explaining X, Y and Z axis.</w:t>
-      </w:r>
-    </w:p>
-  </w:comment>
-  <w:comment w:id="42" w:author="TitoAlfaro" w:date="2014-10-07T15:45:00Z" w:initials="T">
-    <w:p>
-      <w:pPr>
-        <w:pStyle w:val="CommentText"/>
-      </w:pPr>
-      <w:r>
-        <w:rPr>
-          <w:rStyle w:val="CommentReference"/>
-        </w:rPr>
-        <w:annotationRef/>
-      </w:r>
-      <w:r>
-        <w:t>Add hardware picture.</w:t>
-      </w:r>
-    </w:p>
-  </w:comment>
-  <w:comment w:id="61" w:author="TitoAlfaro" w:date="2014-09-29T17:13:00Z" w:initials="T">
-    <w:p>
-      <w:pPr>
-        <w:pStyle w:val="CommentText"/>
-      </w:pPr>
-      <w:r>
-        <w:rPr>
-          <w:rStyle w:val="CommentReference"/>
-        </w:rPr>
-        <w:annotationRef/>
-      </w:r>
-      <w:proofErr w:type="gramStart"/>
-      <w:r>
-        <w:t>citation</w:t>
-      </w:r>
-      <w:proofErr w:type="gramEnd"/>
-    </w:p>
-  </w:comment>
-  <w:comment w:id="63" w:author="TitoAlfaro" w:date="2014-09-29T17:13:00Z" w:initials="T">
-    <w:p>
-      <w:pPr>
-        <w:pStyle w:val="CommentText"/>
-      </w:pPr>
-      <w:r>
-        <w:rPr>
-          <w:rStyle w:val="CommentReference"/>
-        </w:rPr>
-        <w:annotationRef/>
-      </w:r>
-      <w:r>
-        <w:t>Add instructions to the game as appendix</w:t>
-      </w:r>
-    </w:p>
-  </w:comment>
-</w:comments>
 </file>
 
 <file path=word/endnotes.xml><?xml version="1.0" encoding="utf-8"?>
@@ -17139,7 +17115,7 @@
           <w:rPr>
             <w:noProof/>
           </w:rPr>
-          <w:t>5</w:t>
+          <w:t>36</w:t>
         </w:r>
         <w:r>
           <w:rPr>
@@ -20450,11 +20426,11 @@
           <c:showBubbleSize val="0"/>
         </c:dLbls>
         <c:gapWidth val="150"/>
-        <c:axId val="174357120"/>
-        <c:axId val="208779904"/>
+        <c:axId val="152514560"/>
+        <c:axId val="152516480"/>
       </c:barChart>
       <c:catAx>
-        <c:axId val="174357120"/>
+        <c:axId val="152514560"/>
         <c:scaling>
           <c:orientation val="minMax"/>
         </c:scaling>
@@ -20463,7 +20439,7 @@
         <c:majorTickMark val="out"/>
         <c:minorTickMark val="none"/>
         <c:tickLblPos val="nextTo"/>
-        <c:crossAx val="208779904"/>
+        <c:crossAx val="152516480"/>
         <c:crosses val="autoZero"/>
         <c:auto val="1"/>
         <c:lblAlgn val="ctr"/>
@@ -20471,7 +20447,7 @@
         <c:noMultiLvlLbl val="0"/>
       </c:catAx>
       <c:valAx>
-        <c:axId val="208779904"/>
+        <c:axId val="152516480"/>
         <c:scaling>
           <c:orientation val="minMax"/>
         </c:scaling>
@@ -20482,7 +20458,7 @@
         <c:majorTickMark val="out"/>
         <c:minorTickMark val="none"/>
         <c:tickLblPos val="nextTo"/>
-        <c:crossAx val="174357120"/>
+        <c:crossAx val="152514560"/>
         <c:crosses val="autoZero"/>
         <c:crossBetween val="between"/>
       </c:valAx>
@@ -20633,11 +20609,11 @@
           <c:showBubbleSize val="0"/>
         </c:dLbls>
         <c:gapWidth val="150"/>
-        <c:axId val="208875904"/>
-        <c:axId val="208877440"/>
+        <c:axId val="125612032"/>
+        <c:axId val="125613568"/>
       </c:barChart>
       <c:catAx>
-        <c:axId val="208875904"/>
+        <c:axId val="125612032"/>
         <c:scaling>
           <c:orientation val="minMax"/>
         </c:scaling>
@@ -20646,7 +20622,7 @@
         <c:majorTickMark val="out"/>
         <c:minorTickMark val="none"/>
         <c:tickLblPos val="nextTo"/>
-        <c:crossAx val="208877440"/>
+        <c:crossAx val="125613568"/>
         <c:crosses val="autoZero"/>
         <c:auto val="1"/>
         <c:lblAlgn val="ctr"/>
@@ -20654,7 +20630,7 @@
         <c:noMultiLvlLbl val="0"/>
       </c:catAx>
       <c:valAx>
-        <c:axId val="208877440"/>
+        <c:axId val="125613568"/>
         <c:scaling>
           <c:orientation val="minMax"/>
         </c:scaling>
@@ -20665,7 +20641,7 @@
         <c:majorTickMark val="out"/>
         <c:minorTickMark val="none"/>
         <c:tickLblPos val="nextTo"/>
-        <c:crossAx val="208875904"/>
+        <c:crossAx val="125612032"/>
         <c:crosses val="autoZero"/>
         <c:crossBetween val="between"/>
       </c:valAx>
@@ -20816,11 +20792,11 @@
           <c:showBubbleSize val="0"/>
         </c:dLbls>
         <c:gapWidth val="150"/>
-        <c:axId val="208894208"/>
-        <c:axId val="208896000"/>
+        <c:axId val="126650240"/>
+        <c:axId val="126651776"/>
       </c:barChart>
       <c:catAx>
-        <c:axId val="208894208"/>
+        <c:axId val="126650240"/>
         <c:scaling>
           <c:orientation val="minMax"/>
         </c:scaling>
@@ -20829,7 +20805,7 @@
         <c:majorTickMark val="out"/>
         <c:minorTickMark val="none"/>
         <c:tickLblPos val="nextTo"/>
-        <c:crossAx val="208896000"/>
+        <c:crossAx val="126651776"/>
         <c:crosses val="autoZero"/>
         <c:auto val="1"/>
         <c:lblAlgn val="ctr"/>
@@ -20837,7 +20813,7 @@
         <c:noMultiLvlLbl val="0"/>
       </c:catAx>
       <c:valAx>
-        <c:axId val="208896000"/>
+        <c:axId val="126651776"/>
         <c:scaling>
           <c:orientation val="minMax"/>
         </c:scaling>
@@ -20848,7 +20824,7 @@
         <c:majorTickMark val="out"/>
         <c:minorTickMark val="none"/>
         <c:tickLblPos val="nextTo"/>
-        <c:crossAx val="208894208"/>
+        <c:crossAx val="126650240"/>
         <c:crosses val="autoZero"/>
         <c:crossBetween val="between"/>
       </c:valAx>
@@ -21025,11 +21001,11 @@
         </c:dLbls>
         <c:marker val="1"/>
         <c:smooth val="0"/>
-        <c:axId val="239493504"/>
-        <c:axId val="239495040"/>
+        <c:axId val="129507328"/>
+        <c:axId val="129508864"/>
       </c:lineChart>
       <c:catAx>
-        <c:axId val="239493504"/>
+        <c:axId val="129507328"/>
         <c:scaling>
           <c:orientation val="minMax"/>
         </c:scaling>
@@ -21039,7 +21015,7 @@
         <c:majorTickMark val="out"/>
         <c:minorTickMark val="none"/>
         <c:tickLblPos val="nextTo"/>
-        <c:crossAx val="239495040"/>
+        <c:crossAx val="129508864"/>
         <c:crosses val="autoZero"/>
         <c:auto val="1"/>
         <c:lblAlgn val="ctr"/>
@@ -21048,7 +21024,7 @@
         <c:noMultiLvlLbl val="0"/>
       </c:catAx>
       <c:valAx>
-        <c:axId val="239495040"/>
+        <c:axId val="129508864"/>
         <c:scaling>
           <c:orientation val="minMax"/>
           <c:max val="120"/>
@@ -21061,7 +21037,7 @@
         <c:majorTickMark val="out"/>
         <c:minorTickMark val="none"/>
         <c:tickLblPos val="nextTo"/>
-        <c:crossAx val="239493504"/>
+        <c:crossAx val="129507328"/>
         <c:crosses val="autoZero"/>
         <c:crossBetween val="between"/>
       </c:valAx>
@@ -21411,13 +21387,32 @@
     <b:MonthAccessed>August</b:MonthAccessed>
     <b:DayAccessed>10</b:DayAccessed>
     <b:URL>http://abcnews.go.com/blogs/lifestyle/2013/06/huggies-creates-belt-for-dad-to-feel-the-babys-kick/</b:URL>
+    <b:RefOrder>3</b:RefOrder>
+  </b:Source>
+  <b:Source>
+    <b:Tag>Yta12</b:Tag>
+    <b:SourceType>InternetSite</b:SourceType>
+    <b:Guid>{005DC109-2033-4BD8-AF65-5ABA2ED34579}</b:Guid>
+    <b:Title>IOIO Documentation</b:Title>
+    <b:Year>2012</b:Year>
+    <b:Author>
+      <b:Author>
+        <b:NameList>
+          <b:Person>
+            <b:Last>Ben-Tsvi</b:Last>
+            <b:First>Ytai</b:First>
+          </b:Person>
+        </b:NameList>
+      </b:Author>
+    </b:Author>
+    <b:URL>https://github.com/ytai/ioio/wiki</b:URL>
     <b:RefOrder>2</b:RefOrder>
   </b:Source>
 </b:Sources>
 </file>
 
 <file path=customXml/itemProps1.xml><?xml version="1.0" encoding="utf-8"?>
-<ds:datastoreItem xmlns:ds="http://schemas.openxmlformats.org/officeDocument/2006/customXml" ds:itemID="{29453F96-0554-4B67-ACF5-42A9C6444C30}">
+<ds:datastoreItem xmlns:ds="http://schemas.openxmlformats.org/officeDocument/2006/customXml" ds:itemID="{8AA69ACF-9639-4FF2-81A2-F96910D601EB}">
   <ds:schemaRefs>
     <ds:schemaRef ds:uri="http://schemas.openxmlformats.org/officeDocument/2006/bibliography"/>
   </ds:schemaRefs>

</xml_diff>

<commit_message>
Better result tables and presentation
</commit_message>
<xml_diff>
--- a/Phd-Thesis.docx
+++ b/Phd-Thesis.docx
@@ -1730,6 +1730,12 @@
                 <w:noProof/>
                 <w:webHidden/>
               </w:rPr>
+            </w:r>
+            <w:r>
+              <w:rPr>
+                <w:noProof/>
+                <w:webHidden/>
+              </w:rPr>
               <w:fldChar w:fldCharType="separate"/>
             </w:r>
             <w:r>
@@ -6402,6 +6408,7 @@
           <w:id w:val="-699087218"/>
           <w:citation/>
         </w:sdtPr>
+        <w:sdtEndPr/>
         <w:sdtContent>
           <w:r>
             <w:fldChar w:fldCharType="begin"/>
@@ -9047,19 +9054,7 @@
                               <w:rPr>
                                 <w:color w:val="000000" w:themeColor="text1"/>
                               </w:rPr>
-                              <w:t xml:space="preserve">This is the way the </w:t>
-                            </w:r>
-                            <w:r>
-                              <w:rPr>
-                                <w:color w:val="000000" w:themeColor="text1"/>
-                              </w:rPr>
-                              <w:t>actuator</w:t>
-                            </w:r>
-                            <w:r>
-                              <w:rPr>
-                                <w:color w:val="000000" w:themeColor="text1"/>
-                              </w:rPr>
-                              <w:t xml:space="preserve"> is attached to the user.</w:t>
+                              <w:t>This is the way the actuator is attached to the user.</w:t>
                             </w:r>
                           </w:p>
                         </w:txbxContent>
@@ -9112,19 +9107,7 @@
                         <w:rPr>
                           <w:color w:val="000000" w:themeColor="text1"/>
                         </w:rPr>
-                        <w:t xml:space="preserve">This is the way the </w:t>
-                      </w:r>
-                      <w:r>
-                        <w:rPr>
-                          <w:color w:val="000000" w:themeColor="text1"/>
-                        </w:rPr>
-                        <w:t>actuator</w:t>
-                      </w:r>
-                      <w:r>
-                        <w:rPr>
-                          <w:color w:val="000000" w:themeColor="text1"/>
-                        </w:rPr>
-                        <w:t xml:space="preserve"> is attached to the user.</w:t>
+                        <w:t>This is the way the actuator is attached to the user.</w:t>
                       </w:r>
                     </w:p>
                   </w:txbxContent>
@@ -9693,14 +9676,27 @@
       <w:r>
         <w:t xml:space="preserve">Figure </w:t>
       </w:r>
-      <w:fldSimple w:instr=" SEQ Figure \* ARABIC ">
-        <w:r>
-          <w:rPr>
-            <w:noProof/>
-          </w:rPr>
-          <w:t>1</w:t>
-        </w:r>
-      </w:fldSimple>
+      <w:r>
+        <w:fldChar w:fldCharType="begin"/>
+      </w:r>
+      <w:r>
+        <w:instrText xml:space="preserve"> SEQ Figure \* ARABIC </w:instrText>
+      </w:r>
+      <w:r>
+        <w:fldChar w:fldCharType="separate"/>
+      </w:r>
+      <w:r>
+        <w:rPr>
+          <w:noProof/>
+        </w:rPr>
+        <w:t>1</w:t>
+      </w:r>
+      <w:r>
+        <w:rPr>
+          <w:noProof/>
+        </w:rPr>
+        <w:fldChar w:fldCharType="end"/>
+      </w:r>
       <w:r>
         <w:t xml:space="preserve"> – Schematic and board for one of the configurations</w:t>
       </w:r>
@@ -9722,8 +9718,6 @@
       <w:r>
         <w:t>w</w:t>
       </w:r>
-      <w:bookmarkStart w:id="25" w:name="_GoBack"/>
-      <w:bookmarkEnd w:id="25"/>
       <w:r>
         <w:t>o main types of application created for this thesis. The first was a User Interface that had two states, depending on if the subject or the examiner was operating it. The other was a simple app that would control the variable of the test in order to allow for a double blind user study.</w:t>
       </w:r>
@@ -9773,21 +9767,21 @@
       <w:pPr>
         <w:pStyle w:val="Heading3"/>
       </w:pPr>
-      <w:bookmarkStart w:id="26" w:name="_Toc401069622"/>
+      <w:bookmarkStart w:id="25" w:name="_Toc401069622"/>
       <w:r>
         <w:t>Value Mapping</w:t>
       </w:r>
+      <w:bookmarkEnd w:id="25"/>
+    </w:p>
+    <w:p>
+      <w:pPr>
+        <w:pStyle w:val="Heading2"/>
+      </w:pPr>
+      <w:bookmarkStart w:id="26" w:name="_Toc401069623"/>
+      <w:r>
+        <w:t>The three stages</w:t>
+      </w:r>
       <w:bookmarkEnd w:id="26"/>
-    </w:p>
-    <w:p>
-      <w:pPr>
-        <w:pStyle w:val="Heading2"/>
-      </w:pPr>
-      <w:bookmarkStart w:id="27" w:name="_Toc401069623"/>
-      <w:r>
-        <w:t>The three stages</w:t>
-      </w:r>
-      <w:bookmarkEnd w:id="27"/>
     </w:p>
     <w:p>
       <w:r>
@@ -9904,7 +9898,7 @@
       <w:pPr>
         <w:pStyle w:val="Heading1"/>
       </w:pPr>
-      <w:bookmarkStart w:id="28" w:name="_Toc401069624"/>
+      <w:bookmarkStart w:id="27" w:name="_Toc401069624"/>
       <w:r>
         <w:lastRenderedPageBreak/>
         <w:t>User Studies</w:t>
@@ -9912,7 +9906,7 @@
       <w:r>
         <w:t xml:space="preserve"> (the successful ones)</w:t>
       </w:r>
-      <w:bookmarkEnd w:id="28"/>
+      <w:bookmarkEnd w:id="27"/>
     </w:p>
     <w:p>
       <w:r>
@@ -9997,63 +9991,63 @@
       <w:pPr>
         <w:pStyle w:val="Heading2"/>
       </w:pPr>
-      <w:bookmarkStart w:id="29" w:name="_Toc401069625"/>
+      <w:bookmarkStart w:id="28" w:name="_Toc401069625"/>
       <w:r>
         <w:lastRenderedPageBreak/>
         <w:t>Proximity to Vibration</w:t>
       </w:r>
+      <w:bookmarkEnd w:id="28"/>
+    </w:p>
+    <w:p>
+      <w:r>
+        <w:t>This study used “proximity” as the artificial sense. The test was designed to be redundant to vision. This means that the subject was able to corroborate through vision what they were feeling through the artificial sense.</w:t>
+      </w:r>
+    </w:p>
+    <w:p>
+      <w:pPr>
+        <w:pStyle w:val="Heading3"/>
+      </w:pPr>
+      <w:bookmarkStart w:id="29" w:name="_Toc401069626"/>
+      <w:r>
+        <w:t>Preparation</w:t>
+      </w:r>
       <w:bookmarkEnd w:id="29"/>
     </w:p>
     <w:p>
       <w:r>
-        <w:t>This study used “proximity” as the artificial sense. The test was designed to be redundant to vision. This means that the subject was able to corroborate through vision what they were feeling through the artificial sense.</w:t>
+        <w:t>T</w:t>
+      </w:r>
+      <w:r>
+        <w:t>he system would randomly pick which hand was to be used by the subject. Then the subject would wear an ultrasonic sensor on the palm, of the selected hand, and a transducer on the thumb of the same hand.</w:t>
       </w:r>
     </w:p>
     <w:p>
       <w:pPr>
         <w:pStyle w:val="Heading3"/>
       </w:pPr>
-      <w:bookmarkStart w:id="30" w:name="_Toc401069626"/>
-      <w:r>
-        <w:t>Preparation</w:t>
+      <w:bookmarkStart w:id="30" w:name="_Toc401069627"/>
+      <w:r>
+        <w:t>Test Procedure</w:t>
       </w:r>
       <w:bookmarkEnd w:id="30"/>
     </w:p>
     <w:p>
       <w:r>
-        <w:t>T</w:t>
-      </w:r>
-      <w:r>
-        <w:t>he system would randomly pick which hand was to be used by the subject. Then the subject would wear an ultrasonic sensor on the palm, of the selected hand, and a transducer on the thumb of the same hand.</w:t>
+        <w:t xml:space="preserve">This test was divided in three phases; each phase would follow a similar structure. The subject would wear a blindfold and asked to identify object on the table. </w:t>
+      </w:r>
+      <w:r>
+        <w:t xml:space="preserve"> In all phases the subject was given two minutes to try to guess. At the end of the two minutes the subject had the choice of venturing and answer or using 2 more minutes.</w:t>
       </w:r>
     </w:p>
     <w:p>
       <w:pPr>
         <w:pStyle w:val="Heading3"/>
       </w:pPr>
-      <w:bookmarkStart w:id="31" w:name="_Toc401069627"/>
-      <w:r>
-        <w:t>Test Procedure</w:t>
+      <w:bookmarkStart w:id="31" w:name="_Toc401069628"/>
+      <w:r>
+        <w:t>Phase One</w:t>
       </w:r>
       <w:bookmarkEnd w:id="31"/>
-    </w:p>
-    <w:p>
-      <w:r>
-        <w:t xml:space="preserve">This test was divided in three phases; each phase would follow a similar structure. The subject would wear a blindfold and asked to identify object on the table. </w:t>
-      </w:r>
-      <w:r>
-        <w:t xml:space="preserve"> In all phases the subject was given two minutes to try to guess. At the end of the two minutes the subject had the choice of venturing and answer or using 2 more minutes.</w:t>
-      </w:r>
-    </w:p>
-    <w:p>
-      <w:pPr>
-        <w:pStyle w:val="Heading3"/>
-      </w:pPr>
-      <w:bookmarkStart w:id="32" w:name="_Toc401069628"/>
-      <w:r>
-        <w:t>Phase One</w:t>
-      </w:r>
-      <w:bookmarkEnd w:id="32"/>
     </w:p>
     <w:p>
       <w:pPr>
@@ -10162,223 +10156,160 @@
         <w:t xml:space="preserve"> hand.</w:t>
       </w:r>
     </w:p>
-    <w:tbl>
-      <w:tblPr>
-        <w:tblStyle w:val="LightList"/>
-        <w:tblpPr w:leftFromText="180" w:rightFromText="180" w:vertAnchor="text" w:horzAnchor="margin" w:tblpY="65"/>
-        <w:tblW w:w="5414" w:type="dxa"/>
-        <w:tblLook w:val="0480" w:firstRow="0" w:lastRow="0" w:firstColumn="1" w:lastColumn="0" w:noHBand="0" w:noVBand="1"/>
-      </w:tblPr>
-      <w:tblGrid>
-        <w:gridCol w:w="1874"/>
-        <w:gridCol w:w="1809"/>
-        <w:gridCol w:w="1731"/>
-      </w:tblGrid>
-      <w:tr>
-        <w:trPr>
-          <w:cnfStyle w:val="000000100000" w:firstRow="0" w:lastRow="0" w:firstColumn="0" w:lastColumn="0" w:oddVBand="0" w:evenVBand="0" w:oddHBand="1" w:evenHBand="0" w:firstRowFirstColumn="0" w:firstRowLastColumn="0" w:lastRowFirstColumn="0" w:lastRowLastColumn="0"/>
-          <w:trHeight w:val="424"/>
-        </w:trPr>
-        <w:tc>
-          <w:tcPr>
-            <w:cnfStyle w:val="001000000000" w:firstRow="0" w:lastRow="0" w:firstColumn="1" w:lastColumn="0" w:oddVBand="0" w:evenVBand="0" w:oddHBand="0" w:evenHBand="0" w:firstRowFirstColumn="0" w:firstRowLastColumn="0" w:lastRowFirstColumn="0" w:lastRowLastColumn="0"/>
-            <w:tcW w:w="0" w:type="auto"/>
-            <w:gridSpan w:val="3"/>
-          </w:tcPr>
-          <w:p>
-            <w:pPr>
-              <w:jc w:val="center"/>
-            </w:pPr>
-            <w:r>
-              <w:rPr>
-                <w:sz w:val="32"/>
-              </w:rPr>
-              <w:t>Percentage of Correct Answers on Phase One</w:t>
-            </w:r>
-            <w:r>
-              <w:rPr>
-                <w:noProof/>
-              </w:rPr>
-              <w:drawing>
-                <wp:inline distT="0" distB="0" distL="0" distR="0" wp14:anchorId="73D04E80" wp14:editId="196066F5">
-                  <wp:extent cx="3252159" cy="1388853"/>
-                  <wp:effectExtent l="0" t="0" r="24765" b="20955"/>
-                  <wp:docPr id="9" name="Chart 9"/>
-                  <wp:cNvGraphicFramePr/>
-                  <a:graphic xmlns:a="http://schemas.openxmlformats.org/drawingml/2006/main">
-                    <a:graphicData uri="http://schemas.openxmlformats.org/drawingml/2006/chart">
-                      <c:chart xmlns:c="http://schemas.openxmlformats.org/drawingml/2006/chart" xmlns:r="http://schemas.openxmlformats.org/officeDocument/2006/relationships" r:id="rId12"/>
-                    </a:graphicData>
-                  </a:graphic>
-                </wp:inline>
-              </w:drawing>
-            </w:r>
-          </w:p>
-        </w:tc>
-      </w:tr>
-      <w:tr>
-        <w:trPr>
-          <w:trHeight w:val="403"/>
-        </w:trPr>
-        <w:tc>
-          <w:tcPr>
-            <w:cnfStyle w:val="001000000000" w:firstRow="0" w:lastRow="0" w:firstColumn="1" w:lastColumn="0" w:oddVBand="0" w:evenVBand="0" w:oddHBand="0" w:evenHBand="0" w:firstRowFirstColumn="0" w:firstRowLastColumn="0" w:lastRowFirstColumn="0" w:lastRowLastColumn="0"/>
-            <w:tcW w:w="0" w:type="auto"/>
-            <w:vAlign w:val="center"/>
-          </w:tcPr>
-          <w:p>
-            <w:pPr>
-              <w:jc w:val="center"/>
-            </w:pPr>
-            <w:r>
-              <w:t>Height from Table</w:t>
-            </w:r>
-          </w:p>
-        </w:tc>
-        <w:tc>
-          <w:tcPr>
-            <w:tcW w:w="0" w:type="auto"/>
-            <w:vAlign w:val="center"/>
-          </w:tcPr>
-          <w:p>
-            <w:pPr>
-              <w:jc w:val="center"/>
-              <w:cnfStyle w:val="000000000000" w:firstRow="0" w:lastRow="0" w:firstColumn="0" w:lastColumn="0" w:oddVBand="0" w:evenVBand="0" w:oddHBand="0" w:evenHBand="0" w:firstRowFirstColumn="0" w:firstRowLastColumn="0" w:lastRowFirstColumn="0" w:lastRowLastColumn="0"/>
-              <w:rPr>
-                <w:b/>
-              </w:rPr>
-            </w:pPr>
-            <w:r>
-              <w:rPr>
-                <w:b/>
-              </w:rPr>
-              <w:t>Sensitivity 10</w:t>
-            </w:r>
-          </w:p>
-        </w:tc>
-        <w:tc>
-          <w:tcPr>
-            <w:tcW w:w="0" w:type="auto"/>
-            <w:vAlign w:val="center"/>
-          </w:tcPr>
-          <w:p>
-            <w:pPr>
-              <w:jc w:val="center"/>
-              <w:cnfStyle w:val="000000000000" w:firstRow="0" w:lastRow="0" w:firstColumn="0" w:lastColumn="0" w:oddVBand="0" w:evenVBand="0" w:oddHBand="0" w:evenHBand="0" w:firstRowFirstColumn="0" w:firstRowLastColumn="0" w:lastRowFirstColumn="0" w:lastRowLastColumn="0"/>
-              <w:rPr>
-                <w:b/>
-              </w:rPr>
-            </w:pPr>
-            <w:r>
-              <w:rPr>
-                <w:b/>
-              </w:rPr>
-              <w:t>Sensitivity 5</w:t>
-            </w:r>
-          </w:p>
-        </w:tc>
-      </w:tr>
-      <w:tr>
-        <w:trPr>
-          <w:cnfStyle w:val="000000100000" w:firstRow="0" w:lastRow="0" w:firstColumn="0" w:lastColumn="0" w:oddVBand="0" w:evenVBand="0" w:oddHBand="1" w:evenHBand="0" w:firstRowFirstColumn="0" w:firstRowLastColumn="0" w:lastRowFirstColumn="0" w:lastRowLastColumn="0"/>
-          <w:trHeight w:val="403"/>
-        </w:trPr>
-        <w:tc>
-          <w:tcPr>
-            <w:cnfStyle w:val="001000000000" w:firstRow="0" w:lastRow="0" w:firstColumn="1" w:lastColumn="0" w:oddVBand="0" w:evenVBand="0" w:oddHBand="0" w:evenHBand="0" w:firstRowFirstColumn="0" w:firstRowLastColumn="0" w:lastRowFirstColumn="0" w:lastRowLastColumn="0"/>
-            <w:tcW w:w="0" w:type="auto"/>
-            <w:vAlign w:val="center"/>
-          </w:tcPr>
-          <w:p>
-            <w:r>
-              <w:t>Two Inches</w:t>
-            </w:r>
-          </w:p>
-        </w:tc>
-        <w:tc>
-          <w:tcPr>
-            <w:tcW w:w="0" w:type="auto"/>
-            <w:vAlign w:val="center"/>
-          </w:tcPr>
-          <w:p>
-            <w:pPr>
-              <w:jc w:val="center"/>
-              <w:cnfStyle w:val="000000100000" w:firstRow="0" w:lastRow="0" w:firstColumn="0" w:lastColumn="0" w:oddVBand="0" w:evenVBand="0" w:oddHBand="1" w:evenHBand="0" w:firstRowFirstColumn="0" w:firstRowLastColumn="0" w:lastRowFirstColumn="0" w:lastRowLastColumn="0"/>
-            </w:pPr>
-            <w:r>
-              <w:t>0.47</w:t>
-            </w:r>
-          </w:p>
-        </w:tc>
-        <w:tc>
-          <w:tcPr>
-            <w:tcW w:w="0" w:type="auto"/>
-            <w:vAlign w:val="center"/>
-          </w:tcPr>
-          <w:p>
-            <w:pPr>
-              <w:jc w:val="center"/>
-              <w:cnfStyle w:val="000000100000" w:firstRow="0" w:lastRow="0" w:firstColumn="0" w:lastColumn="0" w:oddVBand="0" w:evenVBand="0" w:oddHBand="1" w:evenHBand="0" w:firstRowFirstColumn="0" w:firstRowLastColumn="0" w:lastRowFirstColumn="0" w:lastRowLastColumn="0"/>
-            </w:pPr>
-            <w:r>
-              <w:t>0.41</w:t>
-            </w:r>
-          </w:p>
-        </w:tc>
-      </w:tr>
-      <w:tr>
-        <w:trPr>
-          <w:trHeight w:val="424"/>
-        </w:trPr>
-        <w:tc>
-          <w:tcPr>
-            <w:cnfStyle w:val="001000000000" w:firstRow="0" w:lastRow="0" w:firstColumn="1" w:lastColumn="0" w:oddVBand="0" w:evenVBand="0" w:oddHBand="0" w:evenHBand="0" w:firstRowFirstColumn="0" w:firstRowLastColumn="0" w:lastRowFirstColumn="0" w:lastRowLastColumn="0"/>
-            <w:tcW w:w="0" w:type="auto"/>
-            <w:vAlign w:val="center"/>
-          </w:tcPr>
-          <w:p>
-            <w:r>
-              <w:t>One Inch</w:t>
-            </w:r>
-          </w:p>
-        </w:tc>
-        <w:tc>
-          <w:tcPr>
-            <w:tcW w:w="0" w:type="auto"/>
-            <w:vAlign w:val="center"/>
-          </w:tcPr>
-          <w:p>
-            <w:pPr>
-              <w:jc w:val="center"/>
-              <w:cnfStyle w:val="000000000000" w:firstRow="0" w:lastRow="0" w:firstColumn="0" w:lastColumn="0" w:oddVBand="0" w:evenVBand="0" w:oddHBand="0" w:evenHBand="0" w:firstRowFirstColumn="0" w:firstRowLastColumn="0" w:lastRowFirstColumn="0" w:lastRowLastColumn="0"/>
-            </w:pPr>
-            <w:r>
-              <w:t>0.65</w:t>
-            </w:r>
-          </w:p>
-        </w:tc>
-        <w:tc>
-          <w:tcPr>
-            <w:tcW w:w="0" w:type="auto"/>
-            <w:vAlign w:val="center"/>
-          </w:tcPr>
-          <w:p>
-            <w:pPr>
-              <w:jc w:val="center"/>
-              <w:cnfStyle w:val="000000000000" w:firstRow="0" w:lastRow="0" w:firstColumn="0" w:lastColumn="0" w:oddVBand="0" w:evenVBand="0" w:oddHBand="0" w:evenHBand="0" w:firstRowFirstColumn="0" w:firstRowLastColumn="0" w:lastRowFirstColumn="0" w:lastRowLastColumn="0"/>
-            </w:pPr>
-            <w:r>
-              <w:t>0.53</w:t>
-            </w:r>
-          </w:p>
-        </w:tc>
-      </w:tr>
-    </w:tbl>
     <w:p>
       <w:pPr>
         <w:pStyle w:val="Heading4"/>
       </w:pPr>
       <w:r>
+        <w:rPr>
+          <w:noProof/>
+        </w:rPr>
+        <mc:AlternateContent>
+          <mc:Choice Requires="wps">
+            <w:drawing>
+              <wp:anchor distT="0" distB="0" distL="114300" distR="114300" simplePos="0" relativeHeight="251697152" behindDoc="0" locked="0" layoutInCell="1" allowOverlap="1" wp14:anchorId="5C893FE9" wp14:editId="1865A96F">
+                <wp:simplePos x="0" y="0"/>
+                <wp:positionH relativeFrom="column">
+                  <wp:posOffset>0</wp:posOffset>
+                </wp:positionH>
+                <wp:positionV relativeFrom="paragraph">
+                  <wp:posOffset>2823210</wp:posOffset>
+                </wp:positionV>
+                <wp:extent cx="3657600" cy="635"/>
+                <wp:effectExtent l="0" t="0" r="0" b="0"/>
+                <wp:wrapSquare wrapText="bothSides"/>
+                <wp:docPr id="27" name="Text Box 27"/>
+                <wp:cNvGraphicFramePr/>
+                <a:graphic xmlns:a="http://schemas.openxmlformats.org/drawingml/2006/main">
+                  <a:graphicData uri="http://schemas.microsoft.com/office/word/2010/wordprocessingShape">
+                    <wps:wsp>
+                      <wps:cNvSpPr txBox="1"/>
+                      <wps:spPr>
+                        <a:xfrm>
+                          <a:off x="0" y="0"/>
+                          <a:ext cx="3657600" cy="635"/>
+                        </a:xfrm>
+                        <a:prstGeom prst="rect">
+                          <a:avLst/>
+                        </a:prstGeom>
+                        <a:solidFill>
+                          <a:prstClr val="white"/>
+                        </a:solidFill>
+                        <a:ln>
+                          <a:noFill/>
+                        </a:ln>
+                        <a:effectLst/>
+                      </wps:spPr>
+                      <wps:txbx>
+                        <w:txbxContent>
+                          <w:p>
+                            <w:pPr>
+                              <w:pStyle w:val="Caption"/>
+                              <w:rPr>
+                                <w:bCs w:val="0"/>
+                                <w:smallCaps/>
+                                <w:noProof/>
+                                <w:spacing w:val="10"/>
+                              </w:rPr>
+                            </w:pPr>
+                            <w:r>
+                              <w:t xml:space="preserve">Figure </w:t>
+                            </w:r>
+                            <w:fldSimple w:instr=" SEQ Figure \* ARABIC ">
+                              <w:r>
+                                <w:rPr>
+                                  <w:noProof/>
+                                </w:rPr>
+                                <w:t>2</w:t>
+                              </w:r>
+                            </w:fldSimple>
+                          </w:p>
+                        </w:txbxContent>
+                      </wps:txbx>
+                      <wps:bodyPr rot="0" spcFirstLastPara="0" vertOverflow="overflow" horzOverflow="overflow" vert="horz" wrap="square" lIns="0" tIns="0" rIns="0" bIns="0" numCol="1" spcCol="0" rtlCol="0" fromWordArt="0" anchor="t" anchorCtr="0" forceAA="0" compatLnSpc="1">
+                        <a:prstTxWarp prst="textNoShape">
+                          <a:avLst/>
+                        </a:prstTxWarp>
+                        <a:spAutoFit/>
+                      </wps:bodyPr>
+                    </wps:wsp>
+                  </a:graphicData>
+                </a:graphic>
+              </wp:anchor>
+            </w:drawing>
+          </mc:Choice>
+          <mc:Fallback>
+            <w:pict>
+              <v:shapetype id="_x0000_t202" coordsize="21600,21600" o:spt="202" path="m,l,21600r21600,l21600,xe">
+                <v:stroke joinstyle="miter"/>
+                <v:path gradientshapeok="t" o:connecttype="rect"/>
+              </v:shapetype>
+              <v:shape id="Text Box 27" o:spid="_x0000_s1036" type="#_x0000_t202" style="position:absolute;margin-left:0;margin-top:222.3pt;width:4in;height:.05pt;z-index:251697152;visibility:visible;mso-wrap-style:square;mso-wrap-distance-left:9pt;mso-wrap-distance-top:0;mso-wrap-distance-right:9pt;mso-wrap-distance-bottom:0;mso-position-horizontal:absolute;mso-position-horizontal-relative:text;mso-position-vertical:absolute;mso-position-vertical-relative:text;v-text-anchor:top" o:gfxdata="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" stroked="f">
+                <v:textbox style="mso-fit-shape-to-text:t" inset="0,0,0,0">
+                  <w:txbxContent>
+                    <w:p>
+                      <w:pPr>
+                        <w:pStyle w:val="Caption"/>
+                        <w:rPr>
+                          <w:bCs w:val="0"/>
+                          <w:smallCaps/>
+                          <w:noProof/>
+                          <w:spacing w:val="10"/>
+                        </w:rPr>
+                      </w:pPr>
+                      <w:r>
+                        <w:t xml:space="preserve">Figure </w:t>
+                      </w:r>
+                      <w:fldSimple w:instr=" SEQ Figure \* ARABIC ">
+                        <w:r>
+                          <w:rPr>
+                            <w:noProof/>
+                          </w:rPr>
+                          <w:t>2</w:t>
+                        </w:r>
+                      </w:fldSimple>
+                    </w:p>
+                  </w:txbxContent>
+                </v:textbox>
+                <w10:wrap type="square"/>
+              </v:shape>
+            </w:pict>
+          </mc:Fallback>
+        </mc:AlternateContent>
+      </w:r>
+      <w:r>
+        <w:rPr>
+          <w:noProof/>
+        </w:rPr>
+        <w:drawing>
+          <wp:anchor distT="0" distB="0" distL="114300" distR="114300" simplePos="0" relativeHeight="251695104" behindDoc="0" locked="0" layoutInCell="1" allowOverlap="1">
+            <wp:simplePos x="0" y="0"/>
+            <wp:positionH relativeFrom="column">
+              <wp:posOffset>0</wp:posOffset>
+            </wp:positionH>
+            <wp:positionV relativeFrom="paragraph">
+              <wp:posOffset>22860</wp:posOffset>
+            </wp:positionV>
+            <wp:extent cx="3657600" cy="2743200"/>
+            <wp:effectExtent l="0" t="0" r="19050" b="19050"/>
+            <wp:wrapSquare wrapText="bothSides"/>
+            <wp:docPr id="9" name="Chart 9"/>
+            <wp:cNvGraphicFramePr/>
+            <a:graphic xmlns:a="http://schemas.openxmlformats.org/drawingml/2006/main">
+              <a:graphicData uri="http://schemas.openxmlformats.org/drawingml/2006/chart">
+                <c:chart xmlns:c="http://schemas.openxmlformats.org/drawingml/2006/chart" xmlns:r="http://schemas.openxmlformats.org/officeDocument/2006/relationships" r:id="rId12"/>
+              </a:graphicData>
+            </a:graphic>
+            <wp14:sizeRelH relativeFrom="page">
+              <wp14:pctWidth>0</wp14:pctWidth>
+            </wp14:sizeRelH>
+            <wp14:sizeRelV relativeFrom="page">
+              <wp14:pctHeight>0</wp14:pctHeight>
+            </wp14:sizeRelV>
+          </wp:anchor>
+        </w:drawing>
+      </w:r>
+      <w:r>
         <w:t>Phase One Results</w:t>
       </w:r>
     </w:p>
@@ -10400,24 +10331,6 @@
       <w:r>
         <w:t xml:space="preserve"> </w:t>
       </w:r>
-    </w:p>
-    <w:p>
-      <w:pPr>
-        <w:pStyle w:val="Caption"/>
-        <w:framePr w:w="5428" w:hSpace="180" w:wrap="around" w:vAnchor="text" w:hAnchor="page" w:x="1357" w:y="1383"/>
-        <w:suppressOverlap/>
-      </w:pPr>
-      <w:r>
-        <w:t xml:space="preserve">Table </w:t>
-      </w:r>
-      <w:fldSimple w:instr=" SEQ Table \* ARABIC ">
-        <w:r>
-          <w:rPr>
-            <w:noProof/>
-          </w:rPr>
-          <w:t>1</w:t>
-        </w:r>
-      </w:fldSimple>
     </w:p>
     <w:p>
       <w:r>
@@ -10522,21 +10435,324 @@
       <w:pPr>
         <w:pStyle w:val="Heading3"/>
       </w:pPr>
-      <w:bookmarkStart w:id="33" w:name="_Toc401069629"/>
+      <w:bookmarkStart w:id="32" w:name="_Toc401069629"/>
       <w:r>
         <w:t>Phase Two</w:t>
       </w:r>
+      <w:bookmarkEnd w:id="32"/>
+    </w:p>
+    <w:p>
+      <w:r>
+        <w:t>Phase two presented the subject with just one object. The computer would randomly choose between a circle</w:t>
+      </w:r>
+      <w:r>
+        <w:t>,</w:t>
+      </w:r>
+      <w:r>
+        <w:t xml:space="preserve"> a rectangle or a triangle. This exercise was made 4 times as follows.</w:t>
+      </w:r>
+    </w:p>
+    <w:p>
+      <w:pPr>
+        <w:ind w:left="720"/>
+      </w:pPr>
+      <w:r>
+        <w:t xml:space="preserve">First try. </w:t>
+      </w:r>
+      <w:proofErr w:type="gramStart"/>
+      <w:r>
+        <w:t>Random object, at 2” tall from the table and a sensitivity of 10.</w:t>
+      </w:r>
+      <w:proofErr w:type="gramEnd"/>
+    </w:p>
+    <w:p>
+      <w:pPr>
+        <w:ind w:firstLine="720"/>
+      </w:pPr>
+      <w:r>
+        <w:t xml:space="preserve">Second try. </w:t>
+      </w:r>
+      <w:proofErr w:type="gramStart"/>
+      <w:r>
+        <w:t xml:space="preserve">Random </w:t>
+      </w:r>
+      <w:r>
+        <w:t>object</w:t>
+      </w:r>
+      <w:r>
+        <w:t>, at 2” tall from the table and a sensitivity of 5.</w:t>
+      </w:r>
+      <w:proofErr w:type="gramEnd"/>
+      <w:r>
+        <w:t xml:space="preserve"> </w:t>
+      </w:r>
+    </w:p>
+    <w:p>
+      <w:pPr>
+        <w:ind w:left="720"/>
+      </w:pPr>
+      <w:r>
+        <w:t xml:space="preserve">Third try. </w:t>
+      </w:r>
+      <w:proofErr w:type="gramStart"/>
+      <w:r>
+        <w:t>Random object, at 2” tall from the table and a sensitivity of 10.</w:t>
+      </w:r>
+      <w:proofErr w:type="gramEnd"/>
+    </w:p>
+    <w:p>
+      <w:pPr>
+        <w:ind w:left="720"/>
+      </w:pPr>
+      <w:r>
+        <w:t xml:space="preserve">Fourth try. </w:t>
+      </w:r>
+      <w:proofErr w:type="gramStart"/>
+      <w:r>
+        <w:t>Random object, at 2” tall from the table and a sensitivity of 5.</w:t>
+      </w:r>
+      <w:proofErr w:type="gramEnd"/>
+      <w:r>
+        <w:t xml:space="preserve"> </w:t>
+      </w:r>
+    </w:p>
+    <w:p>
+      <w:pPr>
+        <w:pStyle w:val="Heading4"/>
+      </w:pPr>
+      <w:r>
+        <w:t>Phase Two Results</w:t>
+      </w:r>
+    </w:p>
+    <w:p>
+      <w:bookmarkStart w:id="33" w:name="_GoBack"/>
+      <w:r>
+        <w:rPr>
+          <w:noProof/>
+        </w:rPr>
+        <w:drawing>
+          <wp:anchor distT="0" distB="0" distL="114300" distR="114300" simplePos="0" relativeHeight="251692032" behindDoc="0" locked="0" layoutInCell="1" allowOverlap="1" wp14:anchorId="5EFA7B58" wp14:editId="4A5ABFC7">
+            <wp:simplePos x="0" y="0"/>
+            <wp:positionH relativeFrom="column">
+              <wp:posOffset>-635</wp:posOffset>
+            </wp:positionH>
+            <wp:positionV relativeFrom="paragraph">
+              <wp:posOffset>-1270</wp:posOffset>
+            </wp:positionV>
+            <wp:extent cx="3905885" cy="2743200"/>
+            <wp:effectExtent l="0" t="0" r="18415" b="19050"/>
+            <wp:wrapSquare wrapText="bothSides"/>
+            <wp:docPr id="21" name="Chart 21"/>
+            <wp:cNvGraphicFramePr/>
+            <a:graphic xmlns:a="http://schemas.openxmlformats.org/drawingml/2006/main">
+              <a:graphicData uri="http://schemas.openxmlformats.org/drawingml/2006/chart">
+                <c:chart xmlns:c="http://schemas.openxmlformats.org/drawingml/2006/chart" xmlns:r="http://schemas.openxmlformats.org/officeDocument/2006/relationships" r:id="rId13"/>
+              </a:graphicData>
+            </a:graphic>
+            <wp14:sizeRelH relativeFrom="page">
+              <wp14:pctWidth>0</wp14:pctWidth>
+            </wp14:sizeRelH>
+            <wp14:sizeRelV relativeFrom="page">
+              <wp14:pctHeight>0</wp14:pctHeight>
+            </wp14:sizeRelV>
+          </wp:anchor>
+        </w:drawing>
+      </w:r>
       <w:bookmarkEnd w:id="33"/>
-    </w:p>
-    <w:p>
-      <w:r>
-        <w:t>Phase two presented the subject with just one object. The computer would randomly choose between a circle</w:t>
-      </w:r>
-      <w:r>
-        <w:t>,</w:t>
-      </w:r>
-      <w:r>
-        <w:t xml:space="preserve"> a rectangle or a triangle. This exercise was made 4 times as follows.</w:t>
+      <w:r>
+        <w:rPr>
+          <w:noProof/>
+        </w:rPr>
+        <mc:AlternateContent>
+          <mc:Choice Requires="wps">
+            <w:drawing>
+              <wp:anchor distT="0" distB="0" distL="114300" distR="114300" simplePos="0" relativeHeight="251694080" behindDoc="0" locked="0" layoutInCell="1" allowOverlap="1" wp14:anchorId="6B656142" wp14:editId="2B510A07">
+                <wp:simplePos x="0" y="0"/>
+                <wp:positionH relativeFrom="column">
+                  <wp:posOffset>0</wp:posOffset>
+                </wp:positionH>
+                <wp:positionV relativeFrom="paragraph">
+                  <wp:posOffset>2799080</wp:posOffset>
+                </wp:positionV>
+                <wp:extent cx="3657600" cy="635"/>
+                <wp:effectExtent l="0" t="0" r="0" b="0"/>
+                <wp:wrapSquare wrapText="bothSides"/>
+                <wp:docPr id="26" name="Text Box 26"/>
+                <wp:cNvGraphicFramePr/>
+                <a:graphic xmlns:a="http://schemas.openxmlformats.org/drawingml/2006/main">
+                  <a:graphicData uri="http://schemas.microsoft.com/office/word/2010/wordprocessingShape">
+                    <wps:wsp>
+                      <wps:cNvSpPr txBox="1"/>
+                      <wps:spPr>
+                        <a:xfrm>
+                          <a:off x="0" y="0"/>
+                          <a:ext cx="3657600" cy="635"/>
+                        </a:xfrm>
+                        <a:prstGeom prst="rect">
+                          <a:avLst/>
+                        </a:prstGeom>
+                        <a:solidFill>
+                          <a:prstClr val="white"/>
+                        </a:solidFill>
+                        <a:ln>
+                          <a:noFill/>
+                        </a:ln>
+                        <a:effectLst/>
+                      </wps:spPr>
+                      <wps:txbx>
+                        <w:txbxContent>
+                          <w:p>
+                            <w:pPr>
+                              <w:pStyle w:val="Caption"/>
+                              <w:rPr>
+                                <w:noProof/>
+                                <w:sz w:val="24"/>
+                                <w:szCs w:val="20"/>
+                              </w:rPr>
+                            </w:pPr>
+                            <w:r>
+                              <w:t xml:space="preserve">Figure </w:t>
+                            </w:r>
+                            <w:fldSimple w:instr=" SEQ Figure \* ARABIC ">
+                              <w:r>
+                                <w:rPr>
+                                  <w:noProof/>
+                                </w:rPr>
+                                <w:t>3</w:t>
+                              </w:r>
+                            </w:fldSimple>
+                          </w:p>
+                        </w:txbxContent>
+                      </wps:txbx>
+                      <wps:bodyPr rot="0" spcFirstLastPara="0" vertOverflow="overflow" horzOverflow="overflow" vert="horz" wrap="square" lIns="0" tIns="0" rIns="0" bIns="0" numCol="1" spcCol="0" rtlCol="0" fromWordArt="0" anchor="t" anchorCtr="0" forceAA="0" compatLnSpc="1">
+                        <a:prstTxWarp prst="textNoShape">
+                          <a:avLst/>
+                        </a:prstTxWarp>
+                        <a:spAutoFit/>
+                      </wps:bodyPr>
+                    </wps:wsp>
+                  </a:graphicData>
+                </a:graphic>
+              </wp:anchor>
+            </w:drawing>
+          </mc:Choice>
+          <mc:Fallback>
+            <w:pict>
+              <v:shape id="Text Box 26" o:spid="_x0000_s1037" type="#_x0000_t202" style="position:absolute;left:0;text-align:left;margin-left:0;margin-top:220.4pt;width:4in;height:.05pt;z-index:251694080;visibility:visible;mso-wrap-style:square;mso-wrap-distance-left:9pt;mso-wrap-distance-top:0;mso-wrap-distance-right:9pt;mso-wrap-distance-bottom:0;mso-position-horizontal:absolute;mso-position-horizontal-relative:text;mso-position-vertical:absolute;mso-position-vertical-relative:text;v-text-anchor:top" o:gfxdata="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" stroked="f">
+                <v:textbox style="mso-fit-shape-to-text:t" inset="0,0,0,0">
+                  <w:txbxContent>
+                    <w:p>
+                      <w:pPr>
+                        <w:pStyle w:val="Caption"/>
+                        <w:rPr>
+                          <w:noProof/>
+                          <w:sz w:val="24"/>
+                          <w:szCs w:val="20"/>
+                        </w:rPr>
+                      </w:pPr>
+                      <w:r>
+                        <w:t xml:space="preserve">Figure </w:t>
+                      </w:r>
+                      <w:fldSimple w:instr=" SEQ Figure \* ARABIC ">
+                        <w:r>
+                          <w:rPr>
+                            <w:noProof/>
+                          </w:rPr>
+                          <w:t>3</w:t>
+                        </w:r>
+                      </w:fldSimple>
+                    </w:p>
+                  </w:txbxContent>
+                </v:textbox>
+                <w10:wrap type="square"/>
+              </v:shape>
+            </w:pict>
+          </mc:Fallback>
+        </mc:AlternateContent>
+      </w:r>
+      <w:r>
+        <w:t>Once again the results are well above random, which in this case would be 33 percent given that there were three choices to be made. The object with the largest percentage of correct answers was the triangle, while the Rectangle had the lowest. This time the most sensitive setting of 5 was more successful. Table 2 shows the results of phase two.</w:t>
+      </w:r>
+      <w:r>
+        <w:t xml:space="preserve"> </w:t>
+      </w:r>
+    </w:p>
+    <w:p>
+      <w:r>
+        <w:t xml:space="preserve">Totaling the correct answers of phase two in the four tries and ignoring the </w:t>
+      </w:r>
+      <w:r>
+        <w:t>sensitivity</w:t>
+      </w:r>
+      <w:r>
+        <w:t xml:space="preserve"> difference, we have a total (n) of 68 tries; the result gives a percentage of accuracy of 54%. When we compare this to a random result, which would be 33% because of having to choose amongst 3 possibilities, we get a confidence value of p&lt;0.02.</w:t>
+      </w:r>
+    </w:p>
+    <w:p>
+      <w:pPr>
+        <w:pStyle w:val="Heading4"/>
+      </w:pPr>
+      <w:r>
+        <w:t>Phase Two Evaluation</w:t>
+      </w:r>
+    </w:p>
+    <w:p>
+      <w:r>
+        <w:t xml:space="preserve">Having worked through the first phase, the subjects had a better handle on this artificial sensory experience. This exercise required the subjects to move their hand side to side and also </w:t>
+      </w:r>
+    </w:p>
+    <w:p>
+      <w:proofErr w:type="gramStart"/>
+      <w:r>
+        <w:lastRenderedPageBreak/>
+        <w:t>front</w:t>
+      </w:r>
+      <w:proofErr w:type="gramEnd"/>
+      <w:r>
+        <w:t xml:space="preserve"> to back, giving them a 2D field to scan. Because of the first exercise, finding the edges was easy, their job was then to use that information to find a pattern they could compare with their mental expectation of how any of the shapes would feel.</w:t>
+      </w:r>
+    </w:p>
+    <w:p>
+      <w:r>
+        <w:t>The fact the triangle gave the best results was an interesting finding. E</w:t>
+      </w:r>
+      <w:r>
+        <w:t>ven though I expected this not to be the case given the familiarity of the other shapes, the triangle offers the most drastic c</w:t>
+      </w:r>
+      <w:r>
+        <w:t>hang</w:t>
+      </w:r>
+      <w:r>
+        <w:t>e at the corners</w:t>
+      </w:r>
+      <w:r>
+        <w:t xml:space="preserve"> and made it easy to identify. The circle seems to have had an advantage when people would start inside the shape and then realize how long it took to find an edge.</w:t>
+      </w:r>
+    </w:p>
+    <w:p>
+      <w:r>
+        <w:t>Two main techniques were used successfully in this task. The most used was scanning the area on the X axis until an edge was found, then moving a bit on the Y axis and scanning again in the opposite way, much like a printer would make a line, advanced the paper and make the next line. The triangle would have a long distance between the edges at the bottom but very small distance at the top. The other technique implied searching for the first definite edge and then bouncing the hand along the edge of the object in an attempt to trace the shape and find the answer.</w:t>
+      </w:r>
+    </w:p>
+    <w:p>
+      <w:pPr>
+        <w:pStyle w:val="Heading3"/>
+      </w:pPr>
+      <w:bookmarkStart w:id="34" w:name="_Toc401069630"/>
+      <w:r>
+        <w:t>Phase Three</w:t>
+      </w:r>
+      <w:bookmarkEnd w:id="34"/>
+    </w:p>
+    <w:p>
+      <w:r>
+        <w:t>Phase three was about an object with three relevant dimensions. Since the first two phases had dealt with, essentially, 2D shapes. This phase presented a Cube, a Prism and a Sphere. Everyt</w:t>
+      </w:r>
+      <w:r>
+        <w:t>hing else was just like phase 2 as follows.</w:t>
+      </w:r>
+      <w:r>
+        <w:t xml:space="preserve"> </w:t>
       </w:r>
     </w:p>
     <w:p>
@@ -10548,7 +10764,7 @@
       </w:r>
       <w:proofErr w:type="gramStart"/>
       <w:r>
-        <w:t>Random object, at 2” tall from the table and a sensitivity of 10.</w:t>
+        <w:t>Random object, at a sensitivity of 10.</w:t>
       </w:r>
       <w:proofErr w:type="gramEnd"/>
     </w:p>
@@ -10561,13 +10777,7 @@
       </w:r>
       <w:proofErr w:type="gramStart"/>
       <w:r>
-        <w:t xml:space="preserve">Random </w:t>
-      </w:r>
-      <w:r>
-        <w:t>object</w:t>
-      </w:r>
-      <w:r>
-        <w:t>, at 2” tall from the table and a sensitivity of 5.</w:t>
+        <w:t>Random object, at a sensitivity of 5.</w:t>
       </w:r>
       <w:proofErr w:type="gramEnd"/>
       <w:r>
@@ -10583,7 +10793,7 @@
       </w:r>
       <w:proofErr w:type="gramStart"/>
       <w:r>
-        <w:t>Random object, at 2” tall from the table and a sensitivity of 10.</w:t>
+        <w:t>Random object, at a sensitivity of 10.</w:t>
       </w:r>
       <w:proofErr w:type="gramEnd"/>
     </w:p>
@@ -10596,7 +10806,7 @@
       </w:r>
       <w:proofErr w:type="gramStart"/>
       <w:r>
-        <w:t>Random object, at 2” tall from the table and a sensitivity of 5.</w:t>
+        <w:t>Random object, at a sensitivity of 5.</w:t>
       </w:r>
       <w:proofErr w:type="gramEnd"/>
       <w:r>
@@ -10608,279 +10818,20 @@
         <w:pStyle w:val="Heading4"/>
       </w:pPr>
       <w:r>
-        <w:t>Phase Two Results</w:t>
-      </w:r>
-    </w:p>
-    <w:p>
-      <w:r>
-        <w:t>Once again the results are well above random, which in this case would be 33 percent given that there were three choices to be made. The object with the largest percentage of correct answers was the triangle, while the Rectangle had the lowest. This time the most sensitive setting of 5 was more successful. Table 2 shows the results of phase two.</w:t>
+        <w:t>Phase Three Results</w:t>
+      </w:r>
+    </w:p>
+    <w:p>
+      <w:r>
+        <w:t>The sphere shows a success rate barely above random whereas the Prism shows a success rate of more than 80%. Overall the success rate for all three shapes was 55%. The results of phase three are shown in table 3.</w:t>
       </w:r>
       <w:r>
         <w:t xml:space="preserve"> </w:t>
       </w:r>
     </w:p>
-    <w:tbl>
-      <w:tblPr>
-        <w:tblStyle w:val="LightList"/>
-        <w:tblpPr w:leftFromText="180" w:rightFromText="180" w:vertAnchor="text" w:horzAnchor="margin" w:tblpY="368"/>
-        <w:tblW w:w="5414" w:type="dxa"/>
-        <w:tblLook w:val="0480" w:firstRow="0" w:lastRow="0" w:firstColumn="1" w:lastColumn="0" w:noHBand="0" w:noVBand="1"/>
-      </w:tblPr>
-      <w:tblGrid>
-        <w:gridCol w:w="1650"/>
-        <w:gridCol w:w="1924"/>
-        <w:gridCol w:w="1840"/>
-      </w:tblGrid>
-      <w:tr>
-        <w:trPr>
-          <w:cnfStyle w:val="000000100000" w:firstRow="0" w:lastRow="0" w:firstColumn="0" w:lastColumn="0" w:oddVBand="0" w:evenVBand="0" w:oddHBand="1" w:evenHBand="0" w:firstRowFirstColumn="0" w:firstRowLastColumn="0" w:lastRowFirstColumn="0" w:lastRowLastColumn="0"/>
-          <w:trHeight w:val="424"/>
-        </w:trPr>
-        <w:tc>
-          <w:tcPr>
-            <w:cnfStyle w:val="001000000000" w:firstRow="0" w:lastRow="0" w:firstColumn="1" w:lastColumn="0" w:oddVBand="0" w:evenVBand="0" w:oddHBand="0" w:evenHBand="0" w:firstRowFirstColumn="0" w:firstRowLastColumn="0" w:lastRowFirstColumn="0" w:lastRowLastColumn="0"/>
-            <w:tcW w:w="0" w:type="auto"/>
-            <w:gridSpan w:val="3"/>
-          </w:tcPr>
-          <w:p>
-            <w:pPr>
-              <w:jc w:val="center"/>
-            </w:pPr>
-            <w:r>
-              <w:rPr>
-                <w:sz w:val="32"/>
-              </w:rPr>
-              <w:t>Percentage of Correct Answers on Phase Two</w:t>
-            </w:r>
-            <w:r>
-              <w:rPr>
-                <w:noProof/>
-              </w:rPr>
-              <w:drawing>
-                <wp:inline distT="0" distB="0" distL="0" distR="0" wp14:anchorId="225A9268" wp14:editId="07AF6B9D">
-                  <wp:extent cx="3252159" cy="1388853"/>
-                  <wp:effectExtent l="0" t="0" r="24765" b="20955"/>
-                  <wp:docPr id="13" name="Chart 13"/>
-                  <wp:cNvGraphicFramePr/>
-                  <a:graphic xmlns:a="http://schemas.openxmlformats.org/drawingml/2006/main">
-                    <a:graphicData uri="http://schemas.openxmlformats.org/drawingml/2006/chart">
-                      <c:chart xmlns:c="http://schemas.openxmlformats.org/drawingml/2006/chart" xmlns:r="http://schemas.openxmlformats.org/officeDocument/2006/relationships" r:id="rId13"/>
-                    </a:graphicData>
-                  </a:graphic>
-                </wp:inline>
-              </w:drawing>
-            </w:r>
-          </w:p>
-        </w:tc>
-      </w:tr>
-      <w:tr>
-        <w:trPr>
-          <w:trHeight w:val="403"/>
-        </w:trPr>
-        <w:tc>
-          <w:tcPr>
-            <w:cnfStyle w:val="001000000000" w:firstRow="0" w:lastRow="0" w:firstColumn="1" w:lastColumn="0" w:oddVBand="0" w:evenVBand="0" w:oddHBand="0" w:evenHBand="0" w:firstRowFirstColumn="0" w:firstRowLastColumn="0" w:lastRowFirstColumn="0" w:lastRowLastColumn="0"/>
-            <w:tcW w:w="0" w:type="auto"/>
-            <w:vAlign w:val="center"/>
-          </w:tcPr>
-          <w:p/>
-        </w:tc>
-        <w:tc>
-          <w:tcPr>
-            <w:tcW w:w="0" w:type="auto"/>
-            <w:vAlign w:val="center"/>
-          </w:tcPr>
-          <w:p>
-            <w:pPr>
-              <w:jc w:val="center"/>
-              <w:cnfStyle w:val="000000000000" w:firstRow="0" w:lastRow="0" w:firstColumn="0" w:lastColumn="0" w:oddVBand="0" w:evenVBand="0" w:oddHBand="0" w:evenHBand="0" w:firstRowFirstColumn="0" w:firstRowLastColumn="0" w:lastRowFirstColumn="0" w:lastRowLastColumn="0"/>
-              <w:rPr>
-                <w:b/>
-              </w:rPr>
-            </w:pPr>
-            <w:r>
-              <w:rPr>
-                <w:b/>
-              </w:rPr>
-              <w:t>Sensitivity 10</w:t>
-            </w:r>
-          </w:p>
-        </w:tc>
-        <w:tc>
-          <w:tcPr>
-            <w:tcW w:w="0" w:type="auto"/>
-            <w:vAlign w:val="center"/>
-          </w:tcPr>
-          <w:p>
-            <w:pPr>
-              <w:jc w:val="center"/>
-              <w:cnfStyle w:val="000000000000" w:firstRow="0" w:lastRow="0" w:firstColumn="0" w:lastColumn="0" w:oddVBand="0" w:evenVBand="0" w:oddHBand="0" w:evenHBand="0" w:firstRowFirstColumn="0" w:firstRowLastColumn="0" w:lastRowFirstColumn="0" w:lastRowLastColumn="0"/>
-              <w:rPr>
-                <w:b/>
-              </w:rPr>
-            </w:pPr>
-            <w:r>
-              <w:rPr>
-                <w:b/>
-              </w:rPr>
-              <w:t>Sensitivity 5</w:t>
-            </w:r>
-          </w:p>
-        </w:tc>
-      </w:tr>
-      <w:tr>
-        <w:trPr>
-          <w:cnfStyle w:val="000000100000" w:firstRow="0" w:lastRow="0" w:firstColumn="0" w:lastColumn="0" w:oddVBand="0" w:evenVBand="0" w:oddHBand="1" w:evenHBand="0" w:firstRowFirstColumn="0" w:firstRowLastColumn="0" w:lastRowFirstColumn="0" w:lastRowLastColumn="0"/>
-          <w:trHeight w:val="403"/>
-        </w:trPr>
-        <w:tc>
-          <w:tcPr>
-            <w:cnfStyle w:val="001000000000" w:firstRow="0" w:lastRow="0" w:firstColumn="1" w:lastColumn="0" w:oddVBand="0" w:evenVBand="0" w:oddHBand="0" w:evenHBand="0" w:firstRowFirstColumn="0" w:firstRowLastColumn="0" w:lastRowFirstColumn="0" w:lastRowLastColumn="0"/>
-            <w:tcW w:w="0" w:type="auto"/>
-            <w:vAlign w:val="center"/>
-          </w:tcPr>
-          <w:p>
-            <w:r>
-              <w:t>Circle</w:t>
-            </w:r>
-          </w:p>
-        </w:tc>
-        <w:tc>
-          <w:tcPr>
-            <w:tcW w:w="0" w:type="auto"/>
-            <w:vAlign w:val="center"/>
-          </w:tcPr>
-          <w:p>
-            <w:pPr>
-              <w:jc w:val="center"/>
-              <w:cnfStyle w:val="000000100000" w:firstRow="0" w:lastRow="0" w:firstColumn="0" w:lastColumn="0" w:oddVBand="0" w:evenVBand="0" w:oddHBand="1" w:evenHBand="0" w:firstRowFirstColumn="0" w:firstRowLastColumn="0" w:lastRowFirstColumn="0" w:lastRowLastColumn="0"/>
-            </w:pPr>
-            <w:r>
-              <w:t>0.52</w:t>
-            </w:r>
-          </w:p>
-        </w:tc>
-        <w:tc>
-          <w:tcPr>
-            <w:tcW w:w="0" w:type="auto"/>
-            <w:vAlign w:val="center"/>
-          </w:tcPr>
-          <w:p>
-            <w:pPr>
-              <w:jc w:val="center"/>
-              <w:cnfStyle w:val="000000100000" w:firstRow="0" w:lastRow="0" w:firstColumn="0" w:lastColumn="0" w:oddVBand="0" w:evenVBand="0" w:oddHBand="1" w:evenHBand="0" w:firstRowFirstColumn="0" w:firstRowLastColumn="0" w:lastRowFirstColumn="0" w:lastRowLastColumn="0"/>
-            </w:pPr>
-            <w:r>
-              <w:t>0.67</w:t>
-            </w:r>
-          </w:p>
-        </w:tc>
-      </w:tr>
-      <w:tr>
-        <w:trPr>
-          <w:trHeight w:val="424"/>
-        </w:trPr>
-        <w:tc>
-          <w:tcPr>
-            <w:cnfStyle w:val="001000000000" w:firstRow="0" w:lastRow="0" w:firstColumn="1" w:lastColumn="0" w:oddVBand="0" w:evenVBand="0" w:oddHBand="0" w:evenHBand="0" w:firstRowFirstColumn="0" w:firstRowLastColumn="0" w:lastRowFirstColumn="0" w:lastRowLastColumn="0"/>
-            <w:tcW w:w="0" w:type="auto"/>
-            <w:vAlign w:val="center"/>
-          </w:tcPr>
-          <w:p>
-            <w:r>
-              <w:t>Rectangle</w:t>
-            </w:r>
-          </w:p>
-        </w:tc>
-        <w:tc>
-          <w:tcPr>
-            <w:tcW w:w="0" w:type="auto"/>
-            <w:vAlign w:val="center"/>
-          </w:tcPr>
-          <w:p>
-            <w:pPr>
-              <w:jc w:val="center"/>
-              <w:cnfStyle w:val="000000000000" w:firstRow="0" w:lastRow="0" w:firstColumn="0" w:lastColumn="0" w:oddVBand="0" w:evenVBand="0" w:oddHBand="0" w:evenHBand="0" w:firstRowFirstColumn="0" w:firstRowLastColumn="0" w:lastRowFirstColumn="0" w:lastRowLastColumn="0"/>
-            </w:pPr>
-            <w:r>
-              <w:t>0.40</w:t>
-            </w:r>
-          </w:p>
-        </w:tc>
-        <w:tc>
-          <w:tcPr>
-            <w:tcW w:w="0" w:type="auto"/>
-            <w:vAlign w:val="center"/>
-          </w:tcPr>
-          <w:p>
-            <w:pPr>
-              <w:jc w:val="center"/>
-              <w:cnfStyle w:val="000000000000" w:firstRow="0" w:lastRow="0" w:firstColumn="0" w:lastColumn="0" w:oddVBand="0" w:evenVBand="0" w:oddHBand="0" w:evenHBand="0" w:firstRowFirstColumn="0" w:firstRowLastColumn="0" w:lastRowFirstColumn="0" w:lastRowLastColumn="0"/>
-            </w:pPr>
-            <w:r>
-              <w:t>0.29</w:t>
-            </w:r>
-          </w:p>
-        </w:tc>
-      </w:tr>
-      <w:tr>
-        <w:trPr>
-          <w:cnfStyle w:val="000000100000" w:firstRow="0" w:lastRow="0" w:firstColumn="0" w:lastColumn="0" w:oddVBand="0" w:evenVBand="0" w:oddHBand="1" w:evenHBand="0" w:firstRowFirstColumn="0" w:firstRowLastColumn="0" w:lastRowFirstColumn="0" w:lastRowLastColumn="0"/>
-          <w:trHeight w:val="424"/>
-        </w:trPr>
-        <w:tc>
-          <w:tcPr>
-            <w:cnfStyle w:val="001000000000" w:firstRow="0" w:lastRow="0" w:firstColumn="1" w:lastColumn="0" w:oddVBand="0" w:evenVBand="0" w:oddHBand="0" w:evenHBand="0" w:firstRowFirstColumn="0" w:firstRowLastColumn="0" w:lastRowFirstColumn="0" w:lastRowLastColumn="0"/>
-            <w:tcW w:w="0" w:type="auto"/>
-            <w:vAlign w:val="center"/>
-          </w:tcPr>
-          <w:p>
-            <w:r>
-              <w:t>Triangle</w:t>
-            </w:r>
-          </w:p>
-        </w:tc>
-        <w:tc>
-          <w:tcPr>
-            <w:tcW w:w="0" w:type="auto"/>
-            <w:vAlign w:val="center"/>
-          </w:tcPr>
-          <w:p>
-            <w:pPr>
-              <w:jc w:val="center"/>
-              <w:cnfStyle w:val="000000100000" w:firstRow="0" w:lastRow="0" w:firstColumn="0" w:lastColumn="0" w:oddVBand="0" w:evenVBand="0" w:oddHBand="1" w:evenHBand="0" w:firstRowFirstColumn="0" w:firstRowLastColumn="0" w:lastRowFirstColumn="0" w:lastRowLastColumn="0"/>
-            </w:pPr>
-            <w:r>
-              <w:t>0.67</w:t>
-            </w:r>
-          </w:p>
-        </w:tc>
-        <w:tc>
-          <w:tcPr>
-            <w:tcW w:w="0" w:type="auto"/>
-            <w:vAlign w:val="center"/>
-          </w:tcPr>
-          <w:p>
-            <w:pPr>
-              <w:jc w:val="center"/>
-              <w:cnfStyle w:val="000000100000" w:firstRow="0" w:lastRow="0" w:firstColumn="0" w:lastColumn="0" w:oddVBand="0" w:evenVBand="0" w:oddHBand="1" w:evenHBand="0" w:firstRowFirstColumn="0" w:firstRowLastColumn="0" w:lastRowFirstColumn="0" w:lastRowLastColumn="0"/>
-            </w:pPr>
-            <w:r>
-              <w:t>0.80</w:t>
-            </w:r>
-          </w:p>
-        </w:tc>
-      </w:tr>
-    </w:tbl>
-    <w:p>
-      <w:r>
-        <w:t xml:space="preserve">Totaling the correct answers of phase two in the four tries and ignoring the </w:t>
-      </w:r>
-      <w:r>
-        <w:t>sensitivity</w:t>
-      </w:r>
-      <w:r>
-        <w:t xml:space="preserve"> difference, we have a total (n) of 68 tries; the result gives a percentage of accuracy of 54%. When we compare this to a random result, which would be 33% because of having to choose amongst 3 possibilities, we get a confidence value of p&lt;0.02.</w:t>
+    <w:p>
+      <w:r>
+        <w:t>Totaling the correct answers of phase three in the four tries and ignoring the sensitivity difference, we have a total (n) of 66 tries; the results give a percentage of accuracy of 54%. When we compare this to a random result, which would be 33% because of having to choose amongst 3 possibilities, we get a confidence value of p&lt;0.03.</w:t>
       </w:r>
     </w:p>
     <w:p>
@@ -10888,461 +10839,154 @@
         <w:pStyle w:val="Heading4"/>
       </w:pPr>
       <w:r>
-        <w:t>Phase Two Evaluation</w:t>
-      </w:r>
-    </w:p>
-    <w:p>
-      <w:r>
-        <w:t xml:space="preserve">Having worked through the first phase, the subjects had a better handle on this artificial sensory experience. This exercise required the subjects to move their hand side to side and also </w:t>
-      </w:r>
-    </w:p>
-    <w:p>
-      <w:pPr>
-        <w:pStyle w:val="Caption"/>
-        <w:framePr w:w="5414" w:hSpace="180" w:wrap="around" w:vAnchor="text" w:hAnchor="page" w:x="1329" w:y="86"/>
-      </w:pPr>
-      <w:r>
-        <w:t xml:space="preserve">Table </w:t>
-      </w:r>
-      <w:fldSimple w:instr=" SEQ Table \* ARABIC ">
-        <w:r>
-          <w:rPr>
-            <w:noProof/>
-          </w:rPr>
-          <w:t>2</w:t>
-        </w:r>
-      </w:fldSimple>
-    </w:p>
-    <w:p>
-      <w:proofErr w:type="gramStart"/>
-      <w:r>
-        <w:t>front</w:t>
-      </w:r>
-      <w:proofErr w:type="gramEnd"/>
-      <w:r>
-        <w:t xml:space="preserve"> to back, giving them a 2D field to scan. Because of the first exercise, </w:t>
-      </w:r>
-      <w:r>
+        <w:t>Phase Three Evaluation</w:t>
+      </w:r>
+    </w:p>
+    <w:p>
+      <w:r>
+        <w:rPr>
+          <w:noProof/>
+        </w:rPr>
         <w:lastRenderedPageBreak/>
-        <w:t>finding the edges was easy, their job was then to use that information to find a pattern they could compare with their mental expectation of how any of the shapes would feel.</w:t>
-      </w:r>
-    </w:p>
-    <w:p>
-      <w:r>
-        <w:t>The fact the triangle gave the best results was an interesting finding. E</w:t>
-      </w:r>
-      <w:r>
-        <w:t>ven though I expected this not to be the case given the familiarity of the other shapes, the triangle offers the most drastic c</w:t>
-      </w:r>
-      <w:r>
-        <w:t>hang</w:t>
-      </w:r>
-      <w:r>
-        <w:t>e at the corners</w:t>
-      </w:r>
-      <w:r>
-        <w:t xml:space="preserve"> and made it easy to identify. The circle seems to have had an advantage when people would start inside the shape and then realize how long it took to find an edge.</w:t>
-      </w:r>
-    </w:p>
-    <w:p>
-      <w:r>
-        <w:t>Two main techniques were used successfully in this task. The most used was scanning the area on the X axis until an edge was found, then moving a bit on the Y axis and scanning again in the opposite way, much like a printer would make a line, advanced the paper and make the next line. The triangle would have a long distance between the edges at the bottom but very small distance at the top. The other technique implied searching for the first definite edge and then bouncing the hand along the edge of the object in an attempt to trace the shape and find the answer.</w:t>
-      </w:r>
-    </w:p>
-    <w:p>
-      <w:pPr>
-        <w:pStyle w:val="Heading3"/>
-      </w:pPr>
-      <w:bookmarkStart w:id="34" w:name="_Toc401069630"/>
-      <w:r>
-        <w:t>Phase Three</w:t>
-      </w:r>
-      <w:bookmarkEnd w:id="34"/>
-    </w:p>
-    <w:p>
-      <w:r>
-        <w:t>Phase three was about an object with three relevant dimensions. Since the first two phases had dealt with, essentially, 2D shapes. This phase presented a Cube, a Prism and a Sphere. Everyt</w:t>
-      </w:r>
-      <w:r>
-        <w:t>hing else was just like phase 2 as follows.</w:t>
-      </w:r>
-      <w:r>
-        <w:t xml:space="preserve"> </w:t>
-      </w:r>
-    </w:p>
-    <w:p>
-      <w:pPr>
-        <w:ind w:left="720"/>
-      </w:pPr>
-      <w:r>
-        <w:t xml:space="preserve">First try. </w:t>
-      </w:r>
-      <w:proofErr w:type="gramStart"/>
-      <w:r>
-        <w:t>Random object, at a sensitivity of 10.</w:t>
-      </w:r>
-      <w:proofErr w:type="gramEnd"/>
-    </w:p>
-    <w:p>
-      <w:pPr>
-        <w:ind w:firstLine="720"/>
-      </w:pPr>
-      <w:r>
-        <w:t xml:space="preserve">Second try. </w:t>
-      </w:r>
-      <w:proofErr w:type="gramStart"/>
-      <w:r>
-        <w:t>Random object, at a sensitivity of 5.</w:t>
-      </w:r>
-      <w:proofErr w:type="gramEnd"/>
-      <w:r>
-        <w:t xml:space="preserve"> </w:t>
-      </w:r>
-    </w:p>
-    <w:p>
-      <w:pPr>
-        <w:ind w:left="720"/>
-      </w:pPr>
-      <w:r>
-        <w:t xml:space="preserve">Third try. </w:t>
-      </w:r>
-      <w:proofErr w:type="gramStart"/>
-      <w:r>
-        <w:t>Random object, at a sensitivity of 10.</w:t>
-      </w:r>
-      <w:proofErr w:type="gramEnd"/>
-    </w:p>
-    <w:p>
-      <w:pPr>
-        <w:ind w:left="720"/>
-      </w:pPr>
-      <w:r>
-        <w:t xml:space="preserve">Fourth try. </w:t>
-      </w:r>
-      <w:proofErr w:type="gramStart"/>
-      <w:r>
-        <w:t>Random object, at a sensitivity of 5.</w:t>
-      </w:r>
-      <w:proofErr w:type="gramEnd"/>
-      <w:r>
-        <w:t xml:space="preserve"> </w:t>
-      </w:r>
-    </w:p>
-    <w:p>
-      <w:pPr>
-        <w:pStyle w:val="Heading4"/>
-      </w:pPr>
-      <w:r>
-        <w:t>Phase Three Results</w:t>
-      </w:r>
-    </w:p>
-    <w:p>
-      <w:r>
-        <w:t>The sphere shows a success rate barely above random whereas the Prism shows a success rate of more than 80%. Overall the success rate for all three shapes was 55%. The results of phase three are shown in table 3.</w:t>
-      </w:r>
-      <w:r>
-        <w:t xml:space="preserve"> </w:t>
-      </w:r>
-    </w:p>
-    <w:p>
-      <w:r>
-        <w:t>Totaling the correct answers of phase three in the four tries and ignoring the sensitivity difference, we have a total (n) of 66 tries; the results give a percentage of accuracy of 54%. When we compare this to a random result, which would be 33% because of having to choose amongst 3 possibilities, we get a confidence value of p&lt;0.03.</w:t>
-      </w:r>
-    </w:p>
-    <w:p>
-      <w:pPr>
-        <w:pStyle w:val="Heading4"/>
-      </w:pPr>
-      <w:r>
-        <w:t>Phase Three Evaluation</w:t>
-      </w:r>
-    </w:p>
-    <w:tbl>
-      <w:tblPr>
-        <w:tblStyle w:val="LightList"/>
-        <w:tblpPr w:leftFromText="180" w:rightFromText="180" w:vertAnchor="text" w:horzAnchor="margin" w:tblpY="1092"/>
-        <w:tblW w:w="5414" w:type="dxa"/>
-        <w:tblLook w:val="0480" w:firstRow="0" w:lastRow="0" w:firstColumn="1" w:lastColumn="0" w:noHBand="0" w:noVBand="1"/>
-      </w:tblPr>
-      <w:tblGrid>
-        <w:gridCol w:w="1650"/>
-        <w:gridCol w:w="1924"/>
-        <w:gridCol w:w="1840"/>
-      </w:tblGrid>
-      <w:tr>
-        <w:trPr>
-          <w:cnfStyle w:val="000000100000" w:firstRow="0" w:lastRow="0" w:firstColumn="0" w:lastColumn="0" w:oddVBand="0" w:evenVBand="0" w:oddHBand="1" w:evenHBand="0" w:firstRowFirstColumn="0" w:firstRowLastColumn="0" w:lastRowFirstColumn="0" w:lastRowLastColumn="0"/>
-          <w:trHeight w:val="424"/>
-        </w:trPr>
-        <w:tc>
-          <w:tcPr>
-            <w:cnfStyle w:val="001000000000" w:firstRow="0" w:lastRow="0" w:firstColumn="1" w:lastColumn="0" w:oddVBand="0" w:evenVBand="0" w:oddHBand="0" w:evenHBand="0" w:firstRowFirstColumn="0" w:firstRowLastColumn="0" w:lastRowFirstColumn="0" w:lastRowLastColumn="0"/>
-            <w:tcW w:w="0" w:type="auto"/>
-            <w:gridSpan w:val="3"/>
-          </w:tcPr>
-          <w:p>
-            <w:pPr>
-              <w:jc w:val="center"/>
-            </w:pPr>
-            <w:r>
-              <w:rPr>
-                <w:sz w:val="32"/>
-                <w:szCs w:val="32"/>
-              </w:rPr>
-              <w:lastRenderedPageBreak/>
-              <w:t>Percentage of Correct Answers on Phase Three</w:t>
-            </w:r>
-            <w:r>
-              <w:rPr>
-                <w:noProof/>
-              </w:rPr>
-              <w:drawing>
-                <wp:inline distT="0" distB="0" distL="0" distR="0" wp14:anchorId="6FC0129D" wp14:editId="36971429">
-                  <wp:extent cx="3252159" cy="1388853"/>
-                  <wp:effectExtent l="0" t="0" r="24765" b="20955"/>
-                  <wp:docPr id="15" name="Chart 15"/>
-                  <wp:cNvGraphicFramePr/>
-                  <a:graphic xmlns:a="http://schemas.openxmlformats.org/drawingml/2006/main">
-                    <a:graphicData uri="http://schemas.openxmlformats.org/drawingml/2006/chart">
-                      <c:chart xmlns:c="http://schemas.openxmlformats.org/drawingml/2006/chart" xmlns:r="http://schemas.openxmlformats.org/officeDocument/2006/relationships" r:id="rId14"/>
-                    </a:graphicData>
-                  </a:graphic>
-                </wp:inline>
-              </w:drawing>
-            </w:r>
-          </w:p>
-        </w:tc>
-      </w:tr>
-      <w:tr>
-        <w:trPr>
-          <w:trHeight w:val="403"/>
-        </w:trPr>
-        <w:tc>
-          <w:tcPr>
-            <w:cnfStyle w:val="001000000000" w:firstRow="0" w:lastRow="0" w:firstColumn="1" w:lastColumn="0" w:oddVBand="0" w:evenVBand="0" w:oddHBand="0" w:evenHBand="0" w:firstRowFirstColumn="0" w:firstRowLastColumn="0" w:lastRowFirstColumn="0" w:lastRowLastColumn="0"/>
-            <w:tcW w:w="0" w:type="auto"/>
-            <w:vAlign w:val="center"/>
-          </w:tcPr>
-          <w:p>
-            <w:pPr>
-              <w:jc w:val="center"/>
-            </w:pPr>
-          </w:p>
-        </w:tc>
-        <w:tc>
-          <w:tcPr>
-            <w:tcW w:w="0" w:type="auto"/>
-            <w:vAlign w:val="center"/>
-          </w:tcPr>
-          <w:p>
-            <w:pPr>
-              <w:jc w:val="center"/>
-              <w:cnfStyle w:val="000000000000" w:firstRow="0" w:lastRow="0" w:firstColumn="0" w:lastColumn="0" w:oddVBand="0" w:evenVBand="0" w:oddHBand="0" w:evenHBand="0" w:firstRowFirstColumn="0" w:firstRowLastColumn="0" w:lastRowFirstColumn="0" w:lastRowLastColumn="0"/>
-              <w:rPr>
-                <w:b/>
-              </w:rPr>
-            </w:pPr>
-            <w:r>
-              <w:rPr>
-                <w:b/>
-              </w:rPr>
-              <w:t>Sensitivity 10</w:t>
-            </w:r>
-          </w:p>
-        </w:tc>
-        <w:tc>
-          <w:tcPr>
-            <w:tcW w:w="0" w:type="auto"/>
-            <w:vAlign w:val="center"/>
-          </w:tcPr>
-          <w:p>
-            <w:pPr>
-              <w:jc w:val="center"/>
-              <w:cnfStyle w:val="000000000000" w:firstRow="0" w:lastRow="0" w:firstColumn="0" w:lastColumn="0" w:oddVBand="0" w:evenVBand="0" w:oddHBand="0" w:evenHBand="0" w:firstRowFirstColumn="0" w:firstRowLastColumn="0" w:lastRowFirstColumn="0" w:lastRowLastColumn="0"/>
-              <w:rPr>
-                <w:b/>
-              </w:rPr>
-            </w:pPr>
-            <w:r>
-              <w:rPr>
-                <w:b/>
-              </w:rPr>
-              <w:t>Sensitivity 5</w:t>
-            </w:r>
-          </w:p>
-        </w:tc>
-      </w:tr>
-      <w:tr>
-        <w:trPr>
-          <w:cnfStyle w:val="000000100000" w:firstRow="0" w:lastRow="0" w:firstColumn="0" w:lastColumn="0" w:oddVBand="0" w:evenVBand="0" w:oddHBand="1" w:evenHBand="0" w:firstRowFirstColumn="0" w:firstRowLastColumn="0" w:lastRowFirstColumn="0" w:lastRowLastColumn="0"/>
-          <w:trHeight w:val="403"/>
-        </w:trPr>
-        <w:tc>
-          <w:tcPr>
-            <w:cnfStyle w:val="001000000000" w:firstRow="0" w:lastRow="0" w:firstColumn="1" w:lastColumn="0" w:oddVBand="0" w:evenVBand="0" w:oddHBand="0" w:evenHBand="0" w:firstRowFirstColumn="0" w:firstRowLastColumn="0" w:lastRowFirstColumn="0" w:lastRowLastColumn="0"/>
-            <w:tcW w:w="0" w:type="auto"/>
-            <w:vAlign w:val="center"/>
-          </w:tcPr>
-          <w:p>
-            <w:pPr>
-              <w:jc w:val="left"/>
-            </w:pPr>
-            <w:r>
-              <w:t>Circle</w:t>
-            </w:r>
-          </w:p>
-        </w:tc>
-        <w:tc>
-          <w:tcPr>
-            <w:tcW w:w="0" w:type="auto"/>
-            <w:vAlign w:val="center"/>
-          </w:tcPr>
-          <w:p>
-            <w:pPr>
-              <w:jc w:val="center"/>
-              <w:cnfStyle w:val="000000100000" w:firstRow="0" w:lastRow="0" w:firstColumn="0" w:lastColumn="0" w:oddVBand="0" w:evenVBand="0" w:oddHBand="1" w:evenHBand="0" w:firstRowFirstColumn="0" w:firstRowLastColumn="0" w:lastRowFirstColumn="0" w:lastRowLastColumn="0"/>
-            </w:pPr>
-            <w:r>
-              <w:t>0.33</w:t>
-            </w:r>
-          </w:p>
-        </w:tc>
-        <w:tc>
-          <w:tcPr>
-            <w:tcW w:w="0" w:type="auto"/>
-            <w:vAlign w:val="center"/>
-          </w:tcPr>
-          <w:p>
-            <w:pPr>
-              <w:jc w:val="center"/>
-              <w:cnfStyle w:val="000000100000" w:firstRow="0" w:lastRow="0" w:firstColumn="0" w:lastColumn="0" w:oddVBand="0" w:evenVBand="0" w:oddHBand="1" w:evenHBand="0" w:firstRowFirstColumn="0" w:firstRowLastColumn="0" w:lastRowFirstColumn="0" w:lastRowLastColumn="0"/>
-            </w:pPr>
-            <w:r>
-              <w:t>0.40</w:t>
-            </w:r>
-          </w:p>
-        </w:tc>
-      </w:tr>
-      <w:tr>
-        <w:trPr>
-          <w:trHeight w:val="424"/>
-        </w:trPr>
-        <w:tc>
-          <w:tcPr>
-            <w:cnfStyle w:val="001000000000" w:firstRow="0" w:lastRow="0" w:firstColumn="1" w:lastColumn="0" w:oddVBand="0" w:evenVBand="0" w:oddHBand="0" w:evenHBand="0" w:firstRowFirstColumn="0" w:firstRowLastColumn="0" w:lastRowFirstColumn="0" w:lastRowLastColumn="0"/>
-            <w:tcW w:w="0" w:type="auto"/>
-            <w:vAlign w:val="center"/>
-          </w:tcPr>
-          <w:p>
-            <w:pPr>
-              <w:jc w:val="left"/>
-            </w:pPr>
-            <w:r>
-              <w:t>Rectangle</w:t>
-            </w:r>
-          </w:p>
-        </w:tc>
-        <w:tc>
-          <w:tcPr>
-            <w:tcW w:w="0" w:type="auto"/>
-            <w:vAlign w:val="center"/>
-          </w:tcPr>
-          <w:p>
-            <w:pPr>
-              <w:jc w:val="center"/>
-              <w:cnfStyle w:val="000000000000" w:firstRow="0" w:lastRow="0" w:firstColumn="0" w:lastColumn="0" w:oddVBand="0" w:evenVBand="0" w:oddHBand="0" w:evenHBand="0" w:firstRowFirstColumn="0" w:firstRowLastColumn="0" w:lastRowFirstColumn="0" w:lastRowLastColumn="0"/>
-            </w:pPr>
-            <w:r>
-              <w:t>0.56</w:t>
-            </w:r>
-          </w:p>
-        </w:tc>
-        <w:tc>
-          <w:tcPr>
-            <w:tcW w:w="0" w:type="auto"/>
-            <w:vAlign w:val="center"/>
-          </w:tcPr>
-          <w:p>
-            <w:pPr>
-              <w:jc w:val="center"/>
-              <w:cnfStyle w:val="000000000000" w:firstRow="0" w:lastRow="0" w:firstColumn="0" w:lastColumn="0" w:oddVBand="0" w:evenVBand="0" w:oddHBand="0" w:evenHBand="0" w:firstRowFirstColumn="0" w:firstRowLastColumn="0" w:lastRowFirstColumn="0" w:lastRowLastColumn="0"/>
-            </w:pPr>
-            <w:r>
-              <w:t>0.67</w:t>
-            </w:r>
-          </w:p>
-        </w:tc>
-      </w:tr>
-      <w:tr>
-        <w:trPr>
-          <w:cnfStyle w:val="000000100000" w:firstRow="0" w:lastRow="0" w:firstColumn="0" w:lastColumn="0" w:oddVBand="0" w:evenVBand="0" w:oddHBand="1" w:evenHBand="0" w:firstRowFirstColumn="0" w:firstRowLastColumn="0" w:lastRowFirstColumn="0" w:lastRowLastColumn="0"/>
-          <w:trHeight w:val="424"/>
-        </w:trPr>
-        <w:tc>
-          <w:tcPr>
-            <w:cnfStyle w:val="001000000000" w:firstRow="0" w:lastRow="0" w:firstColumn="1" w:lastColumn="0" w:oddVBand="0" w:evenVBand="0" w:oddHBand="0" w:evenHBand="0" w:firstRowFirstColumn="0" w:firstRowLastColumn="0" w:lastRowFirstColumn="0" w:lastRowLastColumn="0"/>
-            <w:tcW w:w="0" w:type="auto"/>
-            <w:vAlign w:val="center"/>
-          </w:tcPr>
-          <w:p>
-            <w:pPr>
-              <w:jc w:val="left"/>
-            </w:pPr>
-            <w:r>
-              <w:t>Triangle</w:t>
-            </w:r>
-          </w:p>
-        </w:tc>
-        <w:tc>
-          <w:tcPr>
-            <w:tcW w:w="0" w:type="auto"/>
-            <w:vAlign w:val="center"/>
-          </w:tcPr>
-          <w:p>
-            <w:pPr>
-              <w:jc w:val="center"/>
-              <w:cnfStyle w:val="000000100000" w:firstRow="0" w:lastRow="0" w:firstColumn="0" w:lastColumn="0" w:oddVBand="0" w:evenVBand="0" w:oddHBand="1" w:evenHBand="0" w:firstRowFirstColumn="0" w:firstRowLastColumn="0" w:lastRowFirstColumn="0" w:lastRowLastColumn="0"/>
-            </w:pPr>
-            <w:r>
-              <w:t>0.82</w:t>
-            </w:r>
-          </w:p>
-        </w:tc>
-        <w:tc>
-          <w:tcPr>
-            <w:tcW w:w="0" w:type="auto"/>
-            <w:vAlign w:val="center"/>
-          </w:tcPr>
-          <w:p>
-            <w:pPr>
-              <w:jc w:val="center"/>
-              <w:cnfStyle w:val="000000100000" w:firstRow="0" w:lastRow="0" w:firstColumn="0" w:lastColumn="0" w:oddVBand="0" w:evenVBand="0" w:oddHBand="1" w:evenHBand="0" w:firstRowFirstColumn="0" w:firstRowLastColumn="0" w:lastRowFirstColumn="0" w:lastRowLastColumn="0"/>
-            </w:pPr>
-            <w:r>
-              <w:t>0.45</w:t>
-            </w:r>
-          </w:p>
-        </w:tc>
-      </w:tr>
-    </w:tbl>
-    <w:p>
-      <w:pPr>
-        <w:pStyle w:val="Caption"/>
-        <w:framePr w:w="5428" w:hSpace="180" w:wrap="around" w:vAnchor="text" w:hAnchor="page" w:x="1329" w:y="5856"/>
-      </w:pPr>
-      <w:r>
-        <w:t xml:space="preserve">Table </w:t>
-      </w:r>
-      <w:fldSimple w:instr=" SEQ Table \* ARABIC ">
-        <w:r>
-          <w:rPr>
-            <w:noProof/>
-          </w:rPr>
-          <w:t>3</w:t>
-        </w:r>
-      </w:fldSimple>
-    </w:p>
-    <w:p>
+        <mc:AlternateContent>
+          <mc:Choice Requires="wps">
+            <w:drawing>
+              <wp:anchor distT="0" distB="0" distL="114300" distR="114300" simplePos="0" relativeHeight="251700224" behindDoc="0" locked="0" layoutInCell="1" allowOverlap="1" wp14:anchorId="676BCBA8" wp14:editId="2D70E065">
+                <wp:simplePos x="0" y="0"/>
+                <wp:positionH relativeFrom="column">
+                  <wp:posOffset>0</wp:posOffset>
+                </wp:positionH>
+                <wp:positionV relativeFrom="paragraph">
+                  <wp:posOffset>2800350</wp:posOffset>
+                </wp:positionV>
+                <wp:extent cx="3657600" cy="635"/>
+                <wp:effectExtent l="0" t="0" r="0" b="0"/>
+                <wp:wrapSquare wrapText="bothSides"/>
+                <wp:docPr id="29" name="Text Box 29"/>
+                <wp:cNvGraphicFramePr/>
+                <a:graphic xmlns:a="http://schemas.openxmlformats.org/drawingml/2006/main">
+                  <a:graphicData uri="http://schemas.microsoft.com/office/word/2010/wordprocessingShape">
+                    <wps:wsp>
+                      <wps:cNvSpPr txBox="1"/>
+                      <wps:spPr>
+                        <a:xfrm>
+                          <a:off x="0" y="0"/>
+                          <a:ext cx="3657600" cy="635"/>
+                        </a:xfrm>
+                        <a:prstGeom prst="rect">
+                          <a:avLst/>
+                        </a:prstGeom>
+                        <a:solidFill>
+                          <a:prstClr val="white"/>
+                        </a:solidFill>
+                        <a:ln>
+                          <a:noFill/>
+                        </a:ln>
+                        <a:effectLst/>
+                      </wps:spPr>
+                      <wps:txbx>
+                        <w:txbxContent>
+                          <w:p>
+                            <w:pPr>
+                              <w:pStyle w:val="Caption"/>
+                              <w:rPr>
+                                <w:noProof/>
+                                <w:sz w:val="24"/>
+                                <w:szCs w:val="20"/>
+                              </w:rPr>
+                            </w:pPr>
+                            <w:r>
+                              <w:t xml:space="preserve">Figure </w:t>
+                            </w:r>
+                            <w:fldSimple w:instr=" SEQ Figure \* ARABIC ">
+                              <w:r>
+                                <w:rPr>
+                                  <w:noProof/>
+                                </w:rPr>
+                                <w:t>4</w:t>
+                              </w:r>
+                            </w:fldSimple>
+                          </w:p>
+                        </w:txbxContent>
+                      </wps:txbx>
+                      <wps:bodyPr rot="0" spcFirstLastPara="0" vertOverflow="overflow" horzOverflow="overflow" vert="horz" wrap="square" lIns="0" tIns="0" rIns="0" bIns="0" numCol="1" spcCol="0" rtlCol="0" fromWordArt="0" anchor="t" anchorCtr="0" forceAA="0" compatLnSpc="1">
+                        <a:prstTxWarp prst="textNoShape">
+                          <a:avLst/>
+                        </a:prstTxWarp>
+                        <a:spAutoFit/>
+                      </wps:bodyPr>
+                    </wps:wsp>
+                  </a:graphicData>
+                </a:graphic>
+              </wp:anchor>
+            </w:drawing>
+          </mc:Choice>
+          <mc:Fallback>
+            <w:pict>
+              <v:shape id="Text Box 29" o:spid="_x0000_s1038" type="#_x0000_t202" style="position:absolute;left:0;text-align:left;margin-left:0;margin-top:220.5pt;width:4in;height:.05pt;z-index:251700224;visibility:visible;mso-wrap-style:square;mso-wrap-distance-left:9pt;mso-wrap-distance-top:0;mso-wrap-distance-right:9pt;mso-wrap-distance-bottom:0;mso-position-horizontal:absolute;mso-position-horizontal-relative:text;mso-position-vertical:absolute;mso-position-vertical-relative:text;v-text-anchor:top" o:gfxdata="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" stroked="f">
+                <v:textbox style="mso-fit-shape-to-text:t" inset="0,0,0,0">
+                  <w:txbxContent>
+                    <w:p>
+                      <w:pPr>
+                        <w:pStyle w:val="Caption"/>
+                        <w:rPr>
+                          <w:noProof/>
+                          <w:sz w:val="24"/>
+                          <w:szCs w:val="20"/>
+                        </w:rPr>
+                      </w:pPr>
+                      <w:r>
+                        <w:t xml:space="preserve">Figure </w:t>
+                      </w:r>
+                      <w:fldSimple w:instr=" SEQ Figure \* ARABIC ">
+                        <w:r>
+                          <w:rPr>
+                            <w:noProof/>
+                          </w:rPr>
+                          <w:t>4</w:t>
+                        </w:r>
+                      </w:fldSimple>
+                    </w:p>
+                  </w:txbxContent>
+                </v:textbox>
+                <w10:wrap type="square"/>
+              </v:shape>
+            </w:pict>
+          </mc:Fallback>
+        </mc:AlternateContent>
+      </w:r>
+      <w:r>
+        <w:rPr>
+          <w:noProof/>
+        </w:rPr>
+        <w:drawing>
+          <wp:anchor distT="0" distB="0" distL="114300" distR="114300" simplePos="0" relativeHeight="251698176" behindDoc="0" locked="0" layoutInCell="1" allowOverlap="1">
+            <wp:simplePos x="0" y="0"/>
+            <wp:positionH relativeFrom="column">
+              <wp:posOffset>0</wp:posOffset>
+            </wp:positionH>
+            <wp:positionV relativeFrom="paragraph">
+              <wp:posOffset>0</wp:posOffset>
+            </wp:positionV>
+            <wp:extent cx="3657600" cy="2743200"/>
+            <wp:effectExtent l="0" t="0" r="19050" b="19050"/>
+            <wp:wrapSquare wrapText="bothSides"/>
+            <wp:docPr id="28" name="Chart 28"/>
+            <wp:cNvGraphicFramePr/>
+            <a:graphic xmlns:a="http://schemas.openxmlformats.org/drawingml/2006/main">
+              <a:graphicData uri="http://schemas.openxmlformats.org/drawingml/2006/chart">
+                <c:chart xmlns:c="http://schemas.openxmlformats.org/drawingml/2006/chart" xmlns:r="http://schemas.openxmlformats.org/officeDocument/2006/relationships" r:id="rId14"/>
+              </a:graphicData>
+            </a:graphic>
+            <wp14:sizeRelH relativeFrom="page">
+              <wp14:pctWidth>0</wp14:pctWidth>
+            </wp14:sizeRelH>
+            <wp14:sizeRelV relativeFrom="page">
+              <wp14:pctHeight>0</wp14:pctHeight>
+            </wp14:sizeRelV>
+          </wp:anchor>
+        </w:drawing>
+      </w:r>
       <w:r>
         <w:t xml:space="preserve">The most surprising result in this phase was the Prism. I expected this shape to be the most unfamiliar and hence the hardest to identify. But it happened that because of the ultrasonic nature of the sensor, the behavior of the feedback was </w:t>
       </w:r>
@@ -12831,14 +12475,27 @@
       <w:r>
         <w:t xml:space="preserve">Table </w:t>
       </w:r>
-      <w:fldSimple w:instr=" SEQ Table \* ARABIC ">
-        <w:r>
-          <w:rPr>
-            <w:noProof/>
-          </w:rPr>
-          <w:t>4</w:t>
-        </w:r>
-      </w:fldSimple>
+      <w:r>
+        <w:fldChar w:fldCharType="begin"/>
+      </w:r>
+      <w:r>
+        <w:instrText xml:space="preserve"> SEQ Table \* ARABIC </w:instrText>
+      </w:r>
+      <w:r>
+        <w:fldChar w:fldCharType="separate"/>
+      </w:r>
+      <w:r>
+        <w:rPr>
+          <w:noProof/>
+        </w:rPr>
+        <w:t>4</w:t>
+      </w:r>
+      <w:r>
+        <w:rPr>
+          <w:noProof/>
+        </w:rPr>
+        <w:fldChar w:fldCharType="end"/>
+      </w:r>
     </w:p>
     <w:p>
       <w:r>
@@ -14159,14 +13816,27 @@
       <w:r>
         <w:t xml:space="preserve">Table </w:t>
       </w:r>
-      <w:fldSimple w:instr=" SEQ Table \* ARABIC ">
-        <w:r>
-          <w:rPr>
-            <w:noProof/>
-          </w:rPr>
-          <w:t>5</w:t>
-        </w:r>
-      </w:fldSimple>
+      <w:r>
+        <w:fldChar w:fldCharType="begin"/>
+      </w:r>
+      <w:r>
+        <w:instrText xml:space="preserve"> SEQ Table \* ARABIC </w:instrText>
+      </w:r>
+      <w:r>
+        <w:fldChar w:fldCharType="separate"/>
+      </w:r>
+      <w:r>
+        <w:rPr>
+          <w:noProof/>
+        </w:rPr>
+        <w:t>5</w:t>
+      </w:r>
+      <w:r>
+        <w:rPr>
+          <w:noProof/>
+        </w:rPr>
+        <w:fldChar w:fldCharType="end"/>
+      </w:r>
     </w:p>
     <w:p>
       <w:r>
@@ -17841,7 +17511,7 @@
           <w:rPr>
             <w:noProof/>
           </w:rPr>
-          <w:t>18</w:t>
+          <w:t>23</w:t>
         </w:r>
         <w:r>
           <w:rPr>
@@ -21046,177 +20716,27 @@
     </mc:Fallback>
   </mc:AlternateContent>
   <c:chart>
-    <c:autoTitleDeleted val="0"/>
-    <c:plotArea>
-      <c:layout/>
-      <c:barChart>
-        <c:barDir val="col"/>
-        <c:grouping val="clustered"/>
-        <c:varyColors val="0"/>
-        <c:ser>
-          <c:idx val="0"/>
-          <c:order val="0"/>
-          <c:tx>
-            <c:strRef>
-              <c:f>Sheet1!$B$1</c:f>
-              <c:strCache>
-                <c:ptCount val="1"/>
-                <c:pt idx="0">
-                  <c:v>Sensitivity 10</c:v>
-                </c:pt>
-              </c:strCache>
-            </c:strRef>
-          </c:tx>
-          <c:invertIfNegative val="0"/>
-          <c:cat>
-            <c:strRef>
-              <c:f>Sheet1!$A$2:$A$3</c:f>
-              <c:strCache>
-                <c:ptCount val="2"/>
-                <c:pt idx="0">
-                  <c:v>Two Inches</c:v>
-                </c:pt>
-                <c:pt idx="1">
-                  <c:v>One Inch</c:v>
-                </c:pt>
-              </c:strCache>
-            </c:strRef>
-          </c:cat>
-          <c:val>
-            <c:numRef>
-              <c:f>Sheet1!$B$2:$B$3</c:f>
-              <c:numCache>
-                <c:formatCode>General</c:formatCode>
-                <c:ptCount val="2"/>
-                <c:pt idx="0">
-                  <c:v>0.47</c:v>
-                </c:pt>
-                <c:pt idx="1">
-                  <c:v>0.65</c:v>
-                </c:pt>
-              </c:numCache>
-            </c:numRef>
-          </c:val>
-        </c:ser>
-        <c:ser>
-          <c:idx val="1"/>
-          <c:order val="1"/>
-          <c:tx>
-            <c:strRef>
-              <c:f>Sheet1!$C$1</c:f>
-              <c:strCache>
-                <c:ptCount val="1"/>
-                <c:pt idx="0">
-                  <c:v>Sensitivity 5</c:v>
-                </c:pt>
-              </c:strCache>
-            </c:strRef>
-          </c:tx>
-          <c:invertIfNegative val="0"/>
-          <c:cat>
-            <c:strRef>
-              <c:f>Sheet1!$A$2:$A$3</c:f>
-              <c:strCache>
-                <c:ptCount val="2"/>
-                <c:pt idx="0">
-                  <c:v>Two Inches</c:v>
-                </c:pt>
-                <c:pt idx="1">
-                  <c:v>One Inch</c:v>
-                </c:pt>
-              </c:strCache>
-            </c:strRef>
-          </c:cat>
-          <c:val>
-            <c:numRef>
-              <c:f>Sheet1!$C$2:$C$3</c:f>
-              <c:numCache>
-                <c:formatCode>General</c:formatCode>
-                <c:ptCount val="2"/>
-                <c:pt idx="0">
-                  <c:v>0.41</c:v>
-                </c:pt>
-                <c:pt idx="1">
-                  <c:v>0.53</c:v>
-                </c:pt>
-              </c:numCache>
-            </c:numRef>
-          </c:val>
-        </c:ser>
-        <c:dLbls>
-          <c:showLegendKey val="0"/>
-          <c:showVal val="0"/>
-          <c:showCatName val="0"/>
-          <c:showSerName val="0"/>
-          <c:showPercent val="0"/>
-          <c:showBubbleSize val="0"/>
-        </c:dLbls>
-        <c:gapWidth val="150"/>
-        <c:axId val="168245504"/>
-        <c:axId val="172935808"/>
-      </c:barChart>
-      <c:catAx>
-        <c:axId val="168245504"/>
-        <c:scaling>
-          <c:orientation val="minMax"/>
-        </c:scaling>
-        <c:delete val="0"/>
-        <c:axPos val="b"/>
-        <c:majorTickMark val="out"/>
-        <c:minorTickMark val="none"/>
-        <c:tickLblPos val="nextTo"/>
-        <c:crossAx val="172935808"/>
-        <c:crosses val="autoZero"/>
-        <c:auto val="1"/>
-        <c:lblAlgn val="ctr"/>
-        <c:lblOffset val="100"/>
-        <c:noMultiLvlLbl val="0"/>
-      </c:catAx>
-      <c:valAx>
-        <c:axId val="172935808"/>
-        <c:scaling>
-          <c:orientation val="minMax"/>
-        </c:scaling>
-        <c:delete val="0"/>
-        <c:axPos val="l"/>
-        <c:majorGridlines/>
-        <c:numFmt formatCode="General" sourceLinked="1"/>
-        <c:majorTickMark val="out"/>
-        <c:minorTickMark val="none"/>
-        <c:tickLblPos val="nextTo"/>
-        <c:crossAx val="168245504"/>
-        <c:crosses val="autoZero"/>
-        <c:crossBetween val="between"/>
-      </c:valAx>
-    </c:plotArea>
-    <c:legend>
-      <c:legendPos val="r"/>
+    <c:title>
+      <c:tx>
+        <c:rich>
+          <a:bodyPr/>
+          <a:lstStyle/>
+          <a:p>
+            <a:pPr>
+              <a:defRPr/>
+            </a:pPr>
+            <a:r>
+              <a:rPr lang="en-US" sz="1800" b="1" i="0" u="none" strike="noStrike" baseline="0">
+                <a:effectLst/>
+              </a:rPr>
+              <a:t>Percentage of Correct Answers on Phase One</a:t>
+            </a:r>
+            <a:endParaRPr lang="en-US"/>
+          </a:p>
+        </c:rich>
+      </c:tx>
       <c:overlay val="0"/>
-    </c:legend>
-    <c:plotVisOnly val="1"/>
-    <c:dispBlanksAs val="gap"/>
-    <c:showDLblsOverMax val="0"/>
-  </c:chart>
-  <c:externalData r:id="rId1">
-    <c:autoUpdate val="0"/>
-  </c:externalData>
-</c:chartSpace>
-</file>
-
-<file path=word/charts/chart2.xml><?xml version="1.0" encoding="utf-8"?>
-<c:chartSpace xmlns:c="http://schemas.openxmlformats.org/drawingml/2006/chart" xmlns:a="http://schemas.openxmlformats.org/drawingml/2006/main" xmlns:r="http://schemas.openxmlformats.org/officeDocument/2006/relationships">
-  <c:date1904 val="0"/>
-  <c:lang val="en-US"/>
-  <c:roundedCorners val="0"/>
-  <mc:AlternateContent xmlns:mc="http://schemas.openxmlformats.org/markup-compatibility/2006">
-    <mc:Choice xmlns:c14="http://schemas.microsoft.com/office/drawing/2007/8/2/chart" Requires="c14">
-      <c14:style val="102"/>
-    </mc:Choice>
-    <mc:Fallback>
-      <c:style val="2"/>
-    </mc:Fallback>
-  </mc:AlternateContent>
-  <c:chart>
+    </c:title>
     <c:autoTitleDeleted val="0"/>
     <c:plotArea>
       <c:layout/>
@@ -21245,13 +20765,13 @@
               <c:strCache>
                 <c:ptCount val="3"/>
                 <c:pt idx="0">
-                  <c:v>Circle</c:v>
+                  <c:v>Two Inches</c:v>
                 </c:pt>
                 <c:pt idx="1">
-                  <c:v>Rectangle</c:v>
+                  <c:v>One Inch</c:v>
                 </c:pt>
                 <c:pt idx="2">
-                  <c:v>Triangle</c:v>
+                  <c:v>Overall</c:v>
                 </c:pt>
               </c:strCache>
             </c:strRef>
@@ -21262,6 +20782,272 @@
               <c:numCache>
                 <c:formatCode>General</c:formatCode>
                 <c:ptCount val="3"/>
+                <c:pt idx="0">
+                  <c:v>0.47</c:v>
+                </c:pt>
+                <c:pt idx="1">
+                  <c:v>0.65</c:v>
+                </c:pt>
+              </c:numCache>
+            </c:numRef>
+          </c:val>
+        </c:ser>
+        <c:ser>
+          <c:idx val="1"/>
+          <c:order val="1"/>
+          <c:tx>
+            <c:strRef>
+              <c:f>Sheet1!$C$1</c:f>
+              <c:strCache>
+                <c:ptCount val="1"/>
+                <c:pt idx="0">
+                  <c:v>Sensitivity 5</c:v>
+                </c:pt>
+              </c:strCache>
+            </c:strRef>
+          </c:tx>
+          <c:invertIfNegative val="0"/>
+          <c:cat>
+            <c:strRef>
+              <c:f>Sheet1!$A$2:$A$4</c:f>
+              <c:strCache>
+                <c:ptCount val="3"/>
+                <c:pt idx="0">
+                  <c:v>Two Inches</c:v>
+                </c:pt>
+                <c:pt idx="1">
+                  <c:v>One Inch</c:v>
+                </c:pt>
+                <c:pt idx="2">
+                  <c:v>Overall</c:v>
+                </c:pt>
+              </c:strCache>
+            </c:strRef>
+          </c:cat>
+          <c:val>
+            <c:numRef>
+              <c:f>Sheet1!$C$2:$C$4</c:f>
+              <c:numCache>
+                <c:formatCode>General</c:formatCode>
+                <c:ptCount val="3"/>
+                <c:pt idx="0">
+                  <c:v>0.41</c:v>
+                </c:pt>
+                <c:pt idx="1">
+                  <c:v>0.53</c:v>
+                </c:pt>
+              </c:numCache>
+            </c:numRef>
+          </c:val>
+        </c:ser>
+        <c:ser>
+          <c:idx val="2"/>
+          <c:order val="2"/>
+          <c:tx>
+            <c:strRef>
+              <c:f>Sheet1!$D$1</c:f>
+              <c:strCache>
+                <c:ptCount val="1"/>
+                <c:pt idx="0">
+                  <c:v>Overall</c:v>
+                </c:pt>
+              </c:strCache>
+            </c:strRef>
+          </c:tx>
+          <c:invertIfNegative val="0"/>
+          <c:cat>
+            <c:strRef>
+              <c:f>Sheet1!$A$2:$A$4</c:f>
+              <c:strCache>
+                <c:ptCount val="3"/>
+                <c:pt idx="0">
+                  <c:v>Two Inches</c:v>
+                </c:pt>
+                <c:pt idx="1">
+                  <c:v>One Inch</c:v>
+                </c:pt>
+                <c:pt idx="2">
+                  <c:v>Overall</c:v>
+                </c:pt>
+              </c:strCache>
+            </c:strRef>
+          </c:cat>
+          <c:val>
+            <c:numRef>
+              <c:f>Sheet1!$D$2:$D$4</c:f>
+              <c:numCache>
+                <c:formatCode>General</c:formatCode>
+                <c:ptCount val="3"/>
+                <c:pt idx="2">
+                  <c:v>0.51</c:v>
+                </c:pt>
+              </c:numCache>
+            </c:numRef>
+          </c:val>
+        </c:ser>
+        <c:dLbls>
+          <c:showLegendKey val="0"/>
+          <c:showVal val="0"/>
+          <c:showCatName val="0"/>
+          <c:showSerName val="0"/>
+          <c:showPercent val="0"/>
+          <c:showBubbleSize val="0"/>
+        </c:dLbls>
+        <c:gapWidth val="150"/>
+        <c:axId val="150986112"/>
+        <c:axId val="150993152"/>
+      </c:barChart>
+      <c:catAx>
+        <c:axId val="150986112"/>
+        <c:scaling>
+          <c:orientation val="minMax"/>
+        </c:scaling>
+        <c:delete val="0"/>
+        <c:axPos val="b"/>
+        <c:majorTickMark val="none"/>
+        <c:minorTickMark val="none"/>
+        <c:tickLblPos val="nextTo"/>
+        <c:crossAx val="150993152"/>
+        <c:crosses val="autoZero"/>
+        <c:auto val="1"/>
+        <c:lblAlgn val="ctr"/>
+        <c:lblOffset val="100"/>
+        <c:noMultiLvlLbl val="0"/>
+      </c:catAx>
+      <c:valAx>
+        <c:axId val="150993152"/>
+        <c:scaling>
+          <c:orientation val="minMax"/>
+        </c:scaling>
+        <c:delete val="0"/>
+        <c:axPos val="l"/>
+        <c:majorGridlines/>
+        <c:title>
+          <c:tx>
+            <c:rich>
+              <a:bodyPr rot="0" vert="horz"/>
+              <a:lstStyle/>
+              <a:p>
+                <a:pPr>
+                  <a:defRPr/>
+                </a:pPr>
+                <a:r>
+                  <a:rPr lang="en-US"/>
+                  <a:t>%</a:t>
+                </a:r>
+              </a:p>
+            </c:rich>
+          </c:tx>
+          <c:overlay val="0"/>
+        </c:title>
+        <c:numFmt formatCode="General" sourceLinked="1"/>
+        <c:majorTickMark val="none"/>
+        <c:minorTickMark val="none"/>
+        <c:tickLblPos val="nextTo"/>
+        <c:crossAx val="150986112"/>
+        <c:crosses val="autoZero"/>
+        <c:crossBetween val="between"/>
+      </c:valAx>
+      <c:dTable>
+        <c:showHorzBorder val="1"/>
+        <c:showVertBorder val="1"/>
+        <c:showOutline val="1"/>
+        <c:showKeys val="1"/>
+      </c:dTable>
+    </c:plotArea>
+    <c:plotVisOnly val="1"/>
+    <c:dispBlanksAs val="gap"/>
+    <c:showDLblsOverMax val="0"/>
+  </c:chart>
+  <c:externalData r:id="rId1">
+    <c:autoUpdate val="0"/>
+  </c:externalData>
+</c:chartSpace>
+</file>
+
+<file path=word/charts/chart2.xml><?xml version="1.0" encoding="utf-8"?>
+<c:chartSpace xmlns:c="http://schemas.openxmlformats.org/drawingml/2006/chart" xmlns:a="http://schemas.openxmlformats.org/drawingml/2006/main" xmlns:r="http://schemas.openxmlformats.org/officeDocument/2006/relationships">
+  <c:date1904 val="0"/>
+  <c:lang val="en-US"/>
+  <c:roundedCorners val="0"/>
+  <mc:AlternateContent xmlns:mc="http://schemas.openxmlformats.org/markup-compatibility/2006">
+    <mc:Choice xmlns:c14="http://schemas.microsoft.com/office/drawing/2007/8/2/chart" Requires="c14">
+      <c14:style val="102"/>
+    </mc:Choice>
+    <mc:Fallback>
+      <c:style val="2"/>
+    </mc:Fallback>
+  </mc:AlternateContent>
+  <c:chart>
+    <c:title>
+      <c:tx>
+        <c:rich>
+          <a:bodyPr/>
+          <a:lstStyle/>
+          <a:p>
+            <a:pPr>
+              <a:defRPr/>
+            </a:pPr>
+            <a:r>
+              <a:rPr lang="en-US" sz="1800" b="1" i="0" u="none" strike="noStrike" baseline="0">
+                <a:effectLst/>
+              </a:rPr>
+              <a:t>Percentage of Correct Answers on Phase Two</a:t>
+            </a:r>
+            <a:endParaRPr lang="en-US"/>
+          </a:p>
+        </c:rich>
+      </c:tx>
+      <c:overlay val="0"/>
+    </c:title>
+    <c:autoTitleDeleted val="0"/>
+    <c:plotArea>
+      <c:layout/>
+      <c:barChart>
+        <c:barDir val="col"/>
+        <c:grouping val="clustered"/>
+        <c:varyColors val="0"/>
+        <c:ser>
+          <c:idx val="0"/>
+          <c:order val="0"/>
+          <c:tx>
+            <c:strRef>
+              <c:f>Sheet1!$B$1</c:f>
+              <c:strCache>
+                <c:ptCount val="1"/>
+                <c:pt idx="0">
+                  <c:v>Sensitivity 10</c:v>
+                </c:pt>
+              </c:strCache>
+            </c:strRef>
+          </c:tx>
+          <c:invertIfNegative val="0"/>
+          <c:cat>
+            <c:strRef>
+              <c:f>Sheet1!$A$2:$A$5</c:f>
+              <c:strCache>
+                <c:ptCount val="4"/>
+                <c:pt idx="0">
+                  <c:v>Circle</c:v>
+                </c:pt>
+                <c:pt idx="1">
+                  <c:v>Rectangle</c:v>
+                </c:pt>
+                <c:pt idx="2">
+                  <c:v>Triangle</c:v>
+                </c:pt>
+                <c:pt idx="3">
+                  <c:v>Overall</c:v>
+                </c:pt>
+              </c:strCache>
+            </c:strRef>
+          </c:cat>
+          <c:val>
+            <c:numRef>
+              <c:f>Sheet1!$B$2:$B$5</c:f>
+              <c:numCache>
+                <c:formatCode>General</c:formatCode>
+                <c:ptCount val="4"/>
                 <c:pt idx="0">
                   <c:v>0.52</c:v>
                 </c:pt>
@@ -21292,9 +21078,9 @@
           <c:invertIfNegative val="0"/>
           <c:cat>
             <c:strRef>
-              <c:f>Sheet1!$A$2:$A$4</c:f>
+              <c:f>Sheet1!$A$2:$A$5</c:f>
               <c:strCache>
-                <c:ptCount val="3"/>
+                <c:ptCount val="4"/>
                 <c:pt idx="0">
                   <c:v>Circle</c:v>
                 </c:pt>
@@ -21304,15 +21090,18 @@
                 <c:pt idx="2">
                   <c:v>Triangle</c:v>
                 </c:pt>
+                <c:pt idx="3">
+                  <c:v>Overall</c:v>
+                </c:pt>
               </c:strCache>
             </c:strRef>
           </c:cat>
           <c:val>
             <c:numRef>
-              <c:f>Sheet1!$C$2:$C$4</c:f>
+              <c:f>Sheet1!$C$2:$C$5</c:f>
               <c:numCache>
                 <c:formatCode>General</c:formatCode>
-                <c:ptCount val="3"/>
+                <c:ptCount val="4"/>
                 <c:pt idx="0">
                   <c:v>0.67</c:v>
                 </c:pt>
@@ -21321,6 +21110,54 @@
                 </c:pt>
                 <c:pt idx="2">
                   <c:v>0.8</c:v>
+                </c:pt>
+              </c:numCache>
+            </c:numRef>
+          </c:val>
+        </c:ser>
+        <c:ser>
+          <c:idx val="2"/>
+          <c:order val="2"/>
+          <c:tx>
+            <c:strRef>
+              <c:f>Sheet1!$D$1</c:f>
+              <c:strCache>
+                <c:ptCount val="1"/>
+                <c:pt idx="0">
+                  <c:v>Overall</c:v>
+                </c:pt>
+              </c:strCache>
+            </c:strRef>
+          </c:tx>
+          <c:invertIfNegative val="0"/>
+          <c:cat>
+            <c:strRef>
+              <c:f>Sheet1!$A$2:$A$5</c:f>
+              <c:strCache>
+                <c:ptCount val="4"/>
+                <c:pt idx="0">
+                  <c:v>Circle</c:v>
+                </c:pt>
+                <c:pt idx="1">
+                  <c:v>Rectangle</c:v>
+                </c:pt>
+                <c:pt idx="2">
+                  <c:v>Triangle</c:v>
+                </c:pt>
+                <c:pt idx="3">
+                  <c:v>Overall</c:v>
+                </c:pt>
+              </c:strCache>
+            </c:strRef>
+          </c:cat>
+          <c:val>
+            <c:numRef>
+              <c:f>Sheet1!$D$2:$D$5</c:f>
+              <c:numCache>
+                <c:formatCode>General</c:formatCode>
+                <c:ptCount val="4"/>
+                <c:pt idx="3">
+                  <c:v>0.54</c:v>
                 </c:pt>
               </c:numCache>
             </c:numRef>
@@ -21335,20 +21172,20 @@
           <c:showBubbleSize val="0"/>
         </c:dLbls>
         <c:gapWidth val="150"/>
-        <c:axId val="218323584"/>
-        <c:axId val="220608000"/>
+        <c:axId val="151025536"/>
+        <c:axId val="151027072"/>
       </c:barChart>
       <c:catAx>
-        <c:axId val="218323584"/>
+        <c:axId val="151025536"/>
         <c:scaling>
           <c:orientation val="minMax"/>
         </c:scaling>
         <c:delete val="0"/>
         <c:axPos val="b"/>
-        <c:majorTickMark val="out"/>
+        <c:majorTickMark val="none"/>
         <c:minorTickMark val="none"/>
         <c:tickLblPos val="nextTo"/>
-        <c:crossAx val="220608000"/>
+        <c:crossAx val="151027072"/>
         <c:crosses val="autoZero"/>
         <c:auto val="1"/>
         <c:lblAlgn val="ctr"/>
@@ -21356,26 +21193,46 @@
         <c:noMultiLvlLbl val="0"/>
       </c:catAx>
       <c:valAx>
-        <c:axId val="220608000"/>
+        <c:axId val="151027072"/>
         <c:scaling>
           <c:orientation val="minMax"/>
         </c:scaling>
         <c:delete val="0"/>
         <c:axPos val="l"/>
         <c:majorGridlines/>
+        <c:title>
+          <c:tx>
+            <c:rich>
+              <a:bodyPr rot="0" vert="horz"/>
+              <a:lstStyle/>
+              <a:p>
+                <a:pPr>
+                  <a:defRPr/>
+                </a:pPr>
+                <a:r>
+                  <a:rPr lang="en-US"/>
+                  <a:t>%</a:t>
+                </a:r>
+              </a:p>
+            </c:rich>
+          </c:tx>
+          <c:overlay val="0"/>
+        </c:title>
         <c:numFmt formatCode="General" sourceLinked="1"/>
-        <c:majorTickMark val="out"/>
+        <c:majorTickMark val="none"/>
         <c:minorTickMark val="none"/>
         <c:tickLblPos val="nextTo"/>
-        <c:crossAx val="218323584"/>
+        <c:crossAx val="151025536"/>
         <c:crosses val="autoZero"/>
         <c:crossBetween val="between"/>
       </c:valAx>
+      <c:dTable>
+        <c:showHorzBorder val="1"/>
+        <c:showVertBorder val="1"/>
+        <c:showOutline val="1"/>
+        <c:showKeys val="1"/>
+      </c:dTable>
     </c:plotArea>
-    <c:legend>
-      <c:legendPos val="r"/>
-      <c:overlay val="0"/>
-    </c:legend>
     <c:plotVisOnly val="1"/>
     <c:dispBlanksAs val="gap"/>
     <c:showDLblsOverMax val="0"/>
@@ -21400,6 +21257,27 @@
     </mc:Fallback>
   </mc:AlternateContent>
   <c:chart>
+    <c:title>
+      <c:tx>
+        <c:rich>
+          <a:bodyPr/>
+          <a:lstStyle/>
+          <a:p>
+            <a:pPr>
+              <a:defRPr/>
+            </a:pPr>
+            <a:r>
+              <a:rPr lang="en-US" sz="1800" b="1" i="0" u="none" strike="noStrike" baseline="0">
+                <a:effectLst/>
+              </a:rPr>
+              <a:t>Percentage of Correct Answers on Phase Three</a:t>
+            </a:r>
+            <a:endParaRPr lang="en-US"/>
+          </a:p>
+        </c:rich>
+      </c:tx>
+      <c:overlay val="0"/>
+    </c:title>
     <c:autoTitleDeleted val="0"/>
     <c:plotArea>
       <c:layout/>
@@ -21424,9 +21302,9 @@
           <c:invertIfNegative val="0"/>
           <c:cat>
             <c:strRef>
-              <c:f>Sheet1!$A$2:$A$4</c:f>
+              <c:f>Sheet1!$A$2:$A$5</c:f>
               <c:strCache>
-                <c:ptCount val="3"/>
+                <c:ptCount val="4"/>
                 <c:pt idx="0">
                   <c:v>Sphere</c:v>
                 </c:pt>
@@ -21436,15 +21314,18 @@
                 <c:pt idx="2">
                   <c:v>Prism</c:v>
                 </c:pt>
+                <c:pt idx="3">
+                  <c:v>Overall</c:v>
+                </c:pt>
               </c:strCache>
             </c:strRef>
           </c:cat>
           <c:val>
             <c:numRef>
-              <c:f>Sheet1!$B$2:$B$4</c:f>
+              <c:f>Sheet1!$B$2:$B$5</c:f>
               <c:numCache>
                 <c:formatCode>General</c:formatCode>
-                <c:ptCount val="3"/>
+                <c:ptCount val="4"/>
                 <c:pt idx="0">
                   <c:v>0.33</c:v>
                 </c:pt>
@@ -21475,9 +21356,9 @@
           <c:invertIfNegative val="0"/>
           <c:cat>
             <c:strRef>
-              <c:f>Sheet1!$A$2:$A$4</c:f>
+              <c:f>Sheet1!$A$2:$A$5</c:f>
               <c:strCache>
-                <c:ptCount val="3"/>
+                <c:ptCount val="4"/>
                 <c:pt idx="0">
                   <c:v>Sphere</c:v>
                 </c:pt>
@@ -21487,15 +21368,18 @@
                 <c:pt idx="2">
                   <c:v>Prism</c:v>
                 </c:pt>
+                <c:pt idx="3">
+                  <c:v>Overall</c:v>
+                </c:pt>
               </c:strCache>
             </c:strRef>
           </c:cat>
           <c:val>
             <c:numRef>
-              <c:f>Sheet1!$C$2:$C$4</c:f>
+              <c:f>Sheet1!$C$2:$C$5</c:f>
               <c:numCache>
                 <c:formatCode>General</c:formatCode>
-                <c:ptCount val="3"/>
+                <c:ptCount val="4"/>
                 <c:pt idx="0">
                   <c:v>0.4</c:v>
                 </c:pt>
@@ -21504,6 +21388,54 @@
                 </c:pt>
                 <c:pt idx="2">
                   <c:v>0.45</c:v>
+                </c:pt>
+              </c:numCache>
+            </c:numRef>
+          </c:val>
+        </c:ser>
+        <c:ser>
+          <c:idx val="2"/>
+          <c:order val="2"/>
+          <c:tx>
+            <c:strRef>
+              <c:f>Sheet1!$D$1</c:f>
+              <c:strCache>
+                <c:ptCount val="1"/>
+                <c:pt idx="0">
+                  <c:v>Overall</c:v>
+                </c:pt>
+              </c:strCache>
+            </c:strRef>
+          </c:tx>
+          <c:invertIfNegative val="0"/>
+          <c:cat>
+            <c:strRef>
+              <c:f>Sheet1!$A$2:$A$5</c:f>
+              <c:strCache>
+                <c:ptCount val="4"/>
+                <c:pt idx="0">
+                  <c:v>Sphere</c:v>
+                </c:pt>
+                <c:pt idx="1">
+                  <c:v>Cube</c:v>
+                </c:pt>
+                <c:pt idx="2">
+                  <c:v>Prism</c:v>
+                </c:pt>
+                <c:pt idx="3">
+                  <c:v>Overall</c:v>
+                </c:pt>
+              </c:strCache>
+            </c:strRef>
+          </c:cat>
+          <c:val>
+            <c:numRef>
+              <c:f>Sheet1!$D$2:$D$5</c:f>
+              <c:numCache>
+                <c:formatCode>General</c:formatCode>
+                <c:ptCount val="4"/>
+                <c:pt idx="3">
+                  <c:v>0.55000000000000004</c:v>
                 </c:pt>
               </c:numCache>
             </c:numRef>
@@ -21518,20 +21450,20 @@
           <c:showBubbleSize val="0"/>
         </c:dLbls>
         <c:gapWidth val="150"/>
-        <c:axId val="232089856"/>
-        <c:axId val="141815808"/>
+        <c:axId val="161701248"/>
+        <c:axId val="161707136"/>
       </c:barChart>
       <c:catAx>
-        <c:axId val="232089856"/>
+        <c:axId val="161701248"/>
         <c:scaling>
           <c:orientation val="minMax"/>
         </c:scaling>
         <c:delete val="0"/>
         <c:axPos val="b"/>
-        <c:majorTickMark val="out"/>
+        <c:majorTickMark val="none"/>
         <c:minorTickMark val="none"/>
         <c:tickLblPos val="nextTo"/>
-        <c:crossAx val="141815808"/>
+        <c:crossAx val="161707136"/>
         <c:crosses val="autoZero"/>
         <c:auto val="1"/>
         <c:lblAlgn val="ctr"/>
@@ -21539,26 +21471,46 @@
         <c:noMultiLvlLbl val="0"/>
       </c:catAx>
       <c:valAx>
-        <c:axId val="141815808"/>
+        <c:axId val="161707136"/>
         <c:scaling>
           <c:orientation val="minMax"/>
         </c:scaling>
         <c:delete val="0"/>
         <c:axPos val="l"/>
         <c:majorGridlines/>
+        <c:title>
+          <c:tx>
+            <c:rich>
+              <a:bodyPr rot="0" vert="horz"/>
+              <a:lstStyle/>
+              <a:p>
+                <a:pPr>
+                  <a:defRPr/>
+                </a:pPr>
+                <a:r>
+                  <a:rPr lang="en-US"/>
+                  <a:t>%</a:t>
+                </a:r>
+              </a:p>
+            </c:rich>
+          </c:tx>
+          <c:overlay val="0"/>
+        </c:title>
         <c:numFmt formatCode="General" sourceLinked="1"/>
-        <c:majorTickMark val="out"/>
+        <c:majorTickMark val="none"/>
         <c:minorTickMark val="none"/>
         <c:tickLblPos val="nextTo"/>
-        <c:crossAx val="232089856"/>
+        <c:crossAx val="161701248"/>
         <c:crosses val="autoZero"/>
         <c:crossBetween val="between"/>
       </c:valAx>
+      <c:dTable>
+        <c:showHorzBorder val="1"/>
+        <c:showVertBorder val="1"/>
+        <c:showOutline val="1"/>
+        <c:showKeys val="1"/>
+      </c:dTable>
     </c:plotArea>
-    <c:legend>
-      <c:legendPos val="r"/>
-      <c:overlay val="0"/>
-    </c:legend>
     <c:plotVisOnly val="1"/>
     <c:dispBlanksAs val="gap"/>
     <c:showDLblsOverMax val="0"/>
@@ -21727,11 +21679,11 @@
         </c:dLbls>
         <c:marker val="1"/>
         <c:smooth val="0"/>
-        <c:axId val="128180608"/>
-        <c:axId val="128182144"/>
+        <c:axId val="161762688"/>
+        <c:axId val="161764480"/>
       </c:lineChart>
       <c:catAx>
-        <c:axId val="128180608"/>
+        <c:axId val="161762688"/>
         <c:scaling>
           <c:orientation val="minMax"/>
         </c:scaling>
@@ -21741,7 +21693,7 @@
         <c:majorTickMark val="out"/>
         <c:minorTickMark val="none"/>
         <c:tickLblPos val="nextTo"/>
-        <c:crossAx val="128182144"/>
+        <c:crossAx val="161764480"/>
         <c:crosses val="autoZero"/>
         <c:auto val="1"/>
         <c:lblAlgn val="ctr"/>
@@ -21750,7 +21702,7 @@
         <c:noMultiLvlLbl val="0"/>
       </c:catAx>
       <c:valAx>
-        <c:axId val="128182144"/>
+        <c:axId val="161764480"/>
         <c:scaling>
           <c:orientation val="minMax"/>
           <c:max val="120"/>
@@ -21763,7 +21715,7 @@
         <c:majorTickMark val="out"/>
         <c:minorTickMark val="none"/>
         <c:tickLblPos val="nextTo"/>
-        <c:crossAx val="128180608"/>
+        <c:crossAx val="161762688"/>
         <c:crosses val="autoZero"/>
         <c:crossBetween val="between"/>
       </c:valAx>
@@ -22138,7 +22090,7 @@
 </file>
 
 <file path=customXml/itemProps1.xml><?xml version="1.0" encoding="utf-8"?>
-<ds:datastoreItem xmlns:ds="http://schemas.openxmlformats.org/officeDocument/2006/customXml" ds:itemID="{45C478DF-8F82-4E3F-B192-21930361DEFE}">
+<ds:datastoreItem xmlns:ds="http://schemas.openxmlformats.org/officeDocument/2006/customXml" ds:itemID="{4C900BBE-A7CF-4B33-BA86-6D9A1C40F77F}">
   <ds:schemaRefs>
     <ds:schemaRef ds:uri="http://schemas.openxmlformats.org/officeDocument/2006/bibliography"/>
   </ds:schemaRefs>

</xml_diff>

<commit_message>
Started Design chapter after MIke
</commit_message>
<xml_diff>
--- a/Phd-Thesis.docx
+++ b/Phd-Thesis.docx
@@ -10763,7 +10763,7 @@
           </mc:Choice>
           <mc:Fallback>
             <w:pict>
-              <v:group id="Group 48" o:spid="_x0000_s1043" style="position:absolute;margin-left:-1pt;margin-top:5.75pt;width:292pt;height:237.25pt;z-index:251697152;mso-width-relative:margin;mso-height-relative:margin" coordorigin="-508,29718" coordsize="37084,30130" o:gfxdata="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">
+              <v:group id="Group 48" o:spid="_x0000_s1043" style="position:absolute;margin-left:-1pt;margin-top:5.75pt;width:292pt;height:237.25pt;z-index:251697152;mso-width-relative:margin;mso-height-relative:margin" coordorigin="-508,29718" coordsize="37084,30130" o:gfxdata="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">
                 <v:shape id="Chart 9" o:spid="_x0000_s1044" type="#_x0000_t75" style="position:absolute;left:-568;top:29657;width:36696;height:27553;visibility:visible" o:gfxdata="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">
                   <v:imagedata r:id="rId22" o:title=""/>
                   <o:lock v:ext="edit" aspectratio="f"/>
@@ -10811,7 +10811,7 @@
                 </v:shape>
                 <w10:wrap type="square"/>
               </v:group>
-              <o:OLEObject Type="Embed" ProgID="Excel.Chart.8" ShapeID="Chart 9" DrawAspect="Content" ObjectID="_1475676586" r:id="rId23">
+              <o:OLEObject Type="Embed" ProgID="Excel.Chart.8" ShapeID="Chart 9" DrawAspect="Content" ObjectID="_1475764187" r:id="rId23">
                 <o:FieldCodes>\s</o:FieldCodes>
               </o:OLEObject>
             </w:pict>
@@ -12067,15 +12067,28 @@
                               <w:r>
                                 <w:t xml:space="preserve">Figure </w:t>
                               </w:r>
-                              <w:fldSimple w:instr=" SEQ Figure \* ARABIC ">
-                                <w:r>
-                                  <w:rPr>
-                                    <w:noProof/>
-                                  </w:rPr>
-                                  <w:t>9</w:t>
-                                </w:r>
-                              </w:fldSimple>
+                              <w:r>
+                                <w:fldChar w:fldCharType="begin"/>
+                              </w:r>
+                              <w:r>
+                                <w:instrText xml:space="preserve"> SEQ Figure \* ARABIC </w:instrText>
+                              </w:r>
+                              <w:r>
+                                <w:fldChar w:fldCharType="separate"/>
+                              </w:r>
                               <w:proofErr w:type="gramStart"/>
+                              <w:r>
+                                <w:rPr>
+                                  <w:noProof/>
+                                </w:rPr>
+                                <w:t>9</w:t>
+                              </w:r>
+                              <w:r>
+                                <w:rPr>
+                                  <w:noProof/>
+                                </w:rPr>
+                                <w:fldChar w:fldCharType="end"/>
+                              </w:r>
                               <w:r>
                                 <w:t xml:space="preserve"> cUBE</w:t>
                               </w:r>
@@ -12134,15 +12147,28 @@
                         <w:r>
                           <w:t xml:space="preserve">Figure </w:t>
                         </w:r>
-                        <w:fldSimple w:instr=" SEQ Figure \* ARABIC ">
-                          <w:r>
-                            <w:rPr>
-                              <w:noProof/>
-                            </w:rPr>
-                            <w:t>9</w:t>
-                          </w:r>
-                        </w:fldSimple>
+                        <w:r>
+                          <w:fldChar w:fldCharType="begin"/>
+                        </w:r>
+                        <w:r>
+                          <w:instrText xml:space="preserve"> SEQ Figure \* ARABIC </w:instrText>
+                        </w:r>
+                        <w:r>
+                          <w:fldChar w:fldCharType="separate"/>
+                        </w:r>
                         <w:proofErr w:type="gramStart"/>
+                        <w:r>
+                          <w:rPr>
+                            <w:noProof/>
+                          </w:rPr>
+                          <w:t>9</w:t>
+                        </w:r>
+                        <w:r>
+                          <w:rPr>
+                            <w:noProof/>
+                          </w:rPr>
+                          <w:fldChar w:fldCharType="end"/>
+                        </w:r>
                         <w:r>
                           <w:t xml:space="preserve"> cUBE</w:t>
                         </w:r>
@@ -12360,7 +12386,7 @@
           </mc:Choice>
           <mc:Fallback>
             <w:pict>
-              <v:group id="Group 67" o:spid="_x0000_s1066" style="position:absolute;margin-left:0;margin-top:6.65pt;width:4in;height:239.75pt;z-index:251700224" coordsize="36576,30448" o:gfxdata="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">
+              <v:group id="Group 67" o:spid="_x0000_s1066" style="position:absolute;margin-left:0;margin-top:6.65pt;width:4in;height:239.75pt;z-index:251700224" coordsize="36576,30448" o:gfxdata="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">
                 <v:shape id="Chart 28" o:spid="_x0000_s1067" type="#_x0000_t75" style="position:absolute;left:-60;top:-60;width:36696;height:27552;visibility:visible" o:gfxdata="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">
                   <v:imagedata r:id="rId38" o:title=""/>
                   <o:lock v:ext="edit" aspectratio="f"/>
@@ -12407,7 +12433,7 @@
                 </v:shape>
                 <w10:wrap type="square"/>
               </v:group>
-              <o:OLEObject Type="Embed" ProgID="Excel.Chart.8" ShapeID="Chart 28" DrawAspect="Content" ObjectID="_1475676587" r:id="rId39">
+              <o:OLEObject Type="Embed" ProgID="Excel.Chart.8" ShapeID="Chart 28" DrawAspect="Content" ObjectID="_1475764188" r:id="rId39">
                 <o:FieldCodes>\s</o:FieldCodes>
               </o:OLEObject>
             </w:pict>
@@ -16914,8 +16940,6 @@
         <w:pStyle w:val="Heading1"/>
       </w:pPr>
       <w:bookmarkStart w:id="68" w:name="_Toc401069658"/>
-      <w:bookmarkStart w:id="69" w:name="_GoBack"/>
-      <w:bookmarkEnd w:id="69"/>
       <w:r>
         <w:lastRenderedPageBreak/>
         <w:t>Research Questions</w:t>
@@ -16948,65 +16972,65 @@
       <w:pPr>
         <w:pStyle w:val="Heading2"/>
       </w:pPr>
-      <w:bookmarkStart w:id="70" w:name="_Toc401069659"/>
+      <w:bookmarkStart w:id="69" w:name="_Toc401069659"/>
       <w:r>
         <w:t>Discreet and Continuous Data</w:t>
       </w:r>
+      <w:bookmarkEnd w:id="69"/>
+    </w:p>
+    <w:p>
+      <w:r>
+        <w:t>1. Will a discreet signal that just turns on and off to get the user’s attention be more effective than a continuous signal that requires the user’s interpretation of changing data?</w:t>
+      </w:r>
+    </w:p>
+    <w:p>
+      <w:r>
+        <w:t>The research showed that a vibration signal was very good for analog data that would cover a spectrum of values, allowing a user to understand progressive changes in a set condition. The first and third study showed this when users would slowly try to find the strongest signal by always looking for the small changes. Temperature proved not to be appropriate for this type of sensory experience because the skin would quickly assimilate the temperature and then ignore small chang</w:t>
+      </w:r>
+      <w:r>
+        <w:t>es. Incidentally, a vibration feedback would be less useful for a long-term experience since the users reported to not be willing to have a constant vibration signaling continuously, but a temperature feedback would be great for this precisely because the body would assimilate it and any change would then become apparent.</w:t>
+      </w:r>
+    </w:p>
+    <w:p>
+      <w:pPr>
+        <w:pStyle w:val="Heading2"/>
+      </w:pPr>
+      <w:bookmarkStart w:id="70" w:name="_Toc401069660"/>
+      <w:r>
+        <w:t>Sensory Substitution</w:t>
+      </w:r>
       <w:bookmarkEnd w:id="70"/>
     </w:p>
     <w:p>
       <w:r>
-        <w:t>1. Will a discreet signal that just turns on and off to get the user’s attention be more effective than a continuous signal that requires the user’s interpretation of changing data?</w:t>
-      </w:r>
-    </w:p>
-    <w:p>
-      <w:r>
-        <w:t>The research showed that a vibration signal was very good for analog data that would cover a spectrum of values, allowing a user to understand progressive changes in a set condition. The first and third study showed this when users would slowly try to find the strongest signal by always looking for the small changes. Temperature proved not to be appropriate for this type of sensory experience because the skin would quickly assimilate the temperature and then ignore small chang</w:t>
-      </w:r>
-      <w:r>
-        <w:t>es. Incidentally, a vibration feedback would be less useful for a long-term experience since the users reported to not be willing to have a constant vibration signaling continuously, but a temperature feedback would be great for this precisely because the body would assimilate it and any change would then become apparent.</w:t>
+        <w:t>2</w:t>
+      </w:r>
+      <w:r>
+        <w:t>. In a situation where vision is used to make a quick decision, will Digital Synesthesia prove to be a valid alternative to accomplishing the same task or part of that task?</w:t>
+      </w:r>
+    </w:p>
+    <w:p>
+      <w:r>
+        <w:t xml:space="preserve">It is very hard to compete with vision, since we use it so much and in so many situations. When the first test was designed to create an experience that could also be accomplished through vision, the artificial sense proved nowhere near as efficient or precise as vision. But I did find that the ability of the subjects to compare and confirm their findings through </w:t>
+      </w:r>
+      <w:proofErr w:type="gramStart"/>
+      <w:r>
+        <w:t>vision,</w:t>
+      </w:r>
+      <w:proofErr w:type="gramEnd"/>
+      <w:r>
+        <w:t xml:space="preserve"> greatly increased the ability to learn and understand the new experience. So even if we might not be able to replicate the functionality of vision, it is thanks to vision that artificial senses can be learned quickly and accurately.</w:t>
       </w:r>
     </w:p>
     <w:p>
       <w:pPr>
         <w:pStyle w:val="Heading2"/>
       </w:pPr>
-      <w:bookmarkStart w:id="71" w:name="_Toc401069660"/>
-      <w:r>
-        <w:t>Sensory Substitution</w:t>
+      <w:bookmarkStart w:id="71" w:name="_Toc401069661"/>
+      <w:r>
+        <w:t>Sensory Augmentation</w:t>
       </w:r>
       <w:bookmarkEnd w:id="71"/>
-    </w:p>
-    <w:p>
-      <w:r>
-        <w:t>2</w:t>
-      </w:r>
-      <w:r>
-        <w:t>. In a situation where vision is used to make a quick decision, will Digital Synesthesia prove to be a valid alternative to accomplishing the same task or part of that task?</w:t>
-      </w:r>
-    </w:p>
-    <w:p>
-      <w:r>
-        <w:t xml:space="preserve">It is very hard to compete with vision, since we use it so much and in so many situations. When the first test was designed to create an experience that could also be accomplished through vision, the artificial sense proved nowhere near as efficient or precise as vision. But I did find that the ability of the subjects to compare and confirm their findings through </w:t>
-      </w:r>
-      <w:proofErr w:type="gramStart"/>
-      <w:r>
-        <w:t>vision,</w:t>
-      </w:r>
-      <w:proofErr w:type="gramEnd"/>
-      <w:r>
-        <w:t xml:space="preserve"> greatly increased the ability to learn and understand the new experience. So even if we might not be able to replicate the functionality of vision, it is thanks to vision that artificial senses can be learned quickly and accurately.</w:t>
-      </w:r>
-    </w:p>
-    <w:p>
-      <w:pPr>
-        <w:pStyle w:val="Heading2"/>
-      </w:pPr>
-      <w:bookmarkStart w:id="72" w:name="_Toc401069661"/>
-      <w:r>
-        <w:t>Sensory Augmentation</w:t>
-      </w:r>
-      <w:bookmarkEnd w:id="72"/>
     </w:p>
     <w:p>
       <w:r>
@@ -17077,34 +17101,34 @@
       <w:pPr>
         <w:pStyle w:val="Heading2"/>
       </w:pPr>
-      <w:bookmarkStart w:id="73" w:name="_Toc401069662"/>
+      <w:bookmarkStart w:id="72" w:name="_Toc401069662"/>
       <w:r>
         <w:t>New Senses</w:t>
       </w:r>
+      <w:bookmarkEnd w:id="72"/>
+    </w:p>
+    <w:p>
+      <w:r>
+        <w:t>4. Is the user able to understand and correctly interpret a new artificial sense that the body previously did not have?</w:t>
+      </w:r>
+    </w:p>
+    <w:p>
+      <w:r>
+        <w:t xml:space="preserve">Arguably, all three studies </w:t>
+      </w:r>
+      <w:r>
+        <w:t>were based on a sensory experience that the body didn’t have. Even though on the first study the subjects could easily accomplish the test by using their sight, the experience of sensing proximity with their hands is a new sense. So it is safe to say that users in all three studies were very successful at understanding and successfully using their new sense to accomplish the task.</w:t>
+      </w:r>
+    </w:p>
+    <w:p>
+      <w:pPr>
+        <w:pStyle w:val="Heading2"/>
+      </w:pPr>
+      <w:bookmarkStart w:id="73" w:name="_Toc401069663"/>
+      <w:r>
+        <w:t>The User and the New Stimuli</w:t>
+      </w:r>
       <w:bookmarkEnd w:id="73"/>
-    </w:p>
-    <w:p>
-      <w:r>
-        <w:t>4. Is the user able to understand and correctly interpret a new artificial sense that the body previously did not have?</w:t>
-      </w:r>
-    </w:p>
-    <w:p>
-      <w:r>
-        <w:t xml:space="preserve">Arguably, all three studies </w:t>
-      </w:r>
-      <w:r>
-        <w:t>were based on a sensory experience that the body didn’t have. Even though on the first study the subjects could easily accomplish the test by using their sight, the experience of sensing proximity with their hands is a new sense. So it is safe to say that users in all three studies were very successful at understanding and successfully using their new sense to accomplish the task.</w:t>
-      </w:r>
-    </w:p>
-    <w:p>
-      <w:pPr>
-        <w:pStyle w:val="Heading2"/>
-      </w:pPr>
-      <w:bookmarkStart w:id="74" w:name="_Toc401069663"/>
-      <w:r>
-        <w:t>The User and the New Stimuli</w:t>
-      </w:r>
-      <w:bookmarkEnd w:id="74"/>
     </w:p>
     <w:p>
       <w:r>
@@ -17138,78 +17162,424 @@
       <w:pPr>
         <w:pStyle w:val="Heading2"/>
       </w:pPr>
-      <w:bookmarkStart w:id="75" w:name="_Toc401069664"/>
+      <w:bookmarkStart w:id="74" w:name="_Toc401069664"/>
       <w:r>
         <w:t>Escaping the visual user interface</w:t>
       </w:r>
+      <w:bookmarkEnd w:id="74"/>
+    </w:p>
+    <w:p>
+      <w:r>
+        <w:t>Because visual interfaces are the most common, we tend to think of the interfacing with new senses in purely visual terms, where input signal is translated to numeric data and transmitted to the eyes.</w:t>
+      </w:r>
+    </w:p>
+    <w:p>
+      <w:r>
+        <w:t>7</w:t>
+      </w:r>
+      <w:r>
+        <w:t>. Can this research start to uncover the particular ways in which information should be understood and interpreted when transmitted to the skin (or other senses)? Perhaps the idea of “value” is mostly a visual construct.</w:t>
+      </w:r>
+    </w:p>
+    <w:p>
+      <w:r>
+        <w:t>Because of the success of the experiences designed in this thesis, I can say that finding ways to work around the visual sense is very possible. During the tests, there was no mention of numerical values and so the subjects learned to interpret the frequency changes of the feedback into references to compare when the feedback changed. I find this to be important because it shows that the artificial sensory experience can have a similar interpretation as the natural experiences.</w:t>
+      </w:r>
+    </w:p>
+    <w:p>
+      <w:r>
+        <w:br w:type="page"/>
+      </w:r>
+    </w:p>
+    <w:p>
+      <w:pPr>
+        <w:pStyle w:val="Heading1"/>
+      </w:pPr>
+      <w:bookmarkStart w:id="75" w:name="_Toc401069665"/>
+      <w:r>
+        <w:lastRenderedPageBreak/>
+        <w:t>Design Thinking</w:t>
+      </w:r>
       <w:bookmarkEnd w:id="75"/>
     </w:p>
     <w:p>
       <w:r>
-        <w:t>Because visual interfaces are the most common, we tend to think of the interfacing with new senses in purely visual terms, where input signal is translated to numeric data and transmitted to the eyes.</w:t>
-      </w:r>
-    </w:p>
-    <w:p>
-      <w:r>
-        <w:t>7</w:t>
-      </w:r>
-      <w:r>
-        <w:t>. Can this research start to uncover the particular ways in which information should be understood and interpreted when transmitted to the skin (or other senses)? Perhaps the idea of “value” is mostly a visual construct.</w:t>
-      </w:r>
-    </w:p>
-    <w:p>
-      <w:r>
-        <w:t>Because of the success of the experiences designed in this thesis, I can say that finding ways to work around the visual sense is very possible. During the tests, there was no mention of numerical values and so the subjects learned to interpret the frequency changes of the feedback into references to compare when the feedback changed. I find this to be important because it shows that the artificial sensory experience can have a similar interpretation as the natural experiences.</w:t>
+        <w:t>Throughout this thesis I have been looking for a way to radically change the mobile experience. I have done this by using sensory substitution in a way that may benefit all kinds of people. For this to work, I will propose in this section what I think are the building blocks for a design oriented approach to Digital Synesthesia and Artificial Sensory Experiences.</w:t>
+      </w:r>
+    </w:p>
+    <w:p>
+      <w:r>
+        <w:t>The first thing to keep in mind is that I am proposing the ability to turn sensory experiences on and off as the user may need. To this end, the user studies have looked into how a user may be able to quickly turn on an artificial sense and get satisfactory results in a short amount of time and in different situations.</w:t>
+      </w:r>
+    </w:p>
+    <w:p>
+      <w:pPr>
+        <w:pStyle w:val="ListParagraph"/>
+        <w:numPr>
+          <w:ilvl w:val="0"/>
+          <w:numId w:val="2"/>
+        </w:numPr>
+      </w:pPr>
+      <w:r>
+        <w:t>What is the engulfing activity?</w:t>
+      </w:r>
+      <w:r>
+        <w:t xml:space="preserve"> </w:t>
+      </w:r>
+    </w:p>
+    <w:p>
+      <w:pPr>
+        <w:pStyle w:val="ListParagraph"/>
+        <w:numPr>
+          <w:ilvl w:val="0"/>
+          <w:numId w:val="2"/>
+        </w:numPr>
+      </w:pPr>
+      <w:r>
+        <w:t>What type of sensing do we want to create?</w:t>
+      </w:r>
+    </w:p>
+    <w:p>
+      <w:pPr>
+        <w:pStyle w:val="ListParagraph"/>
+        <w:numPr>
+          <w:ilvl w:val="0"/>
+          <w:numId w:val="2"/>
+        </w:numPr>
+      </w:pPr>
+      <w:r>
+        <w:t>What kind of signal are we tracking?</w:t>
+      </w:r>
+    </w:p>
+    <w:p>
+      <w:pPr>
+        <w:pStyle w:val="ListParagraph"/>
+        <w:numPr>
+          <w:ilvl w:val="0"/>
+          <w:numId w:val="2"/>
+        </w:numPr>
+      </w:pPr>
+      <w:r>
+        <w:t>What control does the user have over the signal?</w:t>
+      </w:r>
+    </w:p>
+    <w:p>
+      <w:pPr>
+        <w:pStyle w:val="ListParagraph"/>
+        <w:numPr>
+          <w:ilvl w:val="0"/>
+          <w:numId w:val="2"/>
+        </w:numPr>
+      </w:pPr>
+      <w:r>
+        <w:t xml:space="preserve">Are there any redundancies with other senses? </w:t>
+      </w:r>
+    </w:p>
+    <w:p>
+      <w:pPr>
+        <w:pStyle w:val="ListParagraph"/>
+        <w:numPr>
+          <w:ilvl w:val="0"/>
+          <w:numId w:val="2"/>
+        </w:numPr>
+      </w:pPr>
+      <w:r>
+        <w:t>Where is the sensor located?</w:t>
+      </w:r>
+    </w:p>
+    <w:p>
+      <w:pPr>
+        <w:pStyle w:val="ListParagraph"/>
+        <w:numPr>
+          <w:ilvl w:val="0"/>
+          <w:numId w:val="2"/>
+        </w:numPr>
+      </w:pPr>
+      <w:r>
+        <w:t>Where is the actuator located?</w:t>
+      </w:r>
+    </w:p>
+    <w:p>
+      <w:pPr>
+        <w:pStyle w:val="ListParagraph"/>
+        <w:numPr>
+          <w:ilvl w:val="0"/>
+          <w:numId w:val="2"/>
+        </w:numPr>
+      </w:pPr>
+      <w:r>
+        <w:t>Can we set up a natural learning environment?</w:t>
       </w:r>
     </w:p>
     <w:p>
       <w:pPr>
         <w:pStyle w:val="Heading2"/>
       </w:pPr>
-      <w:bookmarkStart w:id="76" w:name="_Toc401069665"/>
-      <w:r>
-        <w:t>Design Thinking</w:t>
-      </w:r>
+      <w:r>
+        <w:t>The Engulfing activity</w:t>
+      </w:r>
+    </w:p>
+    <w:p>
+      <w:r>
+        <w:t xml:space="preserve">It is important to remember that digital synesthesia is not an end to itself but a means to enhance an experience by creating richer connections between the user and the environment. So the engulfing activity is that </w:t>
+      </w:r>
+      <w:r>
+        <w:t xml:space="preserve">in </w:t>
+      </w:r>
+      <w:r>
+        <w:t>which the user will be taking part in and in which Digital Synesthesia will be a part of.</w:t>
+      </w:r>
+      <w:r>
+        <w:t xml:space="preserve"> </w:t>
+      </w:r>
+      <w:r>
+        <w:t xml:space="preserve">For the designer it will be important to be aware of how much attention does the activity demand of the user because the artificial senses will </w:t>
+      </w:r>
+      <w:proofErr w:type="gramStart"/>
+      <w:r>
+        <w:t>be needing</w:t>
+      </w:r>
+      <w:proofErr w:type="gramEnd"/>
+      <w:r>
+        <w:t xml:space="preserve"> to make room in the users attention span.</w:t>
+      </w:r>
+    </w:p>
+    <w:p>
+      <w:r>
+        <w:t>Take for example sailing as an engulfing activity. The main experience should remain the same; the user wants to go out sailing in the same manner as before. Digital Synesthesia will offer the ability to feel wind speed</w:t>
+      </w:r>
+      <w:r>
+        <w:t>, tilt of the boat</w:t>
+      </w:r>
+      <w:r>
+        <w:t xml:space="preserve"> and direction of north</w:t>
+      </w:r>
+      <w:r>
+        <w:t xml:space="preserve">. </w:t>
+      </w:r>
+      <w:r>
+        <w:t>Depending on the user’s experience, sailing can demand different amounts of attention. For the beginner sailor, the artificial senses must be clear and relevant enough for the user to successfully and willingly be aware of them. The experienced sailor might be more relaxed and have the ability to add to the sailing experience other senses that are not as intrusive, as well as less obvious. The experienced sailor will have no need for wind speed or tilt of boat so they can choose to be aware of depth of the water under the boat or distance to other boats if they are in a race.</w:t>
+      </w:r>
+    </w:p>
+    <w:p>
+      <w:pPr>
+        <w:pStyle w:val="Heading2"/>
+      </w:pPr>
+      <w:r>
+        <w:lastRenderedPageBreak/>
+        <w:t>Type of sensing</w:t>
+      </w:r>
+    </w:p>
+    <w:p>
+      <w:r>
+        <w:t xml:space="preserve">I have recognized two distinct categories of artificial sensing, active and passive sensing. </w:t>
+      </w:r>
+      <w:r>
+        <w:t>In passive sensing, the user does not need to be constantly aware of the sensory feedback being generated; rather, the user wants to either be aware of big changes or of when a signal passes a set threshold. This is also the case when the sense changes very slowly and the user want to track it during that long period of time. This means that the actuator giving the signal has to be discreet enough to not annoy the user but effective in grabbing the user’s attention when a threshold has been reached. Active sensing is when a signal is completely under the user’s control, it changes quickly and the user’s actions affect the way in which the user feels this signal. The actuator for an active sensing experience can be strong since the attention of the user will be placed on the sense and will last only as much as the activity lasts. It can be turned on and off easily so once the activity is done, the sense disappears.</w:t>
+      </w:r>
+    </w:p>
+    <w:p>
+      <w:pPr>
+        <w:pStyle w:val="Heading2"/>
+      </w:pPr>
+      <w:r>
+        <w:t>Type of signal to be tracked</w:t>
+      </w:r>
+    </w:p>
+    <w:p>
+      <w:r>
+        <w:t>The type of signal will determine how we present it to the user and how we do the translation. Is this a signal that changes quickly or slow? What is the range of change? Do we need continuous feel of will checking a value every once in a while be enough? Is it quantifiable as a single value that can be mapped to another sense or will it be more complex? Is there a better metal map of the signal than a simple quantity?</w:t>
+      </w:r>
+    </w:p>
+    <w:p>
+      <w:r>
+        <w:t xml:space="preserve">Most signals whether quick or slow are given to be quantifiable and hence are easy to represent in another modality like frequency or temperature. But a signal can be more complicated. Going back to the sailing example, the sense of tilt of boat could be represented as a quantity for angle from horizon, but it might be better represented to the user by two vibrations that move up or down on the sides of the user, like a level </w:t>
+      </w:r>
+      <w:r>
+        <w:rPr>
+          <w:color w:val="FF0000"/>
+        </w:rPr>
+        <w:t>(</w:t>
+      </w:r>
+      <w:r>
+        <w:rPr>
+          <w:color w:val="FF0000"/>
+        </w:rPr>
+        <w:t>insert figure)</w:t>
+      </w:r>
+      <w:r>
+        <w:t>, and this might prove to be easier for the user to understand with less training.</w:t>
+      </w:r>
+    </w:p>
+    <w:p>
+      <w:pPr>
+        <w:pStyle w:val="Heading2"/>
+      </w:pPr>
+      <w:r>
+        <w:t>What control does the user have over the signal</w:t>
+      </w:r>
+    </w:p>
+    <w:p>
+      <w:r>
+        <w:t xml:space="preserve">Our sailor is enhancing its sailing experience with wind speed, tilt of boat, north and depth. Some of these senses are completely out of the sailor’s control, like wind speed and north. Some are under partial control like depth </w:t>
+      </w:r>
+      <w:r>
+        <w:t>or</w:t>
+      </w:r>
+      <w:r>
+        <w:t xml:space="preserve"> tilt of boat, depending on the experience of our sailor.</w:t>
+      </w:r>
+      <w:r>
+        <w:t xml:space="preserve"> So if a signal is given to change with no action from the user, that sense is said to be completely outside of the user’s control. If the signal will never change, but by direct action of the user, then the signal is under control. A signal like tilt of boat changes with the actions of the sailor but also because of environmental factors like wind or waves, so that signal is only under partial control.</w:t>
+      </w:r>
+    </w:p>
+    <w:p>
+      <w:r>
+        <w:lastRenderedPageBreak/>
+        <w:t>In general, most senses that are out of user control are good for a passive experience. Since the user can’t control and must only be aware of the changes, depending on the importance of this signal to the engulfing experience, the user will want to be constantly aware of minor changes or simply notice big changes as they happen. A sense like depth or tilt of boat are under the user’s control in the sense that the user’s actions will immediately change the signal and the artificial sense will help create a close feedback loop that the user will use to successfully navigate the experience. So changes in the depth will inform the sailor on the best direction to steer the boat which will then change the depth as the boat sails to a different location.</w:t>
+      </w:r>
+      <w:r>
+        <w:t xml:space="preserve"> That makes it an important sense for the experience and the translation of such sense should be clear and attention grabbing.</w:t>
+      </w:r>
+    </w:p>
+    <w:p>
+      <w:pPr>
+        <w:pStyle w:val="Heading2"/>
+      </w:pPr>
+      <w:r>
+        <w:t>Are there any redundancies with other senses?</w:t>
+      </w:r>
+    </w:p>
+    <w:p/>
+    <w:p>
+      <w:bookmarkStart w:id="76" w:name="_GoBack"/>
       <w:bookmarkEnd w:id="76"/>
     </w:p>
-    <w:p>
-      <w:r>
+    <w:p/>
+    <w:p/>
+    <w:p>
+      <w:pPr>
+        <w:rPr>
+          <w:color w:val="C00000"/>
+        </w:rPr>
+      </w:pPr>
+      <w:r>
+        <w:rPr>
+          <w:color w:val="C00000"/>
+        </w:rPr>
+        <w:t xml:space="preserve">Another type of signal that is under the user’s control is when the user is actually wearing the sensor and is using it to actively finding a desired signal. Think of this as the way we use our nose to find a smell by moving it around looking for the strongest scent, or how we move our hands in front of our bodies in the temporary absence of vision. </w:t>
+      </w:r>
+    </w:p>
+    <w:p>
+      <w:pPr>
+        <w:rPr>
+          <w:color w:val="FF0000"/>
+        </w:rPr>
+      </w:pPr>
+      <w:r>
+        <w:rPr>
+          <w:color w:val="FF0000"/>
+        </w:rPr>
+        <w:t>For this type of sensing, the sensor should be in one extremity that can easily be moved in the area to be probed. The fact that the user can see the sensor and confirm its location on the body will only aid in the accuracy of the experience. Active sensing will require feedback that is appropriate to active comparison of a continuous signal.</w:t>
+      </w:r>
+    </w:p>
+    <w:p/>
+    <w:p/>
+    <w:p>
+      <w:pPr>
+        <w:rPr>
+          <w:color w:val="FF0000"/>
+        </w:rPr>
+      </w:pPr>
+    </w:p>
+    <w:p>
+      <w:pPr>
+        <w:rPr>
+          <w:color w:val="FF0000"/>
+        </w:rPr>
+      </w:pPr>
+    </w:p>
+    <w:p>
+      <w:pPr>
+        <w:rPr>
+          <w:color w:val="FF0000"/>
+        </w:rPr>
+      </w:pPr>
+      <w:r>
+        <w:rPr>
+          <w:color w:val="FF0000"/>
+        </w:rPr>
         <w:t>8</w:t>
       </w:r>
       <w:r>
+        <w:rPr>
+          <w:color w:val="FF0000"/>
+        </w:rPr>
         <w:t>. Can a pattern be observed such that we can use the findings of this thesis to create a guideline for future Digital Synesthesia interface designers? Could this research pave the way for a new “Mixed-Sensory Interface” field in the user interface world?</w:t>
       </w:r>
     </w:p>
     <w:p>
-      <w:r>
+      <w:pPr>
+        <w:rPr>
+          <w:color w:val="FF0000"/>
+        </w:rPr>
+      </w:pPr>
+      <w:r>
+        <w:rPr>
+          <w:color w:val="FF0000"/>
+        </w:rPr>
+        <w:lastRenderedPageBreak/>
         <w:t>Taking into account the successful and less successful studies done for this thesis, there are some clear guidelines that can be the starting point for a broader adoption of artificial sensory interfaces</w:t>
       </w:r>
       <w:r>
+        <w:rPr>
+          <w:color w:val="FF0000"/>
+        </w:rPr>
         <w:t>.</w:t>
       </w:r>
     </w:p>
     <w:p>
-      <w:r>
-        <w:t xml:space="preserve">On the Human Factors area, it was clear how the location of the sensor in the body greatly affects the user’s performance with the new sensory experience. Sensors located in the hands or arms would provide the user with an experience of actively searching for meaning of the feedback by rapidly moving the sensor to close proximity to what is being sensed. A sensor located closer to the body, like in the forehead, generated and experience better suited to an exploration of a broader area or a larger context. Sensors that were on the mobile device, were </w:t>
-      </w:r>
-      <w:r>
-        <w:lastRenderedPageBreak/>
-        <w:t>completely out of the user’s control and as such, the experience was more of a just-in-time information system where the user is not thinking about the experience but would quickly be able to tune in when something interesting happened.</w:t>
-      </w:r>
-    </w:p>
-    <w:p>
-      <w:r>
+      <w:pPr>
+        <w:rPr>
+          <w:color w:val="FF0000"/>
+        </w:rPr>
+      </w:pPr>
+      <w:r>
+        <w:rPr>
+          <w:color w:val="FF0000"/>
+        </w:rPr>
+        <w:t>On the Human Factors area, it was clear how the location of the sensor in the body greatly affects the user’s performance with the new sensory experience. Sensors located in the hands or arms would provide the user with an experience of actively searching for meaning of the feedback by rapidly moving the sensor to close proximity to what is being sensed. A sensor located closer to the body, like in the forehead, generated and experience better suited to an exploration of a broader area or a larger context. Sensors that were on the mobile device, were completely out of the user’s control and as such, the experience was more of a just-in-time information system where the user is not thinking about the experience but would quickly be able to tune in when something interesting happened.</w:t>
+      </w:r>
+    </w:p>
+    <w:p>
+      <w:pPr>
+        <w:rPr>
+          <w:color w:val="FF0000"/>
+        </w:rPr>
+      </w:pPr>
+      <w:r>
+        <w:rPr>
+          <w:color w:val="FF0000"/>
+        </w:rPr>
         <w:t>Also the feedback of the experience was affected by the location. Clearly some places in the body are more sensitive than others and so actuator in these areas where more effective. But for a long term experience I would locate an actuator on a less sensitive part of the body so as to not become an annoyance to the user. There was also an interesting effect on the location of the actuator with relation to the location of the sensor. When the sensor was located at a place where the user could verify through other senses this location, as in being able to see the sensor on the palm of their hand, it was easier for the user to perform the test. But if the actuator was not aligned with the sensor, then there would be an offset that would change the accuracy of the experience. When the sensor was not in plain view of the user, as when in the forehead, then the only clue to the sensors position is the actuator’s feedback, in these cases then the alignment between sensor and actuator was even more crucial to the success of the experience.</w:t>
       </w:r>
     </w:p>
     <w:p>
-      <w:r>
+      <w:pPr>
+        <w:rPr>
+          <w:color w:val="FF0000"/>
+        </w:rPr>
+      </w:pPr>
+      <w:r>
+        <w:rPr>
+          <w:color w:val="FF0000"/>
+        </w:rPr>
         <w:t>When designing an artificial sensory experience, the designer will have to take into account the type of signal being captured by the sensor and the context of the user when the signal is captured. This will inform actuator type and location as well as interface with the mobile device that controls the experience.</w:t>
       </w:r>
-    </w:p>
-    <w:p/>
-    <w:p>
-      <w:r>
+      <w:r>
+        <w:rPr>
+          <w:color w:val="FF0000"/>
+        </w:rPr>
         <w:br w:type="page"/>
       </w:r>
     </w:p>
@@ -17244,10 +17614,21 @@
       </w:r>
     </w:p>
     <w:p>
-      <w:r>
+      <w:pPr>
+        <w:rPr>
+          <w:color w:val="FF0000"/>
+        </w:rPr>
+      </w:pPr>
+      <w:r>
+        <w:rPr>
+          <w:color w:val="FF0000"/>
+        </w:rPr>
         <w:t>I have recognized two distinct categories of artificial sensing, active and passive sensing.</w:t>
       </w:r>
       <w:r>
+        <w:rPr>
+          <w:color w:val="FF0000"/>
+        </w:rPr>
         <w:t xml:space="preserve"> Active sensing is when the user recognizes an experience that will directly be influenced by the use of an artificial sense. The user will activate an artificial sense and start probing their environment looking for a particular response. This is akin to using the sense of smell and bringing your nose close to the source in question. For this type of sensing, the sensor should be in one extremity that can easily be moved in the area to be probed. The fact that the user can see the sensor and confirm its location on the body will only aid in the accuracy of the experience. Active sensing will require feedback that is appropriate to active comparison of a continuous signal.</w:t>
       </w:r>
     </w:p>
@@ -18951,7 +19332,7 @@
           <w:rPr>
             <w:noProof/>
           </w:rPr>
-          <w:t>45</w:t>
+          <w:t>50</w:t>
         </w:r>
         <w:r>
           <w:rPr>
@@ -19171,8 +19552,100 @@
       </w:rPr>
     </w:lvl>
   </w:abstractNum>
+  <w:abstractNum w:abstractNumId="1">
+    <w:nsid w:val="69DE2715"/>
+    <w:multiLevelType w:val="hybridMultilevel"/>
+    <w:tmpl w:val="C47A2D06"/>
+    <w:lvl w:ilvl="0" w:tplc="1BF018A4">
+      <w:start w:val="1"/>
+      <w:numFmt w:val="decimal"/>
+      <w:lvlText w:val="%1-"/>
+      <w:lvlJc w:val="left"/>
+      <w:pPr>
+        <w:ind w:left="720" w:hanging="360"/>
+      </w:pPr>
+      <w:rPr>
+        <w:rFonts w:hint="default"/>
+      </w:rPr>
+    </w:lvl>
+    <w:lvl w:ilvl="1" w:tplc="04090019" w:tentative="1">
+      <w:start w:val="1"/>
+      <w:numFmt w:val="lowerLetter"/>
+      <w:lvlText w:val="%2."/>
+      <w:lvlJc w:val="left"/>
+      <w:pPr>
+        <w:ind w:left="1440" w:hanging="360"/>
+      </w:pPr>
+    </w:lvl>
+    <w:lvl w:ilvl="2" w:tplc="0409001B" w:tentative="1">
+      <w:start w:val="1"/>
+      <w:numFmt w:val="lowerRoman"/>
+      <w:lvlText w:val="%3."/>
+      <w:lvlJc w:val="right"/>
+      <w:pPr>
+        <w:ind w:left="2160" w:hanging="180"/>
+      </w:pPr>
+    </w:lvl>
+    <w:lvl w:ilvl="3" w:tplc="0409000F" w:tentative="1">
+      <w:start w:val="1"/>
+      <w:numFmt w:val="decimal"/>
+      <w:lvlText w:val="%4."/>
+      <w:lvlJc w:val="left"/>
+      <w:pPr>
+        <w:ind w:left="2880" w:hanging="360"/>
+      </w:pPr>
+    </w:lvl>
+    <w:lvl w:ilvl="4" w:tplc="04090019" w:tentative="1">
+      <w:start w:val="1"/>
+      <w:numFmt w:val="lowerLetter"/>
+      <w:lvlText w:val="%5."/>
+      <w:lvlJc w:val="left"/>
+      <w:pPr>
+        <w:ind w:left="3600" w:hanging="360"/>
+      </w:pPr>
+    </w:lvl>
+    <w:lvl w:ilvl="5" w:tplc="0409001B" w:tentative="1">
+      <w:start w:val="1"/>
+      <w:numFmt w:val="lowerRoman"/>
+      <w:lvlText w:val="%6."/>
+      <w:lvlJc w:val="right"/>
+      <w:pPr>
+        <w:ind w:left="4320" w:hanging="180"/>
+      </w:pPr>
+    </w:lvl>
+    <w:lvl w:ilvl="6" w:tplc="0409000F" w:tentative="1">
+      <w:start w:val="1"/>
+      <w:numFmt w:val="decimal"/>
+      <w:lvlText w:val="%7."/>
+      <w:lvlJc w:val="left"/>
+      <w:pPr>
+        <w:ind w:left="5040" w:hanging="360"/>
+      </w:pPr>
+    </w:lvl>
+    <w:lvl w:ilvl="7" w:tplc="04090019" w:tentative="1">
+      <w:start w:val="1"/>
+      <w:numFmt w:val="lowerLetter"/>
+      <w:lvlText w:val="%8."/>
+      <w:lvlJc w:val="left"/>
+      <w:pPr>
+        <w:ind w:left="5760" w:hanging="360"/>
+      </w:pPr>
+    </w:lvl>
+    <w:lvl w:ilvl="8" w:tplc="0409001B" w:tentative="1">
+      <w:start w:val="1"/>
+      <w:numFmt w:val="lowerRoman"/>
+      <w:lvlText w:val="%9."/>
+      <w:lvlJc w:val="right"/>
+      <w:pPr>
+        <w:ind w:left="6480" w:hanging="180"/>
+      </w:pPr>
+    </w:lvl>
+  </w:abstractNum>
   <w:num w:numId="1">
     <w:abstractNumId w:val="0"/>
+  </w:num>
+  <w:num w:numId="2">
+    <w:abstractNumId w:val="1"/>
   </w:num>
 </w:numbering>
 </file>
@@ -22514,11 +22987,11 @@
           <c:showBubbleSize val="0"/>
         </c:dLbls>
         <c:gapWidth val="150"/>
-        <c:axId val="230587392"/>
-        <c:axId val="230840960"/>
+        <c:axId val="56437376"/>
+        <c:axId val="56447744"/>
       </c:barChart>
       <c:catAx>
-        <c:axId val="230587392"/>
+        <c:axId val="56437376"/>
         <c:scaling>
           <c:orientation val="minMax"/>
         </c:scaling>
@@ -22527,7 +23000,7 @@
         <c:majorTickMark val="none"/>
         <c:minorTickMark val="none"/>
         <c:tickLblPos val="nextTo"/>
-        <c:crossAx val="230840960"/>
+        <c:crossAx val="56447744"/>
         <c:crosses val="autoZero"/>
         <c:auto val="1"/>
         <c:lblAlgn val="ctr"/>
@@ -22535,7 +23008,7 @@
         <c:noMultiLvlLbl val="0"/>
       </c:catAx>
       <c:valAx>
-        <c:axId val="230840960"/>
+        <c:axId val="56447744"/>
         <c:scaling>
           <c:orientation val="minMax"/>
         </c:scaling>
@@ -22565,7 +23038,7 @@
         <c:majorTickMark val="none"/>
         <c:minorTickMark val="none"/>
         <c:tickLblPos val="nextTo"/>
-        <c:crossAx val="230587392"/>
+        <c:crossAx val="56437376"/>
         <c:crosses val="autoZero"/>
         <c:crossBetween val="between"/>
       </c:valAx>
@@ -22793,11 +23266,11 @@
           <c:showBubbleSize val="0"/>
         </c:dLbls>
         <c:gapWidth val="150"/>
-        <c:axId val="187238656"/>
-        <c:axId val="187240448"/>
+        <c:axId val="70020096"/>
+        <c:axId val="70039040"/>
       </c:barChart>
       <c:catAx>
-        <c:axId val="187238656"/>
+        <c:axId val="70020096"/>
         <c:scaling>
           <c:orientation val="minMax"/>
         </c:scaling>
@@ -22806,7 +23279,7 @@
         <c:majorTickMark val="none"/>
         <c:minorTickMark val="none"/>
         <c:tickLblPos val="nextTo"/>
-        <c:crossAx val="187240448"/>
+        <c:crossAx val="70039040"/>
         <c:crosses val="autoZero"/>
         <c:auto val="1"/>
         <c:lblAlgn val="ctr"/>
@@ -22814,7 +23287,7 @@
         <c:noMultiLvlLbl val="0"/>
       </c:catAx>
       <c:valAx>
-        <c:axId val="187240448"/>
+        <c:axId val="70039040"/>
         <c:scaling>
           <c:orientation val="minMax"/>
         </c:scaling>
@@ -22843,7 +23316,7 @@
         <c:majorTickMark val="none"/>
         <c:minorTickMark val="none"/>
         <c:tickLblPos val="nextTo"/>
-        <c:crossAx val="187238656"/>
+        <c:crossAx val="70020096"/>
         <c:crosses val="autoZero"/>
         <c:crossBetween val="between"/>
       </c:valAx>
@@ -23072,11 +23545,11 @@
           <c:showBubbleSize val="0"/>
         </c:dLbls>
         <c:gapWidth val="150"/>
-        <c:axId val="187256192"/>
-        <c:axId val="187257984"/>
+        <c:axId val="131360640"/>
+        <c:axId val="131376640"/>
       </c:barChart>
       <c:catAx>
-        <c:axId val="187256192"/>
+        <c:axId val="131360640"/>
         <c:scaling>
           <c:orientation val="minMax"/>
         </c:scaling>
@@ -23085,7 +23558,7 @@
         <c:majorTickMark val="none"/>
         <c:minorTickMark val="none"/>
         <c:tickLblPos val="nextTo"/>
-        <c:crossAx val="187257984"/>
+        <c:crossAx val="131376640"/>
         <c:crosses val="autoZero"/>
         <c:auto val="1"/>
         <c:lblAlgn val="ctr"/>
@@ -23093,7 +23566,7 @@
         <c:noMultiLvlLbl val="0"/>
       </c:catAx>
       <c:valAx>
-        <c:axId val="187257984"/>
+        <c:axId val="131376640"/>
         <c:scaling>
           <c:orientation val="minMax"/>
         </c:scaling>
@@ -23123,7 +23596,7 @@
         <c:majorTickMark val="none"/>
         <c:minorTickMark val="none"/>
         <c:tickLblPos val="nextTo"/>
-        <c:crossAx val="187256192"/>
+        <c:crossAx val="131360640"/>
         <c:crosses val="autoZero"/>
         <c:crossBetween val="between"/>
       </c:valAx>
@@ -23325,11 +23798,11 @@
         </c:dLbls>
         <c:marker val="1"/>
         <c:smooth val="0"/>
-        <c:axId val="189842560"/>
-        <c:axId val="189844096"/>
+        <c:axId val="54452992"/>
+        <c:axId val="54454528"/>
       </c:lineChart>
       <c:catAx>
-        <c:axId val="189842560"/>
+        <c:axId val="54452992"/>
         <c:scaling>
           <c:orientation val="minMax"/>
         </c:scaling>
@@ -23339,7 +23812,7 @@
         <c:majorTickMark val="none"/>
         <c:minorTickMark val="none"/>
         <c:tickLblPos val="nextTo"/>
-        <c:crossAx val="189844096"/>
+        <c:crossAx val="54454528"/>
         <c:crosses val="autoZero"/>
         <c:auto val="1"/>
         <c:lblAlgn val="ctr"/>
@@ -23348,7 +23821,7 @@
         <c:noMultiLvlLbl val="0"/>
       </c:catAx>
       <c:valAx>
-        <c:axId val="189844096"/>
+        <c:axId val="54454528"/>
         <c:scaling>
           <c:orientation val="minMax"/>
           <c:max val="100"/>
@@ -23361,7 +23834,7 @@
         <c:majorTickMark val="none"/>
         <c:minorTickMark val="none"/>
         <c:tickLblPos val="nextTo"/>
-        <c:crossAx val="189842560"/>
+        <c:crossAx val="54452992"/>
         <c:crosses val="autoZero"/>
         <c:crossBetween val="between"/>
       </c:valAx>
@@ -23576,11 +24049,11 @@
           <c:showBubbleSize val="0"/>
         </c:dLbls>
         <c:gapWidth val="150"/>
-        <c:axId val="189937152"/>
-        <c:axId val="189938688"/>
+        <c:axId val="54350976"/>
+        <c:axId val="54352512"/>
       </c:barChart>
       <c:catAx>
-        <c:axId val="189937152"/>
+        <c:axId val="54350976"/>
         <c:scaling>
           <c:orientation val="minMax"/>
         </c:scaling>
@@ -23589,7 +24062,7 @@
         <c:majorTickMark val="none"/>
         <c:minorTickMark val="none"/>
         <c:tickLblPos val="nextTo"/>
-        <c:crossAx val="189938688"/>
+        <c:crossAx val="54352512"/>
         <c:crosses val="autoZero"/>
         <c:auto val="1"/>
         <c:lblAlgn val="ctr"/>
@@ -23597,7 +24070,7 @@
         <c:noMultiLvlLbl val="0"/>
       </c:catAx>
       <c:valAx>
-        <c:axId val="189938688"/>
+        <c:axId val="54352512"/>
         <c:scaling>
           <c:orientation val="minMax"/>
           <c:max val="100"/>
@@ -23628,7 +24101,7 @@
         <c:majorTickMark val="none"/>
         <c:minorTickMark val="none"/>
         <c:tickLblPos val="nextTo"/>
-        <c:crossAx val="189937152"/>
+        <c:crossAx val="54350976"/>
         <c:crosses val="autoZero"/>
         <c:crossBetween val="between"/>
       </c:valAx>
@@ -24005,7 +24478,7 @@
 </file>
 
 <file path=customXml/itemProps1.xml><?xml version="1.0" encoding="utf-8"?>
-<ds:datastoreItem xmlns:ds="http://schemas.openxmlformats.org/officeDocument/2006/customXml" ds:itemID="{F518CDA0-A377-4454-9B62-5703545BBF5D}">
+<ds:datastoreItem xmlns:ds="http://schemas.openxmlformats.org/officeDocument/2006/customXml" ds:itemID="{9E969F5A-8475-4AD5-9E7B-605782F0BC35}">
   <ds:schemaRefs>
     <ds:schemaRef ds:uri="http://schemas.openxmlformats.org/officeDocument/2006/bibliography"/>
   </ds:schemaRefs>

</xml_diff>

<commit_message>
Finished Design thinking section
waiting for comments
</commit_message>
<xml_diff>
--- a/Phd-Thesis.docx
+++ b/Phd-Thesis.docx
@@ -1730,12 +1730,6 @@
                 <w:noProof/>
                 <w:webHidden/>
               </w:rPr>
-            </w:r>
-            <w:r>
-              <w:rPr>
-                <w:noProof/>
-                <w:webHidden/>
-              </w:rPr>
               <w:fldChar w:fldCharType="separate"/>
             </w:r>
             <w:r>
@@ -2432,20 +2426,16 @@
                 <w:noProof/>
                 <w:webHidden/>
               </w:rPr>
-            </w:r>
-            <w:r>
-              <w:rPr>
-                <w:noProof/>
-                <w:webHidden/>
-              </w:rPr>
               <w:fldChar w:fldCharType="separate"/>
             </w:r>
             <w:r>
               <w:rPr>
-                <w:noProof/>
-                <w:webHidden/>
-              </w:rPr>
-              <w:t>16</w:t>
+                <w:b/>
+                <w:bCs/>
+                <w:noProof/>
+                <w:webHidden/>
+              </w:rPr>
+              <w:t>Error! Bookmark not defined.</w:t>
             </w:r>
             <w:r>
               <w:rPr>
@@ -2515,7 +2505,7 @@
                 <w:noProof/>
                 <w:webHidden/>
               </w:rPr>
-              <w:t>17</w:t>
+              <w:t>20</w:t>
             </w:r>
             <w:r>
               <w:rPr>
@@ -2572,20 +2562,16 @@
                 <w:noProof/>
                 <w:webHidden/>
               </w:rPr>
-            </w:r>
-            <w:r>
-              <w:rPr>
-                <w:noProof/>
-                <w:webHidden/>
-              </w:rPr>
               <w:fldChar w:fldCharType="separate"/>
             </w:r>
             <w:r>
               <w:rPr>
-                <w:noProof/>
-                <w:webHidden/>
-              </w:rPr>
-              <w:t>18</w:t>
+                <w:b/>
+                <w:bCs/>
+                <w:noProof/>
+                <w:webHidden/>
+              </w:rPr>
+              <w:t>Error! Bookmark not defined.</w:t>
             </w:r>
             <w:r>
               <w:rPr>
@@ -2655,7 +2641,7 @@
                 <w:noProof/>
                 <w:webHidden/>
               </w:rPr>
-              <w:t>18</w:t>
+              <w:t>17</w:t>
             </w:r>
             <w:r>
               <w:rPr>
@@ -2725,7 +2711,7 @@
                 <w:noProof/>
                 <w:webHidden/>
               </w:rPr>
-              <w:t>20</w:t>
+              <w:t>18</w:t>
             </w:r>
             <w:r>
               <w:rPr>
@@ -2795,7 +2781,7 @@
                 <w:noProof/>
                 <w:webHidden/>
               </w:rPr>
-              <w:t>21</w:t>
+              <w:t>19</w:t>
             </w:r>
             <w:r>
               <w:rPr>
@@ -2865,7 +2851,7 @@
                 <w:noProof/>
                 <w:webHidden/>
               </w:rPr>
-              <w:t>21</w:t>
+              <w:t>19</w:t>
             </w:r>
             <w:r>
               <w:rPr>
@@ -2935,7 +2921,7 @@
                 <w:noProof/>
                 <w:webHidden/>
               </w:rPr>
-              <w:t>21</w:t>
+              <w:t>19</w:t>
             </w:r>
             <w:r>
               <w:rPr>
@@ -3005,7 +2991,7 @@
                 <w:noProof/>
                 <w:webHidden/>
               </w:rPr>
-              <w:t>21</w:t>
+              <w:t>22</w:t>
             </w:r>
             <w:r>
               <w:rPr>
@@ -3075,7 +3061,7 @@
                 <w:noProof/>
                 <w:webHidden/>
               </w:rPr>
-              <w:t>23</w:t>
+              <w:t>25</w:t>
             </w:r>
             <w:r>
               <w:rPr>
@@ -3145,7 +3131,7 @@
                 <w:noProof/>
                 <w:webHidden/>
               </w:rPr>
-              <w:t>24</w:t>
+              <w:t>27</w:t>
             </w:r>
             <w:r>
               <w:rPr>
@@ -3215,7 +3201,7 @@
                 <w:noProof/>
                 <w:webHidden/>
               </w:rPr>
-              <w:t>26</w:t>
+              <w:t>29</w:t>
             </w:r>
             <w:r>
               <w:rPr>
@@ -3285,7 +3271,7 @@
                 <w:noProof/>
                 <w:webHidden/>
               </w:rPr>
-              <w:t>26</w:t>
+              <w:t>29</w:t>
             </w:r>
             <w:r>
               <w:rPr>
@@ -3355,7 +3341,7 @@
                 <w:noProof/>
                 <w:webHidden/>
               </w:rPr>
-              <w:t>26</w:t>
+              <w:t>32</w:t>
             </w:r>
             <w:r>
               <w:rPr>
@@ -3425,7 +3411,7 @@
                 <w:noProof/>
                 <w:webHidden/>
               </w:rPr>
-              <w:t>27</w:t>
+              <w:t>32</w:t>
             </w:r>
             <w:r>
               <w:rPr>
@@ -3495,7 +3481,7 @@
                 <w:noProof/>
                 <w:webHidden/>
               </w:rPr>
-              <w:t>28</w:t>
+              <w:t>33</w:t>
             </w:r>
             <w:r>
               <w:rPr>
@@ -3565,7 +3551,7 @@
                 <w:noProof/>
                 <w:webHidden/>
               </w:rPr>
-              <w:t>30</w:t>
+              <w:t>35</w:t>
             </w:r>
             <w:r>
               <w:rPr>
@@ -3635,7 +3621,7 @@
                 <w:noProof/>
                 <w:webHidden/>
               </w:rPr>
-              <w:t>30</w:t>
+              <w:t>35</w:t>
             </w:r>
             <w:r>
               <w:rPr>
@@ -3705,7 +3691,7 @@
                 <w:noProof/>
                 <w:webHidden/>
               </w:rPr>
-              <w:t>31</w:t>
+              <w:t>36</w:t>
             </w:r>
             <w:r>
               <w:rPr>
@@ -3775,7 +3761,7 @@
                 <w:noProof/>
                 <w:webHidden/>
               </w:rPr>
-              <w:t>31</w:t>
+              <w:t>36</w:t>
             </w:r>
             <w:r>
               <w:rPr>
@@ -3845,7 +3831,7 @@
                 <w:noProof/>
                 <w:webHidden/>
               </w:rPr>
-              <w:t>32</w:t>
+              <w:t>37</w:t>
             </w:r>
             <w:r>
               <w:rPr>
@@ -3915,7 +3901,7 @@
                 <w:noProof/>
                 <w:webHidden/>
               </w:rPr>
-              <w:t>33</w:t>
+              <w:t>39</w:t>
             </w:r>
             <w:r>
               <w:rPr>
@@ -3985,7 +3971,7 @@
                 <w:noProof/>
                 <w:webHidden/>
               </w:rPr>
-              <w:t>33</w:t>
+              <w:t>39</w:t>
             </w:r>
             <w:r>
               <w:rPr>
@@ -4055,7 +4041,7 @@
                 <w:noProof/>
                 <w:webHidden/>
               </w:rPr>
-              <w:t>33</w:t>
+              <w:t>39</w:t>
             </w:r>
             <w:r>
               <w:rPr>
@@ -4125,7 +4111,7 @@
                 <w:noProof/>
                 <w:webHidden/>
               </w:rPr>
-              <w:t>33</w:t>
+              <w:t>39</w:t>
             </w:r>
             <w:r>
               <w:rPr>
@@ -4195,7 +4181,7 @@
                 <w:noProof/>
                 <w:webHidden/>
               </w:rPr>
-              <w:t>34</w:t>
+              <w:t>40</w:t>
             </w:r>
             <w:r>
               <w:rPr>
@@ -4265,7 +4251,7 @@
                 <w:noProof/>
                 <w:webHidden/>
               </w:rPr>
-              <w:t>34</w:t>
+              <w:t>40</w:t>
             </w:r>
             <w:r>
               <w:rPr>
@@ -4335,7 +4321,7 @@
                 <w:noProof/>
                 <w:webHidden/>
               </w:rPr>
-              <w:t>34</w:t>
+              <w:t>40</w:t>
             </w:r>
             <w:r>
               <w:rPr>
@@ -4405,7 +4391,7 @@
                 <w:noProof/>
                 <w:webHidden/>
               </w:rPr>
-              <w:t>34</w:t>
+              <w:t>40</w:t>
             </w:r>
             <w:r>
               <w:rPr>
@@ -4475,7 +4461,7 @@
                 <w:noProof/>
                 <w:webHidden/>
               </w:rPr>
-              <w:t>35</w:t>
+              <w:t>41</w:t>
             </w:r>
             <w:r>
               <w:rPr>
@@ -4545,7 +4531,7 @@
                 <w:noProof/>
                 <w:webHidden/>
               </w:rPr>
-              <w:t>35</w:t>
+              <w:t>41</w:t>
             </w:r>
             <w:r>
               <w:rPr>
@@ -4615,7 +4601,7 @@
                 <w:noProof/>
                 <w:webHidden/>
               </w:rPr>
-              <w:t>35</w:t>
+              <w:t>41</w:t>
             </w:r>
             <w:r>
               <w:rPr>
@@ -4685,7 +4671,7 @@
                 <w:noProof/>
                 <w:webHidden/>
               </w:rPr>
-              <w:t>36</w:t>
+              <w:t>42</w:t>
             </w:r>
             <w:r>
               <w:rPr>
@@ -4755,7 +4741,7 @@
                 <w:noProof/>
                 <w:webHidden/>
               </w:rPr>
-              <w:t>37</w:t>
+              <w:t>43</w:t>
             </w:r>
             <w:r>
               <w:rPr>
@@ -4825,7 +4811,7 @@
                 <w:noProof/>
                 <w:webHidden/>
               </w:rPr>
-              <w:t>37</w:t>
+              <w:t>43</w:t>
             </w:r>
             <w:r>
               <w:rPr>
@@ -4895,7 +4881,7 @@
                 <w:noProof/>
                 <w:webHidden/>
               </w:rPr>
-              <w:t>37</w:t>
+              <w:t>43</w:t>
             </w:r>
             <w:r>
               <w:rPr>
@@ -4965,7 +4951,7 @@
                 <w:noProof/>
                 <w:webHidden/>
               </w:rPr>
-              <w:t>37</w:t>
+              <w:t>43</w:t>
             </w:r>
             <w:r>
               <w:rPr>
@@ -5035,7 +5021,7 @@
                 <w:noProof/>
                 <w:webHidden/>
               </w:rPr>
-              <w:t>38</w:t>
+              <w:t>44</w:t>
             </w:r>
             <w:r>
               <w:rPr>
@@ -5105,7 +5091,7 @@
                 <w:noProof/>
                 <w:webHidden/>
               </w:rPr>
-              <w:t>39</w:t>
+              <w:t>45</w:t>
             </w:r>
             <w:r>
               <w:rPr>
@@ -5175,7 +5161,7 @@
                 <w:noProof/>
                 <w:webHidden/>
               </w:rPr>
-              <w:t>39</w:t>
+              <w:t>45</w:t>
             </w:r>
             <w:r>
               <w:rPr>
@@ -5245,7 +5231,7 @@
                 <w:noProof/>
                 <w:webHidden/>
               </w:rPr>
-              <w:t>39</w:t>
+              <w:t>45</w:t>
             </w:r>
             <w:r>
               <w:rPr>
@@ -5315,7 +5301,7 @@
                 <w:noProof/>
                 <w:webHidden/>
               </w:rPr>
-              <w:t>39</w:t>
+              <w:t>45</w:t>
             </w:r>
             <w:r>
               <w:rPr>
@@ -5385,7 +5371,7 @@
                 <w:noProof/>
                 <w:webHidden/>
               </w:rPr>
-              <w:t>40</w:t>
+              <w:t>46</w:t>
             </w:r>
             <w:r>
               <w:rPr>
@@ -5455,7 +5441,7 @@
                 <w:noProof/>
                 <w:webHidden/>
               </w:rPr>
-              <w:t>40</w:t>
+              <w:t>46</w:t>
             </w:r>
             <w:r>
               <w:rPr>
@@ -5525,7 +5511,7 @@
                 <w:noProof/>
                 <w:webHidden/>
               </w:rPr>
-              <w:t>41</w:t>
+              <w:t>47</w:t>
             </w:r>
             <w:r>
               <w:rPr>
@@ -5595,7 +5581,7 @@
                 <w:noProof/>
                 <w:webHidden/>
               </w:rPr>
-              <w:t>41</w:t>
+              <w:t>48</w:t>
             </w:r>
             <w:r>
               <w:rPr>
@@ -5665,7 +5651,7 @@
                 <w:noProof/>
                 <w:webHidden/>
               </w:rPr>
-              <w:t>43</w:t>
+              <w:t>56</w:t>
             </w:r>
             <w:r>
               <w:rPr>
@@ -5735,7 +5721,7 @@
                 <w:noProof/>
                 <w:webHidden/>
               </w:rPr>
-              <w:t>45</w:t>
+              <w:t>58</w:t>
             </w:r>
             <w:r>
               <w:rPr>
@@ -5805,7 +5791,7 @@
                 <w:noProof/>
                 <w:webHidden/>
               </w:rPr>
-              <w:t>46</w:t>
+              <w:t>59</w:t>
             </w:r>
             <w:r>
               <w:rPr>
@@ -5875,7 +5861,7 @@
                 <w:noProof/>
                 <w:webHidden/>
               </w:rPr>
-              <w:t>47</w:t>
+              <w:t>60</w:t>
             </w:r>
             <w:r>
               <w:rPr>
@@ -5945,7 +5931,7 @@
                 <w:noProof/>
                 <w:webHidden/>
               </w:rPr>
-              <w:t>50</w:t>
+              <w:t>63</w:t>
             </w:r>
             <w:r>
               <w:rPr>
@@ -6015,7 +6001,7 @@
                 <w:noProof/>
                 <w:webHidden/>
               </w:rPr>
-              <w:t>52</w:t>
+              <w:t>65</w:t>
             </w:r>
             <w:r>
               <w:rPr>
@@ -6085,7 +6071,7 @@
                 <w:noProof/>
                 <w:webHidden/>
               </w:rPr>
-              <w:t>52</w:t>
+              <w:t>65</w:t>
             </w:r>
             <w:r>
               <w:rPr>
@@ -10264,14 +10250,27 @@
       <w:r>
         <w:t xml:space="preserve">Figure </w:t>
       </w:r>
-      <w:fldSimple w:instr=" SEQ Figure \* ARABIC ">
-        <w:r>
-          <w:rPr>
-            <w:noProof/>
-          </w:rPr>
-          <w:t>3</w:t>
-        </w:r>
-      </w:fldSimple>
+      <w:r>
+        <w:fldChar w:fldCharType="begin"/>
+      </w:r>
+      <w:r>
+        <w:instrText xml:space="preserve"> SEQ Figure \* ARABIC </w:instrText>
+      </w:r>
+      <w:r>
+        <w:fldChar w:fldCharType="separate"/>
+      </w:r>
+      <w:r>
+        <w:rPr>
+          <w:noProof/>
+        </w:rPr>
+        <w:t>3</w:t>
+      </w:r>
+      <w:r>
+        <w:rPr>
+          <w:noProof/>
+        </w:rPr>
+        <w:fldChar w:fldCharType="end"/>
+      </w:r>
       <w:r>
         <w:t xml:space="preserve"> subject during phase one</w:t>
       </w:r>
@@ -10521,14 +10520,27 @@
                               <w:r>
                                 <w:t xml:space="preserve">Figure </w:t>
                               </w:r>
-                              <w:fldSimple w:instr=" SEQ Figure \* ARABIC ">
-                                <w:r>
-                                  <w:rPr>
-                                    <w:noProof/>
-                                  </w:rPr>
-                                  <w:t>4</w:t>
-                                </w:r>
-                              </w:fldSimple>
+                              <w:r>
+                                <w:fldChar w:fldCharType="begin"/>
+                              </w:r>
+                              <w:r>
+                                <w:instrText xml:space="preserve"> SEQ Figure \* ARABIC </w:instrText>
+                              </w:r>
+                              <w:r>
+                                <w:fldChar w:fldCharType="separate"/>
+                              </w:r>
+                              <w:r>
+                                <w:rPr>
+                                  <w:noProof/>
+                                </w:rPr>
+                                <w:t>4</w:t>
+                              </w:r>
+                              <w:r>
+                                <w:rPr>
+                                  <w:noProof/>
+                                </w:rPr>
+                                <w:fldChar w:fldCharType="end"/>
+                              </w:r>
                               <w:r>
                                 <w:t xml:space="preserve"> One, Two and Three bars</w:t>
                               </w:r>
@@ -10599,14 +10611,27 @@
                         <w:r>
                           <w:t xml:space="preserve">Figure </w:t>
                         </w:r>
-                        <w:fldSimple w:instr=" SEQ Figure \* ARABIC ">
-                          <w:r>
-                            <w:rPr>
-                              <w:noProof/>
-                            </w:rPr>
-                            <w:t>4</w:t>
-                          </w:r>
-                        </w:fldSimple>
+                        <w:r>
+                          <w:fldChar w:fldCharType="begin"/>
+                        </w:r>
+                        <w:r>
+                          <w:instrText xml:space="preserve"> SEQ Figure \* ARABIC </w:instrText>
+                        </w:r>
+                        <w:r>
+                          <w:fldChar w:fldCharType="separate"/>
+                        </w:r>
+                        <w:r>
+                          <w:rPr>
+                            <w:noProof/>
+                          </w:rPr>
+                          <w:t>4</w:t>
+                        </w:r>
+                        <w:r>
+                          <w:rPr>
+                            <w:noProof/>
+                          </w:rPr>
+                          <w:fldChar w:fldCharType="end"/>
+                        </w:r>
                         <w:r>
                           <w:t xml:space="preserve"> One, Two and Three bars</w:t>
                         </w:r>
@@ -10763,7 +10788,7 @@
           </mc:Choice>
           <mc:Fallback>
             <w:pict>
-              <v:group id="Group 48" o:spid="_x0000_s1043" style="position:absolute;margin-left:-1pt;margin-top:5.75pt;width:292pt;height:237.25pt;z-index:251697152;mso-width-relative:margin;mso-height-relative:margin" coordorigin="-508,29718" coordsize="37084,30130" o:gfxdata="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">
+              <v:group id="Group 48" o:spid="_x0000_s1043" style="position:absolute;margin-left:-1pt;margin-top:5.75pt;width:292pt;height:237.25pt;z-index:251697152;mso-width-relative:margin;mso-height-relative:margin" coordorigin="-508,29718" coordsize="37084,30130" o:gfxdata="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">
                 <v:shape id="Chart 9" o:spid="_x0000_s1044" type="#_x0000_t75" style="position:absolute;left:-568;top:29657;width:36696;height:27553;visibility:visible" o:gfxdata="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">
                   <v:imagedata r:id="rId22" o:title=""/>
                   <o:lock v:ext="edit" aspectratio="f"/>
@@ -10811,7 +10836,7 @@
                 </v:shape>
                 <w10:wrap type="square"/>
               </v:group>
-              <o:OLEObject Type="Embed" ProgID="Excel.Chart.8" ShapeID="Chart 9" DrawAspect="Content" ObjectID="_1475764187" r:id="rId23">
+              <o:OLEObject Type="Embed" ProgID="Excel.Chart.8" ShapeID="Chart 9" DrawAspect="Content" ObjectID="_1475846957" r:id="rId23">
                 <o:FieldCodes>\s</o:FieldCodes>
               </o:OLEObject>
             </w:pict>
@@ -10923,17 +10948,30 @@
       <w:r>
         <w:t>(</w:t>
       </w:r>
-      <w:fldSimple w:instr=" REF _Ref401588485 ">
-        <w:r>
-          <w:t xml:space="preserve">Figure </w:t>
-        </w:r>
-        <w:r>
-          <w:rPr>
-            <w:noProof/>
-          </w:rPr>
-          <w:t>4</w:t>
-        </w:r>
-      </w:fldSimple>
+      <w:r>
+        <w:fldChar w:fldCharType="begin"/>
+      </w:r>
+      <w:r>
+        <w:instrText xml:space="preserve"> REF _Ref401588485 </w:instrText>
+      </w:r>
+      <w:r>
+        <w:fldChar w:fldCharType="separate"/>
+      </w:r>
+      <w:r>
+        <w:t xml:space="preserve">Figure </w:t>
+      </w:r>
+      <w:r>
+        <w:rPr>
+          <w:noProof/>
+        </w:rPr>
+        <w:t>6</w:t>
+      </w:r>
+      <w:r>
+        <w:rPr>
+          <w:noProof/>
+        </w:rPr>
+        <w:fldChar w:fldCharType="end"/>
+      </w:r>
       <w:r>
         <w:t>)</w:t>
       </w:r>
@@ -11459,14 +11497,27 @@
                               <w:r>
                                 <w:t xml:space="preserve">Figure </w:t>
                               </w:r>
-                              <w:fldSimple w:instr=" SEQ Figure \* ARABIC ">
-                                <w:r>
-                                  <w:rPr>
-                                    <w:noProof/>
-                                  </w:rPr>
-                                  <w:t>7</w:t>
-                                </w:r>
-                              </w:fldSimple>
+                              <w:r>
+                                <w:fldChar w:fldCharType="begin"/>
+                              </w:r>
+                              <w:r>
+                                <w:instrText xml:space="preserve"> SEQ Figure \* ARABIC </w:instrText>
+                              </w:r>
+                              <w:r>
+                                <w:fldChar w:fldCharType="separate"/>
+                              </w:r>
+                              <w:r>
+                                <w:rPr>
+                                  <w:noProof/>
+                                </w:rPr>
+                                <w:t>7</w:t>
+                              </w:r>
+                              <w:r>
+                                <w:rPr>
+                                  <w:noProof/>
+                                </w:rPr>
+                                <w:fldChar w:fldCharType="end"/>
+                              </w:r>
                               <w:r>
                                 <w:t xml:space="preserve"> different shapes for phase two</w:t>
                               </w:r>
@@ -11521,14 +11572,27 @@
                         <w:r>
                           <w:t xml:space="preserve">Figure </w:t>
                         </w:r>
-                        <w:fldSimple w:instr=" SEQ Figure \* ARABIC ">
-                          <w:r>
-                            <w:rPr>
-                              <w:noProof/>
-                            </w:rPr>
-                            <w:t>7</w:t>
-                          </w:r>
-                        </w:fldSimple>
+                        <w:r>
+                          <w:fldChar w:fldCharType="begin"/>
+                        </w:r>
+                        <w:r>
+                          <w:instrText xml:space="preserve"> SEQ Figure \* ARABIC </w:instrText>
+                        </w:r>
+                        <w:r>
+                          <w:fldChar w:fldCharType="separate"/>
+                        </w:r>
+                        <w:r>
+                          <w:rPr>
+                            <w:noProof/>
+                          </w:rPr>
+                          <w:t>7</w:t>
+                        </w:r>
+                        <w:r>
+                          <w:rPr>
+                            <w:noProof/>
+                          </w:rPr>
+                          <w:fldChar w:fldCharType="end"/>
+                        </w:r>
                         <w:r>
                           <w:t xml:space="preserve"> different shapes for phase two</w:t>
                         </w:r>
@@ -11818,17 +11882,30 @@
       <w:r>
         <w:t xml:space="preserve">Once again the results are well above random, which in this case would be 33 percent given that there were three choices to be made. The object with the largest percentage of correct answers was the triangle, while the Rectangle had the lowest. This time the most sensitive setting of 5 was more successful. </w:t>
       </w:r>
-      <w:fldSimple w:instr=" REF _Ref401588224 ">
-        <w:r>
-          <w:t xml:space="preserve">Figure </w:t>
-        </w:r>
-        <w:r>
-          <w:rPr>
-            <w:noProof/>
-          </w:rPr>
-          <w:t>4</w:t>
-        </w:r>
-      </w:fldSimple>
+      <w:r>
+        <w:fldChar w:fldCharType="begin"/>
+      </w:r>
+      <w:r>
+        <w:instrText xml:space="preserve"> REF _Ref401588224 </w:instrText>
+      </w:r>
+      <w:r>
+        <w:fldChar w:fldCharType="separate"/>
+      </w:r>
+      <w:r>
+        <w:t xml:space="preserve">Figure </w:t>
+      </w:r>
+      <w:r>
+        <w:rPr>
+          <w:noProof/>
+        </w:rPr>
+        <w:t>8</w:t>
+      </w:r>
+      <w:r>
+        <w:rPr>
+          <w:noProof/>
+        </w:rPr>
+        <w:fldChar w:fldCharType="end"/>
+      </w:r>
       <w:r>
         <w:t xml:space="preserve"> </w:t>
       </w:r>
@@ -12076,7 +12153,6 @@
                               <w:r>
                                 <w:fldChar w:fldCharType="separate"/>
                               </w:r>
-                              <w:proofErr w:type="gramStart"/>
                               <w:r>
                                 <w:rPr>
                                   <w:noProof/>
@@ -12089,6 +12165,7 @@
                                 </w:rPr>
                                 <w:fldChar w:fldCharType="end"/>
                               </w:r>
+                              <w:proofErr w:type="gramStart"/>
                               <w:r>
                                 <w:t xml:space="preserve"> cUBE</w:t>
                               </w:r>
@@ -12156,7 +12233,6 @@
                         <w:r>
                           <w:fldChar w:fldCharType="separate"/>
                         </w:r>
-                        <w:proofErr w:type="gramStart"/>
                         <w:r>
                           <w:rPr>
                             <w:noProof/>
@@ -12169,6 +12245,7 @@
                           </w:rPr>
                           <w:fldChar w:fldCharType="end"/>
                         </w:r>
+                        <w:proofErr w:type="gramStart"/>
                         <w:r>
                           <w:t xml:space="preserve"> cUBE</w:t>
                         </w:r>
@@ -12386,7 +12463,7 @@
           </mc:Choice>
           <mc:Fallback>
             <w:pict>
-              <v:group id="Group 67" o:spid="_x0000_s1066" style="position:absolute;margin-left:0;margin-top:6.65pt;width:4in;height:239.75pt;z-index:251700224" coordsize="36576,30448" o:gfxdata="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">
+              <v:group id="Group 67" o:spid="_x0000_s1066" style="position:absolute;margin-left:0;margin-top:6.65pt;width:4in;height:239.75pt;z-index:251700224" coordsize="36576,30448" o:gfxdata="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">
                 <v:shape id="Chart 28" o:spid="_x0000_s1067" type="#_x0000_t75" style="position:absolute;left:-60;top:-60;width:36696;height:27552;visibility:visible" o:gfxdata="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">
                   <v:imagedata r:id="rId38" o:title=""/>
                   <o:lock v:ext="edit" aspectratio="f"/>
@@ -12433,7 +12510,7 @@
                 </v:shape>
                 <w10:wrap type="square"/>
               </v:group>
-              <o:OLEObject Type="Embed" ProgID="Excel.Chart.8" ShapeID="Chart 28" DrawAspect="Content" ObjectID="_1475764188" r:id="rId39">
+              <o:OLEObject Type="Embed" ProgID="Excel.Chart.8" ShapeID="Chart 28" DrawAspect="Content" ObjectID="_1475846958" r:id="rId39">
                 <o:FieldCodes>\s</o:FieldCodes>
               </o:OLEObject>
             </w:pict>
@@ -13040,14 +13117,27 @@
       <w:r>
         <w:t xml:space="preserve">Figure </w:t>
       </w:r>
-      <w:fldSimple w:instr=" SEQ Figure \* ARABIC ">
-        <w:r>
-          <w:rPr>
-            <w:noProof/>
-          </w:rPr>
-          <w:t>13</w:t>
-        </w:r>
-      </w:fldSimple>
+      <w:r>
+        <w:fldChar w:fldCharType="begin"/>
+      </w:r>
+      <w:r>
+        <w:instrText xml:space="preserve"> SEQ Figure \* ARABIC </w:instrText>
+      </w:r>
+      <w:r>
+        <w:fldChar w:fldCharType="separate"/>
+      </w:r>
+      <w:r>
+        <w:rPr>
+          <w:noProof/>
+        </w:rPr>
+        <w:t>13</w:t>
+      </w:r>
+      <w:r>
+        <w:rPr>
+          <w:noProof/>
+        </w:rPr>
+        <w:fldChar w:fldCharType="end"/>
+      </w:r>
       <w:r>
         <w:t xml:space="preserve"> User interface for second study</w:t>
       </w:r>
@@ -13199,14 +13289,27 @@
                               <w:r>
                                 <w:t xml:space="preserve">Figure </w:t>
                               </w:r>
-                              <w:fldSimple w:instr=" SEQ Figure \* ARABIC ">
-                                <w:r>
-                                  <w:rPr>
-                                    <w:noProof/>
-                                  </w:rPr>
-                                  <w:t>14</w:t>
-                                </w:r>
-                              </w:fldSimple>
+                              <w:r>
+                                <w:fldChar w:fldCharType="begin"/>
+                              </w:r>
+                              <w:r>
+                                <w:instrText xml:space="preserve"> SEQ Figure \* ARABIC </w:instrText>
+                              </w:r>
+                              <w:r>
+                                <w:fldChar w:fldCharType="separate"/>
+                              </w:r>
+                              <w:r>
+                                <w:rPr>
+                                  <w:noProof/>
+                                </w:rPr>
+                                <w:t>14</w:t>
+                              </w:r>
+                              <w:r>
+                                <w:rPr>
+                                  <w:noProof/>
+                                </w:rPr>
+                                <w:fldChar w:fldCharType="end"/>
+                              </w:r>
                               <w:r>
                                 <w:t xml:space="preserve"> green when correct, red when wrong</w:t>
                               </w:r>
@@ -13254,14 +13357,27 @@
                         <w:r>
                           <w:t xml:space="preserve">Figure </w:t>
                         </w:r>
-                        <w:fldSimple w:instr=" SEQ Figure \* ARABIC ">
-                          <w:r>
-                            <w:rPr>
-                              <w:noProof/>
-                            </w:rPr>
-                            <w:t>14</w:t>
-                          </w:r>
-                        </w:fldSimple>
+                        <w:r>
+                          <w:fldChar w:fldCharType="begin"/>
+                        </w:r>
+                        <w:r>
+                          <w:instrText xml:space="preserve"> SEQ Figure \* ARABIC </w:instrText>
+                        </w:r>
+                        <w:r>
+                          <w:fldChar w:fldCharType="separate"/>
+                        </w:r>
+                        <w:r>
+                          <w:rPr>
+                            <w:noProof/>
+                          </w:rPr>
+                          <w:t>14</w:t>
+                        </w:r>
+                        <w:r>
+                          <w:rPr>
+                            <w:noProof/>
+                          </w:rPr>
+                          <w:fldChar w:fldCharType="end"/>
+                        </w:r>
                         <w:r>
                           <w:t xml:space="preserve"> green when correct, red when wrong</w:t>
                         </w:r>
@@ -13409,14 +13525,27 @@
       <w:r>
         <w:t xml:space="preserve">Figure </w:t>
       </w:r>
-      <w:fldSimple w:instr=" SEQ Figure \* ARABIC ">
-        <w:r>
-          <w:rPr>
-            <w:noProof/>
-          </w:rPr>
-          <w:t>15</w:t>
-        </w:r>
-      </w:fldSimple>
+      <w:r>
+        <w:fldChar w:fldCharType="begin"/>
+      </w:r>
+      <w:r>
+        <w:instrText xml:space="preserve"> SEQ Figure \* ARABIC </w:instrText>
+      </w:r>
+      <w:r>
+        <w:fldChar w:fldCharType="separate"/>
+      </w:r>
+      <w:r>
+        <w:rPr>
+          <w:noProof/>
+        </w:rPr>
+        <w:t>15</w:t>
+      </w:r>
+      <w:r>
+        <w:rPr>
+          <w:noProof/>
+        </w:rPr>
+        <w:fldChar w:fldCharType="end"/>
+      </w:r>
     </w:p>
     <w:p>
       <w:r>
@@ -14110,7 +14239,7 @@
                 <w:sz w:val="22"/>
                 <w:szCs w:val="22"/>
               </w:rPr>
-              <w:t>83.33%</w:t>
+              <w:t>83.33</w:t>
             </w:r>
           </w:p>
         </w:tc>
@@ -14775,14 +14904,27 @@
       <w:r>
         <w:t xml:space="preserve">Table </w:t>
       </w:r>
-      <w:fldSimple w:instr=" SEQ Table \* ARABIC ">
-        <w:r>
-          <w:rPr>
-            <w:noProof/>
-          </w:rPr>
-          <w:t>1</w:t>
-        </w:r>
-      </w:fldSimple>
+      <w:r>
+        <w:fldChar w:fldCharType="begin"/>
+      </w:r>
+      <w:r>
+        <w:instrText xml:space="preserve"> SEQ Table \* ARABIC </w:instrText>
+      </w:r>
+      <w:r>
+        <w:fldChar w:fldCharType="separate"/>
+      </w:r>
+      <w:r>
+        <w:rPr>
+          <w:noProof/>
+        </w:rPr>
+        <w:t>1</w:t>
+      </w:r>
+      <w:r>
+        <w:rPr>
+          <w:noProof/>
+        </w:rPr>
+        <w:fldChar w:fldCharType="end"/>
+      </w:r>
       <w:r>
         <w:t xml:space="preserve"> a, b, c, d</w:t>
       </w:r>
@@ -16071,14 +16213,27 @@
       <w:r>
         <w:t xml:space="preserve">Table </w:t>
       </w:r>
-      <w:fldSimple w:instr=" SEQ Table \* ARABIC ">
-        <w:r>
-          <w:rPr>
-            <w:noProof/>
-          </w:rPr>
-          <w:t>2</w:t>
-        </w:r>
-      </w:fldSimple>
+      <w:r>
+        <w:fldChar w:fldCharType="begin"/>
+      </w:r>
+      <w:r>
+        <w:instrText xml:space="preserve"> SEQ Table \* ARABIC </w:instrText>
+      </w:r>
+      <w:r>
+        <w:fldChar w:fldCharType="separate"/>
+      </w:r>
+      <w:r>
+        <w:rPr>
+          <w:noProof/>
+        </w:rPr>
+        <w:t>2</w:t>
+      </w:r>
+      <w:r>
+        <w:rPr>
+          <w:noProof/>
+        </w:rPr>
+        <w:fldChar w:fldCharType="end"/>
+      </w:r>
     </w:p>
     <w:p>
       <w:r>
@@ -17196,6 +17351,8 @@
         <w:pStyle w:val="Heading1"/>
       </w:pPr>
       <w:bookmarkStart w:id="75" w:name="_Toc401069665"/>
+      <w:bookmarkStart w:id="76" w:name="_GoBack"/>
+      <w:bookmarkEnd w:id="76"/>
       <w:r>
         <w:lastRenderedPageBreak/>
         <w:t>Design Thinking</w:t>
@@ -17284,7 +17441,7 @@
         </w:numPr>
       </w:pPr>
       <w:r>
-        <w:t>Where is the sensor located?</w:t>
+        <w:t>What type of actuator can we use?</w:t>
       </w:r>
     </w:p>
     <w:p>
@@ -17296,7 +17453,16 @@
         </w:numPr>
       </w:pPr>
       <w:r>
-        <w:t>Where is the actuator located?</w:t>
+        <w:t>Where are</w:t>
+      </w:r>
+      <w:r>
+        <w:t xml:space="preserve"> the sensor </w:t>
+      </w:r>
+      <w:r>
+        <w:t>and</w:t>
+      </w:r>
+      <w:r>
+        <w:t xml:space="preserve"> actuator located?</w:t>
       </w:r>
     </w:p>
     <w:p>
@@ -17316,12 +17482,24 @@
         <w:pStyle w:val="Heading2"/>
       </w:pPr>
       <w:r>
-        <w:t>The Engulfing activity</w:t>
-      </w:r>
-    </w:p>
-    <w:p>
-      <w:r>
-        <w:t xml:space="preserve">It is important to remember that digital synesthesia is not an end to itself but a means to enhance an experience by creating richer connections between the user and the environment. So the engulfing activity is that </w:t>
+        <w:t xml:space="preserve">The </w:t>
+      </w:r>
+      <w:r>
+        <w:t>Main</w:t>
+      </w:r>
+      <w:r>
+        <w:t xml:space="preserve"> activity</w:t>
+      </w:r>
+    </w:p>
+    <w:p>
+      <w:r>
+        <w:t xml:space="preserve">It is important to remember that digital synesthesia is not an end to itself but a means to enhance an experience by creating richer connections between the user and the environment. So the </w:t>
+      </w:r>
+      <w:r>
+        <w:t>main</w:t>
+      </w:r>
+      <w:r>
+        <w:t xml:space="preserve"> activity is that </w:t>
       </w:r>
       <w:r>
         <w:t xml:space="preserve">in </w:t>
@@ -17335,18 +17513,31 @@
       <w:r>
         <w:t xml:space="preserve">For the designer it will be important to be aware of how much attention does the activity demand of the user because the artificial senses will </w:t>
       </w:r>
-      <w:proofErr w:type="gramStart"/>
-      <w:r>
-        <w:t>be needing</w:t>
-      </w:r>
-      <w:proofErr w:type="gramEnd"/>
-      <w:r>
-        <w:t xml:space="preserve"> to make room in the users attention span.</w:t>
-      </w:r>
-    </w:p>
-    <w:p>
-      <w:r>
-        <w:t>Take for example sailing as an engulfing activity. The main experience should remain the same; the user wants to go out sailing in the same manner as before. Digital Synesthesia will offer the ability to feel wind speed</w:t>
+      <w:r>
+        <w:t>need</w:t>
+      </w:r>
+      <w:r>
+        <w:t xml:space="preserve"> to make room in the </w:t>
+      </w:r>
+      <w:r>
+        <w:t>user’s</w:t>
+      </w:r>
+      <w:r>
+        <w:t xml:space="preserve"> attention span.</w:t>
+      </w:r>
+    </w:p>
+    <w:p>
+      <w:r>
+        <w:t>Take for example sailing as a</w:t>
+      </w:r>
+      <w:r>
+        <w:t xml:space="preserve"> </w:t>
+      </w:r>
+      <w:r>
+        <w:t>main</w:t>
+      </w:r>
+      <w:r>
+        <w:t xml:space="preserve"> activity. The main experience should remain the same; the user wants to go out sailing in the same manner as before. Digital Synesthesia will offer the ability to feel wind speed</w:t>
       </w:r>
       <w:r>
         <w:t>, tilt of the boat</w:t>
@@ -17405,6 +17596,12 @@
         <w:rPr>
           <w:color w:val="FF0000"/>
         </w:rPr>
+        <w:t xml:space="preserve">confusing, </w:t>
+      </w:r>
+      <w:r>
+        <w:rPr>
+          <w:color w:val="FF0000"/>
+        </w:rPr>
         <w:t>insert figure)</w:t>
       </w:r>
       <w:r>
@@ -17421,7 +17618,13 @@
     </w:p>
     <w:p>
       <w:r>
-        <w:t xml:space="preserve">Our sailor is enhancing its sailing experience with wind speed, tilt of boat, north and depth. Some of these senses are completely out of the sailor’s control, like wind speed and north. Some are under partial control like depth </w:t>
+        <w:t xml:space="preserve">Our sailor is enhancing its sailing experience with </w:t>
+      </w:r>
+      <w:r>
+        <w:t xml:space="preserve">the artificial sensing of </w:t>
+      </w:r>
+      <w:r>
+        <w:t xml:space="preserve">wind speed, tilt of boat, north and depth. Some of these senses are completely out of the sailor’s control, like wind speed and north. Some are under partial control like depth </w:t>
       </w:r>
       <w:r>
         <w:t>or</w:t>
@@ -17436,10 +17639,46 @@
     <w:p>
       <w:r>
         <w:lastRenderedPageBreak/>
-        <w:t>In general, most senses that are out of user control are good for a passive experience. Since the user can’t control and must only be aware of the changes, depending on the importance of this signal to the engulfing experience, the user will want to be constantly aware of minor changes or simply notice big changes as they happen. A sense like depth or tilt of boat are under the user’s control in the sense that the user’s actions will immediately change the signal and the artificial sense will help create a close feedback loop that the user will use to successfully navigate the experience. So changes in the depth will inform the sailor on the best direction to steer the boat which will then change the depth as the boat sails to a different location.</w:t>
-      </w:r>
-      <w:r>
-        <w:t xml:space="preserve"> That makes it an important sense for the experience and the translation of such sense should be clear and attention grabbing.</w:t>
+        <w:t xml:space="preserve">In general, most senses that are out of user control are good for a passive experience. Since the user can’t control </w:t>
+      </w:r>
+      <w:r>
+        <w:t xml:space="preserve">the signal, they can </w:t>
+      </w:r>
+      <w:r>
+        <w:t>only be aware of the changes</w:t>
+      </w:r>
+      <w:r>
+        <w:t>.</w:t>
+      </w:r>
+      <w:r>
+        <w:t xml:space="preserve"> </w:t>
+      </w:r>
+      <w:r>
+        <w:t>D</w:t>
+      </w:r>
+      <w:r>
+        <w:t xml:space="preserve">epending on the importance of this signal to the </w:t>
+      </w:r>
+      <w:r>
+        <w:t>main</w:t>
+      </w:r>
+      <w:r>
+        <w:t xml:space="preserve"> experience, the user will want to be constantly aware of minor changes or simply notice big changes as they happen</w:t>
+      </w:r>
+      <w:r>
+        <w:t>, the actuator should be placed according to these conditions. The actuator must be able to grab the attention of the user at the right moment</w:t>
+      </w:r>
+      <w:r>
+        <w:t>. A sense like depth or tilt of boat are under the user’s control in the sense that the user’s actions will immediately change the signal and the artificial sense will help create a close feedback loop that the user will use to successfully navigate the experience. So changes in the depth will inform the sailor on the best direction to steer the boat which will then change the depth as the boat sails to a different location.</w:t>
+      </w:r>
+      <w:r>
+        <w:t xml:space="preserve"> That makes it an important sense for the experience and the translation of such sense should be clear </w:t>
+      </w:r>
+      <w:r>
+        <w:t>but since the signal will be under the user’s control then the attention of the user will be largely on the signal itself so the actuator does not have to grab the attention, it simply needs to be clear and not intrusive in the active experience</w:t>
+      </w:r>
+      <w:r>
+        <w:t>.</w:t>
       </w:r>
     </w:p>
     <w:p>
@@ -17450,136 +17689,602 @@
         <w:t>Are there any redundancies with other senses?</w:t>
       </w:r>
     </w:p>
+    <w:p>
+      <w:r>
+        <w:t>Digital Synesthesia can be used to create sensory experiences that are completely outside of the sensory capabilities of our bodies, but also to enhance a sensory experience that might be sensed by the body in other ways. These sensory redundancies have resulted useful in different ways and the designer should be aware of the opportunities that these redundancies might present.</w:t>
+      </w:r>
+    </w:p>
+    <w:p>
+      <w:r>
+        <w:t>If what is happening is a simple enhancement o</w:t>
+      </w:r>
+      <w:r>
+        <w:t xml:space="preserve">f an existing sense, the artificial sensory experience is acting in a similar way to a natural experience that the user is used to. An example of this </w:t>
+      </w:r>
+      <w:r>
+        <w:t>can be a pressure sensor on the tip of a finger. Even though the finger can feel pressure, the artificial sense can be dialed to be more sensitive than the natural counterpart. These redundancies allow the user to quickly understand and make sense of the new sensory experience.</w:t>
+      </w:r>
+    </w:p>
+    <w:p>
+      <w:r>
+        <w:t>The artificial sense can also be a substitution of an existing sense, so like in the case of the first user study, the sensory experience was used to determine information that was readily attainable through the visual sense. This creates a very close feedback loop that will have important effects on the acceptance of the information through the artificial sense, learning will be quick and when time comes that the user can’t use the redundant natural sense, then the artificial sense will suffice.</w:t>
+      </w:r>
+      <w:r>
+        <w:t xml:space="preserve"> If we think back to our sailing experience, wind </w:t>
+      </w:r>
+      <w:r>
+        <w:t>speed</w:t>
+      </w:r>
+      <w:r>
+        <w:t xml:space="preserve"> is something we can naturally feel through our skin and hair but our brain is not used to paying too much attention to these signals, so the artificial sense can be a way of helping the brain </w:t>
+      </w:r>
+      <w:r>
+        <w:lastRenderedPageBreak/>
+        <w:t>create an understandable experience of the natural sense until time comes that the artificial sense is no longer needed.</w:t>
+      </w:r>
+    </w:p>
+    <w:p>
+      <w:r>
+        <w:t xml:space="preserve">Lastly, the user might be using an artificial sense of a signal completely foreign to our five senses. As in the second user study, training is the hardest because there is no real feedback loop except trusting that they are correct in their assessment of the artificial sense. In these cases, extra care must be put into the learning process. The second study even though it showed that there was no difference between the </w:t>
+      </w:r>
+      <w:r>
+        <w:t>times</w:t>
+      </w:r>
+      <w:r>
+        <w:t xml:space="preserve"> when the users had a visual feedback and when they didn’t, it was clear that in every case, having the visual feedback made the learning experience more enjoyable and the results were more encouraging.</w:t>
+      </w:r>
+    </w:p>
+    <w:p>
+      <w:pPr>
+        <w:pStyle w:val="Heading2"/>
+      </w:pPr>
+      <w:r>
+        <w:t>W</w:t>
+      </w:r>
+      <w:r>
+        <w:t>hat type of actuator can we use?</w:t>
+      </w:r>
+    </w:p>
+    <w:p>
+      <w:r>
+        <w:t xml:space="preserve">In this project I centered in two types of actuators that created three kinds of feeling. The </w:t>
+      </w:r>
+      <w:proofErr w:type="spellStart"/>
+      <w:r>
+        <w:t>peltier</w:t>
+      </w:r>
+      <w:proofErr w:type="spellEnd"/>
+      <w:r>
+        <w:t xml:space="preserve"> devices would generate temperature through the skin while the transducer could be used to create either vibration on the skin or sound through bone conduction.</w:t>
+      </w:r>
+    </w:p>
+    <w:p>
+      <w:r>
+        <w:t xml:space="preserve">I have shown how a </w:t>
+      </w:r>
+      <w:proofErr w:type="spellStart"/>
+      <w:r>
+        <w:t>peltier</w:t>
+      </w:r>
+      <w:proofErr w:type="spellEnd"/>
+      <w:r>
+        <w:t xml:space="preserve"> device giving temperature signals will be better suited for a passive sensing experience where the user does not want to be aware of small changes but instead wishes to feel significant changes through long time periods. It might be possible to increase the opportunities for using temperature as a sense by using other devices than the </w:t>
+      </w:r>
+      <w:proofErr w:type="spellStart"/>
+      <w:r>
+        <w:t>peltiers</w:t>
+      </w:r>
+      <w:proofErr w:type="spellEnd"/>
+      <w:r>
+        <w:t xml:space="preserve"> given that some of the problems I had were because of physical constraints of the device and not of the experience.</w:t>
+      </w:r>
+    </w:p>
+    <w:p>
+      <w:r>
+        <w:t xml:space="preserve">The transducer, whether used for vibration or bone conduction, was very well suited for active sensing and quick changing signals. </w:t>
+      </w:r>
+      <w:r>
+        <w:t xml:space="preserve">On the other hand, the transducer proves to be not adequate for passive sensing because the users reported not wanting to have that signal constantly during longer periods of time. </w:t>
+      </w:r>
+      <w:r>
+        <w:t>I did not test for the advantages of bone conduction over vibration and this would be interesting to dive into. But for bone conduction to work, the transducer must be places close to the head and/or bone, and as we will see there are other constraints when it comes to the location of the actuator.</w:t>
+      </w:r>
+    </w:p>
+    <w:p>
+      <w:pPr>
+        <w:pStyle w:val="Heading2"/>
+      </w:pPr>
+      <w:r>
+        <w:t>Where are the sensor and actuator located?</w:t>
+      </w:r>
+    </w:p>
+    <w:p>
+      <w:r>
+        <w:t>Where to locate the sensor and the actuator is a key question to be considered by the designer. All of the previous points I have discussed will have a direct effect on</w:t>
+      </w:r>
+      <w:r>
+        <w:t xml:space="preserve"> this step. There are basic design issues like not allowing the sensor or actuator to hinder the user’s natural ability to physically perform the main activity. So if the main activity requires the user to grip a controller then nor the sensor or actuator should be in the palm of the hand where they would not allow the user to properly grip the control.</w:t>
+      </w:r>
+    </w:p>
+    <w:p>
+      <w:r>
+        <w:lastRenderedPageBreak/>
+        <w:t>The research has uncovered a more nuanced approach to the consideration of sensor and actuator placement. When the experience is of passive sensing, the sensor can be anywhere, either on the user’s garments or on the mobile device, since the user will mostly not be aware of the sensing experience until a big change happens, the location of the sensor is irrelevant. The location of the actuator is concerned only with the ability of this actuator to grab the attention of the user at the given time and depending on how much attention is already being used by the main activity, the actuator will have to be in more sensitive parts of the body. A good cold feeling down the neck and back should be able to give a good jolt of urgency to the user.</w:t>
+      </w:r>
+    </w:p>
+    <w:p>
+      <w:r>
+        <w:t>For active sensing</w:t>
+      </w:r>
+      <w:r>
+        <w:t>,</w:t>
+      </w:r>
+      <w:r>
+        <w:t xml:space="preserve"> there are two </w:t>
+      </w:r>
+      <w:r>
+        <w:t>situations to be examined. The users can have control of the sensor or not. When a user has no control over the sensor, it means that either they are not wearing the sensor or the sensor is tracking signals that have no influence by the users’ body movements. In these cases, the actuator can be anywhere on the body as long as it still obeys the rules previously discussed.</w:t>
+      </w:r>
+    </w:p>
+    <w:p>
+      <w:r>
+        <w:t xml:space="preserve">If the users have full control over the sensor, it means that they are wearing it and that their </w:t>
+      </w:r>
+      <w:r>
+        <w:t xml:space="preserve">body movements have a direct effect on how and what the sensor detects. </w:t>
+      </w:r>
+      <w:r>
+        <w:t xml:space="preserve">Think of this as the way we use our nose to find a smell by moving it around looking for the strongest scent, or how we move our hands in front of our bodies in </w:t>
+      </w:r>
+      <w:r>
+        <w:t>the temporary absence of vision</w:t>
+      </w:r>
+      <w:r>
+        <w:t xml:space="preserve">. Here I have found </w:t>
+      </w:r>
+      <w:r>
+        <w:t>some interesting situations, mainly having to do with whether the user can visually confirm the precise location of the sensor in the body. If the</w:t>
+      </w:r>
+      <w:r>
+        <w:t xml:space="preserve"> user can see the actual sensor, the brain can create a very tight feedback loop with the movements of the sensor, the object or direction being sensed and the feeling of the actuator. This is a perfect situation for quick learning of the artificial sense and the most effective and accurate use of it. Also, in this situation, the location of the actuator in relation to the sensor is not very important and some freedom can be taken in were to locate it.</w:t>
+      </w:r>
+    </w:p>
+    <w:p>
+      <w:r>
+        <w:t>In the case that the user has no visual confirmation of the sensor’s precise position, like in the second study when the sensor was in the forehead, the accuracy of the experience goes down because of a low sense of proprioception of the user. The user might have an idea of where the sensor is by touching it but when it comes time to aim the sensor towards a particular direction I noticed that the users would not be accurate in where the sensor was or where it was pointed. In th</w:t>
+      </w:r>
+      <w:r>
+        <w:t>e</w:t>
+      </w:r>
+      <w:r>
+        <w:t>s</w:t>
+      </w:r>
+      <w:r>
+        <w:t>e</w:t>
+      </w:r>
+      <w:r>
+        <w:t xml:space="preserve"> cases, an effort must be made to locate the actuator exactly behind the sensor, the actuator becomes the only clue the user has </w:t>
+      </w:r>
+      <w:r>
+        <w:t>to</w:t>
+      </w:r>
+      <w:r>
+        <w:t xml:space="preserve"> the location of the sensor and so they will attempt to line up their sensor with the object or direction </w:t>
+      </w:r>
+      <w:r>
+        <w:t xml:space="preserve">they are interested in </w:t>
+      </w:r>
+      <w:r>
+        <w:t>by assuming the sensor is where the</w:t>
+      </w:r>
+      <w:r>
+        <w:t>y feel the actuator</w:t>
+      </w:r>
+      <w:r>
+        <w:t>.</w:t>
+      </w:r>
+    </w:p>
+    <w:p>
+      <w:pPr>
+        <w:pStyle w:val="Heading2"/>
+      </w:pPr>
+      <w:r>
+        <w:t>Can we set up a natural learning environment?</w:t>
+      </w:r>
+    </w:p>
+    <w:p>
+      <w:r>
+        <w:lastRenderedPageBreak/>
+        <w:t>An important element for the success of an artificial sensory experience is the training and learning phase. Some sensory experiences will be easier to learn than others. If there</w:t>
+      </w:r>
+      <w:r>
+        <w:t xml:space="preserve"> is a redundancy between the</w:t>
+      </w:r>
+      <w:r>
+        <w:t xml:space="preserve"> artificial </w:t>
+      </w:r>
+      <w:r>
+        <w:t>sense and a natural sense then an activity should be created so that the users can get accustomed to the overlapping feelings between the artificial and natural senses, then the activity should change so that only the artificial sense is felt with the possibility of checking the users’ performance by confirming from time to time with the natural sense. This will not only generate valuable practice but also eventually will re-enforce the users’ confidence in their artificial sense.</w:t>
+      </w:r>
+    </w:p>
+    <w:p>
+      <w:r>
+        <w:t>When</w:t>
+      </w:r>
+      <w:r>
+        <w:t xml:space="preserve"> users can visually confirm the location of the sensor and actuators on their bodies, the learning process will be faster.</w:t>
+      </w:r>
+      <w:r>
+        <w:t xml:space="preserve"> This applies to active sensing when the accuracy of the artificial sense is related to the user’s control of their body. Proprioception and Kinesthesis are senses that vary wildly from person to person and some users will only be able to master an artificial sense by being able to see how their movements affect the experience.</w:t>
+      </w:r>
+    </w:p>
+    <w:p>
+      <w:r>
+        <w:t xml:space="preserve">My results have shown that having confirmation of whether the users’ response is correct or not has no significant effect on learning, it does </w:t>
+      </w:r>
+      <w:r>
+        <w:t xml:space="preserve">however, </w:t>
+      </w:r>
+      <w:r>
+        <w:t>have an important effect on the experience of learning, making it more enjoyable and interesting and hence making it a better learning experience.</w:t>
+      </w:r>
+    </w:p>
+    <w:p>
+      <w:pPr>
+        <w:pStyle w:val="Heading2"/>
+      </w:pPr>
+      <w:r>
+        <w:t>Examples</w:t>
+      </w:r>
+    </w:p>
+    <w:p>
+      <w:r>
+        <w:t>Given this guideline I’ll attempt to propose artificial sensory experiences for three main activities.</w:t>
+      </w:r>
+    </w:p>
+    <w:p>
+      <w:pPr>
+        <w:pStyle w:val="ListParagraph"/>
+        <w:numPr>
+          <w:ilvl w:val="0"/>
+          <w:numId w:val="7"/>
+        </w:numPr>
+      </w:pPr>
+      <w:r>
+        <w:t>What is the engulfing activity?</w:t>
+      </w:r>
+      <w:r>
+        <w:t xml:space="preserve"> </w:t>
+      </w:r>
+    </w:p>
+    <w:p>
+      <w:pPr>
+        <w:ind w:left="720"/>
+      </w:pPr>
+      <w:r>
+        <w:t>Sailing</w:t>
+      </w:r>
+    </w:p>
+    <w:p>
+      <w:pPr>
+        <w:pStyle w:val="ListParagraph"/>
+        <w:numPr>
+          <w:ilvl w:val="0"/>
+          <w:numId w:val="7"/>
+        </w:numPr>
+      </w:pPr>
+      <w:r>
+        <w:t>What type of sensing do we want to create?</w:t>
+      </w:r>
+    </w:p>
+    <w:p>
+      <w:pPr>
+        <w:ind w:firstLine="720"/>
+      </w:pPr>
+      <w:r>
+        <w:t>Both active and passive</w:t>
+      </w:r>
+    </w:p>
+    <w:p>
+      <w:pPr>
+        <w:pStyle w:val="ListParagraph"/>
+        <w:numPr>
+          <w:ilvl w:val="0"/>
+          <w:numId w:val="7"/>
+        </w:numPr>
+      </w:pPr>
+      <w:r>
+        <w:t>What kind of signal are we tracking?</w:t>
+      </w:r>
+    </w:p>
+    <w:p>
+      <w:pPr>
+        <w:ind w:left="720"/>
+      </w:pPr>
+      <w:r>
+        <w:t xml:space="preserve">Wind speed </w:t>
+      </w:r>
+      <w:r>
+        <w:t>–</w:t>
+      </w:r>
+      <w:r>
+        <w:t xml:space="preserve"> </w:t>
+      </w:r>
+      <w:r>
+        <w:t>quick changes, passive</w:t>
+      </w:r>
+    </w:p>
+    <w:p>
+      <w:pPr>
+        <w:ind w:left="720"/>
+      </w:pPr>
+      <w:r>
+        <w:t>North – slow gradual change, passive</w:t>
+      </w:r>
+    </w:p>
+    <w:p>
+      <w:pPr>
+        <w:ind w:left="720"/>
+      </w:pPr>
+      <w:r>
+        <w:t>Tilt of boat – quick changing, active</w:t>
+      </w:r>
+    </w:p>
+    <w:p>
+      <w:pPr>
+        <w:ind w:left="720"/>
+      </w:pPr>
+      <w:r>
+        <w:t>Depth – slow gradual change, passive</w:t>
+      </w:r>
+    </w:p>
+    <w:p>
+      <w:pPr>
+        <w:pStyle w:val="ListParagraph"/>
+        <w:numPr>
+          <w:ilvl w:val="0"/>
+          <w:numId w:val="7"/>
+        </w:numPr>
+      </w:pPr>
+      <w:r>
+        <w:t>What control does the user have over the signal?</w:t>
+      </w:r>
+    </w:p>
+    <w:p>
+      <w:pPr>
+        <w:ind w:left="720"/>
+      </w:pPr>
+      <w:r>
+        <w:lastRenderedPageBreak/>
+        <w:t>Partial control over Depth and Tilt of boat</w:t>
+      </w:r>
+    </w:p>
+    <w:p>
+      <w:pPr>
+        <w:pStyle w:val="ListParagraph"/>
+        <w:numPr>
+          <w:ilvl w:val="0"/>
+          <w:numId w:val="7"/>
+        </w:numPr>
+      </w:pPr>
+      <w:r>
+        <w:t xml:space="preserve">Are there any redundancies with other senses? </w:t>
+      </w:r>
+    </w:p>
+    <w:p>
+      <w:pPr>
+        <w:ind w:left="720"/>
+      </w:pPr>
+      <w:r>
+        <w:t>Wind speed and tilt of boat have redundancies</w:t>
+      </w:r>
+    </w:p>
+    <w:p>
+      <w:pPr>
+        <w:ind w:left="720"/>
+      </w:pPr>
+      <w:r>
+        <w:t>North and depth don’t have redundancies.</w:t>
+      </w:r>
+    </w:p>
+    <w:p>
+      <w:pPr>
+        <w:pStyle w:val="ListParagraph"/>
+        <w:numPr>
+          <w:ilvl w:val="0"/>
+          <w:numId w:val="7"/>
+        </w:numPr>
+      </w:pPr>
+      <w:r>
+        <w:t>What type of actuator can we use?</w:t>
+      </w:r>
+    </w:p>
+    <w:p>
+      <w:pPr>
+        <w:ind w:left="720"/>
+      </w:pPr>
+      <w:r>
+        <w:t xml:space="preserve">For North and Depth we can use temperature. Depth can be a passive sense that is activated once the depth becomes shallower than a specified value. North will be a slow changing signal and can be represented by more than one </w:t>
+      </w:r>
+      <w:proofErr w:type="spellStart"/>
+      <w:r>
+        <w:t>peltier</w:t>
+      </w:r>
+      <w:proofErr w:type="spellEnd"/>
+      <w:r>
+        <w:t xml:space="preserve"> device.</w:t>
+      </w:r>
+    </w:p>
+    <w:p>
+      <w:pPr>
+        <w:ind w:left="720"/>
+      </w:pPr>
+      <w:r>
+        <w:t>For wind speed and tilt, vibration will work</w:t>
+      </w:r>
+      <w:r>
+        <w:t>.</w:t>
+      </w:r>
+    </w:p>
+    <w:p>
+      <w:pPr>
+        <w:pStyle w:val="ListParagraph"/>
+        <w:numPr>
+          <w:ilvl w:val="0"/>
+          <w:numId w:val="7"/>
+        </w:numPr>
+      </w:pPr>
+      <w:r>
+        <w:t>Where are the sensor and actuator located?</w:t>
+      </w:r>
+    </w:p>
+    <w:p>
+      <w:pPr>
+        <w:ind w:left="720"/>
+      </w:pPr>
+      <w:r>
+        <w:t xml:space="preserve">Because of the main activity, hands are out of the question. </w:t>
+      </w:r>
+    </w:p>
+    <w:p>
+      <w:pPr>
+        <w:ind w:left="720"/>
+      </w:pPr>
+      <w:r>
+        <w:t xml:space="preserve">The sense of North can be with a belt of </w:t>
+      </w:r>
+      <w:proofErr w:type="spellStart"/>
+      <w:r>
+        <w:t>peltier</w:t>
+      </w:r>
+      <w:proofErr w:type="spellEnd"/>
+      <w:r>
+        <w:t xml:space="preserve"> devices, it is not intrusive and the body will assimilate the temperature under a particular </w:t>
+      </w:r>
+      <w:proofErr w:type="spellStart"/>
+      <w:r>
+        <w:t>peltier</w:t>
+      </w:r>
+      <w:proofErr w:type="spellEnd"/>
+      <w:r>
+        <w:t xml:space="preserve"> </w:t>
+      </w:r>
+      <w:r>
+        <w:t>and</w:t>
+      </w:r>
+      <w:r>
+        <w:t xml:space="preserve"> when direction changes</w:t>
+      </w:r>
+      <w:r>
+        <w:t xml:space="preserve"> the body will feel a signal from the newly activate </w:t>
+      </w:r>
+      <w:proofErr w:type="spellStart"/>
+      <w:r>
+        <w:t>peltier</w:t>
+      </w:r>
+      <w:proofErr w:type="spellEnd"/>
+      <w:r>
+        <w:t xml:space="preserve"> as well as from the de-activated </w:t>
+      </w:r>
+      <w:proofErr w:type="spellStart"/>
+      <w:r>
+        <w:t>peltier</w:t>
+      </w:r>
+      <w:proofErr w:type="spellEnd"/>
+      <w:r>
+        <w:t>.</w:t>
+      </w:r>
+    </w:p>
+    <w:p>
+      <w:pPr>
+        <w:ind w:left="720"/>
+      </w:pPr>
+      <w:r>
+        <w:t>Depth must be place in a sensitive area and hopefully away from the North signal. The back of the neck would work.</w:t>
+      </w:r>
+    </w:p>
+    <w:p>
+      <w:pPr>
+        <w:ind w:left="720"/>
+      </w:pPr>
+      <w:r>
+        <w:t>For winds speed I would choose the forearm, it is close to the hands which the brain will already be paying attention to since they will be controlling the main line and tiller but in the forearm it will be out of the way.</w:t>
+      </w:r>
+    </w:p>
+    <w:p>
+      <w:pPr>
+        <w:ind w:left="720"/>
+      </w:pPr>
+      <w:r>
+        <w:t xml:space="preserve">Tilt of boat I would try an approach of three or four vibrators along the side of each thigh that would work in tandem, if the boat inclines towards the left, the bottom left and the top right </w:t>
+      </w:r>
+      <w:r>
+        <w:t>vibrator</w:t>
+      </w:r>
+      <w:r>
+        <w:t>s</w:t>
+      </w:r>
+      <w:r>
+        <w:t xml:space="preserve"> would be on</w:t>
+      </w:r>
+      <w:r>
+        <w:t>.</w:t>
+      </w:r>
+    </w:p>
+    <w:p>
+      <w:pPr>
+        <w:pStyle w:val="ListParagraph"/>
+        <w:numPr>
+          <w:ilvl w:val="0"/>
+          <w:numId w:val="7"/>
+        </w:numPr>
+      </w:pPr>
+      <w:r>
+        <w:t>Can we set up a natural learning environment?</w:t>
+      </w:r>
+    </w:p>
+    <w:p>
+      <w:pPr>
+        <w:ind w:left="720"/>
+      </w:pPr>
+      <w:r>
+        <w:t>Training for north and winds peed would be easy to set up as it might simply be wearing the actuators at any moment when walking outside.</w:t>
+      </w:r>
+    </w:p>
+    <w:p>
+      <w:pPr>
+        <w:ind w:left="720"/>
+      </w:pPr>
+      <w:r>
+        <w:t>Tilt of boat, if we want to put in the effort, could be trained by creating a surface that tilts under the users weight and then the user can get used to the new sense.</w:t>
+      </w:r>
+    </w:p>
+    <w:p>
+      <w:pPr>
+        <w:ind w:left="720"/>
+      </w:pPr>
+      <w:r>
+        <w:lastRenderedPageBreak/>
+        <w:t xml:space="preserve">Depth, being a passive sense that will only respond to a </w:t>
+      </w:r>
+      <w:r>
+        <w:t xml:space="preserve">limit value does not need </w:t>
+      </w:r>
+      <w:proofErr w:type="gramStart"/>
+      <w:r>
+        <w:t>training,</w:t>
+      </w:r>
+      <w:proofErr w:type="gramEnd"/>
+      <w:r>
+        <w:t xml:space="preserve"> we simply need to make sure that the user can feel it at any moment.</w:t>
+      </w:r>
+    </w:p>
     <w:p/>
     <w:p>
-      <w:bookmarkStart w:id="76" w:name="_GoBack"/>
-      <w:bookmarkEnd w:id="76"/>
-    </w:p>
-    <w:p/>
-    <w:p/>
-    <w:p>
-      <w:pPr>
-        <w:rPr>
-          <w:color w:val="C00000"/>
-        </w:rPr>
-      </w:pPr>
-      <w:r>
-        <w:rPr>
-          <w:color w:val="C00000"/>
-        </w:rPr>
-        <w:t xml:space="preserve">Another type of signal that is under the user’s control is when the user is actually wearing the sensor and is using it to actively finding a desired signal. Think of this as the way we use our nose to find a smell by moving it around looking for the strongest scent, or how we move our hands in front of our bodies in the temporary absence of vision. </w:t>
-      </w:r>
-    </w:p>
-    <w:p>
-      <w:pPr>
-        <w:rPr>
-          <w:color w:val="FF0000"/>
-        </w:rPr>
-      </w:pPr>
-      <w:r>
-        <w:rPr>
-          <w:color w:val="FF0000"/>
-        </w:rPr>
-        <w:t>For this type of sensing, the sensor should be in one extremity that can easily be moved in the area to be probed. The fact that the user can see the sensor and confirm its location on the body will only aid in the accuracy of the experience. Active sensing will require feedback that is appropriate to active comparison of a continuous signal.</w:t>
-      </w:r>
-    </w:p>
-    <w:p/>
-    <w:p/>
-    <w:p>
-      <w:pPr>
-        <w:rPr>
-          <w:color w:val="FF0000"/>
-        </w:rPr>
-      </w:pPr>
-    </w:p>
-    <w:p>
-      <w:pPr>
-        <w:rPr>
-          <w:color w:val="FF0000"/>
-        </w:rPr>
-      </w:pPr>
-    </w:p>
-    <w:p>
-      <w:pPr>
-        <w:rPr>
-          <w:color w:val="FF0000"/>
-        </w:rPr>
-      </w:pPr>
-      <w:r>
-        <w:rPr>
-          <w:color w:val="FF0000"/>
-        </w:rPr>
-        <w:t>8</w:t>
-      </w:r>
-      <w:r>
-        <w:rPr>
-          <w:color w:val="FF0000"/>
-        </w:rPr>
-        <w:t>. Can a pattern be observed such that we can use the findings of this thesis to create a guideline for future Digital Synesthesia interface designers? Could this research pave the way for a new “Mixed-Sensory Interface” field in the user interface world?</w:t>
-      </w:r>
-    </w:p>
-    <w:p>
-      <w:pPr>
-        <w:rPr>
-          <w:color w:val="FF0000"/>
-        </w:rPr>
-      </w:pPr>
-      <w:r>
-        <w:rPr>
-          <w:color w:val="FF0000"/>
-        </w:rPr>
-        <w:lastRenderedPageBreak/>
-        <w:t>Taking into account the successful and less successful studies done for this thesis, there are some clear guidelines that can be the starting point for a broader adoption of artificial sensory interfaces</w:t>
-      </w:r>
-      <w:r>
-        <w:rPr>
-          <w:color w:val="FF0000"/>
-        </w:rPr>
-        <w:t>.</w:t>
-      </w:r>
-    </w:p>
-    <w:p>
-      <w:pPr>
-        <w:rPr>
-          <w:color w:val="FF0000"/>
-        </w:rPr>
-      </w:pPr>
-      <w:r>
-        <w:rPr>
-          <w:color w:val="FF0000"/>
-        </w:rPr>
-        <w:t>On the Human Factors area, it was clear how the location of the sensor in the body greatly affects the user’s performance with the new sensory experience. Sensors located in the hands or arms would provide the user with an experience of actively searching for meaning of the feedback by rapidly moving the sensor to close proximity to what is being sensed. A sensor located closer to the body, like in the forehead, generated and experience better suited to an exploration of a broader area or a larger context. Sensors that were on the mobile device, were completely out of the user’s control and as such, the experience was more of a just-in-time information system where the user is not thinking about the experience but would quickly be able to tune in when something interesting happened.</w:t>
-      </w:r>
-    </w:p>
-    <w:p>
-      <w:pPr>
-        <w:rPr>
-          <w:color w:val="FF0000"/>
-        </w:rPr>
-      </w:pPr>
-      <w:r>
-        <w:rPr>
-          <w:color w:val="FF0000"/>
-        </w:rPr>
-        <w:t>Also the feedback of the experience was affected by the location. Clearly some places in the body are more sensitive than others and so actuator in these areas where more effective. But for a long term experience I would locate an actuator on a less sensitive part of the body so as to not become an annoyance to the user. There was also an interesting effect on the location of the actuator with relation to the location of the sensor. When the sensor was located at a place where the user could verify through other senses this location, as in being able to see the sensor on the palm of their hand, it was easier for the user to perform the test. But if the actuator was not aligned with the sensor, then there would be an offset that would change the accuracy of the experience. When the sensor was not in plain view of the user, as when in the forehead, then the only clue to the sensors position is the actuator’s feedback, in these cases then the alignment between sensor and actuator was even more crucial to the success of the experience.</w:t>
-      </w:r>
-    </w:p>
-    <w:p>
-      <w:pPr>
-        <w:rPr>
-          <w:color w:val="FF0000"/>
-        </w:rPr>
-      </w:pPr>
-      <w:r>
-        <w:rPr>
-          <w:color w:val="FF0000"/>
-        </w:rPr>
-        <w:t>When designing an artificial sensory experience, the designer will have to take into account the type of signal being captured by the sensor and the context of the user when the signal is captured. This will inform actuator type and location as well as interface with the mobile device that controls the experience.</w:t>
-      </w:r>
-      <w:r>
-        <w:rPr>
-          <w:color w:val="FF0000"/>
-        </w:rPr>
+      <w:r>
+        <w:t xml:space="preserve"> </w:t>
+      </w:r>
+      <w:r>
         <w:br w:type="page"/>
       </w:r>
     </w:p>
@@ -19332,7 +20037,7 @@
           <w:rPr>
             <w:noProof/>
           </w:rPr>
-          <w:t>50</w:t>
+          <w:t>25</w:t>
         </w:r>
         <w:r>
           <w:rPr>
@@ -19404,6 +20109,184 @@
 <file path=word/numbering.xml><?xml version="1.0" encoding="utf-8"?>
 <w:numbering xmlns:wpc="http://schemas.microsoft.com/office/word/2010/wordprocessingCanvas" xmlns:mc="http://schemas.openxmlformats.org/markup-compatibility/2006" xmlns:o="urn:schemas-microsoft-com:office:office" xmlns:r="http://schemas.openxmlformats.org/officeDocument/2006/relationships" xmlns:m="http://schemas.openxmlformats.org/officeDocument/2006/math" xmlns:v="urn:schemas-microsoft-com:vml" xmlns:wp14="http://schemas.microsoft.com/office/word/2010/wordprocessingDrawing" xmlns:wp="http://schemas.openxmlformats.org/drawingml/2006/wordprocessingDrawing" xmlns:w10="urn:schemas-microsoft-com:office:word" xmlns:w="http://schemas.openxmlformats.org/wordprocessingml/2006/main" xmlns:w14="http://schemas.microsoft.com/office/word/2010/wordml" xmlns:wpg="http://schemas.microsoft.com/office/word/2010/wordprocessingGroup" xmlns:wpi="http://schemas.microsoft.com/office/word/2010/wordprocessingInk" xmlns:wne="http://schemas.microsoft.com/office/word/2006/wordml" xmlns:wps="http://schemas.microsoft.com/office/word/2010/wordprocessingShape" mc:Ignorable="w14 wp14">
   <w:abstractNum w:abstractNumId="0">
+    <w:nsid w:val="0C25116B"/>
+    <w:multiLevelType w:val="hybridMultilevel"/>
+    <w:tmpl w:val="C47A2D06"/>
+    <w:lvl w:ilvl="0" w:tplc="1BF018A4">
+      <w:start w:val="1"/>
+      <w:numFmt w:val="decimal"/>
+      <w:lvlText w:val="%1-"/>
+      <w:lvlJc w:val="left"/>
+      <w:pPr>
+        <w:ind w:left="720" w:hanging="360"/>
+      </w:pPr>
+      <w:rPr>
+        <w:rFonts w:hint="default"/>
+      </w:rPr>
+    </w:lvl>
+    <w:lvl w:ilvl="1" w:tplc="04090019">
+      <w:start w:val="1"/>
+      <w:numFmt w:val="lowerLetter"/>
+      <w:lvlText w:val="%2."/>
+      <w:lvlJc w:val="left"/>
+      <w:pPr>
+        <w:ind w:left="1440" w:hanging="360"/>
+      </w:pPr>
+    </w:lvl>
+    <w:lvl w:ilvl="2" w:tplc="0409001B" w:tentative="1">
+      <w:start w:val="1"/>
+      <w:numFmt w:val="lowerRoman"/>
+      <w:lvlText w:val="%3."/>
+      <w:lvlJc w:val="right"/>
+      <w:pPr>
+        <w:ind w:left="2160" w:hanging="180"/>
+      </w:pPr>
+    </w:lvl>
+    <w:lvl w:ilvl="3" w:tplc="0409000F" w:tentative="1">
+      <w:start w:val="1"/>
+      <w:numFmt w:val="decimal"/>
+      <w:lvlText w:val="%4."/>
+      <w:lvlJc w:val="left"/>
+      <w:pPr>
+        <w:ind w:left="2880" w:hanging="360"/>
+      </w:pPr>
+    </w:lvl>
+    <w:lvl w:ilvl="4" w:tplc="04090019" w:tentative="1">
+      <w:start w:val="1"/>
+      <w:numFmt w:val="lowerLetter"/>
+      <w:lvlText w:val="%5."/>
+      <w:lvlJc w:val="left"/>
+      <w:pPr>
+        <w:ind w:left="3600" w:hanging="360"/>
+      </w:pPr>
+    </w:lvl>
+    <w:lvl w:ilvl="5" w:tplc="0409001B" w:tentative="1">
+      <w:start w:val="1"/>
+      <w:numFmt w:val="lowerRoman"/>
+      <w:lvlText w:val="%6."/>
+      <w:lvlJc w:val="right"/>
+      <w:pPr>
+        <w:ind w:left="4320" w:hanging="180"/>
+      </w:pPr>
+    </w:lvl>
+    <w:lvl w:ilvl="6" w:tplc="0409000F" w:tentative="1">
+      <w:start w:val="1"/>
+      <w:numFmt w:val="decimal"/>
+      <w:lvlText w:val="%7."/>
+      <w:lvlJc w:val="left"/>
+      <w:pPr>
+        <w:ind w:left="5040" w:hanging="360"/>
+      </w:pPr>
+    </w:lvl>
+    <w:lvl w:ilvl="7" w:tplc="04090019" w:tentative="1">
+      <w:start w:val="1"/>
+      <w:numFmt w:val="lowerLetter"/>
+      <w:lvlText w:val="%8."/>
+      <w:lvlJc w:val="left"/>
+      <w:pPr>
+        <w:ind w:left="5760" w:hanging="360"/>
+      </w:pPr>
+    </w:lvl>
+    <w:lvl w:ilvl="8" w:tplc="0409001B" w:tentative="1">
+      <w:start w:val="1"/>
+      <w:numFmt w:val="lowerRoman"/>
+      <w:lvlText w:val="%9."/>
+      <w:lvlJc w:val="right"/>
+      <w:pPr>
+        <w:ind w:left="6480" w:hanging="180"/>
+      </w:pPr>
+    </w:lvl>
+  </w:abstractNum>
+  <w:abstractNum w:abstractNumId="1">
+    <w:nsid w:val="0F987057"/>
+    <w:multiLevelType w:val="hybridMultilevel"/>
+    <w:tmpl w:val="C47A2D06"/>
+    <w:lvl w:ilvl="0" w:tplc="1BF018A4">
+      <w:start w:val="1"/>
+      <w:numFmt w:val="decimal"/>
+      <w:lvlText w:val="%1-"/>
+      <w:lvlJc w:val="left"/>
+      <w:pPr>
+        <w:ind w:left="720" w:hanging="360"/>
+      </w:pPr>
+      <w:rPr>
+        <w:rFonts w:hint="default"/>
+      </w:rPr>
+    </w:lvl>
+    <w:lvl w:ilvl="1" w:tplc="04090019" w:tentative="1">
+      <w:start w:val="1"/>
+      <w:numFmt w:val="lowerLetter"/>
+      <w:lvlText w:val="%2."/>
+      <w:lvlJc w:val="left"/>
+      <w:pPr>
+        <w:ind w:left="1440" w:hanging="360"/>
+      </w:pPr>
+    </w:lvl>
+    <w:lvl w:ilvl="2" w:tplc="0409001B" w:tentative="1">
+      <w:start w:val="1"/>
+      <w:numFmt w:val="lowerRoman"/>
+      <w:lvlText w:val="%3."/>
+      <w:lvlJc w:val="right"/>
+      <w:pPr>
+        <w:ind w:left="2160" w:hanging="180"/>
+      </w:pPr>
+    </w:lvl>
+    <w:lvl w:ilvl="3" w:tplc="0409000F" w:tentative="1">
+      <w:start w:val="1"/>
+      <w:numFmt w:val="decimal"/>
+      <w:lvlText w:val="%4."/>
+      <w:lvlJc w:val="left"/>
+      <w:pPr>
+        <w:ind w:left="2880" w:hanging="360"/>
+      </w:pPr>
+    </w:lvl>
+    <w:lvl w:ilvl="4" w:tplc="04090019" w:tentative="1">
+      <w:start w:val="1"/>
+      <w:numFmt w:val="lowerLetter"/>
+      <w:lvlText w:val="%5."/>
+      <w:lvlJc w:val="left"/>
+      <w:pPr>
+        <w:ind w:left="3600" w:hanging="360"/>
+      </w:pPr>
+    </w:lvl>
+    <w:lvl w:ilvl="5" w:tplc="0409001B" w:tentative="1">
+      <w:start w:val="1"/>
+      <w:numFmt w:val="lowerRoman"/>
+      <w:lvlText w:val="%6."/>
+      <w:lvlJc w:val="right"/>
+      <w:pPr>
+        <w:ind w:left="4320" w:hanging="180"/>
+      </w:pPr>
+    </w:lvl>
+    <w:lvl w:ilvl="6" w:tplc="0409000F" w:tentative="1">
+      <w:start w:val="1"/>
+      <w:numFmt w:val="decimal"/>
+      <w:lvlText w:val="%7."/>
+      <w:lvlJc w:val="left"/>
+      <w:pPr>
+        <w:ind w:left="5040" w:hanging="360"/>
+      </w:pPr>
+    </w:lvl>
+    <w:lvl w:ilvl="7" w:tplc="04090019" w:tentative="1">
+      <w:start w:val="1"/>
+      <w:numFmt w:val="lowerLetter"/>
+      <w:lvlText w:val="%8."/>
+      <w:lvlJc w:val="left"/>
+      <w:pPr>
+        <w:ind w:left="5760" w:hanging="360"/>
+      </w:pPr>
+    </w:lvl>
+    <w:lvl w:ilvl="8" w:tplc="0409001B" w:tentative="1">
+      <w:start w:val="1"/>
+      <w:numFmt w:val="lowerRoman"/>
+      <w:lvlText w:val="%9."/>
+      <w:lvlJc w:val="right"/>
+      <w:pPr>
+        <w:ind w:left="6480" w:hanging="180"/>
+      </w:pPr>
+    </w:lvl>
+  </w:abstractNum>
+  <w:abstractNum w:abstractNumId="2">
     <w:nsid w:val="27FE6868"/>
     <w:multiLevelType w:val="multilevel"/>
     <w:tmpl w:val="343C59B8"/>
@@ -19552,8 +20435,8 @@
       </w:rPr>
     </w:lvl>
   </w:abstractNum>
-  <w:abstractNum w:abstractNumId="1">
-    <w:nsid w:val="69DE2715"/>
+  <w:abstractNum w:abstractNumId="3">
+    <w:nsid w:val="55684615"/>
     <w:multiLevelType w:val="hybridMultilevel"/>
     <w:tmpl w:val="C47A2D06"/>
     <w:lvl w:ilvl="0" w:tplc="1BF018A4">
@@ -19641,11 +20524,293 @@
       </w:pPr>
     </w:lvl>
   </w:abstractNum>
+  <w:abstractNum w:abstractNumId="4">
+    <w:nsid w:val="5DAB2D3A"/>
+    <w:multiLevelType w:val="hybridMultilevel"/>
+    <w:tmpl w:val="C47A2D06"/>
+    <w:lvl w:ilvl="0" w:tplc="1BF018A4">
+      <w:start w:val="1"/>
+      <w:numFmt w:val="decimal"/>
+      <w:lvlText w:val="%1-"/>
+      <w:lvlJc w:val="left"/>
+      <w:pPr>
+        <w:ind w:left="720" w:hanging="360"/>
+      </w:pPr>
+      <w:rPr>
+        <w:rFonts w:hint="default"/>
+      </w:rPr>
+    </w:lvl>
+    <w:lvl w:ilvl="1" w:tplc="04090019" w:tentative="1">
+      <w:start w:val="1"/>
+      <w:numFmt w:val="lowerLetter"/>
+      <w:lvlText w:val="%2."/>
+      <w:lvlJc w:val="left"/>
+      <w:pPr>
+        <w:ind w:left="1440" w:hanging="360"/>
+      </w:pPr>
+    </w:lvl>
+    <w:lvl w:ilvl="2" w:tplc="0409001B" w:tentative="1">
+      <w:start w:val="1"/>
+      <w:numFmt w:val="lowerRoman"/>
+      <w:lvlText w:val="%3."/>
+      <w:lvlJc w:val="right"/>
+      <w:pPr>
+        <w:ind w:left="2160" w:hanging="180"/>
+      </w:pPr>
+    </w:lvl>
+    <w:lvl w:ilvl="3" w:tplc="0409000F" w:tentative="1">
+      <w:start w:val="1"/>
+      <w:numFmt w:val="decimal"/>
+      <w:lvlText w:val="%4."/>
+      <w:lvlJc w:val="left"/>
+      <w:pPr>
+        <w:ind w:left="2880" w:hanging="360"/>
+      </w:pPr>
+    </w:lvl>
+    <w:lvl w:ilvl="4" w:tplc="04090019" w:tentative="1">
+      <w:start w:val="1"/>
+      <w:numFmt w:val="lowerLetter"/>
+      <w:lvlText w:val="%5."/>
+      <w:lvlJc w:val="left"/>
+      <w:pPr>
+        <w:ind w:left="3600" w:hanging="360"/>
+      </w:pPr>
+    </w:lvl>
+    <w:lvl w:ilvl="5" w:tplc="0409001B" w:tentative="1">
+      <w:start w:val="1"/>
+      <w:numFmt w:val="lowerRoman"/>
+      <w:lvlText w:val="%6."/>
+      <w:lvlJc w:val="right"/>
+      <w:pPr>
+        <w:ind w:left="4320" w:hanging="180"/>
+      </w:pPr>
+    </w:lvl>
+    <w:lvl w:ilvl="6" w:tplc="0409000F" w:tentative="1">
+      <w:start w:val="1"/>
+      <w:numFmt w:val="decimal"/>
+      <w:lvlText w:val="%7."/>
+      <w:lvlJc w:val="left"/>
+      <w:pPr>
+        <w:ind w:left="5040" w:hanging="360"/>
+      </w:pPr>
+    </w:lvl>
+    <w:lvl w:ilvl="7" w:tplc="04090019" w:tentative="1">
+      <w:start w:val="1"/>
+      <w:numFmt w:val="lowerLetter"/>
+      <w:lvlText w:val="%8."/>
+      <w:lvlJc w:val="left"/>
+      <w:pPr>
+        <w:ind w:left="5760" w:hanging="360"/>
+      </w:pPr>
+    </w:lvl>
+    <w:lvl w:ilvl="8" w:tplc="0409001B" w:tentative="1">
+      <w:start w:val="1"/>
+      <w:numFmt w:val="lowerRoman"/>
+      <w:lvlText w:val="%9."/>
+      <w:lvlJc w:val="right"/>
+      <w:pPr>
+        <w:ind w:left="6480" w:hanging="180"/>
+      </w:pPr>
+    </w:lvl>
+  </w:abstractNum>
+  <w:abstractNum w:abstractNumId="5">
+    <w:nsid w:val="69DE2715"/>
+    <w:multiLevelType w:val="hybridMultilevel"/>
+    <w:tmpl w:val="C47A2D06"/>
+    <w:lvl w:ilvl="0" w:tplc="1BF018A4">
+      <w:start w:val="1"/>
+      <w:numFmt w:val="decimal"/>
+      <w:lvlText w:val="%1-"/>
+      <w:lvlJc w:val="left"/>
+      <w:pPr>
+        <w:ind w:left="720" w:hanging="360"/>
+      </w:pPr>
+      <w:rPr>
+        <w:rFonts w:hint="default"/>
+      </w:rPr>
+    </w:lvl>
+    <w:lvl w:ilvl="1" w:tplc="04090019" w:tentative="1">
+      <w:start w:val="1"/>
+      <w:numFmt w:val="lowerLetter"/>
+      <w:lvlText w:val="%2."/>
+      <w:lvlJc w:val="left"/>
+      <w:pPr>
+        <w:ind w:left="1440" w:hanging="360"/>
+      </w:pPr>
+    </w:lvl>
+    <w:lvl w:ilvl="2" w:tplc="0409001B" w:tentative="1">
+      <w:start w:val="1"/>
+      <w:numFmt w:val="lowerRoman"/>
+      <w:lvlText w:val="%3."/>
+      <w:lvlJc w:val="right"/>
+      <w:pPr>
+        <w:ind w:left="2160" w:hanging="180"/>
+      </w:pPr>
+    </w:lvl>
+    <w:lvl w:ilvl="3" w:tplc="0409000F" w:tentative="1">
+      <w:start w:val="1"/>
+      <w:numFmt w:val="decimal"/>
+      <w:lvlText w:val="%4."/>
+      <w:lvlJc w:val="left"/>
+      <w:pPr>
+        <w:ind w:left="2880" w:hanging="360"/>
+      </w:pPr>
+    </w:lvl>
+    <w:lvl w:ilvl="4" w:tplc="04090019" w:tentative="1">
+      <w:start w:val="1"/>
+      <w:numFmt w:val="lowerLetter"/>
+      <w:lvlText w:val="%5."/>
+      <w:lvlJc w:val="left"/>
+      <w:pPr>
+        <w:ind w:left="3600" w:hanging="360"/>
+      </w:pPr>
+    </w:lvl>
+    <w:lvl w:ilvl="5" w:tplc="0409001B" w:tentative="1">
+      <w:start w:val="1"/>
+      <w:numFmt w:val="lowerRoman"/>
+      <w:lvlText w:val="%6."/>
+      <w:lvlJc w:val="right"/>
+      <w:pPr>
+        <w:ind w:left="4320" w:hanging="180"/>
+      </w:pPr>
+    </w:lvl>
+    <w:lvl w:ilvl="6" w:tplc="0409000F" w:tentative="1">
+      <w:start w:val="1"/>
+      <w:numFmt w:val="decimal"/>
+      <w:lvlText w:val="%7."/>
+      <w:lvlJc w:val="left"/>
+      <w:pPr>
+        <w:ind w:left="5040" w:hanging="360"/>
+      </w:pPr>
+    </w:lvl>
+    <w:lvl w:ilvl="7" w:tplc="04090019" w:tentative="1">
+      <w:start w:val="1"/>
+      <w:numFmt w:val="lowerLetter"/>
+      <w:lvlText w:val="%8."/>
+      <w:lvlJc w:val="left"/>
+      <w:pPr>
+        <w:ind w:left="5760" w:hanging="360"/>
+      </w:pPr>
+    </w:lvl>
+    <w:lvl w:ilvl="8" w:tplc="0409001B" w:tentative="1">
+      <w:start w:val="1"/>
+      <w:numFmt w:val="lowerRoman"/>
+      <w:lvlText w:val="%9."/>
+      <w:lvlJc w:val="right"/>
+      <w:pPr>
+        <w:ind w:left="6480" w:hanging="180"/>
+      </w:pPr>
+    </w:lvl>
+  </w:abstractNum>
+  <w:abstractNum w:abstractNumId="6">
+    <w:nsid w:val="7F301A77"/>
+    <w:multiLevelType w:val="hybridMultilevel"/>
+    <w:tmpl w:val="C47A2D06"/>
+    <w:lvl w:ilvl="0" w:tplc="1BF018A4">
+      <w:start w:val="1"/>
+      <w:numFmt w:val="decimal"/>
+      <w:lvlText w:val="%1-"/>
+      <w:lvlJc w:val="left"/>
+      <w:pPr>
+        <w:ind w:left="720" w:hanging="360"/>
+      </w:pPr>
+      <w:rPr>
+        <w:rFonts w:hint="default"/>
+      </w:rPr>
+    </w:lvl>
+    <w:lvl w:ilvl="1" w:tplc="04090019" w:tentative="1">
+      <w:start w:val="1"/>
+      <w:numFmt w:val="lowerLetter"/>
+      <w:lvlText w:val="%2."/>
+      <w:lvlJc w:val="left"/>
+      <w:pPr>
+        <w:ind w:left="1440" w:hanging="360"/>
+      </w:pPr>
+    </w:lvl>
+    <w:lvl w:ilvl="2" w:tplc="0409001B" w:tentative="1">
+      <w:start w:val="1"/>
+      <w:numFmt w:val="lowerRoman"/>
+      <w:lvlText w:val="%3."/>
+      <w:lvlJc w:val="right"/>
+      <w:pPr>
+        <w:ind w:left="2160" w:hanging="180"/>
+      </w:pPr>
+    </w:lvl>
+    <w:lvl w:ilvl="3" w:tplc="0409000F" w:tentative="1">
+      <w:start w:val="1"/>
+      <w:numFmt w:val="decimal"/>
+      <w:lvlText w:val="%4."/>
+      <w:lvlJc w:val="left"/>
+      <w:pPr>
+        <w:ind w:left="2880" w:hanging="360"/>
+      </w:pPr>
+    </w:lvl>
+    <w:lvl w:ilvl="4" w:tplc="04090019" w:tentative="1">
+      <w:start w:val="1"/>
+      <w:numFmt w:val="lowerLetter"/>
+      <w:lvlText w:val="%5."/>
+      <w:lvlJc w:val="left"/>
+      <w:pPr>
+        <w:ind w:left="3600" w:hanging="360"/>
+      </w:pPr>
+    </w:lvl>
+    <w:lvl w:ilvl="5" w:tplc="0409001B" w:tentative="1">
+      <w:start w:val="1"/>
+      <w:numFmt w:val="lowerRoman"/>
+      <w:lvlText w:val="%6."/>
+      <w:lvlJc w:val="right"/>
+      <w:pPr>
+        <w:ind w:left="4320" w:hanging="180"/>
+      </w:pPr>
+    </w:lvl>
+    <w:lvl w:ilvl="6" w:tplc="0409000F" w:tentative="1">
+      <w:start w:val="1"/>
+      <w:numFmt w:val="decimal"/>
+      <w:lvlText w:val="%7."/>
+      <w:lvlJc w:val="left"/>
+      <w:pPr>
+        <w:ind w:left="5040" w:hanging="360"/>
+      </w:pPr>
+    </w:lvl>
+    <w:lvl w:ilvl="7" w:tplc="04090019" w:tentative="1">
+      <w:start w:val="1"/>
+      <w:numFmt w:val="lowerLetter"/>
+      <w:lvlText w:val="%8."/>
+      <w:lvlJc w:val="left"/>
+      <w:pPr>
+        <w:ind w:left="5760" w:hanging="360"/>
+      </w:pPr>
+    </w:lvl>
+    <w:lvl w:ilvl="8" w:tplc="0409001B" w:tentative="1">
+      <w:start w:val="1"/>
+      <w:numFmt w:val="lowerRoman"/>
+      <w:lvlText w:val="%9."/>
+      <w:lvlJc w:val="right"/>
+      <w:pPr>
+        <w:ind w:left="6480" w:hanging="180"/>
+      </w:pPr>
+    </w:lvl>
+  </w:abstractNum>
   <w:num w:numId="1">
-    <w:abstractNumId w:val="0"/>
+    <w:abstractNumId w:val="2"/>
   </w:num>
   <w:num w:numId="2">
+    <w:abstractNumId w:val="5"/>
+  </w:num>
+  <w:num w:numId="3">
     <w:abstractNumId w:val="1"/>
+  </w:num>
+  <w:num w:numId="4">
+    <w:abstractNumId w:val="3"/>
+  </w:num>
+  <w:num w:numId="5">
+    <w:abstractNumId w:val="4"/>
+  </w:num>
+  <w:num w:numId="6">
+    <w:abstractNumId w:val="6"/>
+  </w:num>
+  <w:num w:numId="7">
+    <w:abstractNumId w:val="0"/>
   </w:num>
 </w:numbering>
 </file>
@@ -22987,11 +24152,11 @@
           <c:showBubbleSize val="0"/>
         </c:dLbls>
         <c:gapWidth val="150"/>
-        <c:axId val="56437376"/>
-        <c:axId val="56447744"/>
+        <c:axId val="77027584"/>
+        <c:axId val="77037568"/>
       </c:barChart>
       <c:catAx>
-        <c:axId val="56437376"/>
+        <c:axId val="77027584"/>
         <c:scaling>
           <c:orientation val="minMax"/>
         </c:scaling>
@@ -23000,7 +24165,7 @@
         <c:majorTickMark val="none"/>
         <c:minorTickMark val="none"/>
         <c:tickLblPos val="nextTo"/>
-        <c:crossAx val="56447744"/>
+        <c:crossAx val="77037568"/>
         <c:crosses val="autoZero"/>
         <c:auto val="1"/>
         <c:lblAlgn val="ctr"/>
@@ -23008,7 +24173,7 @@
         <c:noMultiLvlLbl val="0"/>
       </c:catAx>
       <c:valAx>
-        <c:axId val="56447744"/>
+        <c:axId val="77037568"/>
         <c:scaling>
           <c:orientation val="minMax"/>
         </c:scaling>
@@ -23038,7 +24203,7 @@
         <c:majorTickMark val="none"/>
         <c:minorTickMark val="none"/>
         <c:tickLblPos val="nextTo"/>
-        <c:crossAx val="56437376"/>
+        <c:crossAx val="77027584"/>
         <c:crosses val="autoZero"/>
         <c:crossBetween val="between"/>
       </c:valAx>
@@ -23266,11 +24431,11 @@
           <c:showBubbleSize val="0"/>
         </c:dLbls>
         <c:gapWidth val="150"/>
-        <c:axId val="70020096"/>
-        <c:axId val="70039040"/>
+        <c:axId val="77449088"/>
+        <c:axId val="77450624"/>
       </c:barChart>
       <c:catAx>
-        <c:axId val="70020096"/>
+        <c:axId val="77449088"/>
         <c:scaling>
           <c:orientation val="minMax"/>
         </c:scaling>
@@ -23279,7 +24444,7 @@
         <c:majorTickMark val="none"/>
         <c:minorTickMark val="none"/>
         <c:tickLblPos val="nextTo"/>
-        <c:crossAx val="70039040"/>
+        <c:crossAx val="77450624"/>
         <c:crosses val="autoZero"/>
         <c:auto val="1"/>
         <c:lblAlgn val="ctr"/>
@@ -23287,7 +24452,7 @@
         <c:noMultiLvlLbl val="0"/>
       </c:catAx>
       <c:valAx>
-        <c:axId val="70039040"/>
+        <c:axId val="77450624"/>
         <c:scaling>
           <c:orientation val="minMax"/>
         </c:scaling>
@@ -23316,7 +24481,7 @@
         <c:majorTickMark val="none"/>
         <c:minorTickMark val="none"/>
         <c:tickLblPos val="nextTo"/>
-        <c:crossAx val="70020096"/>
+        <c:crossAx val="77449088"/>
         <c:crosses val="autoZero"/>
         <c:crossBetween val="between"/>
       </c:valAx>
@@ -23545,11 +24710,11 @@
           <c:showBubbleSize val="0"/>
         </c:dLbls>
         <c:gapWidth val="150"/>
-        <c:axId val="131360640"/>
-        <c:axId val="131376640"/>
+        <c:axId val="77528064"/>
+        <c:axId val="94982912"/>
       </c:barChart>
       <c:catAx>
-        <c:axId val="131360640"/>
+        <c:axId val="77528064"/>
         <c:scaling>
           <c:orientation val="minMax"/>
         </c:scaling>
@@ -23558,7 +24723,7 @@
         <c:majorTickMark val="none"/>
         <c:minorTickMark val="none"/>
         <c:tickLblPos val="nextTo"/>
-        <c:crossAx val="131376640"/>
+        <c:crossAx val="94982912"/>
         <c:crosses val="autoZero"/>
         <c:auto val="1"/>
         <c:lblAlgn val="ctr"/>
@@ -23566,7 +24731,7 @@
         <c:noMultiLvlLbl val="0"/>
       </c:catAx>
       <c:valAx>
-        <c:axId val="131376640"/>
+        <c:axId val="94982912"/>
         <c:scaling>
           <c:orientation val="minMax"/>
         </c:scaling>
@@ -23596,7 +24761,7 @@
         <c:majorTickMark val="none"/>
         <c:minorTickMark val="none"/>
         <c:tickLblPos val="nextTo"/>
-        <c:crossAx val="131360640"/>
+        <c:crossAx val="77528064"/>
         <c:crosses val="autoZero"/>
         <c:crossBetween val="between"/>
       </c:valAx>
@@ -23798,11 +24963,11 @@
         </c:dLbls>
         <c:marker val="1"/>
         <c:smooth val="0"/>
-        <c:axId val="54452992"/>
-        <c:axId val="54454528"/>
+        <c:axId val="95011584"/>
+        <c:axId val="95013120"/>
       </c:lineChart>
       <c:catAx>
-        <c:axId val="54452992"/>
+        <c:axId val="95011584"/>
         <c:scaling>
           <c:orientation val="minMax"/>
         </c:scaling>
@@ -23812,7 +24977,7 @@
         <c:majorTickMark val="none"/>
         <c:minorTickMark val="none"/>
         <c:tickLblPos val="nextTo"/>
-        <c:crossAx val="54454528"/>
+        <c:crossAx val="95013120"/>
         <c:crosses val="autoZero"/>
         <c:auto val="1"/>
         <c:lblAlgn val="ctr"/>
@@ -23821,7 +24986,7 @@
         <c:noMultiLvlLbl val="0"/>
       </c:catAx>
       <c:valAx>
-        <c:axId val="54454528"/>
+        <c:axId val="95013120"/>
         <c:scaling>
           <c:orientation val="minMax"/>
           <c:max val="100"/>
@@ -23834,7 +24999,7 @@
         <c:majorTickMark val="none"/>
         <c:minorTickMark val="none"/>
         <c:tickLblPos val="nextTo"/>
-        <c:crossAx val="54452992"/>
+        <c:crossAx val="95011584"/>
         <c:crosses val="autoZero"/>
         <c:crossBetween val="between"/>
       </c:valAx>
@@ -24049,11 +25214,11 @@
           <c:showBubbleSize val="0"/>
         </c:dLbls>
         <c:gapWidth val="150"/>
-        <c:axId val="54350976"/>
-        <c:axId val="54352512"/>
+        <c:axId val="95159424"/>
+        <c:axId val="95160960"/>
       </c:barChart>
       <c:catAx>
-        <c:axId val="54350976"/>
+        <c:axId val="95159424"/>
         <c:scaling>
           <c:orientation val="minMax"/>
         </c:scaling>
@@ -24062,7 +25227,7 @@
         <c:majorTickMark val="none"/>
         <c:minorTickMark val="none"/>
         <c:tickLblPos val="nextTo"/>
-        <c:crossAx val="54352512"/>
+        <c:crossAx val="95160960"/>
         <c:crosses val="autoZero"/>
         <c:auto val="1"/>
         <c:lblAlgn val="ctr"/>
@@ -24070,7 +25235,7 @@
         <c:noMultiLvlLbl val="0"/>
       </c:catAx>
       <c:valAx>
-        <c:axId val="54352512"/>
+        <c:axId val="95160960"/>
         <c:scaling>
           <c:orientation val="minMax"/>
           <c:max val="100"/>
@@ -24101,7 +25266,7 @@
         <c:majorTickMark val="none"/>
         <c:minorTickMark val="none"/>
         <c:tickLblPos val="nextTo"/>
-        <c:crossAx val="54350976"/>
+        <c:crossAx val="95159424"/>
         <c:crosses val="autoZero"/>
         <c:crossBetween val="between"/>
       </c:valAx>
@@ -24478,7 +25643,7 @@
 </file>
 
 <file path=customXml/itemProps1.xml><?xml version="1.0" encoding="utf-8"?>
-<ds:datastoreItem xmlns:ds="http://schemas.openxmlformats.org/officeDocument/2006/customXml" ds:itemID="{9E969F5A-8475-4AD5-9E7B-605782F0BC35}">
+<ds:datastoreItem xmlns:ds="http://schemas.openxmlformats.org/officeDocument/2006/customXml" ds:itemID="{5FA2A455-F713-42C7-9353-DF4C77E3FC69}">
   <ds:schemaRefs>
     <ds:schemaRef ds:uri="http://schemas.openxmlformats.org/officeDocument/2006/bibliography"/>
   </ds:schemaRefs>

</xml_diff>

<commit_message>
After correction of trial presentation
</commit_message>
<xml_diff>
--- a/Phd-Thesis.docx
+++ b/Phd-Thesis.docx
@@ -10650,7 +10650,7 @@
         <mc:AlternateContent>
           <mc:Choice Requires="wpg">
             <w:drawing>
-              <wp:anchor distT="0" distB="0" distL="114300" distR="114300" simplePos="0" relativeHeight="251697152" behindDoc="0" locked="0" layoutInCell="1" allowOverlap="1" wp14:anchorId="504C9938" wp14:editId="259ED429">
+              <wp:anchor distT="0" distB="0" distL="114300" distR="114300" simplePos="0" relativeHeight="251697152" behindDoc="0" locked="0" layoutInCell="1" allowOverlap="1" wp14:anchorId="52B6ADA7" wp14:editId="4530BDEE">
                 <wp:simplePos x="0" y="0"/>
                 <wp:positionH relativeFrom="column">
                   <wp:posOffset>-12700</wp:posOffset>
@@ -10743,6 +10743,12 @@
                                 </w:rPr>
                                 <w:fldChar w:fldCharType="end"/>
                               </w:r>
+                              <w:r>
+                                <w:rPr>
+                                  <w:noProof/>
+                                </w:rPr>
+                                <w:t xml:space="preserve"> Accuracy on phase one</w:t>
+                              </w:r>
                             </w:p>
                           </w:txbxContent>
                         </wps:txbx>
@@ -10767,8 +10773,8 @@
           </mc:Choice>
           <mc:Fallback>
             <w:pict>
-              <v:group id="Group 48" o:spid="_x0000_s1043" style="position:absolute;margin-left:-1pt;margin-top:5.75pt;width:292pt;height:237.25pt;z-index:251697152;mso-width-relative:margin;mso-height-relative:margin" coordorigin="-508,29718" coordsize="37084,30130" o:gfxdata="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">
-                <v:shape id="Chart 9" o:spid="_x0000_s1044" type="#_x0000_t75" style="position:absolute;left:-568;top:29657;width:36696;height:27553;visibility:visible" o:gfxdata="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">
+              <v:group id="Group 48" o:spid="_x0000_s1043" style="position:absolute;margin-left:-1pt;margin-top:5.75pt;width:292pt;height:237.25pt;z-index:251697152;mso-width-relative:margin;mso-height-relative:margin" coordorigin="-508,29718" coordsize="37084,30130" o:gfxdata="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">
+                <v:shape id="Chart 9" o:spid="_x0000_s1044" type="#_x0000_t75" style="position:absolute;left:-568;top:29657;width:36696;height:27553;visibility:visible" o:gfxdata="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">
                   <v:imagedata r:id="rId22" o:title=""/>
                   <o:lock v:ext="edit" aspectratio="f"/>
                 </v:shape>
@@ -10809,13 +10815,19 @@
                           </w:rPr>
                           <w:fldChar w:fldCharType="end"/>
                         </w:r>
+                        <w:r>
+                          <w:rPr>
+                            <w:noProof/>
+                          </w:rPr>
+                          <w:t xml:space="preserve"> Accuracy on phase one</w:t>
+                        </w:r>
                       </w:p>
                     </w:txbxContent>
                   </v:textbox>
                 </v:shape>
                 <w10:wrap type="square"/>
               </v:group>
-              <o:OLEObject Type="Embed" ProgID="Excel.Chart.8" ShapeID="Chart 9" DrawAspect="Content" ObjectID="_1475936374" r:id="rId23">
+              <o:OLEObject Type="Embed" ProgID="Excel.Chart.8" ShapeID="Chart 9" DrawAspect="Content" ObjectID="_1476032880" r:id="rId23">
                 <o:FieldCodes>\s</o:FieldCodes>
               </o:OLEObject>
             </w:pict>
@@ -11717,6 +11729,12 @@
                               <w:fldChar w:fldCharType="end"/>
                             </w:r>
                             <w:bookmarkEnd w:id="36"/>
+                            <w:r>
+                              <w:rPr>
+                                <w:noProof/>
+                              </w:rPr>
+                              <w:t xml:space="preserve"> Percentage of Accuracy on phase two</w:t>
+                            </w:r>
                           </w:p>
                         </w:txbxContent>
                       </wps:txbx>
@@ -11778,6 +11796,12 @@
                         <w:fldChar w:fldCharType="end"/>
                       </w:r>
                       <w:bookmarkEnd w:id="37"/>
+                      <w:r>
+                        <w:rPr>
+                          <w:noProof/>
+                        </w:rPr>
+                        <w:t xml:space="preserve"> Percentage of Accuracy on phase two</w:t>
+                      </w:r>
                     </w:p>
                   </w:txbxContent>
                 </v:textbox>
@@ -12071,28 +12095,15 @@
                               <w:r>
                                 <w:t xml:space="preserve">Figure </w:t>
                               </w:r>
-                              <w:r>
-                                <w:fldChar w:fldCharType="begin"/>
-                              </w:r>
-                              <w:r>
-                                <w:instrText xml:space="preserve"> SEQ Figure \* ARABIC </w:instrText>
-                              </w:r>
-                              <w:r>
-                                <w:fldChar w:fldCharType="separate"/>
-                              </w:r>
+                              <w:fldSimple w:instr=" SEQ Figure \* ARABIC ">
+                                <w:r>
+                                  <w:rPr>
+                                    <w:noProof/>
+                                  </w:rPr>
+                                  <w:t>9</w:t>
+                                </w:r>
+                              </w:fldSimple>
                               <w:proofErr w:type="gramStart"/>
-                              <w:r>
-                                <w:rPr>
-                                  <w:noProof/>
-                                </w:rPr>
-                                <w:t>9</w:t>
-                              </w:r>
-                              <w:r>
-                                <w:rPr>
-                                  <w:noProof/>
-                                </w:rPr>
-                                <w:fldChar w:fldCharType="end"/>
-                              </w:r>
                               <w:r>
                                 <w:t xml:space="preserve"> cUBE</w:t>
                               </w:r>
@@ -12151,28 +12162,15 @@
                         <w:r>
                           <w:t xml:space="preserve">Figure </w:t>
                         </w:r>
-                        <w:r>
-                          <w:fldChar w:fldCharType="begin"/>
-                        </w:r>
-                        <w:r>
-                          <w:instrText xml:space="preserve"> SEQ Figure \* ARABIC </w:instrText>
-                        </w:r>
-                        <w:r>
-                          <w:fldChar w:fldCharType="separate"/>
-                        </w:r>
+                        <w:fldSimple w:instr=" SEQ Figure \* ARABIC ">
+                          <w:r>
+                            <w:rPr>
+                              <w:noProof/>
+                            </w:rPr>
+                            <w:t>9</w:t>
+                          </w:r>
+                        </w:fldSimple>
                         <w:proofErr w:type="gramStart"/>
-                        <w:r>
-                          <w:rPr>
-                            <w:noProof/>
-                          </w:rPr>
-                          <w:t>9</w:t>
-                        </w:r>
-                        <w:r>
-                          <w:rPr>
-                            <w:noProof/>
-                          </w:rPr>
-                          <w:fldChar w:fldCharType="end"/>
-                        </w:r>
                         <w:r>
                           <w:t xml:space="preserve"> cUBE</w:t>
                         </w:r>
@@ -12372,6 +12370,12 @@
                                 </w:rPr>
                                 <w:fldChar w:fldCharType="end"/>
                               </w:r>
+                              <w:r>
+                                <w:rPr>
+                                  <w:noProof/>
+                                </w:rPr>
+                                <w:t xml:space="preserve"> Percentage of accuracy on phase 3</w:t>
+                              </w:r>
                             </w:p>
                           </w:txbxContent>
                         </wps:txbx>
@@ -12390,8 +12394,8 @@
           </mc:Choice>
           <mc:Fallback>
             <w:pict>
-              <v:group id="Group 67" o:spid="_x0000_s1066" style="position:absolute;margin-left:0;margin-top:6.65pt;width:4in;height:239.75pt;z-index:251700224" coordsize="36576,30448" o:gfxdata="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">
-                <v:shape id="Chart 28" o:spid="_x0000_s1067" type="#_x0000_t75" style="position:absolute;left:-60;top:-60;width:36696;height:27552;visibility:visible" o:gfxdata="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">
+              <v:group id="Group 67" o:spid="_x0000_s1066" style="position:absolute;margin-left:0;margin-top:6.65pt;width:4in;height:239.75pt;z-index:251700224" coordsize="36576,30448" o:gfxdata="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">
+                <v:shape id="Chart 28" o:spid="_x0000_s1067" type="#_x0000_t75" style="position:absolute;left:-60;top:-60;width:36696;height:27552;visibility:visible" o:gfxdata="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">
                   <v:imagedata r:id="rId38" o:title=""/>
                   <o:lock v:ext="edit" aspectratio="f"/>
                 </v:shape>
@@ -12431,12 +12435,21 @@
                           </w:rPr>
                           <w:fldChar w:fldCharType="end"/>
                         </w:r>
+                        <w:r>
+                          <w:rPr>
+                            <w:noProof/>
+                          </w:rPr>
+                          <w:t xml:space="preserve"> Percentage of accuracy on phase 3</w:t>
+                        </w:r>
                       </w:p>
                     </w:txbxContent>
                   </v:textbox>
                 </v:shape>
                 <w10:wrap type="square"/>
               </v:group>
+              <o:OLEObject Type="Embed" ProgID="Excel.Chart.8" ShapeID="Chart 28" DrawAspect="Content" ObjectID="_1476032881" r:id="rId39">
+                <o:FieldCodes>\s</o:FieldCodes>
+              </o:OLEObject>
             </w:pict>
           </mc:Fallback>
         </mc:AlternateContent>
@@ -12599,7 +12612,7 @@
                             </pic:cNvPicPr>
                           </pic:nvPicPr>
                           <pic:blipFill rotWithShape="1">
-                            <a:blip r:embed="rId39">
+                            <a:blip r:embed="rId40">
                               <a:extLst>
                                 <a:ext uri="{28A0092B-C50C-407E-A947-70E740481C1C}">
                                   <a14:useLocalDpi xmlns:a14="http://schemas.microsoft.com/office/drawing/2010/main" val="0"/>
@@ -12635,7 +12648,7 @@
                             </pic:cNvPicPr>
                           </pic:nvPicPr>
                           <pic:blipFill rotWithShape="1">
-                            <a:blip r:embed="rId40">
+                            <a:blip r:embed="rId41">
                               <a:extLst>
                                 <a:ext uri="{28A0092B-C50C-407E-A947-70E740481C1C}">
                                   <a14:useLocalDpi xmlns:a14="http://schemas.microsoft.com/office/drawing/2010/main" val="0"/>
@@ -12805,11 +12818,11 @@
               <v:group id="Group 71" o:spid="_x0000_s1069" style="position:absolute;margin-left:9.5pt;margin-top:0;width:449pt;height:413.25pt;z-index:251766784" coordsize="57023,52482" o:gfxdata="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">
                 <v:group id="Group 68" o:spid="_x0000_s1070" style="position:absolute;width:57023;height:49212" coordsize="57023,49212" o:gfxdata="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">
                   <v:shape id="Picture 41" o:spid="_x0000_s1071" type="#_x0000_t75" style="position:absolute;left:29591;top:190;width:27432;height:49022;visibility:visible;mso-wrap-style:square" o:gfxdata="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">
-                    <v:imagedata r:id="rId41" o:title="" croptop="2662f" cropleft="3584f" cropright="11235f"/>
+                    <v:imagedata r:id="rId42" o:title="" croptop="2662f" cropleft="3584f" cropright="11235f"/>
                     <v:path arrowok="t"/>
                   </v:shape>
                   <v:shape id="Picture 40" o:spid="_x0000_s1072" type="#_x0000_t75" style="position:absolute;width:27432;height:49212;visibility:visible;mso-wrap-style:square" o:gfxdata="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">
-                    <v:imagedata r:id="rId42" o:title="" croptop="2789f" cropleft="3785f" cropright="11301f"/>
+                    <v:imagedata r:id="rId43" o:title="" croptop="2789f" cropleft="3785f" cropright="11301f"/>
                     <v:path arrowok="t"/>
                   </v:shape>
                 </v:group>
@@ -13006,7 +13019,7 @@
                     <pic:cNvPicPr/>
                   </pic:nvPicPr>
                   <pic:blipFill>
-                    <a:blip r:embed="rId43">
+                    <a:blip r:embed="rId44">
                       <a:extLst>
                         <a:ext uri="{28A0092B-C50C-407E-A947-70E740481C1C}">
                           <a14:useLocalDpi xmlns:a14="http://schemas.microsoft.com/office/drawing/2010/main" val="0"/>
@@ -13116,7 +13129,7 @@
                             </pic:cNvPicPr>
                           </pic:nvPicPr>
                           <pic:blipFill>
-                            <a:blip r:embed="rId44" cstate="print">
+                            <a:blip r:embed="rId45" cstate="print">
                               <a:extLst>
                                 <a:ext uri="{28A0092B-C50C-407E-A947-70E740481C1C}">
                                   <a14:useLocalDpi xmlns:a14="http://schemas.microsoft.com/office/drawing/2010/main" val="0"/>
@@ -13145,7 +13158,7 @@
                             </pic:cNvPicPr>
                           </pic:nvPicPr>
                           <pic:blipFill>
-                            <a:blip r:embed="rId44" cstate="print">
+                            <a:blip r:embed="rId45" cstate="print">
                               <a:extLst>
                                 <a:ext uri="{28A0092B-C50C-407E-A947-70E740481C1C}">
                                   <a14:useLocalDpi xmlns:a14="http://schemas.microsoft.com/office/drawing/2010/main" val="0"/>
@@ -13232,11 +13245,11 @@
               <v:group id="Group 77" o:spid="_x0000_s1075" style="position:absolute;left:0;text-align:left;margin-left:9.5pt;margin-top:164.35pt;width:441pt;height:160.75pt;z-index:251770880" coordsize="56007,20415" o:gfxdata="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">
                 <v:group id="Group 75" o:spid="_x0000_s1076" style="position:absolute;width:56007;height:17145" coordsize="56007,17145" o:gfxdata="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">
                   <v:shape id="Picture 74" o:spid="_x0000_s1077" type="#_x0000_t75" style="position:absolute;left:28575;width:27432;height:17145;visibility:visible;mso-wrap-style:square" o:gfxdata="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">
-                    <v:imagedata r:id="rId45" o:title=""/>
+                    <v:imagedata r:id="rId46" o:title=""/>
                     <v:path arrowok="t"/>
                   </v:shape>
                   <v:shape id="Picture 73" o:spid="_x0000_s1078" type="#_x0000_t75" style="position:absolute;width:27432;height:17145;visibility:visible;mso-wrap-style:square" o:gfxdata="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">
-                    <v:imagedata r:id="rId45" o:title=""/>
+                    <v:imagedata r:id="rId46" o:title=""/>
                     <v:path arrowok="t"/>
                   </v:shape>
                 </v:group>
@@ -13389,14 +13402,14 @@
           <w:noProof/>
         </w:rPr>
         <w:drawing>
-          <wp:inline distT="0" distB="0" distL="0" distR="0" wp14:anchorId="4B41D9A0" wp14:editId="3846B82D">
+          <wp:inline distT="0" distB="0" distL="0" distR="0" wp14:anchorId="48217C4E" wp14:editId="47AA8DDC">
             <wp:extent cx="5830214" cy="2743200"/>
             <wp:effectExtent l="0" t="0" r="18415" b="19050"/>
             <wp:docPr id="14" name="Chart 14"/>
             <wp:cNvGraphicFramePr/>
             <a:graphic xmlns:a="http://schemas.openxmlformats.org/drawingml/2006/main">
               <a:graphicData uri="http://schemas.openxmlformats.org/drawingml/2006/chart">
-                <c:chart xmlns:c="http://schemas.openxmlformats.org/drawingml/2006/chart" xmlns:r="http://schemas.openxmlformats.org/officeDocument/2006/relationships" r:id="rId46"/>
+                <c:chart xmlns:c="http://schemas.openxmlformats.org/drawingml/2006/chart" xmlns:r="http://schemas.openxmlformats.org/officeDocument/2006/relationships" r:id="rId47"/>
               </a:graphicData>
             </a:graphic>
           </wp:inline>
@@ -13420,6 +13433,46 @@
       </w:fldSimple>
     </w:p>
     <w:p>
+      <w:pPr>
+        <w:keepNext/>
+      </w:pPr>
+      <w:r>
+        <w:rPr>
+          <w:noProof/>
+        </w:rPr>
+        <w:lastRenderedPageBreak/>
+        <w:drawing>
+          <wp:inline distT="0" distB="0" distL="0" distR="0" wp14:anchorId="6A109EB8" wp14:editId="1AA5DEAD">
+            <wp:extent cx="5830214" cy="2743200"/>
+            <wp:effectExtent l="0" t="0" r="18415" b="19050"/>
+            <wp:docPr id="31" name="Chart 31"/>
+            <wp:cNvGraphicFramePr/>
+            <a:graphic xmlns:a="http://schemas.openxmlformats.org/drawingml/2006/main">
+              <a:graphicData uri="http://schemas.openxmlformats.org/drawingml/2006/chart">
+                <c:chart xmlns:c="http://schemas.openxmlformats.org/drawingml/2006/chart" xmlns:r="http://schemas.openxmlformats.org/officeDocument/2006/relationships" r:id="rId48"/>
+              </a:graphicData>
+            </a:graphic>
+          </wp:inline>
+        </w:drawing>
+      </w:r>
+    </w:p>
+    <w:p>
+      <w:pPr>
+        <w:pStyle w:val="Caption"/>
+      </w:pPr>
+      <w:r>
+        <w:t xml:space="preserve">Figure </w:t>
+      </w:r>
+      <w:fldSimple w:instr=" SEQ Figure \* ARABIC ">
+        <w:r>
+          <w:rPr>
+            <w:noProof/>
+          </w:rPr>
+          <w:t>16</w:t>
+        </w:r>
+      </w:fldSimple>
+    </w:p>
+    <w:p>
       <w:r>
         <w:t>The subjects would do this guessing activity twelve times, six times with a visual result that would tell the user if the guess was correct or not and six with no visual result. Whether the visual result would appear on the first or the last six turns was also randomized.</w:t>
       </w:r>
@@ -13462,7 +13515,6 @@
     </w:p>
     <w:p>
       <w:r>
-        <w:lastRenderedPageBreak/>
         <w:t>Another interesting result was the relation between time and the visual feedback. For 6 of the 12 turns the subject received a green light for correct answers and a red light of wrong answers. T</w:t>
       </w:r>
       <w:r>
@@ -13480,335 +13532,22 @@
       <w:r>
         <w:t xml:space="preserve">these came before against when these came after and finally the average time of the last six turns when the feedback came first against </w:t>
       </w:r>
+    </w:p>
+    <w:p>
+      <w:pPr>
+        <w:pStyle w:val="Heading3"/>
+      </w:pPr>
+      <w:bookmarkStart w:id="45" w:name="_Toc401069635"/>
+      <w:r>
+        <w:t>Evaluation</w:t>
+      </w:r>
+      <w:bookmarkEnd w:id="45"/>
     </w:p>
     <w:tbl>
       <w:tblPr>
         <w:tblStyle w:val="LightShading-Accent1"/>
-        <w:tblpPr w:leftFromText="180" w:rightFromText="180" w:vertAnchor="text" w:horzAnchor="margin" w:tblpY="214"/>
         <w:tblW w:w="5414" w:type="dxa"/>
-        <w:tblLook w:val="0480" w:firstRow="0" w:lastRow="0" w:firstColumn="1" w:lastColumn="0" w:noHBand="0" w:noVBand="1"/>
-      </w:tblPr>
-      <w:tblGrid>
-        <w:gridCol w:w="2068"/>
-        <w:gridCol w:w="1724"/>
-        <w:gridCol w:w="1622"/>
-      </w:tblGrid>
-      <w:tr>
-        <w:trPr>
-          <w:cnfStyle w:val="000000100000" w:firstRow="0" w:lastRow="0" w:firstColumn="0" w:lastColumn="0" w:oddVBand="0" w:evenVBand="0" w:oddHBand="1" w:evenHBand="0" w:firstRowFirstColumn="0" w:firstRowLastColumn="0" w:lastRowFirstColumn="0" w:lastRowLastColumn="0"/>
-          <w:trHeight w:val="424"/>
-        </w:trPr>
-        <w:tc>
-          <w:tcPr>
-            <w:cnfStyle w:val="001000000000" w:firstRow="0" w:lastRow="0" w:firstColumn="1" w:lastColumn="0" w:oddVBand="0" w:evenVBand="0" w:oddHBand="0" w:evenHBand="0" w:firstRowFirstColumn="0" w:firstRowLastColumn="0" w:lastRowFirstColumn="0" w:lastRowLastColumn="0"/>
-            <w:tcW w:w="0" w:type="auto"/>
-            <w:gridSpan w:val="3"/>
-          </w:tcPr>
-          <w:p>
-            <w:pPr>
-              <w:jc w:val="center"/>
-            </w:pPr>
-            <w:r>
-              <w:rPr>
-                <w:sz w:val="28"/>
-              </w:rPr>
-              <w:t>Time and Acc</w:t>
-            </w:r>
-            <w:r>
-              <w:rPr>
-                <w:sz w:val="28"/>
-              </w:rPr>
-              <w:t>uracy when feedback came first v</w:t>
-            </w:r>
-            <w:r>
-              <w:rPr>
-                <w:sz w:val="28"/>
-              </w:rPr>
-              <w:t>s. second</w:t>
-            </w:r>
-          </w:p>
-        </w:tc>
-      </w:tr>
-      <w:tr>
-        <w:trPr>
-          <w:trHeight w:val="403"/>
-        </w:trPr>
-        <w:tc>
-          <w:tcPr>
-            <w:cnfStyle w:val="001000000000" w:firstRow="0" w:lastRow="0" w:firstColumn="1" w:lastColumn="0" w:oddVBand="0" w:evenVBand="0" w:oddHBand="0" w:evenHBand="0" w:firstRowFirstColumn="0" w:firstRowLastColumn="0" w:lastRowFirstColumn="0" w:lastRowLastColumn="0"/>
-            <w:tcW w:w="0" w:type="auto"/>
-          </w:tcPr>
-          <w:p>
-            <w:pPr>
-              <w:jc w:val="center"/>
-              <w:rPr>
-                <w:rFonts w:ascii="Calibri" w:hAnsi="Calibri"/>
-                <w:color w:val="000000"/>
-                <w:sz w:val="28"/>
-                <w:szCs w:val="22"/>
-              </w:rPr>
-            </w:pPr>
-            <w:r>
-              <w:rPr>
-                <w:rFonts w:ascii="Calibri" w:hAnsi="Calibri"/>
-                <w:color w:val="000000"/>
-                <w:sz w:val="28"/>
-                <w:szCs w:val="22"/>
-              </w:rPr>
-              <w:t>Feedback</w:t>
-            </w:r>
-          </w:p>
-        </w:tc>
-        <w:tc>
-          <w:tcPr>
-            <w:tcW w:w="0" w:type="auto"/>
-          </w:tcPr>
-          <w:p>
-            <w:pPr>
-              <w:jc w:val="center"/>
-              <w:cnfStyle w:val="000000000000" w:firstRow="0" w:lastRow="0" w:firstColumn="0" w:lastColumn="0" w:oddVBand="0" w:evenVBand="0" w:oddHBand="0" w:evenHBand="0" w:firstRowFirstColumn="0" w:firstRowLastColumn="0" w:lastRowFirstColumn="0" w:lastRowLastColumn="0"/>
-              <w:rPr>
-                <w:rFonts w:ascii="Calibri" w:hAnsi="Calibri"/>
-                <w:b/>
-                <w:color w:val="000000"/>
-                <w:sz w:val="28"/>
-                <w:szCs w:val="22"/>
-              </w:rPr>
-            </w:pPr>
-            <w:r>
-              <w:rPr>
-                <w:rFonts w:ascii="Calibri" w:hAnsi="Calibri"/>
-                <w:b/>
-                <w:color w:val="000000"/>
-                <w:sz w:val="28"/>
-                <w:szCs w:val="22"/>
-              </w:rPr>
-              <w:t>Time(sec)</w:t>
-            </w:r>
-          </w:p>
-        </w:tc>
-        <w:tc>
-          <w:tcPr>
-            <w:tcW w:w="0" w:type="auto"/>
-          </w:tcPr>
-          <w:p>
-            <w:pPr>
-              <w:jc w:val="center"/>
-              <w:cnfStyle w:val="000000000000" w:firstRow="0" w:lastRow="0" w:firstColumn="0" w:lastColumn="0" w:oddVBand="0" w:evenVBand="0" w:oddHBand="0" w:evenHBand="0" w:firstRowFirstColumn="0" w:firstRowLastColumn="0" w:lastRowFirstColumn="0" w:lastRowLastColumn="0"/>
-              <w:rPr>
-                <w:rFonts w:ascii="Calibri" w:hAnsi="Calibri"/>
-                <w:b/>
-                <w:color w:val="000000"/>
-                <w:sz w:val="28"/>
-                <w:szCs w:val="22"/>
-              </w:rPr>
-            </w:pPr>
-            <w:r>
-              <w:rPr>
-                <w:rFonts w:ascii="Calibri" w:hAnsi="Calibri"/>
-                <w:b/>
-                <w:color w:val="000000"/>
-                <w:sz w:val="28"/>
-                <w:szCs w:val="22"/>
-              </w:rPr>
-              <w:t>Accuracy</w:t>
-            </w:r>
-          </w:p>
-        </w:tc>
-      </w:tr>
-      <w:tr>
-        <w:trPr>
-          <w:cnfStyle w:val="000000100000" w:firstRow="0" w:lastRow="0" w:firstColumn="0" w:lastColumn="0" w:oddVBand="0" w:evenVBand="0" w:oddHBand="1" w:evenHBand="0" w:firstRowFirstColumn="0" w:firstRowLastColumn="0" w:lastRowFirstColumn="0" w:lastRowLastColumn="0"/>
-          <w:trHeight w:val="403"/>
-        </w:trPr>
-        <w:tc>
-          <w:tcPr>
-            <w:cnfStyle w:val="001000000000" w:firstRow="0" w:lastRow="0" w:firstColumn="1" w:lastColumn="0" w:oddVBand="0" w:evenVBand="0" w:oddHBand="0" w:evenHBand="0" w:firstRowFirstColumn="0" w:firstRowLastColumn="0" w:lastRowFirstColumn="0" w:lastRowLastColumn="0"/>
-            <w:tcW w:w="0" w:type="auto"/>
-            <w:vAlign w:val="center"/>
-          </w:tcPr>
-          <w:p>
-            <w:pPr>
-              <w:jc w:val="left"/>
-              <w:rPr>
-                <w:rFonts w:ascii="Calibri" w:hAnsi="Calibri"/>
-                <w:b w:val="0"/>
-                <w:color w:val="000000"/>
-                <w:sz w:val="22"/>
-                <w:szCs w:val="22"/>
-              </w:rPr>
-            </w:pPr>
-            <w:r>
-              <w:rPr>
-                <w:rFonts w:ascii="Calibri" w:hAnsi="Calibri"/>
-                <w:b w:val="0"/>
-                <w:color w:val="000000"/>
-                <w:sz w:val="22"/>
-                <w:szCs w:val="22"/>
-              </w:rPr>
-              <w:t>Feedback first</w:t>
-            </w:r>
-          </w:p>
-        </w:tc>
-        <w:tc>
-          <w:tcPr>
-            <w:tcW w:w="0" w:type="auto"/>
-            <w:vAlign w:val="center"/>
-          </w:tcPr>
-          <w:p>
-            <w:pPr>
-              <w:jc w:val="center"/>
-              <w:cnfStyle w:val="000000100000" w:firstRow="0" w:lastRow="0" w:firstColumn="0" w:lastColumn="0" w:oddVBand="0" w:evenVBand="0" w:oddHBand="1" w:evenHBand="0" w:firstRowFirstColumn="0" w:firstRowLastColumn="0" w:lastRowFirstColumn="0" w:lastRowLastColumn="0"/>
-              <w:rPr>
-                <w:rFonts w:ascii="Calibri" w:hAnsi="Calibri"/>
-                <w:color w:val="000000"/>
-                <w:sz w:val="22"/>
-                <w:szCs w:val="22"/>
-              </w:rPr>
-            </w:pPr>
-            <w:r>
-              <w:rPr>
-                <w:rFonts w:ascii="Calibri" w:hAnsi="Calibri"/>
-                <w:color w:val="000000"/>
-                <w:sz w:val="22"/>
-                <w:szCs w:val="22"/>
-              </w:rPr>
-              <w:t>62.01</w:t>
-            </w:r>
-          </w:p>
-        </w:tc>
-        <w:tc>
-          <w:tcPr>
-            <w:tcW w:w="0" w:type="auto"/>
-            <w:vAlign w:val="center"/>
-          </w:tcPr>
-          <w:p>
-            <w:pPr>
-              <w:jc w:val="center"/>
-              <w:cnfStyle w:val="000000100000" w:firstRow="0" w:lastRow="0" w:firstColumn="0" w:lastColumn="0" w:oddVBand="0" w:evenVBand="0" w:oddHBand="1" w:evenHBand="0" w:firstRowFirstColumn="0" w:firstRowLastColumn="0" w:lastRowFirstColumn="0" w:lastRowLastColumn="0"/>
-              <w:rPr>
-                <w:rFonts w:ascii="Calibri" w:hAnsi="Calibri"/>
-                <w:color w:val="000000"/>
-                <w:sz w:val="22"/>
-                <w:szCs w:val="22"/>
-              </w:rPr>
-            </w:pPr>
-            <w:r>
-              <w:rPr>
-                <w:rFonts w:ascii="Calibri" w:hAnsi="Calibri"/>
-                <w:color w:val="000000"/>
-                <w:sz w:val="22"/>
-                <w:szCs w:val="22"/>
-              </w:rPr>
-              <w:t>72.22</w:t>
-            </w:r>
-          </w:p>
-        </w:tc>
-      </w:tr>
-      <w:tr>
-        <w:trPr>
-          <w:trHeight w:val="424"/>
-        </w:trPr>
-        <w:tc>
-          <w:tcPr>
-            <w:cnfStyle w:val="001000000000" w:firstRow="0" w:lastRow="0" w:firstColumn="1" w:lastColumn="0" w:oddVBand="0" w:evenVBand="0" w:oddHBand="0" w:evenHBand="0" w:firstRowFirstColumn="0" w:firstRowLastColumn="0" w:lastRowFirstColumn="0" w:lastRowLastColumn="0"/>
-            <w:tcW w:w="0" w:type="auto"/>
-            <w:vAlign w:val="center"/>
-          </w:tcPr>
-          <w:p>
-            <w:pPr>
-              <w:jc w:val="left"/>
-              <w:rPr>
-                <w:rFonts w:ascii="Calibri" w:hAnsi="Calibri"/>
-                <w:b w:val="0"/>
-                <w:color w:val="000000"/>
-                <w:sz w:val="22"/>
-                <w:szCs w:val="22"/>
-              </w:rPr>
-            </w:pPr>
-            <w:r>
-              <w:rPr>
-                <w:rFonts w:ascii="Calibri" w:hAnsi="Calibri"/>
-                <w:b w:val="0"/>
-                <w:color w:val="000000"/>
-                <w:sz w:val="22"/>
-                <w:szCs w:val="22"/>
-              </w:rPr>
-              <w:t>Feedback Second</w:t>
-            </w:r>
-          </w:p>
-        </w:tc>
-        <w:tc>
-          <w:tcPr>
-            <w:tcW w:w="0" w:type="auto"/>
-            <w:vAlign w:val="center"/>
-          </w:tcPr>
-          <w:p>
-            <w:pPr>
-              <w:jc w:val="center"/>
-              <w:cnfStyle w:val="000000000000" w:firstRow="0" w:lastRow="0" w:firstColumn="0" w:lastColumn="0" w:oddVBand="0" w:evenVBand="0" w:oddHBand="0" w:evenHBand="0" w:firstRowFirstColumn="0" w:firstRowLastColumn="0" w:lastRowFirstColumn="0" w:lastRowLastColumn="0"/>
-              <w:rPr>
-                <w:rFonts w:ascii="Calibri" w:hAnsi="Calibri"/>
-                <w:color w:val="000000"/>
-                <w:sz w:val="22"/>
-                <w:szCs w:val="22"/>
-              </w:rPr>
-            </w:pPr>
-            <w:r>
-              <w:rPr>
-                <w:rFonts w:ascii="Calibri" w:hAnsi="Calibri"/>
-                <w:color w:val="000000"/>
-                <w:sz w:val="22"/>
-                <w:szCs w:val="22"/>
-              </w:rPr>
-              <w:t>54.39</w:t>
-            </w:r>
-          </w:p>
-        </w:tc>
-        <w:tc>
-          <w:tcPr>
-            <w:tcW w:w="0" w:type="auto"/>
-            <w:vAlign w:val="center"/>
-          </w:tcPr>
-          <w:p>
-            <w:pPr>
-              <w:jc w:val="center"/>
-              <w:cnfStyle w:val="000000000000" w:firstRow="0" w:lastRow="0" w:firstColumn="0" w:lastColumn="0" w:oddVBand="0" w:evenVBand="0" w:oddHBand="0" w:evenHBand="0" w:firstRowFirstColumn="0" w:firstRowLastColumn="0" w:lastRowFirstColumn="0" w:lastRowLastColumn="0"/>
-              <w:rPr>
-                <w:rFonts w:ascii="Calibri" w:hAnsi="Calibri"/>
-                <w:color w:val="000000"/>
-                <w:sz w:val="22"/>
-                <w:szCs w:val="22"/>
-              </w:rPr>
-            </w:pPr>
-            <w:r>
-              <w:rPr>
-                <w:rFonts w:ascii="Calibri" w:hAnsi="Calibri"/>
-                <w:color w:val="000000"/>
-                <w:sz w:val="22"/>
-                <w:szCs w:val="22"/>
-              </w:rPr>
-              <w:t>85.42</w:t>
-            </w:r>
-          </w:p>
-        </w:tc>
-      </w:tr>
-    </w:tbl>
-    <w:p>
-      <w:pPr>
-        <w:pStyle w:val="Heading3"/>
-      </w:pPr>
-      <w:bookmarkStart w:id="45" w:name="_Toc401069635"/>
-      <w:r>
-        <w:t>Evaluation</w:t>
-      </w:r>
-      <w:bookmarkEnd w:id="45"/>
-    </w:p>
-    <w:tbl>
-      <w:tblPr>
-        <w:tblStyle w:val="LightShading-Accent1"/>
-        <w:tblpPr w:leftFromText="180" w:rightFromText="180" w:vertAnchor="text" w:horzAnchor="margin" w:tblpY="4660"/>
-        <w:tblW w:w="5414" w:type="dxa"/>
+        <w:tblInd w:w="1440" w:type="dxa"/>
         <w:tblLook w:val="0480" w:firstRow="0" w:lastRow="0" w:firstColumn="1" w:lastColumn="0" w:noHBand="0" w:noVBand="1"/>
       </w:tblPr>
       <w:tblGrid>
@@ -13831,6 +13570,7 @@
             <w:pPr>
               <w:jc w:val="center"/>
             </w:pPr>
+            <w:bookmarkStart w:id="46" w:name="_GoBack"/>
             <w:r>
               <w:rPr>
                 <w:sz w:val="28"/>
@@ -14057,6 +13797,7 @@
                 <w:sz w:val="22"/>
                 <w:szCs w:val="22"/>
               </w:rPr>
+              <w:lastRenderedPageBreak/>
               <w:t>Feedback Second</w:t>
             </w:r>
           </w:p>
@@ -14120,14 +13861,19 @@
     <w:tbl>
       <w:tblPr>
         <w:tblStyle w:val="LightShading-Accent1"/>
-        <w:tblpPr w:leftFromText="180" w:rightFromText="180" w:vertAnchor="text" w:horzAnchor="margin" w:tblpY="2024"/>
+        <w:tblpPr w:leftFromText="180" w:rightFromText="180" w:vertAnchor="text" w:horzAnchor="margin" w:tblpY="4101"/>
+        <w:tblOverlap w:val="never"/>
         <w:tblW w:w="5414" w:type="dxa"/>
+        <w:tblCellMar>
+          <w:left w:w="115" w:type="dxa"/>
+          <w:right w:w="115" w:type="dxa"/>
+        </w:tblCellMar>
         <w:tblLook w:val="0480" w:firstRow="0" w:lastRow="0" w:firstColumn="1" w:lastColumn="0" w:noHBand="0" w:noVBand="1"/>
       </w:tblPr>
       <w:tblGrid>
-        <w:gridCol w:w="1992"/>
-        <w:gridCol w:w="1763"/>
-        <w:gridCol w:w="1659"/>
+        <w:gridCol w:w="1873"/>
+        <w:gridCol w:w="1824"/>
+        <w:gridCol w:w="1717"/>
       </w:tblGrid>
       <w:tr>
         <w:trPr>
@@ -14140,6 +13886,7 @@
             <w:tcW w:w="0" w:type="auto"/>
             <w:gridSpan w:val="3"/>
           </w:tcPr>
+          <w:bookmarkEnd w:id="46"/>
           <w:p>
             <w:pPr>
               <w:jc w:val="center"/>
@@ -14148,19 +13895,7 @@
               <w:rPr>
                 <w:sz w:val="28"/>
               </w:rPr>
-              <w:t>Time and Acc</w:t>
-            </w:r>
-            <w:r>
-              <w:rPr>
-                <w:sz w:val="28"/>
-              </w:rPr>
-              <w:t>uracy of the no feedback portion, when feedback came first v</w:t>
-            </w:r>
-            <w:r>
-              <w:rPr>
-                <w:sz w:val="28"/>
-              </w:rPr>
-              <w:t>s. second</w:t>
+              <w:t>Average time of feedback Vs no feedback</w:t>
             </w:r>
           </w:p>
         </w:tc>
@@ -14282,7 +14017,7 @@
                 <w:sz w:val="22"/>
                 <w:szCs w:val="22"/>
               </w:rPr>
-              <w:t>Feedback first</w:t>
+              <w:t xml:space="preserve">Feedback </w:t>
             </w:r>
           </w:p>
         </w:tc>
@@ -14309,7 +14044,7 @@
                 <w:sz w:val="22"/>
                 <w:szCs w:val="22"/>
               </w:rPr>
-              <w:t>58.01</w:t>
+              <w:t>57.99</w:t>
             </w:r>
           </w:p>
         </w:tc>
@@ -14336,7 +14071,7 @@
                 <w:sz w:val="22"/>
                 <w:szCs w:val="22"/>
               </w:rPr>
-              <w:t>64.86</w:t>
+              <w:t>80</w:t>
             </w:r>
           </w:p>
         </w:tc>
@@ -14370,307 +14105,6 @@
                 <w:sz w:val="22"/>
                 <w:szCs w:val="22"/>
               </w:rPr>
-              <w:t>Feedback Second</w:t>
-            </w:r>
-          </w:p>
-        </w:tc>
-        <w:tc>
-          <w:tcPr>
-            <w:tcW w:w="0" w:type="auto"/>
-            <w:vAlign w:val="center"/>
-          </w:tcPr>
-          <w:p>
-            <w:pPr>
-              <w:jc w:val="center"/>
-              <w:cnfStyle w:val="000000000000" w:firstRow="0" w:lastRow="0" w:firstColumn="0" w:lastColumn="0" w:oddVBand="0" w:evenVBand="0" w:oddHBand="0" w:evenHBand="0" w:firstRowFirstColumn="0" w:firstRowLastColumn="0" w:lastRowFirstColumn="0" w:lastRowLastColumn="0"/>
-              <w:rPr>
-                <w:rFonts w:ascii="Calibri" w:hAnsi="Calibri"/>
-                <w:color w:val="000000"/>
-                <w:sz w:val="22"/>
-                <w:szCs w:val="22"/>
-              </w:rPr>
-            </w:pPr>
-            <w:r>
-              <w:rPr>
-                <w:rFonts w:ascii="Calibri" w:hAnsi="Calibri"/>
-                <w:color w:val="000000"/>
-                <w:sz w:val="22"/>
-                <w:szCs w:val="22"/>
-              </w:rPr>
-              <w:t>62.82</w:t>
-            </w:r>
-          </w:p>
-        </w:tc>
-        <w:tc>
-          <w:tcPr>
-            <w:tcW w:w="0" w:type="auto"/>
-            <w:vAlign w:val="center"/>
-          </w:tcPr>
-          <w:p>
-            <w:pPr>
-              <w:jc w:val="center"/>
-              <w:cnfStyle w:val="000000000000" w:firstRow="0" w:lastRow="0" w:firstColumn="0" w:lastColumn="0" w:oddVBand="0" w:evenVBand="0" w:oddHBand="0" w:evenHBand="0" w:firstRowFirstColumn="0" w:firstRowLastColumn="0" w:lastRowFirstColumn="0" w:lastRowLastColumn="0"/>
-              <w:rPr>
-                <w:rFonts w:ascii="Calibri" w:hAnsi="Calibri"/>
-                <w:color w:val="000000"/>
-                <w:sz w:val="22"/>
-                <w:szCs w:val="22"/>
-              </w:rPr>
-            </w:pPr>
-            <w:r>
-              <w:rPr>
-                <w:rFonts w:ascii="Calibri" w:hAnsi="Calibri"/>
-                <w:color w:val="000000"/>
-                <w:sz w:val="22"/>
-                <w:szCs w:val="22"/>
-              </w:rPr>
-              <w:t>87.50</w:t>
-            </w:r>
-          </w:p>
-        </w:tc>
-      </w:tr>
-    </w:tbl>
-    <w:tbl>
-      <w:tblPr>
-        <w:tblStyle w:val="LightShading-Accent1"/>
-        <w:tblpPr w:leftFromText="180" w:rightFromText="180" w:vertAnchor="text" w:horzAnchor="margin" w:tblpY="6900"/>
-        <w:tblW w:w="5414" w:type="dxa"/>
-        <w:tblLook w:val="0480" w:firstRow="0" w:lastRow="0" w:firstColumn="1" w:lastColumn="0" w:noHBand="0" w:noVBand="1"/>
-      </w:tblPr>
-      <w:tblGrid>
-        <w:gridCol w:w="1875"/>
-        <w:gridCol w:w="1823"/>
-        <w:gridCol w:w="1716"/>
-      </w:tblGrid>
-      <w:tr>
-        <w:trPr>
-          <w:cnfStyle w:val="000000100000" w:firstRow="0" w:lastRow="0" w:firstColumn="0" w:lastColumn="0" w:oddVBand="0" w:evenVBand="0" w:oddHBand="1" w:evenHBand="0" w:firstRowFirstColumn="0" w:firstRowLastColumn="0" w:lastRowFirstColumn="0" w:lastRowLastColumn="0"/>
-          <w:trHeight w:val="424"/>
-        </w:trPr>
-        <w:tc>
-          <w:tcPr>
-            <w:cnfStyle w:val="001000000000" w:firstRow="0" w:lastRow="0" w:firstColumn="1" w:lastColumn="0" w:oddVBand="0" w:evenVBand="0" w:oddHBand="0" w:evenHBand="0" w:firstRowFirstColumn="0" w:firstRowLastColumn="0" w:lastRowFirstColumn="0" w:lastRowLastColumn="0"/>
-            <w:tcW w:w="0" w:type="auto"/>
-            <w:gridSpan w:val="3"/>
-          </w:tcPr>
-          <w:p>
-            <w:pPr>
-              <w:jc w:val="center"/>
-            </w:pPr>
-            <w:r>
-              <w:rPr>
-                <w:sz w:val="28"/>
-              </w:rPr>
-              <w:t>Average time of feedback Vs no feedback</w:t>
-            </w:r>
-          </w:p>
-        </w:tc>
-      </w:tr>
-      <w:tr>
-        <w:trPr>
-          <w:trHeight w:val="403"/>
-        </w:trPr>
-        <w:tc>
-          <w:tcPr>
-            <w:cnfStyle w:val="001000000000" w:firstRow="0" w:lastRow="0" w:firstColumn="1" w:lastColumn="0" w:oddVBand="0" w:evenVBand="0" w:oddHBand="0" w:evenHBand="0" w:firstRowFirstColumn="0" w:firstRowLastColumn="0" w:lastRowFirstColumn="0" w:lastRowLastColumn="0"/>
-            <w:tcW w:w="0" w:type="auto"/>
-          </w:tcPr>
-          <w:p>
-            <w:pPr>
-              <w:jc w:val="center"/>
-              <w:rPr>
-                <w:rFonts w:ascii="Calibri" w:hAnsi="Calibri"/>
-                <w:color w:val="000000"/>
-                <w:sz w:val="28"/>
-                <w:szCs w:val="22"/>
-              </w:rPr>
-            </w:pPr>
-            <w:r>
-              <w:rPr>
-                <w:rFonts w:ascii="Calibri" w:hAnsi="Calibri"/>
-                <w:color w:val="000000"/>
-                <w:sz w:val="28"/>
-                <w:szCs w:val="22"/>
-              </w:rPr>
-              <w:t>Feedback</w:t>
-            </w:r>
-          </w:p>
-        </w:tc>
-        <w:tc>
-          <w:tcPr>
-            <w:tcW w:w="0" w:type="auto"/>
-          </w:tcPr>
-          <w:p>
-            <w:pPr>
-              <w:jc w:val="center"/>
-              <w:cnfStyle w:val="000000000000" w:firstRow="0" w:lastRow="0" w:firstColumn="0" w:lastColumn="0" w:oddVBand="0" w:evenVBand="0" w:oddHBand="0" w:evenHBand="0" w:firstRowFirstColumn="0" w:firstRowLastColumn="0" w:lastRowFirstColumn="0" w:lastRowLastColumn="0"/>
-              <w:rPr>
-                <w:rFonts w:ascii="Calibri" w:hAnsi="Calibri"/>
-                <w:b/>
-                <w:color w:val="000000"/>
-                <w:sz w:val="28"/>
-                <w:szCs w:val="22"/>
-              </w:rPr>
-            </w:pPr>
-            <w:r>
-              <w:rPr>
-                <w:rFonts w:ascii="Calibri" w:hAnsi="Calibri"/>
-                <w:b/>
-                <w:color w:val="000000"/>
-                <w:sz w:val="28"/>
-                <w:szCs w:val="22"/>
-              </w:rPr>
-              <w:t>Time(sec)</w:t>
-            </w:r>
-          </w:p>
-        </w:tc>
-        <w:tc>
-          <w:tcPr>
-            <w:tcW w:w="0" w:type="auto"/>
-          </w:tcPr>
-          <w:p>
-            <w:pPr>
-              <w:jc w:val="center"/>
-              <w:cnfStyle w:val="000000000000" w:firstRow="0" w:lastRow="0" w:firstColumn="0" w:lastColumn="0" w:oddVBand="0" w:evenVBand="0" w:oddHBand="0" w:evenHBand="0" w:firstRowFirstColumn="0" w:firstRowLastColumn="0" w:lastRowFirstColumn="0" w:lastRowLastColumn="0"/>
-              <w:rPr>
-                <w:rFonts w:ascii="Calibri" w:hAnsi="Calibri"/>
-                <w:b/>
-                <w:color w:val="000000"/>
-                <w:sz w:val="28"/>
-                <w:szCs w:val="22"/>
-              </w:rPr>
-            </w:pPr>
-            <w:r>
-              <w:rPr>
-                <w:rFonts w:ascii="Calibri" w:hAnsi="Calibri"/>
-                <w:b/>
-                <w:color w:val="000000"/>
-                <w:sz w:val="28"/>
-                <w:szCs w:val="22"/>
-              </w:rPr>
-              <w:t>Accuracy</w:t>
-            </w:r>
-          </w:p>
-        </w:tc>
-      </w:tr>
-      <w:tr>
-        <w:trPr>
-          <w:cnfStyle w:val="000000100000" w:firstRow="0" w:lastRow="0" w:firstColumn="0" w:lastColumn="0" w:oddVBand="0" w:evenVBand="0" w:oddHBand="1" w:evenHBand="0" w:firstRowFirstColumn="0" w:firstRowLastColumn="0" w:lastRowFirstColumn="0" w:lastRowLastColumn="0"/>
-          <w:trHeight w:val="403"/>
-        </w:trPr>
-        <w:tc>
-          <w:tcPr>
-            <w:cnfStyle w:val="001000000000" w:firstRow="0" w:lastRow="0" w:firstColumn="1" w:lastColumn="0" w:oddVBand="0" w:evenVBand="0" w:oddHBand="0" w:evenHBand="0" w:firstRowFirstColumn="0" w:firstRowLastColumn="0" w:lastRowFirstColumn="0" w:lastRowLastColumn="0"/>
-            <w:tcW w:w="0" w:type="auto"/>
-            <w:vAlign w:val="center"/>
-          </w:tcPr>
-          <w:p>
-            <w:pPr>
-              <w:jc w:val="left"/>
-              <w:rPr>
-                <w:rFonts w:ascii="Calibri" w:hAnsi="Calibri"/>
-                <w:b w:val="0"/>
-                <w:color w:val="000000"/>
-                <w:sz w:val="22"/>
-                <w:szCs w:val="22"/>
-              </w:rPr>
-            </w:pPr>
-            <w:r>
-              <w:rPr>
-                <w:rFonts w:ascii="Calibri" w:hAnsi="Calibri"/>
-                <w:b w:val="0"/>
-                <w:color w:val="000000"/>
-                <w:sz w:val="22"/>
-                <w:szCs w:val="22"/>
-              </w:rPr>
-              <w:t xml:space="preserve">Feedback </w:t>
-            </w:r>
-          </w:p>
-        </w:tc>
-        <w:tc>
-          <w:tcPr>
-            <w:tcW w:w="0" w:type="auto"/>
-            <w:vAlign w:val="center"/>
-          </w:tcPr>
-          <w:p>
-            <w:pPr>
-              <w:jc w:val="center"/>
-              <w:cnfStyle w:val="000000100000" w:firstRow="0" w:lastRow="0" w:firstColumn="0" w:lastColumn="0" w:oddVBand="0" w:evenVBand="0" w:oddHBand="1" w:evenHBand="0" w:firstRowFirstColumn="0" w:firstRowLastColumn="0" w:lastRowFirstColumn="0" w:lastRowLastColumn="0"/>
-              <w:rPr>
-                <w:rFonts w:ascii="Calibri" w:hAnsi="Calibri"/>
-                <w:color w:val="000000"/>
-                <w:sz w:val="22"/>
-                <w:szCs w:val="22"/>
-              </w:rPr>
-            </w:pPr>
-            <w:r>
-              <w:rPr>
-                <w:rFonts w:ascii="Calibri" w:hAnsi="Calibri"/>
-                <w:color w:val="000000"/>
-                <w:sz w:val="22"/>
-                <w:szCs w:val="22"/>
-              </w:rPr>
-              <w:t>57.99</w:t>
-            </w:r>
-          </w:p>
-        </w:tc>
-        <w:tc>
-          <w:tcPr>
-            <w:tcW w:w="0" w:type="auto"/>
-            <w:vAlign w:val="center"/>
-          </w:tcPr>
-          <w:p>
-            <w:pPr>
-              <w:jc w:val="center"/>
-              <w:cnfStyle w:val="000000100000" w:firstRow="0" w:lastRow="0" w:firstColumn="0" w:lastColumn="0" w:oddVBand="0" w:evenVBand="0" w:oddHBand="1" w:evenHBand="0" w:firstRowFirstColumn="0" w:firstRowLastColumn="0" w:lastRowFirstColumn="0" w:lastRowLastColumn="0"/>
-              <w:rPr>
-                <w:rFonts w:ascii="Calibri" w:hAnsi="Calibri"/>
-                <w:color w:val="000000"/>
-                <w:sz w:val="22"/>
-                <w:szCs w:val="22"/>
-              </w:rPr>
-            </w:pPr>
-            <w:r>
-              <w:rPr>
-                <w:rFonts w:ascii="Calibri" w:hAnsi="Calibri"/>
-                <w:color w:val="000000"/>
-                <w:sz w:val="22"/>
-                <w:szCs w:val="22"/>
-              </w:rPr>
-              <w:t>80</w:t>
-            </w:r>
-          </w:p>
-        </w:tc>
-      </w:tr>
-      <w:tr>
-        <w:trPr>
-          <w:trHeight w:val="424"/>
-        </w:trPr>
-        <w:tc>
-          <w:tcPr>
-            <w:cnfStyle w:val="001000000000" w:firstRow="0" w:lastRow="0" w:firstColumn="1" w:lastColumn="0" w:oddVBand="0" w:evenVBand="0" w:oddHBand="0" w:evenHBand="0" w:firstRowFirstColumn="0" w:firstRowLastColumn="0" w:lastRowFirstColumn="0" w:lastRowLastColumn="0"/>
-            <w:tcW w:w="0" w:type="auto"/>
-            <w:vAlign w:val="center"/>
-          </w:tcPr>
-          <w:p>
-            <w:pPr>
-              <w:jc w:val="left"/>
-              <w:rPr>
-                <w:rFonts w:ascii="Calibri" w:hAnsi="Calibri"/>
-                <w:b w:val="0"/>
-                <w:color w:val="000000"/>
-                <w:sz w:val="22"/>
-                <w:szCs w:val="22"/>
-              </w:rPr>
-            </w:pPr>
-            <w:r>
-              <w:rPr>
-                <w:rFonts w:ascii="Calibri" w:hAnsi="Calibri"/>
-                <w:b w:val="0"/>
-                <w:color w:val="000000"/>
-                <w:sz w:val="22"/>
-                <w:szCs w:val="22"/>
-              </w:rPr>
               <w:t>No Feedback</w:t>
             </w:r>
           </w:p>
@@ -14734,13 +14168,24 @@
     </w:tbl>
     <w:p>
       <w:r>
+        <w:t xml:space="preserve">I expected to see the users get better as they performed the task and this is shown by the average time per turn decreasing to an average of little more than 30 seconds. This means that the user learns to </w:t>
+      </w:r>
+      <w:r>
+        <w:t xml:space="preserve">understand their sense, but also that they get used to the task. For instance in most cases the middle </w:t>
+      </w:r>
+      <w:proofErr w:type="spellStart"/>
+      <w:r>
+        <w:t>peltier</w:t>
+      </w:r>
+      <w:proofErr w:type="spellEnd"/>
+      <w:r>
+        <w:t xml:space="preserve"> which was smaller than the other two was not really checked but chosen when the others were not giving a signal, so by elimination it had to be number two. But as the test advanced, the</w:t>
+      </w:r>
+      <w:r>
         <w:t xml:space="preserve"> </w:t>
       </w:r>
       <w:r>
-        <w:t xml:space="preserve">I expected to see the users get better as they performed the task and this is shown by the average time per turn decreasing to an average of little more than 30 seconds. This means that the user learns to </w:t>
-      </w:r>
-      <w:r>
-        <w:t xml:space="preserve">understand their sense, but also that they get used to the task. For instance in most cases the middle </w:t>
+        <w:t xml:space="preserve">subjects obtained a better picture of where the sensor was in their foreheads and how to properly align it to the </w:t>
       </w:r>
       <w:proofErr w:type="spellStart"/>
       <w:r>
@@ -14748,20 +14193,6 @@
       </w:r>
       <w:proofErr w:type="spellEnd"/>
       <w:r>
-        <w:t xml:space="preserve"> which was smaller than the other two was not really checked but chosen when the others were not giving a signal, so by elimination it had to be number two. But as the test advanced, the</w:t>
-      </w:r>
-      <w:r>
-        <w:t xml:space="preserve"> </w:t>
-      </w:r>
-      <w:r>
-        <w:t xml:space="preserve">subjects obtained a better picture of where the sensor was in their foreheads and how to properly align it to the </w:t>
-      </w:r>
-      <w:proofErr w:type="spellStart"/>
-      <w:r>
-        <w:t>peltier</w:t>
-      </w:r>
-      <w:proofErr w:type="spellEnd"/>
-      <w:r>
         <w:t xml:space="preserve"> module in question. This is what I was looking for, to see how qu</w:t>
       </w:r>
       <w:r>
@@ -14769,26 +14200,6 @@
       </w:r>
     </w:p>
     <w:p>
-      <w:pPr>
-        <w:pStyle w:val="Caption"/>
-        <w:framePr w:w="5408" w:hSpace="180" w:wrap="around" w:vAnchor="text" w:hAnchor="page" w:x="1341" w:y="1679"/>
-      </w:pPr>
-      <w:r>
-        <w:t xml:space="preserve">Table </w:t>
-      </w:r>
-      <w:fldSimple w:instr=" SEQ Table \* ARABIC ">
-        <w:r>
-          <w:rPr>
-            <w:noProof/>
-          </w:rPr>
-          <w:t>1</w:t>
-        </w:r>
-      </w:fldSimple>
-      <w:r>
-        <w:t xml:space="preserve"> a, b, c, d</w:t>
-      </w:r>
-    </w:p>
-    <w:p>
       <w:r>
         <w:t>I didn’t expect to find that there was no significant difference from when the visual feedback</w:t>
       </w:r>
@@ -14805,11 +14216,7 @@
         <w:t xml:space="preserve"> be faster and more accurate. I found that the average time in the last 6 turns remained at around 50 seconds.</w:t>
       </w:r>
       <w:r>
-        <w:t xml:space="preserve"> Even so, there is an effect to having a visual feedback but this is only in the behavior of the subjects. </w:t>
-      </w:r>
-      <w:r>
-        <w:lastRenderedPageBreak/>
-        <w:t>Having a visual feedback of the result made the experience more enjoyable like a game. This means that the subjects felt more involved in the experience and tried extra hard to get it right, this was reflected in</w:t>
+        <w:t xml:space="preserve"> Even so, there is an effect to having a visual feedback but this is only in the behavior of the subjects. Having a visual feedback of the result made the experience more enjoyable like a game. This means that the subjects felt more involved in the experience and tried extra hard to get it right, this was reflected in</w:t>
       </w:r>
       <w:r>
         <w:t xml:space="preserve"> a slight increase in time when feedback was given over when there was none.</w:t>
@@ -14827,7 +14234,7 @@
       <w:pPr>
         <w:pStyle w:val="Heading2"/>
       </w:pPr>
-      <w:bookmarkStart w:id="46" w:name="_Toc401069636"/>
+      <w:bookmarkStart w:id="47" w:name="_Toc401069636"/>
       <w:r>
         <w:lastRenderedPageBreak/>
         <w:t>Cell Sensors</w:t>
@@ -14838,7 +14245,7 @@
       <w:r>
         <w:t>Vibration</w:t>
       </w:r>
-      <w:bookmarkEnd w:id="46"/>
+      <w:bookmarkEnd w:id="47"/>
     </w:p>
     <w:p>
       <w:r>
@@ -14849,11 +14256,11 @@
       <w:pPr>
         <w:pStyle w:val="Heading3"/>
       </w:pPr>
-      <w:bookmarkStart w:id="47" w:name="_Toc401069637"/>
+      <w:bookmarkStart w:id="48" w:name="_Toc401069637"/>
       <w:r>
         <w:t>Preparation</w:t>
       </w:r>
-      <w:bookmarkEnd w:id="47"/>
+      <w:bookmarkEnd w:id="48"/>
     </w:p>
     <w:p>
       <w:r>
@@ -14966,12 +14373,12 @@
       <w:pPr>
         <w:pStyle w:val="Heading3"/>
       </w:pPr>
-      <w:bookmarkStart w:id="48" w:name="_Toc401069638"/>
+      <w:bookmarkStart w:id="49" w:name="_Toc401069638"/>
       <w:r>
         <w:lastRenderedPageBreak/>
         <w:t>Test Procedure</w:t>
       </w:r>
-      <w:bookmarkEnd w:id="48"/>
+      <w:bookmarkEnd w:id="49"/>
     </w:p>
     <w:p>
       <w:r>
@@ -15602,11 +15009,11 @@
       <w:pPr>
         <w:pStyle w:val="Heading3"/>
       </w:pPr>
-      <w:bookmarkStart w:id="49" w:name="_Toc401069639"/>
+      <w:bookmarkStart w:id="50" w:name="_Toc401069639"/>
       <w:r>
         <w:t>Results</w:t>
       </w:r>
-      <w:bookmarkEnd w:id="49"/>
+      <w:bookmarkEnd w:id="50"/>
     </w:p>
     <w:p>
       <w:r>
@@ -15627,7 +15034,7 @@
       <w:pPr>
         <w:pStyle w:val="Heading3"/>
       </w:pPr>
-      <w:bookmarkStart w:id="50" w:name="_Toc401069640"/>
+      <w:bookmarkStart w:id="51" w:name="_Toc401069640"/>
       <w:r>
         <w:rPr>
           <w:noProof/>
@@ -15648,7 +15055,7 @@
             <wp:cNvGraphicFramePr/>
             <a:graphic xmlns:a="http://schemas.openxmlformats.org/drawingml/2006/main">
               <a:graphicData uri="http://schemas.openxmlformats.org/drawingml/2006/chart">
-                <c:chart xmlns:c="http://schemas.openxmlformats.org/drawingml/2006/chart" xmlns:r="http://schemas.openxmlformats.org/officeDocument/2006/relationships" r:id="rId47"/>
+                <c:chart xmlns:c="http://schemas.openxmlformats.org/drawingml/2006/chart" xmlns:r="http://schemas.openxmlformats.org/officeDocument/2006/relationships" r:id="rId49"/>
               </a:graphicData>
             </a:graphic>
             <wp14:sizeRelH relativeFrom="page">
@@ -15663,7 +15070,7 @@
       <w:r>
         <w:t>Evaluation</w:t>
       </w:r>
-      <w:bookmarkEnd w:id="50"/>
+      <w:bookmarkEnd w:id="51"/>
     </w:p>
     <w:p>
       <w:r>
@@ -15736,7 +15143,7 @@
                               <w:rPr>
                                 <w:noProof/>
                               </w:rPr>
-                              <w:t>16</w:t>
+                              <w:t>17</w:t>
                             </w:r>
                             <w:r>
                               <w:fldChar w:fldCharType="end"/>
@@ -15792,7 +15199,7 @@
                         <w:rPr>
                           <w:noProof/>
                         </w:rPr>
-                        <w:t>16</w:t>
+                        <w:t>17</w:t>
                       </w:r>
                       <w:r>
                         <w:fldChar w:fldCharType="end"/>
@@ -16107,12 +15514,12 @@
       <w:pPr>
         <w:pStyle w:val="Heading2"/>
       </w:pPr>
-      <w:bookmarkStart w:id="51" w:name="_Toc401069641"/>
+      <w:bookmarkStart w:id="52" w:name="_Toc401069641"/>
       <w:r>
         <w:lastRenderedPageBreak/>
         <w:t>Smell Explorations</w:t>
       </w:r>
-      <w:bookmarkEnd w:id="51"/>
+      <w:bookmarkEnd w:id="52"/>
     </w:p>
     <w:p>
       <w:r>
@@ -16123,7 +15530,7 @@
       <w:pPr>
         <w:pStyle w:val="Heading3"/>
       </w:pPr>
-      <w:bookmarkStart w:id="52" w:name="_Toc401069642"/>
+      <w:bookmarkStart w:id="53" w:name="_Toc401069642"/>
       <w:r>
         <w:t>Smell Explorations 1 “</w:t>
       </w:r>
@@ -16141,7 +15548,7 @@
       <w:r>
         <w:t>”</w:t>
       </w:r>
-      <w:bookmarkEnd w:id="52"/>
+      <w:bookmarkEnd w:id="53"/>
     </w:p>
     <w:p>
       <w:r>
@@ -16152,11 +15559,11 @@
       <w:pPr>
         <w:pStyle w:val="Heading3"/>
       </w:pPr>
-      <w:bookmarkStart w:id="53" w:name="_Toc401069643"/>
+      <w:bookmarkStart w:id="54" w:name="_Toc401069643"/>
       <w:r>
         <w:t>Preparation</w:t>
       </w:r>
-      <w:bookmarkEnd w:id="53"/>
+      <w:bookmarkEnd w:id="54"/>
     </w:p>
     <w:p>
       <w:r>
@@ -16256,11 +15663,11 @@
       <w:pPr>
         <w:pStyle w:val="Heading3"/>
       </w:pPr>
-      <w:bookmarkStart w:id="54" w:name="_Toc401069644"/>
+      <w:bookmarkStart w:id="55" w:name="_Toc401069644"/>
       <w:r>
         <w:t>Evaluation</w:t>
       </w:r>
-      <w:bookmarkEnd w:id="54"/>
+      <w:bookmarkEnd w:id="55"/>
     </w:p>
     <w:p>
       <w:r>
@@ -16306,12 +15713,12 @@
       <w:pPr>
         <w:pStyle w:val="Heading2"/>
       </w:pPr>
-      <w:bookmarkStart w:id="55" w:name="_Toc401069645"/>
+      <w:bookmarkStart w:id="56" w:name="_Toc401069645"/>
       <w:r>
         <w:lastRenderedPageBreak/>
         <w:t>Smell Explorations 2 “The smell-mixer”</w:t>
       </w:r>
-      <w:bookmarkEnd w:id="55"/>
+      <w:bookmarkEnd w:id="56"/>
     </w:p>
     <w:p>
       <w:r>
@@ -16346,11 +15753,11 @@
       <w:pPr>
         <w:pStyle w:val="Heading3"/>
       </w:pPr>
-      <w:bookmarkStart w:id="56" w:name="_Toc401069646"/>
+      <w:bookmarkStart w:id="57" w:name="_Toc401069646"/>
       <w:r>
         <w:t>Preparation</w:t>
       </w:r>
-      <w:bookmarkEnd w:id="56"/>
+      <w:bookmarkEnd w:id="57"/>
     </w:p>
     <w:p>
       <w:r>
@@ -16417,11 +15824,11 @@
       <w:pPr>
         <w:pStyle w:val="Heading3"/>
       </w:pPr>
-      <w:bookmarkStart w:id="57" w:name="_Toc401069647"/>
+      <w:bookmarkStart w:id="58" w:name="_Toc401069647"/>
       <w:r>
         <w:t>Results</w:t>
       </w:r>
-      <w:bookmarkEnd w:id="57"/>
+      <w:bookmarkEnd w:id="58"/>
     </w:p>
     <w:p>
       <w:pPr>
@@ -16454,11 +15861,11 @@
       <w:pPr>
         <w:pStyle w:val="Heading3"/>
       </w:pPr>
-      <w:bookmarkStart w:id="58" w:name="_Toc401069648"/>
+      <w:bookmarkStart w:id="59" w:name="_Toc401069648"/>
       <w:r>
         <w:t>Evaluation</w:t>
       </w:r>
-      <w:bookmarkEnd w:id="58"/>
+      <w:bookmarkEnd w:id="59"/>
     </w:p>
     <w:p>
       <w:pPr>
@@ -16500,18 +15907,18 @@
       <w:pPr>
         <w:pStyle w:val="Heading1"/>
       </w:pPr>
-      <w:bookmarkStart w:id="59" w:name="_Toc401069649"/>
+      <w:bookmarkStart w:id="60" w:name="_Toc401069649"/>
       <w:r>
         <w:lastRenderedPageBreak/>
         <w:t>User Studies (the less successful ones)</w:t>
       </w:r>
-      <w:bookmarkEnd w:id="59"/>
+      <w:bookmarkEnd w:id="60"/>
     </w:p>
     <w:p>
       <w:pPr>
         <w:pStyle w:val="Heading2"/>
       </w:pPr>
-      <w:bookmarkStart w:id="60" w:name="_Toc401069650"/>
+      <w:bookmarkStart w:id="61" w:name="_Toc401069650"/>
       <w:r>
         <w:t>Temperature to Vibration</w:t>
       </w:r>
@@ -16521,7 +15928,7 @@
       <w:r>
         <w:t>1 “the game”</w:t>
       </w:r>
-      <w:bookmarkEnd w:id="60"/>
+      <w:bookmarkEnd w:id="61"/>
       <w:r>
         <w:t xml:space="preserve"> </w:t>
       </w:r>
@@ -16574,11 +15981,11 @@
       <w:pPr>
         <w:pStyle w:val="Heading3"/>
       </w:pPr>
-      <w:bookmarkStart w:id="61" w:name="_Toc401069651"/>
+      <w:bookmarkStart w:id="62" w:name="_Toc401069651"/>
       <w:r>
         <w:t>Preparation</w:t>
       </w:r>
-      <w:bookmarkEnd w:id="61"/>
+      <w:bookmarkEnd w:id="62"/>
     </w:p>
     <w:p>
       <w:r>
@@ -16666,11 +16073,11 @@
       <w:pPr>
         <w:pStyle w:val="Heading3"/>
       </w:pPr>
-      <w:bookmarkStart w:id="62" w:name="_Toc401069652"/>
+      <w:bookmarkStart w:id="63" w:name="_Toc401069652"/>
       <w:r>
         <w:t>Evaluation</w:t>
       </w:r>
-      <w:bookmarkEnd w:id="62"/>
+      <w:bookmarkEnd w:id="63"/>
     </w:p>
     <w:p>
       <w:r>
@@ -16715,7 +16122,7 @@
             <wp:cNvGraphicFramePr/>
             <a:graphic xmlns:a="http://schemas.openxmlformats.org/drawingml/2006/main">
               <a:graphicData uri="http://schemas.openxmlformats.org/drawingml/2006/chart">
-                <c:chart xmlns:c="http://schemas.openxmlformats.org/drawingml/2006/chart" xmlns:r="http://schemas.openxmlformats.org/officeDocument/2006/relationships" r:id="rId48"/>
+                <c:chart xmlns:c="http://schemas.openxmlformats.org/drawingml/2006/chart" xmlns:r="http://schemas.openxmlformats.org/officeDocument/2006/relationships" r:id="rId50"/>
               </a:graphicData>
             </a:graphic>
           </wp:inline>
@@ -16724,7 +16131,6 @@
     </w:p>
     <w:p/>
     <w:p>
-      <w:bookmarkStart w:id="63" w:name="_GoBack"/>
       <w:r>
         <w:rPr>
           <w:noProof/>
@@ -16737,13 +16143,12 @@
             <wp:cNvGraphicFramePr/>
             <a:graphic xmlns:a="http://schemas.openxmlformats.org/drawingml/2006/main">
               <a:graphicData uri="http://schemas.openxmlformats.org/drawingml/2006/chart">
-                <c:chart xmlns:c="http://schemas.openxmlformats.org/drawingml/2006/chart" xmlns:r="http://schemas.openxmlformats.org/officeDocument/2006/relationships" r:id="rId49"/>
+                <c:chart xmlns:c="http://schemas.openxmlformats.org/drawingml/2006/chart" xmlns:r="http://schemas.openxmlformats.org/officeDocument/2006/relationships" r:id="rId51"/>
               </a:graphicData>
             </a:graphic>
           </wp:inline>
         </w:drawing>
       </w:r>
-      <w:bookmarkEnd w:id="63"/>
     </w:p>
     <w:p/>
     <w:p>
@@ -16759,7 +16164,7 @@
             <wp:cNvGraphicFramePr/>
             <a:graphic xmlns:a="http://schemas.openxmlformats.org/drawingml/2006/main">
               <a:graphicData uri="http://schemas.openxmlformats.org/drawingml/2006/chart">
-                <c:chart xmlns:c="http://schemas.openxmlformats.org/drawingml/2006/chart" xmlns:r="http://schemas.openxmlformats.org/officeDocument/2006/relationships" r:id="rId50"/>
+                <c:chart xmlns:c="http://schemas.openxmlformats.org/drawingml/2006/chart" xmlns:r="http://schemas.openxmlformats.org/officeDocument/2006/relationships" r:id="rId52"/>
               </a:graphicData>
             </a:graphic>
           </wp:inline>
@@ -16781,7 +16186,7 @@
             <wp:cNvGraphicFramePr/>
             <a:graphic xmlns:a="http://schemas.openxmlformats.org/drawingml/2006/main">
               <a:graphicData uri="http://schemas.openxmlformats.org/drawingml/2006/chart">
-                <c:chart xmlns:c="http://schemas.openxmlformats.org/drawingml/2006/chart" xmlns:r="http://schemas.openxmlformats.org/officeDocument/2006/relationships" r:id="rId51"/>
+                <c:chart xmlns:c="http://schemas.openxmlformats.org/drawingml/2006/chart" xmlns:r="http://schemas.openxmlformats.org/officeDocument/2006/relationships" r:id="rId53"/>
               </a:graphicData>
             </a:graphic>
           </wp:inline>
@@ -19520,7 +18925,7 @@
         </w:rPr>
         <w:t xml:space="preserve">Auvray, Malika, Sylvain Hanneton, Charles Lenay, and Kevin O’Regan. 2005. “There Is Something Out There: Distal Attribution in Sensory Substitution, Twenty Years Later.” Journal of Integrative Neuroscience 4 (04): 505–521. </w:t>
       </w:r>
-      <w:hyperlink r:id="rId52" w:history="1">
+      <w:hyperlink r:id="rId54" w:history="1">
         <w:r>
           <w:t>http://www.worldscientific.com/doi/abs/10.1142/S0219635205001002</w:t>
         </w:r>
@@ -19834,7 +19239,7 @@
       </w:r>
     </w:p>
     <w:sectPr>
-      <w:footerReference w:type="default" r:id="rId53"/>
+      <w:footerReference w:type="default" r:id="rId55"/>
       <w:pgSz w:w="12240" w:h="15840"/>
       <w:pgMar w:top="1440" w:right="1440" w:bottom="1440" w:left="1440" w:header="720" w:footer="720" w:gutter="0"/>
       <w:cols w:space="720"/>
@@ -19957,7 +19362,7 @@
           <w:rPr>
             <w:noProof/>
           </w:rPr>
-          <w:t>43</w:t>
+          <w:t>34</w:t>
         </w:r>
         <w:r>
           <w:rPr>
@@ -23901,12 +23306,9 @@
               <a:defRPr/>
             </a:pPr>
             <a:r>
-              <a:rPr lang="en-US" sz="1800" b="1" i="0" u="none" strike="noStrike" baseline="0">
-                <a:effectLst/>
-              </a:rPr>
-              <a:t>Percentage of Correct Answers on Phase One</a:t>
+              <a:rPr lang="en-US"/>
+              <a:t>Percentage of accuracy</a:t>
             </a:r>
-            <a:endParaRPr lang="en-US"/>
           </a:p>
         </c:rich>
       </c:tx>
@@ -23937,27 +23339,24 @@
           <c:invertIfNegative val="0"/>
           <c:cat>
             <c:strRef>
-              <c:f>Sheet1!$A$2:$A$4</c:f>
+              <c:f>Sheet1!$A$2:$A$3</c:f>
               <c:strCache>
-                <c:ptCount val="3"/>
+                <c:ptCount val="2"/>
                 <c:pt idx="0">
                   <c:v>Two Inches</c:v>
                 </c:pt>
                 <c:pt idx="1">
                   <c:v>One Inch</c:v>
-                </c:pt>
-                <c:pt idx="2">
-                  <c:v>Overall</c:v>
                 </c:pt>
               </c:strCache>
             </c:strRef>
           </c:cat>
           <c:val>
             <c:numRef>
-              <c:f>Sheet1!$B$2:$B$4</c:f>
+              <c:f>Sheet1!$B$2:$B$3</c:f>
               <c:numCache>
                 <c:formatCode>General</c:formatCode>
-                <c:ptCount val="3"/>
+                <c:ptCount val="2"/>
                 <c:pt idx="0">
                   <c:v>0.47</c:v>
                 </c:pt>
@@ -23985,32 +23384,394 @@
           <c:invertIfNegative val="0"/>
           <c:cat>
             <c:strRef>
-              <c:f>Sheet1!$A$2:$A$4</c:f>
+              <c:f>Sheet1!$A$2:$A$3</c:f>
               <c:strCache>
-                <c:ptCount val="3"/>
+                <c:ptCount val="2"/>
                 <c:pt idx="0">
                   <c:v>Two Inches</c:v>
                 </c:pt>
                 <c:pt idx="1">
                   <c:v>One Inch</c:v>
-                </c:pt>
-                <c:pt idx="2">
-                  <c:v>Overall</c:v>
                 </c:pt>
               </c:strCache>
             </c:strRef>
           </c:cat>
           <c:val>
             <c:numRef>
-              <c:f>Sheet1!$C$2:$C$4</c:f>
+              <c:f>Sheet1!$C$2:$C$3</c:f>
               <c:numCache>
                 <c:formatCode>General</c:formatCode>
-                <c:ptCount val="3"/>
+                <c:ptCount val="2"/>
                 <c:pt idx="0">
                   <c:v>0.41</c:v>
                 </c:pt>
                 <c:pt idx="1">
                   <c:v>0.53</c:v>
+                </c:pt>
+              </c:numCache>
+            </c:numRef>
+          </c:val>
+        </c:ser>
+        <c:dLbls>
+          <c:showLegendKey val="0"/>
+          <c:showVal val="1"/>
+          <c:showCatName val="0"/>
+          <c:showSerName val="0"/>
+          <c:showPercent val="0"/>
+          <c:showBubbleSize val="0"/>
+        </c:dLbls>
+        <c:gapWidth val="75"/>
+        <c:axId val="122541568"/>
+        <c:axId val="122543104"/>
+      </c:barChart>
+      <c:catAx>
+        <c:axId val="122541568"/>
+        <c:scaling>
+          <c:orientation val="minMax"/>
+        </c:scaling>
+        <c:delete val="0"/>
+        <c:axPos val="b"/>
+        <c:majorTickMark val="none"/>
+        <c:minorTickMark val="none"/>
+        <c:tickLblPos val="nextTo"/>
+        <c:crossAx val="122543104"/>
+        <c:crosses val="autoZero"/>
+        <c:auto val="1"/>
+        <c:lblAlgn val="ctr"/>
+        <c:lblOffset val="100"/>
+        <c:noMultiLvlLbl val="0"/>
+      </c:catAx>
+      <c:valAx>
+        <c:axId val="122543104"/>
+        <c:scaling>
+          <c:orientation val="minMax"/>
+        </c:scaling>
+        <c:delete val="0"/>
+        <c:axPos val="l"/>
+        <c:title>
+          <c:tx>
+            <c:rich>
+              <a:bodyPr rot="-5400000" vert="horz"/>
+              <a:lstStyle/>
+              <a:p>
+                <a:pPr>
+                  <a:defRPr/>
+                </a:pPr>
+                <a:r>
+                  <a:rPr lang="en-US" sz="1400"/>
+                  <a:t>Accuracy</a:t>
+                </a:r>
+                <a:endParaRPr lang="en-US"/>
+              </a:p>
+            </c:rich>
+          </c:tx>
+          <c:layout/>
+          <c:overlay val="0"/>
+        </c:title>
+        <c:numFmt formatCode="0%" sourceLinked="0"/>
+        <c:majorTickMark val="none"/>
+        <c:minorTickMark val="none"/>
+        <c:tickLblPos val="nextTo"/>
+        <c:crossAx val="122541568"/>
+        <c:crosses val="autoZero"/>
+        <c:crossBetween val="between"/>
+      </c:valAx>
+    </c:plotArea>
+    <c:legend>
+      <c:legendPos val="b"/>
+      <c:layout/>
+      <c:overlay val="0"/>
+    </c:legend>
+    <c:plotVisOnly val="1"/>
+    <c:dispBlanksAs val="gap"/>
+    <c:showDLblsOverMax val="0"/>
+  </c:chart>
+  <c:externalData r:id="rId1">
+    <c:autoUpdate val="0"/>
+  </c:externalData>
+</c:chartSpace>
+</file>
+
+<file path=word/charts/chart10.xml><?xml version="1.0" encoding="utf-8"?>
+<c:chartSpace xmlns:c="http://schemas.openxmlformats.org/drawingml/2006/chart" xmlns:a="http://schemas.openxmlformats.org/drawingml/2006/main" xmlns:r="http://schemas.openxmlformats.org/officeDocument/2006/relationships">
+  <c:date1904 val="0"/>
+  <c:lang val="en-US"/>
+  <c:roundedCorners val="0"/>
+  <mc:AlternateContent xmlns:mc="http://schemas.openxmlformats.org/markup-compatibility/2006">
+    <mc:Choice xmlns:c14="http://schemas.microsoft.com/office/drawing/2007/8/2/chart" Requires="c14">
+      <c14:style val="102"/>
+    </mc:Choice>
+    <mc:Fallback>
+      <c:style val="2"/>
+    </mc:Fallback>
+  </mc:AlternateContent>
+  <c:chart>
+    <c:title>
+      <c:tx>
+        <c:rich>
+          <a:bodyPr/>
+          <a:lstStyle/>
+          <a:p>
+            <a:pPr>
+              <a:defRPr/>
+            </a:pPr>
+            <a:r>
+              <a:rPr lang="en-US"/>
+              <a:t>User 4</a:t>
+            </a:r>
+          </a:p>
+        </c:rich>
+      </c:tx>
+      <c:overlay val="0"/>
+    </c:title>
+    <c:autoTitleDeleted val="0"/>
+    <c:plotArea>
+      <c:layout/>
+      <c:barChart>
+        <c:barDir val="col"/>
+        <c:grouping val="clustered"/>
+        <c:varyColors val="0"/>
+        <c:ser>
+          <c:idx val="0"/>
+          <c:order val="0"/>
+          <c:tx>
+            <c:strRef>
+              <c:f>Sheet1!$B$1</c:f>
+              <c:strCache>
+                <c:ptCount val="1"/>
+                <c:pt idx="0">
+                  <c:v>During Turn</c:v>
+                </c:pt>
+              </c:strCache>
+            </c:strRef>
+          </c:tx>
+          <c:invertIfNegative val="0"/>
+          <c:cat>
+            <c:strRef>
+              <c:f>Sheet1!$A$2:$A$17</c:f>
+              <c:strCache>
+                <c:ptCount val="16"/>
+                <c:pt idx="0">
+                  <c:v>1</c:v>
+                </c:pt>
+                <c:pt idx="1">
+                  <c:v>2</c:v>
+                </c:pt>
+                <c:pt idx="2">
+                  <c:v>3</c:v>
+                </c:pt>
+                <c:pt idx="3">
+                  <c:v>4</c:v>
+                </c:pt>
+                <c:pt idx="4">
+                  <c:v>5</c:v>
+                </c:pt>
+                <c:pt idx="5">
+                  <c:v>6</c:v>
+                </c:pt>
+                <c:pt idx="6">
+                  <c:v>7</c:v>
+                </c:pt>
+                <c:pt idx="7">
+                  <c:v>8</c:v>
+                </c:pt>
+                <c:pt idx="8">
+                  <c:v>9</c:v>
+                </c:pt>
+                <c:pt idx="9">
+                  <c:v>10</c:v>
+                </c:pt>
+                <c:pt idx="10">
+                  <c:v>11</c:v>
+                </c:pt>
+                <c:pt idx="11">
+                  <c:v>12</c:v>
+                </c:pt>
+                <c:pt idx="12">
+                  <c:v>13</c:v>
+                </c:pt>
+                <c:pt idx="13">
+                  <c:v>14</c:v>
+                </c:pt>
+                <c:pt idx="14">
+                  <c:v>During Turn</c:v>
+                </c:pt>
+                <c:pt idx="15">
+                  <c:v>Out of Turn</c:v>
+                </c:pt>
+              </c:strCache>
+            </c:strRef>
+          </c:cat>
+          <c:val>
+            <c:numRef>
+              <c:f>Sheet1!$B$2:$B$17</c:f>
+              <c:numCache>
+                <c:formatCode>General</c:formatCode>
+                <c:ptCount val="16"/>
+                <c:pt idx="0">
+                  <c:v>25.891789473684209</c:v>
+                </c:pt>
+                <c:pt idx="1">
+                  <c:v>25.808852459016386</c:v>
+                </c:pt>
+                <c:pt idx="2">
+                  <c:v>25.881666666666689</c:v>
+                </c:pt>
+                <c:pt idx="3">
+                  <c:v>25.72159420289854</c:v>
+                </c:pt>
+                <c:pt idx="4">
+                  <c:v>25.8935294117647</c:v>
+                </c:pt>
+                <c:pt idx="5">
+                  <c:v>25.883636363636366</c:v>
+                </c:pt>
+                <c:pt idx="6">
+                  <c:v>25.848309859154945</c:v>
+                </c:pt>
+                <c:pt idx="7">
+                  <c:v>25.264615384615379</c:v>
+                </c:pt>
+                <c:pt idx="8">
+                  <c:v>25.83588235294118</c:v>
+                </c:pt>
+                <c:pt idx="9">
+                  <c:v>25.515185185185185</c:v>
+                </c:pt>
+                <c:pt idx="10">
+                  <c:v>25.390721649484519</c:v>
+                </c:pt>
+                <c:pt idx="11">
+                  <c:v>23.97894736842105</c:v>
+                </c:pt>
+                <c:pt idx="12">
+                  <c:v>25.243333333333339</c:v>
+                </c:pt>
+                <c:pt idx="13">
+                  <c:v>25.35806451612903</c:v>
+                </c:pt>
+              </c:numCache>
+            </c:numRef>
+          </c:val>
+        </c:ser>
+        <c:ser>
+          <c:idx val="1"/>
+          <c:order val="1"/>
+          <c:tx>
+            <c:strRef>
+              <c:f>Sheet1!$C$1</c:f>
+              <c:strCache>
+                <c:ptCount val="1"/>
+                <c:pt idx="0">
+                  <c:v>Out of turn</c:v>
+                </c:pt>
+              </c:strCache>
+            </c:strRef>
+          </c:tx>
+          <c:invertIfNegative val="0"/>
+          <c:cat>
+            <c:strRef>
+              <c:f>Sheet1!$A$2:$A$17</c:f>
+              <c:strCache>
+                <c:ptCount val="16"/>
+                <c:pt idx="0">
+                  <c:v>1</c:v>
+                </c:pt>
+                <c:pt idx="1">
+                  <c:v>2</c:v>
+                </c:pt>
+                <c:pt idx="2">
+                  <c:v>3</c:v>
+                </c:pt>
+                <c:pt idx="3">
+                  <c:v>4</c:v>
+                </c:pt>
+                <c:pt idx="4">
+                  <c:v>5</c:v>
+                </c:pt>
+                <c:pt idx="5">
+                  <c:v>6</c:v>
+                </c:pt>
+                <c:pt idx="6">
+                  <c:v>7</c:v>
+                </c:pt>
+                <c:pt idx="7">
+                  <c:v>8</c:v>
+                </c:pt>
+                <c:pt idx="8">
+                  <c:v>9</c:v>
+                </c:pt>
+                <c:pt idx="9">
+                  <c:v>10</c:v>
+                </c:pt>
+                <c:pt idx="10">
+                  <c:v>11</c:v>
+                </c:pt>
+                <c:pt idx="11">
+                  <c:v>12</c:v>
+                </c:pt>
+                <c:pt idx="12">
+                  <c:v>13</c:v>
+                </c:pt>
+                <c:pt idx="13">
+                  <c:v>14</c:v>
+                </c:pt>
+                <c:pt idx="14">
+                  <c:v>During Turn</c:v>
+                </c:pt>
+                <c:pt idx="15">
+                  <c:v>Out of Turn</c:v>
+                </c:pt>
+              </c:strCache>
+            </c:strRef>
+          </c:cat>
+          <c:val>
+            <c:numRef>
+              <c:f>Sheet1!$C$2:$C$17</c:f>
+              <c:numCache>
+                <c:formatCode>General</c:formatCode>
+                <c:ptCount val="16"/>
+                <c:pt idx="0">
+                  <c:v>25.860952380952376</c:v>
+                </c:pt>
+                <c:pt idx="1">
+                  <c:v>25.909902912621362</c:v>
+                </c:pt>
+                <c:pt idx="2">
+                  <c:v>25.869454545454545</c:v>
+                </c:pt>
+                <c:pt idx="3">
+                  <c:v>25.885606060606076</c:v>
+                </c:pt>
+                <c:pt idx="4">
+                  <c:v>25.590476190476188</c:v>
+                </c:pt>
+                <c:pt idx="5">
+                  <c:v>25.836226415094334</c:v>
+                </c:pt>
+                <c:pt idx="6">
+                  <c:v>25.827654320987655</c:v>
+                </c:pt>
+                <c:pt idx="7">
+                  <c:v>25.830900000000014</c:v>
+                </c:pt>
+                <c:pt idx="8">
+                  <c:v>25.877522658610246</c:v>
+                </c:pt>
+                <c:pt idx="9">
+                  <c:v>25.802767295597498</c:v>
+                </c:pt>
+                <c:pt idx="10">
+                  <c:v>25.311891891891896</c:v>
+                </c:pt>
+                <c:pt idx="11">
+                  <c:v>25.802083333333332</c:v>
+                </c:pt>
+                <c:pt idx="12">
+                  <c:v>25.334761904761905</c:v>
+                </c:pt>
+                <c:pt idx="13">
+                  <c:v>25.717142857142846</c:v>
                 </c:pt>
               </c:numCache>
             </c:numRef>
@@ -24025,7 +23786,7 @@
               <c:strCache>
                 <c:ptCount val="1"/>
                 <c:pt idx="0">
-                  <c:v>Overall</c:v>
+                  <c:v>Average during Turn</c:v>
                 </c:pt>
               </c:strCache>
             </c:strRef>
@@ -24033,30 +23794,234 @@
           <c:invertIfNegative val="0"/>
           <c:cat>
             <c:strRef>
-              <c:f>Sheet1!$A$2:$A$4</c:f>
+              <c:f>Sheet1!$A$2:$A$17</c:f>
               <c:strCache>
-                <c:ptCount val="3"/>
+                <c:ptCount val="16"/>
                 <c:pt idx="0">
-                  <c:v>Two Inches</c:v>
+                  <c:v>1</c:v>
                 </c:pt>
                 <c:pt idx="1">
-                  <c:v>One Inch</c:v>
+                  <c:v>2</c:v>
                 </c:pt>
                 <c:pt idx="2">
-                  <c:v>Overall</c:v>
+                  <c:v>3</c:v>
+                </c:pt>
+                <c:pt idx="3">
+                  <c:v>4</c:v>
+                </c:pt>
+                <c:pt idx="4">
+                  <c:v>5</c:v>
+                </c:pt>
+                <c:pt idx="5">
+                  <c:v>6</c:v>
+                </c:pt>
+                <c:pt idx="6">
+                  <c:v>7</c:v>
+                </c:pt>
+                <c:pt idx="7">
+                  <c:v>8</c:v>
+                </c:pt>
+                <c:pt idx="8">
+                  <c:v>9</c:v>
+                </c:pt>
+                <c:pt idx="9">
+                  <c:v>10</c:v>
+                </c:pt>
+                <c:pt idx="10">
+                  <c:v>11</c:v>
+                </c:pt>
+                <c:pt idx="11">
+                  <c:v>12</c:v>
+                </c:pt>
+                <c:pt idx="12">
+                  <c:v>13</c:v>
+                </c:pt>
+                <c:pt idx="13">
+                  <c:v>14</c:v>
+                </c:pt>
+                <c:pt idx="14">
+                  <c:v>During Turn</c:v>
+                </c:pt>
+                <c:pt idx="15">
+                  <c:v>Out of Turn</c:v>
                 </c:pt>
               </c:strCache>
             </c:strRef>
           </c:cat>
           <c:val>
             <c:numRef>
-              <c:f>Sheet1!$D$2:$D$4</c:f>
+              <c:f>Sheet1!$D$2:$D$17</c:f>
               <c:numCache>
                 <c:formatCode>General</c:formatCode>
-                <c:ptCount val="3"/>
+                <c:ptCount val="16"/>
+                <c:pt idx="14">
+                  <c:v>25.53</c:v>
+                </c:pt>
+              </c:numCache>
+            </c:numRef>
+          </c:val>
+        </c:ser>
+        <c:ser>
+          <c:idx val="3"/>
+          <c:order val="3"/>
+          <c:tx>
+            <c:strRef>
+              <c:f>Sheet1!$E$1</c:f>
+              <c:strCache>
+                <c:ptCount val="1"/>
+                <c:pt idx="0">
+                  <c:v>Average out of turn</c:v>
+                </c:pt>
+              </c:strCache>
+            </c:strRef>
+          </c:tx>
+          <c:invertIfNegative val="0"/>
+          <c:cat>
+            <c:strRef>
+              <c:f>Sheet1!$A$2:$A$17</c:f>
+              <c:strCache>
+                <c:ptCount val="16"/>
+                <c:pt idx="0">
+                  <c:v>1</c:v>
+                </c:pt>
+                <c:pt idx="1">
+                  <c:v>2</c:v>
+                </c:pt>
                 <c:pt idx="2">
-                  <c:v>0.51</c:v>
-                </c:pt>
+                  <c:v>3</c:v>
+                </c:pt>
+                <c:pt idx="3">
+                  <c:v>4</c:v>
+                </c:pt>
+                <c:pt idx="4">
+                  <c:v>5</c:v>
+                </c:pt>
+                <c:pt idx="5">
+                  <c:v>6</c:v>
+                </c:pt>
+                <c:pt idx="6">
+                  <c:v>7</c:v>
+                </c:pt>
+                <c:pt idx="7">
+                  <c:v>8</c:v>
+                </c:pt>
+                <c:pt idx="8">
+                  <c:v>9</c:v>
+                </c:pt>
+                <c:pt idx="9">
+                  <c:v>10</c:v>
+                </c:pt>
+                <c:pt idx="10">
+                  <c:v>11</c:v>
+                </c:pt>
+                <c:pt idx="11">
+                  <c:v>12</c:v>
+                </c:pt>
+                <c:pt idx="12">
+                  <c:v>13</c:v>
+                </c:pt>
+                <c:pt idx="13">
+                  <c:v>14</c:v>
+                </c:pt>
+                <c:pt idx="14">
+                  <c:v>During Turn</c:v>
+                </c:pt>
+                <c:pt idx="15">
+                  <c:v>Out of Turn</c:v>
+                </c:pt>
+              </c:strCache>
+            </c:strRef>
+          </c:cat>
+          <c:val>
+            <c:numRef>
+              <c:f>Sheet1!$E$2:$E$17</c:f>
+              <c:numCache>
+                <c:formatCode>General</c:formatCode>
+                <c:ptCount val="16"/>
+                <c:pt idx="15">
+                  <c:v>25.7</c:v>
+                </c:pt>
+              </c:numCache>
+            </c:numRef>
+          </c:val>
+        </c:ser>
+        <c:ser>
+          <c:idx val="4"/>
+          <c:order val="4"/>
+          <c:tx>
+            <c:strRef>
+              <c:f>Sheet1!$F$1</c:f>
+              <c:strCache>
+                <c:ptCount val="1"/>
+                <c:pt idx="0">
+                  <c:v>percentage of one over the other 57.14</c:v>
+                </c:pt>
+              </c:strCache>
+            </c:strRef>
+          </c:tx>
+          <c:invertIfNegative val="0"/>
+          <c:cat>
+            <c:strRef>
+              <c:f>Sheet1!$A$2:$A$17</c:f>
+              <c:strCache>
+                <c:ptCount val="16"/>
+                <c:pt idx="0">
+                  <c:v>1</c:v>
+                </c:pt>
+                <c:pt idx="1">
+                  <c:v>2</c:v>
+                </c:pt>
+                <c:pt idx="2">
+                  <c:v>3</c:v>
+                </c:pt>
+                <c:pt idx="3">
+                  <c:v>4</c:v>
+                </c:pt>
+                <c:pt idx="4">
+                  <c:v>5</c:v>
+                </c:pt>
+                <c:pt idx="5">
+                  <c:v>6</c:v>
+                </c:pt>
+                <c:pt idx="6">
+                  <c:v>7</c:v>
+                </c:pt>
+                <c:pt idx="7">
+                  <c:v>8</c:v>
+                </c:pt>
+                <c:pt idx="8">
+                  <c:v>9</c:v>
+                </c:pt>
+                <c:pt idx="9">
+                  <c:v>10</c:v>
+                </c:pt>
+                <c:pt idx="10">
+                  <c:v>11</c:v>
+                </c:pt>
+                <c:pt idx="11">
+                  <c:v>12</c:v>
+                </c:pt>
+                <c:pt idx="12">
+                  <c:v>13</c:v>
+                </c:pt>
+                <c:pt idx="13">
+                  <c:v>14</c:v>
+                </c:pt>
+                <c:pt idx="14">
+                  <c:v>During Turn</c:v>
+                </c:pt>
+                <c:pt idx="15">
+                  <c:v>Out of Turn</c:v>
+                </c:pt>
+              </c:strCache>
+            </c:strRef>
+          </c:cat>
+          <c:val>
+            <c:numRef>
+              <c:f>Sheet1!$F$2:$F$17</c:f>
+              <c:numCache>
+                <c:formatCode>General</c:formatCode>
+                <c:ptCount val="16"/>
               </c:numCache>
             </c:numRef>
           </c:val>
@@ -24069,21 +24034,23 @@
           <c:showPercent val="0"/>
           <c:showBubbleSize val="0"/>
         </c:dLbls>
-        <c:gapWidth val="150"/>
-        <c:axId val="54969856"/>
-        <c:axId val="54971392"/>
+        <c:gapWidth val="75"/>
+        <c:overlap val="-25"/>
+        <c:axId val="124729984"/>
+        <c:axId val="124744064"/>
       </c:barChart>
       <c:catAx>
-        <c:axId val="54969856"/>
+        <c:axId val="124729984"/>
         <c:scaling>
           <c:orientation val="minMax"/>
         </c:scaling>
         <c:delete val="0"/>
         <c:axPos val="b"/>
+        <c:numFmt formatCode="General" sourceLinked="1"/>
         <c:majorTickMark val="none"/>
         <c:minorTickMark val="none"/>
         <c:tickLblPos val="nextTo"/>
-        <c:crossAx val="54971392"/>
+        <c:crossAx val="124744064"/>
         <c:crosses val="autoZero"/>
         <c:auto val="1"/>
         <c:lblAlgn val="ctr"/>
@@ -24091,47 +24058,31 @@
         <c:noMultiLvlLbl val="0"/>
       </c:catAx>
       <c:valAx>
-        <c:axId val="54971392"/>
+        <c:axId val="124744064"/>
         <c:scaling>
           <c:orientation val="minMax"/>
         </c:scaling>
         <c:delete val="0"/>
         <c:axPos val="l"/>
         <c:majorGridlines/>
-        <c:title>
-          <c:tx>
-            <c:rich>
-              <a:bodyPr rot="0" vert="horz"/>
-              <a:lstStyle/>
-              <a:p>
-                <a:pPr>
-                  <a:defRPr/>
-                </a:pPr>
-                <a:r>
-                  <a:rPr lang="en-US"/>
-                  <a:t>%</a:t>
-                </a:r>
-              </a:p>
-            </c:rich>
-          </c:tx>
-          <c:layout/>
-          <c:overlay val="0"/>
-        </c:title>
         <c:numFmt formatCode="General" sourceLinked="1"/>
         <c:majorTickMark val="none"/>
         <c:minorTickMark val="none"/>
         <c:tickLblPos val="nextTo"/>
-        <c:crossAx val="54969856"/>
+        <c:spPr>
+          <a:ln w="9525">
+            <a:noFill/>
+          </a:ln>
+        </c:spPr>
+        <c:crossAx val="124729984"/>
         <c:crosses val="autoZero"/>
         <c:crossBetween val="between"/>
       </c:valAx>
-      <c:dTable>
-        <c:showHorzBorder val="1"/>
-        <c:showVertBorder val="1"/>
-        <c:showOutline val="1"/>
-        <c:showKeys val="1"/>
-      </c:dTable>
     </c:plotArea>
+    <c:legend>
+      <c:legendPos val="b"/>
+      <c:overlay val="0"/>
+    </c:legend>
     <c:plotVisOnly val="1"/>
     <c:dispBlanksAs val="gap"/>
     <c:showDLblsOverMax val="0"/>
@@ -24166,12 +24117,9 @@
               <a:defRPr/>
             </a:pPr>
             <a:r>
-              <a:rPr lang="en-US" sz="1800" b="1" i="0" u="none" strike="noStrike" baseline="0">
-                <a:effectLst/>
-              </a:rPr>
-              <a:t>Percentage of Correct Answers on Phase Two</a:t>
+              <a:rPr lang="en-US"/>
+              <a:t>Percentage of Accuracy</a:t>
             </a:r>
-            <a:endParaRPr lang="en-US"/>
           </a:p>
         </c:rich>
       </c:tx>
@@ -24199,11 +24147,21 @@
             </c:strRef>
           </c:tx>
           <c:invertIfNegative val="0"/>
+          <c:dLbls>
+            <c:numFmt formatCode="0%" sourceLinked="0"/>
+            <c:showLegendKey val="0"/>
+            <c:showVal val="1"/>
+            <c:showCatName val="0"/>
+            <c:showSerName val="0"/>
+            <c:showPercent val="0"/>
+            <c:showBubbleSize val="0"/>
+            <c:showLeaderLines val="0"/>
+          </c:dLbls>
           <c:cat>
             <c:strRef>
-              <c:f>Sheet1!$A$2:$A$5</c:f>
+              <c:f>Sheet1!$A$2:$A$4</c:f>
               <c:strCache>
-                <c:ptCount val="4"/>
+                <c:ptCount val="3"/>
                 <c:pt idx="0">
                   <c:v>Circle</c:v>
                 </c:pt>
@@ -24212,19 +24170,16 @@
                 </c:pt>
                 <c:pt idx="2">
                   <c:v>Triangle</c:v>
-                </c:pt>
-                <c:pt idx="3">
-                  <c:v>Overall</c:v>
                 </c:pt>
               </c:strCache>
             </c:strRef>
           </c:cat>
           <c:val>
             <c:numRef>
-              <c:f>Sheet1!$B$2:$B$5</c:f>
+              <c:f>Sheet1!$B$2:$B$4</c:f>
               <c:numCache>
                 <c:formatCode>General</c:formatCode>
-                <c:ptCount val="4"/>
+                <c:ptCount val="3"/>
                 <c:pt idx="0">
                   <c:v>0.52</c:v>
                 </c:pt>
@@ -24253,11 +24208,21 @@
             </c:strRef>
           </c:tx>
           <c:invertIfNegative val="0"/>
+          <c:dLbls>
+            <c:numFmt formatCode="0%" sourceLinked="0"/>
+            <c:showLegendKey val="0"/>
+            <c:showVal val="1"/>
+            <c:showCatName val="0"/>
+            <c:showSerName val="0"/>
+            <c:showPercent val="0"/>
+            <c:showBubbleSize val="0"/>
+            <c:showLeaderLines val="0"/>
+          </c:dLbls>
           <c:cat>
             <c:strRef>
-              <c:f>Sheet1!$A$2:$A$5</c:f>
+              <c:f>Sheet1!$A$2:$A$4</c:f>
               <c:strCache>
-                <c:ptCount val="4"/>
+                <c:ptCount val="3"/>
                 <c:pt idx="0">
                   <c:v>Circle</c:v>
                 </c:pt>
@@ -24266,19 +24231,16 @@
                 </c:pt>
                 <c:pt idx="2">
                   <c:v>Triangle</c:v>
-                </c:pt>
-                <c:pt idx="3">
-                  <c:v>Overall</c:v>
                 </c:pt>
               </c:strCache>
             </c:strRef>
           </c:cat>
           <c:val>
             <c:numRef>
-              <c:f>Sheet1!$C$2:$C$5</c:f>
+              <c:f>Sheet1!$C$2:$C$4</c:f>
               <c:numCache>
                 <c:formatCode>General</c:formatCode>
-                <c:ptCount val="4"/>
+                <c:ptCount val="3"/>
                 <c:pt idx="0">
                   <c:v>0.67</c:v>
                 </c:pt>
@@ -24287,54 +24249,6 @@
                 </c:pt>
                 <c:pt idx="2">
                   <c:v>0.8</c:v>
-                </c:pt>
-              </c:numCache>
-            </c:numRef>
-          </c:val>
-        </c:ser>
-        <c:ser>
-          <c:idx val="2"/>
-          <c:order val="2"/>
-          <c:tx>
-            <c:strRef>
-              <c:f>Sheet1!$D$1</c:f>
-              <c:strCache>
-                <c:ptCount val="1"/>
-                <c:pt idx="0">
-                  <c:v>Overall</c:v>
-                </c:pt>
-              </c:strCache>
-            </c:strRef>
-          </c:tx>
-          <c:invertIfNegative val="0"/>
-          <c:cat>
-            <c:strRef>
-              <c:f>Sheet1!$A$2:$A$5</c:f>
-              <c:strCache>
-                <c:ptCount val="4"/>
-                <c:pt idx="0">
-                  <c:v>Circle</c:v>
-                </c:pt>
-                <c:pt idx="1">
-                  <c:v>Rectangle</c:v>
-                </c:pt>
-                <c:pt idx="2">
-                  <c:v>Triangle</c:v>
-                </c:pt>
-                <c:pt idx="3">
-                  <c:v>Overall</c:v>
-                </c:pt>
-              </c:strCache>
-            </c:strRef>
-          </c:cat>
-          <c:val>
-            <c:numRef>
-              <c:f>Sheet1!$D$2:$D$5</c:f>
-              <c:numCache>
-                <c:formatCode>General</c:formatCode>
-                <c:ptCount val="4"/>
-                <c:pt idx="3">
-                  <c:v>0.54</c:v>
                 </c:pt>
               </c:numCache>
             </c:numRef>
@@ -24342,18 +24256,18 @@
         </c:ser>
         <c:dLbls>
           <c:showLegendKey val="0"/>
-          <c:showVal val="0"/>
+          <c:showVal val="1"/>
           <c:showCatName val="0"/>
           <c:showSerName val="0"/>
           <c:showPercent val="0"/>
           <c:showBubbleSize val="0"/>
         </c:dLbls>
-        <c:gapWidth val="150"/>
-        <c:axId val="55092352"/>
-        <c:axId val="55093888"/>
+        <c:gapWidth val="75"/>
+        <c:axId val="123224064"/>
+        <c:axId val="123225600"/>
       </c:barChart>
       <c:catAx>
-        <c:axId val="55092352"/>
+        <c:axId val="123224064"/>
         <c:scaling>
           <c:orientation val="minMax"/>
         </c:scaling>
@@ -24362,7 +24276,7 @@
         <c:majorTickMark val="none"/>
         <c:minorTickMark val="none"/>
         <c:tickLblPos val="nextTo"/>
-        <c:crossAx val="55093888"/>
+        <c:crossAx val="123225600"/>
         <c:crosses val="autoZero"/>
         <c:auto val="1"/>
         <c:lblAlgn val="ctr"/>
@@ -24370,17 +24284,16 @@
         <c:noMultiLvlLbl val="0"/>
       </c:catAx>
       <c:valAx>
-        <c:axId val="55093888"/>
+        <c:axId val="123225600"/>
         <c:scaling>
           <c:orientation val="minMax"/>
         </c:scaling>
         <c:delete val="0"/>
         <c:axPos val="l"/>
-        <c:majorGridlines/>
         <c:title>
           <c:tx>
             <c:rich>
-              <a:bodyPr rot="0" vert="horz"/>
+              <a:bodyPr rot="-5400000" vert="horz"/>
               <a:lstStyle/>
               <a:p>
                 <a:pPr>
@@ -24388,28 +24301,26 @@
                 </a:pPr>
                 <a:r>
                   <a:rPr lang="en-US"/>
-                  <a:t>%</a:t>
+                  <a:t>Accuracy</a:t>
                 </a:r>
               </a:p>
             </c:rich>
           </c:tx>
           <c:overlay val="0"/>
         </c:title>
-        <c:numFmt formatCode="General" sourceLinked="1"/>
+        <c:numFmt formatCode="0%" sourceLinked="0"/>
         <c:majorTickMark val="none"/>
         <c:minorTickMark val="none"/>
         <c:tickLblPos val="nextTo"/>
-        <c:crossAx val="55092352"/>
+        <c:crossAx val="123224064"/>
         <c:crosses val="autoZero"/>
         <c:crossBetween val="between"/>
       </c:valAx>
-      <c:dTable>
-        <c:showHorzBorder val="1"/>
-        <c:showVertBorder val="1"/>
-        <c:showOutline val="1"/>
-        <c:showKeys val="1"/>
-      </c:dTable>
     </c:plotArea>
+    <c:legend>
+      <c:legendPos val="b"/>
+      <c:overlay val="0"/>
+    </c:legend>
     <c:plotVisOnly val="1"/>
     <c:dispBlanksAs val="gap"/>
     <c:showDLblsOverMax val="0"/>
@@ -24444,12 +24355,9 @@
               <a:defRPr/>
             </a:pPr>
             <a:r>
-              <a:rPr lang="en-US" sz="1800" b="1" i="0" u="none" strike="noStrike" baseline="0">
-                <a:effectLst/>
-              </a:rPr>
-              <a:t>Percentage of Correct Answers on Phase Three</a:t>
+              <a:rPr lang="en-US"/>
+              <a:t>Percentage of Accuracy</a:t>
             </a:r>
-            <a:endParaRPr lang="en-US"/>
           </a:p>
         </c:rich>
       </c:tx>
@@ -24478,11 +24386,21 @@
             </c:strRef>
           </c:tx>
           <c:invertIfNegative val="0"/>
+          <c:dLbls>
+            <c:numFmt formatCode="0%" sourceLinked="0"/>
+            <c:showLegendKey val="0"/>
+            <c:showVal val="1"/>
+            <c:showCatName val="0"/>
+            <c:showSerName val="0"/>
+            <c:showPercent val="0"/>
+            <c:showBubbleSize val="0"/>
+            <c:showLeaderLines val="0"/>
+          </c:dLbls>
           <c:cat>
             <c:strRef>
-              <c:f>Sheet1!$A$2:$A$5</c:f>
+              <c:f>Sheet1!$A$2:$A$4</c:f>
               <c:strCache>
-                <c:ptCount val="4"/>
+                <c:ptCount val="3"/>
                 <c:pt idx="0">
                   <c:v>Sphere</c:v>
                 </c:pt>
@@ -24491,19 +24409,16 @@
                 </c:pt>
                 <c:pt idx="2">
                   <c:v>Prism</c:v>
-                </c:pt>
-                <c:pt idx="3">
-                  <c:v>Overall</c:v>
                 </c:pt>
               </c:strCache>
             </c:strRef>
           </c:cat>
           <c:val>
             <c:numRef>
-              <c:f>Sheet1!$B$2:$B$5</c:f>
+              <c:f>Sheet1!$B$2:$B$4</c:f>
               <c:numCache>
                 <c:formatCode>General</c:formatCode>
-                <c:ptCount val="4"/>
+                <c:ptCount val="3"/>
                 <c:pt idx="0">
                   <c:v>0.33</c:v>
                 </c:pt>
@@ -24532,11 +24447,21 @@
             </c:strRef>
           </c:tx>
           <c:invertIfNegative val="0"/>
+          <c:dLbls>
+            <c:numFmt formatCode="0%" sourceLinked="0"/>
+            <c:showLegendKey val="0"/>
+            <c:showVal val="1"/>
+            <c:showCatName val="0"/>
+            <c:showSerName val="0"/>
+            <c:showPercent val="0"/>
+            <c:showBubbleSize val="0"/>
+            <c:showLeaderLines val="0"/>
+          </c:dLbls>
           <c:cat>
             <c:strRef>
-              <c:f>Sheet1!$A$2:$A$5</c:f>
+              <c:f>Sheet1!$A$2:$A$4</c:f>
               <c:strCache>
-                <c:ptCount val="4"/>
+                <c:ptCount val="3"/>
                 <c:pt idx="0">
                   <c:v>Sphere</c:v>
                 </c:pt>
@@ -24545,19 +24470,16 @@
                 </c:pt>
                 <c:pt idx="2">
                   <c:v>Prism</c:v>
-                </c:pt>
-                <c:pt idx="3">
-                  <c:v>Overall</c:v>
                 </c:pt>
               </c:strCache>
             </c:strRef>
           </c:cat>
           <c:val>
             <c:numRef>
-              <c:f>Sheet1!$C$2:$C$5</c:f>
+              <c:f>Sheet1!$C$2:$C$4</c:f>
               <c:numCache>
                 <c:formatCode>General</c:formatCode>
-                <c:ptCount val="4"/>
+                <c:ptCount val="3"/>
                 <c:pt idx="0">
                   <c:v>0.4</c:v>
                 </c:pt>
@@ -24566,54 +24488,6 @@
                 </c:pt>
                 <c:pt idx="2">
                   <c:v>0.45</c:v>
-                </c:pt>
-              </c:numCache>
-            </c:numRef>
-          </c:val>
-        </c:ser>
-        <c:ser>
-          <c:idx val="2"/>
-          <c:order val="2"/>
-          <c:tx>
-            <c:strRef>
-              <c:f>Sheet1!$D$1</c:f>
-              <c:strCache>
-                <c:ptCount val="1"/>
-                <c:pt idx="0">
-                  <c:v>Overall</c:v>
-                </c:pt>
-              </c:strCache>
-            </c:strRef>
-          </c:tx>
-          <c:invertIfNegative val="0"/>
-          <c:cat>
-            <c:strRef>
-              <c:f>Sheet1!$A$2:$A$5</c:f>
-              <c:strCache>
-                <c:ptCount val="4"/>
-                <c:pt idx="0">
-                  <c:v>Sphere</c:v>
-                </c:pt>
-                <c:pt idx="1">
-                  <c:v>Cube</c:v>
-                </c:pt>
-                <c:pt idx="2">
-                  <c:v>Prism</c:v>
-                </c:pt>
-                <c:pt idx="3">
-                  <c:v>Overall</c:v>
-                </c:pt>
-              </c:strCache>
-            </c:strRef>
-          </c:cat>
-          <c:val>
-            <c:numRef>
-              <c:f>Sheet1!$D$2:$D$5</c:f>
-              <c:numCache>
-                <c:formatCode>General</c:formatCode>
-                <c:ptCount val="4"/>
-                <c:pt idx="3">
-                  <c:v>0.55000000000000004</c:v>
                 </c:pt>
               </c:numCache>
             </c:numRef>
@@ -24621,18 +24495,18 @@
         </c:ser>
         <c:dLbls>
           <c:showLegendKey val="0"/>
-          <c:showVal val="0"/>
+          <c:showVal val="1"/>
           <c:showCatName val="0"/>
           <c:showSerName val="0"/>
           <c:showPercent val="0"/>
           <c:showBubbleSize val="0"/>
         </c:dLbls>
-        <c:gapWidth val="150"/>
-        <c:axId val="58894592"/>
-        <c:axId val="59985920"/>
+        <c:gapWidth val="75"/>
+        <c:axId val="123387904"/>
+        <c:axId val="123389440"/>
       </c:barChart>
       <c:catAx>
-        <c:axId val="58894592"/>
+        <c:axId val="123387904"/>
         <c:scaling>
           <c:orientation val="minMax"/>
         </c:scaling>
@@ -24641,7 +24515,7 @@
         <c:majorTickMark val="none"/>
         <c:minorTickMark val="none"/>
         <c:tickLblPos val="nextTo"/>
-        <c:crossAx val="59985920"/>
+        <c:crossAx val="123389440"/>
         <c:crosses val="autoZero"/>
         <c:auto val="1"/>
         <c:lblAlgn val="ctr"/>
@@ -24649,17 +24523,16 @@
         <c:noMultiLvlLbl val="0"/>
       </c:catAx>
       <c:valAx>
-        <c:axId val="59985920"/>
+        <c:axId val="123389440"/>
         <c:scaling>
           <c:orientation val="minMax"/>
         </c:scaling>
         <c:delete val="0"/>
         <c:axPos val="l"/>
-        <c:majorGridlines/>
         <c:title>
           <c:tx>
             <c:rich>
-              <a:bodyPr rot="0" vert="horz"/>
+              <a:bodyPr rot="-5400000" vert="horz"/>
               <a:lstStyle/>
               <a:p>
                 <a:pPr>
@@ -24667,7 +24540,7 @@
                 </a:pPr>
                 <a:r>
                   <a:rPr lang="en-US"/>
-                  <a:t>%</a:t>
+                  <a:t>Accuracy</a:t>
                 </a:r>
               </a:p>
             </c:rich>
@@ -24675,21 +24548,20 @@
           <c:layout/>
           <c:overlay val="0"/>
         </c:title>
-        <c:numFmt formatCode="General" sourceLinked="1"/>
+        <c:numFmt formatCode="0%" sourceLinked="0"/>
         <c:majorTickMark val="none"/>
         <c:minorTickMark val="none"/>
         <c:tickLblPos val="nextTo"/>
-        <c:crossAx val="58894592"/>
+        <c:crossAx val="123387904"/>
         <c:crosses val="autoZero"/>
         <c:crossBetween val="between"/>
       </c:valAx>
-      <c:dTable>
-        <c:showHorzBorder val="1"/>
-        <c:showVertBorder val="1"/>
-        <c:showOutline val="1"/>
-        <c:showKeys val="1"/>
-      </c:dTable>
     </c:plotArea>
+    <c:legend>
+      <c:legendPos val="b"/>
+      <c:layout/>
+      <c:overlay val="0"/>
+    </c:legend>
     <c:plotVisOnly val="1"/>
     <c:dispBlanksAs val="gap"/>
     <c:showDLblsOverMax val="0"/>
@@ -24724,14 +24596,14 @@
               <a:defRPr/>
             </a:pPr>
             <a:r>
-              <a:rPr lang="en-US" sz="1800" b="1">
-                <a:effectLst/>
-              </a:rPr>
-              <a:t>Time and Accuracy per Turn</a:t>
+              <a:rPr lang="en-US"/>
+              <a:t>Average</a:t>
             </a:r>
-            <a:endParaRPr lang="en-US" sz="1800">
-              <a:effectLst/>
-            </a:endParaRPr>
+            <a:r>
+              <a:rPr lang="en-US" baseline="0"/>
+              <a:t> time per turn</a:t>
+            </a:r>
+            <a:endParaRPr lang="en-US"/>
           </a:p>
         </c:rich>
       </c:tx>
@@ -24740,8 +24612,8 @@
     <c:autoTitleDeleted val="0"/>
     <c:plotArea>
       <c:layout/>
-      <c:lineChart>
-        <c:grouping val="standard"/>
+      <c:scatterChart>
+        <c:scatterStyle val="lineMarker"/>
         <c:varyColors val="0"/>
         <c:ser>
           <c:idx val="1"/>
@@ -24757,10 +24629,29 @@
               </c:strCache>
             </c:strRef>
           </c:tx>
-          <c:marker>
-            <c:symbol val="none"/>
-          </c:marker>
-          <c:val>
+          <c:spPr>
+            <a:ln w="28575">
+              <a:noFill/>
+            </a:ln>
+          </c:spPr>
+          <c:trendline>
+            <c:spPr>
+              <a:ln w="19050" cap="flat" cmpd="sng" algn="ctr">
+                <a:solidFill>
+                  <a:schemeClr val="accent2">
+                    <a:shade val="95000"/>
+                    <a:satMod val="105000"/>
+                  </a:schemeClr>
+                </a:solidFill>
+                <a:prstDash val="solid"/>
+              </a:ln>
+              <a:effectLst/>
+            </c:spPr>
+            <c:trendlineType val="linear"/>
+            <c:dispRSqr val="0"/>
+            <c:dispEq val="0"/>
+          </c:trendline>
+          <c:yVal>
             <c:numRef>
               <c:f>Sheet1!$B$2:$B$13</c:f>
               <c:numCache>
@@ -24804,7 +24695,7 @@
                 </c:pt>
               </c:numCache>
             </c:numRef>
-          </c:val>
+          </c:yVal>
           <c:smooth val="0"/>
         </c:ser>
         <c:ser>
@@ -24812,63 +24703,49 @@
           <c:order val="1"/>
           <c:tx>
             <c:strRef>
-              <c:f>Sheet1!$C$1</c:f>
+              <c:f>Sheet1!#REF!</c:f>
               <c:strCache>
                 <c:ptCount val="1"/>
                 <c:pt idx="0">
-                  <c:v>% Accuracy</c:v>
+                  <c:v>#REF!</c:v>
                 </c:pt>
               </c:strCache>
             </c:strRef>
           </c:tx>
-          <c:marker>
-            <c:symbol val="none"/>
-          </c:marker>
-          <c:val>
+          <c:spPr>
+            <a:ln w="28575">
+              <a:noFill/>
+            </a:ln>
+          </c:spPr>
+          <c:trendline>
+            <c:spPr>
+              <a:ln w="19050" cap="flat" cmpd="sng" algn="ctr">
+                <a:solidFill>
+                  <a:schemeClr val="accent3">
+                    <a:shade val="95000"/>
+                    <a:satMod val="105000"/>
+                  </a:schemeClr>
+                </a:solidFill>
+                <a:prstDash val="solid"/>
+              </a:ln>
+              <a:effectLst/>
+            </c:spPr>
+            <c:trendlineType val="linear"/>
+            <c:dispRSqr val="0"/>
+            <c:dispEq val="0"/>
+          </c:trendline>
+          <c:yVal>
             <c:numRef>
-              <c:f>Sheet1!$C$2:$C$13</c:f>
+              <c:f>Sheet1!#REF!</c:f>
               <c:numCache>
                 <c:formatCode>General</c:formatCode>
-                <c:ptCount val="12"/>
+                <c:ptCount val="1"/>
                 <c:pt idx="0">
-                  <c:v>100</c:v>
-                </c:pt>
-                <c:pt idx="1">
-                  <c:v>60</c:v>
-                </c:pt>
-                <c:pt idx="2">
-                  <c:v>90</c:v>
-                </c:pt>
-                <c:pt idx="3">
-                  <c:v>90</c:v>
-                </c:pt>
-                <c:pt idx="4">
-                  <c:v>70</c:v>
-                </c:pt>
-                <c:pt idx="5">
-                  <c:v>80</c:v>
-                </c:pt>
-                <c:pt idx="6">
-                  <c:v>60</c:v>
-                </c:pt>
-                <c:pt idx="7">
-                  <c:v>90</c:v>
-                </c:pt>
-                <c:pt idx="8">
-                  <c:v>40</c:v>
-                </c:pt>
-                <c:pt idx="9">
-                  <c:v>90</c:v>
-                </c:pt>
-                <c:pt idx="10">
-                  <c:v>70</c:v>
-                </c:pt>
-                <c:pt idx="11">
-                  <c:v>90</c:v>
+                  <c:v>1</c:v>
                 </c:pt>
               </c:numCache>
             </c:numRef>
-          </c:val>
+          </c:yVal>
           <c:smooth val="0"/>
         </c:ser>
         <c:dLbls>
@@ -24879,32 +24756,29 @@
           <c:showPercent val="0"/>
           <c:showBubbleSize val="0"/>
         </c:dLbls>
-        <c:marker val="1"/>
-        <c:smooth val="0"/>
-        <c:axId val="60022784"/>
-        <c:axId val="60024320"/>
-      </c:lineChart>
-      <c:catAx>
-        <c:axId val="60022784"/>
+        <c:axId val="123516800"/>
+        <c:axId val="123518336"/>
+      </c:scatterChart>
+      <c:valAx>
+        <c:axId val="123516800"/>
         <c:scaling>
           <c:orientation val="minMax"/>
+          <c:min val="0"/>
         </c:scaling>
         <c:delete val="0"/>
         <c:axPos val="b"/>
+        <c:majorGridlines/>
         <c:numFmt formatCode="General" sourceLinked="1"/>
         <c:majorTickMark val="none"/>
         <c:minorTickMark val="none"/>
         <c:tickLblPos val="nextTo"/>
-        <c:crossAx val="60024320"/>
+        <c:crossAx val="123518336"/>
         <c:crosses val="autoZero"/>
-        <c:auto val="1"/>
-        <c:lblAlgn val="ctr"/>
-        <c:lblOffset val="0"/>
-        <c:tickLblSkip val="2"/>
-        <c:noMultiLvlLbl val="0"/>
-      </c:catAx>
+        <c:crossBetween val="midCat"/>
+        <c:majorUnit val="1"/>
+      </c:valAx>
       <c:valAx>
-        <c:axId val="60024320"/>
+        <c:axId val="123518336"/>
         <c:scaling>
           <c:orientation val="minMax"/>
           <c:max val="100"/>
@@ -24913,21 +24787,45 @@
         <c:delete val="0"/>
         <c:axPos val="l"/>
         <c:majorGridlines/>
+        <c:title>
+          <c:tx>
+            <c:rich>
+              <a:bodyPr rot="-5400000" vert="horz"/>
+              <a:lstStyle/>
+              <a:p>
+                <a:pPr>
+                  <a:defRPr/>
+                </a:pPr>
+                <a:r>
+                  <a:rPr lang="en-US"/>
+                  <a:t>Time (sec)</a:t>
+                </a:r>
+              </a:p>
+            </c:rich>
+          </c:tx>
+          <c:overlay val="0"/>
+        </c:title>
         <c:numFmt formatCode="0" sourceLinked="0"/>
         <c:majorTickMark val="none"/>
         <c:minorTickMark val="none"/>
         <c:tickLblPos val="nextTo"/>
-        <c:crossAx val="60022784"/>
+        <c:crossAx val="123516800"/>
         <c:crosses val="autoZero"/>
-        <c:crossBetween val="between"/>
+        <c:crossBetween val="midCat"/>
       </c:valAx>
-      <c:dTable>
-        <c:showHorzBorder val="1"/>
-        <c:showVertBorder val="1"/>
-        <c:showOutline val="1"/>
-        <c:showKeys val="1"/>
-      </c:dTable>
     </c:plotArea>
+    <c:legend>
+      <c:legendPos val="b"/>
+      <c:legendEntry>
+        <c:idx val="1"/>
+        <c:delete val="1"/>
+      </c:legendEntry>
+      <c:legendEntry>
+        <c:idx val="3"/>
+        <c:delete val="1"/>
+      </c:legendEntry>
+      <c:overlay val="0"/>
+    </c:legend>
     <c:plotVisOnly val="1"/>
     <c:dispBlanksAs val="gap"/>
     <c:showDLblsOverMax val="0"/>
@@ -24935,10 +24833,212 @@
   <c:externalData r:id="rId1">
     <c:autoUpdate val="0"/>
   </c:externalData>
+  <c:userShapes r:id="rId2"/>
 </c:chartSpace>
 </file>
 
 <file path=word/charts/chart5.xml><?xml version="1.0" encoding="utf-8"?>
+<c:chartSpace xmlns:c="http://schemas.openxmlformats.org/drawingml/2006/chart" xmlns:a="http://schemas.openxmlformats.org/drawingml/2006/main" xmlns:r="http://schemas.openxmlformats.org/officeDocument/2006/relationships">
+  <c:date1904 val="0"/>
+  <c:lang val="en-US"/>
+  <c:roundedCorners val="0"/>
+  <mc:AlternateContent xmlns:mc="http://schemas.openxmlformats.org/markup-compatibility/2006">
+    <mc:Choice xmlns:c14="http://schemas.microsoft.com/office/drawing/2007/8/2/chart" Requires="c14">
+      <c14:style val="102"/>
+    </mc:Choice>
+    <mc:Fallback>
+      <c:style val="2"/>
+    </mc:Fallback>
+  </mc:AlternateContent>
+  <c:chart>
+    <c:title>
+      <c:tx>
+        <c:rich>
+          <a:bodyPr/>
+          <a:lstStyle/>
+          <a:p>
+            <a:pPr>
+              <a:defRPr/>
+            </a:pPr>
+            <a:r>
+              <a:rPr lang="en-US"/>
+              <a:t>Average accuracy per turn</a:t>
+            </a:r>
+          </a:p>
+        </c:rich>
+      </c:tx>
+      <c:overlay val="0"/>
+    </c:title>
+    <c:autoTitleDeleted val="0"/>
+    <c:plotArea>
+      <c:layout/>
+      <c:scatterChart>
+        <c:scatterStyle val="lineMarker"/>
+        <c:varyColors val="0"/>
+        <c:ser>
+          <c:idx val="2"/>
+          <c:order val="0"/>
+          <c:tx>
+            <c:strRef>
+              <c:f>Sheet1!$B$1</c:f>
+              <c:strCache>
+                <c:ptCount val="1"/>
+                <c:pt idx="0">
+                  <c:v>% Accuracy</c:v>
+                </c:pt>
+              </c:strCache>
+            </c:strRef>
+          </c:tx>
+          <c:spPr>
+            <a:ln w="28575">
+              <a:noFill/>
+            </a:ln>
+          </c:spPr>
+          <c:trendline>
+            <c:spPr>
+              <a:ln w="19050" cap="flat" cmpd="sng" algn="ctr">
+                <a:solidFill>
+                  <a:schemeClr val="accent3">
+                    <a:shade val="95000"/>
+                    <a:satMod val="105000"/>
+                  </a:schemeClr>
+                </a:solidFill>
+                <a:prstDash val="solid"/>
+              </a:ln>
+              <a:effectLst/>
+            </c:spPr>
+            <c:trendlineType val="linear"/>
+            <c:dispRSqr val="0"/>
+            <c:dispEq val="0"/>
+          </c:trendline>
+          <c:yVal>
+            <c:numRef>
+              <c:f>Sheet1!$B$2:$B$13</c:f>
+              <c:numCache>
+                <c:formatCode>General</c:formatCode>
+                <c:ptCount val="12"/>
+                <c:pt idx="0">
+                  <c:v>1</c:v>
+                </c:pt>
+                <c:pt idx="1">
+                  <c:v>0.6</c:v>
+                </c:pt>
+                <c:pt idx="2">
+                  <c:v>0.9</c:v>
+                </c:pt>
+                <c:pt idx="3">
+                  <c:v>0.9</c:v>
+                </c:pt>
+                <c:pt idx="4">
+                  <c:v>0.7</c:v>
+                </c:pt>
+                <c:pt idx="5">
+                  <c:v>0.8</c:v>
+                </c:pt>
+                <c:pt idx="6">
+                  <c:v>0.6</c:v>
+                </c:pt>
+                <c:pt idx="7">
+                  <c:v>0.9</c:v>
+                </c:pt>
+                <c:pt idx="8">
+                  <c:v>0.4</c:v>
+                </c:pt>
+                <c:pt idx="9">
+                  <c:v>0.9</c:v>
+                </c:pt>
+                <c:pt idx="10">
+                  <c:v>0.7</c:v>
+                </c:pt>
+                <c:pt idx="11">
+                  <c:v>0.9</c:v>
+                </c:pt>
+              </c:numCache>
+            </c:numRef>
+          </c:yVal>
+          <c:smooth val="0"/>
+        </c:ser>
+        <c:dLbls>
+          <c:showLegendKey val="0"/>
+          <c:showVal val="0"/>
+          <c:showCatName val="0"/>
+          <c:showSerName val="0"/>
+          <c:showPercent val="0"/>
+          <c:showBubbleSize val="0"/>
+        </c:dLbls>
+        <c:axId val="124004224"/>
+        <c:axId val="124005760"/>
+      </c:scatterChart>
+      <c:valAx>
+        <c:axId val="124004224"/>
+        <c:scaling>
+          <c:orientation val="minMax"/>
+          <c:min val="0"/>
+        </c:scaling>
+        <c:delete val="0"/>
+        <c:axPos val="b"/>
+        <c:majorGridlines/>
+        <c:numFmt formatCode="General" sourceLinked="1"/>
+        <c:majorTickMark val="none"/>
+        <c:minorTickMark val="none"/>
+        <c:tickLblPos val="nextTo"/>
+        <c:crossAx val="124005760"/>
+        <c:crosses val="autoZero"/>
+        <c:crossBetween val="midCat"/>
+        <c:majorUnit val="1"/>
+      </c:valAx>
+      <c:valAx>
+        <c:axId val="124005760"/>
+        <c:scaling>
+          <c:orientation val="minMax"/>
+          <c:max val="1"/>
+        </c:scaling>
+        <c:delete val="0"/>
+        <c:axPos val="l"/>
+        <c:majorGridlines/>
+        <c:title>
+          <c:tx>
+            <c:rich>
+              <a:bodyPr rot="-5400000" vert="horz"/>
+              <a:lstStyle/>
+              <a:p>
+                <a:pPr>
+                  <a:defRPr/>
+                </a:pPr>
+                <a:r>
+                  <a:rPr lang="en-US"/>
+                  <a:t>Accuracy</a:t>
+                </a:r>
+              </a:p>
+            </c:rich>
+          </c:tx>
+          <c:overlay val="0"/>
+        </c:title>
+        <c:numFmt formatCode="0%" sourceLinked="0"/>
+        <c:majorTickMark val="none"/>
+        <c:minorTickMark val="none"/>
+        <c:tickLblPos val="nextTo"/>
+        <c:crossAx val="124004224"/>
+        <c:crosses val="autoZero"/>
+        <c:crossBetween val="midCat"/>
+      </c:valAx>
+    </c:plotArea>
+    <c:legend>
+      <c:legendPos val="b"/>
+      <c:overlay val="0"/>
+    </c:legend>
+    <c:plotVisOnly val="1"/>
+    <c:dispBlanksAs val="gap"/>
+    <c:showDLblsOverMax val="0"/>
+  </c:chart>
+  <c:externalData r:id="rId1">
+    <c:autoUpdate val="0"/>
+  </c:externalData>
+  <c:userShapes r:id="rId2"/>
+</c:chartSpace>
+</file>
+
+<file path=word/charts/chart6.xml><?xml version="1.0" encoding="utf-8"?>
 <c:chartSpace xmlns:c="http://schemas.openxmlformats.org/drawingml/2006/chart" xmlns:a="http://schemas.openxmlformats.org/drawingml/2006/main" xmlns:r="http://schemas.openxmlformats.org/officeDocument/2006/relationships">
   <c:date1904 val="0"/>
   <c:lang val="en-US"/>
@@ -25132,11 +25232,11 @@
           <c:showBubbleSize val="0"/>
         </c:dLbls>
         <c:gapWidth val="150"/>
-        <c:axId val="60633472"/>
-        <c:axId val="60635008"/>
+        <c:axId val="124016512"/>
+        <c:axId val="124018048"/>
       </c:barChart>
       <c:catAx>
-        <c:axId val="60633472"/>
+        <c:axId val="124016512"/>
         <c:scaling>
           <c:orientation val="minMax"/>
         </c:scaling>
@@ -25145,7 +25245,7 @@
         <c:majorTickMark val="none"/>
         <c:minorTickMark val="none"/>
         <c:tickLblPos val="nextTo"/>
-        <c:crossAx val="60635008"/>
+        <c:crossAx val="124018048"/>
         <c:crosses val="autoZero"/>
         <c:auto val="1"/>
         <c:lblAlgn val="ctr"/>
@@ -25153,7 +25253,7 @@
         <c:noMultiLvlLbl val="0"/>
       </c:catAx>
       <c:valAx>
-        <c:axId val="60635008"/>
+        <c:axId val="124018048"/>
         <c:scaling>
           <c:orientation val="minMax"/>
           <c:max val="100"/>
@@ -25184,7 +25284,7 @@
         <c:majorTickMark val="none"/>
         <c:minorTickMark val="none"/>
         <c:tickLblPos val="nextTo"/>
-        <c:crossAx val="60633472"/>
+        <c:crossAx val="124016512"/>
         <c:crosses val="autoZero"/>
         <c:crossBetween val="between"/>
       </c:valAx>
@@ -25205,7 +25305,7 @@
 </c:chartSpace>
 </file>
 
-<file path=word/charts/chart6.xml><?xml version="1.0" encoding="utf-8"?>
+<file path=word/charts/chart7.xml><?xml version="1.0" encoding="utf-8"?>
 <c:chartSpace xmlns:c="http://schemas.openxmlformats.org/drawingml/2006/chart" xmlns:a="http://schemas.openxmlformats.org/drawingml/2006/main" xmlns:r="http://schemas.openxmlformats.org/officeDocument/2006/relationships">
   <c:date1904 val="0"/>
   <c:lang val="en-US"/>
@@ -25812,11 +25912,11 @@
         </c:dLbls>
         <c:gapWidth val="75"/>
         <c:overlap val="-25"/>
-        <c:axId val="60721792"/>
-        <c:axId val="60834176"/>
+        <c:axId val="122442112"/>
+        <c:axId val="122443648"/>
       </c:barChart>
       <c:catAx>
-        <c:axId val="60721792"/>
+        <c:axId val="122442112"/>
         <c:scaling>
           <c:orientation val="minMax"/>
         </c:scaling>
@@ -25826,7 +25926,7 @@
         <c:majorTickMark val="none"/>
         <c:minorTickMark val="none"/>
         <c:tickLblPos val="nextTo"/>
-        <c:crossAx val="60834176"/>
+        <c:crossAx val="122443648"/>
         <c:crosses val="autoZero"/>
         <c:auto val="1"/>
         <c:lblAlgn val="ctr"/>
@@ -25834,7 +25934,7 @@
         <c:noMultiLvlLbl val="0"/>
       </c:catAx>
       <c:valAx>
-        <c:axId val="60834176"/>
+        <c:axId val="122443648"/>
         <c:scaling>
           <c:orientation val="minMax"/>
         </c:scaling>
@@ -25850,7 +25950,7 @@
             <a:noFill/>
           </a:ln>
         </c:spPr>
-        <c:crossAx val="60721792"/>
+        <c:crossAx val="122442112"/>
         <c:crosses val="autoZero"/>
         <c:crossBetween val="between"/>
       </c:valAx>
@@ -25869,7 +25969,7 @@
 </c:chartSpace>
 </file>
 
-<file path=word/charts/chart7.xml><?xml version="1.0" encoding="utf-8"?>
+<file path=word/charts/chart8.xml><?xml version="1.0" encoding="utf-8"?>
 <c:chartSpace xmlns:c="http://schemas.openxmlformats.org/drawingml/2006/chart" xmlns:a="http://schemas.openxmlformats.org/drawingml/2006/main" xmlns:r="http://schemas.openxmlformats.org/officeDocument/2006/relationships">
   <c:date1904 val="0"/>
   <c:lang val="en-US"/>
@@ -26497,11 +26597,11 @@
         </c:dLbls>
         <c:gapWidth val="75"/>
         <c:overlap val="-25"/>
-        <c:axId val="60996992"/>
-        <c:axId val="60998784"/>
+        <c:axId val="124421248"/>
+        <c:axId val="124422784"/>
       </c:barChart>
       <c:catAx>
-        <c:axId val="60996992"/>
+        <c:axId val="124421248"/>
         <c:scaling>
           <c:orientation val="minMax"/>
         </c:scaling>
@@ -26511,7 +26611,7 @@
         <c:majorTickMark val="none"/>
         <c:minorTickMark val="none"/>
         <c:tickLblPos val="nextTo"/>
-        <c:crossAx val="60998784"/>
+        <c:crossAx val="124422784"/>
         <c:crosses val="autoZero"/>
         <c:auto val="1"/>
         <c:lblAlgn val="ctr"/>
@@ -26519,7 +26619,7 @@
         <c:noMultiLvlLbl val="0"/>
       </c:catAx>
       <c:valAx>
-        <c:axId val="60998784"/>
+        <c:axId val="124422784"/>
         <c:scaling>
           <c:orientation val="minMax"/>
         </c:scaling>
@@ -26535,7 +26635,7 @@
             <a:noFill/>
           </a:ln>
         </c:spPr>
-        <c:crossAx val="60996992"/>
+        <c:crossAx val="124421248"/>
         <c:crosses val="autoZero"/>
         <c:crossBetween val="between"/>
       </c:valAx>
@@ -26554,7 +26654,7 @@
 </c:chartSpace>
 </file>
 
-<file path=word/charts/chart8.xml><?xml version="1.0" encoding="utf-8"?>
+<file path=word/charts/chart9.xml><?xml version="1.0" encoding="utf-8"?>
 <c:chartSpace xmlns:c="http://schemas.openxmlformats.org/drawingml/2006/chart" xmlns:a="http://schemas.openxmlformats.org/drawingml/2006/main" xmlns:r="http://schemas.openxmlformats.org/officeDocument/2006/relationships">
   <c:date1904 val="0"/>
   <c:lang val="en-US"/>
@@ -26930,11 +27030,11 @@
         </c:dLbls>
         <c:gapWidth val="75"/>
         <c:overlap val="-25"/>
-        <c:axId val="61051264"/>
-        <c:axId val="61052800"/>
+        <c:axId val="123373440"/>
+        <c:axId val="123374976"/>
       </c:barChart>
       <c:catAx>
-        <c:axId val="61051264"/>
+        <c:axId val="123373440"/>
         <c:scaling>
           <c:orientation val="minMax"/>
         </c:scaling>
@@ -26944,7 +27044,7 @@
         <c:majorTickMark val="none"/>
         <c:minorTickMark val="none"/>
         <c:tickLblPos val="nextTo"/>
-        <c:crossAx val="61052800"/>
+        <c:crossAx val="123374976"/>
         <c:crosses val="autoZero"/>
         <c:auto val="1"/>
         <c:lblAlgn val="ctr"/>
@@ -26952,7 +27052,7 @@
         <c:noMultiLvlLbl val="0"/>
       </c:catAx>
       <c:valAx>
-        <c:axId val="61052800"/>
+        <c:axId val="123374976"/>
         <c:scaling>
           <c:orientation val="minMax"/>
         </c:scaling>
@@ -26968,7 +27068,7 @@
             <a:noFill/>
           </a:ln>
         </c:spPr>
-        <c:crossAx val="61051264"/>
+        <c:crossAx val="123373440"/>
         <c:crosses val="autoZero"/>
         <c:crossBetween val="between"/>
       </c:valAx>
@@ -26987,605 +27087,122 @@
 </c:chartSpace>
 </file>
 
-<file path=word/charts/chart9.xml><?xml version="1.0" encoding="utf-8"?>
-<c:chartSpace xmlns:c="http://schemas.openxmlformats.org/drawingml/2006/chart" xmlns:a="http://schemas.openxmlformats.org/drawingml/2006/main" xmlns:r="http://schemas.openxmlformats.org/officeDocument/2006/relationships">
-  <c:date1904 val="0"/>
-  <c:lang val="en-US"/>
-  <c:roundedCorners val="0"/>
-  <mc:AlternateContent xmlns:mc="http://schemas.openxmlformats.org/markup-compatibility/2006">
-    <mc:Choice xmlns:c14="http://schemas.microsoft.com/office/drawing/2007/8/2/chart" Requires="c14">
-      <c14:style val="102"/>
-    </mc:Choice>
-    <mc:Fallback>
-      <c:style val="2"/>
-    </mc:Fallback>
-  </mc:AlternateContent>
-  <c:chart>
-    <c:title>
-      <c:tx>
-        <c:rich>
-          <a:bodyPr/>
-          <a:lstStyle/>
-          <a:p>
-            <a:pPr>
-              <a:defRPr/>
-            </a:pPr>
-            <a:r>
-              <a:rPr lang="en-US"/>
-              <a:t>User 4</a:t>
-            </a:r>
-          </a:p>
-        </c:rich>
-      </c:tx>
-      <c:overlay val="0"/>
-    </c:title>
-    <c:autoTitleDeleted val="0"/>
-    <c:plotArea>
-      <c:layout/>
-      <c:barChart>
-        <c:barDir val="col"/>
-        <c:grouping val="clustered"/>
-        <c:varyColors val="0"/>
-        <c:ser>
-          <c:idx val="0"/>
-          <c:order val="0"/>
-          <c:tx>
-            <c:strRef>
-              <c:f>Sheet1!$B$1</c:f>
-              <c:strCache>
-                <c:ptCount val="1"/>
-                <c:pt idx="0">
-                  <c:v>During Turn</c:v>
-                </c:pt>
-              </c:strCache>
-            </c:strRef>
-          </c:tx>
-          <c:invertIfNegative val="0"/>
-          <c:cat>
-            <c:strRef>
-              <c:f>Sheet1!$A$2:$A$17</c:f>
-              <c:strCache>
-                <c:ptCount val="16"/>
-                <c:pt idx="0">
-                  <c:v>1</c:v>
-                </c:pt>
-                <c:pt idx="1">
-                  <c:v>2</c:v>
-                </c:pt>
-                <c:pt idx="2">
-                  <c:v>3</c:v>
-                </c:pt>
-                <c:pt idx="3">
-                  <c:v>4</c:v>
-                </c:pt>
-                <c:pt idx="4">
-                  <c:v>5</c:v>
-                </c:pt>
-                <c:pt idx="5">
-                  <c:v>6</c:v>
-                </c:pt>
-                <c:pt idx="6">
-                  <c:v>7</c:v>
-                </c:pt>
-                <c:pt idx="7">
-                  <c:v>8</c:v>
-                </c:pt>
-                <c:pt idx="8">
-                  <c:v>9</c:v>
-                </c:pt>
-                <c:pt idx="9">
-                  <c:v>10</c:v>
-                </c:pt>
-                <c:pt idx="10">
-                  <c:v>11</c:v>
-                </c:pt>
-                <c:pt idx="11">
-                  <c:v>12</c:v>
-                </c:pt>
-                <c:pt idx="12">
-                  <c:v>13</c:v>
-                </c:pt>
-                <c:pt idx="13">
-                  <c:v>14</c:v>
-                </c:pt>
-                <c:pt idx="14">
-                  <c:v>During Turn</c:v>
-                </c:pt>
-                <c:pt idx="15">
-                  <c:v>Out of Turn</c:v>
-                </c:pt>
-              </c:strCache>
-            </c:strRef>
-          </c:cat>
-          <c:val>
-            <c:numRef>
-              <c:f>Sheet1!$B$2:$B$17</c:f>
-              <c:numCache>
-                <c:formatCode>General</c:formatCode>
-                <c:ptCount val="16"/>
-                <c:pt idx="0">
-                  <c:v>25.891789473684209</c:v>
-                </c:pt>
-                <c:pt idx="1">
-                  <c:v>25.808852459016386</c:v>
-                </c:pt>
-                <c:pt idx="2">
-                  <c:v>25.881666666666689</c:v>
-                </c:pt>
-                <c:pt idx="3">
-                  <c:v>25.72159420289854</c:v>
-                </c:pt>
-                <c:pt idx="4">
-                  <c:v>25.8935294117647</c:v>
-                </c:pt>
-                <c:pt idx="5">
-                  <c:v>25.883636363636366</c:v>
-                </c:pt>
-                <c:pt idx="6">
-                  <c:v>25.848309859154945</c:v>
-                </c:pt>
-                <c:pt idx="7">
-                  <c:v>25.264615384615379</c:v>
-                </c:pt>
-                <c:pt idx="8">
-                  <c:v>25.83588235294118</c:v>
-                </c:pt>
-                <c:pt idx="9">
-                  <c:v>25.515185185185185</c:v>
-                </c:pt>
-                <c:pt idx="10">
-                  <c:v>25.390721649484519</c:v>
-                </c:pt>
-                <c:pt idx="11">
-                  <c:v>23.97894736842105</c:v>
-                </c:pt>
-                <c:pt idx="12">
-                  <c:v>25.243333333333339</c:v>
-                </c:pt>
-                <c:pt idx="13">
-                  <c:v>25.35806451612903</c:v>
-                </c:pt>
-              </c:numCache>
-            </c:numRef>
-          </c:val>
-        </c:ser>
-        <c:ser>
-          <c:idx val="1"/>
-          <c:order val="1"/>
-          <c:tx>
-            <c:strRef>
-              <c:f>Sheet1!$C$1</c:f>
-              <c:strCache>
-                <c:ptCount val="1"/>
-                <c:pt idx="0">
-                  <c:v>Out of turn</c:v>
-                </c:pt>
-              </c:strCache>
-            </c:strRef>
-          </c:tx>
-          <c:invertIfNegative val="0"/>
-          <c:cat>
-            <c:strRef>
-              <c:f>Sheet1!$A$2:$A$17</c:f>
-              <c:strCache>
-                <c:ptCount val="16"/>
-                <c:pt idx="0">
-                  <c:v>1</c:v>
-                </c:pt>
-                <c:pt idx="1">
-                  <c:v>2</c:v>
-                </c:pt>
-                <c:pt idx="2">
-                  <c:v>3</c:v>
-                </c:pt>
-                <c:pt idx="3">
-                  <c:v>4</c:v>
-                </c:pt>
-                <c:pt idx="4">
-                  <c:v>5</c:v>
-                </c:pt>
-                <c:pt idx="5">
-                  <c:v>6</c:v>
-                </c:pt>
-                <c:pt idx="6">
-                  <c:v>7</c:v>
-                </c:pt>
-                <c:pt idx="7">
-                  <c:v>8</c:v>
-                </c:pt>
-                <c:pt idx="8">
-                  <c:v>9</c:v>
-                </c:pt>
-                <c:pt idx="9">
-                  <c:v>10</c:v>
-                </c:pt>
-                <c:pt idx="10">
-                  <c:v>11</c:v>
-                </c:pt>
-                <c:pt idx="11">
-                  <c:v>12</c:v>
-                </c:pt>
-                <c:pt idx="12">
-                  <c:v>13</c:v>
-                </c:pt>
-                <c:pt idx="13">
-                  <c:v>14</c:v>
-                </c:pt>
-                <c:pt idx="14">
-                  <c:v>During Turn</c:v>
-                </c:pt>
-                <c:pt idx="15">
-                  <c:v>Out of Turn</c:v>
-                </c:pt>
-              </c:strCache>
-            </c:strRef>
-          </c:cat>
-          <c:val>
-            <c:numRef>
-              <c:f>Sheet1!$C$2:$C$17</c:f>
-              <c:numCache>
-                <c:formatCode>General</c:formatCode>
-                <c:ptCount val="16"/>
-                <c:pt idx="0">
-                  <c:v>25.860952380952376</c:v>
-                </c:pt>
-                <c:pt idx="1">
-                  <c:v>25.909902912621362</c:v>
-                </c:pt>
-                <c:pt idx="2">
-                  <c:v>25.869454545454545</c:v>
-                </c:pt>
-                <c:pt idx="3">
-                  <c:v>25.885606060606076</c:v>
-                </c:pt>
-                <c:pt idx="4">
-                  <c:v>25.590476190476188</c:v>
-                </c:pt>
-                <c:pt idx="5">
-                  <c:v>25.836226415094334</c:v>
-                </c:pt>
-                <c:pt idx="6">
-                  <c:v>25.827654320987655</c:v>
-                </c:pt>
-                <c:pt idx="7">
-                  <c:v>25.830900000000014</c:v>
-                </c:pt>
-                <c:pt idx="8">
-                  <c:v>25.877522658610246</c:v>
-                </c:pt>
-                <c:pt idx="9">
-                  <c:v>25.802767295597498</c:v>
-                </c:pt>
-                <c:pt idx="10">
-                  <c:v>25.311891891891896</c:v>
-                </c:pt>
-                <c:pt idx="11">
-                  <c:v>25.802083333333332</c:v>
-                </c:pt>
-                <c:pt idx="12">
-                  <c:v>25.334761904761905</c:v>
-                </c:pt>
-                <c:pt idx="13">
-                  <c:v>25.717142857142846</c:v>
-                </c:pt>
-              </c:numCache>
-            </c:numRef>
-          </c:val>
-        </c:ser>
-        <c:ser>
-          <c:idx val="2"/>
-          <c:order val="2"/>
-          <c:tx>
-            <c:strRef>
-              <c:f>Sheet1!$D$1</c:f>
-              <c:strCache>
-                <c:ptCount val="1"/>
-                <c:pt idx="0">
-                  <c:v>Average during Turn</c:v>
-                </c:pt>
-              </c:strCache>
-            </c:strRef>
-          </c:tx>
-          <c:invertIfNegative val="0"/>
-          <c:cat>
-            <c:strRef>
-              <c:f>Sheet1!$A$2:$A$17</c:f>
-              <c:strCache>
-                <c:ptCount val="16"/>
-                <c:pt idx="0">
-                  <c:v>1</c:v>
-                </c:pt>
-                <c:pt idx="1">
-                  <c:v>2</c:v>
-                </c:pt>
-                <c:pt idx="2">
-                  <c:v>3</c:v>
-                </c:pt>
-                <c:pt idx="3">
-                  <c:v>4</c:v>
-                </c:pt>
-                <c:pt idx="4">
-                  <c:v>5</c:v>
-                </c:pt>
-                <c:pt idx="5">
-                  <c:v>6</c:v>
-                </c:pt>
-                <c:pt idx="6">
-                  <c:v>7</c:v>
-                </c:pt>
-                <c:pt idx="7">
-                  <c:v>8</c:v>
-                </c:pt>
-                <c:pt idx="8">
-                  <c:v>9</c:v>
-                </c:pt>
-                <c:pt idx="9">
-                  <c:v>10</c:v>
-                </c:pt>
-                <c:pt idx="10">
-                  <c:v>11</c:v>
-                </c:pt>
-                <c:pt idx="11">
-                  <c:v>12</c:v>
-                </c:pt>
-                <c:pt idx="12">
-                  <c:v>13</c:v>
-                </c:pt>
-                <c:pt idx="13">
-                  <c:v>14</c:v>
-                </c:pt>
-                <c:pt idx="14">
-                  <c:v>During Turn</c:v>
-                </c:pt>
-                <c:pt idx="15">
-                  <c:v>Out of Turn</c:v>
-                </c:pt>
-              </c:strCache>
-            </c:strRef>
-          </c:cat>
-          <c:val>
-            <c:numRef>
-              <c:f>Sheet1!$D$2:$D$17</c:f>
-              <c:numCache>
-                <c:formatCode>General</c:formatCode>
-                <c:ptCount val="16"/>
-                <c:pt idx="14">
-                  <c:v>25.53</c:v>
-                </c:pt>
-              </c:numCache>
-            </c:numRef>
-          </c:val>
-        </c:ser>
-        <c:ser>
-          <c:idx val="3"/>
-          <c:order val="3"/>
-          <c:tx>
-            <c:strRef>
-              <c:f>Sheet1!$E$1</c:f>
-              <c:strCache>
-                <c:ptCount val="1"/>
-                <c:pt idx="0">
-                  <c:v>Average out of turn</c:v>
-                </c:pt>
-              </c:strCache>
-            </c:strRef>
-          </c:tx>
-          <c:invertIfNegative val="0"/>
-          <c:cat>
-            <c:strRef>
-              <c:f>Sheet1!$A$2:$A$17</c:f>
-              <c:strCache>
-                <c:ptCount val="16"/>
-                <c:pt idx="0">
-                  <c:v>1</c:v>
-                </c:pt>
-                <c:pt idx="1">
-                  <c:v>2</c:v>
-                </c:pt>
-                <c:pt idx="2">
-                  <c:v>3</c:v>
-                </c:pt>
-                <c:pt idx="3">
-                  <c:v>4</c:v>
-                </c:pt>
-                <c:pt idx="4">
-                  <c:v>5</c:v>
-                </c:pt>
-                <c:pt idx="5">
-                  <c:v>6</c:v>
-                </c:pt>
-                <c:pt idx="6">
-                  <c:v>7</c:v>
-                </c:pt>
-                <c:pt idx="7">
-                  <c:v>8</c:v>
-                </c:pt>
-                <c:pt idx="8">
-                  <c:v>9</c:v>
-                </c:pt>
-                <c:pt idx="9">
-                  <c:v>10</c:v>
-                </c:pt>
-                <c:pt idx="10">
-                  <c:v>11</c:v>
-                </c:pt>
-                <c:pt idx="11">
-                  <c:v>12</c:v>
-                </c:pt>
-                <c:pt idx="12">
-                  <c:v>13</c:v>
-                </c:pt>
-                <c:pt idx="13">
-                  <c:v>14</c:v>
-                </c:pt>
-                <c:pt idx="14">
-                  <c:v>During Turn</c:v>
-                </c:pt>
-                <c:pt idx="15">
-                  <c:v>Out of Turn</c:v>
-                </c:pt>
-              </c:strCache>
-            </c:strRef>
-          </c:cat>
-          <c:val>
-            <c:numRef>
-              <c:f>Sheet1!$E$2:$E$17</c:f>
-              <c:numCache>
-                <c:formatCode>General</c:formatCode>
-                <c:ptCount val="16"/>
-                <c:pt idx="15">
-                  <c:v>25.7</c:v>
-                </c:pt>
-              </c:numCache>
-            </c:numRef>
-          </c:val>
-        </c:ser>
-        <c:ser>
-          <c:idx val="4"/>
-          <c:order val="4"/>
-          <c:tx>
-            <c:strRef>
-              <c:f>Sheet1!$F$1</c:f>
-              <c:strCache>
-                <c:ptCount val="1"/>
-                <c:pt idx="0">
-                  <c:v>percentage of one over the other 57.14</c:v>
-                </c:pt>
-              </c:strCache>
-            </c:strRef>
-          </c:tx>
-          <c:invertIfNegative val="0"/>
-          <c:cat>
-            <c:strRef>
-              <c:f>Sheet1!$A$2:$A$17</c:f>
-              <c:strCache>
-                <c:ptCount val="16"/>
-                <c:pt idx="0">
-                  <c:v>1</c:v>
-                </c:pt>
-                <c:pt idx="1">
-                  <c:v>2</c:v>
-                </c:pt>
-                <c:pt idx="2">
-                  <c:v>3</c:v>
-                </c:pt>
-                <c:pt idx="3">
-                  <c:v>4</c:v>
-                </c:pt>
-                <c:pt idx="4">
-                  <c:v>5</c:v>
-                </c:pt>
-                <c:pt idx="5">
-                  <c:v>6</c:v>
-                </c:pt>
-                <c:pt idx="6">
-                  <c:v>7</c:v>
-                </c:pt>
-                <c:pt idx="7">
-                  <c:v>8</c:v>
-                </c:pt>
-                <c:pt idx="8">
-                  <c:v>9</c:v>
-                </c:pt>
-                <c:pt idx="9">
-                  <c:v>10</c:v>
-                </c:pt>
-                <c:pt idx="10">
-                  <c:v>11</c:v>
-                </c:pt>
-                <c:pt idx="11">
-                  <c:v>12</c:v>
-                </c:pt>
-                <c:pt idx="12">
-                  <c:v>13</c:v>
-                </c:pt>
-                <c:pt idx="13">
-                  <c:v>14</c:v>
-                </c:pt>
-                <c:pt idx="14">
-                  <c:v>During Turn</c:v>
-                </c:pt>
-                <c:pt idx="15">
-                  <c:v>Out of Turn</c:v>
-                </c:pt>
-              </c:strCache>
-            </c:strRef>
-          </c:cat>
-          <c:val>
-            <c:numRef>
-              <c:f>Sheet1!$F$2:$F$17</c:f>
-              <c:numCache>
-                <c:formatCode>General</c:formatCode>
-                <c:ptCount val="16"/>
-              </c:numCache>
-            </c:numRef>
-          </c:val>
-        </c:ser>
-        <c:dLbls>
-          <c:showLegendKey val="0"/>
-          <c:showVal val="0"/>
-          <c:showCatName val="0"/>
-          <c:showSerName val="0"/>
-          <c:showPercent val="0"/>
-          <c:showBubbleSize val="0"/>
-        </c:dLbls>
-        <c:gapWidth val="75"/>
-        <c:overlap val="-25"/>
-        <c:axId val="61174912"/>
-        <c:axId val="61176448"/>
-      </c:barChart>
-      <c:catAx>
-        <c:axId val="61174912"/>
-        <c:scaling>
-          <c:orientation val="minMax"/>
-        </c:scaling>
-        <c:delete val="0"/>
-        <c:axPos val="b"/>
-        <c:numFmt formatCode="General" sourceLinked="1"/>
-        <c:majorTickMark val="none"/>
-        <c:minorTickMark val="none"/>
-        <c:tickLblPos val="nextTo"/>
-        <c:crossAx val="61176448"/>
-        <c:crosses val="autoZero"/>
-        <c:auto val="1"/>
-        <c:lblAlgn val="ctr"/>
-        <c:lblOffset val="100"/>
-        <c:noMultiLvlLbl val="0"/>
-      </c:catAx>
-      <c:valAx>
-        <c:axId val="61176448"/>
-        <c:scaling>
-          <c:orientation val="minMax"/>
-        </c:scaling>
-        <c:delete val="0"/>
-        <c:axPos val="l"/>
-        <c:majorGridlines/>
-        <c:numFmt formatCode="General" sourceLinked="1"/>
-        <c:majorTickMark val="none"/>
-        <c:minorTickMark val="none"/>
-        <c:tickLblPos val="nextTo"/>
-        <c:spPr>
-          <a:ln w="9525">
-            <a:noFill/>
-          </a:ln>
-        </c:spPr>
-        <c:crossAx val="61174912"/>
-        <c:crosses val="autoZero"/>
-        <c:crossBetween val="between"/>
-      </c:valAx>
-    </c:plotArea>
-    <c:legend>
-      <c:legendPos val="b"/>
-      <c:overlay val="0"/>
-    </c:legend>
-    <c:plotVisOnly val="1"/>
-    <c:dispBlanksAs val="gap"/>
-    <c:showDLblsOverMax val="0"/>
-  </c:chart>
-  <c:externalData r:id="rId1">
-    <c:autoUpdate val="0"/>
-  </c:externalData>
-</c:chartSpace>
+<file path=word/drawings/drawing1.xml><?xml version="1.0" encoding="utf-8"?>
+<c:userShapes xmlns:c="http://schemas.openxmlformats.org/drawingml/2006/chart">
+  <cdr:relSizeAnchor xmlns:cdr="http://schemas.openxmlformats.org/drawingml/2006/chartDrawing">
+    <cdr:from>
+      <cdr:x>0.12548</cdr:x>
+      <cdr:y>0.47733</cdr:y>
+    </cdr:from>
+    <cdr:to>
+      <cdr:x>0.3413</cdr:x>
+      <cdr:y>0.54933</cdr:y>
+    </cdr:to>
+    <cdr:sp macro="" textlink="">
+      <cdr:nvSpPr>
+        <cdr:cNvPr id="2" name="Text Box 1"/>
+        <cdr:cNvSpPr txBox="1"/>
+      </cdr:nvSpPr>
+      <cdr:spPr>
+        <a:xfrm xmlns:a="http://schemas.openxmlformats.org/drawingml/2006/main">
+          <a:off x="731520" y="1309421"/>
+          <a:ext cx="1258214" cy="197510"/>
+        </a:xfrm>
+        <a:prstGeom xmlns:a="http://schemas.openxmlformats.org/drawingml/2006/main" prst="rect">
+          <a:avLst/>
+        </a:prstGeom>
+      </cdr:spPr>
+      <cdr:style>
+        <a:lnRef xmlns:a="http://schemas.openxmlformats.org/drawingml/2006/main" idx="2">
+          <a:schemeClr val="dk1"/>
+        </a:lnRef>
+        <a:fillRef xmlns:a="http://schemas.openxmlformats.org/drawingml/2006/main" idx="1">
+          <a:schemeClr val="lt1"/>
+        </a:fillRef>
+        <a:effectRef xmlns:a="http://schemas.openxmlformats.org/drawingml/2006/main" idx="0">
+          <a:schemeClr val="dk1"/>
+        </a:effectRef>
+        <a:fontRef xmlns:a="http://schemas.openxmlformats.org/drawingml/2006/main" idx="minor">
+          <a:schemeClr val="dk1"/>
+        </a:fontRef>
+      </cdr:style>
+      <cdr:txBody>
+        <a:bodyPr xmlns:a="http://schemas.openxmlformats.org/drawingml/2006/main" vertOverflow="clip" wrap="square" rtlCol="0" anchor="ctr"/>
+        <a:lstStyle xmlns:a="http://schemas.openxmlformats.org/drawingml/2006/main"/>
+        <a:p xmlns:a="http://schemas.openxmlformats.org/drawingml/2006/main">
+          <a:r>
+            <a:rPr lang="en-US" sz="1100"/>
+            <a:t>Correlation </a:t>
+          </a:r>
+          <a:r>
+            <a:rPr lang="en-US" sz="1100" baseline="0"/>
+            <a:t>= -0.58 </a:t>
+          </a:r>
+          <a:endParaRPr lang="en-US" sz="1100"/>
+        </a:p>
+      </cdr:txBody>
+    </cdr:sp>
+  </cdr:relSizeAnchor>
+</c:userShapes>
+</file>
+
+<file path=word/drawings/drawing2.xml><?xml version="1.0" encoding="utf-8"?>
+<c:userShapes xmlns:c="http://schemas.openxmlformats.org/drawingml/2006/chart">
+  <cdr:relSizeAnchor xmlns:cdr="http://schemas.openxmlformats.org/drawingml/2006/chartDrawing">
+    <cdr:from>
+      <cdr:x>0.28978</cdr:x>
+      <cdr:y>0.46919</cdr:y>
+    </cdr:from>
+    <cdr:to>
+      <cdr:x>0.50442</cdr:x>
+      <cdr:y>0.54119</cdr:y>
+    </cdr:to>
+    <cdr:sp macro="" textlink="">
+      <cdr:nvSpPr>
+        <cdr:cNvPr id="2" name="Text Box 1"/>
+        <cdr:cNvSpPr txBox="1"/>
+      </cdr:nvSpPr>
+      <cdr:spPr>
+        <a:xfrm xmlns:a="http://schemas.openxmlformats.org/drawingml/2006/main">
+          <a:off x="1689405" y="1287069"/>
+          <a:ext cx="1251305" cy="197510"/>
+        </a:xfrm>
+        <a:prstGeom xmlns:a="http://schemas.openxmlformats.org/drawingml/2006/main" prst="rect">
+          <a:avLst/>
+        </a:prstGeom>
+      </cdr:spPr>
+      <cdr:style>
+        <a:lnRef xmlns:a="http://schemas.openxmlformats.org/drawingml/2006/main" idx="2">
+          <a:schemeClr val="dk1"/>
+        </a:lnRef>
+        <a:fillRef xmlns:a="http://schemas.openxmlformats.org/drawingml/2006/main" idx="1">
+          <a:schemeClr val="lt1"/>
+        </a:fillRef>
+        <a:effectRef xmlns:a="http://schemas.openxmlformats.org/drawingml/2006/main" idx="0">
+          <a:schemeClr val="dk1"/>
+        </a:effectRef>
+        <a:fontRef xmlns:a="http://schemas.openxmlformats.org/drawingml/2006/main" idx="minor">
+          <a:schemeClr val="dk1"/>
+        </a:fontRef>
+      </cdr:style>
+      <cdr:txBody>
+        <a:bodyPr xmlns:a="http://schemas.openxmlformats.org/drawingml/2006/main" wrap="square" rtlCol="0" anchor="ctr"/>
+        <a:lstStyle xmlns:a="http://schemas.openxmlformats.org/drawingml/2006/main"/>
+        <a:p xmlns:a="http://schemas.openxmlformats.org/drawingml/2006/main">
+          <a:r>
+            <a:rPr lang="en-US"/>
+            <a:t>Correlation</a:t>
+          </a:r>
+          <a:r>
+            <a:rPr lang="en-US" baseline="0"/>
+            <a:t> = -0.33</a:t>
+          </a:r>
+          <a:endParaRPr lang="en-US"/>
+        </a:p>
+      </cdr:txBody>
+    </cdr:sp>
+  </cdr:relSizeAnchor>
+</c:userShapes>
 </file>
 
 <file path=word/theme/theme1.xml><?xml version="1.0" encoding="utf-8"?>
@@ -27944,7 +27561,7 @@
 </file>
 
 <file path=customXml/itemProps1.xml><?xml version="1.0" encoding="utf-8"?>
-<ds:datastoreItem xmlns:ds="http://schemas.openxmlformats.org/officeDocument/2006/customXml" ds:itemID="{3CE90AD7-26C1-4F4A-9A2B-820AC85DDA74}">
+<ds:datastoreItem xmlns:ds="http://schemas.openxmlformats.org/officeDocument/2006/customXml" ds:itemID="{8F27DD3A-C930-4FF1-983D-8C3565FD2BCC}">
   <ds:schemaRefs>
     <ds:schemaRef ds:uri="http://schemas.openxmlformats.org/officeDocument/2006/bibliography"/>
   </ds:schemaRefs>

</xml_diff>

<commit_message>
only missing a mapping slide (optional)
</commit_message>
<xml_diff>
--- a/Phd-Thesis.docx
+++ b/Phd-Thesis.docx
@@ -37,13 +37,8 @@
         <w:jc w:val="center"/>
       </w:pPr>
       <w:r>
-        <w:t xml:space="preserve">Santiago Eloy Alfaro </w:t>
-      </w:r>
-      <w:proofErr w:type="spellStart"/>
-      <w:r>
-        <w:t>Bernate</w:t>
-      </w:r>
-      <w:proofErr w:type="spellEnd"/>
+        <w:t>Santiago Eloy Alfaro Bernate</w:t>
+      </w:r>
     </w:p>
     <w:p>
       <w:pPr>
@@ -99,13 +94,8 @@
       <w:pPr>
         <w:jc w:val="center"/>
       </w:pPr>
-      <w:proofErr w:type="gramStart"/>
-      <w:r>
-        <w:t>at</w:t>
-      </w:r>
-      <w:proofErr w:type="gramEnd"/>
-      <w:r>
-        <w:t xml:space="preserve"> the</w:t>
+      <w:r>
+        <w:t>at the</w:t>
       </w:r>
     </w:p>
     <w:p>
@@ -362,15 +352,7 @@
         <w:jc w:val="right"/>
       </w:pPr>
       <w:r>
-        <w:t xml:space="preserve">V. Michael </w:t>
-      </w:r>
-      <w:proofErr w:type="spellStart"/>
-      <w:r>
-        <w:t>Bove</w:t>
-      </w:r>
-      <w:proofErr w:type="spellEnd"/>
-      <w:r>
-        <w:t xml:space="preserve"> Jr.</w:t>
+        <w:t>V. Michael Bove Jr.</w:t>
       </w:r>
       <w:r>
         <w:t xml:space="preserve"> </w:t>
@@ -487,13 +469,8 @@
         <w:jc w:val="right"/>
       </w:pPr>
       <w:r>
-        <w:t xml:space="preserve">Joseph </w:t>
-      </w:r>
-      <w:proofErr w:type="spellStart"/>
-      <w:r>
-        <w:t>Paradiso</w:t>
-      </w:r>
-      <w:proofErr w:type="spellEnd"/>
+        <w:t>Joseph Paradiso</w:t>
+      </w:r>
     </w:p>
     <w:p>
       <w:pPr>
@@ -609,13 +586,8 @@
         <w:jc w:val="right"/>
       </w:pPr>
       <w:r>
-        <w:t xml:space="preserve">Kevin </w:t>
-      </w:r>
-      <w:proofErr w:type="spellStart"/>
-      <w:r>
-        <w:t>Slavin</w:t>
-      </w:r>
-      <w:proofErr w:type="spellEnd"/>
+        <w:t>Kevin Slavin</w:t>
+      </w:r>
       <w:r>
         <w:t xml:space="preserve"> </w:t>
       </w:r>
@@ -6437,96 +6409,150 @@
         <w:t>, author</w:t>
       </w:r>
       <w:r>
+        <w:t xml:space="preserve"> Jakob von Uexküll</w:t>
+      </w:r>
+      <w:r>
+        <w:t xml:space="preserve"> proposes that every creature has an individual and unique understanding of their environment, given the individual affordances offered by their senses. This leads to the belief that the access to new senses should expand the way in which humans experience their world and therefore is at the center of the Digital Synesthesia project. Modern technology already offers the ability to detect information from the world that is beyond our natural sensory spectrum, but what has not been achieved is the way for our brains and body to incorporate this new information as an addition to our sensory capabilities. Digital Synesthesia offers a way of taking new sensory experiences and transmitting them to the body in a way that mimics our other senses, without relying on a mostly visual and highly cognitive experience which demands a big part of the user’s attention. With Digital Synesthesia, we will be able to understand our surrounding world in a new and undiscovered way.</w:t>
+      </w:r>
+    </w:p>
+    <w:p>
+      <w:r>
+        <w:t>This project will look at the ability of a user to quickly assimilate an external stimulation and understand the significance of the signal. In order to do this, the user must be able to combine the information from the stimuli, their understanding of their context and surroundings and cues from proprioception that relate to the new sensory experience.</w:t>
+      </w:r>
+    </w:p>
+    <w:p>
+      <w:pPr>
+        <w:pStyle w:val="Heading1"/>
+      </w:pPr>
+      <w:bookmarkStart w:id="6" w:name="_Toc401069602"/>
+      <w:r>
+        <w:t>Background</w:t>
+      </w:r>
+      <w:r>
+        <w:t xml:space="preserve"> and Related Work</w:t>
+      </w:r>
+      <w:bookmarkEnd w:id="6"/>
+    </w:p>
+    <w:p>
+      <w:r>
+        <w:t>Many proj</w:t>
+      </w:r>
+      <w:r>
+        <w:t>ects and research have sought</w:t>
+      </w:r>
+      <w:r>
+        <w:t xml:space="preserve"> to understand the feasibility of using touch, thermal, vibration and </w:t>
+      </w:r>
+      <w:r>
+        <w:t>haptics to communicate information to the brain</w:t>
+      </w:r>
+      <w:r>
+        <w:t xml:space="preserve">. I’ll present here the research and projects that best support the </w:t>
+      </w:r>
+      <w:r>
+        <w:t>basis</w:t>
+      </w:r>
+      <w:r>
+        <w:t xml:space="preserve"> of Digital Synesthesia.</w:t>
+      </w:r>
+    </w:p>
+    <w:p>
+      <w:pPr>
+        <w:pStyle w:val="Heading2"/>
+      </w:pPr>
+      <w:bookmarkStart w:id="7" w:name="_Toc401069603"/>
+      <w:r>
+        <w:t>Thermal Interfacing</w:t>
+      </w:r>
+      <w:bookmarkEnd w:id="7"/>
+    </w:p>
+    <w:p>
+      <w:r>
+        <w:t xml:space="preserve">Studies on </w:t>
+      </w:r>
+      <w:r>
+        <w:t>a</w:t>
+      </w:r>
+      <w:r>
+        <w:t xml:space="preserve"> person’s ability to discern between two materials using only thermal cues have been conducted. They show how such perception is possible when there is a large difference between the thermal capacity and conductivity of the materials</w:t>
+      </w:r>
+      <w:r>
+        <w:fldChar w:fldCharType="begin" w:fldLock="1"/>
+      </w:r>
+      <w:r>
+        <w:instrText>ADDIN CSL_CITATION { "citationItems" : [ { "id" : "ITEM-1", "itemData" : { "DOI" : "10.1109/HAPTIC.2003.1191267", "ISBN" : "0-7695-1890-7", "abstract" : "This research is focused on the development of a thermal display and understanding the nature of the thermal cues used to identify objects haptically. The objective of the present set of experiments was to measure material discrimination when thermal cues are the main source of information about the materials. A two-alternative forced-choice task was used to assess discrimination. Of the five materials presented to the hand, nylon was the only material reliably discriminated as being warmer than the other materials. A second experiment was conducted to determine the magnitude of the skin temperature changes when contact was made with the materials. The results indicated that thermal responses were small, averaging 0.5\u00b0C. These findings suggest that temperature cues can be used to discriminate between materials, but only when the thermal differences are large. It appears that subjects respond more to variations in heat capacity than thermal conductivity when discriminating between materials.", "author" : [ { "dropping-particle" : "", "family" : "Jones", "given" : "L.A.", "non-dropping-particle" : "", "parse-names" : false, "suffix" : "" }, { "dropping-particle" : "", "family" : "Berris", "given" : "M.", "non-dropping-particle" : "", "parse-names" : false, "suffix" : "" } ], "container-title" : "11th Symposium on Haptic Interfaces for Virtual Environment and Teleoperator Systems, 2003. HAPTICS 2003. Proceedings.", "id" : "ITEM-1", "issued" : { "date-parts" : [ [ "2003" ] ] }, "page" : "171-178", "publisher" : "IEEE Comput. Soc", "shortTitle" : "Haptic Interfaces for Virtual Environment and Tele", "title" : "Material discrimination and thermal perception", "type" : "paper-conference" }, "uris" : [ "http://www.mendeley.com/documents/?uuid=f45829b5-c11f-47b0-9cd0-32045a5c9384" ] } ], "mendeley" : { "previouslyFormattedCitation" : "[1]" }, "properties" : { "noteIndex" : 0 }, "schema" : "https://github.com/citation-style-language/schema/raw/master/csl-citation.json" }</w:instrText>
+      </w:r>
+      <w:r>
+        <w:fldChar w:fldCharType="separate"/>
+      </w:r>
+      <w:r>
+        <w:rPr>
+          <w:noProof/>
+        </w:rPr>
+        <w:t>[1]</w:t>
+      </w:r>
+      <w:r>
+        <w:fldChar w:fldCharType="end"/>
+      </w:r>
+      <w:r>
+        <w:t xml:space="preserve">. Similar results have been used to present thermal cues to the users in virtual environments and </w:t>
+      </w:r>
+      <w:r>
+        <w:t>teleoperated systems</w:t>
+      </w:r>
+      <w:r>
         <w:t xml:space="preserve"> </w:t>
       </w:r>
-      <w:proofErr w:type="spellStart"/>
-      <w:r>
-        <w:t>Jakob</w:t>
-      </w:r>
-      <w:proofErr w:type="spellEnd"/>
-      <w:r>
-        <w:t xml:space="preserve"> von </w:t>
-      </w:r>
-      <w:proofErr w:type="spellStart"/>
-      <w:r>
-        <w:t>Uexküll</w:t>
-      </w:r>
-      <w:proofErr w:type="spellEnd"/>
-      <w:r>
-        <w:t xml:space="preserve"> proposes that every creature has an individual and unique understanding of their environment, given the individual affordances offered by their senses. This leads to the belief that the access to new senses should expand the way in which humans experience their world and therefore is at the center of the Digital Synesthesia project. Modern technology already offers the ability to detect information from the world that is beyond our natural sensory spectrum, but what has not been achieved is the way for our brains and body to incorporate this new information as an addition to our sensory capabilities. Digital Synesthesia offers a way of taking new sensory experiences and transmitting them to the body in a way that mimics our other senses, without relying on a mostly visual and highly cognitive experience which demands a big part of the user’s attention. With Digital Synesthesia, we will be able to understand our surrounding world in a new and undiscovered way.</w:t>
-      </w:r>
-    </w:p>
-    <w:p>
-      <w:r>
-        <w:t>This project will look at the ability of a user to quickly assimilate an external stimulation and understand the significance of the signal. In order to do this, the user must be able to combine the information from the stimuli, their understanding of their context and surroundings and cues from proprioception that relate to the new sensory experience.</w:t>
-      </w:r>
-    </w:p>
-    <w:p>
-      <w:pPr>
-        <w:pStyle w:val="Heading1"/>
-      </w:pPr>
-      <w:bookmarkStart w:id="6" w:name="_Toc401069602"/>
-      <w:r>
-        <w:t>Background</w:t>
-      </w:r>
-      <w:r>
-        <w:t xml:space="preserve"> and Related Work</w:t>
-      </w:r>
-      <w:bookmarkEnd w:id="6"/>
-    </w:p>
-    <w:p>
-      <w:r>
-        <w:t>Many proj</w:t>
-      </w:r>
-      <w:r>
-        <w:t>ects and research have sought</w:t>
-      </w:r>
-      <w:r>
-        <w:t xml:space="preserve"> to understand the feasibility of using touch, thermal, vibration and </w:t>
-      </w:r>
-      <w:proofErr w:type="spellStart"/>
-      <w:r>
-        <w:t>haptics</w:t>
-      </w:r>
-      <w:proofErr w:type="spellEnd"/>
-      <w:r>
-        <w:t xml:space="preserve"> to communicate information to the brain</w:t>
-      </w:r>
-      <w:r>
-        <w:t xml:space="preserve">. I’ll present here the research and projects that best support the </w:t>
-      </w:r>
-      <w:r>
-        <w:t>basis</w:t>
-      </w:r>
-      <w:r>
-        <w:t xml:space="preserve"> of Digital Synesthesia.</w:t>
+      <w:r>
+        <w:fldChar w:fldCharType="begin" w:fldLock="1"/>
+      </w:r>
+      <w:r>
+        <w:instrText>ADDIN CSL_CITATION { "citationItems" : [ { "id" : "ITEM-1", "itemData" : { "DOI" : "10.1109/TOH.2008.2", "ISSN" : "1939-1412", "abstract" : "Thermal displays have been developed to present thermal cues to the hand to facilitate object recognition in virtual environments or in teleoperated robotic systems. This review focuses on this application domain of thermal displays and considers the models developed to simulate the thermal interaction between an object and the hand as they make contact. An overview of thermal perception and the mechanisms underlying the processing of thermal information is provided to give a framework for analyzing the design of thermal displays. The models developed to simulate thermal feedback are examined together with a description of the implementation of these models in thermal displays. The domains in which thermal displays have been used are described; this includes the simulation of material properties, the recreation of large-scale thermal effects in virtual environments, the encoding of abstract concepts and the use of thermal feedback in interactive art. The review concludes by considering the advantages and challenges associated with using thermal displays in these diverse areas.", "author" : [ { "dropping-particle" : "", "family" : "Jones", "given" : "L.A.", "non-dropping-particle" : "", "parse-names" : false, "suffix" : "" }, { "dropping-particle" : "", "family" : "Ho", "given" : "H.-N.", "non-dropping-particle" : "", "parse-names" : false, "suffix" : "" } ], "container-title" : "IEEE Transactions on Haptics", "id" : "ITEM-1", "issue" : "1", "issued" : { "date-parts" : [ [ "2008", "1" ] ] }, "page" : "53-70", "shortTitle" : "Haptics, IEEE Transactions on", "title" : "Warm or Cool, Large or Small? The Challenge of Thermal Displays", "type" : "article-journal", "volume" : "1" }, "uris" : [ "http://www.mendeley.com/documents/?uuid=8060ecf2-daf0-4cba-bc9a-55bb558091e9" ] }, { "id" : "ITEM-2", "itemData" : { "DOI" : "10.1145/1978942.1979316", "ISBN" : "9781450302678", "abstract" : "Thermal stimulation is a rich, emotive and salient feedback channel that is well suited to HCI, but one that is yet to be fully investigated. Thermal feedback may be suited to environments that are too loud for audio or too bumpy for vibrotactile feedback. This paper presents two studies into how well users could detect hot and cold stimuli presented to the fingertips, the palm, the dorsal surface of the forearm and the dorsal surface of the upper arm. Evaluations were carried out in static and mobile settings. Results showed that the palm is most sensitive, cold is more perceivable and comfortable than warm and that stronger and faster-changing stimuli are more detectable but less comfortable. Guidelines for the design of thermal feedback are outlined, with attention paid to perceptual and hedonic factors.", "author" : [ { "dropping-particle" : "", "family" : "Wilson", "given" : "Graham", "non-dropping-particle" : "", "parse-names" : false, "suffix" : "" }, { "dropping-particle" : "", "family" : "Halvey", "given" : "Martin", "non-dropping-particle" : "", "parse-names" : false, "suffix" : "" }, { "dropping-particle" : "", "family" : "Brewster", "given" : "Stephen A", "non-dropping-particle" : "", "parse-names" : false, "suffix" : "" }, { "dropping-particle" : "", "family" : "Hughes", "given" : "Stephen A", "non-dropping-particle" : "", "parse-names" : false, "suffix" : "" } ], "collection-title" : "CHI '11", "container-title" : "Human Factors", "id" : "ITEM-2", "issued" : { "date-parts" : [ [ "2011" ] ] }, "page" : "2555-2564", "publisher" : "ACM", "title" : "Some Like it Hot ? Thermal Feedback for Mobile Devices", "type" : "article-journal" }, "uris" : [ "http://www.mendeley.com/documents/?uuid=81e424d4-1bdb-43dc-a07a-09da2a7ab912" ] } ], "mendeley" : { "previouslyFormattedCitation" : "[2], [3]" }, "properties" : { "noteIndex" : 0 }, "schema" : "https://github.com/citation-style-language/schema/raw/master/csl-citation.json" }</w:instrText>
+      </w:r>
+      <w:r>
+        <w:fldChar w:fldCharType="separate"/>
+      </w:r>
+      <w:r>
+        <w:rPr>
+          <w:noProof/>
+        </w:rPr>
+        <w:t>[2], [3]</w:t>
+      </w:r>
+      <w:r>
+        <w:fldChar w:fldCharType="end"/>
+      </w:r>
+      <w:r>
+        <w:t xml:space="preserve">Digital Synesthesia will further this research by </w:t>
+      </w:r>
+      <w:r>
+        <w:t>finding more effective ways of coding information through the sense of temperature.</w:t>
       </w:r>
     </w:p>
     <w:p>
       <w:pPr>
         <w:pStyle w:val="Heading2"/>
       </w:pPr>
-      <w:bookmarkStart w:id="7" w:name="_Toc401069603"/>
-      <w:r>
-        <w:t>Thermal Interfacing</w:t>
-      </w:r>
-      <w:bookmarkEnd w:id="7"/>
-    </w:p>
-    <w:p>
-      <w:r>
-        <w:t xml:space="preserve">Studies on </w:t>
-      </w:r>
-      <w:r>
-        <w:t>a</w:t>
-      </w:r>
-      <w:r>
-        <w:t xml:space="preserve"> person’s ability to discern between two materials using only thermal cues have been conducted. They show how such perception is possible when there is a large difference between the thermal capacity and conductivity of the materials</w:t>
+      <w:bookmarkStart w:id="8" w:name="_Toc401069604"/>
+      <w:r>
+        <w:t>Vibrotactile Interfacing</w:t>
+      </w:r>
+      <w:bookmarkEnd w:id="8"/>
+    </w:p>
+    <w:p>
+      <w:r>
+        <w:t>LA Jones et al have tested a tactile display moun</w:t>
+      </w:r>
+      <w:r>
+        <w:t>ted o</w:t>
+      </w:r>
+      <w:r>
+        <w:t>n the user’s arm and back</w:t>
       </w:r>
       <w:r>
         <w:fldChar w:fldCharType="begin" w:fldLock="1"/>
       </w:r>
       <w:r>
-        <w:instrText>ADDIN CSL_CITATION { "citationItems" : [ { "id" : "ITEM-1", "itemData" : { "DOI" : "10.1109/HAPTIC.2003.1191267", "ISBN" : "0-7695-1890-7", "abstract" : "This research is focused on the development of a thermal display and understanding the nature of the thermal cues used to identify objects haptically. The objective of the present set of experiments was to measure material discrimination when thermal cues are the main source of information about the materials. A two-alternative forced-choice task was used to assess discrimination. Of the five materials presented to the hand, nylon was the only material reliably discriminated as being warmer than the other materials. A second experiment was conducted to determine the magnitude of the skin temperature changes when contact was made with the materials. The results indicated that thermal responses were small, averaging 0.5\u00b0C. These findings suggest that temperature cues can be used to discriminate between materials, but only when the thermal differences are large. It appears that subjects respond more to variations in heat capacity than thermal conductivity when discriminating between materials.", "author" : [ { "dropping-particle" : "", "family" : "Jones", "given" : "L.A.", "non-dropping-particle" : "", "parse-names" : false, "suffix" : "" }, { "dropping-particle" : "", "family" : "Berris", "given" : "M.", "non-dropping-particle" : "", "parse-names" : false, "suffix" : "" } ], "container-title" : "11th Symposium on Haptic Interfaces for Virtual Environment and Teleoperator Systems, 2003. HAPTICS 2003. Proceedings.", "id" : "ITEM-1", "issued" : { "date-parts" : [ [ "2003" ] ] }, "page" : "171-178", "publisher" : "IEEE Comput. Soc", "shortTitle" : "Haptic Interfaces for Virtual Environment and Tele", "title" : "Material discrimination and thermal perception", "type" : "paper-conference" }, "uris" : [ "http://www.mendeley.com/documents/?uuid=f45829b5-c11f-47b0-9cd0-32045a5c9384" ] } ], "mendeley" : { "previouslyFormattedCitation" : "[1]" }, "properties" : { "noteIndex" : 0 }, "schema" : "https://github.com/citation-style-language/schema/raw/master/csl-citation.json" }</w:instrText>
+        <w:instrText>ADDIN CSL_CITATION { "citationItems" : [ { "id" : "ITEM-1", "itemData" : { "ISSN" : "0301-0066", "abstract" : "A series of experiments was conducted to evaluate the effectiveness with which a tactile display mounted on either the forearm or the back can be used to communicate simple instructions and commands. In the first two sets of experiments, participants identified a vibrotactile pattern using a visual template that represented the pattern of activation. For the patterns displayed on the forearm, accuracy depended on the specific set of patterns presented and ranged from 30% to 96% correct for the individual patterns. In a second series of experiments, seven hand-and-arm signals that are used to communicate in military contexts were converted into tactile representations that were displayed on the back. These were identified accurately (98% correct) and, when only the picture of the hand signal was available, participants achieved a recognition rate of 75% correct. A further study with these seven patterns indicated that participants were still able to identify the patterns accurately (92% correct) when they were engaged in a concurrent physical or cognitive task. The results indicate the importance of evaluating tactile communication in the context of the specific patterns or messages that will be conveyed, and that with the judicious selection of tactile patterns both the arm and back provide a functional substrate for tactile communication.", "author" : [ { "dropping-particle" : "", "family" : "Jones", "given" : "Lynette A", "non-dropping-particle" : "", "parse-names" : false, "suffix" : "" }, { "dropping-particle" : "", "family" : "Kunkel", "given" : "Jacquelyn", "non-dropping-particle" : "", "parse-names" : false, "suffix" : "" }, { "dropping-particle" : "", "family" : "Piateski", "given" : "Erin", "non-dropping-particle" : "", "parse-names" : false, "suffix" : "" } ], "container-title" : "Perception", "id" : "ITEM-1", "issue" : "1", "issued" : { "date-parts" : [ [ "2009", "1" ] ] }, "page" : "52-68", "title" : "Vibrotactile pattern recognition on the arm and back.", "type" : "article-journal", "volume" : "38" }, "uris" : [ "http://www.mendeley.com/documents/?uuid=40fd9b60-6765-42ec-a62d-950a1906c755" ] } ], "mendeley" : { "previouslyFormattedCitation" : "[4]" }, "properties" : { "noteIndex" : 0 }, "schema" : "https://github.com/citation-style-language/schema/raw/master/csl-citation.json" }</w:instrText>
       </w:r>
       <w:r>
         <w:fldChar w:fldCharType="separate"/>
@@ -6535,30 +6561,31 @@
         <w:rPr>
           <w:noProof/>
         </w:rPr>
-        <w:t>[1]</w:t>
+        <w:t>[4]</w:t>
       </w:r>
       <w:r>
         <w:fldChar w:fldCharType="end"/>
       </w:r>
       <w:r>
-        <w:t xml:space="preserve">. Similar results have been used to present thermal cues to the users in virtual environments and </w:t>
-      </w:r>
-      <w:proofErr w:type="spellStart"/>
-      <w:r>
-        <w:t>teleoperated</w:t>
-      </w:r>
-      <w:proofErr w:type="spellEnd"/>
-      <w:r>
-        <w:t xml:space="preserve"> systems</w:t>
-      </w:r>
-      <w:r>
-        <w:t xml:space="preserve"> </w:t>
+        <w:t xml:space="preserve">. </w:t>
+      </w:r>
+      <w:r>
+        <w:t>Simple commands and instructions were communicated through a vibration pattern and tes</w:t>
+      </w:r>
+      <w:r>
+        <w:t>ted for accuracy and efficiency</w:t>
+      </w:r>
+      <w:r>
+        <w:t>.</w:t>
+      </w:r>
+      <w:r>
+        <w:t xml:space="preserve"> SenseableRays</w:t>
       </w:r>
       <w:r>
         <w:fldChar w:fldCharType="begin" w:fldLock="1"/>
       </w:r>
       <w:r>
-        <w:instrText>ADDIN CSL_CITATION { "citationItems" : [ { "id" : "ITEM-1", "itemData" : { "DOI" : "10.1109/TOH.2008.2", "ISSN" : "1939-1412", "abstract" : "Thermal displays have been developed to present thermal cues to the hand to facilitate object recognition in virtual environments or in teleoperated robotic systems. This review focuses on this application domain of thermal displays and considers the models developed to simulate the thermal interaction between an object and the hand as they make contact. An overview of thermal perception and the mechanisms underlying the processing of thermal information is provided to give a framework for analyzing the design of thermal displays. The models developed to simulate thermal feedback are examined together with a description of the implementation of these models in thermal displays. The domains in which thermal displays have been used are described; this includes the simulation of material properties, the recreation of large-scale thermal effects in virtual environments, the encoding of abstract concepts and the use of thermal feedback in interactive art. The review concludes by considering the advantages and challenges associated with using thermal displays in these diverse areas.", "author" : [ { "dropping-particle" : "", "family" : "Jones", "given" : "L.A.", "non-dropping-particle" : "", "parse-names" : false, "suffix" : "" }, { "dropping-particle" : "", "family" : "Ho", "given" : "H.-N.", "non-dropping-particle" : "", "parse-names" : false, "suffix" : "" } ], "container-title" : "IEEE Transactions on Haptics", "id" : "ITEM-1", "issue" : "1", "issued" : { "date-parts" : [ [ "2008", "1" ] ] }, "page" : "53-70", "shortTitle" : "Haptics, IEEE Transactions on", "title" : "Warm or Cool, Large or Small? The Challenge of Thermal Displays", "type" : "article-journal", "volume" : "1" }, "uris" : [ "http://www.mendeley.com/documents/?uuid=8060ecf2-daf0-4cba-bc9a-55bb558091e9" ] }, { "id" : "ITEM-2", "itemData" : { "DOI" : "10.1145/1978942.1979316", "ISBN" : "9781450302678", "abstract" : "Thermal stimulation is a rich, emotive and salient feedback channel that is well suited to HCI, but one that is yet to be fully investigated. Thermal feedback may be suited to environments that are too loud for audio or too bumpy for vibrotactile feedback. This paper presents two studies into how well users could detect hot and cold stimuli presented to the fingertips, the palm, the dorsal surface of the forearm and the dorsal surface of the upper arm. Evaluations were carried out in static and mobile settings. Results showed that the palm is most sensitive, cold is more perceivable and comfortable than warm and that stronger and faster-changing stimuli are more detectable but less comfortable. Guidelines for the design of thermal feedback are outlined, with attention paid to perceptual and hedonic factors.", "author" : [ { "dropping-particle" : "", "family" : "Wilson", "given" : "Graham", "non-dropping-particle" : "", "parse-names" : false, "suffix" : "" }, { "dropping-particle" : "", "family" : "Halvey", "given" : "Martin", "non-dropping-particle" : "", "parse-names" : false, "suffix" : "" }, { "dropping-particle" : "", "family" : "Brewster", "given" : "Stephen A", "non-dropping-particle" : "", "parse-names" : false, "suffix" : "" }, { "dropping-particle" : "", "family" : "Hughes", "given" : "Stephen A", "non-dropping-particle" : "", "parse-names" : false, "suffix" : "" } ], "collection-title" : "CHI '11", "container-title" : "Human Factors", "id" : "ITEM-2", "issued" : { "date-parts" : [ [ "2011" ] ] }, "page" : "2555-2564", "publisher" : "ACM", "title" : "Some Like it Hot ? Thermal Feedback for Mobile Devices", "type" : "article-journal" }, "uris" : [ "http://www.mendeley.com/documents/?uuid=81e424d4-1bdb-43dc-a07a-09da2a7ab912" ] } ], "mendeley" : { "previouslyFormattedCitation" : "[2], [3]" }, "properties" : { "noteIndex" : 0 }, "schema" : "https://github.com/citation-style-language/schema/raw/master/csl-citation.json" }</w:instrText>
+        <w:instrText>ADDIN CSL_CITATION { "citationItems" : [ { "id" : "ITEM-1", "itemData" : { "DOI" : "10.1145/1520340.1520356", "ISBN" : "9781605582474", "author" : [ { "dropping-particle" : "", "family" : "Rekimoto", "given" : "J", "non-dropping-particle" : "", "parse-names" : false, "suffix" : "" } ], "container-title" : "CHI'09 Extended Abstracts on Human Factors in \u2026", "id" : "ITEM-1", "issued" : { "date-parts" : [ [ "2009", "4", "4" ] ] }, "page" : "2519", "publisher" : "ACM Press", "publisher-place" : "New York, New York, USA", "title" : "SenseableRays: opto-haptic substitution for touch-enhanced interactive spaces", "type" : "article-journal" }, "uris" : [ "http://www.mendeley.com/documents/?uuid=77fae1fc-45b3-43dd-8609-980c2505b081" ] } ], "mendeley" : { "previouslyFormattedCitation" : "[5]" }, "properties" : { "noteIndex" : 0 }, "schema" : "https://github.com/citation-style-language/schema/raw/master/csl-citation.json" }</w:instrText>
       </w:r>
       <w:r>
         <w:fldChar w:fldCharType="separate"/>
@@ -6567,109 +6594,13 @@
         <w:rPr>
           <w:noProof/>
         </w:rPr>
-        <w:t>[2], [3]</w:t>
+        <w:t>[5]</w:t>
       </w:r>
       <w:r>
         <w:fldChar w:fldCharType="end"/>
       </w:r>
       <w:r>
-        <w:t xml:space="preserve">Digital Synesthesia will further this research by </w:t>
-      </w:r>
-      <w:r>
-        <w:t>finding more effective ways of coding information through the sense of temperature.</w:t>
-      </w:r>
-    </w:p>
-    <w:p>
-      <w:pPr>
-        <w:pStyle w:val="Heading2"/>
-      </w:pPr>
-      <w:bookmarkStart w:id="8" w:name="_Toc401069604"/>
-      <w:proofErr w:type="spellStart"/>
-      <w:r>
-        <w:t>Vibrotactile</w:t>
-      </w:r>
-      <w:proofErr w:type="spellEnd"/>
-      <w:r>
-        <w:t xml:space="preserve"> Interfacing</w:t>
-      </w:r>
-      <w:bookmarkEnd w:id="8"/>
-    </w:p>
-    <w:p>
-      <w:r>
-        <w:t>LA Jones et al have tested a tactile display moun</w:t>
-      </w:r>
-      <w:r>
-        <w:t>ted o</w:t>
-      </w:r>
-      <w:r>
-        <w:t>n the user’s arm and back</w:t>
-      </w:r>
-      <w:r>
-        <w:fldChar w:fldCharType="begin" w:fldLock="1"/>
-      </w:r>
-      <w:r>
-        <w:instrText>ADDIN CSL_CITATION { "citationItems" : [ { "id" : "ITEM-1", "itemData" : { "ISSN" : "0301-0066", "abstract" : "A series of experiments was conducted to evaluate the effectiveness with which a tactile display mounted on either the forearm or the back can be used to communicate simple instructions and commands. In the first two sets of experiments, participants identified a vibrotactile pattern using a visual template that represented the pattern of activation. For the patterns displayed on the forearm, accuracy depended on the specific set of patterns presented and ranged from 30% to 96% correct for the individual patterns. In a second series of experiments, seven hand-and-arm signals that are used to communicate in military contexts were converted into tactile representations that were displayed on the back. These were identified accurately (98% correct) and, when only the picture of the hand signal was available, participants achieved a recognition rate of 75% correct. A further study with these seven patterns indicated that participants were still able to identify the patterns accurately (92% correct) when they were engaged in a concurrent physical or cognitive task. The results indicate the importance of evaluating tactile communication in the context of the specific patterns or messages that will be conveyed, and that with the judicious selection of tactile patterns both the arm and back provide a functional substrate for tactile communication.", "author" : [ { "dropping-particle" : "", "family" : "Jones", "given" : "Lynette A", "non-dropping-particle" : "", "parse-names" : false, "suffix" : "" }, { "dropping-particle" : "", "family" : "Kunkel", "given" : "Jacquelyn", "non-dropping-particle" : "", "parse-names" : false, "suffix" : "" }, { "dropping-particle" : "", "family" : "Piateski", "given" : "Erin", "non-dropping-particle" : "", "parse-names" : false, "suffix" : "" } ], "container-title" : "Perception", "id" : "ITEM-1", "issue" : "1", "issued" : { "date-parts" : [ [ "2009", "1" ] ] }, "page" : "52-68", "title" : "Vibrotactile pattern recognition on the arm and back.", "type" : "article-journal", "volume" : "38" }, "uris" : [ "http://www.mendeley.com/documents/?uuid=40fd9b60-6765-42ec-a62d-950a1906c755" ] } ], "mendeley" : { "previouslyFormattedCitation" : "[4]" }, "properties" : { "noteIndex" : 0 }, "schema" : "https://github.com/citation-style-language/schema/raw/master/csl-citation.json" }</w:instrText>
-      </w:r>
-      <w:r>
-        <w:fldChar w:fldCharType="separate"/>
-      </w:r>
-      <w:r>
-        <w:rPr>
-          <w:noProof/>
-        </w:rPr>
-        <w:t>[4]</w:t>
-      </w:r>
-      <w:r>
-        <w:fldChar w:fldCharType="end"/>
-      </w:r>
-      <w:r>
-        <w:t xml:space="preserve">. </w:t>
-      </w:r>
-      <w:r>
-        <w:t>Simple commands and instructions were communicated through a vibration pattern and tes</w:t>
-      </w:r>
-      <w:r>
-        <w:t>ted for accuracy and efficiency</w:t>
-      </w:r>
-      <w:r>
-        <w:t>.</w:t>
-      </w:r>
-      <w:r>
-        <w:t xml:space="preserve"> </w:t>
-      </w:r>
-      <w:proofErr w:type="spellStart"/>
-      <w:r>
-        <w:t>SenseableRays</w:t>
-      </w:r>
-      <w:proofErr w:type="spellEnd"/>
-      <w:r>
-        <w:fldChar w:fldCharType="begin" w:fldLock="1"/>
-      </w:r>
-      <w:r>
-        <w:instrText>ADDIN CSL_CITATION { "citationItems" : [ { "id" : "ITEM-1", "itemData" : { "DOI" : "10.1145/1520340.1520356", "ISBN" : "9781605582474", "author" : [ { "dropping-particle" : "", "family" : "Rekimoto", "given" : "J", "non-dropping-particle" : "", "parse-names" : false, "suffix" : "" } ], "container-title" : "CHI'09 Extended Abstracts on Human Factors in \u2026", "id" : "ITEM-1", "issued" : { "date-parts" : [ [ "2009", "4", "4" ] ] }, "page" : "2519", "publisher" : "ACM Press", "publisher-place" : "New York, New York, USA", "title" : "SenseableRays: opto-haptic substitution for touch-enhanced interactive spaces", "type" : "article-journal" }, "uris" : [ "http://www.mendeley.com/documents/?uuid=77fae1fc-45b3-43dd-8609-980c2505b081" ] } ], "mendeley" : { "previouslyFormattedCitation" : "[5]" }, "properties" : { "noteIndex" : 0 }, "schema" : "https://github.com/citation-style-language/schema/raw/master/csl-citation.json" }</w:instrText>
-      </w:r>
-      <w:r>
-        <w:fldChar w:fldCharType="separate"/>
-      </w:r>
-      <w:r>
-        <w:rPr>
-          <w:noProof/>
-        </w:rPr>
-        <w:t>[5]</w:t>
-      </w:r>
-      <w:r>
-        <w:fldChar w:fldCharType="end"/>
-      </w:r>
-      <w:r>
-        <w:t xml:space="preserve"> from </w:t>
-      </w:r>
-      <w:proofErr w:type="spellStart"/>
-      <w:r>
-        <w:t>Rekimoto</w:t>
-      </w:r>
-      <w:proofErr w:type="spellEnd"/>
-      <w:r>
-        <w:t xml:space="preserve"> Labs uses a small finger-mounted module that detects a structured light signal and emits a vibratory pulse giving the sense of </w:t>
+        <w:t xml:space="preserve"> from Rekimoto Labs uses a small finger-mounted module that detects a structured light signal and emits a vibratory pulse giving the sense of </w:t>
       </w:r>
       <w:r>
         <w:lastRenderedPageBreak/>
@@ -6679,23 +6610,7 @@
         <w:t xml:space="preserve"> </w:t>
       </w:r>
       <w:r>
-        <w:t xml:space="preserve">LA Jones has shown that </w:t>
-      </w:r>
-      <w:proofErr w:type="spellStart"/>
-      <w:r>
-        <w:t>vibrotactile</w:t>
-      </w:r>
-      <w:proofErr w:type="spellEnd"/>
-      <w:r>
-        <w:t xml:space="preserve"> interfacing is a very effective way of transmitting information while </w:t>
-      </w:r>
-      <w:proofErr w:type="spellStart"/>
-      <w:r>
-        <w:t>Rekimoto</w:t>
-      </w:r>
-      <w:proofErr w:type="spellEnd"/>
-      <w:r>
-        <w:t xml:space="preserve"> shows the added value that the tactile sense brings to an experience. Digital Synesthesia will try to join these two efforts to create a more immersive and efficient experience.</w:t>
+        <w:t>LA Jones has shown that vibrotactile interfacing is a very effective way of transmitting information while Rekimoto shows the added value that the tactile sense brings to an experience. Digital Synesthesia will try to join these two efforts to create a more immersive and efficient experience.</w:t>
       </w:r>
     </w:p>
     <w:p>
@@ -6709,19 +6624,9 @@
       <w:bookmarkEnd w:id="9"/>
     </w:p>
     <w:p>
-      <w:proofErr w:type="spellStart"/>
-      <w:r>
-        <w:t>Rekimoto</w:t>
-      </w:r>
-      <w:proofErr w:type="spellEnd"/>
-      <w:r>
-        <w:t xml:space="preserve"> lab has presented </w:t>
-      </w:r>
-      <w:proofErr w:type="spellStart"/>
-      <w:r>
-        <w:t>AffectPhone</w:t>
-      </w:r>
-      <w:proofErr w:type="spellEnd"/>
+      <w:r>
+        <w:t>Rekimoto lab has presented AffectPhone</w:t>
+      </w:r>
       <w:r>
         <w:fldChar w:fldCharType="begin" w:fldLock="1"/>
       </w:r>
@@ -6768,18 +6673,124 @@
         <w:t>,</w:t>
       </w:r>
       <w:r>
+        <w:t xml:space="preserve"> Pressages</w:t>
+      </w:r>
+      <w:r>
+        <w:fldChar w:fldCharType="begin" w:fldLock="1"/>
+      </w:r>
+      <w:r>
+        <w:instrText>ADDIN CSL_CITATION { "citationItems" : [ { "id" : "ITEM-1", "itemData" : { "ISBN" : "9781450315807", "author" : [ { "dropping-particle" : "", "family" : "Hoggan", "given" : "Eve", "non-dropping-particle" : "", "parse-names" : false, "suffix" : "" }, { "dropping-particle" : "", "family" : "Stewart", "given" : "Craig", "non-dropping-particle" : "", "parse-names" : false, "suffix" : "" }, { "dropping-particle" : "", "family" : "Haverinen", "given" : "Laura", "non-dropping-particle" : "", "parse-names" : false, "suffix" : "" }, { "dropping-particle" : "", "family" : "Jacucci", "given" : "Giulio", "non-dropping-particle" : "", "parse-names" : false, "suffix" : "" }, { "dropping-particle" : "", "family" : "Lantz", "given" : "Vuokko", "non-dropping-particle" : "", "parse-names" : false, "suffix" : "" } ], "id" : "ITEM-1", "issued" : { "date-parts" : [ [ "2012" ] ] }, "page" : "555-562", "title" : "Pressages : Augmenting Phone Calls with Non-Verbal Messages", "type" : "article-journal" }, "uris" : [ "http://www.mendeley.com/documents/?uuid=67b060bb-310e-4bc4-b0c1-a328bd08a9fd" ] } ], "mendeley" : { "previouslyFormattedCitation" : "[7]" }, "properties" : { "noteIndex" : 0 }, "schema" : "https://github.com/citation-style-language/schema/raw/master/csl-citation.json" }</w:instrText>
+      </w:r>
+      <w:r>
+        <w:fldChar w:fldCharType="separate"/>
+      </w:r>
+      <w:r>
+        <w:rPr>
+          <w:noProof/>
+        </w:rPr>
+        <w:t>[7]</w:t>
+      </w:r>
+      <w:r>
+        <w:fldChar w:fldCharType="end"/>
+      </w:r>
+      <w:r>
+        <w:t xml:space="preserve"> is a system that translates the pressure with which one user squeezes the sides of the mobile phone into </w:t>
+      </w:r>
+      <w:r>
+        <w:t xml:space="preserve">a </w:t>
+      </w:r>
+      <w:r>
+        <w:t>vibration on the receiving phone. Both these projects are looking to create a better communication by usi</w:t>
+      </w:r>
+      <w:r>
+        <w:t>ng sensory feedback of the user</w:t>
+      </w:r>
+      <w:r>
+        <w:t>s</w:t>
+      </w:r>
+      <w:r>
+        <w:t>’</w:t>
+      </w:r>
+      <w:r>
+        <w:t xml:space="preserve"> state. Connexus</w:t>
+      </w:r>
+      <w:r>
+        <w:fldChar w:fldCharType="begin" w:fldLock="1"/>
+      </w:r>
+      <w:r>
+        <w:instrText>ADDIN CSL_CITATION { "citationItems" : [ { "id" : "ITEM-1", "itemData" : { "author" : [ { "dropping-particle" : "", "family" : "Paulos", "given" : "E", "non-dropping-particle" : "", "parse-names" : false, "suffix" : "" } ], "container-title" : "Proceedings of the 2003 conference on Designing for \u2026", "id" : "ITEM-1", "issued" : { "date-parts" : [ [ "2003" ] ] }, "title" : "Connexus: a communal interface", "type" : "article-journal" }, "uris" : [ "http://www.mendeley.com/documents/?uuid=7b4c6cc8-866e-4b4a-a14b-d7448627a895" ] } ], "mendeley" : { "previouslyFormattedCitation" : "[8]" }, "properties" : { "noteIndex" : 0 }, "schema" : "https://github.com/citation-style-language/schema/raw/master/csl-citation.json" }</w:instrText>
+      </w:r>
+      <w:r>
+        <w:fldChar w:fldCharType="separate"/>
+      </w:r>
+      <w:r>
+        <w:rPr>
+          <w:noProof/>
+        </w:rPr>
+        <w:t>[8]</w:t>
+      </w:r>
+      <w:r>
+        <w:fldChar w:fldCharType="end"/>
+      </w:r>
+      <w:r>
+        <w:t xml:space="preserve"> was an ambitious project that attempted to detect several signals of the users in order to recreate an image of the non-verbal cues that were being lost in non-co-located communication.</w:t>
+      </w:r>
+      <w:r>
+        <w:t xml:space="preserve"> Even though these projects hit close to what Digital Synesthesia looks for, they are from the start limited in certain ways. </w:t>
+      </w:r>
+      <w:r>
+        <w:t>Since Digital Synesthesia is based more on detecting occurring phenomena than on detecting the other users’ willingness communicate in a new way, the experience is more reliable. Perhaps with the findings from this thesis, other projects like the ones discussed can be revised with a better understanding of digital sensory loops.</w:t>
+      </w:r>
+    </w:p>
+    <w:p>
+      <w:pPr>
+        <w:pStyle w:val="Heading2"/>
+      </w:pPr>
+      <w:bookmarkStart w:id="10" w:name="_Toc401069606"/>
+      <w:r>
+        <w:t>Sensory Substitution</w:t>
+      </w:r>
+      <w:bookmarkEnd w:id="10"/>
+    </w:p>
+    <w:p>
+      <w:r>
+        <w:t>Either because a person may be lacking one of the five senses or because a different sensory input may offer other benefits like greater detail, sensory substitution has been seen in several fields</w:t>
+      </w:r>
+      <w:r>
+        <w:t>. Most sensors translate information</w:t>
+      </w:r>
+      <w:r>
+        <w:t>,</w:t>
+      </w:r>
+      <w:r>
+        <w:t xml:space="preserve"> such as</w:t>
+      </w:r>
+      <w:r>
+        <w:t xml:space="preserve"> temperature, wind speed, distance or the passing of time</w:t>
+      </w:r>
+      <w:r>
+        <w:t>.</w:t>
+      </w:r>
+      <w:r>
         <w:t xml:space="preserve"> </w:t>
       </w:r>
-      <w:proofErr w:type="spellStart"/>
-      <w:r>
-        <w:t>Pressages</w:t>
-      </w:r>
-      <w:proofErr w:type="spellEnd"/>
+      <w:r>
+        <w:t xml:space="preserve">All </w:t>
+      </w:r>
+      <w:r>
+        <w:t>are things our bodies can perceive but by using a sensor and translating the information to a coded visual form we add the ability of greater accuracy and universal understanding.</w:t>
+      </w:r>
+      <w:r>
+        <w:t xml:space="preserve"> </w:t>
+      </w:r>
+      <w:r>
+        <w:t>Brainport</w:t>
+      </w:r>
       <w:r>
         <w:fldChar w:fldCharType="begin" w:fldLock="1"/>
       </w:r>
       <w:r>
-        <w:instrText>ADDIN CSL_CITATION { "citationItems" : [ { "id" : "ITEM-1", "itemData" : { "ISBN" : "9781450315807", "author" : [ { "dropping-particle" : "", "family" : "Hoggan", "given" : "Eve", "non-dropping-particle" : "", "parse-names" : false, "suffix" : "" }, { "dropping-particle" : "", "family" : "Stewart", "given" : "Craig", "non-dropping-particle" : "", "parse-names" : false, "suffix" : "" }, { "dropping-particle" : "", "family" : "Haverinen", "given" : "Laura", "non-dropping-particle" : "", "parse-names" : false, "suffix" : "" }, { "dropping-particle" : "", "family" : "Jacucci", "given" : "Giulio", "non-dropping-particle" : "", "parse-names" : false, "suffix" : "" }, { "dropping-particle" : "", "family" : "Lantz", "given" : "Vuokko", "non-dropping-particle" : "", "parse-names" : false, "suffix" : "" } ], "id" : "ITEM-1", "issued" : { "date-parts" : [ [ "2012" ] ] }, "page" : "555-562", "title" : "Pressages : Augmenting Phone Calls with Non-Verbal Messages", "type" : "article-journal" }, "uris" : [ "http://www.mendeley.com/documents/?uuid=67b060bb-310e-4bc4-b0c1-a328bd08a9fd" ] } ], "mendeley" : { "previouslyFormattedCitation" : "[7]" }, "properties" : { "noteIndex" : 0 }, "schema" : "https://github.com/citation-style-language/schema/raw/master/csl-citation.json" }</w:instrText>
+        <w:instrText>ADDIN CSL_CITATION { "citationItems" : [ { "id" : "ITEM-1", "itemData" : { "ISSN" : "0219-6352", "abstract" : "Brain Computer Interface (BCI) technology is one of the most rapidly developing areas of modern science; it has created numerous significant crossroads between Neuroscience and Computer Science. The goal of BCI technology is to provide a direct link between the human brain and a computerized environment. The objective of recent BCI approaches and applications have been designed to provide the information flow from the brain to the computerized periphery. The opposite or alternative direction of the flow of information (computer to brain interface, or CBI) remains almost undeveloped. The BrainPort is a CBI that offers a complementary technology designed to support a direct link from a computerized environment to the human brain - and to do so non-invasively. Currently, BrainPort research is pursuing two primary goals. One is the delivery of missing sensory information critical for normal human behavior through an additional artificial sensory channel around the damaged or malfunctioning natural sensory system. The other is to decrease the risk of sensory overload in human-machine interactions by providing a parallel and supplemental channel for information flow to the brain. In contrast, conventional CBI strategies (e.g., Virtual Reality), are usually designed to provide additional or substitution information through pre-existing sensory channels, and unintentionally aggravate the brain overload problem.", "author" : [ { "dropping-particle" : "", "family" : "Danilov", "given" : "Yuri", "non-dropping-particle" : "", "parse-names" : false, "suffix" : "" }, { "dropping-particle" : "", "family" : "Tyler", "given" : "Mitchell", "non-dropping-particle" : "", "parse-names" : false, "suffix" : "" } ], "container-title" : "Journal of integrative neuroscience", "id" : "ITEM-1", "issue" : "4", "issued" : { "date-parts" : [ [ "2005", "12" ] ] }, "page" : "537-50", "title" : "Brainport: an alternative input to the brain.", "type" : "article-journal", "volume" : "4" }, "uris" : [ "http://www.mendeley.com/documents/?uuid=93c11a40-de20-49b8-8bd3-da75a824a4f8" ] } ], "mendeley" : { "previouslyFormattedCitation" : "[9]" }, "properties" : { "noteIndex" : 0 }, "schema" : "https://github.com/citation-style-language/schema/raw/master/csl-citation.json" }</w:instrText>
       </w:r>
       <w:r>
         <w:fldChar w:fldCharType="separate"/>
@@ -6788,42 +6799,37 @@
         <w:rPr>
           <w:noProof/>
         </w:rPr>
-        <w:t>[7]</w:t>
+        <w:t>[9]</w:t>
       </w:r>
       <w:r>
         <w:fldChar w:fldCharType="end"/>
       </w:r>
       <w:r>
-        <w:t xml:space="preserve"> is a system that translates the pressure with which one user squeezes the sides of the mobile phone into </w:t>
-      </w:r>
-      <w:r>
-        <w:t xml:space="preserve">a </w:t>
-      </w:r>
-      <w:r>
-        <w:t>vibration on the receiving phone. Both these projects are looking to create a better communication by usi</w:t>
-      </w:r>
-      <w:r>
-        <w:t>ng sensory feedback of the user</w:t>
-      </w:r>
-      <w:r>
-        <w:t>s</w:t>
-      </w:r>
-      <w:r>
-        <w:t>’</w:t>
-      </w:r>
-      <w:r>
-        <w:t xml:space="preserve"> state. </w:t>
-      </w:r>
-      <w:proofErr w:type="spellStart"/>
-      <w:r>
-        <w:t>Connexus</w:t>
-      </w:r>
-      <w:proofErr w:type="spellEnd"/>
+        <w:t xml:space="preserve"> </w:t>
+      </w:r>
+      <w:r>
+        <w:t>is a system that captures images through a camera and translates it into electrical signals that are felt on the tongue.</w:t>
+      </w:r>
+      <w:r>
+        <w:t xml:space="preserve"> The artist </w:t>
+      </w:r>
+      <w:r>
+        <w:rPr>
+          <w:shd w:val="clear" w:color="auto" w:fill="FFFFFF"/>
+        </w:rPr>
+        <w:t>Neil Harbisson and his team have developed</w:t>
+      </w:r>
+      <w:r>
+        <w:t xml:space="preserve"> </w:t>
+      </w:r>
+      <w:r>
+        <w:t>Eyeborg</w:t>
+      </w:r>
       <w:r>
         <w:fldChar w:fldCharType="begin" w:fldLock="1"/>
       </w:r>
       <w:r>
-        <w:instrText>ADDIN CSL_CITATION { "citationItems" : [ { "id" : "ITEM-1", "itemData" : { "author" : [ { "dropping-particle" : "", "family" : "Paulos", "given" : "E", "non-dropping-particle" : "", "parse-names" : false, "suffix" : "" } ], "container-title" : "Proceedings of the 2003 conference on Designing for \u2026", "id" : "ITEM-1", "issued" : { "date-parts" : [ [ "2003" ] ] }, "title" : "Connexus: a communal interface", "type" : "article-journal" }, "uris" : [ "http://www.mendeley.com/documents/?uuid=7b4c6cc8-866e-4b4a-a14b-d7448627a895" ] } ], "mendeley" : { "previouslyFormattedCitation" : "[8]" }, "properties" : { "noteIndex" : 0 }, "schema" : "https://github.com/citation-style-language/schema/raw/master/csl-citation.json" }</w:instrText>
+        <w:instrText>ADDIN CSL_CITATION { "citationItems" : [ { "id" : "ITEM-1", "itemData" : { "author" : [ { "dropping-particle" : "", "family" : "Peng", "given" : "Junyao", "non-dropping-particle" : "", "parse-names" : false, "suffix" : "" }, { "dropping-particle" : "", "family" : "Seymour", "given" : "Sabine", "non-dropping-particle" : "", "parse-names" : false, "suffix" : "" } ], "id" : "ITEM-1", "issued" : { "date-parts" : [ [ "0" ] ] }, "title" : "Envisioning the Cyborg in the 21st Century and Beyond", "type" : "article-journal" }, "uris" : [ "http://www.mendeley.com/documents/?uuid=a0e24eb8-38ff-44be-9dd0-56fe6ae697b3" ] } ], "mendeley" : { "previouslyFormattedCitation" : "[10]" }, "properties" : { "noteIndex" : 0 }, "schema" : "https://github.com/citation-style-language/schema/raw/master/csl-citation.json" }</w:instrText>
       </w:r>
       <w:r>
         <w:fldChar w:fldCharType="separate"/>
@@ -6832,210 +6838,67 @@
         <w:rPr>
           <w:noProof/>
         </w:rPr>
-        <w:t>[8]</w:t>
+        <w:t>[10]</w:t>
       </w:r>
       <w:r>
         <w:fldChar w:fldCharType="end"/>
       </w:r>
       <w:r>
-        <w:t xml:space="preserve"> was an ambitious project that attempted to detect several signals of the users in order to recreate an image of the non-verbal cues that were being lost in non-co-located communication.</w:t>
-      </w:r>
-      <w:r>
-        <w:t xml:space="preserve"> Even though these projects hit close to what Digital Synesthesia looks for, they are from the start limited in certain ways. </w:t>
-      </w:r>
-      <w:r>
-        <w:t>Since Digital Synesthesia is based more on detecting occurring phenomena than on detecting the other users’ willingness communicate in a new way, the experience is more reliable. Perhaps with the findings from this thesis, other projects like the ones discussed can be revised with a better understanding of digital sensory loops.</w:t>
-      </w:r>
-    </w:p>
-    <w:p>
-      <w:pPr>
-        <w:pStyle w:val="Heading2"/>
-      </w:pPr>
-      <w:bookmarkStart w:id="10" w:name="_Toc401069606"/>
-      <w:r>
-        <w:t>Sensory Substitution</w:t>
-      </w:r>
-      <w:bookmarkEnd w:id="10"/>
-    </w:p>
-    <w:p>
-      <w:r>
-        <w:t>Either because a person may be lacking one of the five senses or because a different sensory input may offer other benefits like greater detail, sensory substitution has been seen in several fields</w:t>
-      </w:r>
-      <w:r>
-        <w:t>. Most sensors translate information</w:t>
-      </w:r>
-      <w:r>
-        <w:t>,</w:t>
-      </w:r>
-      <w:r>
-        <w:t xml:space="preserve"> such as</w:t>
-      </w:r>
-      <w:r>
-        <w:t xml:space="preserve"> temperature, wind speed, distance or the passing of time</w:t>
-      </w:r>
-      <w:r>
-        <w:t>.</w:t>
-      </w:r>
-      <w:r>
-        <w:t xml:space="preserve"> </w:t>
-      </w:r>
-      <w:r>
-        <w:t xml:space="preserve">All </w:t>
-      </w:r>
-      <w:r>
-        <w:t>are things our bodies can perceive but by using a sensor and translating the information to a coded visual form we add the ability of greater accuracy and universal understanding.</w:t>
-      </w:r>
-      <w:r>
-        <w:t xml:space="preserve"> </w:t>
-      </w:r>
-      <w:proofErr w:type="spellStart"/>
-      <w:r>
-        <w:t>Brainport</w:t>
-      </w:r>
-      <w:proofErr w:type="spellEnd"/>
-      <w:r>
-        <w:fldChar w:fldCharType="begin" w:fldLock="1"/>
-      </w:r>
-      <w:r>
-        <w:instrText>ADDIN CSL_CITATION { "citationItems" : [ { "id" : "ITEM-1", "itemData" : { "ISSN" : "0219-6352", "abstract" : "Brain Computer Interface (BCI) technology is one of the most rapidly developing areas of modern science; it has created numerous significant crossroads between Neuroscience and Computer Science. The goal of BCI technology is to provide a direct link between the human brain and a computerized environment. The objective of recent BCI approaches and applications have been designed to provide the information flow from the brain to the computerized periphery. The opposite or alternative direction of the flow of information (computer to brain interface, or CBI) remains almost undeveloped. The BrainPort is a CBI that offers a complementary technology designed to support a direct link from a computerized environment to the human brain - and to do so non-invasively. Currently, BrainPort research is pursuing two primary goals. One is the delivery of missing sensory information critical for normal human behavior through an additional artificial sensory channel around the damaged or malfunctioning natural sensory system. The other is to decrease the risk of sensory overload in human-machine interactions by providing a parallel and supplemental channel for information flow to the brain. In contrast, conventional CBI strategies (e.g., Virtual Reality), are usually designed to provide additional or substitution information through pre-existing sensory channels, and unintentionally aggravate the brain overload problem.", "author" : [ { "dropping-particle" : "", "family" : "Danilov", "given" : "Yuri", "non-dropping-particle" : "", "parse-names" : false, "suffix" : "" }, { "dropping-particle" : "", "family" : "Tyler", "given" : "Mitchell", "non-dropping-particle" : "", "parse-names" : false, "suffix" : "" } ], "container-title" : "Journal of integrative neuroscience", "id" : "ITEM-1", "issue" : "4", "issued" : { "date-parts" : [ [ "2005", "12" ] ] }, "page" : "537-50", "title" : "Brainport: an alternative input to the brain.", "type" : "article-journal", "volume" : "4" }, "uris" : [ "http://www.mendeley.com/documents/?uuid=93c11a40-de20-49b8-8bd3-da75a824a4f8" ] } ], "mendeley" : { "previouslyFormattedCitation" : "[9]" }, "properties" : { "noteIndex" : 0 }, "schema" : "https://github.com/citation-style-language/schema/raw/master/csl-citation.json" }</w:instrText>
-      </w:r>
-      <w:r>
-        <w:fldChar w:fldCharType="separate"/>
-      </w:r>
-      <w:r>
-        <w:rPr>
-          <w:noProof/>
-        </w:rPr>
-        <w:t>[9]</w:t>
-      </w:r>
-      <w:r>
-        <w:fldChar w:fldCharType="end"/>
-      </w:r>
-      <w:r>
-        <w:t xml:space="preserve"> </w:t>
-      </w:r>
-      <w:r>
-        <w:t>is a system that captures images through a camera and translates it into electrical signals that are felt on the tongue.</w:t>
-      </w:r>
-      <w:r>
-        <w:t xml:space="preserve"> The artist </w:t>
+        <w:t xml:space="preserve"> so that Neil, who is completely color-blind, can </w:t>
       </w:r>
       <w:r>
         <w:rPr>
           <w:shd w:val="clear" w:color="auto" w:fill="FFFFFF"/>
         </w:rPr>
-        <w:t xml:space="preserve">Neil </w:t>
-      </w:r>
-      <w:proofErr w:type="spellStart"/>
+        <w:t xml:space="preserve">use </w:t>
+      </w:r>
       <w:r>
         <w:rPr>
           <w:shd w:val="clear" w:color="auto" w:fill="FFFFFF"/>
         </w:rPr>
-        <w:t>Harbisson</w:t>
-      </w:r>
-      <w:proofErr w:type="spellEnd"/>
+        <w:t>this</w:t>
+      </w:r>
       <w:r>
         <w:rPr>
           <w:shd w:val="clear" w:color="auto" w:fill="FFFFFF"/>
         </w:rPr>
-        <w:t xml:space="preserve"> and his team have developed</w:t>
-      </w:r>
-      <w:r>
-        <w:t xml:space="preserve"> </w:t>
-      </w:r>
-      <w:proofErr w:type="spellStart"/>
-      <w:r>
-        <w:t>Eyeborg</w:t>
-      </w:r>
-      <w:proofErr w:type="spellEnd"/>
-      <w:r>
-        <w:fldChar w:fldCharType="begin" w:fldLock="1"/>
-      </w:r>
-      <w:r>
-        <w:instrText>ADDIN CSL_CITATION { "citationItems" : [ { "id" : "ITEM-1", "itemData" : { "author" : [ { "dropping-particle" : "", "family" : "Peng", "given" : "Junyao", "non-dropping-particle" : "", "parse-names" : false, "suffix" : "" }, { "dropping-particle" : "", "family" : "Seymour", "given" : "Sabine", "non-dropping-particle" : "", "parse-names" : false, "suffix" : "" } ], "id" : "ITEM-1", "issued" : { "date-parts" : [ [ "0" ] ] }, "title" : "Envisioning the Cyborg in the 21st Century and Beyond", "type" : "article-journal" }, "uris" : [ "http://www.mendeley.com/documents/?uuid=a0e24eb8-38ff-44be-9dd0-56fe6ae697b3" ] } ], "mendeley" : { "previouslyFormattedCitation" : "[10]" }, "properties" : { "noteIndex" : 0 }, "schema" : "https://github.com/citation-style-language/schema/raw/master/csl-citation.json" }</w:instrText>
-      </w:r>
-      <w:r>
-        <w:fldChar w:fldCharType="separate"/>
-      </w:r>
-      <w:r>
-        <w:rPr>
-          <w:noProof/>
-        </w:rPr>
-        <w:t>[10]</w:t>
-      </w:r>
-      <w:r>
-        <w:fldChar w:fldCharType="end"/>
-      </w:r>
-      <w:r>
-        <w:t xml:space="preserve"> so that Neil, who is completely color-blind, can </w:t>
+        <w:t xml:space="preserve"> device </w:t>
       </w:r>
       <w:r>
         <w:rPr>
           <w:shd w:val="clear" w:color="auto" w:fill="FFFFFF"/>
         </w:rPr>
-        <w:t xml:space="preserve">use </w:t>
+        <w:t>to capture</w:t>
       </w:r>
       <w:r>
         <w:rPr>
           <w:shd w:val="clear" w:color="auto" w:fill="FFFFFF"/>
         </w:rPr>
-        <w:t>this</w:t>
+        <w:t xml:space="preserve"> color information through a camer</w:t>
       </w:r>
       <w:r>
         <w:rPr>
           <w:shd w:val="clear" w:color="auto" w:fill="FFFFFF"/>
         </w:rPr>
-        <w:t xml:space="preserve"> device </w:t>
+        <w:t>a on his forehead and translate</w:t>
       </w:r>
       <w:r>
         <w:rPr>
           <w:shd w:val="clear" w:color="auto" w:fill="FFFFFF"/>
         </w:rPr>
-        <w:t>to capture</w:t>
+        <w:t xml:space="preserve"> it to sound he hears through bone conduction.</w:t>
       </w:r>
       <w:r>
         <w:rPr>
           <w:shd w:val="clear" w:color="auto" w:fill="FFFFFF"/>
         </w:rPr>
-        <w:t xml:space="preserve"> color information through a camer</w:t>
+        <w:t xml:space="preserve"> T</w:t>
       </w:r>
       <w:r>
         <w:rPr>
           <w:shd w:val="clear" w:color="auto" w:fill="FFFFFF"/>
         </w:rPr>
-        <w:t>a on his forehead and translate</w:t>
-      </w:r>
-      <w:r>
-        <w:rPr>
-          <w:shd w:val="clear" w:color="auto" w:fill="FFFFFF"/>
-        </w:rPr>
-        <w:t xml:space="preserve"> it to sound he hears through bone conduction.</w:t>
-      </w:r>
-      <w:r>
-        <w:rPr>
-          <w:shd w:val="clear" w:color="auto" w:fill="FFFFFF"/>
-        </w:rPr>
-        <w:t xml:space="preserve"> T</w:t>
-      </w:r>
-      <w:r>
-        <w:rPr>
-          <w:shd w:val="clear" w:color="auto" w:fill="FFFFFF"/>
-        </w:rPr>
-        <w:t xml:space="preserve">hese hit at the core of Digital Synesthesia. But what this project proposes is that these kinds of interfaces will be useful in the everyday experiences of the average user. In order for this to happen, the interface has to find a way to be less obtrusive and more </w:t>
-      </w:r>
-      <w:proofErr w:type="gramStart"/>
-      <w:r>
-        <w:rPr>
-          <w:shd w:val="clear" w:color="auto" w:fill="FFFFFF"/>
-        </w:rPr>
-        <w:t>user</w:t>
-      </w:r>
-      <w:proofErr w:type="gramEnd"/>
-      <w:r>
-        <w:rPr>
-          <w:shd w:val="clear" w:color="auto" w:fill="FFFFFF"/>
-        </w:rPr>
-        <w:t xml:space="preserve"> friendly.</w:t>
+        <w:t>hese hit at the core of Digital Synesthesia. But what this project proposes is that these kinds of interfaces will be useful in the everyday experiences of the average user. In order for this to happen, the interface has to find a way to be less obtrusive and more user friendly.</w:t>
       </w:r>
     </w:p>
     <w:p>
@@ -7057,11 +6920,7 @@
         <w:t>A</w:t>
       </w:r>
       <w:r>
-        <w:t xml:space="preserve">dding a new sense to our repertoire changes the way we understand and interact with the world. The </w:t>
-      </w:r>
-      <w:proofErr w:type="spellStart"/>
-      <w:r>
-        <w:t>F</w:t>
+        <w:t>dding a new sense to our repertoire changes the way we understand and interact with the world. The F</w:t>
       </w:r>
       <w:r>
         <w:rPr>
@@ -7069,7 +6928,6 @@
         </w:rPr>
         <w:t>eelSpace</w:t>
       </w:r>
-      <w:proofErr w:type="spellEnd"/>
       <w:r>
         <w:rPr>
           <w:shd w:val="clear" w:color="auto" w:fill="FFFFFF"/>
@@ -7114,13 +6972,8 @@
         <w:t xml:space="preserve">was a device with vibrators that could be worn around the waist. The vibrator closest to geographical north would constantly vibrate, giving the user a sense of direction. </w:t>
       </w:r>
       <w:r>
-        <w:t xml:space="preserve">Another take on navigation is </w:t>
-      </w:r>
-      <w:proofErr w:type="spellStart"/>
-      <w:r>
-        <w:t>Momo</w:t>
-      </w:r>
-      <w:proofErr w:type="spellEnd"/>
+        <w:t>Another take on navigation is Momo</w:t>
+      </w:r>
       <w:r>
         <w:fldChar w:fldCharType="begin" w:fldLock="1"/>
       </w:r>
@@ -7209,13 +7062,8 @@
         <w:t xml:space="preserve"> disruptions on the magnetic field.</w:t>
       </w:r>
       <w:r>
-        <w:t xml:space="preserve"> Disney research has developed </w:t>
-      </w:r>
-      <w:proofErr w:type="spellStart"/>
-      <w:r>
-        <w:t>Aireal</w:t>
-      </w:r>
-      <w:proofErr w:type="spellEnd"/>
+        <w:t xml:space="preserve"> Disney research has developed Aireal</w:t>
+      </w:r>
       <w:r>
         <w:fldChar w:fldCharType="begin" w:fldLock="1"/>
       </w:r>
@@ -7316,15 +7164,7 @@
         <w:t>In addition to</w:t>
       </w:r>
       <w:r>
-        <w:t xml:space="preserve"> many studies in how to measure Situational Awareness in various users and situations, there are some papers on actual devices being tested that use </w:t>
-      </w:r>
-      <w:proofErr w:type="spellStart"/>
-      <w:r>
-        <w:t>Vibrotactile</w:t>
-      </w:r>
-      <w:proofErr w:type="spellEnd"/>
-      <w:r>
-        <w:t xml:space="preserve"> Displays</w:t>
+        <w:t xml:space="preserve"> many studies in how to measure Situational Awareness in various users and situations, there are some papers on actual devices being tested that use Vibrotactile Displays</w:t>
       </w:r>
       <w:r>
         <w:fldChar w:fldCharType="begin" w:fldLock="1"/>
@@ -7629,15 +7469,7 @@
         <w:t xml:space="preserve"> user interfaces and ergonomics to create a comfortable sensory experience that will make sense with the user’s need and surrounding context.</w:t>
       </w:r>
       <w:r>
-        <w:t xml:space="preserve"> The design of wearable technology will come into play as we find ways to comfortably generate the sensory signals that will respond </w:t>
-      </w:r>
-      <w:proofErr w:type="gramStart"/>
-      <w:r>
-        <w:t>to  the</w:t>
-      </w:r>
-      <w:proofErr w:type="gramEnd"/>
-      <w:r>
-        <w:t xml:space="preserve"> sensors.</w:t>
+        <w:t xml:space="preserve"> The design of wearable technology will come into play as we find ways to comfortably generate the sensory signals that will respond to  the sensors.</w:t>
       </w:r>
     </w:p>
     <w:p>
@@ -7809,26 +7641,10 @@
         <w:t>For this study, the user was fitted with a head band that had a temperature (IR) sensor facing outwards and a vibrating transducer towards the inside, against the forehead.</w:t>
       </w:r>
       <w:r>
-        <w:t xml:space="preserve"> Four </w:t>
-      </w:r>
-      <w:proofErr w:type="spellStart"/>
-      <w:r>
-        <w:t>peltier</w:t>
-      </w:r>
-      <w:proofErr w:type="spellEnd"/>
-      <w:r>
-        <w:t xml:space="preserve"> modules were placed on the table in front of the subject.</w:t>
-      </w:r>
-      <w:r>
-        <w:t xml:space="preserve"> A program was written that would randomly choose one of the four </w:t>
-      </w:r>
-      <w:proofErr w:type="spellStart"/>
-      <w:r>
-        <w:t>peltier</w:t>
-      </w:r>
-      <w:proofErr w:type="spellEnd"/>
-      <w:r>
-        <w:t xml:space="preserve"> modules to warm up. The subject would have to try to read the feedback vibration on their forehead to decide which modules was on and press the corresponding button on the device. This way nor the subject or the investigator would know which module was active. The investigator would simply record how many responses out of 20 opportunities were successful.</w:t>
+        <w:t xml:space="preserve"> Four peltier modules were placed on the table in front of the subject.</w:t>
+      </w:r>
+      <w:r>
+        <w:t xml:space="preserve"> A program was written that would randomly choose one of the four peltier modules to warm up. The subject would have to try to read the feedback vibration on their forehead to decide which modules was on and press the corresponding button on the device. This way nor the subject or the investigator would know which module was active. The investigator would simply record how many responses out of 20 opportunities were successful.</w:t>
       </w:r>
     </w:p>
     <w:p>
@@ -7872,15 +7688,7 @@
     </w:p>
     <w:p>
       <w:r>
-        <w:t xml:space="preserve">This study was designed to be the closest to the future vision of Digital Synesthesia. The users were fitted with a baseball cap that supported the circuit and vibrating transducer. The vibration was felt on the forehead. An app was written that would scan the available sensors of the mobile device and connect the data stream to the transducer using </w:t>
-      </w:r>
-      <w:proofErr w:type="gramStart"/>
-      <w:r>
-        <w:t>a</w:t>
-      </w:r>
-      <w:proofErr w:type="gramEnd"/>
-      <w:r>
-        <w:t xml:space="preserve"> IOIO board. The </w:t>
+        <w:t xml:space="preserve">This study was designed to be the closest to the future vision of Digital Synesthesia. The users were fitted with a baseball cap that supported the circuit and vibrating transducer. The vibration was felt on the forehead. An app was written that would scan the available sensors of the mobile device and connect the data stream to the transducer using a IOIO board. The </w:t>
       </w:r>
       <w:r>
         <w:lastRenderedPageBreak/>
@@ -8129,13 +7937,8 @@
                             <w:pPr>
                               <w:jc w:val="center"/>
                             </w:pPr>
-                            <w:proofErr w:type="gramStart"/>
                             <w:r>
-                              <w:t>The actual sensor or sensing system.</w:t>
-                            </w:r>
-                            <w:proofErr w:type="gramEnd"/>
-                            <w:r>
-                              <w:t xml:space="preserve"> It can be a single sensor like an IR sensor or a collection of sensor from a mobile device. </w:t>
+                              <w:t xml:space="preserve">The actual sensor or sensing system. It can be a single sensor like an IR sensor or a collection of sensor from a mobile device. </w:t>
                             </w:r>
                           </w:p>
                         </w:txbxContent>
@@ -8182,13 +7985,8 @@
                       <w:pPr>
                         <w:jc w:val="center"/>
                       </w:pPr>
-                      <w:proofErr w:type="gramStart"/>
                       <w:r>
-                        <w:t>The actual sensor or sensing system.</w:t>
-                      </w:r>
-                      <w:proofErr w:type="gramEnd"/>
-                      <w:r>
-                        <w:t xml:space="preserve"> It can be a single sensor like an IR sensor or a collection of sensor from a mobile device. </w:t>
+                        <w:t xml:space="preserve">The actual sensor or sensing system. It can be a single sensor like an IR sensor or a collection of sensor from a mobile device. </w:t>
                       </w:r>
                     </w:p>
                   </w:txbxContent>
@@ -8269,11 +8067,9 @@
                             <w:pPr>
                               <w:jc w:val="center"/>
                             </w:pPr>
-                            <w:proofErr w:type="gramStart"/>
                             <w:r>
                               <w:t>The software side of DS, where the sensor data is collected, analyzed and sent to the feedback system.</w:t>
                             </w:r>
-                            <w:proofErr w:type="gramEnd"/>
                           </w:p>
                         </w:txbxContent>
                       </wps:txbx>
@@ -8319,11 +8115,9 @@
                       <w:pPr>
                         <w:jc w:val="center"/>
                       </w:pPr>
-                      <w:proofErr w:type="gramStart"/>
                       <w:r>
                         <w:t>The software side of DS, where the sensor data is collected, analyzed and sent to the feedback system.</w:t>
                       </w:r>
-                      <w:proofErr w:type="gramEnd"/>
                     </w:p>
                   </w:txbxContent>
                 </v:textbox>
@@ -8403,11 +8197,9 @@
                             <w:pPr>
                               <w:jc w:val="center"/>
                             </w:pPr>
-                            <w:proofErr w:type="gramStart"/>
                             <w:r>
                               <w:t>The haptic system that will convey the information to the user.</w:t>
                             </w:r>
-                            <w:proofErr w:type="gramEnd"/>
                           </w:p>
                           <w:p>
                             <w:pPr>
@@ -8459,11 +8251,9 @@
                       <w:pPr>
                         <w:jc w:val="center"/>
                       </w:pPr>
-                      <w:proofErr w:type="gramStart"/>
                       <w:r>
                         <w:t>The haptic system that will convey the information to the user.</w:t>
                       </w:r>
-                      <w:proofErr w:type="gramEnd"/>
                     </w:p>
                     <w:p>
                       <w:pPr>
@@ -9726,11 +9516,9 @@
         </w:rPr>
         <w:t xml:space="preserve"> </w:t>
       </w:r>
-      <w:proofErr w:type="spellStart"/>
       <w:r>
         <w:t>Sparkfun</w:t>
       </w:r>
-      <w:proofErr w:type="spellEnd"/>
       <w:r>
         <w:fldChar w:fldCharType="begin" w:fldLock="1"/>
       </w:r>
@@ -9750,15 +9538,7 @@
         <w:fldChar w:fldCharType="end"/>
       </w:r>
       <w:r>
-        <w:t xml:space="preserve"> or a </w:t>
-      </w:r>
-      <w:proofErr w:type="spellStart"/>
-      <w:r>
-        <w:t>Peltier</w:t>
-      </w:r>
-      <w:proofErr w:type="spellEnd"/>
-      <w:r>
-        <w:t xml:space="preserve"> device. On most cases a 9V battery was used to power the IOIO and the transducer while the sensor would be powered by the IOIO board.</w:t>
+        <w:t xml:space="preserve"> or a Peltier device. On most cases a 9V battery was used to power the IOIO and the transducer while the sensor would be powered by the IOIO board.</w:t>
       </w:r>
     </w:p>
     <w:p>
@@ -9945,15 +9725,7 @@
     </w:p>
     <w:p>
       <w:r>
-        <w:t xml:space="preserve">The system for the first stage and first user study implemented an Ultrasonic Range Finder LV-MaxSonar-EZ0 that interfaced with </w:t>
-      </w:r>
-      <w:proofErr w:type="gramStart"/>
-      <w:r>
-        <w:t>a</w:t>
-      </w:r>
-      <w:proofErr w:type="gramEnd"/>
-      <w:r>
-        <w:t xml:space="preserve"> IOIO OTG board through the analog interface. Both the sensor and the IOIO Board where worn by the subject. A two finger wood ring was made so that the sensor could be attached and the subject had a good enough understanding of the direction the sensor was facing, by moving the middle fingers. Different sizes were made to accommodate different users and give all the users the same amount of control over the sensor. The IOIO Board was inside a fabric wristband that also housed the 9V battery for power. The IOIO was connected via USB to the Android device, in this case a Sony Table S. The output of the IOIO was fed to the transducer that was attached to the thumb of the same hand that had the sensor.</w:t>
+        <w:t>The system for the first stage and first user study implemented an Ultrasonic Range Finder LV-MaxSonar-EZ0 that interfaced with a IOIO OTG board through the analog interface. Both the sensor and the IOIO Board where worn by the subject. A two finger wood ring was made so that the sensor could be attached and the subject had a good enough understanding of the direction the sensor was facing, by moving the middle fingers. Different sizes were made to accommodate different users and give all the users the same amount of control over the sensor. The IOIO Board was inside a fabric wristband that also housed the 9V battery for power. The IOIO was connected via USB to the Android device, in this case a Sony Table S. The output of the IOIO was fed to the transducer that was attached to the thumb of the same hand that had the sensor.</w:t>
       </w:r>
     </w:p>
     <w:p>
@@ -10309,26 +10081,16 @@
         <w:ind w:firstLine="720"/>
       </w:pPr>
       <w:r>
-        <w:t xml:space="preserve">First try. </w:t>
-      </w:r>
-      <w:proofErr w:type="gramStart"/>
-      <w:r>
-        <w:t>Random number of objects, at 2” tall from the table and a sensitivity of 10.</w:t>
-      </w:r>
-      <w:proofErr w:type="gramEnd"/>
+        <w:t>First try. Random number of objects, at 2” tall from the table and a sensitivity of 10.</w:t>
+      </w:r>
     </w:p>
     <w:p>
       <w:pPr>
         <w:ind w:left="720"/>
       </w:pPr>
       <w:r>
-        <w:t xml:space="preserve">Second try. </w:t>
-      </w:r>
-      <w:proofErr w:type="gramStart"/>
-      <w:r>
-        <w:t>Random number of objects, at 2” tall from the table and a sensitivity of 5.</w:t>
-      </w:r>
-      <w:proofErr w:type="gramEnd"/>
+        <w:t>Second try. Random number of objects, at 2” tall from the table and a sensitivity of 5.</w:t>
+      </w:r>
       <w:r>
         <w:t xml:space="preserve"> </w:t>
       </w:r>
@@ -10338,26 +10100,16 @@
         <w:ind w:left="720"/>
       </w:pPr>
       <w:r>
-        <w:t xml:space="preserve">Third try. </w:t>
-      </w:r>
-      <w:proofErr w:type="gramStart"/>
-      <w:r>
-        <w:t>Random number of objects, at 1” tall from the table and a sensitivity of 10.</w:t>
-      </w:r>
-      <w:proofErr w:type="gramEnd"/>
+        <w:t>Third try. Random number of objects, at 1” tall from the table and a sensitivity of 10.</w:t>
+      </w:r>
     </w:p>
     <w:p>
       <w:pPr>
         <w:ind w:left="720"/>
       </w:pPr>
       <w:r>
-        <w:t xml:space="preserve">Fourth try. </w:t>
-      </w:r>
-      <w:proofErr w:type="gramStart"/>
-      <w:r>
-        <w:t>Random number of objects, at 1” tall from the table and a sensitivity of 5.</w:t>
-      </w:r>
-      <w:proofErr w:type="gramEnd"/>
+        <w:t>Fourth try. Random number of objects, at 1” tall from the table and a sensitivity of 5.</w:t>
+      </w:r>
     </w:p>
     <w:p>
       <w:r>
@@ -10628,15 +10380,7 @@
         <w:t>The sensitivity values were decided ahead of time and kept the same through the whole study for all users. The values were chosen by finding a mapping that would demonstrate the usefulness of having different sensitivity while demonstrating the balance between sensitivity and noise. With a low level of sensitivity (sensitivity 10) the subject could only feel small changes in the vibration frequency, with High sensitivity (sensitivity 5) the changes were more noticeable but the noise would also be more noticeable.</w:t>
       </w:r>
       <w:r>
-        <w:t xml:space="preserve"> The noise came from the sensor as well as from the stability of the </w:t>
-      </w:r>
-      <w:proofErr w:type="gramStart"/>
-      <w:r>
-        <w:t>subjects</w:t>
-      </w:r>
-      <w:proofErr w:type="gramEnd"/>
-      <w:r>
-        <w:t xml:space="preserve"> hand.</w:t>
+        <w:t xml:space="preserve"> The noise came from the sensor as well as from the stability of the subjects hand.</w:t>
       </w:r>
     </w:p>
     <w:p>
@@ -10773,7 +10517,7 @@
           </mc:Choice>
           <mc:Fallback>
             <w:pict>
-              <v:group id="Group 48" o:spid="_x0000_s1043" style="position:absolute;margin-left:-1pt;margin-top:5.75pt;width:292pt;height:237.25pt;z-index:251697152;mso-width-relative:margin;mso-height-relative:margin" coordorigin="-508,29718" coordsize="37084,30130" o:gfxdata="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">
+              <v:group id="Group 48" o:spid="_x0000_s1043" style="position:absolute;margin-left:-1pt;margin-top:5.75pt;width:292pt;height:237.25pt;z-index:251697152;mso-width-relative:margin;mso-height-relative:margin" coordorigin="-508,29718" coordsize="37084,30130" o:gfxdata="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">
                 <v:shape id="Chart 9" o:spid="_x0000_s1044" type="#_x0000_t75" style="position:absolute;left:-568;top:29657;width:36696;height:27553;visibility:visible" o:gfxdata="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">
                   <v:imagedata r:id="rId22" o:title=""/>
                   <o:lock v:ext="edit" aspectratio="f"/>
@@ -10827,7 +10571,7 @@
                 </v:shape>
                 <w10:wrap type="square"/>
               </v:group>
-              <o:OLEObject Type="Embed" ProgID="Excel.Chart.8" ShapeID="Chart 9" DrawAspect="Content" ObjectID="_1476032880" r:id="rId23">
+              <o:OLEObject Type="Embed" ProgID="Excel.Chart.8" ShapeID="Chart 9" DrawAspect="Content" ObjectID="_1476096571" r:id="rId23">
                 <o:FieldCodes>\s</o:FieldCodes>
               </o:OLEObject>
             </w:pict>
@@ -10843,15 +10587,7 @@
         <w:t>The results in Table 1 show that the subjects were close to</w:t>
       </w:r>
       <w:r>
-        <w:t xml:space="preserve"> 50 percent accuracy. This was encouraging since it was well above a random distribution that would be close to 25 percent given that the users had one of four choices to make. Table 1 shows the results of </w:t>
-      </w:r>
-      <w:proofErr w:type="gramStart"/>
-      <w:r>
-        <w:t>phase</w:t>
-      </w:r>
-      <w:proofErr w:type="gramEnd"/>
-      <w:r>
-        <w:t xml:space="preserve"> one.</w:t>
+        <w:t xml:space="preserve"> 50 percent accuracy. This was encouraging since it was well above a random distribution that would be close to 25 percent given that the users had one of four choices to make. Table 1 shows the results of phase one.</w:t>
       </w:r>
       <w:r>
         <w:t xml:space="preserve"> </w:t>
@@ -10874,11 +10610,7 @@
         <w:t>tries;</w:t>
       </w:r>
       <w:r>
-        <w:t xml:space="preserve"> the result gives a percentage of accuracy of 51%. </w:t>
-      </w:r>
-      <w:proofErr w:type="gramStart"/>
-      <w:r>
-        <w:t xml:space="preserve">When we compare this </w:t>
+        <w:t xml:space="preserve"> the result gives a percentage of accuracy of 51%. When we compare this </w:t>
       </w:r>
       <w:r>
         <w:t xml:space="preserve">percentage </w:t>
@@ -10907,7 +10639,6 @@
       <w:r>
         <w:t>.</w:t>
       </w:r>
-      <w:proofErr w:type="gramEnd"/>
     </w:p>
     <w:p>
       <w:pPr>
@@ -11584,24 +11315,15 @@
         <w:ind w:left="720"/>
       </w:pPr>
       <w:r>
-        <w:t xml:space="preserve">First try. </w:t>
-      </w:r>
-      <w:proofErr w:type="gramStart"/>
-      <w:r>
-        <w:t>Random object, at 2” tall from the table and a sensitivity of 10.</w:t>
-      </w:r>
-      <w:proofErr w:type="gramEnd"/>
+        <w:t>First try. Random object, at 2” tall from the table and a sensitivity of 10.</w:t>
+      </w:r>
     </w:p>
     <w:p>
       <w:pPr>
         <w:ind w:firstLine="720"/>
       </w:pPr>
       <w:r>
-        <w:t xml:space="preserve">Second try. </w:t>
-      </w:r>
-      <w:proofErr w:type="gramStart"/>
-      <w:r>
-        <w:t xml:space="preserve">Random </w:t>
+        <w:t xml:space="preserve">Second try. Random </w:t>
       </w:r>
       <w:r>
         <w:t>object</w:t>
@@ -11609,7 +11331,6 @@
       <w:r>
         <w:t>, at 2” tall from the table and a sensitivity of 5.</w:t>
       </w:r>
-      <w:proofErr w:type="gramEnd"/>
       <w:r>
         <w:t xml:space="preserve"> </w:t>
       </w:r>
@@ -11619,26 +11340,16 @@
         <w:ind w:left="720"/>
       </w:pPr>
       <w:r>
-        <w:t xml:space="preserve">Third try. </w:t>
-      </w:r>
-      <w:proofErr w:type="gramStart"/>
-      <w:r>
-        <w:t>Random object, at 2” tall from the table and a sensitivity of 10.</w:t>
-      </w:r>
-      <w:proofErr w:type="gramEnd"/>
+        <w:t>Third try. Random object, at 2” tall from the table and a sensitivity of 10.</w:t>
+      </w:r>
     </w:p>
     <w:p>
       <w:pPr>
         <w:ind w:left="720"/>
       </w:pPr>
       <w:r>
-        <w:t xml:space="preserve">Fourth try. </w:t>
-      </w:r>
-      <w:proofErr w:type="gramStart"/>
-      <w:r>
-        <w:t>Random object, at 2” tall from the table and a sensitivity of 5.</w:t>
-      </w:r>
-      <w:proofErr w:type="gramEnd"/>
+        <w:t>Fourth try. Random object, at 2” tall from the table and a sensitivity of 5.</w:t>
+      </w:r>
       <w:r>
         <w:t xml:space="preserve"> </w:t>
       </w:r>
@@ -12103,13 +11814,8 @@
                                   <w:t>9</w:t>
                                 </w:r>
                               </w:fldSimple>
-                              <w:proofErr w:type="gramStart"/>
                               <w:r>
-                                <w:t xml:space="preserve"> cUBE</w:t>
-                              </w:r>
-                              <w:proofErr w:type="gramEnd"/>
-                              <w:r>
-                                <w:t>, SPHERE AND PRISM</w:t>
+                                <w:t xml:space="preserve"> cUBE, SPHERE AND PRISM</w:t>
                               </w:r>
                             </w:p>
                           </w:txbxContent>
@@ -12170,13 +11876,8 @@
                             <w:t>9</w:t>
                           </w:r>
                         </w:fldSimple>
-                        <w:proofErr w:type="gramStart"/>
                         <w:r>
-                          <w:t xml:space="preserve"> cUBE</w:t>
-                        </w:r>
-                        <w:proofErr w:type="gramEnd"/>
-                        <w:r>
-                          <w:t>, SPHERE AND PRISM</w:t>
+                          <w:t xml:space="preserve"> cUBE, SPHERE AND PRISM</w:t>
                         </w:r>
                       </w:p>
                     </w:txbxContent>
@@ -12214,26 +11915,16 @@
         <w:ind w:left="720"/>
       </w:pPr>
       <w:r>
-        <w:t xml:space="preserve">First try. </w:t>
-      </w:r>
-      <w:proofErr w:type="gramStart"/>
-      <w:r>
-        <w:t>Random object, at a sensitivity of 10.</w:t>
-      </w:r>
-      <w:proofErr w:type="gramEnd"/>
+        <w:t>First try. Random object, at a sensitivity of 10.</w:t>
+      </w:r>
     </w:p>
     <w:p>
       <w:pPr>
         <w:ind w:firstLine="720"/>
       </w:pPr>
       <w:r>
-        <w:t xml:space="preserve">Second try. </w:t>
-      </w:r>
-      <w:proofErr w:type="gramStart"/>
-      <w:r>
-        <w:t>Random object, at a sensitivity of 5.</w:t>
-      </w:r>
-      <w:proofErr w:type="gramEnd"/>
+        <w:t>Second try. Random object, at a sensitivity of 5.</w:t>
+      </w:r>
       <w:r>
         <w:t xml:space="preserve"> </w:t>
       </w:r>
@@ -12243,26 +11934,16 @@
         <w:ind w:left="720"/>
       </w:pPr>
       <w:r>
-        <w:t xml:space="preserve">Third try. </w:t>
-      </w:r>
-      <w:proofErr w:type="gramStart"/>
-      <w:r>
-        <w:t>Random object, at a sensitivity of 10.</w:t>
-      </w:r>
-      <w:proofErr w:type="gramEnd"/>
+        <w:t>Third try. Random object, at a sensitivity of 10.</w:t>
+      </w:r>
     </w:p>
     <w:p>
       <w:pPr>
         <w:ind w:left="720"/>
       </w:pPr>
       <w:r>
-        <w:t xml:space="preserve">Fourth try. </w:t>
-      </w:r>
-      <w:proofErr w:type="gramStart"/>
-      <w:r>
-        <w:t>Random object, at a sensitivity of 5.</w:t>
-      </w:r>
-      <w:proofErr w:type="gramEnd"/>
+        <w:t>Fourth try. Random object, at a sensitivity of 5.</w:t>
+      </w:r>
       <w:r>
         <w:t xml:space="preserve"> </w:t>
       </w:r>
@@ -12394,7 +12075,7 @@
           </mc:Choice>
           <mc:Fallback>
             <w:pict>
-              <v:group id="Group 67" o:spid="_x0000_s1066" style="position:absolute;margin-left:0;margin-top:6.65pt;width:4in;height:239.75pt;z-index:251700224" coordsize="36576,30448" o:gfxdata="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">
+              <v:group id="Group 67" o:spid="_x0000_s1066" style="position:absolute;margin-left:0;margin-top:6.65pt;width:4in;height:239.75pt;z-index:251700224" coordsize="36576,30448" o:gfxdata="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">
                 <v:shape id="Chart 28" o:spid="_x0000_s1067" type="#_x0000_t75" style="position:absolute;left:-60;top:-60;width:36696;height:27552;visibility:visible" o:gfxdata="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">
                   <v:imagedata r:id="rId38" o:title=""/>
                   <o:lock v:ext="edit" aspectratio="f"/>
@@ -12447,7 +12128,7 @@
                 </v:shape>
                 <w10:wrap type="square"/>
               </v:group>
-              <o:OLEObject Type="Embed" ProgID="Excel.Chart.8" ShapeID="Chart 28" DrawAspect="Content" ObjectID="_1476032881" r:id="rId39">
+              <o:OLEObject Type="Embed" ProgID="Excel.Chart.8" ShapeID="Chart 28" DrawAspect="Content" ObjectID="_1476096572" r:id="rId39">
                 <o:FieldCodes>\s</o:FieldCodes>
               </o:OLEObject>
             </w:pict>
@@ -12532,23 +12213,7 @@
     </w:p>
     <w:p>
       <w:r>
-        <w:t xml:space="preserve">At a desk with a computer monitor, the subject would find 3 </w:t>
-      </w:r>
-      <w:proofErr w:type="spellStart"/>
-      <w:r>
-        <w:t>peltier</w:t>
-      </w:r>
-      <w:proofErr w:type="spellEnd"/>
-      <w:r>
-        <w:t xml:space="preserve"> modules attached to the monitor at eye level. The tablet device would be placed in front of the </w:t>
-      </w:r>
-      <w:proofErr w:type="gramStart"/>
-      <w:r>
-        <w:t>subject,</w:t>
-      </w:r>
-      <w:proofErr w:type="gramEnd"/>
-      <w:r>
-        <w:t xml:space="preserve"> this would be the main UI for the test. The subjects were also given a mobile device that would be the UI for their sensory device.</w:t>
+        <w:t>At a desk with a computer monitor, the subject would find 3 peltier modules attached to the monitor at eye level. The tablet device would be placed in front of the subject, this would be the main UI for the test. The subjects were also given a mobile device that would be the UI for their sensory device.</w:t>
       </w:r>
     </w:p>
     <w:p>
@@ -12928,58 +12593,18 @@
         <w:t xml:space="preserve">There were two systems created for this study. First, the system worn by the subject consisted of </w:t>
       </w:r>
       <w:r>
-        <w:t xml:space="preserve">an MLX90614BAA to detect the temperature of the </w:t>
-      </w:r>
-      <w:proofErr w:type="spellStart"/>
-      <w:r>
-        <w:t>peltier</w:t>
-      </w:r>
-      <w:proofErr w:type="spellEnd"/>
-      <w:r>
-        <w:t xml:space="preserve"> module. This sensor was connected via I2C to the IOIO OTG board and the board would connect to the transducer. </w:t>
-      </w:r>
-    </w:p>
-    <w:p>
-      <w:r>
-        <w:t xml:space="preserve">The second was to control the </w:t>
-      </w:r>
-      <w:proofErr w:type="spellStart"/>
-      <w:r>
-        <w:t>peltiers</w:t>
-      </w:r>
-      <w:proofErr w:type="spellEnd"/>
-      <w:r>
-        <w:t xml:space="preserve">, and record the data. </w:t>
-      </w:r>
-      <w:r>
-        <w:t xml:space="preserve">Three </w:t>
-      </w:r>
-      <w:proofErr w:type="spellStart"/>
-      <w:r>
-        <w:t>peltier</w:t>
-      </w:r>
-      <w:proofErr w:type="spellEnd"/>
-      <w:r>
-        <w:t xml:space="preserve"> modules were used, two 1x1 inch and one 1/2x1/2 inch. The two large </w:t>
-      </w:r>
-      <w:proofErr w:type="spellStart"/>
-      <w:r>
-        <w:t>peltiers</w:t>
-      </w:r>
-      <w:proofErr w:type="spellEnd"/>
-      <w:r>
-        <w:t xml:space="preserve"> were placed on the sides and the small one in the middle.</w:t>
-      </w:r>
-      <w:r>
-        <w:t xml:space="preserve"> They were controlled via PWM by </w:t>
-      </w:r>
-      <w:proofErr w:type="gramStart"/>
-      <w:r>
-        <w:t>a</w:t>
-      </w:r>
-      <w:proofErr w:type="gramEnd"/>
-      <w:r>
-        <w:t xml:space="preserve"> IOIO Board that was hooked up to a Sony</w:t>
+        <w:t xml:space="preserve">an MLX90614BAA to detect the temperature of the peltier module. This sensor was connected via I2C to the IOIO OTG board and the board would connect to the transducer. </w:t>
+      </w:r>
+    </w:p>
+    <w:p>
+      <w:r>
+        <w:t xml:space="preserve">The second was to control the peltiers, and record the data. </w:t>
+      </w:r>
+      <w:r>
+        <w:t>Three peltier modules were used, two 1x1 inch and one 1/2x1/2 inch. The two large peltiers were placed on the sides and the small one in the middle.</w:t>
+      </w:r>
+      <w:r>
+        <w:t xml:space="preserve"> They were controlled via PWM by a IOIO Board that was hooked up to a Sony</w:t>
       </w:r>
       <w:r>
         <w:t xml:space="preserve"> tablet</w:t>
@@ -13299,23 +12924,7 @@
         <w:t xml:space="preserve">apps were written for this </w:t>
       </w:r>
       <w:r>
-        <w:t xml:space="preserve">study. One gives the user control of the sensory experience by giving control over the sensitivity </w:t>
-      </w:r>
-      <w:proofErr w:type="gramStart"/>
-      <w:r>
-        <w:t>range,</w:t>
-      </w:r>
-      <w:proofErr w:type="gramEnd"/>
-      <w:r>
-        <w:t xml:space="preserve"> all other visual feedback was disabled. The second app was written to give the subject control over the test. It was designed to be completely independent of the examiner and so create a double blind test. The app would first randomly decide if there would be a result feedback at the beginning or end of the session. Then it would offer the button to turn on the </w:t>
-      </w:r>
-      <w:proofErr w:type="spellStart"/>
-      <w:r>
-        <w:t>peltiers</w:t>
-      </w:r>
-      <w:proofErr w:type="spellEnd"/>
-      <w:r>
-        <w:t xml:space="preserve"> and give a countdown of how many turns were left. Three buttons corresponded to the three modules to allow the subject to enter their guess. At the end of the session the app would notify the subject that they were done and would give them the score out of twelve of correct </w:t>
+        <w:t xml:space="preserve">study. One gives the user control of the sensory experience by giving control over the sensitivity range, all other visual feedback was disabled. The second app was written to give the subject control over the test. It was designed to be completely independent of the examiner and so create a double blind test. The app would first randomly decide if there would be a result feedback at the beginning or end of the session. Then it would offer the button to turn on the peltiers and give a countdown of how many turns were left. Three buttons corresponded to the three modules to allow the subject to enter their guess. At the end of the session the app would notify the subject that they were done and would give them the score out of twelve of correct </w:t>
       </w:r>
       <w:commentRangeStart w:id="42"/>
       <w:r>
@@ -13345,52 +12954,12 @@
     </w:p>
     <w:p>
       <w:r>
-        <w:t xml:space="preserve">The subjects were seated in front of three </w:t>
-      </w:r>
-      <w:proofErr w:type="spellStart"/>
-      <w:r>
-        <w:t>peltier</w:t>
-      </w:r>
-      <w:proofErr w:type="spellEnd"/>
-      <w:r>
-        <w:t xml:space="preserve"> devices. At a given moment, only one of these devices would be hotter than the others. The subject’s task was to guess which device was hot.</w:t>
-      </w:r>
-    </w:p>
-    <w:p>
-      <w:r>
-        <w:t xml:space="preserve">The subjects were given a head band that would hold the sensor, transducer, IOIO and power. That IOIO would be connected via Bluetooth to a mobile device that would give sensitivity control to the users. Another device would control the </w:t>
-      </w:r>
-      <w:proofErr w:type="spellStart"/>
-      <w:r>
-        <w:t>peltier</w:t>
-      </w:r>
-      <w:proofErr w:type="spellEnd"/>
-      <w:r>
-        <w:t xml:space="preserve"> modules so that when a button was pressed, the device would randomly activate one of the </w:t>
-      </w:r>
-      <w:proofErr w:type="spellStart"/>
-      <w:r>
-        <w:t>peltier</w:t>
-      </w:r>
-      <w:proofErr w:type="spellEnd"/>
-      <w:r>
-        <w:t xml:space="preserve"> modules. The UI </w:t>
-      </w:r>
-      <w:proofErr w:type="spellStart"/>
-      <w:r>
-        <w:t>peltier</w:t>
-      </w:r>
-      <w:proofErr w:type="spellEnd"/>
-      <w:r>
-        <w:t xml:space="preserve"> control device would offer a button to activate the </w:t>
-      </w:r>
-      <w:proofErr w:type="spellStart"/>
-      <w:r>
-        <w:t>peltiers</w:t>
-      </w:r>
-      <w:proofErr w:type="spellEnd"/>
-      <w:r>
-        <w:t xml:space="preserve"> and begin timing and three buttons that corresponded to the subject’s guess.</w:t>
+        <w:t>The subjects were seated in front of three peltier devices. At a given moment, only one of these devices would be hotter than the others. The subject’s task was to guess which device was hot.</w:t>
+      </w:r>
+    </w:p>
+    <w:p>
+      <w:r>
+        <w:t>The subjects were given a head band that would hold the sensor, transducer, IOIO and power. That IOIO would be connected via Bluetooth to a mobile device that would give sensitivity control to the users. Another device would control the peltier modules so that when a button was pressed, the device would randomly activate one of the peltier modules. The UI peltier control device would offer a button to activate the peltiers and begin timing and three buttons that corresponded to the subject’s guess.</w:t>
       </w:r>
     </w:p>
     <w:p>
@@ -13570,7 +13139,6 @@
             <w:pPr>
               <w:jc w:val="center"/>
             </w:pPr>
-            <w:bookmarkStart w:id="46" w:name="_GoBack"/>
             <w:r>
               <w:rPr>
                 <w:sz w:val="28"/>
@@ -13886,7 +13454,6 @@
             <w:tcW w:w="0" w:type="auto"/>
             <w:gridSpan w:val="3"/>
           </w:tcPr>
-          <w:bookmarkEnd w:id="46"/>
           <w:p>
             <w:pPr>
               <w:jc w:val="center"/>
@@ -14171,29 +13738,13 @@
         <w:t xml:space="preserve">I expected to see the users get better as they performed the task and this is shown by the average time per turn decreasing to an average of little more than 30 seconds. This means that the user learns to </w:t>
       </w:r>
       <w:r>
-        <w:t xml:space="preserve">understand their sense, but also that they get used to the task. For instance in most cases the middle </w:t>
-      </w:r>
-      <w:proofErr w:type="spellStart"/>
-      <w:r>
-        <w:t>peltier</w:t>
-      </w:r>
-      <w:proofErr w:type="spellEnd"/>
-      <w:r>
-        <w:t xml:space="preserve"> which was smaller than the other two was not really checked but chosen when the others were not giving a signal, so by elimination it had to be number two. But as the test advanced, the</w:t>
+        <w:t>understand their sense, but also that they get used to the task. For instance in most cases the middle peltier which was smaller than the other two was not really checked but chosen when the others were not giving a signal, so by elimination it had to be number two. But as the test advanced, the</w:t>
       </w:r>
       <w:r>
         <w:t xml:space="preserve"> </w:t>
       </w:r>
       <w:r>
-        <w:t xml:space="preserve">subjects obtained a better picture of where the sensor was in their foreheads and how to properly align it to the </w:t>
-      </w:r>
-      <w:proofErr w:type="spellStart"/>
-      <w:r>
-        <w:t>peltier</w:t>
-      </w:r>
-      <w:proofErr w:type="spellEnd"/>
-      <w:r>
-        <w:t xml:space="preserve"> module in question. This is what I was looking for, to see how qu</w:t>
+        <w:t>subjects obtained a better picture of where the sensor was in their foreheads and how to properly align it to the peltier module in question. This is what I was looking for, to see how qu</w:t>
       </w:r>
       <w:r>
         <w:t>ickly the subjects would adapt.</w:t>
@@ -14234,7 +13785,7 @@
       <w:pPr>
         <w:pStyle w:val="Heading2"/>
       </w:pPr>
-      <w:bookmarkStart w:id="47" w:name="_Toc401069636"/>
+      <w:bookmarkStart w:id="46" w:name="_Toc401069636"/>
       <w:r>
         <w:lastRenderedPageBreak/>
         <w:t>Cell Sensors</w:t>
@@ -14245,140 +13796,104 @@
       <w:r>
         <w:t>Vibration</w:t>
       </w:r>
+      <w:bookmarkEnd w:id="46"/>
+    </w:p>
+    <w:p>
+      <w:r>
+        <w:t>This is the main study designed to test the ability of a subject to connect a new signal with its source, or better yet, the ability of a subject to find significance in a signal when compared to their surroundings. This study was geared towards a more qualitative analysis because I was not as interested in the accurate identification of the sensor but in the interpretation that the user would give the signal. These interpretations are the power behind Digital Synesthesia. When we experiment with phenomena that are completely outside of human perception, it will be the ability of the users to find significance in those signals that will bring this project to its fullest potential.</w:t>
+      </w:r>
+    </w:p>
+    <w:p>
+      <w:pPr>
+        <w:pStyle w:val="Heading3"/>
+      </w:pPr>
+      <w:bookmarkStart w:id="47" w:name="_Toc401069637"/>
+      <w:r>
+        <w:t>Preparation</w:t>
+      </w:r>
       <w:bookmarkEnd w:id="47"/>
     </w:p>
     <w:p>
       <w:r>
-        <w:t>This is the main study designed to test the ability of a subject to connect a new signal with its source, or better yet, the ability of a subject to find significance in a signal when compared to their surroundings. This study was geared towards a more qualitative analysis because I was not as interested in the accurate identification of the sensor but in the interpretation that the user would give the signal. These interpretations are the power behind Digital Synesthesia. When we experiment with phenomena that are completely outside of human perception, it will be the ability of the users to find significance in those signals that will bring this project to its fullest potential.</w:t>
+        <w:t>I took an old baseball cap and fitted it so it would support the IOIO board, the Bluetooth dongle and power. On the inside close to the left temple the transducer would vibrate next to the skull to generate both vibration and sound through bone conduction. A mobile app would activate a random sensor of the device and map the data inside the sensing range. Via Bluetooth the cellphone would send the data to the IOIO board to control the transducer.</w:t>
+      </w:r>
+    </w:p>
+    <w:p>
+      <w:pPr>
+        <w:pStyle w:val="Heading4"/>
+      </w:pPr>
+      <w:r>
+        <w:t>Hardware</w:t>
+      </w:r>
+    </w:p>
+    <w:p>
+      <w:pPr>
+        <w:rPr>
+          <w:color w:val="FF0000"/>
+        </w:rPr>
+      </w:pPr>
+      <w:r>
+        <w:rPr>
+          <w:color w:val="FF0000"/>
+        </w:rPr>
+        <w:t>(photos and circuit diagrams and such)</w:t>
+      </w:r>
+    </w:p>
+    <w:p>
+      <w:r>
+        <w:t xml:space="preserve">The hardware </w:t>
+      </w:r>
+      <w:r>
+        <w:t xml:space="preserve">designed for this test was more simple that the others because all the sensors were already working in the mobile device. I designed a board that would connect to the IOIO board and control the transducer. The IOIO would receive the </w:t>
+      </w:r>
+      <w:r>
+        <w:t>data from the device via Bluetooth and transmit the frequency to the transducer.</w:t>
+      </w:r>
+    </w:p>
+    <w:p>
+      <w:pPr>
+        <w:pStyle w:val="Heading4"/>
+      </w:pPr>
+      <w:r>
+        <w:t>Software</w:t>
+      </w:r>
+    </w:p>
+    <w:p>
+      <w:r>
+        <w:t>I wrote an app that scans the device for any and all available sensors and creates a button for each one as well as WiFi strength and surrounding sound levels.</w:t>
+      </w:r>
+      <w:r>
+        <w:t xml:space="preserve"> When the sensor is selected by the user, the app gives access to a sliding scale that controls the sensitivity as well as to a numeric feedback of the raw sensor value and the mapped value used as frequency. Finally a real-time scrolling graph gave additional visual feedback.</w:t>
+      </w:r>
+    </w:p>
+    <w:p>
+      <w:r>
+        <w:t>The app offers an interface to the examiner, which I described above, and a different interface to the subject. This second interface hides all the sensor buttons as well as all the feedback information so that the user has no idea what are the possible sensors to choose from. The subject has access only to the sliding scale that controls the sensitivity and a timer set to 15 minutes. After the 15 minutes an alarm sounds and the phone asks the subject to return to meet the examiner.</w:t>
+      </w:r>
+    </w:p>
+    <w:p>
+      <w:pPr>
+        <w:rPr>
+          <w:color w:val="FF0000"/>
+        </w:rPr>
+      </w:pPr>
+      <w:r>
+        <w:rPr>
+          <w:color w:val="FF0000"/>
+        </w:rPr>
+        <w:t>(photos and screenshots and such)</w:t>
       </w:r>
     </w:p>
     <w:p>
       <w:pPr>
         <w:pStyle w:val="Heading3"/>
       </w:pPr>
-      <w:bookmarkStart w:id="48" w:name="_Toc401069637"/>
-      <w:r>
-        <w:t>Preparation</w:t>
-      </w:r>
-      <w:bookmarkEnd w:id="48"/>
-    </w:p>
-    <w:p>
-      <w:r>
-        <w:t>I took an old baseball cap and fitted it so it would support the IOIO board, the Bluetooth dongle and power. On the inside close to the left temple the transducer would vibrate next to the skull to generate both vibration and sound through bone conduction. A mobile app would activate a random sensor of the device and map the data inside the sensing range. Via Bluetooth the cellphone would send the data to the IOIO board to control the transducer.</w:t>
-      </w:r>
-    </w:p>
-    <w:p>
-      <w:pPr>
-        <w:pStyle w:val="Heading4"/>
-      </w:pPr>
-      <w:r>
-        <w:t>Hardware</w:t>
-      </w:r>
-    </w:p>
-    <w:p>
-      <w:pPr>
-        <w:rPr>
-          <w:color w:val="FF0000"/>
-        </w:rPr>
-      </w:pPr>
-      <w:r>
-        <w:rPr>
-          <w:color w:val="FF0000"/>
-        </w:rPr>
-        <w:t>(</w:t>
-      </w:r>
-      <w:proofErr w:type="gramStart"/>
-      <w:r>
-        <w:rPr>
-          <w:color w:val="FF0000"/>
-        </w:rPr>
-        <w:t>photos</w:t>
-      </w:r>
-      <w:proofErr w:type="gramEnd"/>
-      <w:r>
-        <w:rPr>
-          <w:color w:val="FF0000"/>
-        </w:rPr>
-        <w:t xml:space="preserve"> and circuit diagrams and such)</w:t>
-      </w:r>
-    </w:p>
-    <w:p>
-      <w:r>
-        <w:t xml:space="preserve">The hardware </w:t>
-      </w:r>
-      <w:r>
-        <w:t xml:space="preserve">designed for this test was more simple that the others because all the sensors were already working in the mobile device. I designed a board that would connect to the IOIO board and control the transducer. The IOIO would receive the </w:t>
-      </w:r>
-      <w:r>
-        <w:t>data from the device via Bluetooth and transmit the frequency to the transducer.</w:t>
-      </w:r>
-    </w:p>
-    <w:p>
-      <w:pPr>
-        <w:pStyle w:val="Heading4"/>
-      </w:pPr>
-      <w:r>
-        <w:t>Software</w:t>
-      </w:r>
-    </w:p>
-    <w:p>
-      <w:r>
-        <w:t xml:space="preserve">I wrote an app that scans the device for any and all available sensors and creates a button for each one as well as </w:t>
-      </w:r>
-      <w:proofErr w:type="spellStart"/>
-      <w:r>
-        <w:t>WiFi</w:t>
-      </w:r>
-      <w:proofErr w:type="spellEnd"/>
-      <w:r>
-        <w:t xml:space="preserve"> strength and surrounding sound levels.</w:t>
-      </w:r>
-      <w:r>
-        <w:t xml:space="preserve"> When the sensor is selected by the user, the app gives access to a sliding scale that controls the sensitivity as well as to a numeric feedback of the raw sensor value and the mapped value used as frequency. Finally a real-time scrolling graph gave additional visual feedback.</w:t>
-      </w:r>
-    </w:p>
-    <w:p>
-      <w:r>
-        <w:t>The app offers an interface to the examiner, which I described above, and a different interface to the subject. This second interface hides all the sensor buttons as well as all the feedback information so that the user has no idea what are the possible sensors to choose from. The subject has access only to the sliding scale that controls the sensitivity and a timer set to 15 minutes. After the 15 minutes an alarm sounds and the phone asks the subject to return to meet the examiner.</w:t>
-      </w:r>
-    </w:p>
-    <w:p>
-      <w:pPr>
-        <w:rPr>
-          <w:color w:val="FF0000"/>
-        </w:rPr>
-      </w:pPr>
-      <w:r>
-        <w:rPr>
-          <w:color w:val="FF0000"/>
-        </w:rPr>
-        <w:t>(</w:t>
-      </w:r>
-      <w:proofErr w:type="gramStart"/>
-      <w:r>
-        <w:rPr>
-          <w:color w:val="FF0000"/>
-        </w:rPr>
-        <w:t>photos</w:t>
-      </w:r>
-      <w:proofErr w:type="gramEnd"/>
-      <w:r>
-        <w:rPr>
-          <w:color w:val="FF0000"/>
-        </w:rPr>
-        <w:t xml:space="preserve"> and screenshots and such)</w:t>
-      </w:r>
-    </w:p>
-    <w:p>
-      <w:pPr>
-        <w:pStyle w:val="Heading3"/>
-      </w:pPr>
-      <w:bookmarkStart w:id="49" w:name="_Toc401069638"/>
+      <w:bookmarkStart w:id="48" w:name="_Toc401069638"/>
       <w:r>
         <w:lastRenderedPageBreak/>
         <w:t>Test Procedure</w:t>
       </w:r>
-      <w:bookmarkEnd w:id="49"/>
+      <w:bookmarkEnd w:id="48"/>
     </w:p>
     <w:p>
       <w:r>
@@ -14553,13 +14068,8 @@
               <w:t>Tilt Sensor</w:t>
             </w:r>
             <w:r>
-              <w:t xml:space="preserve"> / </w:t>
-            </w:r>
-            <w:proofErr w:type="spellStart"/>
-            <w:r>
-              <w:t>Accel</w:t>
-            </w:r>
-            <w:proofErr w:type="spellEnd"/>
+              <w:t xml:space="preserve"> / Accel</w:t>
+            </w:r>
           </w:p>
         </w:tc>
         <w:tc>
@@ -14867,11 +14377,9 @@
             <w:pPr>
               <w:jc w:val="center"/>
             </w:pPr>
-            <w:proofErr w:type="spellStart"/>
             <w:r>
               <w:t>WiFi</w:t>
             </w:r>
-            <w:proofErr w:type="spellEnd"/>
           </w:p>
         </w:tc>
         <w:tc>
@@ -15009,11 +14517,11 @@
       <w:pPr>
         <w:pStyle w:val="Heading3"/>
       </w:pPr>
-      <w:bookmarkStart w:id="50" w:name="_Toc401069639"/>
+      <w:bookmarkStart w:id="49" w:name="_Toc401069639"/>
       <w:r>
         <w:t>Results</w:t>
       </w:r>
-      <w:bookmarkEnd w:id="50"/>
+      <w:bookmarkEnd w:id="49"/>
     </w:p>
     <w:p>
       <w:r>
@@ -15034,7 +14542,7 @@
       <w:pPr>
         <w:pStyle w:val="Heading3"/>
       </w:pPr>
-      <w:bookmarkStart w:id="51" w:name="_Toc401069640"/>
+      <w:bookmarkStart w:id="50" w:name="_Toc401069640"/>
       <w:r>
         <w:rPr>
           <w:noProof/>
@@ -15070,7 +14578,7 @@
       <w:r>
         <w:t>Evaluation</w:t>
       </w:r>
-      <w:bookmarkEnd w:id="51"/>
+      <w:bookmarkEnd w:id="50"/>
     </w:p>
     <w:p>
       <w:r>
@@ -15514,196 +15022,108 @@
       <w:pPr>
         <w:pStyle w:val="Heading2"/>
       </w:pPr>
-      <w:bookmarkStart w:id="52" w:name="_Toc401069641"/>
+      <w:bookmarkStart w:id="51" w:name="_Toc401069641"/>
       <w:r>
         <w:lastRenderedPageBreak/>
         <w:t>Smell Explorations</w:t>
       </w:r>
+      <w:bookmarkEnd w:id="51"/>
+    </w:p>
+    <w:p>
+      <w:r>
+        <w:t>Smell is a very difficult sense to work with and to generate experiences with. It is not easy to create costume smells and once a smell is in an area it is not easy to get rid of it in order to replace it with another. So the smell experiences designed for this study were made as a broad exploration of its possibilities and not as a strict user study.</w:t>
+      </w:r>
+    </w:p>
+    <w:p>
+      <w:pPr>
+        <w:pStyle w:val="Heading3"/>
+      </w:pPr>
+      <w:bookmarkStart w:id="52" w:name="_Toc401069642"/>
+      <w:r>
+        <w:t>Smell Explorations 1 “</w:t>
+      </w:r>
+      <w:r>
+        <w:t>The F</w:t>
+      </w:r>
+      <w:r>
+        <w:t>oodcam”</w:t>
+      </w:r>
       <w:bookmarkEnd w:id="52"/>
     </w:p>
     <w:p>
       <w:r>
-        <w:t>Smell is a very difficult sense to work with and to generate experiences with. It is not easy to create costume smells and once a smell is in an area it is not easy to get rid of it in order to replace it with another. So the smell experiences designed for this study were made as a broad exploration of its possibilities and not as a strict user study.</w:t>
+        <w:t>The media lab has a system set in place to deal with leftover food from meetings and events. All the food is taken to a central location at the lab where there is a table designated for this purpose. Above the table there is a webcam that, when a button is pressed, will capture and image of the table and the food offerings and send this image as an email attachment to everybody in the lab, at which point people will head over to collect some free food.</w:t>
       </w:r>
     </w:p>
     <w:p>
       <w:pPr>
         <w:pStyle w:val="Heading3"/>
       </w:pPr>
-      <w:bookmarkStart w:id="53" w:name="_Toc401069642"/>
-      <w:r>
-        <w:t>Smell Explorations 1 “</w:t>
-      </w:r>
-      <w:r>
-        <w:t xml:space="preserve">The </w:t>
-      </w:r>
-      <w:proofErr w:type="spellStart"/>
-      <w:r>
-        <w:t>F</w:t>
-      </w:r>
-      <w:r>
-        <w:t>oodcam</w:t>
-      </w:r>
-      <w:proofErr w:type="spellEnd"/>
-      <w:r>
-        <w:t>”</w:t>
+      <w:bookmarkStart w:id="53" w:name="_Toc401069643"/>
+      <w:r>
+        <w:t>Preparation</w:t>
       </w:r>
       <w:bookmarkEnd w:id="53"/>
     </w:p>
     <w:p>
       <w:r>
-        <w:t>The media lab has a system set in place to deal with leftover food from meetings and events. All the food is taken to a central location at the lab where there is a table designated for this purpose. Above the table there is a webcam that, when a button is pressed, will capture and image of the table and the food offerings and send this image as an email attachment to everybody in the lab, at which point people will head over to collect some free food.</w:t>
+        <w:t>I designed a system that would listen to any activity in the foodcam camera feed and also listen to the emails coming out of the foodcam account.</w:t>
+      </w:r>
+    </w:p>
+    <w:p>
+      <w:pPr>
+        <w:pStyle w:val="Heading4"/>
+      </w:pPr>
+      <w:r>
+        <w:t>Hardware</w:t>
+      </w:r>
+    </w:p>
+    <w:p>
+      <w:r>
+        <w:t>I bought an “</w:t>
+      </w:r>
+      <w:r>
+        <w:t>Air Wick® Freshmatic | Automatic Air Freshener dispenser and Spray</w:t>
+      </w:r>
+      <w:r>
+        <w:t>” which is an aroma dispenser that can be programed to release a puff of aroma at a set time frame. It was easy enough to bypass the power</w:t>
+      </w:r>
+      <w:r>
+        <w:t>,</w:t>
+      </w:r>
+      <w:r>
+        <w:t xml:space="preserve"> from the batteries to the servo-motor that would press the</w:t>
+      </w:r>
+      <w:r>
+        <w:t xml:space="preserve"> canister of scent, through a MOSFET so I could control the actuation with a IOIO OTG board. This board would be connected to a Sony Tablet device.</w:t>
+      </w:r>
+    </w:p>
+    <w:p>
+      <w:pPr>
+        <w:pStyle w:val="Heading4"/>
+      </w:pPr>
+      <w:r>
+        <w:t>Software</w:t>
+      </w:r>
+    </w:p>
+    <w:p>
+      <w:r>
+        <w:t>An app was created to regularly look at the foodcam live feed for changes and to listen to the emails being sent. When activity was seen on the camera a signal would be sent to the IOIO to activate the servo for a very small amount of smell to be released. One the foodcam button was pushed the IOIO would send the signal to release a full burst of scent into my office.</w:t>
       </w:r>
     </w:p>
     <w:p>
       <w:pPr>
         <w:pStyle w:val="Heading3"/>
       </w:pPr>
-      <w:bookmarkStart w:id="54" w:name="_Toc401069643"/>
-      <w:r>
-        <w:t>Preparation</w:t>
+      <w:bookmarkStart w:id="54" w:name="_Toc401069644"/>
+      <w:r>
+        <w:t>Evaluation</w:t>
       </w:r>
       <w:bookmarkEnd w:id="54"/>
     </w:p>
     <w:p>
       <w:r>
-        <w:t xml:space="preserve">I designed a system that would listen to any activity in the </w:t>
-      </w:r>
-      <w:proofErr w:type="spellStart"/>
-      <w:r>
-        <w:t>foodcam</w:t>
-      </w:r>
-      <w:proofErr w:type="spellEnd"/>
-      <w:r>
-        <w:t xml:space="preserve"> camera feed and also listen to the emails coming out of the </w:t>
-      </w:r>
-      <w:proofErr w:type="spellStart"/>
-      <w:r>
-        <w:t>foodcam</w:t>
-      </w:r>
-      <w:proofErr w:type="spellEnd"/>
-      <w:r>
-        <w:t xml:space="preserve"> account.</w:t>
-      </w:r>
-    </w:p>
-    <w:p>
-      <w:pPr>
-        <w:pStyle w:val="Heading4"/>
-      </w:pPr>
-      <w:r>
-        <w:t>Hardware</w:t>
-      </w:r>
-    </w:p>
-    <w:p>
-      <w:r>
-        <w:t>I bought an “</w:t>
-      </w:r>
-      <w:r>
-        <w:t xml:space="preserve">Air Wick® </w:t>
-      </w:r>
-      <w:proofErr w:type="spellStart"/>
-      <w:r>
-        <w:t>Freshmatic</w:t>
-      </w:r>
-      <w:proofErr w:type="spellEnd"/>
-      <w:r>
-        <w:t xml:space="preserve"> | Automatic Air Freshener dispenser and Spray</w:t>
-      </w:r>
-      <w:r>
-        <w:t>” which is an aroma dispenser that can be programed to release a puff of aroma at a set time frame. It was easy enough to bypass the power</w:t>
-      </w:r>
-      <w:r>
-        <w:t>,</w:t>
-      </w:r>
-      <w:r>
-        <w:t xml:space="preserve"> from the batteries to the servo-motor that would press the</w:t>
-      </w:r>
-      <w:r>
-        <w:t xml:space="preserve"> canister of scent, through a MOSFET so I could control the actuation with </w:t>
-      </w:r>
-      <w:proofErr w:type="gramStart"/>
-      <w:r>
-        <w:t>a</w:t>
-      </w:r>
-      <w:proofErr w:type="gramEnd"/>
-      <w:r>
-        <w:t xml:space="preserve"> IOIO OTG board. This board would be connected to a Sony Tablet device.</w:t>
-      </w:r>
-    </w:p>
-    <w:p>
-      <w:pPr>
-        <w:pStyle w:val="Heading4"/>
-      </w:pPr>
-      <w:r>
-        <w:t>Software</w:t>
-      </w:r>
-    </w:p>
-    <w:p>
-      <w:r>
-        <w:t xml:space="preserve">An app was created to regularly look at the </w:t>
-      </w:r>
-      <w:proofErr w:type="spellStart"/>
-      <w:r>
-        <w:t>foodcam</w:t>
-      </w:r>
-      <w:proofErr w:type="spellEnd"/>
-      <w:r>
-        <w:t xml:space="preserve"> live feed for changes and to listen to the emails being sent. When activity was seen on the camera a signal would be sent to the IOIO to activate the servo for a very small amount of smell to be released. One the </w:t>
-      </w:r>
-      <w:proofErr w:type="spellStart"/>
-      <w:r>
-        <w:t>foodcam</w:t>
-      </w:r>
-      <w:proofErr w:type="spellEnd"/>
-      <w:r>
-        <w:t xml:space="preserve"> button was pushed the IOIO would send the signal to release a full burst of scent into my office.</w:t>
-      </w:r>
-    </w:p>
-    <w:p>
-      <w:pPr>
-        <w:pStyle w:val="Heading3"/>
-      </w:pPr>
-      <w:bookmarkStart w:id="55" w:name="_Toc401069644"/>
-      <w:r>
-        <w:t>Evaluation</w:t>
-      </w:r>
-      <w:bookmarkEnd w:id="55"/>
-    </w:p>
-    <w:p>
-      <w:r>
-        <w:t xml:space="preserve">The experience of having a smell release when the </w:t>
-      </w:r>
-      <w:proofErr w:type="spellStart"/>
-      <w:r>
-        <w:t>foodcam</w:t>
-      </w:r>
-      <w:proofErr w:type="spellEnd"/>
-      <w:r>
-        <w:t xml:space="preserve"> was activated was more efficient that waiting for me to actively check my email. As a just-in-time interface it worked much better given that I was in my office. Even if I was near my office I would notice the smell change and know what it meant. There was the problem of lingering smell since after I had gotten the signal of the </w:t>
-      </w:r>
-      <w:proofErr w:type="spellStart"/>
-      <w:r>
-        <w:t>foodcam</w:t>
-      </w:r>
-      <w:proofErr w:type="spellEnd"/>
-      <w:r>
-        <w:t xml:space="preserve"> the smell was to remain. This would not only be inconvenient but in the cases when the </w:t>
-      </w:r>
-      <w:proofErr w:type="spellStart"/>
-      <w:r>
-        <w:t>foodcam</w:t>
-      </w:r>
-      <w:proofErr w:type="spellEnd"/>
-      <w:r>
-        <w:t xml:space="preserve"> was pressed in close succession, the second puff of scent would be unnoticeable. But the problem of the lingering smell showed a positive angle when I realized that I could broadly estimate the time passed since a </w:t>
-      </w:r>
-      <w:proofErr w:type="spellStart"/>
-      <w:r>
-        <w:t>foodcam</w:t>
-      </w:r>
-      <w:proofErr w:type="spellEnd"/>
-      <w:r>
-        <w:t xml:space="preserve"> signal was triggered by how faint the smell was.</w:t>
+        <w:t>The experience of having a smell release when the foodcam was activated was more efficient that waiting for me to actively check my email. As a just-in-time interface it worked much better given that I was in my office. Even if I was near my office I would notice the smell change and know what it meant. There was the problem of lingering smell since after I had gotten the signal of the foodcam the smell was to remain. This would not only be inconvenient but in the cases when the foodcam was pressed in close succession, the second puff of scent would be unnoticeable. But the problem of the lingering smell showed a positive angle when I realized that I could broadly estimate the time passed since a foodcam signal was triggered by how faint the smell was.</w:t>
       </w:r>
       <w:r>
         <w:br w:type="page"/>
@@ -15713,85 +15133,116 @@
       <w:pPr>
         <w:pStyle w:val="Heading2"/>
       </w:pPr>
-      <w:bookmarkStart w:id="56" w:name="_Toc401069645"/>
+      <w:bookmarkStart w:id="55" w:name="_Toc401069645"/>
       <w:r>
         <w:lastRenderedPageBreak/>
         <w:t>Smell Explorations 2 “The smell-mixer”</w:t>
       </w:r>
+      <w:bookmarkEnd w:id="55"/>
+    </w:p>
+    <w:p>
+      <w:r>
+        <w:t xml:space="preserve">Another difficulty when working with smells is the creation of new smells. </w:t>
+      </w:r>
+      <w:r>
+        <w:t xml:space="preserve">To this end, </w:t>
+      </w:r>
+      <w:r>
+        <w:t>we</w:t>
+      </w:r>
+      <w:r>
+        <w:rPr>
+          <w:rStyle w:val="FootnoteReference"/>
+        </w:rPr>
+        <w:footnoteReference w:id="1"/>
+      </w:r>
+      <w:r>
+        <w:t xml:space="preserve"> created a </w:t>
+      </w:r>
+      <w:r>
+        <w:t xml:space="preserve">system of </w:t>
+      </w:r>
+      <w:r>
+        <w:t>eight</w:t>
+      </w:r>
+      <w:r>
+        <w:t xml:space="preserve"> bottles and a pump that could be used to mix essential oils in different ratios to consistently create different smells.</w:t>
+      </w:r>
+    </w:p>
+    <w:p>
+      <w:pPr>
+        <w:pStyle w:val="Heading3"/>
+      </w:pPr>
+      <w:bookmarkStart w:id="56" w:name="_Toc401069646"/>
+      <w:r>
+        <w:t>Preparation</w:t>
+      </w:r>
       <w:bookmarkEnd w:id="56"/>
     </w:p>
     <w:p>
       <w:r>
-        <w:t xml:space="preserve">Another difficulty when working with smells is the creation of new smells. </w:t>
-      </w:r>
-      <w:r>
-        <w:t xml:space="preserve">To this end, </w:t>
-      </w:r>
-      <w:r>
-        <w:t>we</w:t>
-      </w:r>
-      <w:r>
-        <w:rPr>
-          <w:rStyle w:val="FootnoteReference"/>
-        </w:rPr>
-        <w:footnoteReference w:id="1"/>
-      </w:r>
-      <w:r>
-        <w:t xml:space="preserve"> created a </w:t>
-      </w:r>
-      <w:r>
-        <w:t xml:space="preserve">system of </w:t>
-      </w:r>
-      <w:r>
-        <w:t>eight</w:t>
-      </w:r>
-      <w:r>
-        <w:t xml:space="preserve"> bottles and a pump that could be used to mix essential oils in different ratios to consistently create different smells.</w:t>
+        <w:t>Based on the science of p</w:t>
+      </w:r>
+      <w:r>
+        <w:t xml:space="preserve">erfumery, to create a smell you need at least 2 different scents, a base scent and a top scent. </w:t>
+      </w:r>
+      <w:r>
+        <w:t>We have set up eight bottles to do just that.</w:t>
+      </w:r>
+    </w:p>
+    <w:p>
+      <w:pPr>
+        <w:pStyle w:val="Heading4"/>
+      </w:pPr>
+      <w:r>
+        <w:t>Hardware</w:t>
+      </w:r>
+    </w:p>
+    <w:p>
+      <w:r>
+        <w:t>A regular pump is hooked to all eight bottles with plastic tubing that goes through a solenoid that controls the flow of air. The solenoids are controlled by relays that respond to a IOIO OTG board.</w:t>
+      </w:r>
+    </w:p>
+    <w:p>
+      <w:pPr>
+        <w:rPr>
+          <w:color w:val="FF0000"/>
+        </w:rPr>
+      </w:pPr>
+      <w:r>
+        <w:rPr>
+          <w:color w:val="FF0000"/>
+        </w:rPr>
+        <w:t>(Insert circuit diagram…)</w:t>
+      </w:r>
+    </w:p>
+    <w:p>
+      <w:pPr>
+        <w:pStyle w:val="Heading4"/>
+      </w:pPr>
+      <w:r>
+        <w:t>Software</w:t>
+      </w:r>
+    </w:p>
+    <w:p>
+      <w:r>
+        <w:t>An app was created to offer a user two choices of bottle, a base and a top scent</w:t>
+      </w:r>
+      <w:r>
+        <w:t>. Then the user can dial a scroll bar to decide the mix ratio of base to top. Given the choice, the app was programed to take divide ten seconds in whatever ratio was needed so if the ratio was 50:50, both solenoids would be open for 5 seconds. If the ratio was 30:70 the base would open for 3 seconds and the top for 7.</w:t>
       </w:r>
     </w:p>
     <w:p>
       <w:pPr>
         <w:pStyle w:val="Heading3"/>
       </w:pPr>
-      <w:bookmarkStart w:id="57" w:name="_Toc401069646"/>
-      <w:r>
-        <w:t>Preparation</w:t>
+      <w:bookmarkStart w:id="57" w:name="_Toc401069647"/>
+      <w:r>
+        <w:t>Results</w:t>
       </w:r>
       <w:bookmarkEnd w:id="57"/>
     </w:p>
     <w:p>
-      <w:r>
-        <w:t>Based on the science of p</w:t>
-      </w:r>
-      <w:r>
-        <w:t xml:space="preserve">erfumery, to create a smell you need at least 2 different scents, a base scent and a top scent. </w:t>
-      </w:r>
-      <w:r>
-        <w:t>We have set up eight bottles to do just that.</w:t>
-      </w:r>
-    </w:p>
-    <w:p>
-      <w:pPr>
-        <w:pStyle w:val="Heading4"/>
-      </w:pPr>
-      <w:r>
-        <w:t>Hardware</w:t>
-      </w:r>
-    </w:p>
-    <w:p>
-      <w:r>
-        <w:t xml:space="preserve">A regular pump is hooked to all eight bottles with plastic tubing that goes through a solenoid that controls the flow of air. The solenoids are controlled by relays that respond to </w:t>
-      </w:r>
-      <w:proofErr w:type="gramStart"/>
-      <w:r>
-        <w:t>a</w:t>
-      </w:r>
-      <w:proofErr w:type="gramEnd"/>
-      <w:r>
-        <w:t xml:space="preserve"> IOIO OTG board.</w:t>
-      </w:r>
-    </w:p>
-    <w:p>
       <w:pPr>
         <w:rPr>
           <w:color w:val="FF0000"/>
@@ -15801,32 +15252,16 @@
         <w:rPr>
           <w:color w:val="FF0000"/>
         </w:rPr>
-        <w:t>(Insert circuit diagram…)</w:t>
-      </w:r>
-    </w:p>
-    <w:p>
-      <w:pPr>
-        <w:pStyle w:val="Heading4"/>
-      </w:pPr>
-      <w:r>
-        <w:t>Software</w:t>
-      </w:r>
-    </w:p>
-    <w:p>
-      <w:r>
-        <w:t>An app was created to offer a user two choices of bottle, a base and a top scent</w:t>
-      </w:r>
-      <w:r>
-        <w:t>. Then the user can dial a scroll bar to decide the mix ratio of base to top. Given the choice, the app was programed to take divide ten seconds in whatever ratio was needed so if the ratio was 50:50, both solenoids would be open for 5 seconds. If the ratio was 30:70 the base would open for 3 seconds and the top for 7.</w:t>
+        <w:t>(in progress)</w:t>
       </w:r>
     </w:p>
     <w:p>
       <w:pPr>
         <w:pStyle w:val="Heading3"/>
       </w:pPr>
-      <w:bookmarkStart w:id="58" w:name="_Toc401069647"/>
-      <w:r>
-        <w:t>Results</w:t>
+      <w:bookmarkStart w:id="58" w:name="_Toc401069648"/>
+      <w:r>
+        <w:t>Evaluation</w:t>
       </w:r>
       <w:bookmarkEnd w:id="58"/>
     </w:p>
@@ -15840,58 +15275,7 @@
         <w:rPr>
           <w:color w:val="FF0000"/>
         </w:rPr>
-        <w:t>(</w:t>
-      </w:r>
-      <w:proofErr w:type="gramStart"/>
-      <w:r>
-        <w:rPr>
-          <w:color w:val="FF0000"/>
-        </w:rPr>
-        <w:t>in</w:t>
-      </w:r>
-      <w:proofErr w:type="gramEnd"/>
-      <w:r>
-        <w:rPr>
-          <w:color w:val="FF0000"/>
-        </w:rPr>
-        <w:t xml:space="preserve"> progress)</w:t>
-      </w:r>
-    </w:p>
-    <w:p>
-      <w:pPr>
-        <w:pStyle w:val="Heading3"/>
-      </w:pPr>
-      <w:bookmarkStart w:id="59" w:name="_Toc401069648"/>
-      <w:r>
-        <w:t>Evaluation</w:t>
-      </w:r>
-      <w:bookmarkEnd w:id="59"/>
-    </w:p>
-    <w:p>
-      <w:pPr>
-        <w:rPr>
-          <w:color w:val="FF0000"/>
-        </w:rPr>
-      </w:pPr>
-      <w:r>
-        <w:rPr>
-          <w:color w:val="FF0000"/>
-        </w:rPr>
-        <w:t>(</w:t>
-      </w:r>
-      <w:proofErr w:type="gramStart"/>
-      <w:r>
-        <w:rPr>
-          <w:color w:val="FF0000"/>
-        </w:rPr>
-        <w:t>in</w:t>
-      </w:r>
-      <w:proofErr w:type="gramEnd"/>
-      <w:r>
-        <w:rPr>
-          <w:color w:val="FF0000"/>
-        </w:rPr>
-        <w:t xml:space="preserve"> progress)</w:t>
+        <w:t>(in progress)</w:t>
       </w:r>
     </w:p>
     <w:p/>
@@ -15907,54 +15291,87 @@
       <w:pPr>
         <w:pStyle w:val="Heading1"/>
       </w:pPr>
-      <w:bookmarkStart w:id="60" w:name="_Toc401069649"/>
+      <w:bookmarkStart w:id="59" w:name="_Toc401069649"/>
       <w:r>
         <w:lastRenderedPageBreak/>
         <w:t>User Studies (the less successful ones)</w:t>
       </w:r>
+      <w:bookmarkEnd w:id="59"/>
+    </w:p>
+    <w:p>
+      <w:pPr>
+        <w:pStyle w:val="Heading2"/>
+      </w:pPr>
+      <w:bookmarkStart w:id="60" w:name="_Toc401069650"/>
+      <w:r>
+        <w:t>Temperature to Vibration</w:t>
+      </w:r>
+      <w:r>
+        <w:t xml:space="preserve"> </w:t>
+      </w:r>
+      <w:r>
+        <w:t>1 “the game”</w:t>
+      </w:r>
       <w:bookmarkEnd w:id="60"/>
-    </w:p>
-    <w:p>
-      <w:pPr>
-        <w:pStyle w:val="Heading2"/>
-      </w:pPr>
-      <w:bookmarkStart w:id="61" w:name="_Toc401069650"/>
-      <w:r>
-        <w:t>Temperature to Vibration</w:t>
-      </w:r>
       <w:r>
         <w:t xml:space="preserve"> </w:t>
       </w:r>
-      <w:r>
-        <w:t>1 “the game”</w:t>
+    </w:p>
+    <w:p>
+      <w:r>
+        <w:t>Working with a IR sensor was one of my biggest curiosities because it gave me the opportunity to experiment with a well know environmental effect as is temperature but also in a way that the body cannot perceive which is optically. So it would be an easy jump for the subject, I thought, as a fits approximation of how an unknown artificial sensory experience might be like.</w:t>
+      </w:r>
+    </w:p>
+    <w:p>
+      <w:r>
+        <w:t>There is literature that supports how small changes in a person’s facial temperature are related to that person’s emotional state</w:t>
+      </w:r>
+      <w:r>
+        <w:fldChar w:fldCharType="begin" w:fldLock="1"/>
+      </w:r>
+      <w:r>
+        <w:instrText>ADDIN CSL_CITATION { "citationItems" : [ { "id" : "ITEM-1", "itemData" : { "author" : [ { "dropping-particle" : "", "family" : "Sung", "given" : "Michael", "non-dropping-particle" : "", "parse-names" : false, "suffix" : "" }, { "dropping-particle" : "", "family" : "Pentland", "given" : "Alex Sandy", "non-dropping-particle" : "", "parse-names" : false, "suffix" : "" } ], "id" : "ITEM-1", "issued" : { "date-parts" : [ [ "0" ] ] }, "title" : "PokerMetrics : Stress and Lie Detection through Non-Invasive Physiological Sensing", "type" : "article-journal" }, "uris" : [ "http://www.mendeley.com/documents/?uuid=d90be581-a7e9-48a6-bbbe-9c27976d5329" ] } ], "mendeley" : { "previouslyFormattedCitation" : "[27]" }, "properties" : { "noteIndex" : 0 }, "schema" : "https://github.com/citation-style-language/schema/raw/master/csl-citation.json" }</w:instrText>
+      </w:r>
+      <w:r>
+        <w:fldChar w:fldCharType="separate"/>
+      </w:r>
+      <w:r>
+        <w:rPr>
+          <w:noProof/>
+        </w:rPr>
+        <w:t>[27]</w:t>
+      </w:r>
+      <w:r>
+        <w:fldChar w:fldCharType="end"/>
+      </w:r>
+      <w:r>
+        <w:t>. Specifically in stressful situation like a high stakes poker game. I intended to replicate one of these studies by creating a game situation in which a player had the ability to detect the emotional state of the other players and use this to their advantage.</w:t>
+      </w:r>
+    </w:p>
+    <w:p>
+      <w:r>
+        <w:t>In order to test the validity of this thesis, I needed to first test the sensor to see if there would be any discernible change in a players temperature. Given that the players would be at an unspecified distance from each other and I was not going to be able to control where the sensor was pointing and how the subject would use it, I decided to set it up in such a way that it would always face one user. To achieve this I changed the design of the cap and the player who would wear it would have the IR sensor facing at its own face. This way the player was free to move their head and the sensor would remain fixed pointing at that players face. Everything else was kept the same.</w:t>
+      </w:r>
+    </w:p>
+    <w:p>
+      <w:pPr>
+        <w:pStyle w:val="Heading3"/>
+      </w:pPr>
+      <w:bookmarkStart w:id="61" w:name="_Toc401069651"/>
+      <w:r>
+        <w:t>Preparation</w:t>
       </w:r>
       <w:bookmarkEnd w:id="61"/>
-      <w:r>
-        <w:t xml:space="preserve"> </w:t>
-      </w:r>
-    </w:p>
-    <w:p>
-      <w:r>
-        <w:t xml:space="preserve">Working with </w:t>
-      </w:r>
-      <w:proofErr w:type="gramStart"/>
-      <w:r>
-        <w:t>a</w:t>
-      </w:r>
-      <w:proofErr w:type="gramEnd"/>
-      <w:r>
-        <w:t xml:space="preserve"> IR sensor was one of my biggest curiosities because it gave me the opportunity to experiment with a well know environmental effect as is temperature but also in a way that the body cannot perceive which is optically. So it would be an easy jump for the subject, I thought, as a fits approximation of how an unknown artificial sensory experience might be like.</w:t>
-      </w:r>
-    </w:p>
-    <w:p>
-      <w:r>
-        <w:t>There is literature that supports how small changes in a person’s facial temperature are related to that person’s emotional state</w:t>
+    </w:p>
+    <w:p>
+      <w:r>
+        <w:t>A subject out of 4 to 6 subjects would wear a baseball cap with an IR sensor facing out from the forehead and a vibrating transducer on the temple. A game of Liar’s Dice</w:t>
       </w:r>
       <w:r>
         <w:fldChar w:fldCharType="begin" w:fldLock="1"/>
       </w:r>
       <w:r>
-        <w:instrText>ADDIN CSL_CITATION { "citationItems" : [ { "id" : "ITEM-1", "itemData" : { "author" : [ { "dropping-particle" : "", "family" : "Sung", "given" : "Michael", "non-dropping-particle" : "", "parse-names" : false, "suffix" : "" }, { "dropping-particle" : "", "family" : "Pentland", "given" : "Alex Sandy", "non-dropping-particle" : "", "parse-names" : false, "suffix" : "" } ], "id" : "ITEM-1", "issued" : { "date-parts" : [ [ "0" ] ] }, "title" : "PokerMetrics : Stress and Lie Detection through Non-Invasive Physiological Sensing", "type" : "article-journal" }, "uris" : [ "http://www.mendeley.com/documents/?uuid=d90be581-a7e9-48a6-bbbe-9c27976d5329" ] } ], "mendeley" : { "previouslyFormattedCitation" : "[27]" }, "properties" : { "noteIndex" : 0 }, "schema" : "https://github.com/citation-style-language/schema/raw/master/csl-citation.json" }</w:instrText>
+        <w:instrText>ADDIN CSL_CITATION { "citationItems" : [ { "id" : "ITEM-1", "itemData" : { "URL" : "http://en.wikipedia.org/w/index.php?title=Liar%27s_dice&amp;oldid=627905730", "author" : [ { "dropping-particle" : "", "family" : "Contributors", "given" : "Wikipedia", "non-dropping-particle" : "", "parse-names" : false, "suffix" : "" } ], "container-title" : "Wikipedia, The Free Encyclopedia.", "id" : "ITEM-1", "issued" : { "date-parts" : [ [ "2014" ] ] }, "title" : "Liar's dice", "type" : "webpage" }, "uris" : [ "http://www.mendeley.com/documents/?uuid=b5cf90b6-b9cb-402e-9ab9-7435ec96628e" ] } ], "mendeley" : { "previouslyFormattedCitation" : "[28]" }, "properties" : { "noteIndex" : 0 }, "schema" : "https://github.com/citation-style-language/schema/raw/master/csl-citation.json" }</w:instrText>
       </w:r>
       <w:r>
         <w:fldChar w:fldCharType="separate"/>
@@ -15963,53 +15380,12 @@
         <w:rPr>
           <w:noProof/>
         </w:rPr>
-        <w:t>[27]</w:t>
+        <w:t>[28]</w:t>
       </w:r>
       <w:r>
         <w:fldChar w:fldCharType="end"/>
       </w:r>
       <w:r>
-        <w:t>. Specifically in stressful situation like a high stakes poker game. I intended to replicate one of these studies by creating a game situation in which a player had the ability to detect the emotional state of the other players and use this to their advantage.</w:t>
-      </w:r>
-    </w:p>
-    <w:p>
-      <w:r>
-        <w:t>In order to test the validity of this thesis, I needed to first test the sensor to see if there would be any discernible change in a players temperature. Given that the players would be at an unspecified distance from each other and I was not going to be able to control where the sensor was pointing and how the subject would use it, I decided to set it up in such a way that it would always face one user. To achieve this I changed the design of the cap and the player who would wear it would have the IR sensor facing at its own face. This way the player was free to move their head and the sensor would remain fixed pointing at that players face. Everything else was kept the same.</w:t>
-      </w:r>
-    </w:p>
-    <w:p>
-      <w:pPr>
-        <w:pStyle w:val="Heading3"/>
-      </w:pPr>
-      <w:bookmarkStart w:id="62" w:name="_Toc401069651"/>
-      <w:r>
-        <w:t>Preparation</w:t>
-      </w:r>
-      <w:bookmarkEnd w:id="62"/>
-    </w:p>
-    <w:p>
-      <w:r>
-        <w:t>A subject out of 4 to 6 subjects would wear a baseball cap with an IR sensor facing out from the forehead and a vibrating transducer on the temple. A game of Liar’s Dice</w:t>
-      </w:r>
-      <w:r>
-        <w:fldChar w:fldCharType="begin" w:fldLock="1"/>
-      </w:r>
-      <w:r>
-        <w:instrText>ADDIN CSL_CITATION { "citationItems" : [ { "id" : "ITEM-1", "itemData" : { "URL" : "http://en.wikipedia.org/w/index.php?title=Liar%27s_dice&amp;oldid=627905730", "author" : [ { "dropping-particle" : "", "family" : "Contributors", "given" : "Wikipedia", "non-dropping-particle" : "", "parse-names" : false, "suffix" : "" } ], "container-title" : "Wikipedia, The Free Encyclopedia.", "id" : "ITEM-1", "issued" : { "date-parts" : [ [ "2014" ] ] }, "title" : "Liar's dice", "type" : "webpage" }, "uris" : [ "http://www.mendeley.com/documents/?uuid=b5cf90b6-b9cb-402e-9ab9-7435ec96628e" ] } ], "mendeley" : { "previouslyFormattedCitation" : "[28]" }, "properties" : { "noteIndex" : 0 }, "schema" : "https://github.com/citation-style-language/schema/raw/master/csl-citation.json" }</w:instrText>
-      </w:r>
-      <w:r>
-        <w:fldChar w:fldCharType="separate"/>
-      </w:r>
-      <w:r>
-        <w:rPr>
-          <w:noProof/>
-        </w:rPr>
-        <w:t>[28]</w:t>
-      </w:r>
-      <w:r>
-        <w:fldChar w:fldCharType="end"/>
-      </w:r>
-      <w:r>
         <w:t xml:space="preserve"> was set up and the rules explained. The group would play until the player with the cap was out and then another session would commence.</w:t>
       </w:r>
     </w:p>
@@ -16023,23 +15399,7 @@
     </w:p>
     <w:p>
       <w:r>
-        <w:t xml:space="preserve">A baseball cap was fitted to support a 9V battery, </w:t>
-      </w:r>
-      <w:proofErr w:type="gramStart"/>
-      <w:r>
-        <w:t>a</w:t>
-      </w:r>
-      <w:proofErr w:type="gramEnd"/>
-      <w:r>
-        <w:t xml:space="preserve"> IOIO Board, an IR Sensor and a </w:t>
-      </w:r>
-      <w:proofErr w:type="spellStart"/>
-      <w:r>
-        <w:t>tranducer</w:t>
-      </w:r>
-      <w:proofErr w:type="spellEnd"/>
-      <w:r>
-        <w:t>. The 9V battery was the main power for the whole system. Data collected by the IR sensor would be transmitted to the IOIO Board and then to the mobile device via Bluetooth. The device would transform this signal to frequency and send it back to the board. The IOIO Board would then control the transducer and make it vibrate at the desired frequency.</w:t>
+        <w:t>A baseball cap was fitted to support a 9V battery, a IOIO Board, an IR Sensor and a tranducer. The 9V battery was the main power for the whole system. Data collected by the IR sensor would be transmitted to the IOIO Board and then to the mobile device via Bluetooth. The device would transform this signal to frequency and send it back to the board. The IOIO Board would then control the transducer and make it vibrate at the desired frequency.</w:t>
       </w:r>
     </w:p>
     <w:p>
@@ -16073,11 +15433,11 @@
       <w:pPr>
         <w:pStyle w:val="Heading3"/>
       </w:pPr>
-      <w:bookmarkStart w:id="63" w:name="_Toc401069652"/>
+      <w:bookmarkStart w:id="62" w:name="_Toc401069652"/>
       <w:r>
         <w:t>Evaluation</w:t>
       </w:r>
-      <w:bookmarkEnd w:id="63"/>
+      <w:bookmarkEnd w:id="62"/>
     </w:p>
     <w:p>
       <w:r>
@@ -16202,37 +15562,29 @@
       <w:pPr>
         <w:pStyle w:val="Heading2"/>
       </w:pPr>
-      <w:bookmarkStart w:id="64" w:name="_Toc401069653"/>
+      <w:bookmarkStart w:id="63" w:name="_Toc401069653"/>
       <w:r>
         <w:lastRenderedPageBreak/>
         <w:t>Glass to temperature</w:t>
       </w:r>
+      <w:bookmarkEnd w:id="63"/>
+    </w:p>
+    <w:p>
+      <w:r>
+        <w:t>This user study was designed to test a subject in the identification of an unknown signal. It is also the only study I made using a peltier device as the feedback mechanism, essentially using temperature as an output.</w:t>
+      </w:r>
+    </w:p>
+    <w:p>
+      <w:pPr>
+        <w:pStyle w:val="Heading3"/>
+      </w:pPr>
+      <w:bookmarkStart w:id="64" w:name="_Toc401069654"/>
+      <w:r>
+        <w:t>Preparation</w:t>
+      </w:r>
       <w:bookmarkEnd w:id="64"/>
     </w:p>
     <w:p>
-      <w:r>
-        <w:t xml:space="preserve">This user study was designed to test a subject in the identification of an unknown signal. It is also the only study I made using a </w:t>
-      </w:r>
-      <w:proofErr w:type="spellStart"/>
-      <w:r>
-        <w:t>peltier</w:t>
-      </w:r>
-      <w:proofErr w:type="spellEnd"/>
-      <w:r>
-        <w:t xml:space="preserve"> device as the feedback mechanism, essentially using temperature as an output.</w:t>
-      </w:r>
-    </w:p>
-    <w:p>
-      <w:pPr>
-        <w:pStyle w:val="Heading3"/>
-      </w:pPr>
-      <w:bookmarkStart w:id="65" w:name="_Toc401069654"/>
-      <w:r>
-        <w:t>Preparation</w:t>
-      </w:r>
-      <w:bookmarkEnd w:id="65"/>
-    </w:p>
-    <w:p>
       <w:pPr>
         <w:pStyle w:val="Heading4"/>
       </w:pPr>
@@ -16242,52 +15594,12 @@
     </w:p>
     <w:p>
       <w:r>
-        <w:t xml:space="preserve">The hardware configuration for this study was very similar to the ones discussed before. Incoming data was received by </w:t>
-      </w:r>
-      <w:proofErr w:type="gramStart"/>
-      <w:r>
-        <w:t>a</w:t>
-      </w:r>
-      <w:proofErr w:type="gramEnd"/>
-      <w:r>
-        <w:t xml:space="preserve"> IOIO OTG board and sent via PWM through a MOSFET to the </w:t>
-      </w:r>
-      <w:proofErr w:type="spellStart"/>
-      <w:r>
-        <w:t>Peltier</w:t>
-      </w:r>
-      <w:proofErr w:type="spellEnd"/>
-      <w:r>
-        <w:t xml:space="preserve"> Device. The data that the IOIO received was collected from the </w:t>
-      </w:r>
-      <w:proofErr w:type="spellStart"/>
-      <w:r>
-        <w:t>DoppelLab</w:t>
-      </w:r>
-      <w:proofErr w:type="spellEnd"/>
-      <w:r>
-        <w:t xml:space="preserve"> project at the MIT Media Lab.</w:t>
-      </w:r>
-    </w:p>
-    <w:p>
-      <w:r>
-        <w:t xml:space="preserve">The subject would wear a lanyard around their neck where the IOIO and power source would be hanging at their chest, while the </w:t>
-      </w:r>
-      <w:proofErr w:type="spellStart"/>
-      <w:r>
-        <w:t>peltier</w:t>
-      </w:r>
-      <w:proofErr w:type="spellEnd"/>
-      <w:r>
-        <w:t xml:space="preserve"> device would be in the back of the neck, against the skin. Since </w:t>
-      </w:r>
-      <w:proofErr w:type="spellStart"/>
-      <w:r>
-        <w:t>peltier</w:t>
-      </w:r>
-      <w:proofErr w:type="spellEnd"/>
-      <w:r>
-        <w:t xml:space="preserve"> devices can be used either on the warm or cold side, for this study only the cold side was used.</w:t>
+        <w:t>The hardware configuration for this study was very similar to the ones discussed before. Incoming data was received by a IOIO OTG board and sent via PWM through a MOSFET to the Peltier Device. The data that the IOIO received was collected from the DoppelLab project at the MIT Media Lab.</w:t>
+      </w:r>
+    </w:p>
+    <w:p>
+      <w:r>
+        <w:t>The subject would wear a lanyard around their neck where the IOIO and power source would be hanging at their chest, while the peltier device would be in the back of the neck, against the skin. Since peltier devices can be used either on the warm or cold side, for this study only the cold side was used.</w:t>
       </w:r>
     </w:p>
     <w:p>
@@ -16305,23 +15617,7 @@
         </w:tabs>
       </w:pPr>
       <w:r>
-        <w:t xml:space="preserve">The </w:t>
-      </w:r>
-      <w:proofErr w:type="spellStart"/>
-      <w:r>
-        <w:t>DoppelLab</w:t>
-      </w:r>
-      <w:proofErr w:type="spellEnd"/>
-      <w:r>
-        <w:t xml:space="preserve"> project uses a sensor network that reports a variety of real-time information to the web. An app was written to take the data from </w:t>
-      </w:r>
-      <w:proofErr w:type="spellStart"/>
-      <w:r>
-        <w:t>DoppelLab</w:t>
-      </w:r>
-      <w:proofErr w:type="spellEnd"/>
-      <w:r>
-        <w:t xml:space="preserve"> and use it as the input for the Digital Synesthesia system. For this study I used only the RFID Tag reader to give me location information. The system can recognize the user through the RFID Tag and the system knows where the reader is located in the building, essentially giving out location information.</w:t>
+        <w:t>The DoppelLab project uses a sensor network that reports a variety of real-time information to the web. An app was written to take the data from DoppelLab and use it as the input for the Digital Synesthesia system. For this study I used only the RFID Tag reader to give me location information. The system can recognize the user through the RFID Tag and the system knows where the reader is located in the building, essentially giving out location information.</w:t>
       </w:r>
     </w:p>
     <w:p>
@@ -16331,73 +15627,49 @@
         </w:tabs>
       </w:pPr>
       <w:r>
-        <w:t xml:space="preserve">The app creates a listener in the </w:t>
-      </w:r>
-      <w:proofErr w:type="spellStart"/>
-      <w:r>
-        <w:t>DoppelLab</w:t>
-      </w:r>
-      <w:proofErr w:type="spellEnd"/>
-      <w:r>
-        <w:t xml:space="preserve"> stream that is constantly looking for a specific ID. Once the ID is found, the signal would be sent to the IOIO to control the PWM to set the temperature of the </w:t>
-      </w:r>
-      <w:proofErr w:type="spellStart"/>
-      <w:r>
-        <w:t>peltier</w:t>
-      </w:r>
-      <w:proofErr w:type="spellEnd"/>
-      <w:r>
-        <w:t xml:space="preserve"> according to the distance between the subject’s current position and the location of their final objective.</w:t>
+        <w:t>The app creates a listener in the DoppelLab stream that is constantly looking for a specific ID. Once the ID is found, the signal would be sent to the IOIO to control the PWM to set the temperature of the peltier according to the distance between the subject’s current position and the location of their final objective.</w:t>
       </w:r>
     </w:p>
     <w:p>
       <w:pPr>
         <w:pStyle w:val="Heading3"/>
       </w:pPr>
-      <w:bookmarkStart w:id="66" w:name="_Toc401069655"/>
+      <w:bookmarkStart w:id="65" w:name="_Toc401069655"/>
       <w:r>
         <w:t>Procedure</w:t>
       </w:r>
+      <w:bookmarkEnd w:id="65"/>
+    </w:p>
+    <w:p>
+      <w:r>
+        <w:t>Ahead of time, a specific sensor in the lab was selected. The subject’s task was to find this specific sensor by interpreting the signal in the back of their neck. The peltier would cold when passing in front of a sensor that was far away from the objective and would feel warmer as they got closer.</w:t>
+      </w:r>
+    </w:p>
+    <w:p>
+      <w:pPr>
+        <w:pStyle w:val="Heading3"/>
+      </w:pPr>
+      <w:bookmarkStart w:id="66" w:name="_Toc401069656"/>
+      <w:r>
+        <w:t>Results</w:t>
+      </w:r>
       <w:bookmarkEnd w:id="66"/>
     </w:p>
     <w:p>
       <w:r>
-        <w:t xml:space="preserve">Ahead of time, a specific sensor in the lab was selected. The subject’s task was to find this specific sensor by interpreting the signal in the back of their neck. The </w:t>
-      </w:r>
-      <w:proofErr w:type="spellStart"/>
-      <w:r>
-        <w:t>peltier</w:t>
-      </w:r>
-      <w:proofErr w:type="spellEnd"/>
-      <w:r>
-        <w:t xml:space="preserve"> would cold when passing in front of a sensor that was far away from the objective and would feel warmer as they got closer.</w:t>
+        <w:t>This experiment was not completed because it became clear early on that the temperature feedback was not clear enough for the users to be successful. But some important lessons where found from this experience.</w:t>
       </w:r>
     </w:p>
     <w:p>
       <w:pPr>
         <w:pStyle w:val="Heading3"/>
       </w:pPr>
-      <w:bookmarkStart w:id="67" w:name="_Toc401069656"/>
-      <w:r>
-        <w:t>Results</w:t>
-      </w:r>
-      <w:bookmarkEnd w:id="67"/>
-    </w:p>
-    <w:p>
-      <w:r>
-        <w:t>This experiment was not completed because it became clear early on that the temperature feedback was not clear enough for the users to be successful. But some important lessons where found from this experience.</w:t>
-      </w:r>
-    </w:p>
-    <w:p>
-      <w:pPr>
-        <w:pStyle w:val="Heading3"/>
-      </w:pPr>
-      <w:bookmarkStart w:id="68" w:name="_Toc401069657"/>
+      <w:bookmarkStart w:id="67" w:name="_Toc401069657"/>
       <w:r>
         <w:lastRenderedPageBreak/>
         <w:t>Evaluation</w:t>
       </w:r>
-      <w:bookmarkEnd w:id="68"/>
+      <w:bookmarkEnd w:id="67"/>
     </w:p>
     <w:p>
       <w:r>
@@ -16411,23 +15683,7 @@
     </w:p>
     <w:p>
       <w:r>
-        <w:t xml:space="preserve">The third finding was that once the brain had assimilated a constant temperature, stopping the signal would feel like a signal in itself. So if the first signal was cold, and it was kept at a constant temperature, the brain would ignore it after a while, if then I turned the </w:t>
-      </w:r>
-      <w:proofErr w:type="spellStart"/>
-      <w:r>
-        <w:t>peltier</w:t>
-      </w:r>
-      <w:proofErr w:type="spellEnd"/>
-      <w:r>
-        <w:t xml:space="preserve"> off, the brain would interpret that a big jump in temperature towards heat, even giving the illusion of close to burning. Even though I knew that the </w:t>
-      </w:r>
-      <w:proofErr w:type="spellStart"/>
-      <w:r>
-        <w:t>peltier</w:t>
-      </w:r>
-      <w:proofErr w:type="spellEnd"/>
-      <w:r>
-        <w:t xml:space="preserve"> was simply going from cold to room temperature. Again, there might be a future use for this effect where the user would feel a big change while not really needing to use any extreme temperatures that could be dangerous.</w:t>
+        <w:t>The third finding was that once the brain had assimilated a constant temperature, stopping the signal would feel like a signal in itself. So if the first signal was cold, and it was kept at a constant temperature, the brain would ignore it after a while, if then I turned the peltier off, the brain would interpret that a big jump in temperature towards heat, even giving the illusion of close to burning. Even though I knew that the peltier was simply going from cold to room temperature. Again, there might be a future use for this effect where the user would feel a big change while not really needing to use any extreme temperatures that could be dangerous.</w:t>
       </w:r>
     </w:p>
     <w:p>
@@ -16439,98 +15695,90 @@
       <w:pPr>
         <w:pStyle w:val="Heading1"/>
       </w:pPr>
-      <w:bookmarkStart w:id="69" w:name="_Toc401069658"/>
+      <w:bookmarkStart w:id="68" w:name="_Toc401069658"/>
       <w:r>
         <w:lastRenderedPageBreak/>
         <w:t>Research Questions</w:t>
       </w:r>
+      <w:bookmarkEnd w:id="68"/>
+    </w:p>
+    <w:p>
+      <w:r>
+        <w:t>Overall, all studies were looking to understand the ways in which the brain is able to take a very basic artificial input and create a useful, coherent picture from that input and any other clues from the body and the context.</w:t>
+      </w:r>
+      <w:r>
+        <w:t xml:space="preserve"> Other questions to be addressed were </w:t>
+      </w:r>
+      <w:r>
+        <w:t>A) the relation between the type of data and the mode of transmitting this data to the body; B) how the user will understand an analogous sense, a new sense or the substitution of a sense; and C) how quickly the user will understand the sensory feedback loop.</w:t>
+      </w:r>
+    </w:p>
+    <w:p>
+      <w:r>
+        <w:t xml:space="preserve">A more detailed list of questions that were addressed </w:t>
+      </w:r>
+      <w:r>
+        <w:t>is</w:t>
+      </w:r>
+      <w:r>
+        <w:t>:</w:t>
+      </w:r>
+    </w:p>
+    <w:p>
+      <w:pPr>
+        <w:pStyle w:val="Heading2"/>
+      </w:pPr>
+      <w:bookmarkStart w:id="69" w:name="_Toc401069659"/>
+      <w:r>
+        <w:t>Discreet and Continuous Data</w:t>
+      </w:r>
       <w:bookmarkEnd w:id="69"/>
     </w:p>
     <w:p>
       <w:r>
-        <w:t>Overall, all studies were looking to understand the ways in which the brain is able to take a very basic artificial input and create a useful, coherent picture from that input and any other clues from the body and the context.</w:t>
-      </w:r>
-      <w:r>
-        <w:t xml:space="preserve"> Other questions to be addressed were </w:t>
-      </w:r>
-      <w:r>
-        <w:t>A) the relation between the type of data and the mode of transmitting this data to the body; B) how the user will understand an analogous sense, a new sense or the substitution of a sense; and C) how quickly the user will understand the sensory feedback loop.</w:t>
-      </w:r>
-    </w:p>
-    <w:p>
-      <w:r>
-        <w:t xml:space="preserve">A more detailed list of questions that were addressed </w:t>
-      </w:r>
-      <w:r>
-        <w:t>is</w:t>
-      </w:r>
-      <w:r>
-        <w:t>:</w:t>
+        <w:t>1. Will a discreet signal that just turns on and off to get the user’s attention be more effective than a continuous signal that requires the user’s interpretation of changing data?</w:t>
+      </w:r>
+    </w:p>
+    <w:p>
+      <w:r>
+        <w:t>The research showed that a vibration signal was very good for analog data that would cover a spectrum of values, allowing a user to understand progressive changes in a set condition. The first and third study showed this when users would slowly try to find the strongest signal by always looking for the small changes. Temperature proved not to be appropriate for this type of sensory experience because the skin would quickly assimilate the temperature and then ignore small chang</w:t>
+      </w:r>
+      <w:r>
+        <w:t>es. Incidentally, a vibration feedback would be less useful for a long-term experience since the users reported to not be willing to have a constant vibration signaling continuously, but a temperature feedback would be great for this precisely because the body would assimilate it and any change would then become apparent.</w:t>
       </w:r>
     </w:p>
     <w:p>
       <w:pPr>
         <w:pStyle w:val="Heading2"/>
       </w:pPr>
-      <w:bookmarkStart w:id="70" w:name="_Toc401069659"/>
-      <w:r>
-        <w:t>Discreet and Continuous Data</w:t>
+      <w:bookmarkStart w:id="70" w:name="_Toc401069660"/>
+      <w:r>
+        <w:t>Sensory Substitution</w:t>
       </w:r>
       <w:bookmarkEnd w:id="70"/>
     </w:p>
     <w:p>
       <w:r>
-        <w:t>1. Will a discreet signal that just turns on and off to get the user’s attention be more effective than a continuous signal that requires the user’s interpretation of changing data?</w:t>
-      </w:r>
-    </w:p>
-    <w:p>
-      <w:r>
-        <w:t>The research showed that a vibration signal was very good for analog data that would cover a spectrum of values, allowing a user to understand progressive changes in a set condition. The first and third study showed this when users would slowly try to find the strongest signal by always looking for the small changes. Temperature proved not to be appropriate for this type of sensory experience because the skin would quickly assimilate the temperature and then ignore small chang</w:t>
-      </w:r>
-      <w:r>
-        <w:t>es. Incidentally, a vibration feedback would be less useful for a long-term experience since the users reported to not be willing to have a constant vibration signaling continuously, but a temperature feedback would be great for this precisely because the body would assimilate it and any change would then become apparent.</w:t>
+        <w:t>2</w:t>
+      </w:r>
+      <w:r>
+        <w:t>. In a situation where vision is used to make a quick decision, will Digital Synesthesia prove to be a valid alternative to accomplishing the same task or part of that task?</w:t>
+      </w:r>
+    </w:p>
+    <w:p>
+      <w:r>
+        <w:t>It is very hard to compete with vision, since we use it so much and in so many situations. When the first test was designed to create an experience that could also be accomplished through vision, the artificial sense proved nowhere near as efficient or precise as vision. But I did find that the ability of the subjects to compare and confirm their findings through vision, greatly increased the ability to learn and understand the new experience. So even if we might not be able to replicate the functionality of vision, it is thanks to vision that artificial senses can be learned quickly and accurately.</w:t>
       </w:r>
     </w:p>
     <w:p>
       <w:pPr>
         <w:pStyle w:val="Heading2"/>
       </w:pPr>
-      <w:bookmarkStart w:id="71" w:name="_Toc401069660"/>
-      <w:r>
-        <w:t>Sensory Substitution</w:t>
+      <w:bookmarkStart w:id="71" w:name="_Toc401069661"/>
+      <w:r>
+        <w:t>Sensory Augmentation</w:t>
       </w:r>
       <w:bookmarkEnd w:id="71"/>
-    </w:p>
-    <w:p>
-      <w:r>
-        <w:t>2</w:t>
-      </w:r>
-      <w:r>
-        <w:t>. In a situation where vision is used to make a quick decision, will Digital Synesthesia prove to be a valid alternative to accomplishing the same task or part of that task?</w:t>
-      </w:r>
-    </w:p>
-    <w:p>
-      <w:r>
-        <w:t xml:space="preserve">It is very hard to compete with vision, since we use it so much and in so many situations. When the first test was designed to create an experience that could also be accomplished through vision, the artificial sense proved nowhere near as efficient or precise as vision. But I did find that the ability of the subjects to compare and confirm their findings through </w:t>
-      </w:r>
-      <w:proofErr w:type="gramStart"/>
-      <w:r>
-        <w:t>vision,</w:t>
-      </w:r>
-      <w:proofErr w:type="gramEnd"/>
-      <w:r>
-        <w:t xml:space="preserve"> greatly increased the ability to learn and understand the new experience. So even if we might not be able to replicate the functionality of vision, it is thanks to vision that artificial senses can be learned quickly and accurately.</w:t>
-      </w:r>
-    </w:p>
-    <w:p>
-      <w:pPr>
-        <w:pStyle w:val="Heading2"/>
-      </w:pPr>
-      <w:bookmarkStart w:id="72" w:name="_Toc401069661"/>
-      <w:r>
-        <w:t>Sensory Augmentation</w:t>
-      </w:r>
-      <w:bookmarkEnd w:id="72"/>
     </w:p>
     <w:p>
       <w:r>
@@ -16601,34 +15849,34 @@
       <w:pPr>
         <w:pStyle w:val="Heading2"/>
       </w:pPr>
-      <w:bookmarkStart w:id="73" w:name="_Toc401069662"/>
+      <w:bookmarkStart w:id="72" w:name="_Toc401069662"/>
       <w:r>
         <w:t>New Senses</w:t>
       </w:r>
+      <w:bookmarkEnd w:id="72"/>
+    </w:p>
+    <w:p>
+      <w:r>
+        <w:t>4. Is the user able to understand and correctly interpret a new artificial sense that the body previously did not have?</w:t>
+      </w:r>
+    </w:p>
+    <w:p>
+      <w:r>
+        <w:t xml:space="preserve">Arguably, all three studies </w:t>
+      </w:r>
+      <w:r>
+        <w:t>were based on a sensory experience that the body didn’t have. Even though on the first study the subjects could easily accomplish the test by using their sight, the experience of sensing proximity with their hands is a new sense. So it is safe to say that users in all three studies were very successful at understanding and successfully using their new sense to accomplish the task.</w:t>
+      </w:r>
+    </w:p>
+    <w:p>
+      <w:pPr>
+        <w:pStyle w:val="Heading2"/>
+      </w:pPr>
+      <w:bookmarkStart w:id="73" w:name="_Toc401069663"/>
+      <w:r>
+        <w:t>The User and the New Stimuli</w:t>
+      </w:r>
       <w:bookmarkEnd w:id="73"/>
-    </w:p>
-    <w:p>
-      <w:r>
-        <w:t>4. Is the user able to understand and correctly interpret a new artificial sense that the body previously did not have?</w:t>
-      </w:r>
-    </w:p>
-    <w:p>
-      <w:r>
-        <w:t xml:space="preserve">Arguably, all three studies </w:t>
-      </w:r>
-      <w:r>
-        <w:t>were based on a sensory experience that the body didn’t have. Even though on the first study the subjects could easily accomplish the test by using their sight, the experience of sensing proximity with their hands is a new sense. So it is safe to say that users in all three studies were very successful at understanding and successfully using their new sense to accomplish the task.</w:t>
-      </w:r>
-    </w:p>
-    <w:p>
-      <w:pPr>
-        <w:pStyle w:val="Heading2"/>
-      </w:pPr>
-      <w:bookmarkStart w:id="74" w:name="_Toc401069663"/>
-      <w:r>
-        <w:t>The User and the New Stimuli</w:t>
-      </w:r>
-      <w:bookmarkEnd w:id="74"/>
     </w:p>
     <w:p>
       <w:r>
@@ -16662,11 +15910,11 @@
       <w:pPr>
         <w:pStyle w:val="Heading2"/>
       </w:pPr>
-      <w:bookmarkStart w:id="75" w:name="_Toc401069664"/>
+      <w:bookmarkStart w:id="74" w:name="_Toc401069664"/>
       <w:r>
         <w:t>Escaping the visual user interface</w:t>
       </w:r>
-      <w:bookmarkEnd w:id="75"/>
+      <w:bookmarkEnd w:id="74"/>
     </w:p>
     <w:p>
       <w:r>
@@ -16695,12 +15943,12 @@
       <w:pPr>
         <w:pStyle w:val="Heading1"/>
       </w:pPr>
-      <w:bookmarkStart w:id="76" w:name="_Toc401069665"/>
+      <w:bookmarkStart w:id="75" w:name="_Toc401069665"/>
       <w:r>
         <w:lastRenderedPageBreak/>
         <w:t>Design Thinking</w:t>
       </w:r>
-      <w:bookmarkEnd w:id="76"/>
+      <w:bookmarkEnd w:id="75"/>
     </w:p>
     <w:p>
       <w:r>
@@ -16721,7 +15969,13 @@
         </w:numPr>
       </w:pPr>
       <w:r>
-        <w:t>What is the engulfing activity?</w:t>
+        <w:t xml:space="preserve">What is the </w:t>
+      </w:r>
+      <w:r>
+        <w:t>main</w:t>
+      </w:r>
+      <w:r>
+        <w:t xml:space="preserve"> activity?</w:t>
       </w:r>
       <w:r>
         <w:t xml:space="preserve"> </w:t>
@@ -16784,7 +16038,13 @@
         </w:numPr>
       </w:pPr>
       <w:r>
-        <w:t>What type of actuator can we use?</w:t>
+        <w:t xml:space="preserve">What type of </w:t>
+      </w:r>
+      <w:r>
+        <w:t>feedback</w:t>
+      </w:r>
+      <w:r>
+        <w:t xml:space="preserve"> can we use?</w:t>
       </w:r>
     </w:p>
     <w:p>
@@ -16805,7 +16065,13 @@
         <w:t>and</w:t>
       </w:r>
       <w:r>
-        <w:t xml:space="preserve"> actuator located?</w:t>
+        <w:t xml:space="preserve"> </w:t>
+      </w:r>
+      <w:r>
+        <w:t>feedback</w:t>
+      </w:r>
+      <w:r>
+        <w:t xml:space="preserve"> located?</w:t>
       </w:r>
     </w:p>
     <w:p>
@@ -16817,7 +16083,7 @@
         </w:numPr>
       </w:pPr>
       <w:r>
-        <w:t>Can we set up a natural learning environment?</w:t>
+        <w:t>Can we set up a learning environment?</w:t>
       </w:r>
     </w:p>
     <w:p>
@@ -16909,7 +16175,19 @@
         <w:t xml:space="preserve">I have recognized two distinct categories of artificial sensing, active and passive sensing. </w:t>
       </w:r>
       <w:r>
-        <w:t>In passive sensing, the user does not need to be constantly aware of the sensory feedback being generated; rather, the user wants to either be aware of big changes or of when a signal passes a set threshold. This is also the case when the sense changes very slowly and the user want to track it during that long period of time. This means that the actuator giving the signal has to be discreet enough to not annoy the user but effective in grabbing the user’s attention when a threshold has been reached. Active sensing is when a signal is completely under the user’s control, it changes quickly and the user’s actions affect the way in which the user feels this signal. The actuator for an active sensing experience can be strong since the attention of the user will be placed on the sense and will last only as much as the activity lasts. It can be turned on and off easily so once the activity is done, the sense disappears.</w:t>
+        <w:t xml:space="preserve">In passive sensing, the user does not need to be constantly aware of the sensory feedback being generated; rather, the user wants to either be aware of big changes or of when a signal passes a set threshold. This is also the case when the sense changes very slowly and the user want to track it during that long period of time. This means that the </w:t>
+      </w:r>
+      <w:r>
+        <w:t>feedback</w:t>
+      </w:r>
+      <w:r>
+        <w:t xml:space="preserve"> giving the signal has to be discreet enough to not annoy the user but effective in grabbing the user’s attention when a threshold has been reached. Active sensing is when a signal is completely under the user’s control, it changes quickly and the user’s actions affect the way in which the user feels this signal. The </w:t>
+      </w:r>
+      <w:r>
+        <w:t>feedback</w:t>
+      </w:r>
+      <w:r>
+        <w:t xml:space="preserve"> for an active sensing experience can be strong since the attention of the user will be placed on the sense and will last only as much as the activity lasts. It can be turned on and off easily so once the activity is done, the sense disappears.</w:t>
       </w:r>
     </w:p>
     <w:p>
@@ -16922,7 +16200,15 @@
     </w:p>
     <w:p>
       <w:r>
-        <w:t>The type of signal will determine how we present it to the user and how we do the translation. Is this a signal that changes quickly or slow? What is the range of change? Do we need continuous feel of will checking a value every once in a while be enough? Is it quantifiable as a single value that can be mapped to another sense or will it be more complex? Is there a better metal map of the signal than a simple quantity?</w:t>
+        <w:t>The type of signal will determine how we present it to the user and how we do the translation. Is this a signal that changes quickly or slow? What is the range of change? Do we need continuous feel of will checking a value every once in a while be enough? Is it quantifiable as a single value that can be mapped to another sense or will it be more complex? Is there a better me</w:t>
+      </w:r>
+      <w:r>
+        <w:t>n</w:t>
+      </w:r>
+      <w:bookmarkStart w:id="76" w:name="_GoBack"/>
+      <w:bookmarkEnd w:id="76"/>
+      <w:r>
+        <w:t>tal map of the signal than a simple quantity?</w:t>
       </w:r>
     </w:p>
     <w:p>
@@ -17009,7 +16295,19 @@
         <w:t xml:space="preserve"> experience, the user will want to be constantly aware of minor changes or simply notice big changes as they happen</w:t>
       </w:r>
       <w:r>
-        <w:t>, the actuator should be placed according to these conditions. The actuator must be able to grab the attention of the user at the right moment</w:t>
+        <w:t xml:space="preserve">, the </w:t>
+      </w:r>
+      <w:r>
+        <w:t>feedback</w:t>
+      </w:r>
+      <w:r>
+        <w:t xml:space="preserve"> should be placed according to these conditions. The </w:t>
+      </w:r>
+      <w:r>
+        <w:t>feedback</w:t>
+      </w:r>
+      <w:r>
+        <w:t xml:space="preserve"> must be able to grab the attention of the user at the right moment</w:t>
       </w:r>
       <w:r>
         <w:t>. A sense like depth or tilt of boat are under the user’s control in the sense that the user’s actions will immediately change the signal and the artificial sense will help create a close feedback loop that the user will use to successfully navigate the experience. So changes in the depth will inform the sailor on the best direction to steer the boat which will then change the depth as the boat sails to a different location.</w:t>
@@ -17018,7 +16316,13 @@
         <w:t xml:space="preserve"> That makes it an important sense for the experience and the translation of such sense should be clear </w:t>
       </w:r>
       <w:r>
-        <w:t>but since the signal will be under the user’s control then the attention of the user will be largely on the signal itself so the actuator does not have to grab the attention, it simply needs to be clear and not intrusive in the active experience</w:t>
+        <w:t xml:space="preserve">but since the signal will be under the user’s control then the attention of the user will be largely on the signal itself so the </w:t>
+      </w:r>
+      <w:r>
+        <w:t>feedback</w:t>
+      </w:r>
+      <w:r>
+        <w:t xml:space="preserve"> does not have to grab the attention, it simply needs to be clear and not intrusive in the active experience</w:t>
       </w:r>
       <w:r>
         <w:t>.</w:t>
@@ -17082,41 +16386,29 @@
         <w:pStyle w:val="Heading2"/>
       </w:pPr>
       <w:r>
-        <w:t>What type of actuator can we use?</w:t>
-      </w:r>
-    </w:p>
-    <w:p>
-      <w:r>
-        <w:t xml:space="preserve">In this project I centered in two types of actuators that created three kinds of feeling. The </w:t>
-      </w:r>
-      <w:proofErr w:type="spellStart"/>
-      <w:r>
-        <w:t>peltier</w:t>
-      </w:r>
-      <w:proofErr w:type="spellEnd"/>
-      <w:r>
-        <w:t xml:space="preserve"> devices would generate temperature through the skin while the transducer could be used to create either vibration on the skin or sound through bone conduction.</w:t>
-      </w:r>
-    </w:p>
-    <w:p>
-      <w:r>
-        <w:t xml:space="preserve">I have shown how a </w:t>
-      </w:r>
-      <w:proofErr w:type="spellStart"/>
-      <w:r>
-        <w:t>peltier</w:t>
-      </w:r>
-      <w:proofErr w:type="spellEnd"/>
-      <w:r>
-        <w:t xml:space="preserve"> device giving temperature signals will be better suited for a passive sensing experience where the user does not want to be aware of small changes but instead wishes to feel significant changes through long time periods. It might be possible to increase the opportunities for using temperature as a sense by using other devices than the </w:t>
-      </w:r>
-      <w:proofErr w:type="spellStart"/>
-      <w:r>
-        <w:t>peltiers</w:t>
-      </w:r>
-      <w:proofErr w:type="spellEnd"/>
-      <w:r>
-        <w:t xml:space="preserve"> given that some of the problems I had were because of physical constraints of the device and not of the experience.</w:t>
+        <w:t xml:space="preserve">What type of </w:t>
+      </w:r>
+      <w:r>
+        <w:t>feedback</w:t>
+      </w:r>
+      <w:r>
+        <w:t xml:space="preserve"> can we use?</w:t>
+      </w:r>
+    </w:p>
+    <w:p>
+      <w:r>
+        <w:t xml:space="preserve">In this project I centered in two types of </w:t>
+      </w:r>
+      <w:r>
+        <w:t>feedback</w:t>
+      </w:r>
+      <w:r>
+        <w:t>s that created three kinds of feeling. The peltier devices would generate temperature through the skin while the transducer could be used to create either vibration on the skin or sound through bone conduction.</w:t>
+      </w:r>
+    </w:p>
+    <w:p>
+      <w:r>
+        <w:t>I have shown how a peltier device giving temperature signals will be better suited for a passive sensing experience where the user does not want to be aware of small changes but instead wishes to feel significant changes through long time periods. It might be possible to increase the opportunities for using temperature as a sense by using other devices than the peltiers given that some of the problems I had were because of physical constraints of the device and not of the experience.</w:t>
       </w:r>
     </w:p>
     <w:p>
@@ -17127,7 +16419,13 @@
         <w:t xml:space="preserve">On the other hand, the transducer proves to be not adequate for passive sensing because the users reported not wanting to have that signal constantly during longer periods of time. </w:t>
       </w:r>
       <w:r>
-        <w:t>I did not test for the advantages of bone conduction over vibration and this would be interesting to dive into. But for bone conduction to work, the transducer must be places close to the head and/or bone, and as we will see there are other constraints when it comes to the location of the actuator.</w:t>
+        <w:t xml:space="preserve">I did not test for the advantages of bone conduction over vibration and this would be interesting to dive into. But for bone conduction to work, the transducer must be places close to the head and/or bone, and as we will see there are other constraints when it comes to the location of the </w:t>
+      </w:r>
+      <w:r>
+        <w:t>feedback</w:t>
+      </w:r>
+      <w:r>
+        <w:t>.</w:t>
       </w:r>
     </w:p>
     <w:p>
@@ -17135,21 +16433,69 @@
         <w:pStyle w:val="Heading2"/>
       </w:pPr>
       <w:r>
-        <w:t>Where are the sensor and actuator located?</w:t>
-      </w:r>
-    </w:p>
-    <w:p>
-      <w:r>
-        <w:t>Where to locate the sensor and the actuator is a key question to be considered by the designer. All of the previous points I have discussed will have a direct effect on</w:t>
-      </w:r>
-      <w:r>
-        <w:t xml:space="preserve"> this step. There are basic design issues like not allowing the sensor or actuator to hinder the user’s natural ability to physically perform the main activity. So if the main activity requires the user to grip a controller then nor the sensor or actuator should be in the palm of the hand where they would not allow the user to properly grip the control.</w:t>
+        <w:t xml:space="preserve">Where are the sensor and </w:t>
+      </w:r>
+      <w:r>
+        <w:t>feedback</w:t>
+      </w:r>
+      <w:r>
+        <w:t xml:space="preserve"> located?</w:t>
+      </w:r>
+    </w:p>
+    <w:p>
+      <w:r>
+        <w:t xml:space="preserve">Where to locate the sensor and the </w:t>
+      </w:r>
+      <w:r>
+        <w:t>feedback</w:t>
+      </w:r>
+      <w:r>
+        <w:t xml:space="preserve"> is a key question to be considered by the designer. All of the previous points I have discussed will have a direct effect on</w:t>
+      </w:r>
+      <w:r>
+        <w:t xml:space="preserve"> this step. There are basic design issues like not allowing the sensor or </w:t>
+      </w:r>
+      <w:r>
+        <w:t>feedback</w:t>
+      </w:r>
+      <w:r>
+        <w:t xml:space="preserve"> to hinder the user’s natural ability to physically perform the main activity. So if the main activity requires the user to grip a controller then nor the sensor or </w:t>
+      </w:r>
+      <w:r>
+        <w:t>feedback</w:t>
+      </w:r>
+      <w:r>
+        <w:t xml:space="preserve"> should be in the palm of the hand where they would not allow the user to properly grip the control.</w:t>
       </w:r>
     </w:p>
     <w:p>
       <w:r>
         <w:lastRenderedPageBreak/>
-        <w:t>The research has uncovered a more nuanced approach to the consideration of sensor and actuator placement. When the experience is of passive sensing, the sensor can be anywhere, either on the user’s garments or on the mobile device, since the user will mostly not be aware of the sensing experience until a big change happens, the location of the sensor is irrelevant. The location of the actuator is concerned only with the ability of this actuator to grab the attention of the user at the given time and depending on how much attention is already being used by the main activity, the actuator will have to be in more sensitive parts of the body. A good cold feeling down the neck and back should be able to give a good jolt of urgency to the user.</w:t>
+        <w:t xml:space="preserve">The research has uncovered a more nuanced approach to the consideration of sensor and </w:t>
+      </w:r>
+      <w:r>
+        <w:t>feedback</w:t>
+      </w:r>
+      <w:r>
+        <w:t xml:space="preserve"> placement. When the experience is of passive sensing, the sensor can be anywhere, either on the user’s garments or on the mobile device, since the user will mostly not be aware of the sensing experience until a big change happens, the location of the sensor is irrelevant. The location of the </w:t>
+      </w:r>
+      <w:r>
+        <w:t>feedback</w:t>
+      </w:r>
+      <w:r>
+        <w:t xml:space="preserve"> is concerned only with the ability of this </w:t>
+      </w:r>
+      <w:r>
+        <w:t>feedback</w:t>
+      </w:r>
+      <w:r>
+        <w:t xml:space="preserve"> to grab the attention of the user at the given time and depending on how much attention is already being used by the main activity, the </w:t>
+      </w:r>
+      <w:r>
+        <w:t>feedback</w:t>
+      </w:r>
+      <w:r>
+        <w:t xml:space="preserve"> will have to be in more sensitive parts of the body. A good cold feeling down the neck and back should be able to give a good jolt of urgency to the user.</w:t>
       </w:r>
     </w:p>
     <w:p>
@@ -17163,7 +16509,13 @@
         <w:t xml:space="preserve"> there are two </w:t>
       </w:r>
       <w:r>
-        <w:t>situations to be examined. The users can have control of the sensor or not. When a user has no control over the sensor, it means that either they are not wearing the sensor or the sensor is tracking signals that have no influence by the users’ body movements. In these cases, the actuator can be anywhere on the body as long as it still obeys the rules previously discussed.</w:t>
+        <w:t xml:space="preserve">situations to be examined. The users can have control of the sensor or not. When a user has no control over the sensor, it means that either they are not wearing the sensor or the sensor is tracking signals that have no influence by the users’ body movements. In these cases, the </w:t>
+      </w:r>
+      <w:r>
+        <w:t>feedback</w:t>
+      </w:r>
+      <w:r>
+        <w:t xml:space="preserve"> can be anywhere on the body as long as it still obeys the rules previously discussed.</w:t>
       </w:r>
     </w:p>
     <w:p>
@@ -17183,7 +16535,19 @@
         <w:t>some interesting situations, mainly having to do with whether the user can visually confirm the precise location of the sensor in the body. If the</w:t>
       </w:r>
       <w:r>
-        <w:t xml:space="preserve"> user can see the actual sensor, the brain can create a very tight feedback loop with the movements of the sensor, the object or direction being sensed and the feeling of the actuator. This is a perfect situation for quick learning of the artificial sense and the most effective and accurate use of it. Also, in this situation, the location of the actuator in relation to the sensor is not very important and some freedom can be taken in were to locate it.</w:t>
+        <w:t xml:space="preserve"> user can see the actual sensor, the brain can create a very tight feedback loop with the movements of the sensor, the object or direction being sensed and the feeling of the </w:t>
+      </w:r>
+      <w:r>
+        <w:t>feedback</w:t>
+      </w:r>
+      <w:r>
+        <w:t xml:space="preserve">. This is a perfect situation for quick learning of the artificial sense and the most effective and accurate use of it. Also, in this situation, the location of the </w:t>
+      </w:r>
+      <w:r>
+        <w:t>feedback</w:t>
+      </w:r>
+      <w:r>
+        <w:t xml:space="preserve"> in relation to the sensor is not very important and some freedom can be taken in were to locate it.</w:t>
       </w:r>
     </w:p>
     <w:p>
@@ -17200,7 +16564,19 @@
         <w:t>e</w:t>
       </w:r>
       <w:r>
-        <w:t xml:space="preserve"> cases, an effort must be made to locate the actuator exactly behind the sensor, the actuator becomes the only clue the user has </w:t>
+        <w:t xml:space="preserve"> cases, an effort must be made to locate the </w:t>
+      </w:r>
+      <w:r>
+        <w:t>feedback</w:t>
+      </w:r>
+      <w:r>
+        <w:t xml:space="preserve"> exactly behind the sensor, the </w:t>
+      </w:r>
+      <w:r>
+        <w:t>feedback</w:t>
+      </w:r>
+      <w:r>
+        <w:t xml:space="preserve"> becomes the only clue the user has </w:t>
       </w:r>
       <w:r>
         <w:t>to</w:t>
@@ -17215,7 +16591,10 @@
         <w:t>by assuming the sensor is where the</w:t>
       </w:r>
       <w:r>
-        <w:t>y feel the actuator</w:t>
+        <w:t xml:space="preserve">y feel the </w:t>
+      </w:r>
+      <w:r>
+        <w:t>feedback</w:t>
       </w:r>
       <w:r>
         <w:t>.</w:t>
@@ -17249,7 +16628,13 @@
         <w:t>When</w:t>
       </w:r>
       <w:r>
-        <w:t xml:space="preserve"> users can visually confirm the location of the sensor and actuators on their bodies, the learning process will be faster.</w:t>
+        <w:t xml:space="preserve"> users can visually confirm the location of the sensor and </w:t>
+      </w:r>
+      <w:r>
+        <w:t>feedback</w:t>
+      </w:r>
+      <w:r>
+        <w:t>s on their bodies, the learning process will be faster.</w:t>
       </w:r>
       <w:r>
         <w:t xml:space="preserve"> This applies to active sensing when the accuracy of the artificial sense is related to the user’s control of their body. Proprioception and Kinesthesis are senses that vary wildly from person to person and some users will only be able to master an artificial sense by being able to see how their movements affect the experience.</w:t>
@@ -17433,7 +16818,13 @@
         </w:numPr>
       </w:pPr>
       <w:r>
-        <w:t>What type of actuator can we use?</w:t>
+        <w:t xml:space="preserve">What type of </w:t>
+      </w:r>
+      <w:r>
+        <w:t>feedback</w:t>
+      </w:r>
+      <w:r>
+        <w:t xml:space="preserve"> can we use?</w:t>
       </w:r>
     </w:p>
     <w:p>
@@ -17441,15 +16832,7 @@
         <w:ind w:left="720"/>
       </w:pPr>
       <w:r>
-        <w:t xml:space="preserve">For North and Depth we can use temperature. Depth can be a passive sense that is activated once the depth becomes shallower than a specified value. North will be a slow changing signal and can be represented by more than one </w:t>
-      </w:r>
-      <w:proofErr w:type="spellStart"/>
-      <w:r>
-        <w:t>peltier</w:t>
-      </w:r>
-      <w:proofErr w:type="spellEnd"/>
-      <w:r>
-        <w:t xml:space="preserve"> device.</w:t>
+        <w:t>For North and Depth we can use temperature. Depth can be a passive sense that is activated once the depth becomes shallower than a specified value. North will be a slow changing signal and can be represented by more than one peltier device.</w:t>
       </w:r>
     </w:p>
     <w:p>
@@ -17472,7 +16855,13 @@
         </w:numPr>
       </w:pPr>
       <w:r>
-        <w:t>Where are the sensor and actuator located?</w:t>
+        <w:t xml:space="preserve">Where are the sensor and </w:t>
+      </w:r>
+      <w:r>
+        <w:t>feedback</w:t>
+      </w:r>
+      <w:r>
+        <w:t xml:space="preserve"> located?</w:t>
       </w:r>
     </w:p>
     <w:p>
@@ -17488,23 +16877,7 @@
         <w:ind w:left="720"/>
       </w:pPr>
       <w:r>
-        <w:t xml:space="preserve">The sense of North can be with a belt of </w:t>
-      </w:r>
-      <w:proofErr w:type="spellStart"/>
-      <w:r>
-        <w:t>peltier</w:t>
-      </w:r>
-      <w:proofErr w:type="spellEnd"/>
-      <w:r>
-        <w:t xml:space="preserve"> devices, it is not intrusive and the body will assimilate the temperature under a particular </w:t>
-      </w:r>
-      <w:proofErr w:type="spellStart"/>
-      <w:r>
-        <w:t>peltier</w:t>
-      </w:r>
-      <w:proofErr w:type="spellEnd"/>
-      <w:r>
-        <w:t xml:space="preserve"> </w:t>
+        <w:t xml:space="preserve">The sense of North can be with a belt of peltier devices, it is not intrusive and the body will assimilate the temperature under a particular peltier </w:t>
       </w:r>
       <w:r>
         <w:t>and</w:t>
@@ -17513,23 +16886,7 @@
         <w:t xml:space="preserve"> when direction changes</w:t>
       </w:r>
       <w:r>
-        <w:t xml:space="preserve"> the body will feel a signal from the newly activate </w:t>
-      </w:r>
-      <w:proofErr w:type="spellStart"/>
-      <w:r>
-        <w:t>peltier</w:t>
-      </w:r>
-      <w:proofErr w:type="spellEnd"/>
-      <w:r>
-        <w:t xml:space="preserve"> as well as from the de-activated </w:t>
-      </w:r>
-      <w:proofErr w:type="spellStart"/>
-      <w:r>
-        <w:t>peltier</w:t>
-      </w:r>
-      <w:proofErr w:type="spellEnd"/>
-      <w:r>
-        <w:t>.</w:t>
+        <w:t xml:space="preserve"> the body will feel a signal from the newly activate peltier as well as from the de-activated peltier.</w:t>
       </w:r>
     </w:p>
     <w:p>
@@ -17573,7 +16930,13 @@
         <w:ind w:left="720"/>
       </w:pPr>
       <w:r>
-        <w:t>Training for north and winds peed would be easy to set up as it might simply be wearing the actuators at any moment when walking outside.</w:t>
+        <w:t xml:space="preserve">Training for north and winds peed would be easy to set up as it might simply be wearing the </w:t>
+      </w:r>
+      <w:r>
+        <w:t>feedback</w:t>
+      </w:r>
+      <w:r>
+        <w:t>s at any moment when walking outside.</w:t>
       </w:r>
     </w:p>
     <w:p>
@@ -17593,15 +16956,7 @@
         <w:t xml:space="preserve">Depth, being a passive sense that will only respond to a </w:t>
       </w:r>
       <w:r>
-        <w:t xml:space="preserve">limit value does not need </w:t>
-      </w:r>
-      <w:proofErr w:type="gramStart"/>
-      <w:r>
-        <w:t>training,</w:t>
-      </w:r>
-      <w:proofErr w:type="gramEnd"/>
-      <w:r>
-        <w:t xml:space="preserve"> we simply need to make sure that the user can feel it at any moment.</w:t>
+        <w:t>limit value does not need training, we simply need to make sure that the user can feel it at any moment.</w:t>
       </w:r>
     </w:p>
     <w:p/>
@@ -17673,7 +17028,13 @@
         <w:t>.</w:t>
       </w:r>
       <w:r>
-        <w:t xml:space="preserve"> This type of experience is very long term and it needs a signal that is not annoying to the user but strong enough to get the user attention at any moment. This research shows that the use of temperature will be appropriate to this end. It will also be necessary to locate this feedback where the user will not find it cumbersome in a daily routine. This means that coupling the actuator in a wearable design will be most successful. The study used the back of the neck which points to a scarf or necklace. Also the lower back, meaning a belt would be adequate.</w:t>
+        <w:t xml:space="preserve"> This type of experience is very long term and it needs a signal that is not annoying to the user but strong enough to get the user attention at any moment. This research shows that the use of temperature will be appropriate to this end. It will also be necessary to locate this feedback where the user will not find it cumbersome in a daily routine. This means that coupling the </w:t>
+      </w:r>
+      <w:r>
+        <w:t>feedback</w:t>
+      </w:r>
+      <w:r>
+        <w:t xml:space="preserve"> in a wearable design will be most successful. The study used the back of the neck which points to a scarf or necklace. Also the lower back, meaning a belt would be adequate.</w:t>
       </w:r>
     </w:p>
     <w:p>
@@ -17681,7 +17042,13 @@
         <w:t xml:space="preserve">As a user experience, passive and active sensing can function in tandem allowing the user to be made aware through passive sensing of a major change and then changing to active sensing for close inspection of the situation. </w:t>
       </w:r>
       <w:r>
-        <w:t>This would, for example, change the actuator from a temperature felt somewhere in the back, to a sensor worn on the index finger and vibration in the right temple.</w:t>
+        <w:t xml:space="preserve">This would, for example, change the </w:t>
+      </w:r>
+      <w:r>
+        <w:t>feedback</w:t>
+      </w:r>
+      <w:r>
+        <w:t xml:space="preserve"> from a temperature felt somewhere in the back, to a sensor worn on the index finger and vibration in the right temple.</w:t>
       </w:r>
     </w:p>
     <w:p>
@@ -17699,7 +17066,13 @@
         <w:t>Synesthesia</w:t>
       </w:r>
       <w:r>
-        <w:t xml:space="preserve"> and artificial interfaces. The placement of the actuators around t</w:t>
+        <w:t xml:space="preserve"> and artificial interfaces. The placement of the </w:t>
+      </w:r>
+      <w:r>
+        <w:t>feedback</w:t>
+      </w:r>
+      <w:r>
+        <w:t>s around t</w:t>
       </w:r>
       <w:r>
         <w:t>he body is one of the main take</w:t>
@@ -17708,7 +17081,13 @@
         <w:t>aways from this thesis. Not only will this depend on general ergonomics principles but there is a clear effect of the type of sensing and relative position to the sensor that will have to be taken into account.</w:t>
       </w:r>
       <w:r>
-        <w:t xml:space="preserve"> Another is the relation between type of signal and type of actuator, some feedback will work better with different type of signals.</w:t>
+        <w:t xml:space="preserve"> Another is the relation between type of signal and type of </w:t>
+      </w:r>
+      <w:r>
+        <w:t>feedback</w:t>
+      </w:r>
+      <w:r>
+        <w:t>, some feedback will work better with different type of signals.</w:t>
       </w:r>
     </w:p>
     <w:p>
@@ -17734,17 +17113,65 @@
     </w:p>
     <w:p>
       <w:r>
-        <w:t>I see as the final objective of Digital Synesthesia and artificial sensory experiences a system in which a user will be able to decide a group of sensory experiences to activate depending on the activity they want to undertake. So if a user wants to go sailing, they might want to activate a sense for north at the waist, for wind speed on the temple and distance to other boats on the chest, responding to glance direction from the forehead. This means that their apparel must come with the actuators built in or a set of wearable actuators must be available. The user will use the mobile app to create this sensor-actuator link, so the app will show the sensors available and the actuators in the body and make the connection. Once the activity is over, the user will turn off the sensors and be on their way.</w:t>
-      </w:r>
-    </w:p>
-    <w:p>
-      <w:r>
-        <w:t>Future specialized garments will take into account the need to offer artificial sensory experiences and will have embedded different actuators around the body. This can apply for sports apparel or general day wear. Also work related apparel for jobs requiring high levels of attention and quick reaction. An air traffic controller can wear an actuator while working that will keep him or her informed of anomalies in the traffic pattern as well as quickly orient them to where the anomaly is happening</w:t>
-      </w:r>
-    </w:p>
-    <w:p>
-      <w:r>
-        <w:t>Another exciting avenue for this system involves Virtual Reality. One big drawback of virtual reality systems is the lack of haptic feedback that might respond to the virtual world. I propose that an avid VR user can create an artificial sensory experience that responds in the real world in order to train their body to react to a specific condition in the virtual world. So if the user wants to have a good feeling of the distance between their hand and a virtual object, perhaps they can wear a proximity sensor and actuator in the hand and get used to how the artificial sense feels when approaching different objects with their hand in the real world. Once in the virtual world, the actuator will take the signal not from a sensor but from the VR machine. The user’s brain should be able to relate both experiences and make the virtual experience much richer.</w:t>
+        <w:t xml:space="preserve">I see as the final objective of Digital Synesthesia and artificial sensory experiences a system in which a user will be able to decide a group of sensory experiences to activate depending on the activity they want to undertake. So if a user wants to go sailing, they might want to activate a sense for north at the waist, for wind speed on the temple and distance to other boats on the chest, responding to glance direction from the forehead. This means that their apparel must come with the </w:t>
+      </w:r>
+      <w:r>
+        <w:t>feedback</w:t>
+      </w:r>
+      <w:r>
+        <w:t xml:space="preserve">s built in or a set of wearable </w:t>
+      </w:r>
+      <w:r>
+        <w:t>feedback</w:t>
+      </w:r>
+      <w:r>
+        <w:t>s must be available. The user will use the mobile app to create this sensor-</w:t>
+      </w:r>
+      <w:r>
+        <w:t>feedback</w:t>
+      </w:r>
+      <w:r>
+        <w:t xml:space="preserve"> link, so the app will show the sensors available and the </w:t>
+      </w:r>
+      <w:r>
+        <w:t>feedback</w:t>
+      </w:r>
+      <w:r>
+        <w:t>s in the body and make the connection. Once the activity is over, the user will turn off the sensors and be on their way.</w:t>
+      </w:r>
+    </w:p>
+    <w:p>
+      <w:r>
+        <w:t xml:space="preserve">Future specialized garments will take into account the need to offer artificial sensory experiences and will have embedded different </w:t>
+      </w:r>
+      <w:r>
+        <w:t>feedback</w:t>
+      </w:r>
+      <w:r>
+        <w:t xml:space="preserve">s around the body. This can apply for sports apparel or general day wear. Also work related apparel for jobs requiring high levels of attention and quick reaction. An air traffic controller can wear an </w:t>
+      </w:r>
+      <w:r>
+        <w:t>feedback</w:t>
+      </w:r>
+      <w:r>
+        <w:t xml:space="preserve"> while working that will keep him or her informed of anomalies in the traffic pattern as well as quickly orient them to where the anomaly is happening</w:t>
+      </w:r>
+    </w:p>
+    <w:p>
+      <w:r>
+        <w:t xml:space="preserve">Another exciting avenue for this system involves Virtual Reality. One big drawback of virtual reality systems is the lack of haptic feedback that might respond to the virtual world. I propose that an avid VR user can create an artificial sensory experience that responds in the real world in order to train their body to react to a specific condition in the virtual world. So if the user wants to have a good feeling of the distance between their hand and a virtual object, perhaps they can wear a proximity sensor and </w:t>
+      </w:r>
+      <w:r>
+        <w:t>feedback</w:t>
+      </w:r>
+      <w:r>
+        <w:t xml:space="preserve"> in the hand and get used to how the artificial sense feels when approaching different objects with their hand in the real world. Once in the virtual world, the </w:t>
+      </w:r>
+      <w:r>
+        <w:t>feedback</w:t>
+      </w:r>
+      <w:r>
+        <w:t xml:space="preserve"> will take the signal not from a sensor but from the VR machine. The user’s brain should be able to relate both experiences and make the virtual experience much richer.</w:t>
       </w:r>
       <w:r>
         <w:br w:type="page"/>
@@ -19206,15 +18633,7 @@
         <w:t xml:space="preserve"> from </w:t>
       </w:r>
       <w:r>
-        <w:t xml:space="preserve">the “Universidad Jorge </w:t>
-      </w:r>
-      <w:proofErr w:type="spellStart"/>
-      <w:r>
-        <w:t>Tadeo</w:t>
-      </w:r>
-      <w:proofErr w:type="spellEnd"/>
-      <w:r>
-        <w:t xml:space="preserve"> Lozano” in Bogotá, Colombia in 2003</w:t>
+        <w:t>the “Universidad Jorge Tadeo Lozano” in Bogotá, Colombia in 2003</w:t>
       </w:r>
       <w:r>
         <w:t>, a Master in Industrial Design from the</w:t>
@@ -19362,7 +18781,7 @@
           <w:rPr>
             <w:noProof/>
           </w:rPr>
-          <w:t>34</w:t>
+          <w:t>51</w:t>
         </w:r>
         <w:r>
           <w:rPr>
@@ -19416,16 +18835,8 @@
         <w:rPr>
           <w:sz w:val="18"/>
         </w:rPr>
-        <w:t xml:space="preserve"> With my advisor V. Michael </w:t>
-      </w:r>
-      <w:proofErr w:type="spellStart"/>
-      <w:r>
-        <w:rPr>
-          <w:sz w:val="18"/>
-        </w:rPr>
-        <w:t>Bove</w:t>
-      </w:r>
-      <w:proofErr w:type="spellEnd"/>
+        <w:t xml:space="preserve"> With my advisor V. Michael Bove</w:t>
+      </w:r>
     </w:p>
   </w:footnote>
 </w:footnotes>
@@ -20501,6 +19912,7 @@
   <w:style w:type="character" w:default="1" w:styleId="DefaultParagraphFont">
     <w:name w:val="Default Paragraph Font"/>
     <w:uiPriority w:val="1"/>
+    <w:semiHidden/>
     <w:unhideWhenUsed/>
   </w:style>
   <w:style w:type="table" w:default="1" w:styleId="TableNormal">
@@ -22072,6 +21484,7 @@
   <w:style w:type="character" w:default="1" w:styleId="DefaultParagraphFont">
     <w:name w:val="Default Paragraph Font"/>
     <w:uiPriority w:val="1"/>
+    <w:semiHidden/>
     <w:unhideWhenUsed/>
   </w:style>
   <w:style w:type="table" w:default="1" w:styleId="TableNormal">
@@ -23421,11 +22834,11 @@
           <c:showBubbleSize val="0"/>
         </c:dLbls>
         <c:gapWidth val="75"/>
-        <c:axId val="122541568"/>
-        <c:axId val="122543104"/>
+        <c:axId val="52307072"/>
+        <c:axId val="52308608"/>
       </c:barChart>
       <c:catAx>
-        <c:axId val="122541568"/>
+        <c:axId val="52307072"/>
         <c:scaling>
           <c:orientation val="minMax"/>
         </c:scaling>
@@ -23434,7 +22847,7 @@
         <c:majorTickMark val="none"/>
         <c:minorTickMark val="none"/>
         <c:tickLblPos val="nextTo"/>
-        <c:crossAx val="122543104"/>
+        <c:crossAx val="52308608"/>
         <c:crosses val="autoZero"/>
         <c:auto val="1"/>
         <c:lblAlgn val="ctr"/>
@@ -23442,7 +22855,7 @@
         <c:noMultiLvlLbl val="0"/>
       </c:catAx>
       <c:valAx>
-        <c:axId val="122543104"/>
+        <c:axId val="52308608"/>
         <c:scaling>
           <c:orientation val="minMax"/>
         </c:scaling>
@@ -23472,7 +22885,7 @@
         <c:majorTickMark val="none"/>
         <c:minorTickMark val="none"/>
         <c:tickLblPos val="nextTo"/>
-        <c:crossAx val="122541568"/>
+        <c:crossAx val="52307072"/>
         <c:crosses val="autoZero"/>
         <c:crossBetween val="between"/>
       </c:valAx>
@@ -24036,11 +23449,11 @@
         </c:dLbls>
         <c:gapWidth val="75"/>
         <c:overlap val="-25"/>
-        <c:axId val="124729984"/>
-        <c:axId val="124744064"/>
+        <c:axId val="104528128"/>
+        <c:axId val="124198912"/>
       </c:barChart>
       <c:catAx>
-        <c:axId val="124729984"/>
+        <c:axId val="104528128"/>
         <c:scaling>
           <c:orientation val="minMax"/>
         </c:scaling>
@@ -24050,7 +23463,7 @@
         <c:majorTickMark val="none"/>
         <c:minorTickMark val="none"/>
         <c:tickLblPos val="nextTo"/>
-        <c:crossAx val="124744064"/>
+        <c:crossAx val="124198912"/>
         <c:crosses val="autoZero"/>
         <c:auto val="1"/>
         <c:lblAlgn val="ctr"/>
@@ -24058,7 +23471,7 @@
         <c:noMultiLvlLbl val="0"/>
       </c:catAx>
       <c:valAx>
-        <c:axId val="124744064"/>
+        <c:axId val="124198912"/>
         <c:scaling>
           <c:orientation val="minMax"/>
         </c:scaling>
@@ -24074,7 +23487,7 @@
             <a:noFill/>
           </a:ln>
         </c:spPr>
-        <c:crossAx val="124729984"/>
+        <c:crossAx val="104528128"/>
         <c:crosses val="autoZero"/>
         <c:crossBetween val="between"/>
       </c:valAx>
@@ -24263,11 +23676,11 @@
           <c:showBubbleSize val="0"/>
         </c:dLbls>
         <c:gapWidth val="75"/>
-        <c:axId val="123224064"/>
-        <c:axId val="123225600"/>
+        <c:axId val="52407680"/>
+        <c:axId val="52409472"/>
       </c:barChart>
       <c:catAx>
-        <c:axId val="123224064"/>
+        <c:axId val="52407680"/>
         <c:scaling>
           <c:orientation val="minMax"/>
         </c:scaling>
@@ -24276,7 +23689,7 @@
         <c:majorTickMark val="none"/>
         <c:minorTickMark val="none"/>
         <c:tickLblPos val="nextTo"/>
-        <c:crossAx val="123225600"/>
+        <c:crossAx val="52409472"/>
         <c:crosses val="autoZero"/>
         <c:auto val="1"/>
         <c:lblAlgn val="ctr"/>
@@ -24284,7 +23697,7 @@
         <c:noMultiLvlLbl val="0"/>
       </c:catAx>
       <c:valAx>
-        <c:axId val="123225600"/>
+        <c:axId val="52409472"/>
         <c:scaling>
           <c:orientation val="minMax"/>
         </c:scaling>
@@ -24312,7 +23725,7 @@
         <c:majorTickMark val="none"/>
         <c:minorTickMark val="none"/>
         <c:tickLblPos val="nextTo"/>
-        <c:crossAx val="123224064"/>
+        <c:crossAx val="52407680"/>
         <c:crosses val="autoZero"/>
         <c:crossBetween val="between"/>
       </c:valAx>
@@ -24502,11 +23915,11 @@
           <c:showBubbleSize val="0"/>
         </c:dLbls>
         <c:gapWidth val="75"/>
-        <c:axId val="123387904"/>
-        <c:axId val="123389440"/>
+        <c:axId val="52428160"/>
+        <c:axId val="52438144"/>
       </c:barChart>
       <c:catAx>
-        <c:axId val="123387904"/>
+        <c:axId val="52428160"/>
         <c:scaling>
           <c:orientation val="minMax"/>
         </c:scaling>
@@ -24515,7 +23928,7 @@
         <c:majorTickMark val="none"/>
         <c:minorTickMark val="none"/>
         <c:tickLblPos val="nextTo"/>
-        <c:crossAx val="123389440"/>
+        <c:crossAx val="52438144"/>
         <c:crosses val="autoZero"/>
         <c:auto val="1"/>
         <c:lblAlgn val="ctr"/>
@@ -24523,7 +23936,7 @@
         <c:noMultiLvlLbl val="0"/>
       </c:catAx>
       <c:valAx>
-        <c:axId val="123389440"/>
+        <c:axId val="52438144"/>
         <c:scaling>
           <c:orientation val="minMax"/>
         </c:scaling>
@@ -24552,7 +23965,7 @@
         <c:majorTickMark val="none"/>
         <c:minorTickMark val="none"/>
         <c:tickLblPos val="nextTo"/>
-        <c:crossAx val="123387904"/>
+        <c:crossAx val="52428160"/>
         <c:crosses val="autoZero"/>
         <c:crossBetween val="between"/>
       </c:valAx>
@@ -24756,11 +24169,11 @@
           <c:showPercent val="0"/>
           <c:showBubbleSize val="0"/>
         </c:dLbls>
-        <c:axId val="123516800"/>
-        <c:axId val="123518336"/>
+        <c:axId val="52577792"/>
+        <c:axId val="52579328"/>
       </c:scatterChart>
       <c:valAx>
-        <c:axId val="123516800"/>
+        <c:axId val="52577792"/>
         <c:scaling>
           <c:orientation val="minMax"/>
           <c:min val="0"/>
@@ -24772,13 +24185,13 @@
         <c:majorTickMark val="none"/>
         <c:minorTickMark val="none"/>
         <c:tickLblPos val="nextTo"/>
-        <c:crossAx val="123518336"/>
+        <c:crossAx val="52579328"/>
         <c:crosses val="autoZero"/>
         <c:crossBetween val="midCat"/>
         <c:majorUnit val="1"/>
       </c:valAx>
       <c:valAx>
-        <c:axId val="123518336"/>
+        <c:axId val="52579328"/>
         <c:scaling>
           <c:orientation val="minMax"/>
           <c:max val="100"/>
@@ -24809,7 +24222,7 @@
         <c:majorTickMark val="none"/>
         <c:minorTickMark val="none"/>
         <c:tickLblPos val="nextTo"/>
-        <c:crossAx val="123516800"/>
+        <c:crossAx val="52577792"/>
         <c:crosses val="autoZero"/>
         <c:crossBetween val="midCat"/>
       </c:valAx>
@@ -24966,11 +24379,11 @@
           <c:showPercent val="0"/>
           <c:showBubbleSize val="0"/>
         </c:dLbls>
-        <c:axId val="124004224"/>
-        <c:axId val="124005760"/>
+        <c:axId val="52336128"/>
+        <c:axId val="52337664"/>
       </c:scatterChart>
       <c:valAx>
-        <c:axId val="124004224"/>
+        <c:axId val="52336128"/>
         <c:scaling>
           <c:orientation val="minMax"/>
           <c:min val="0"/>
@@ -24982,13 +24395,13 @@
         <c:majorTickMark val="none"/>
         <c:minorTickMark val="none"/>
         <c:tickLblPos val="nextTo"/>
-        <c:crossAx val="124005760"/>
+        <c:crossAx val="52337664"/>
         <c:crosses val="autoZero"/>
         <c:crossBetween val="midCat"/>
         <c:majorUnit val="1"/>
       </c:valAx>
       <c:valAx>
-        <c:axId val="124005760"/>
+        <c:axId val="52337664"/>
         <c:scaling>
           <c:orientation val="minMax"/>
           <c:max val="1"/>
@@ -25018,7 +24431,7 @@
         <c:majorTickMark val="none"/>
         <c:minorTickMark val="none"/>
         <c:tickLblPos val="nextTo"/>
-        <c:crossAx val="124004224"/>
+        <c:crossAx val="52336128"/>
         <c:crosses val="autoZero"/>
         <c:crossBetween val="midCat"/>
       </c:valAx>
@@ -25232,11 +24645,11 @@
           <c:showBubbleSize val="0"/>
         </c:dLbls>
         <c:gapWidth val="150"/>
-        <c:axId val="124016512"/>
-        <c:axId val="124018048"/>
+        <c:axId val="54527488"/>
+        <c:axId val="54529024"/>
       </c:barChart>
       <c:catAx>
-        <c:axId val="124016512"/>
+        <c:axId val="54527488"/>
         <c:scaling>
           <c:orientation val="minMax"/>
         </c:scaling>
@@ -25245,7 +24658,7 @@
         <c:majorTickMark val="none"/>
         <c:minorTickMark val="none"/>
         <c:tickLblPos val="nextTo"/>
-        <c:crossAx val="124018048"/>
+        <c:crossAx val="54529024"/>
         <c:crosses val="autoZero"/>
         <c:auto val="1"/>
         <c:lblAlgn val="ctr"/>
@@ -25253,7 +24666,7 @@
         <c:noMultiLvlLbl val="0"/>
       </c:catAx>
       <c:valAx>
-        <c:axId val="124018048"/>
+        <c:axId val="54529024"/>
         <c:scaling>
           <c:orientation val="minMax"/>
           <c:max val="100"/>
@@ -25284,7 +24697,7 @@
         <c:majorTickMark val="none"/>
         <c:minorTickMark val="none"/>
         <c:tickLblPos val="nextTo"/>
-        <c:crossAx val="124016512"/>
+        <c:crossAx val="54527488"/>
         <c:crosses val="autoZero"/>
         <c:crossBetween val="between"/>
       </c:valAx>
@@ -25912,11 +25325,11 @@
         </c:dLbls>
         <c:gapWidth val="75"/>
         <c:overlap val="-25"/>
-        <c:axId val="122442112"/>
-        <c:axId val="122443648"/>
+        <c:axId val="54702080"/>
+        <c:axId val="54703616"/>
       </c:barChart>
       <c:catAx>
-        <c:axId val="122442112"/>
+        <c:axId val="54702080"/>
         <c:scaling>
           <c:orientation val="minMax"/>
         </c:scaling>
@@ -25926,7 +25339,7 @@
         <c:majorTickMark val="none"/>
         <c:minorTickMark val="none"/>
         <c:tickLblPos val="nextTo"/>
-        <c:crossAx val="122443648"/>
+        <c:crossAx val="54703616"/>
         <c:crosses val="autoZero"/>
         <c:auto val="1"/>
         <c:lblAlgn val="ctr"/>
@@ -25934,7 +25347,7 @@
         <c:noMultiLvlLbl val="0"/>
       </c:catAx>
       <c:valAx>
-        <c:axId val="122443648"/>
+        <c:axId val="54703616"/>
         <c:scaling>
           <c:orientation val="minMax"/>
         </c:scaling>
@@ -25950,7 +25363,7 @@
             <a:noFill/>
           </a:ln>
         </c:spPr>
-        <c:crossAx val="122442112"/>
+        <c:crossAx val="54702080"/>
         <c:crosses val="autoZero"/>
         <c:crossBetween val="between"/>
       </c:valAx>
@@ -26597,11 +26010,11 @@
         </c:dLbls>
         <c:gapWidth val="75"/>
         <c:overlap val="-25"/>
-        <c:axId val="124421248"/>
-        <c:axId val="124422784"/>
+        <c:axId val="55091968"/>
+        <c:axId val="55093504"/>
       </c:barChart>
       <c:catAx>
-        <c:axId val="124421248"/>
+        <c:axId val="55091968"/>
         <c:scaling>
           <c:orientation val="minMax"/>
         </c:scaling>
@@ -26611,7 +26024,7 @@
         <c:majorTickMark val="none"/>
         <c:minorTickMark val="none"/>
         <c:tickLblPos val="nextTo"/>
-        <c:crossAx val="124422784"/>
+        <c:crossAx val="55093504"/>
         <c:crosses val="autoZero"/>
         <c:auto val="1"/>
         <c:lblAlgn val="ctr"/>
@@ -26619,7 +26032,7 @@
         <c:noMultiLvlLbl val="0"/>
       </c:catAx>
       <c:valAx>
-        <c:axId val="124422784"/>
+        <c:axId val="55093504"/>
         <c:scaling>
           <c:orientation val="minMax"/>
         </c:scaling>
@@ -26635,7 +26048,7 @@
             <a:noFill/>
           </a:ln>
         </c:spPr>
-        <c:crossAx val="124421248"/>
+        <c:crossAx val="55091968"/>
         <c:crosses val="autoZero"/>
         <c:crossBetween val="between"/>
       </c:valAx>
@@ -27030,11 +26443,11 @@
         </c:dLbls>
         <c:gapWidth val="75"/>
         <c:overlap val="-25"/>
-        <c:axId val="123373440"/>
-        <c:axId val="123374976"/>
+        <c:axId val="55129600"/>
+        <c:axId val="55131136"/>
       </c:barChart>
       <c:catAx>
-        <c:axId val="123373440"/>
+        <c:axId val="55129600"/>
         <c:scaling>
           <c:orientation val="minMax"/>
         </c:scaling>
@@ -27044,7 +26457,7 @@
         <c:majorTickMark val="none"/>
         <c:minorTickMark val="none"/>
         <c:tickLblPos val="nextTo"/>
-        <c:crossAx val="123374976"/>
+        <c:crossAx val="55131136"/>
         <c:crosses val="autoZero"/>
         <c:auto val="1"/>
         <c:lblAlgn val="ctr"/>
@@ -27052,7 +26465,7 @@
         <c:noMultiLvlLbl val="0"/>
       </c:catAx>
       <c:valAx>
-        <c:axId val="123374976"/>
+        <c:axId val="55131136"/>
         <c:scaling>
           <c:orientation val="minMax"/>
         </c:scaling>
@@ -27068,7 +26481,7 @@
             <a:noFill/>
           </a:ln>
         </c:spPr>
-        <c:crossAx val="123373440"/>
+        <c:crossAx val="55129600"/>
         <c:crosses val="autoZero"/>
         <c:crossBetween val="between"/>
       </c:valAx>
@@ -27561,7 +26974,7 @@
 </file>
 
 <file path=customXml/itemProps1.xml><?xml version="1.0" encoding="utf-8"?>
-<ds:datastoreItem xmlns:ds="http://schemas.openxmlformats.org/officeDocument/2006/customXml" ds:itemID="{8F27DD3A-C930-4FF1-983D-8C3565FD2BCC}">
+<ds:datastoreItem xmlns:ds="http://schemas.openxmlformats.org/officeDocument/2006/customXml" ds:itemID="{291D64BD-EAC0-4EA9-9702-A7467BCA5DC9}">
   <ds:schemaRefs>
     <ds:schemaRef ds:uri="http://schemas.openxmlformats.org/officeDocument/2006/bibliography"/>
   </ds:schemaRefs>

</xml_diff>